<commit_message>
update both welcome.txt and CI_Notes.docx
</commit_message>
<xml_diff>
--- a/CI_Notes.docx
+++ b/CI_Notes.docx
@@ -42,15 +42,47 @@
           <w:sz w:val="24"/>
           <w:szCs w:val="24"/>
         </w:rPr>
-        <w:t>hy are there two shells for Git, Cygwin &amp; msysGit?</w:t>
-      </w:r>
-    </w:p>
-    <w:p>
-      <w:r>
-        <w:rPr>
-          <w:rFonts w:hint="eastAsia"/>
-        </w:rPr>
-        <w:t>Cygwin is a Linux shell, msysGit is a Windows shell.</w:t>
+        <w:t xml:space="preserve">hy are there two shells for Git, Cygwin &amp; </w:t>
+      </w:r>
+      <w:proofErr w:type="spellStart"/>
+      <w:r>
+        <w:rPr>
+          <w:rFonts w:hint="eastAsia"/>
+          <w:sz w:val="24"/>
+          <w:szCs w:val="24"/>
+        </w:rPr>
+        <w:t>msysGit</w:t>
+      </w:r>
+      <w:proofErr w:type="spellEnd"/>
+      <w:r>
+        <w:rPr>
+          <w:rFonts w:hint="eastAsia"/>
+          <w:sz w:val="24"/>
+          <w:szCs w:val="24"/>
+        </w:rPr>
+        <w:t>?</w:t>
+      </w:r>
+    </w:p>
+    <w:p>
+      <w:r>
+        <w:rPr>
+          <w:rFonts w:hint="eastAsia"/>
+        </w:rPr>
+        <w:t xml:space="preserve">Cygwin is a Linux shell, </w:t>
+      </w:r>
+      <w:proofErr w:type="spellStart"/>
+      <w:r>
+        <w:rPr>
+          <w:rFonts w:hint="eastAsia"/>
+        </w:rPr>
+        <w:t>msysGit</w:t>
+      </w:r>
+      <w:proofErr w:type="spellEnd"/>
+      <w:r>
+        <w:rPr>
+          <w:rFonts w:hint="eastAsia"/>
+        </w:rPr>
+        <w:t xml:space="preserve"> is a Windows shell.</w:t>
       </w:r>
     </w:p>
     <w:p/>
@@ -80,7 +112,21 @@
         <w:rPr>
           <w:rFonts w:hint="eastAsia"/>
         </w:rPr>
-        <w:t xml:space="preserve"> msysGit?</w:t>
+        <w:t xml:space="preserve"> </w:t>
+      </w:r>
+      <w:proofErr w:type="spellStart"/>
+      <w:r>
+        <w:rPr>
+          <w:rFonts w:hint="eastAsia"/>
+        </w:rPr>
+        <w:t>msysGit</w:t>
+      </w:r>
+      <w:proofErr w:type="spellEnd"/>
+      <w:r>
+        <w:rPr>
+          <w:rFonts w:hint="eastAsia"/>
+        </w:rPr>
+        <w:t>?</w:t>
       </w:r>
     </w:p>
     <w:tbl>
@@ -118,12 +164,14 @@
             <w:pPr>
               <w:jc w:val="center"/>
             </w:pPr>
+            <w:proofErr w:type="spellStart"/>
             <w:r>
               <w:rPr>
                 <w:rFonts w:hint="eastAsia"/>
               </w:rPr>
               <w:t>msysGit</w:t>
             </w:r>
+            <w:proofErr w:type="spellEnd"/>
           </w:p>
         </w:tc>
       </w:tr>
@@ -211,7 +259,39 @@
                 <w:rFonts w:hint="eastAsia"/>
                 <w:b/>
               </w:rPr>
-              <w:t>rovide visual shell TortoiseGit which integrated msysGit and windows file management</w:t>
+              <w:t xml:space="preserve">rovide visual shell </w:t>
+            </w:r>
+            <w:proofErr w:type="spellStart"/>
+            <w:r>
+              <w:rPr>
+                <w:rFonts w:hint="eastAsia"/>
+                <w:b/>
+              </w:rPr>
+              <w:t>TortoiseGit</w:t>
+            </w:r>
+            <w:proofErr w:type="spellEnd"/>
+            <w:r>
+              <w:rPr>
+                <w:rFonts w:hint="eastAsia"/>
+                <w:b/>
+              </w:rPr>
+              <w:t xml:space="preserve"> which integrated </w:t>
+            </w:r>
+            <w:proofErr w:type="spellStart"/>
+            <w:r>
+              <w:rPr>
+                <w:rFonts w:hint="eastAsia"/>
+                <w:b/>
+              </w:rPr>
+              <w:t>msysGit</w:t>
+            </w:r>
+            <w:proofErr w:type="spellEnd"/>
+            <w:r>
+              <w:rPr>
+                <w:rFonts w:hint="eastAsia"/>
+                <w:b/>
+              </w:rPr>
+              <w:t xml:space="preserve"> and windows file management</w:t>
             </w:r>
           </w:p>
         </w:tc>
@@ -344,7 +424,21 @@
         <w:rPr>
           <w:rFonts w:hint="eastAsia"/>
         </w:rPr>
-        <w:t>erver repository can set up authentication (Gerrit).</w:t>
+        <w:t>erver repository can set up authentication (</w:t>
+      </w:r>
+      <w:proofErr w:type="spellStart"/>
+      <w:r>
+        <w:rPr>
+          <w:rFonts w:hint="eastAsia"/>
+        </w:rPr>
+        <w:t>Gerrit</w:t>
+      </w:r>
+      <w:proofErr w:type="spellEnd"/>
+      <w:r>
+        <w:rPr>
+          <w:rFonts w:hint="eastAsia"/>
+        </w:rPr>
+        <w:t>).</w:t>
       </w:r>
     </w:p>
     <w:p>
@@ -386,10 +480,22 @@
         <w:rPr>
           <w:rFonts w:hint="eastAsia"/>
         </w:rPr>
-        <w:t>Make it easier for CVS &amp; SVN users to use CVS/SVN alike command in Git.</w:t>
-      </w:r>
-      <w:bookmarkStart w:id="0" w:name="_GoBack"/>
-      <w:bookmarkEnd w:id="0"/>
+        <w:t xml:space="preserve">Make it easier for CVS &amp; SVN users to use CVS/SVN </w:t>
+      </w:r>
+      <w:proofErr w:type="gramStart"/>
+      <w:r>
+        <w:rPr>
+          <w:rFonts w:hint="eastAsia"/>
+        </w:rPr>
+        <w:t>alike</w:t>
+      </w:r>
+      <w:proofErr w:type="gramEnd"/>
+      <w:r>
+        <w:rPr>
+          <w:rFonts w:hint="eastAsia"/>
+        </w:rPr>
+        <w:t xml:space="preserve"> command in Git.</w:t>
+      </w:r>
     </w:p>
     <w:p>
       <w:pPr>
@@ -408,6 +514,64 @@
         <w:ind w:firstLineChars="0"/>
         <w:rPr>
           <w:rFonts w:hint="eastAsia"/>
+        </w:rPr>
+      </w:pPr>
+      <w:r>
+        <w:t>P</w:t>
+      </w:r>
+      <w:r>
+        <w:rPr>
+          <w:rFonts w:hint="eastAsia"/>
+        </w:rPr>
+        <w:t>rimary commands of creating repository</w:t>
+      </w:r>
+    </w:p>
+    <w:p>
+      <w:pPr>
+        <w:rPr>
+          <w:rFonts w:hint="eastAsia"/>
+        </w:rPr>
+      </w:pPr>
+      <w:proofErr w:type="gramStart"/>
+      <w:r>
+        <w:rPr>
+          <w:rFonts w:hint="eastAsia"/>
+        </w:rPr>
+        <w:t>git</w:t>
+      </w:r>
+      <w:proofErr w:type="gramEnd"/>
+      <w:r>
+        <w:rPr>
+          <w:rFonts w:hint="eastAsia"/>
+        </w:rPr>
+        <w:t xml:space="preserve"> init / git add / git commit</w:t>
+      </w:r>
+      <w:r>
+        <w:rPr>
+          <w:rFonts w:hint="eastAsia"/>
+        </w:rPr>
+        <w:t xml:space="preserve"> / git config</w:t>
+      </w:r>
+      <w:bookmarkStart w:id="0" w:name="_GoBack"/>
+      <w:bookmarkEnd w:id="0"/>
+    </w:p>
+    <w:p>
+      <w:pPr>
+        <w:rPr>
+          <w:rFonts w:hint="eastAsia"/>
+        </w:rPr>
+      </w:pPr>
+    </w:p>
+    <w:p>
+      <w:pPr>
+        <w:pStyle w:val="a3"/>
+        <w:numPr>
+          <w:ilvl w:val="0"/>
+          <w:numId w:val="1"/>
+        </w:numPr>
+        <w:ind w:firstLineChars="0"/>
+        <w:rPr>
+          <w:rFonts w:hint="eastAsia"/>
           <w:sz w:val="24"/>
           <w:szCs w:val="24"/>
         </w:rPr>
@@ -443,6 +607,8 @@
           <w:szCs w:val="24"/>
         </w:rPr>
       </w:pPr>
+      <w:proofErr w:type="spellStart"/>
+      <w:proofErr w:type="gramStart"/>
       <w:r>
         <w:rPr>
           <w:sz w:val="24"/>
@@ -456,8 +622,18 @@
           <w:sz w:val="24"/>
           <w:szCs w:val="24"/>
         </w:rPr>
-        <w:t>edmine?</w:t>
-      </w:r>
+        <w:t>edmine</w:t>
+      </w:r>
+      <w:proofErr w:type="spellEnd"/>
+      <w:r>
+        <w:rPr>
+          <w:rFonts w:hint="eastAsia"/>
+          <w:sz w:val="24"/>
+          <w:szCs w:val="24"/>
+        </w:rPr>
+        <w:t>?</w:t>
+      </w:r>
+      <w:proofErr w:type="gramEnd"/>
     </w:p>
     <w:sectPr>
       <w:pgSz w:w="11906" w:h="16838"/>
@@ -474,7 +650,7 @@
   <w:abstractNum w:abstractNumId="0">
     <w:nsid w:val="0A947A88"/>
     <w:multiLevelType w:val="hybridMultilevel"/>
-    <w:tmpl w:val="73307B5C"/>
+    <w:tmpl w:val="BF524E36"/>
     <w:lvl w:ilvl="0" w:tplc="04090001">
       <w:start w:val="1"/>
       <w:numFmt w:val="bullet"/>

</xml_diff>

<commit_message>
update HEAD to keep HEAd Stage workspace identical
</commit_message>
<xml_diff>
--- a/CI_Notes.docx
+++ b/CI_Notes.docx
@@ -552,6 +552,42 @@
         </w:rPr>
         <w:t xml:space="preserve"> / git config</w:t>
       </w:r>
+    </w:p>
+    <w:p>
+      <w:pPr>
+        <w:rPr>
+          <w:rFonts w:hint="eastAsia"/>
+        </w:rPr>
+      </w:pPr>
+    </w:p>
+    <w:p>
+      <w:pPr>
+        <w:pStyle w:val="a3"/>
+        <w:numPr>
+          <w:ilvl w:val="0"/>
+          <w:numId w:val="1"/>
+        </w:numPr>
+        <w:ind w:firstLineChars="0"/>
+        <w:rPr>
+          <w:rFonts w:hint="eastAsia"/>
+        </w:rPr>
+      </w:pPr>
+      <w:r>
+        <w:t>B</w:t>
+      </w:r>
+      <w:r>
+        <w:rPr>
+          <w:rFonts w:hint="eastAsia"/>
+        </w:rPr>
+        <w:t>enefits of Stage in Git</w:t>
+      </w:r>
+    </w:p>
+    <w:p>
+      <w:pPr>
+        <w:rPr>
+          <w:rFonts w:hint="eastAsia"/>
+        </w:rPr>
+      </w:pPr>
       <w:bookmarkStart w:id="0" w:name="_GoBack"/>
       <w:bookmarkEnd w:id="0"/>
     </w:p>
@@ -650,7 +686,7 @@
   <w:abstractNum w:abstractNumId="0">
     <w:nsid w:val="0A947A88"/>
     <w:multiLevelType w:val="hybridMultilevel"/>
-    <w:tmpl w:val="BF524E36"/>
+    <w:tmpl w:val="C1020D78"/>
     <w:lvl w:ilvl="0" w:tplc="04090001">
       <w:start w:val="1"/>
       <w:numFmt w:val="bullet"/>

</xml_diff>

<commit_message>
deleted welcome.txt and test/test.txt
</commit_message>
<xml_diff>
--- a/CI_Notes.docx
+++ b/CI_Notes.docx
@@ -483,8 +483,16 @@
         <w:rPr>
           <w:rFonts w:hint="eastAsia"/>
         </w:rPr>
-        <w:t>ointer tracker</w:t>
-      </w:r>
+        <w:t xml:space="preserve">ointer </w:t>
+      </w:r>
+      <w:r>
+        <w:rPr>
+          <w:rFonts w:hint="eastAsia"/>
+        </w:rPr>
+        <w:t>reference</w:t>
+      </w:r>
+      <w:bookmarkStart w:id="0" w:name="_GoBack"/>
+      <w:bookmarkEnd w:id="0"/>
     </w:p>
     <w:p>
       <w:pPr>
@@ -716,61 +724,118 @@
     <w:p>
       <w:pPr>
         <w:rPr>
-          <w:b/>
-          <w:sz w:val="24"/>
-          <w:szCs w:val="24"/>
-        </w:rPr>
-      </w:pPr>
-      <w:r>
-        <w:rPr>
           <w:rFonts w:hint="eastAsia"/>
           <w:b/>
           <w:color w:val="1F497D" w:themeColor="text2"/>
           <w:sz w:val="24"/>
           <w:szCs w:val="24"/>
         </w:rPr>
-        <w:t xml:space="preserve">Chapter 8 </w:t>
-      </w:r>
-      <w:r>
-        <w:rPr>
+      </w:pPr>
+      <w:r>
+        <w:rPr>
+          <w:rFonts w:hint="eastAsia"/>
           <w:b/>
           <w:color w:val="1F497D" w:themeColor="text2"/>
           <w:sz w:val="24"/>
           <w:szCs w:val="24"/>
         </w:rPr>
-        <w:t>–</w:t>
-      </w:r>
-      <w:r>
-        <w:rPr>
-          <w:rFonts w:hint="eastAsia"/>
+        <w:t xml:space="preserve">Chapter 8 </w:t>
+      </w:r>
+      <w:r>
+        <w:rPr>
           <w:b/>
           <w:color w:val="1F497D" w:themeColor="text2"/>
           <w:sz w:val="24"/>
           <w:szCs w:val="24"/>
         </w:rPr>
-        <w:t xml:space="preserve"> Git Checkout </w:t>
-      </w:r>
-      <w:r>
-        <w:rPr>
+        <w:t>–</w:t>
+      </w:r>
+      <w:r>
+        <w:rPr>
+          <w:rFonts w:hint="eastAsia"/>
           <w:b/>
           <w:color w:val="1F497D" w:themeColor="text2"/>
           <w:sz w:val="24"/>
           <w:szCs w:val="24"/>
         </w:rPr>
-        <w:t>–</w:t>
-      </w:r>
-      <w:r>
-        <w:rPr>
-          <w:rFonts w:hint="eastAsia"/>
+        <w:t xml:space="preserve"> Git Checkout </w:t>
+      </w:r>
+      <w:r>
+        <w:rPr>
           <w:b/>
           <w:color w:val="1F497D" w:themeColor="text2"/>
           <w:sz w:val="24"/>
           <w:szCs w:val="24"/>
         </w:rPr>
+        <w:t>–</w:t>
+      </w:r>
+      <w:r>
+        <w:rPr>
+          <w:rFonts w:hint="eastAsia"/>
+          <w:b/>
+          <w:color w:val="1F497D" w:themeColor="text2"/>
+          <w:sz w:val="24"/>
+          <w:szCs w:val="24"/>
+        </w:rPr>
         <w:t xml:space="preserve"> brief read.</w:t>
       </w:r>
-      <w:bookmarkStart w:id="0" w:name="_GoBack"/>
-      <w:bookmarkEnd w:id="0"/>
+    </w:p>
+    <w:p>
+      <w:pPr>
+        <w:rPr>
+          <w:b/>
+          <w:sz w:val="24"/>
+          <w:szCs w:val="24"/>
+        </w:rPr>
+      </w:pPr>
+      <w:r>
+        <w:rPr>
+          <w:rFonts w:hint="eastAsia"/>
+          <w:b/>
+          <w:color w:val="1F497D" w:themeColor="text2"/>
+          <w:sz w:val="24"/>
+          <w:szCs w:val="24"/>
+        </w:rPr>
+        <w:t xml:space="preserve">Chapter 9 </w:t>
+      </w:r>
+      <w:r>
+        <w:rPr>
+          <w:b/>
+          <w:color w:val="1F497D" w:themeColor="text2"/>
+          <w:sz w:val="24"/>
+          <w:szCs w:val="24"/>
+        </w:rPr>
+        <w:t>–</w:t>
+      </w:r>
+      <w:r>
+        <w:rPr>
+          <w:rFonts w:hint="eastAsia"/>
+          <w:b/>
+          <w:color w:val="1F497D" w:themeColor="text2"/>
+          <w:sz w:val="24"/>
+          <w:szCs w:val="24"/>
+        </w:rPr>
+        <w:t xml:space="preserve"> Resume progress </w:t>
+      </w:r>
+      <w:r>
+        <w:rPr>
+          <w:b/>
+          <w:color w:val="1F497D" w:themeColor="text2"/>
+          <w:sz w:val="24"/>
+          <w:szCs w:val="24"/>
+        </w:rPr>
+        <w:t>–</w:t>
+      </w:r>
+      <w:r>
+        <w:rPr>
+          <w:rFonts w:hint="eastAsia"/>
+          <w:b/>
+          <w:color w:val="1F497D" w:themeColor="text2"/>
+          <w:sz w:val="24"/>
+          <w:szCs w:val="24"/>
+        </w:rPr>
+        <w:t xml:space="preserve"> brief read.</w:t>
+      </w:r>
     </w:p>
     <w:sectPr>
       <w:pgSz w:w="11906" w:h="16838"/>

</xml_diff>

<commit_message>
last commit on Jan.14
</commit_message>
<xml_diff>
--- a/CI_Notes.docx
+++ b/CI_Notes.docx
@@ -5,6 +5,7 @@
     <w:p>
       <w:pPr>
         <w:rPr>
+          <w:rFonts w:hint="eastAsia"/>
           <w:b/>
           <w:sz w:val="32"/>
           <w:szCs w:val="32"/>
@@ -19,6 +20,205 @@
         </w:rPr>
         <w:t>Source Control</w:t>
       </w:r>
+    </w:p>
+    <w:p>
+      <w:pPr>
+        <w:rPr>
+          <w:rFonts w:hint="eastAsia"/>
+          <w:b/>
+          <w:sz w:val="28"/>
+          <w:szCs w:val="28"/>
+        </w:rPr>
+      </w:pPr>
+      <w:r>
+        <w:rPr>
+          <w:b/>
+          <w:sz w:val="28"/>
+          <w:szCs w:val="28"/>
+        </w:rPr>
+        <w:t>Q</w:t>
+      </w:r>
+      <w:r>
+        <w:rPr>
+          <w:rFonts w:hint="eastAsia"/>
+          <w:b/>
+          <w:sz w:val="28"/>
+          <w:szCs w:val="28"/>
+        </w:rPr>
+        <w:t xml:space="preserve">uestions </w:t>
+      </w:r>
+      <w:r>
+        <w:rPr>
+          <w:rFonts w:hint="eastAsia"/>
+          <w:b/>
+          <w:sz w:val="28"/>
+          <w:szCs w:val="28"/>
+        </w:rPr>
+        <w:t>to companies:</w:t>
+      </w:r>
+    </w:p>
+    <w:p>
+      <w:pPr>
+        <w:pStyle w:val="a3"/>
+        <w:numPr>
+          <w:ilvl w:val="0"/>
+          <w:numId w:val="5"/>
+        </w:numPr>
+        <w:ind w:firstLineChars="0"/>
+        <w:rPr>
+          <w:rFonts w:hint="eastAsia"/>
+          <w:sz w:val="24"/>
+          <w:szCs w:val="24"/>
+        </w:rPr>
+      </w:pPr>
+      <w:r>
+        <w:rPr>
+          <w:sz w:val="24"/>
+          <w:szCs w:val="24"/>
+        </w:rPr>
+        <w:t>W</w:t>
+      </w:r>
+      <w:r>
+        <w:rPr>
+          <w:rFonts w:hint="eastAsia"/>
+          <w:sz w:val="24"/>
+          <w:szCs w:val="24"/>
+        </w:rPr>
+        <w:t xml:space="preserve">hat is the </w:t>
+      </w:r>
+      <w:r>
+        <w:rPr>
+          <w:rFonts w:hint="eastAsia"/>
+          <w:sz w:val="24"/>
+          <w:szCs w:val="24"/>
+        </w:rPr>
+        <w:t>current source control server</w:t>
+      </w:r>
+      <w:r>
+        <w:rPr>
+          <w:rFonts w:hint="eastAsia"/>
+          <w:sz w:val="24"/>
+          <w:szCs w:val="24"/>
+        </w:rPr>
+        <w:t xml:space="preserve"> for undergoing projects?</w:t>
+      </w:r>
+    </w:p>
+    <w:p>
+      <w:pPr>
+        <w:pStyle w:val="a3"/>
+        <w:numPr>
+          <w:ilvl w:val="0"/>
+          <w:numId w:val="5"/>
+        </w:numPr>
+        <w:ind w:firstLineChars="0"/>
+        <w:rPr>
+          <w:rFonts w:hint="eastAsia"/>
+          <w:sz w:val="24"/>
+          <w:szCs w:val="24"/>
+        </w:rPr>
+      </w:pPr>
+      <w:r>
+        <w:rPr>
+          <w:sz w:val="24"/>
+          <w:szCs w:val="24"/>
+        </w:rPr>
+        <w:t>I</w:t>
+      </w:r>
+      <w:r>
+        <w:rPr>
+          <w:rFonts w:hint="eastAsia"/>
+          <w:sz w:val="24"/>
+          <w:szCs w:val="24"/>
+        </w:rPr>
+        <w:t>s the new project developed on single or multiple platforms?</w:t>
+      </w:r>
+    </w:p>
+    <w:p>
+      <w:pPr>
+        <w:pStyle w:val="a3"/>
+        <w:numPr>
+          <w:ilvl w:val="0"/>
+          <w:numId w:val="5"/>
+        </w:numPr>
+        <w:ind w:firstLineChars="0"/>
+        <w:rPr>
+          <w:rFonts w:hint="eastAsia"/>
+          <w:sz w:val="24"/>
+          <w:szCs w:val="24"/>
+        </w:rPr>
+      </w:pPr>
+      <w:r>
+        <w:rPr>
+          <w:sz w:val="24"/>
+          <w:szCs w:val="24"/>
+        </w:rPr>
+        <w:t>H</w:t>
+      </w:r>
+      <w:r>
+        <w:rPr>
+          <w:rFonts w:hint="eastAsia"/>
+          <w:sz w:val="24"/>
+          <w:szCs w:val="24"/>
+        </w:rPr>
+        <w:t>ow many people will interact with the revision repository</w:t>
+      </w:r>
+      <w:r>
+        <w:rPr>
+          <w:rFonts w:hint="eastAsia"/>
+          <w:sz w:val="24"/>
+          <w:szCs w:val="24"/>
+        </w:rPr>
+        <w:t xml:space="preserve"> of</w:t>
+      </w:r>
+      <w:r>
+        <w:rPr>
+          <w:rFonts w:hint="eastAsia"/>
+          <w:sz w:val="24"/>
+          <w:szCs w:val="24"/>
+        </w:rPr>
+        <w:t xml:space="preserve"> the new project?</w:t>
+      </w:r>
+    </w:p>
+    <w:p>
+      <w:pPr>
+        <w:pStyle w:val="a3"/>
+        <w:numPr>
+          <w:ilvl w:val="0"/>
+          <w:numId w:val="5"/>
+        </w:numPr>
+        <w:ind w:firstLineChars="0"/>
+        <w:rPr>
+          <w:rFonts w:hint="eastAsia"/>
+          <w:sz w:val="24"/>
+          <w:szCs w:val="24"/>
+        </w:rPr>
+      </w:pPr>
+      <w:r>
+        <w:rPr>
+          <w:sz w:val="24"/>
+          <w:szCs w:val="24"/>
+        </w:rPr>
+        <w:t>A</w:t>
+      </w:r>
+      <w:r>
+        <w:rPr>
+          <w:rFonts w:hint="eastAsia"/>
+          <w:sz w:val="24"/>
+          <w:szCs w:val="24"/>
+        </w:rPr>
+        <w:t>re developers going to work in one site or different sites?</w:t>
+      </w:r>
+      <w:bookmarkStart w:id="0" w:name="_GoBack"/>
+      <w:bookmarkEnd w:id="0"/>
+    </w:p>
+    <w:p>
+      <w:pPr>
+        <w:rPr>
+          <w:b/>
+          <w:sz w:val="28"/>
+          <w:szCs w:val="28"/>
+        </w:rPr>
+      </w:pPr>
     </w:p>
     <w:p>
       <w:pPr>
@@ -491,8 +691,6 @@
         </w:rPr>
         <w:t>reference</w:t>
       </w:r>
-      <w:bookmarkStart w:id="0" w:name="_GoBack"/>
-      <w:bookmarkEnd w:id="0"/>
     </w:p>
     <w:p>
       <w:pPr>
@@ -587,7 +785,14 @@
         <w:rPr>
           <w:rFonts w:hint="eastAsia"/>
         </w:rPr>
-        <w:t>ributed revision control system, only universal unique number can identify submitting occurred at any time in anywhere.</w:t>
+        <w:t xml:space="preserve">ributed revision control system, only universal unique </w:t>
+      </w:r>
+      <w:r>
+        <w:rPr>
+          <w:rFonts w:hint="eastAsia"/>
+        </w:rPr>
+        <w:lastRenderedPageBreak/>
+        <w:t>number can identify submitting occurred at any time in anywhere.</w:t>
       </w:r>
     </w:p>
     <w:p/>
@@ -1189,6 +1394,119 @@
     </w:lvl>
   </w:abstractNum>
   <w:abstractNum w:abstractNumId="3">
+    <w:nsid w:val="68A67823"/>
+    <w:multiLevelType w:val="hybridMultilevel"/>
+    <w:tmpl w:val="3106FA38"/>
+    <w:lvl w:ilvl="0" w:tplc="0409000B">
+      <w:start w:val="1"/>
+      <w:numFmt w:val="bullet"/>
+      <w:lvlText w:val=""/>
+      <w:lvlJc w:val="left"/>
+      <w:pPr>
+        <w:ind w:left="420" w:hanging="420"/>
+      </w:pPr>
+      <w:rPr>
+        <w:rFonts w:ascii="Wingdings" w:hAnsi="Wingdings" w:hint="default"/>
+      </w:rPr>
+    </w:lvl>
+    <w:lvl w:ilvl="1" w:tplc="04090003" w:tentative="1">
+      <w:start w:val="1"/>
+      <w:numFmt w:val="bullet"/>
+      <w:lvlText w:val=""/>
+      <w:lvlJc w:val="left"/>
+      <w:pPr>
+        <w:ind w:left="840" w:hanging="420"/>
+      </w:pPr>
+      <w:rPr>
+        <w:rFonts w:ascii="Wingdings" w:hAnsi="Wingdings" w:hint="default"/>
+      </w:rPr>
+    </w:lvl>
+    <w:lvl w:ilvl="2" w:tplc="04090005" w:tentative="1">
+      <w:start w:val="1"/>
+      <w:numFmt w:val="bullet"/>
+      <w:lvlText w:val=""/>
+      <w:lvlJc w:val="left"/>
+      <w:pPr>
+        <w:ind w:left="1260" w:hanging="420"/>
+      </w:pPr>
+      <w:rPr>
+        <w:rFonts w:ascii="Wingdings" w:hAnsi="Wingdings" w:hint="default"/>
+      </w:rPr>
+    </w:lvl>
+    <w:lvl w:ilvl="3" w:tplc="04090001" w:tentative="1">
+      <w:start w:val="1"/>
+      <w:numFmt w:val="bullet"/>
+      <w:lvlText w:val=""/>
+      <w:lvlJc w:val="left"/>
+      <w:pPr>
+        <w:ind w:left="1680" w:hanging="420"/>
+      </w:pPr>
+      <w:rPr>
+        <w:rFonts w:ascii="Wingdings" w:hAnsi="Wingdings" w:hint="default"/>
+      </w:rPr>
+    </w:lvl>
+    <w:lvl w:ilvl="4" w:tplc="04090003" w:tentative="1">
+      <w:start w:val="1"/>
+      <w:numFmt w:val="bullet"/>
+      <w:lvlText w:val=""/>
+      <w:lvlJc w:val="left"/>
+      <w:pPr>
+        <w:ind w:left="2100" w:hanging="420"/>
+      </w:pPr>
+      <w:rPr>
+        <w:rFonts w:ascii="Wingdings" w:hAnsi="Wingdings" w:hint="default"/>
+      </w:rPr>
+    </w:lvl>
+    <w:lvl w:ilvl="5" w:tplc="04090005" w:tentative="1">
+      <w:start w:val="1"/>
+      <w:numFmt w:val="bullet"/>
+      <w:lvlText w:val=""/>
+      <w:lvlJc w:val="left"/>
+      <w:pPr>
+        <w:ind w:left="2520" w:hanging="420"/>
+      </w:pPr>
+      <w:rPr>
+        <w:rFonts w:ascii="Wingdings" w:hAnsi="Wingdings" w:hint="default"/>
+      </w:rPr>
+    </w:lvl>
+    <w:lvl w:ilvl="6" w:tplc="04090001" w:tentative="1">
+      <w:start w:val="1"/>
+      <w:numFmt w:val="bullet"/>
+      <w:lvlText w:val=""/>
+      <w:lvlJc w:val="left"/>
+      <w:pPr>
+        <w:ind w:left="2940" w:hanging="420"/>
+      </w:pPr>
+      <w:rPr>
+        <w:rFonts w:ascii="Wingdings" w:hAnsi="Wingdings" w:hint="default"/>
+      </w:rPr>
+    </w:lvl>
+    <w:lvl w:ilvl="7" w:tplc="04090003" w:tentative="1">
+      <w:start w:val="1"/>
+      <w:numFmt w:val="bullet"/>
+      <w:lvlText w:val=""/>
+      <w:lvlJc w:val="left"/>
+      <w:pPr>
+        <w:ind w:left="3360" w:hanging="420"/>
+      </w:pPr>
+      <w:rPr>
+        <w:rFonts w:ascii="Wingdings" w:hAnsi="Wingdings" w:hint="default"/>
+      </w:rPr>
+    </w:lvl>
+    <w:lvl w:ilvl="8" w:tplc="04090005" w:tentative="1">
+      <w:start w:val="1"/>
+      <w:numFmt w:val="bullet"/>
+      <w:lvlText w:val=""/>
+      <w:lvlJc w:val="left"/>
+      <w:pPr>
+        <w:ind w:left="3780" w:hanging="420"/>
+      </w:pPr>
+      <w:rPr>
+        <w:rFonts w:ascii="Wingdings" w:hAnsi="Wingdings" w:hint="default"/>
+      </w:rPr>
+    </w:lvl>
+  </w:abstractNum>
+  <w:abstractNum w:abstractNumId="4">
     <w:nsid w:val="6DC31B32"/>
     <w:multiLevelType w:val="hybridMultilevel"/>
     <w:tmpl w:val="110AFF52"/>
@@ -1281,13 +1599,16 @@
     <w:abstractNumId w:val="0"/>
   </w:num>
   <w:num w:numId="2">
-    <w:abstractNumId w:val="3"/>
+    <w:abstractNumId w:val="4"/>
   </w:num>
   <w:num w:numId="3">
     <w:abstractNumId w:val="1"/>
   </w:num>
   <w:num w:numId="4">
     <w:abstractNumId w:val="2"/>
+  </w:num>
+  <w:num w:numId="5">
+    <w:abstractNumId w:val="3"/>
   </w:num>
 </w:numbering>
 </file>

</xml_diff>

<commit_message>
added info of visual tool of git in CI_Notes.docx
</commit_message>
<xml_diff>
--- a/CI_Notes.docx
+++ b/CI_Notes.docx
@@ -5,7 +5,6 @@
     <w:p>
       <w:pPr>
         <w:rPr>
-          <w:rFonts w:hint="eastAsia"/>
           <w:b/>
           <w:sz w:val="32"/>
           <w:szCs w:val="32"/>
@@ -24,7 +23,6 @@
     <w:p>
       <w:pPr>
         <w:rPr>
-          <w:rFonts w:hint="eastAsia"/>
           <w:b/>
           <w:sz w:val="28"/>
           <w:szCs w:val="28"/>
@@ -66,7 +64,6 @@
         </w:numPr>
         <w:ind w:firstLineChars="0"/>
         <w:rPr>
-          <w:rFonts w:hint="eastAsia"/>
           <w:sz w:val="24"/>
           <w:szCs w:val="24"/>
         </w:rPr>
@@ -112,7 +109,6 @@
         </w:numPr>
         <w:ind w:firstLineChars="0"/>
         <w:rPr>
-          <w:rFonts w:hint="eastAsia"/>
           <w:sz w:val="24"/>
           <w:szCs w:val="24"/>
         </w:rPr>
@@ -142,7 +138,6 @@
         </w:numPr>
         <w:ind w:firstLineChars="0"/>
         <w:rPr>
-          <w:rFonts w:hint="eastAsia"/>
           <w:sz w:val="24"/>
           <w:szCs w:val="24"/>
         </w:rPr>
@@ -188,7 +183,6 @@
         </w:numPr>
         <w:ind w:firstLineChars="0"/>
         <w:rPr>
-          <w:rFonts w:hint="eastAsia"/>
           <w:sz w:val="24"/>
           <w:szCs w:val="24"/>
         </w:rPr>
@@ -208,8 +202,6 @@
         </w:rPr>
         <w:t>re developers going to work in one site or different sites?</w:t>
       </w:r>
-      <w:bookmarkStart w:id="0" w:name="_GoBack"/>
-      <w:bookmarkEnd w:id="0"/>
     </w:p>
     <w:p>
       <w:pPr>
@@ -242,15 +234,73 @@
           <w:sz w:val="24"/>
           <w:szCs w:val="24"/>
         </w:rPr>
-        <w:t>hy are there two shells for Git, Cygwin &amp; msysGit?</w:t>
-      </w:r>
-    </w:p>
-    <w:p>
-      <w:r>
-        <w:rPr>
-          <w:rFonts w:hint="eastAsia"/>
-        </w:rPr>
-        <w:t>Cygwin is a Linux shell, msysGit is a Windows shell.</w:t>
+        <w:t>hy are there two shell interfaces</w:t>
+      </w:r>
+      <w:r>
+        <w:rPr>
+          <w:rFonts w:hint="eastAsia"/>
+          <w:sz w:val="24"/>
+          <w:szCs w:val="24"/>
+        </w:rPr>
+        <w:t xml:space="preserve"> for </w:t>
+      </w:r>
+      <w:proofErr w:type="spellStart"/>
+      <w:r>
+        <w:rPr>
+          <w:rFonts w:hint="eastAsia"/>
+          <w:sz w:val="24"/>
+          <w:szCs w:val="24"/>
+        </w:rPr>
+        <w:t>Git</w:t>
+      </w:r>
+      <w:proofErr w:type="spellEnd"/>
+      <w:r>
+        <w:rPr>
+          <w:rFonts w:hint="eastAsia"/>
+          <w:sz w:val="24"/>
+          <w:szCs w:val="24"/>
+        </w:rPr>
+        <w:t xml:space="preserve">, Cygwin &amp; </w:t>
+      </w:r>
+      <w:proofErr w:type="spellStart"/>
+      <w:r>
+        <w:rPr>
+          <w:rFonts w:hint="eastAsia"/>
+          <w:sz w:val="24"/>
+          <w:szCs w:val="24"/>
+        </w:rPr>
+        <w:t>msysGit</w:t>
+      </w:r>
+      <w:proofErr w:type="spellEnd"/>
+      <w:r>
+        <w:rPr>
+          <w:rFonts w:hint="eastAsia"/>
+          <w:sz w:val="24"/>
+          <w:szCs w:val="24"/>
+        </w:rPr>
+        <w:t>?</w:t>
+      </w:r>
+    </w:p>
+    <w:p>
+      <w:r>
+        <w:rPr>
+          <w:rFonts w:hint="eastAsia"/>
+        </w:rPr>
+        <w:t xml:space="preserve">Cygwin is a Linux shell, </w:t>
+      </w:r>
+      <w:proofErr w:type="spellStart"/>
+      <w:r>
+        <w:rPr>
+          <w:rFonts w:hint="eastAsia"/>
+        </w:rPr>
+        <w:t>msysGit</w:t>
+      </w:r>
+      <w:proofErr w:type="spellEnd"/>
+      <w:r>
+        <w:rPr>
+          <w:rFonts w:hint="eastAsia"/>
+        </w:rPr>
+        <w:t xml:space="preserve"> is a Windows shell.</w:t>
       </w:r>
     </w:p>
     <w:p/>
@@ -280,7 +330,21 @@
         <w:rPr>
           <w:rFonts w:hint="eastAsia"/>
         </w:rPr>
-        <w:t xml:space="preserve"> msysGit?</w:t>
+        <w:t xml:space="preserve"> </w:t>
+      </w:r>
+      <w:proofErr w:type="spellStart"/>
+      <w:r>
+        <w:rPr>
+          <w:rFonts w:hint="eastAsia"/>
+        </w:rPr>
+        <w:t>msysGit</w:t>
+      </w:r>
+      <w:proofErr w:type="spellEnd"/>
+      <w:r>
+        <w:rPr>
+          <w:rFonts w:hint="eastAsia"/>
+        </w:rPr>
+        <w:t>?</w:t>
       </w:r>
     </w:p>
     <w:tbl>
@@ -318,12 +382,14 @@
             <w:pPr>
               <w:jc w:val="center"/>
             </w:pPr>
+            <w:proofErr w:type="spellStart"/>
             <w:r>
               <w:rPr>
                 <w:rFonts w:hint="eastAsia"/>
               </w:rPr>
               <w:t>msysGit</w:t>
             </w:r>
+            <w:proofErr w:type="spellEnd"/>
           </w:p>
         </w:tc>
       </w:tr>
@@ -411,7 +477,39 @@
                 <w:rFonts w:hint="eastAsia"/>
                 <w:b/>
               </w:rPr>
-              <w:t>rovide visual shell TortoiseGit which integrated msysGit and windows file management</w:t>
+              <w:t xml:space="preserve">rovide visual shell </w:t>
+            </w:r>
+            <w:proofErr w:type="spellStart"/>
+            <w:r>
+              <w:rPr>
+                <w:rFonts w:hint="eastAsia"/>
+                <w:b/>
+              </w:rPr>
+              <w:t>TortoiseGit</w:t>
+            </w:r>
+            <w:proofErr w:type="spellEnd"/>
+            <w:r>
+              <w:rPr>
+                <w:rFonts w:hint="eastAsia"/>
+                <w:b/>
+              </w:rPr>
+              <w:t xml:space="preserve"> which integrated </w:t>
+            </w:r>
+            <w:proofErr w:type="spellStart"/>
+            <w:r>
+              <w:rPr>
+                <w:rFonts w:hint="eastAsia"/>
+                <w:b/>
+              </w:rPr>
+              <w:t>msysGit</w:t>
+            </w:r>
+            <w:proofErr w:type="spellEnd"/>
+            <w:r>
+              <w:rPr>
+                <w:rFonts w:hint="eastAsia"/>
+                <w:b/>
+              </w:rPr>
+              <w:t xml:space="preserve"> and windows file management</w:t>
             </w:r>
           </w:p>
         </w:tc>
@@ -528,7 +626,21 @@
         <w:rPr>
           <w:rFonts w:hint="eastAsia"/>
         </w:rPr>
-        <w:t>erver repository can set up authentication (Gerrit).</w:t>
+        <w:t>erver repository can set up authentication (</w:t>
+      </w:r>
+      <w:proofErr w:type="spellStart"/>
+      <w:r>
+        <w:rPr>
+          <w:rFonts w:hint="eastAsia"/>
+        </w:rPr>
+        <w:t>Gerrit</w:t>
+      </w:r>
+      <w:proofErr w:type="spellEnd"/>
+      <w:r>
+        <w:rPr>
+          <w:rFonts w:hint="eastAsia"/>
+        </w:rPr>
+        <w:t>).</w:t>
       </w:r>
     </w:p>
     <w:p/>
@@ -548,15 +660,57 @@
         <w:rPr>
           <w:rFonts w:hint="eastAsia"/>
         </w:rPr>
-        <w:t>hy are alias used in Git?</w:t>
-      </w:r>
-    </w:p>
-    <w:p>
-      <w:r>
-        <w:rPr>
-          <w:rFonts w:hint="eastAsia"/>
-        </w:rPr>
-        <w:t>Make it easier for CVS &amp; SVN users to use CVS/SVN alike command in Git.</w:t>
+        <w:t xml:space="preserve">hy are alias used in </w:t>
+      </w:r>
+      <w:proofErr w:type="spellStart"/>
+      <w:r>
+        <w:rPr>
+          <w:rFonts w:hint="eastAsia"/>
+        </w:rPr>
+        <w:t>Git</w:t>
+      </w:r>
+      <w:proofErr w:type="spellEnd"/>
+      <w:r>
+        <w:rPr>
+          <w:rFonts w:hint="eastAsia"/>
+        </w:rPr>
+        <w:t>?</w:t>
+      </w:r>
+    </w:p>
+    <w:p>
+      <w:r>
+        <w:rPr>
+          <w:rFonts w:hint="eastAsia"/>
+        </w:rPr>
+        <w:t xml:space="preserve">Make it easier for CVS &amp; SVN users to use CVS/SVN </w:t>
+      </w:r>
+      <w:proofErr w:type="gramStart"/>
+      <w:r>
+        <w:rPr>
+          <w:rFonts w:hint="eastAsia"/>
+        </w:rPr>
+        <w:t>alike</w:t>
+      </w:r>
+      <w:proofErr w:type="gramEnd"/>
+      <w:r>
+        <w:rPr>
+          <w:rFonts w:hint="eastAsia"/>
+        </w:rPr>
+        <w:t xml:space="preserve"> command in </w:t>
+      </w:r>
+      <w:proofErr w:type="spellStart"/>
+      <w:r>
+        <w:rPr>
+          <w:rFonts w:hint="eastAsia"/>
+        </w:rPr>
+        <w:t>Git</w:t>
+      </w:r>
+      <w:proofErr w:type="spellEnd"/>
+      <w:r>
+        <w:rPr>
+          <w:rFonts w:hint="eastAsia"/>
+        </w:rPr>
+        <w:t>.</w:t>
       </w:r>
     </w:p>
     <w:p/>
@@ -580,18 +734,92 @@
       </w:r>
     </w:p>
     <w:p>
-      <w:r>
-        <w:rPr>
-          <w:rFonts w:hint="eastAsia"/>
-        </w:rPr>
-        <w:t>git init / git add / git commit</w:t>
-      </w:r>
-      <w:r>
-        <w:rPr>
-          <w:rFonts w:hint="eastAsia"/>
-        </w:rPr>
-        <w:t xml:space="preserve"> / git config</w:t>
-      </w:r>
+      <w:proofErr w:type="spellStart"/>
+      <w:proofErr w:type="gramStart"/>
+      <w:r>
+        <w:rPr>
+          <w:rFonts w:hint="eastAsia"/>
+        </w:rPr>
+        <w:t>git</w:t>
+      </w:r>
+      <w:proofErr w:type="spellEnd"/>
+      <w:proofErr w:type="gramEnd"/>
+      <w:r>
+        <w:rPr>
+          <w:rFonts w:hint="eastAsia"/>
+        </w:rPr>
+        <w:t xml:space="preserve"> </w:t>
+      </w:r>
+      <w:proofErr w:type="spellStart"/>
+      <w:r>
+        <w:rPr>
+          <w:rFonts w:hint="eastAsia"/>
+        </w:rPr>
+        <w:t>init</w:t>
+      </w:r>
+      <w:proofErr w:type="spellEnd"/>
+      <w:r>
+        <w:rPr>
+          <w:rFonts w:hint="eastAsia"/>
+        </w:rPr>
+        <w:t xml:space="preserve"> / </w:t>
+      </w:r>
+      <w:proofErr w:type="spellStart"/>
+      <w:r>
+        <w:rPr>
+          <w:rFonts w:hint="eastAsia"/>
+        </w:rPr>
+        <w:t>git</w:t>
+      </w:r>
+      <w:proofErr w:type="spellEnd"/>
+      <w:r>
+        <w:rPr>
+          <w:rFonts w:hint="eastAsia"/>
+        </w:rPr>
+        <w:t xml:space="preserve"> add / </w:t>
+      </w:r>
+      <w:proofErr w:type="spellStart"/>
+      <w:r>
+        <w:rPr>
+          <w:rFonts w:hint="eastAsia"/>
+        </w:rPr>
+        <w:t>git</w:t>
+      </w:r>
+      <w:proofErr w:type="spellEnd"/>
+      <w:r>
+        <w:rPr>
+          <w:rFonts w:hint="eastAsia"/>
+        </w:rPr>
+        <w:t xml:space="preserve"> commit</w:t>
+      </w:r>
+      <w:r>
+        <w:rPr>
+          <w:rFonts w:hint="eastAsia"/>
+        </w:rPr>
+        <w:t xml:space="preserve"> / </w:t>
+      </w:r>
+      <w:proofErr w:type="spellStart"/>
+      <w:r>
+        <w:rPr>
+          <w:rFonts w:hint="eastAsia"/>
+        </w:rPr>
+        <w:t>git</w:t>
+      </w:r>
+      <w:proofErr w:type="spellEnd"/>
+      <w:r>
+        <w:rPr>
+          <w:rFonts w:hint="eastAsia"/>
+        </w:rPr>
+        <w:t xml:space="preserve"> </w:t>
+      </w:r>
+      <w:proofErr w:type="spellStart"/>
+      <w:r>
+        <w:rPr>
+          <w:rFonts w:hint="eastAsia"/>
+        </w:rPr>
+        <w:t>config</w:t>
+      </w:r>
+      <w:proofErr w:type="spellEnd"/>
     </w:p>
     <w:p/>
     <w:p>
@@ -610,16 +838,18 @@
         <w:rPr>
           <w:rFonts w:hint="eastAsia"/>
         </w:rPr>
-        <w:t>enefits of Stage in Git</w:t>
-      </w:r>
-    </w:p>
-    <w:p>
-      <w:pPr>
-        <w:rPr>
-          <w:rFonts w:hint="eastAsia"/>
-        </w:rPr>
-      </w:pPr>
-    </w:p>
+        <w:t xml:space="preserve">enefits of Stage in </w:t>
+      </w:r>
+      <w:proofErr w:type="spellStart"/>
+      <w:r>
+        <w:rPr>
+          <w:rFonts w:hint="eastAsia"/>
+        </w:rPr>
+        <w:t>Git</w:t>
+      </w:r>
+      <w:proofErr w:type="spellEnd"/>
+    </w:p>
+    <w:p/>
     <w:p>
       <w:pPr>
         <w:pStyle w:val="a3"/>
@@ -628,9 +858,6 @@
           <w:numId w:val="1"/>
         </w:numPr>
         <w:ind w:firstLineChars="0"/>
-        <w:rPr>
-          <w:rFonts w:hint="eastAsia"/>
-        </w:rPr>
       </w:pPr>
       <w:r>
         <w:t>T</w:t>
@@ -650,9 +877,6 @@
           <w:numId w:val="1"/>
         </w:numPr>
         <w:ind w:firstLineChars="0"/>
-        <w:rPr>
-          <w:rFonts w:hint="eastAsia"/>
-        </w:rPr>
       </w:pPr>
       <w:r>
         <w:t>T</w:t>
@@ -672,9 +896,6 @@
           <w:numId w:val="1"/>
         </w:numPr>
         <w:ind w:firstLineChars="0"/>
-        <w:rPr>
-          <w:rFonts w:hint="eastAsia"/>
-        </w:rPr>
       </w:pPr>
       <w:r>
         <w:t>P</w:t>
@@ -700,9 +921,6 @@
           <w:numId w:val="1"/>
         </w:numPr>
         <w:ind w:firstLineChars="0"/>
-        <w:rPr>
-          <w:rFonts w:hint="eastAsia"/>
-        </w:rPr>
       </w:pPr>
       <w:r>
         <w:t>S</w:t>
@@ -730,20 +948,7 @@
         <w:t>SHA1 hash</w:t>
       </w:r>
     </w:p>
-    <w:p>
-      <w:pPr>
-        <w:rPr>
-          <w:rFonts w:hint="eastAsia"/>
-        </w:rPr>
-      </w:pPr>
-    </w:p>
-    <w:p>
-      <w:pPr>
-        <w:rPr>
-          <w:rFonts w:hint="eastAsia"/>
-        </w:rPr>
-      </w:pPr>
-    </w:p>
+    <w:p/>
     <w:p>
       <w:pPr>
         <w:pStyle w:val="a3"/>
@@ -752,9 +957,6 @@
           <w:numId w:val="4"/>
         </w:numPr>
         <w:ind w:firstLineChars="0"/>
-        <w:rPr>
-          <w:rFonts w:hint="eastAsia"/>
-        </w:rPr>
       </w:pPr>
       <w:r>
         <w:t>W</w:t>
@@ -763,15 +965,24 @@
         <w:rPr>
           <w:rFonts w:hint="eastAsia"/>
         </w:rPr>
-        <w:t>hy not use index to mark submitting in Git?</w:t>
-      </w:r>
-    </w:p>
-    <w:p>
-      <w:pPr>
-        <w:rPr>
-          <w:rFonts w:hint="eastAsia"/>
-        </w:rPr>
-      </w:pPr>
+        <w:t xml:space="preserve">hy not use index to mark submitting in </w:t>
+      </w:r>
+      <w:proofErr w:type="spellStart"/>
+      <w:r>
+        <w:rPr>
+          <w:rFonts w:hint="eastAsia"/>
+        </w:rPr>
+        <w:t>Git</w:t>
+      </w:r>
+      <w:proofErr w:type="spellEnd"/>
+      <w:r>
+        <w:rPr>
+          <w:rFonts w:hint="eastAsia"/>
+        </w:rPr>
+        <w:t>?</w:t>
+      </w:r>
+    </w:p>
+    <w:p>
       <w:r>
         <w:t>S</w:t>
       </w:r>
@@ -785,17 +996,364 @@
         <w:rPr>
           <w:rFonts w:hint="eastAsia"/>
         </w:rPr>
-        <w:t xml:space="preserve">ributed revision control system, only universal unique </w:t>
-      </w:r>
-      <w:r>
-        <w:rPr>
-          <w:rFonts w:hint="eastAsia"/>
-        </w:rPr>
+        <w:t>ributed revision control system, only universal unique number can identify submitting occurred at any time in anywhere.</w:t>
+      </w:r>
+    </w:p>
+    <w:p>
+      <w:pPr>
+        <w:pStyle w:val="a3"/>
+        <w:numPr>
+          <w:ilvl w:val="0"/>
+          <w:numId w:val="4"/>
+        </w:numPr>
+        <w:ind w:firstLineChars="0"/>
+        <w:rPr>
+          <w:rFonts w:hint="eastAsia"/>
+        </w:rPr>
+      </w:pPr>
+      <w:r>
         <w:lastRenderedPageBreak/>
-        <w:t>number can identify submitting occurred at any time in anywhere.</w:t>
-      </w:r>
-    </w:p>
-    <w:p/>
+        <w:t>V</w:t>
+      </w:r>
+      <w:r>
+        <w:rPr>
+          <w:rFonts w:hint="eastAsia"/>
+        </w:rPr>
+        <w:t xml:space="preserve">isual user tool for </w:t>
+      </w:r>
+      <w:proofErr w:type="spellStart"/>
+      <w:r>
+        <w:rPr>
+          <w:rFonts w:hint="eastAsia"/>
+        </w:rPr>
+        <w:t>Git</w:t>
+      </w:r>
+      <w:proofErr w:type="spellEnd"/>
+    </w:p>
+    <w:p>
+      <w:pPr>
+        <w:pStyle w:val="a3"/>
+        <w:numPr>
+          <w:ilvl w:val="1"/>
+          <w:numId w:val="4"/>
+        </w:numPr>
+        <w:ind w:firstLineChars="0"/>
+        <w:rPr>
+          <w:rFonts w:hint="eastAsia"/>
+        </w:rPr>
+      </w:pPr>
+      <w:r>
+        <w:t>W</w:t>
+      </w:r>
+      <w:r>
+        <w:rPr>
+          <w:rFonts w:hint="eastAsia"/>
+        </w:rPr>
+        <w:t xml:space="preserve">hy not use </w:t>
+      </w:r>
+      <w:proofErr w:type="spellStart"/>
+      <w:r>
+        <w:rPr>
+          <w:rFonts w:hint="eastAsia"/>
+        </w:rPr>
+        <w:t>gitk</w:t>
+      </w:r>
+      <w:proofErr w:type="spellEnd"/>
+      <w:r>
+        <w:rPr>
+          <w:rFonts w:hint="eastAsia"/>
+        </w:rPr>
+        <w:t xml:space="preserve">, </w:t>
+      </w:r>
+      <w:proofErr w:type="spellStart"/>
+      <w:r>
+        <w:rPr>
+          <w:rFonts w:hint="eastAsia"/>
+        </w:rPr>
+        <w:t>gitg</w:t>
+      </w:r>
+      <w:proofErr w:type="spellEnd"/>
+      <w:r>
+        <w:rPr>
+          <w:rFonts w:hint="eastAsia"/>
+        </w:rPr>
+        <w:t xml:space="preserve">, </w:t>
+      </w:r>
+      <w:proofErr w:type="spellStart"/>
+      <w:r>
+        <w:rPr>
+          <w:rFonts w:hint="eastAsia"/>
+        </w:rPr>
+        <w:t>qgit</w:t>
+      </w:r>
+      <w:proofErr w:type="spellEnd"/>
+      <w:r>
+        <w:rPr>
+          <w:rFonts w:hint="eastAsia"/>
+        </w:rPr>
+        <w:t xml:space="preserve">? </w:t>
+      </w:r>
+      <w:r>
+        <w:t>–</w:t>
+      </w:r>
+      <w:r>
+        <w:rPr>
+          <w:rFonts w:hint="eastAsia"/>
+        </w:rPr>
+        <w:t xml:space="preserve"> </w:t>
+      </w:r>
+      <w:proofErr w:type="gramStart"/>
+      <w:r>
+        <w:rPr>
+          <w:rFonts w:hint="eastAsia"/>
+        </w:rPr>
+        <w:t>they</w:t>
+      </w:r>
+      <w:proofErr w:type="gramEnd"/>
+      <w:r>
+        <w:rPr>
+          <w:rFonts w:hint="eastAsia"/>
+        </w:rPr>
+        <w:t xml:space="preserve"> requires Linux or QT environment.</w:t>
+      </w:r>
+    </w:p>
+    <w:p>
+      <w:pPr>
+        <w:pStyle w:val="a3"/>
+        <w:numPr>
+          <w:ilvl w:val="1"/>
+          <w:numId w:val="4"/>
+        </w:numPr>
+        <w:ind w:firstLineChars="0"/>
+        <w:rPr>
+          <w:rFonts w:hint="eastAsia"/>
+        </w:rPr>
+      </w:pPr>
+      <w:r>
+        <w:t>W</w:t>
+      </w:r>
+      <w:r>
+        <w:rPr>
+          <w:rFonts w:hint="eastAsia"/>
+        </w:rPr>
+        <w:t xml:space="preserve">hy choose </w:t>
+      </w:r>
+      <w:proofErr w:type="spellStart"/>
+      <w:r>
+        <w:rPr>
+          <w:rFonts w:hint="eastAsia"/>
+        </w:rPr>
+        <w:t>TortoiseGit</w:t>
+      </w:r>
+      <w:proofErr w:type="spellEnd"/>
+      <w:r>
+        <w:rPr>
+          <w:rFonts w:hint="eastAsia"/>
+        </w:rPr>
+        <w:t xml:space="preserve">? </w:t>
+      </w:r>
+      <w:r>
+        <w:t>–</w:t>
+      </w:r>
+      <w:r>
+        <w:rPr>
+          <w:rFonts w:hint="eastAsia"/>
+        </w:rPr>
+        <w:t xml:space="preserve"> Familiar to SVN users; free SW in windows; easy to port SVN repository to </w:t>
+      </w:r>
+      <w:proofErr w:type="spellStart"/>
+      <w:r>
+        <w:rPr>
+          <w:rFonts w:hint="eastAsia"/>
+        </w:rPr>
+        <w:t>Git</w:t>
+      </w:r>
+      <w:proofErr w:type="spellEnd"/>
+      <w:r>
+        <w:rPr>
+          <w:rFonts w:hint="eastAsia"/>
+        </w:rPr>
+        <w:t>.</w:t>
+      </w:r>
+    </w:p>
+    <w:p>
+      <w:pPr>
+        <w:pStyle w:val="a3"/>
+        <w:numPr>
+          <w:ilvl w:val="1"/>
+          <w:numId w:val="4"/>
+        </w:numPr>
+        <w:ind w:firstLineChars="0"/>
+        <w:rPr>
+          <w:rFonts w:hint="eastAsia"/>
+        </w:rPr>
+      </w:pPr>
+      <w:r>
+        <w:rPr>
+          <w:rFonts w:hint="eastAsia"/>
+        </w:rPr>
+        <w:t xml:space="preserve">Install </w:t>
+      </w:r>
+      <w:proofErr w:type="spellStart"/>
+      <w:r>
+        <w:rPr>
+          <w:rFonts w:hint="eastAsia"/>
+        </w:rPr>
+        <w:t>TortoiseGit</w:t>
+      </w:r>
+      <w:proofErr w:type="spellEnd"/>
+    </w:p>
+    <w:p>
+      <w:pPr>
+        <w:pStyle w:val="a3"/>
+        <w:numPr>
+          <w:ilvl w:val="2"/>
+          <w:numId w:val="4"/>
+        </w:numPr>
+        <w:ind w:firstLineChars="0"/>
+        <w:jc w:val="left"/>
+        <w:rPr>
+          <w:rFonts w:hint="eastAsia"/>
+        </w:rPr>
+      </w:pPr>
+      <w:r>
+        <w:t>R</w:t>
+      </w:r>
+      <w:r>
+        <w:rPr>
+          <w:rFonts w:hint="eastAsia"/>
+        </w:rPr>
+        <w:t xml:space="preserve">ead and follow setup instruction in </w:t>
+      </w:r>
+      <w:hyperlink r:id="rId6" w:history="1">
+        <w:r>
+          <w:rPr>
+            <w:rStyle w:val="a5"/>
+          </w:rPr>
+          <w:t>http://code.google.com/p/tortoisegit/wiki/SetupHowTo</w:t>
+        </w:r>
+      </w:hyperlink>
+      <w:r>
+        <w:rPr>
+          <w:rFonts w:hint="eastAsia"/>
+        </w:rPr>
+        <w:t xml:space="preserve">, prerequisites: Windows Installer and </w:t>
+      </w:r>
+      <w:proofErr w:type="spellStart"/>
+      <w:r>
+        <w:rPr>
+          <w:rFonts w:hint="eastAsia"/>
+        </w:rPr>
+        <w:t>Git</w:t>
+      </w:r>
+      <w:proofErr w:type="spellEnd"/>
+      <w:r>
+        <w:rPr>
+          <w:rFonts w:hint="eastAsia"/>
+        </w:rPr>
+        <w:t xml:space="preserve"> for Windows. </w:t>
+      </w:r>
+      <w:r>
+        <w:t>C</w:t>
+      </w:r>
+      <w:r>
+        <w:rPr>
+          <w:rFonts w:hint="eastAsia"/>
+        </w:rPr>
+        <w:t>heck if the computer already installed Windows Installer: run-&gt;command window-&gt;</w:t>
+      </w:r>
+      <w:proofErr w:type="spellStart"/>
+      <w:r>
+        <w:rPr>
+          <w:rFonts w:hint="eastAsia"/>
+        </w:rPr>
+        <w:t>msiexec</w:t>
+      </w:r>
+      <w:proofErr w:type="spellEnd"/>
+      <w:r>
+        <w:rPr>
+          <w:rFonts w:hint="eastAsia"/>
+        </w:rPr>
+        <w:t xml:space="preserve">. </w:t>
+      </w:r>
+    </w:p>
+    <w:p>
+      <w:pPr>
+        <w:pStyle w:val="a3"/>
+        <w:numPr>
+          <w:ilvl w:val="2"/>
+          <w:numId w:val="4"/>
+        </w:numPr>
+        <w:ind w:firstLineChars="0"/>
+        <w:jc w:val="left"/>
+        <w:rPr>
+          <w:rFonts w:hint="eastAsia"/>
+        </w:rPr>
+      </w:pPr>
+      <w:r>
+        <w:t>D</w:t>
+      </w:r>
+      <w:r>
+        <w:rPr>
+          <w:rFonts w:hint="eastAsia"/>
+        </w:rPr>
+        <w:t xml:space="preserve">ownload installation package in </w:t>
+      </w:r>
+      <w:hyperlink r:id="rId7" w:history="1">
+        <w:r>
+          <w:rPr>
+            <w:rStyle w:val="a5"/>
+          </w:rPr>
+          <w:t>http://code.google.com/p/tortoisegit/wiki/Download</w:t>
+        </w:r>
+      </w:hyperlink>
+      <w:r>
+        <w:rPr>
+          <w:rFonts w:hint="eastAsia"/>
+        </w:rPr>
+        <w:t xml:space="preserve"> and execute it. </w:t>
+      </w:r>
+    </w:p>
+    <w:p>
+      <w:pPr>
+        <w:pStyle w:val="a3"/>
+        <w:numPr>
+          <w:ilvl w:val="2"/>
+          <w:numId w:val="4"/>
+        </w:numPr>
+        <w:ind w:firstLineChars="0"/>
+        <w:rPr>
+          <w:rFonts w:hint="eastAsia"/>
+        </w:rPr>
+      </w:pPr>
+      <w:r>
+        <w:t>R</w:t>
+      </w:r>
+      <w:r>
+        <w:rPr>
+          <w:rFonts w:hint="eastAsia"/>
+        </w:rPr>
+        <w:t xml:space="preserve">efer to instruction in </w:t>
+      </w:r>
+      <w:proofErr w:type="spellStart"/>
+      <w:r>
+        <w:rPr>
+          <w:rFonts w:hint="eastAsia"/>
+        </w:rPr>
+        <w:t>Youdao</w:t>
+      </w:r>
+      <w:proofErr w:type="spellEnd"/>
+      <w:r>
+        <w:rPr>
+          <w:rFonts w:hint="eastAsia"/>
+        </w:rPr>
+        <w:t xml:space="preserve"> notes.</w:t>
+      </w:r>
+    </w:p>
+    <w:p>
+      <w:bookmarkStart w:id="0" w:name="_GoBack"/>
+      <w:bookmarkEnd w:id="0"/>
+    </w:p>
     <w:p>
       <w:pPr>
         <w:pStyle w:val="a3"/>
@@ -836,11 +1394,12 @@
     <w:p>
       <w:pPr>
         <w:rPr>
-          <w:rFonts w:hint="eastAsia"/>
-          <w:sz w:val="24"/>
-          <w:szCs w:val="24"/>
-        </w:rPr>
-      </w:pPr>
+          <w:sz w:val="24"/>
+          <w:szCs w:val="24"/>
+        </w:rPr>
+      </w:pPr>
+      <w:proofErr w:type="spellStart"/>
+      <w:proofErr w:type="gramStart"/>
       <w:r>
         <w:rPr>
           <w:sz w:val="24"/>
@@ -854,22 +1413,30 @@
           <w:sz w:val="24"/>
           <w:szCs w:val="24"/>
         </w:rPr>
-        <w:t>edmine?</w:t>
-      </w:r>
-    </w:p>
-    <w:p>
-      <w:pPr>
-        <w:rPr>
-          <w:rFonts w:hint="eastAsia"/>
-          <w:sz w:val="24"/>
-          <w:szCs w:val="24"/>
-        </w:rPr>
-      </w:pPr>
-    </w:p>
-    <w:p>
-      <w:pPr>
-        <w:rPr>
-          <w:rFonts w:hint="eastAsia"/>
+        <w:t>edmine</w:t>
+      </w:r>
+      <w:proofErr w:type="spellEnd"/>
+      <w:r>
+        <w:rPr>
+          <w:rFonts w:hint="eastAsia"/>
+          <w:sz w:val="24"/>
+          <w:szCs w:val="24"/>
+        </w:rPr>
+        <w:t>?</w:t>
+      </w:r>
+      <w:proofErr w:type="gramEnd"/>
+    </w:p>
+    <w:p>
+      <w:pPr>
+        <w:rPr>
+          <w:sz w:val="24"/>
+          <w:szCs w:val="24"/>
+        </w:rPr>
+      </w:pPr>
+    </w:p>
+    <w:p>
+      <w:pPr>
+        <w:rPr>
           <w:b/>
           <w:color w:val="1F497D" w:themeColor="text2"/>
           <w:sz w:val="24"/>
@@ -913,8 +1480,9 @@
           <w:sz w:val="24"/>
           <w:szCs w:val="24"/>
         </w:rPr>
-        <w:t xml:space="preserve"> Git Reset --</w:t>
-      </w:r>
+        <w:t xml:space="preserve"> </w:t>
+      </w:r>
+      <w:proofErr w:type="spellStart"/>
       <w:r>
         <w:rPr>
           <w:rFonts w:hint="eastAsia"/>
@@ -923,11 +1491,10 @@
           <w:sz w:val="24"/>
           <w:szCs w:val="24"/>
         </w:rPr>
-        <w:t xml:space="preserve"> unread.</w:t>
-      </w:r>
-    </w:p>
-    <w:p>
-      <w:pPr>
+        <w:t>Git</w:t>
+      </w:r>
+      <w:proofErr w:type="spellEnd"/>
+      <w:r>
         <w:rPr>
           <w:rFonts w:hint="eastAsia"/>
           <w:b/>
@@ -935,7 +1502,8 @@
           <w:sz w:val="24"/>
           <w:szCs w:val="24"/>
         </w:rPr>
-      </w:pPr>
+        <w:t xml:space="preserve"> Reset --</w:t>
+      </w:r>
       <w:r>
         <w:rPr>
           <w:rFonts w:hint="eastAsia"/>
@@ -944,17 +1512,18 @@
           <w:sz w:val="24"/>
           <w:szCs w:val="24"/>
         </w:rPr>
-        <w:t xml:space="preserve">Chapter 8 </w:t>
-      </w:r>
-      <w:r>
+        <w:t xml:space="preserve"> unread.</w:t>
+      </w:r>
+    </w:p>
+    <w:p>
+      <w:pPr>
         <w:rPr>
           <w:b/>
           <w:color w:val="1F497D" w:themeColor="text2"/>
           <w:sz w:val="24"/>
           <w:szCs w:val="24"/>
         </w:rPr>
-        <w:t>–</w:t>
-      </w:r>
+      </w:pPr>
       <w:r>
         <w:rPr>
           <w:rFonts w:hint="eastAsia"/>
@@ -963,7 +1532,48 @@
           <w:sz w:val="24"/>
           <w:szCs w:val="24"/>
         </w:rPr>
-        <w:t xml:space="preserve"> Git Checkout </w:t>
+        <w:t xml:space="preserve">Chapter 8 </w:t>
+      </w:r>
+      <w:r>
+        <w:rPr>
+          <w:b/>
+          <w:color w:val="1F497D" w:themeColor="text2"/>
+          <w:sz w:val="24"/>
+          <w:szCs w:val="24"/>
+        </w:rPr>
+        <w:t>–</w:t>
+      </w:r>
+      <w:r>
+        <w:rPr>
+          <w:rFonts w:hint="eastAsia"/>
+          <w:b/>
+          <w:color w:val="1F497D" w:themeColor="text2"/>
+          <w:sz w:val="24"/>
+          <w:szCs w:val="24"/>
+        </w:rPr>
+        <w:t xml:space="preserve"> </w:t>
+      </w:r>
+      <w:proofErr w:type="spellStart"/>
+      <w:r>
+        <w:rPr>
+          <w:rFonts w:hint="eastAsia"/>
+          <w:b/>
+          <w:color w:val="1F497D" w:themeColor="text2"/>
+          <w:sz w:val="24"/>
+          <w:szCs w:val="24"/>
+        </w:rPr>
+        <w:t>Git</w:t>
+      </w:r>
+      <w:proofErr w:type="spellEnd"/>
+      <w:r>
+        <w:rPr>
+          <w:rFonts w:hint="eastAsia"/>
+          <w:b/>
+          <w:color w:val="1F497D" w:themeColor="text2"/>
+          <w:sz w:val="24"/>
+          <w:szCs w:val="24"/>
+        </w:rPr>
+        <w:t xml:space="preserve"> Checkout </w:t>
       </w:r>
       <w:r>
         <w:rPr>
@@ -1283,7 +1893,7 @@
   <w:abstractNum w:abstractNumId="2">
     <w:nsid w:val="3560745D"/>
     <w:multiLevelType w:val="hybridMultilevel"/>
-    <w:tmpl w:val="BF883788"/>
+    <w:tmpl w:val="F6941128"/>
     <w:lvl w:ilvl="0" w:tplc="04090001">
       <w:start w:val="1"/>
       <w:numFmt w:val="bullet"/>
@@ -1296,10 +1906,10 @@
         <w:rFonts w:ascii="Wingdings" w:hAnsi="Wingdings" w:hint="default"/>
       </w:rPr>
     </w:lvl>
-    <w:lvl w:ilvl="1" w:tplc="04090003" w:tentative="1">
-      <w:start w:val="1"/>
-      <w:numFmt w:val="bullet"/>
-      <w:lvlText w:val=""/>
+    <w:lvl w:ilvl="1" w:tplc="0409000B">
+      <w:start w:val="1"/>
+      <w:numFmt w:val="bullet"/>
+      <w:lvlText w:val=""/>
       <w:lvlJc w:val="left"/>
       <w:pPr>
         <w:ind w:left="840" w:hanging="420"/>
@@ -1308,10 +1918,10 @@
         <w:rFonts w:ascii="Wingdings" w:hAnsi="Wingdings" w:hint="default"/>
       </w:rPr>
     </w:lvl>
-    <w:lvl w:ilvl="2" w:tplc="04090005" w:tentative="1">
-      <w:start w:val="1"/>
-      <w:numFmt w:val="bullet"/>
-      <w:lvlText w:val=""/>
+    <w:lvl w:ilvl="2" w:tplc="0409000D">
+      <w:start w:val="1"/>
+      <w:numFmt w:val="bullet"/>
+      <w:lvlText w:val=""/>
       <w:lvlJc w:val="left"/>
       <w:pPr>
         <w:ind w:left="1260" w:hanging="420"/>
@@ -1834,6 +2444,17 @@
       </w:tblCellMar>
     </w:tblPr>
   </w:style>
+  <w:style w:type="character" w:styleId="a5">
+    <w:name w:val="Hyperlink"/>
+    <w:basedOn w:val="a0"/>
+    <w:uiPriority w:val="99"/>
+    <w:unhideWhenUsed/>
+    <w:rsid w:val="00934286"/>
+    <w:rPr>
+      <w:color w:val="0000FF" w:themeColor="hyperlink"/>
+      <w:u w:val="single"/>
+    </w:rPr>
+  </w:style>
 </w:styles>
 </file>
 
@@ -2057,6 +2678,17 @@
         <w:right w:w="108" w:type="dxa"/>
       </w:tblCellMar>
     </w:tblPr>
+  </w:style>
+  <w:style w:type="character" w:styleId="a5">
+    <w:name w:val="Hyperlink"/>
+    <w:basedOn w:val="a0"/>
+    <w:uiPriority w:val="99"/>
+    <w:unhideWhenUsed/>
+    <w:rsid w:val="00934286"/>
+    <w:rPr>
+      <w:color w:val="0000FF" w:themeColor="hyperlink"/>
+      <w:u w:val="single"/>
+    </w:rPr>
   </w:style>
 </w:styles>
 </file>

</xml_diff>

<commit_message>
updated CI_Notes.docx with info of merge deleted test.txt
</commit_message>
<xml_diff>
--- a/CI_Notes.docx
+++ b/CI_Notes.docx
@@ -249,8 +249,6 @@
           <w:szCs w:val="28"/>
         </w:rPr>
       </w:pPr>
-      <w:bookmarkStart w:id="0" w:name="_GoBack"/>
-      <w:bookmarkEnd w:id="0"/>
     </w:p>
     <w:p>
       <w:pPr>
@@ -2252,6 +2250,492 @@
     <w:p>
       <w:pPr>
         <w:jc w:val="left"/>
+        <w:rPr>
+          <w:rFonts w:hint="eastAsia"/>
+        </w:rPr>
+      </w:pPr>
+    </w:p>
+    <w:p>
+      <w:pPr>
+        <w:pStyle w:val="a3"/>
+        <w:numPr>
+          <w:ilvl w:val="0"/>
+          <w:numId w:val="4"/>
+        </w:numPr>
+        <w:ind w:firstLineChars="0"/>
+        <w:jc w:val="left"/>
+        <w:rPr>
+          <w:rFonts w:hint="eastAsia"/>
+        </w:rPr>
+      </w:pPr>
+      <w:r>
+        <w:rPr>
+          <w:rFonts w:hint="eastAsia"/>
+        </w:rPr>
+        <w:t xml:space="preserve">A bare repository will be initiated under </w:t>
+      </w:r>
+      <w:r>
+        <w:rPr>
+          <w:rFonts w:hint="eastAsia"/>
+          <w:b/>
+        </w:rPr>
+        <w:t>Cygwin root drive</w:t>
+      </w:r>
+      <w:r>
+        <w:rPr>
+          <w:rFonts w:hint="eastAsia"/>
+        </w:rPr>
+        <w:t xml:space="preserve"> </w:t>
+      </w:r>
+      <w:r>
+        <w:t>“</w:t>
+      </w:r>
+      <w:r>
+        <w:rPr>
+          <w:rFonts w:hint="eastAsia"/>
+        </w:rPr>
+        <w:t>C:\cygwin64</w:t>
+      </w:r>
+      <w:r>
+        <w:t>”</w:t>
+      </w:r>
+      <w:r>
+        <w:rPr>
+          <w:rFonts w:hint="eastAsia"/>
+        </w:rPr>
+        <w:t xml:space="preserve"> if only relative path is specified.</w:t>
+      </w:r>
+    </w:p>
+    <w:p>
+      <w:pPr>
+        <w:pStyle w:val="a3"/>
+        <w:ind w:left="420" w:firstLineChars="0" w:firstLine="0"/>
+        <w:jc w:val="left"/>
+        <w:rPr>
+          <w:lang w:val="en-AU"/>
+        </w:rPr>
+      </w:pPr>
+      <w:r>
+        <w:rPr>
+          <w:noProof/>
+        </w:rPr>
+        <w:drawing>
+          <wp:inline distT="0" distB="0" distL="0" distR="0" wp14:anchorId="10462F3D" wp14:editId="6F8EF9D8">
+            <wp:extent cx="4219575" cy="447675"/>
+            <wp:effectExtent l="0" t="0" r="9525" b="9525"/>
+            <wp:docPr id="4" name="图片 4"/>
+            <wp:cNvGraphicFramePr>
+              <a:graphicFrameLocks xmlns:a="http://schemas.openxmlformats.org/drawingml/2006/main" noChangeAspect="1"/>
+            </wp:cNvGraphicFramePr>
+            <a:graphic xmlns:a="http://schemas.openxmlformats.org/drawingml/2006/main">
+              <a:graphicData uri="http://schemas.openxmlformats.org/drawingml/2006/picture">
+                <pic:pic xmlns:pic="http://schemas.openxmlformats.org/drawingml/2006/picture">
+                  <pic:nvPicPr>
+                    <pic:cNvPr id="0" name="Picture 4"/>
+                    <pic:cNvPicPr>
+                      <a:picLocks noChangeAspect="1" noChangeArrowheads="1"/>
+                    </pic:cNvPicPr>
+                  </pic:nvPicPr>
+                  <pic:blipFill>
+                    <a:blip r:embed="rId12">
+                      <a:extLst>
+                        <a:ext uri="{28A0092B-C50C-407E-A947-70E740481C1C}">
+                          <a14:useLocalDpi xmlns:a14="http://schemas.microsoft.com/office/drawing/2010/main" val="0"/>
+                        </a:ext>
+                      </a:extLst>
+                    </a:blip>
+                    <a:srcRect/>
+                    <a:stretch>
+                      <a:fillRect/>
+                    </a:stretch>
+                  </pic:blipFill>
+                  <pic:spPr bwMode="auto">
+                    <a:xfrm>
+                      <a:off x="0" y="0"/>
+                      <a:ext cx="4219575" cy="447675"/>
+                    </a:xfrm>
+                    <a:prstGeom prst="rect">
+                      <a:avLst/>
+                    </a:prstGeom>
+                    <a:noFill/>
+                    <a:ln>
+                      <a:noFill/>
+                    </a:ln>
+                  </pic:spPr>
+                </pic:pic>
+              </a:graphicData>
+            </a:graphic>
+          </wp:inline>
+        </w:drawing>
+      </w:r>
+    </w:p>
+    <w:p>
+      <w:pPr>
+        <w:pStyle w:val="a3"/>
+        <w:numPr>
+          <w:ilvl w:val="0"/>
+          <w:numId w:val="4"/>
+        </w:numPr>
+        <w:ind w:firstLineChars="0"/>
+        <w:jc w:val="left"/>
+        <w:rPr>
+          <w:b/>
+          <w:lang w:val="en-AU"/>
+        </w:rPr>
+      </w:pPr>
+      <w:proofErr w:type="spellStart"/>
+      <w:r>
+        <w:rPr>
+          <w:b/>
+          <w:lang w:val="en-AU"/>
+        </w:rPr>
+        <w:lastRenderedPageBreak/>
+        <w:t>Ssh</w:t>
+      </w:r>
+      <w:proofErr w:type="spellEnd"/>
+      <w:r>
+        <w:rPr>
+          <w:b/>
+          <w:lang w:val="en-AU"/>
+        </w:rPr>
+        <w:t>: could not resolve host name</w:t>
+      </w:r>
+    </w:p>
+    <w:p>
+      <w:pPr>
+        <w:pStyle w:val="a3"/>
+        <w:ind w:left="420" w:firstLineChars="0" w:firstLine="0"/>
+        <w:jc w:val="left"/>
+        <w:rPr>
+          <w:lang w:val="en-AU"/>
+        </w:rPr>
+      </w:pPr>
+      <w:r>
+        <w:rPr>
+          <w:noProof/>
+        </w:rPr>
+        <w:drawing>
+          <wp:inline distT="0" distB="0" distL="0" distR="0" wp14:anchorId="18055F72" wp14:editId="212B5170">
+            <wp:extent cx="4105275" cy="561975"/>
+            <wp:effectExtent l="0" t="0" r="9525" b="9525"/>
+            <wp:docPr id="6" name="图片 6"/>
+            <wp:cNvGraphicFramePr>
+              <a:graphicFrameLocks xmlns:a="http://schemas.openxmlformats.org/drawingml/2006/main" noChangeAspect="1"/>
+            </wp:cNvGraphicFramePr>
+            <a:graphic xmlns:a="http://schemas.openxmlformats.org/drawingml/2006/main">
+              <a:graphicData uri="http://schemas.openxmlformats.org/drawingml/2006/picture">
+                <pic:pic xmlns:pic="http://schemas.openxmlformats.org/drawingml/2006/picture">
+                  <pic:nvPicPr>
+                    <pic:cNvPr id="0" name="Picture 5"/>
+                    <pic:cNvPicPr>
+                      <a:picLocks noChangeAspect="1" noChangeArrowheads="1"/>
+                    </pic:cNvPicPr>
+                  </pic:nvPicPr>
+                  <pic:blipFill>
+                    <a:blip r:embed="rId13">
+                      <a:extLst>
+                        <a:ext uri="{28A0092B-C50C-407E-A947-70E740481C1C}">
+                          <a14:useLocalDpi xmlns:a14="http://schemas.microsoft.com/office/drawing/2010/main" val="0"/>
+                        </a:ext>
+                      </a:extLst>
+                    </a:blip>
+                    <a:srcRect/>
+                    <a:stretch>
+                      <a:fillRect/>
+                    </a:stretch>
+                  </pic:blipFill>
+                  <pic:spPr bwMode="auto">
+                    <a:xfrm>
+                      <a:off x="0" y="0"/>
+                      <a:ext cx="4105275" cy="561975"/>
+                    </a:xfrm>
+                    <a:prstGeom prst="rect">
+                      <a:avLst/>
+                    </a:prstGeom>
+                    <a:noFill/>
+                    <a:ln>
+                      <a:noFill/>
+                    </a:ln>
+                  </pic:spPr>
+                </pic:pic>
+              </a:graphicData>
+            </a:graphic>
+          </wp:inline>
+        </w:drawing>
+      </w:r>
+    </w:p>
+    <w:p>
+      <w:pPr>
+        <w:pStyle w:val="a3"/>
+        <w:ind w:left="420" w:firstLineChars="0" w:firstLine="0"/>
+        <w:jc w:val="left"/>
+        <w:rPr>
+          <w:lang w:val="en-AU"/>
+        </w:rPr>
+      </w:pPr>
+      <w:r>
+        <w:rPr>
+          <w:lang w:val="en-AU"/>
+        </w:rPr>
+        <w:t xml:space="preserve">The </w:t>
+      </w:r>
+      <w:r>
+        <w:rPr>
+          <w:lang w:val="en-AU"/>
+        </w:rPr>
+        <w:t xml:space="preserve">issue occurred when push </w:t>
+      </w:r>
+      <w:proofErr w:type="spellStart"/>
+      <w:r>
+        <w:rPr>
+          <w:lang w:val="en-AU"/>
+        </w:rPr>
+        <w:t>updats</w:t>
+      </w:r>
+      <w:proofErr w:type="spellEnd"/>
+      <w:r>
+        <w:rPr>
+          <w:lang w:val="en-AU"/>
+        </w:rPr>
+        <w:t xml:space="preserve"> to remote repository. Reason is Cygwin recognises only paths in Cygwin format, the path of the remote repository was </w:t>
+      </w:r>
+      <w:hyperlink r:id="rId14" w:history="1">
+        <w:r>
+          <w:rPr>
+            <w:rStyle w:val="a5"/>
+            <w:lang w:val="en-AU"/>
+          </w:rPr>
+          <w:t>file:///path/to/repo/shared.git</w:t>
+        </w:r>
+      </w:hyperlink>
+      <w:r>
+        <w:rPr>
+          <w:lang w:val="en-AU"/>
+        </w:rPr>
+        <w:t xml:space="preserve">, later it was changed to </w:t>
+      </w:r>
+      <w:r>
+        <w:rPr>
+          <w:lang w:val="en-AU"/>
+        </w:rPr>
+        <w:t>C:\cygwin64\path\to\repo\shared.git</w:t>
+      </w:r>
+      <w:r>
+        <w:rPr>
+          <w:lang w:val="en-AU"/>
+        </w:rPr>
+        <w:t xml:space="preserve"> when I clone repository for user2 in </w:t>
+      </w:r>
+      <w:proofErr w:type="spellStart"/>
+      <w:r>
+        <w:rPr>
+          <w:lang w:val="en-AU"/>
+        </w:rPr>
+        <w:t>TortoiseGit</w:t>
+      </w:r>
+      <w:proofErr w:type="spellEnd"/>
+      <w:r>
+        <w:rPr>
+          <w:lang w:val="en-AU"/>
+        </w:rPr>
+        <w:t>.</w:t>
+      </w:r>
+      <w:r>
+        <w:rPr>
+          <w:lang w:val="en-AU"/>
+        </w:rPr>
+        <w:t xml:space="preserve"> </w:t>
+      </w:r>
+    </w:p>
+    <w:p>
+      <w:pPr>
+        <w:pStyle w:val="a3"/>
+        <w:ind w:left="420" w:firstLineChars="0" w:firstLine="0"/>
+        <w:jc w:val="left"/>
+        <w:rPr>
+          <w:lang w:val="en-AU"/>
+        </w:rPr>
+      </w:pPr>
+      <w:r>
+        <w:rPr>
+          <w:lang w:val="en-AU"/>
+        </w:rPr>
+        <w:t>To solve the issue, just specify the path in Cygwin:</w:t>
+      </w:r>
+    </w:p>
+    <w:p>
+      <w:pPr>
+        <w:pStyle w:val="a3"/>
+        <w:ind w:left="420" w:firstLineChars="0" w:firstLine="0"/>
+        <w:jc w:val="left"/>
+        <w:rPr>
+          <w:lang w:val="en-AU"/>
+        </w:rPr>
+      </w:pPr>
+      <w:r>
+        <w:rPr>
+          <w:noProof/>
+        </w:rPr>
+        <w:drawing>
+          <wp:inline distT="0" distB="0" distL="0" distR="0">
+            <wp:extent cx="3838575" cy="304800"/>
+            <wp:effectExtent l="0" t="0" r="9525" b="0"/>
+            <wp:docPr id="7" name="图片 7"/>
+            <wp:cNvGraphicFramePr>
+              <a:graphicFrameLocks xmlns:a="http://schemas.openxmlformats.org/drawingml/2006/main" noChangeAspect="1"/>
+            </wp:cNvGraphicFramePr>
+            <a:graphic xmlns:a="http://schemas.openxmlformats.org/drawingml/2006/main">
+              <a:graphicData uri="http://schemas.openxmlformats.org/drawingml/2006/picture">
+                <pic:pic xmlns:pic="http://schemas.openxmlformats.org/drawingml/2006/picture">
+                  <pic:nvPicPr>
+                    <pic:cNvPr id="0" name="Picture 6"/>
+                    <pic:cNvPicPr>
+                      <a:picLocks noChangeAspect="1" noChangeArrowheads="1"/>
+                    </pic:cNvPicPr>
+                  </pic:nvPicPr>
+                  <pic:blipFill>
+                    <a:blip r:embed="rId15">
+                      <a:extLst>
+                        <a:ext uri="{28A0092B-C50C-407E-A947-70E740481C1C}">
+                          <a14:useLocalDpi xmlns:a14="http://schemas.microsoft.com/office/drawing/2010/main" val="0"/>
+                        </a:ext>
+                      </a:extLst>
+                    </a:blip>
+                    <a:srcRect/>
+                    <a:stretch>
+                      <a:fillRect/>
+                    </a:stretch>
+                  </pic:blipFill>
+                  <pic:spPr bwMode="auto">
+                    <a:xfrm>
+                      <a:off x="0" y="0"/>
+                      <a:ext cx="3838575" cy="304800"/>
+                    </a:xfrm>
+                    <a:prstGeom prst="rect">
+                      <a:avLst/>
+                    </a:prstGeom>
+                    <a:noFill/>
+                    <a:ln>
+                      <a:noFill/>
+                    </a:ln>
+                  </pic:spPr>
+                </pic:pic>
+              </a:graphicData>
+            </a:graphic>
+          </wp:inline>
+        </w:drawing>
+      </w:r>
+    </w:p>
+    <w:p>
+      <w:pPr>
+        <w:jc w:val="left"/>
+        <w:rPr>
+          <w:lang w:val="en-AU"/>
+        </w:rPr>
+      </w:pPr>
+    </w:p>
+    <w:p>
+      <w:pPr>
+        <w:pStyle w:val="a3"/>
+        <w:numPr>
+          <w:ilvl w:val="0"/>
+          <w:numId w:val="4"/>
+        </w:numPr>
+        <w:ind w:firstLineChars="0"/>
+        <w:jc w:val="left"/>
+        <w:rPr>
+          <w:lang w:val="en-AU"/>
+        </w:rPr>
+      </w:pPr>
+      <w:r>
+        <w:rPr>
+          <w:lang w:val="en-AU"/>
+        </w:rPr>
+        <w:t>Disable non-fast-for</w:t>
+      </w:r>
+      <w:bookmarkStart w:id="0" w:name="_GoBack"/>
+      <w:bookmarkEnd w:id="0"/>
+      <w:r>
+        <w:rPr>
+          <w:lang w:val="en-AU"/>
+        </w:rPr>
+        <w:t xml:space="preserve">ward: $ </w:t>
+      </w:r>
+      <w:bookmarkStart w:id="1" w:name="OLE_LINK1"/>
+      <w:bookmarkStart w:id="2" w:name="OLE_LINK2"/>
+      <w:r>
+        <w:rPr>
+          <w:lang w:val="en-AU"/>
+        </w:rPr>
+        <w:t>git –git-</w:t>
+      </w:r>
+      <w:proofErr w:type="spellStart"/>
+      <w:r>
+        <w:rPr>
+          <w:lang w:val="en-AU"/>
+        </w:rPr>
+        <w:t>dir</w:t>
+      </w:r>
+      <w:proofErr w:type="spellEnd"/>
+      <w:r>
+        <w:rPr>
+          <w:lang w:val="en-AU"/>
+        </w:rPr>
+        <w:t>=/path/to/repo/</w:t>
+      </w:r>
+      <w:proofErr w:type="spellStart"/>
+      <w:r>
+        <w:rPr>
+          <w:lang w:val="en-AU"/>
+        </w:rPr>
+        <w:t>shared.git</w:t>
+      </w:r>
+      <w:proofErr w:type="spellEnd"/>
+      <w:r>
+        <w:rPr>
+          <w:lang w:val="en-AU"/>
+        </w:rPr>
+        <w:t xml:space="preserve"> </w:t>
+      </w:r>
+      <w:proofErr w:type="spellStart"/>
+      <w:r>
+        <w:rPr>
+          <w:lang w:val="en-AU"/>
+        </w:rPr>
+        <w:t>config</w:t>
+      </w:r>
+      <w:proofErr w:type="spellEnd"/>
+      <w:r>
+        <w:rPr>
+          <w:lang w:val="en-AU"/>
+        </w:rPr>
+        <w:t xml:space="preserve"> \ </w:t>
+      </w:r>
+      <w:proofErr w:type="spellStart"/>
+      <w:r>
+        <w:rPr>
+          <w:lang w:val="en-AU"/>
+        </w:rPr>
+        <w:t>receive.denyNonFastForwards</w:t>
+      </w:r>
+      <w:proofErr w:type="spellEnd"/>
+      <w:r>
+        <w:rPr>
+          <w:lang w:val="en-AU"/>
+        </w:rPr>
+        <w:t xml:space="preserve"> true</w:t>
+      </w:r>
+      <w:bookmarkEnd w:id="1"/>
+      <w:bookmarkEnd w:id="2"/>
+    </w:p>
+    <w:p>
+      <w:pPr>
+        <w:pStyle w:val="a3"/>
+        <w:ind w:left="420" w:firstLineChars="0" w:firstLine="0"/>
+        <w:jc w:val="left"/>
+        <w:rPr>
+          <w:lang w:val="en-AU"/>
+        </w:rPr>
       </w:pPr>
     </w:p>
     <w:p>
@@ -2465,7 +2949,6 @@
           <w:sz w:val="24"/>
           <w:szCs w:val="24"/>
         </w:rPr>
-        <w:lastRenderedPageBreak/>
         <w:t>Chapter 7</w:t>
       </w:r>
       <w:r>
@@ -2910,7 +3393,7 @@
   <w:abstractNum w:abstractNumId="2">
     <w:nsid w:val="3560745D"/>
     <w:multiLevelType w:val="hybridMultilevel"/>
-    <w:tmpl w:val="41B4E4FC"/>
+    <w:tmpl w:val="EE188D40"/>
     <w:lvl w:ilvl="0" w:tplc="04090001">
       <w:start w:val="1"/>
       <w:numFmt w:val="bullet"/>

</xml_diff>

<commit_message>
updated CI_Notes.docx with info of Git server setup and GitHub
</commit_message>
<xml_diff>
--- a/CI_Notes.docx
+++ b/CI_Notes.docx
@@ -189,7 +189,6 @@
         <w:ind w:firstLineChars="0"/>
         <w:jc w:val="left"/>
         <w:rPr>
-          <w:rFonts w:hint="eastAsia"/>
           <w:sz w:val="24"/>
           <w:szCs w:val="24"/>
         </w:rPr>
@@ -220,6 +219,7 @@
         <w:ind w:firstLineChars="0"/>
         <w:jc w:val="left"/>
         <w:rPr>
+          <w:rFonts w:hint="eastAsia"/>
           <w:sz w:val="24"/>
           <w:szCs w:val="24"/>
         </w:rPr>
@@ -238,6 +238,91 @@
           <w:szCs w:val="24"/>
         </w:rPr>
         <w:t>s this position responsible for the setup of source control server?</w:t>
+      </w:r>
+    </w:p>
+    <w:p>
+      <w:pPr>
+        <w:pStyle w:val="a3"/>
+        <w:numPr>
+          <w:ilvl w:val="0"/>
+          <w:numId w:val="5"/>
+        </w:numPr>
+        <w:ind w:firstLineChars="0"/>
+        <w:jc w:val="left"/>
+        <w:rPr>
+          <w:rFonts w:hint="eastAsia"/>
+          <w:sz w:val="24"/>
+          <w:szCs w:val="24"/>
+        </w:rPr>
+      </w:pPr>
+      <w:r>
+        <w:rPr>
+          <w:sz w:val="24"/>
+          <w:szCs w:val="24"/>
+        </w:rPr>
+        <w:t>W</w:t>
+      </w:r>
+      <w:r>
+        <w:rPr>
+          <w:rFonts w:hint="eastAsia"/>
+          <w:sz w:val="24"/>
+          <w:szCs w:val="24"/>
+        </w:rPr>
+        <w:t>hat protocol had been applied on existing Git server?</w:t>
+      </w:r>
+    </w:p>
+    <w:p>
+      <w:pPr>
+        <w:pStyle w:val="a3"/>
+        <w:numPr>
+          <w:ilvl w:val="0"/>
+          <w:numId w:val="5"/>
+        </w:numPr>
+        <w:ind w:firstLineChars="0"/>
+        <w:jc w:val="left"/>
+        <w:rPr>
+          <w:sz w:val="24"/>
+          <w:szCs w:val="24"/>
+        </w:rPr>
+      </w:pPr>
+      <w:r>
+        <w:rPr>
+          <w:sz w:val="24"/>
+          <w:szCs w:val="24"/>
+        </w:rPr>
+        <w:t>A</w:t>
+      </w:r>
+      <w:r>
+        <w:rPr>
+          <w:rFonts w:hint="eastAsia"/>
+          <w:sz w:val="24"/>
+          <w:szCs w:val="24"/>
+        </w:rPr>
+        <w:t>re we using internal server or external hosting server like GitHub?</w:t>
+      </w:r>
+    </w:p>
+    <w:p>
+      <w:pPr>
+        <w:pStyle w:val="a3"/>
+        <w:numPr>
+          <w:ilvl w:val="0"/>
+          <w:numId w:val="5"/>
+        </w:numPr>
+        <w:ind w:firstLineChars="0"/>
+        <w:jc w:val="left"/>
+        <w:rPr>
+          <w:rFonts w:hint="eastAsia"/>
+          <w:sz w:val="24"/>
+          <w:szCs w:val="24"/>
+        </w:rPr>
+      </w:pPr>
+      <w:r>
+        <w:rPr>
+          <w:rFonts w:hint="eastAsia"/>
+          <w:sz w:val="24"/>
+          <w:szCs w:val="24"/>
+        </w:rPr>
+        <w:t>Is code review needed?</w:t>
       </w:r>
     </w:p>
     <w:p>
@@ -290,68 +375,18 @@
           <w:sz w:val="24"/>
           <w:szCs w:val="24"/>
         </w:rPr>
-        <w:t xml:space="preserve"> for </w:t>
-      </w:r>
-      <w:proofErr w:type="spellStart"/>
-      <w:r>
-        <w:rPr>
-          <w:rFonts w:hint="eastAsia"/>
-          <w:sz w:val="24"/>
-          <w:szCs w:val="24"/>
-        </w:rPr>
-        <w:t>Git</w:t>
-      </w:r>
-      <w:proofErr w:type="spellEnd"/>
-      <w:r>
-        <w:rPr>
-          <w:rFonts w:hint="eastAsia"/>
-          <w:sz w:val="24"/>
-          <w:szCs w:val="24"/>
-        </w:rPr>
-        <w:t xml:space="preserve">, Cygwin &amp; </w:t>
-      </w:r>
-      <w:proofErr w:type="spellStart"/>
-      <w:r>
-        <w:rPr>
-          <w:rFonts w:hint="eastAsia"/>
-          <w:sz w:val="24"/>
-          <w:szCs w:val="24"/>
-        </w:rPr>
-        <w:t>msysGit</w:t>
-      </w:r>
-      <w:proofErr w:type="spellEnd"/>
-      <w:r>
-        <w:rPr>
-          <w:rFonts w:hint="eastAsia"/>
-          <w:sz w:val="24"/>
-          <w:szCs w:val="24"/>
-        </w:rPr>
-        <w:t>?</w:t>
-      </w:r>
-    </w:p>
-    <w:p>
-      <w:pPr>
-        <w:jc w:val="left"/>
-      </w:pPr>
-      <w:r>
-        <w:rPr>
-          <w:rFonts w:hint="eastAsia"/>
-        </w:rPr>
-        <w:t xml:space="preserve">Cygwin is a Linux shell, </w:t>
-      </w:r>
-      <w:proofErr w:type="spellStart"/>
-      <w:r>
-        <w:rPr>
-          <w:rFonts w:hint="eastAsia"/>
-        </w:rPr>
-        <w:t>msysGit</w:t>
-      </w:r>
-      <w:proofErr w:type="spellEnd"/>
-      <w:r>
-        <w:rPr>
-          <w:rFonts w:hint="eastAsia"/>
-        </w:rPr>
-        <w:t xml:space="preserve"> is a Windows shell.</w:t>
+        <w:t xml:space="preserve"> for Git, Cygwin &amp; msysGit?</w:t>
+      </w:r>
+    </w:p>
+    <w:p>
+      <w:pPr>
+        <w:jc w:val="left"/>
+      </w:pPr>
+      <w:r>
+        <w:rPr>
+          <w:rFonts w:hint="eastAsia"/>
+        </w:rPr>
+        <w:t>Cygwin is a Linux shell, msysGit is a Windows shell.</w:t>
       </w:r>
     </w:p>
     <w:p>
@@ -395,7 +430,6 @@
         </w:rPr>
         <w:t xml:space="preserve"> </w:t>
       </w:r>
-      <w:proofErr w:type="spellStart"/>
       <w:r>
         <w:rPr>
           <w:rFonts w:hint="eastAsia"/>
@@ -403,7 +437,6 @@
         </w:rPr>
         <w:t>msysGit</w:t>
       </w:r>
-      <w:proofErr w:type="spellEnd"/>
       <w:r>
         <w:rPr>
           <w:rFonts w:hint="eastAsia"/>
@@ -446,14 +479,12 @@
             <w:pPr>
               <w:jc w:val="left"/>
             </w:pPr>
-            <w:proofErr w:type="spellStart"/>
             <w:r>
               <w:rPr>
                 <w:rFonts w:hint="eastAsia"/>
               </w:rPr>
               <w:t>msysGit</w:t>
             </w:r>
-            <w:proofErr w:type="spellEnd"/>
           </w:p>
         </w:tc>
       </w:tr>
@@ -549,39 +580,7 @@
                 <w:rFonts w:hint="eastAsia"/>
                 <w:b/>
               </w:rPr>
-              <w:t xml:space="preserve">rovide visual shell </w:t>
-            </w:r>
-            <w:proofErr w:type="spellStart"/>
-            <w:r>
-              <w:rPr>
-                <w:rFonts w:hint="eastAsia"/>
-                <w:b/>
-              </w:rPr>
-              <w:t>TortoiseGit</w:t>
-            </w:r>
-            <w:proofErr w:type="spellEnd"/>
-            <w:r>
-              <w:rPr>
-                <w:rFonts w:hint="eastAsia"/>
-                <w:b/>
-              </w:rPr>
-              <w:t xml:space="preserve"> which integrated </w:t>
-            </w:r>
-            <w:proofErr w:type="spellStart"/>
-            <w:r>
-              <w:rPr>
-                <w:rFonts w:hint="eastAsia"/>
-                <w:b/>
-              </w:rPr>
-              <w:t>msysGit</w:t>
-            </w:r>
-            <w:proofErr w:type="spellEnd"/>
-            <w:r>
-              <w:rPr>
-                <w:rFonts w:hint="eastAsia"/>
-                <w:b/>
-              </w:rPr>
-              <w:t xml:space="preserve"> and windows file management</w:t>
+              <w:t>rovide visual shell TortoiseGit which integrated msysGit and windows file management</w:t>
             </w:r>
           </w:p>
         </w:tc>
@@ -716,21 +715,7 @@
         <w:rPr>
           <w:rFonts w:hint="eastAsia"/>
         </w:rPr>
-        <w:t>erver repository can set up authentication (</w:t>
-      </w:r>
-      <w:proofErr w:type="spellStart"/>
-      <w:r>
-        <w:rPr>
-          <w:rFonts w:hint="eastAsia"/>
-        </w:rPr>
-        <w:t>Gerrit</w:t>
-      </w:r>
-      <w:proofErr w:type="spellEnd"/>
-      <w:r>
-        <w:rPr>
-          <w:rFonts w:hint="eastAsia"/>
-        </w:rPr>
-        <w:t>).</w:t>
+        <w:t>erver repository can set up authentication (Gerrit).</w:t>
       </w:r>
     </w:p>
     <w:p>
@@ -768,60 +753,18 @@
         <w:rPr>
           <w:rFonts w:hint="eastAsia"/>
         </w:rPr>
-        <w:t xml:space="preserve"> used in </w:t>
-      </w:r>
-      <w:proofErr w:type="spellStart"/>
-      <w:r>
-        <w:rPr>
-          <w:rFonts w:hint="eastAsia"/>
-        </w:rPr>
-        <w:t>Git</w:t>
-      </w:r>
-      <w:proofErr w:type="spellEnd"/>
-      <w:r>
-        <w:rPr>
-          <w:rFonts w:hint="eastAsia"/>
-        </w:rPr>
-        <w:t>?</w:t>
-      </w:r>
-    </w:p>
-    <w:p>
-      <w:pPr>
-        <w:jc w:val="left"/>
-      </w:pPr>
-      <w:r>
-        <w:rPr>
-          <w:rFonts w:hint="eastAsia"/>
-        </w:rPr>
-        <w:t xml:space="preserve">Make it easier for CVS &amp; SVN users to use CVS/SVN </w:t>
-      </w:r>
-      <w:proofErr w:type="gramStart"/>
-      <w:r>
-        <w:rPr>
-          <w:rFonts w:hint="eastAsia"/>
-        </w:rPr>
-        <w:t>alike</w:t>
-      </w:r>
-      <w:proofErr w:type="gramEnd"/>
-      <w:r>
-        <w:rPr>
-          <w:rFonts w:hint="eastAsia"/>
-        </w:rPr>
-        <w:t xml:space="preserve"> command in </w:t>
-      </w:r>
-      <w:proofErr w:type="spellStart"/>
-      <w:r>
-        <w:rPr>
-          <w:rFonts w:hint="eastAsia"/>
-        </w:rPr>
-        <w:t>Git</w:t>
-      </w:r>
-      <w:proofErr w:type="spellEnd"/>
-      <w:r>
-        <w:rPr>
-          <w:rFonts w:hint="eastAsia"/>
-        </w:rPr>
-        <w:t>.</w:t>
+        <w:t xml:space="preserve"> used in Git?</w:t>
+      </w:r>
+    </w:p>
+    <w:p>
+      <w:pPr>
+        <w:jc w:val="left"/>
+      </w:pPr>
+      <w:r>
+        <w:rPr>
+          <w:rFonts w:hint="eastAsia"/>
+        </w:rPr>
+        <w:t>Make it easier for CVS &amp; SVN users to use CVS/SVN alike command in Git.</w:t>
       </w:r>
     </w:p>
     <w:p>
@@ -872,92 +815,18 @@
       <w:pPr>
         <w:jc w:val="left"/>
       </w:pPr>
-      <w:proofErr w:type="spellStart"/>
-      <w:proofErr w:type="gramStart"/>
-      <w:r>
-        <w:rPr>
-          <w:rFonts w:hint="eastAsia"/>
-        </w:rPr>
-        <w:t>git</w:t>
-      </w:r>
-      <w:proofErr w:type="spellEnd"/>
-      <w:proofErr w:type="gramEnd"/>
-      <w:r>
-        <w:rPr>
-          <w:rFonts w:hint="eastAsia"/>
-        </w:rPr>
-        <w:t xml:space="preserve"> </w:t>
-      </w:r>
-      <w:proofErr w:type="spellStart"/>
-      <w:r>
-        <w:rPr>
-          <w:rFonts w:hint="eastAsia"/>
-        </w:rPr>
-        <w:t>init</w:t>
-      </w:r>
-      <w:proofErr w:type="spellEnd"/>
-      <w:r>
-        <w:rPr>
-          <w:rFonts w:hint="eastAsia"/>
-        </w:rPr>
-        <w:t xml:space="preserve"> / </w:t>
-      </w:r>
-      <w:proofErr w:type="spellStart"/>
-      <w:r>
-        <w:rPr>
-          <w:rFonts w:hint="eastAsia"/>
-        </w:rPr>
-        <w:t>git</w:t>
-      </w:r>
-      <w:proofErr w:type="spellEnd"/>
-      <w:r>
-        <w:rPr>
-          <w:rFonts w:hint="eastAsia"/>
-        </w:rPr>
-        <w:t xml:space="preserve"> add / </w:t>
-      </w:r>
-      <w:proofErr w:type="spellStart"/>
-      <w:r>
-        <w:rPr>
-          <w:rFonts w:hint="eastAsia"/>
-        </w:rPr>
-        <w:t>git</w:t>
-      </w:r>
-      <w:proofErr w:type="spellEnd"/>
-      <w:r>
-        <w:rPr>
-          <w:rFonts w:hint="eastAsia"/>
-        </w:rPr>
-        <w:t xml:space="preserve"> commit</w:t>
-      </w:r>
-      <w:r>
-        <w:rPr>
-          <w:rFonts w:hint="eastAsia"/>
-        </w:rPr>
-        <w:t xml:space="preserve"> / </w:t>
-      </w:r>
-      <w:proofErr w:type="spellStart"/>
-      <w:r>
-        <w:rPr>
-          <w:rFonts w:hint="eastAsia"/>
-        </w:rPr>
-        <w:t>git</w:t>
-      </w:r>
-      <w:proofErr w:type="spellEnd"/>
-      <w:r>
-        <w:rPr>
-          <w:rFonts w:hint="eastAsia"/>
-        </w:rPr>
-        <w:t xml:space="preserve"> </w:t>
-      </w:r>
-      <w:proofErr w:type="spellStart"/>
-      <w:r>
-        <w:rPr>
-          <w:rFonts w:hint="eastAsia"/>
-        </w:rPr>
-        <w:t>config</w:t>
-      </w:r>
-      <w:proofErr w:type="spellEnd"/>
+      <w:r>
+        <w:rPr>
+          <w:rFonts w:hint="eastAsia"/>
+        </w:rPr>
+        <w:t>git init / git add / git commit</w:t>
+      </w:r>
+      <w:r>
+        <w:rPr>
+          <w:rFonts w:hint="eastAsia"/>
+        </w:rPr>
+        <w:t xml:space="preserve"> / git config</w:t>
+      </w:r>
     </w:p>
     <w:p>
       <w:pPr>
@@ -981,16 +850,8 @@
         <w:rPr>
           <w:rFonts w:hint="eastAsia"/>
         </w:rPr>
-        <w:t xml:space="preserve">enefits of Stage in </w:t>
-      </w:r>
-      <w:proofErr w:type="spellStart"/>
-      <w:r>
-        <w:rPr>
-          <w:rFonts w:hint="eastAsia"/>
-        </w:rPr>
-        <w:t>Git</w:t>
-      </w:r>
-      <w:proofErr w:type="spellEnd"/>
+        <w:t>enefits of Stage in Git</w:t>
+      </w:r>
     </w:p>
     <w:p>
       <w:pPr>
@@ -1026,19 +887,11 @@
         </w:rPr>
         <w:t xml:space="preserve"> of </w:t>
       </w:r>
-      <w:proofErr w:type="spellStart"/>
-      <w:r>
-        <w:rPr>
-          <w:rFonts w:hint="eastAsia"/>
-        </w:rPr>
-        <w:t>Git</w:t>
-      </w:r>
-      <w:proofErr w:type="spellEnd"/>
-      <w:r>
-        <w:rPr>
-          <w:rFonts w:hint="eastAsia"/>
-        </w:rPr>
-        <w:t xml:space="preserve"> </w:t>
+      <w:r>
+        <w:rPr>
+          <w:rFonts w:hint="eastAsia"/>
+        </w:rPr>
+        <w:t xml:space="preserve">Git </w:t>
       </w:r>
       <w:r>
         <w:rPr>
@@ -1172,29 +1025,12 @@
         <w:rPr>
           <w:rFonts w:hint="eastAsia"/>
         </w:rPr>
-        <w:t xml:space="preserve"> to mark submitting in </w:t>
-      </w:r>
-      <w:proofErr w:type="spellStart"/>
-      <w:r>
-        <w:rPr>
-          <w:rFonts w:hint="eastAsia"/>
-        </w:rPr>
-        <w:t>Git</w:t>
-      </w:r>
-      <w:proofErr w:type="spellEnd"/>
-      <w:r>
-        <w:rPr>
-          <w:rFonts w:hint="eastAsia"/>
-        </w:rPr>
-        <w:t>?</w:t>
-      </w:r>
-    </w:p>
-    <w:p>
-      <w:pPr>
-        <w:jc w:val="left"/>
-        <w:rPr>
-          <w:rFonts w:hint="eastAsia"/>
-        </w:rPr>
+        <w:t xml:space="preserve"> to mark submitting in Git?</w:t>
+      </w:r>
+    </w:p>
+    <w:p>
+      <w:pPr>
+        <w:jc w:val="left"/>
       </w:pPr>
       <w:r>
         <w:t>S</w:t>
@@ -1244,16 +1080,8 @@
         <w:rPr>
           <w:rFonts w:hint="eastAsia"/>
         </w:rPr>
-        <w:t xml:space="preserve"> for </w:t>
-      </w:r>
-      <w:proofErr w:type="spellStart"/>
-      <w:r>
-        <w:rPr>
-          <w:rFonts w:hint="eastAsia"/>
-        </w:rPr>
-        <w:t>Git</w:t>
-      </w:r>
-      <w:proofErr w:type="spellEnd"/>
+        <w:t xml:space="preserve"> for Git</w:t>
+      </w:r>
     </w:p>
     <w:p>
       <w:pPr>
@@ -1272,49 +1100,7 @@
         <w:rPr>
           <w:rFonts w:hint="eastAsia"/>
         </w:rPr>
-        <w:t xml:space="preserve">hy not use </w:t>
-      </w:r>
-      <w:proofErr w:type="spellStart"/>
-      <w:r>
-        <w:rPr>
-          <w:rFonts w:hint="eastAsia"/>
-        </w:rPr>
-        <w:t>gitk</w:t>
-      </w:r>
-      <w:proofErr w:type="spellEnd"/>
-      <w:r>
-        <w:rPr>
-          <w:rFonts w:hint="eastAsia"/>
-        </w:rPr>
-        <w:t xml:space="preserve">, </w:t>
-      </w:r>
-      <w:proofErr w:type="spellStart"/>
-      <w:r>
-        <w:rPr>
-          <w:rFonts w:hint="eastAsia"/>
-        </w:rPr>
-        <w:t>gitg</w:t>
-      </w:r>
-      <w:proofErr w:type="spellEnd"/>
-      <w:r>
-        <w:rPr>
-          <w:rFonts w:hint="eastAsia"/>
-        </w:rPr>
-        <w:t xml:space="preserve">, </w:t>
-      </w:r>
-      <w:proofErr w:type="spellStart"/>
-      <w:r>
-        <w:rPr>
-          <w:rFonts w:hint="eastAsia"/>
-        </w:rPr>
-        <w:t>qgit</w:t>
-      </w:r>
-      <w:proofErr w:type="spellEnd"/>
-      <w:r>
-        <w:rPr>
-          <w:rFonts w:hint="eastAsia"/>
-        </w:rPr>
-        <w:t xml:space="preserve">? </w:t>
+        <w:t xml:space="preserve">hy not use gitk, gitg, qgit? </w:t>
       </w:r>
       <w:r>
         <w:t>–</w:t>
@@ -1343,27 +1129,14 @@
         <w:jc w:val="left"/>
       </w:pPr>
       <w:r>
+        <w:lastRenderedPageBreak/>
         <w:t>W</w:t>
       </w:r>
       <w:r>
         <w:rPr>
           <w:rFonts w:hint="eastAsia"/>
         </w:rPr>
-        <w:t xml:space="preserve">hy choose </w:t>
-      </w:r>
-      <w:proofErr w:type="spellStart"/>
-      <w:r>
-        <w:rPr>
-          <w:rFonts w:hint="eastAsia"/>
-        </w:rPr>
-        <w:t>TortoiseGit</w:t>
-      </w:r>
-      <w:proofErr w:type="spellEnd"/>
-      <w:r>
-        <w:rPr>
-          <w:rFonts w:hint="eastAsia"/>
-        </w:rPr>
-        <w:t xml:space="preserve">? </w:t>
+        <w:t xml:space="preserve">hy choose TortoiseGit? </w:t>
       </w:r>
       <w:r>
         <w:t>–</w:t>
@@ -1372,21 +1145,7 @@
         <w:rPr>
           <w:rFonts w:hint="eastAsia"/>
         </w:rPr>
-        <w:t xml:space="preserve"> Familiar to SVN users; free SW in windows; easy to port SVN repository to </w:t>
-      </w:r>
-      <w:proofErr w:type="spellStart"/>
-      <w:r>
-        <w:rPr>
-          <w:rFonts w:hint="eastAsia"/>
-        </w:rPr>
-        <w:t>Git</w:t>
-      </w:r>
-      <w:proofErr w:type="spellEnd"/>
-      <w:r>
-        <w:rPr>
-          <w:rFonts w:hint="eastAsia"/>
-        </w:rPr>
-        <w:t>.</w:t>
+        <w:t xml:space="preserve"> Familiar to SVN users; free SW in windows; easy to port SVN repository to Git.</w:t>
       </w:r>
     </w:p>
     <w:p>
@@ -1405,7 +1164,6 @@
         </w:rPr>
         <w:t xml:space="preserve">Install </w:t>
       </w:r>
-      <w:proofErr w:type="spellStart"/>
       <w:r>
         <w:rPr>
           <w:rFonts w:hint="eastAsia"/>
@@ -1413,7 +1171,6 @@
         </w:rPr>
         <w:t>TortoiseGit</w:t>
       </w:r>
-      <w:proofErr w:type="spellEnd"/>
     </w:p>
     <w:p>
       <w:pPr>
@@ -1446,28 +1203,7 @@
         <w:rPr>
           <w:rFonts w:hint="eastAsia"/>
         </w:rPr>
-        <w:t xml:space="preserve">, prerequisites: </w:t>
-      </w:r>
-      <w:r>
-        <w:rPr>
-          <w:rFonts w:hint="eastAsia"/>
-        </w:rPr>
-        <w:lastRenderedPageBreak/>
-        <w:t xml:space="preserve">Windows Installer and </w:t>
-      </w:r>
-      <w:proofErr w:type="spellStart"/>
-      <w:r>
-        <w:rPr>
-          <w:rFonts w:hint="eastAsia"/>
-        </w:rPr>
-        <w:t>Git</w:t>
-      </w:r>
-      <w:proofErr w:type="spellEnd"/>
-      <w:r>
-        <w:rPr>
-          <w:rFonts w:hint="eastAsia"/>
-        </w:rPr>
-        <w:t xml:space="preserve"> for Windows. </w:t>
+        <w:t xml:space="preserve">, prerequisites: Windows Installer and Git for Windows. </w:t>
       </w:r>
       <w:r>
         <w:t>C</w:t>
@@ -1476,21 +1212,7 @@
         <w:rPr>
           <w:rFonts w:hint="eastAsia"/>
         </w:rPr>
-        <w:t>heck if the computer already installed Windows Installer: run-&gt;command window-&gt;</w:t>
-      </w:r>
-      <w:proofErr w:type="spellStart"/>
-      <w:r>
-        <w:rPr>
-          <w:rFonts w:hint="eastAsia"/>
-        </w:rPr>
-        <w:t>msiexec</w:t>
-      </w:r>
-      <w:proofErr w:type="spellEnd"/>
-      <w:r>
-        <w:rPr>
-          <w:rFonts w:hint="eastAsia"/>
-        </w:rPr>
-        <w:t xml:space="preserve">. </w:t>
+        <w:t xml:space="preserve">heck if the computer already installed Windows Installer: run-&gt;command window-&gt;msiexec. </w:t>
       </w:r>
     </w:p>
     <w:p>
@@ -1536,9 +1258,6 @@
         </w:numPr>
         <w:ind w:firstLineChars="0"/>
         <w:jc w:val="left"/>
-        <w:rPr>
-          <w:rFonts w:hint="eastAsia"/>
-        </w:rPr>
       </w:pPr>
       <w:r>
         <w:t>R</w:t>
@@ -1547,21 +1266,7 @@
         <w:rPr>
           <w:rFonts w:hint="eastAsia"/>
         </w:rPr>
-        <w:t xml:space="preserve">efer to instruction in </w:t>
-      </w:r>
-      <w:proofErr w:type="spellStart"/>
-      <w:r>
-        <w:rPr>
-          <w:rFonts w:hint="eastAsia"/>
-        </w:rPr>
-        <w:t>Youdao</w:t>
-      </w:r>
-      <w:proofErr w:type="spellEnd"/>
-      <w:r>
-        <w:rPr>
-          <w:rFonts w:hint="eastAsia"/>
-        </w:rPr>
-        <w:t xml:space="preserve"> notes.</w:t>
+        <w:t>efer to instruction in Youdao notes.</w:t>
       </w:r>
     </w:p>
     <w:p>
@@ -1573,9 +1278,6 @@
         </w:numPr>
         <w:ind w:firstLineChars="0"/>
         <w:jc w:val="left"/>
-        <w:rPr>
-          <w:rFonts w:hint="eastAsia"/>
-        </w:rPr>
       </w:pPr>
       <w:r>
         <w:rPr>
@@ -1583,7 +1285,6 @@
         </w:rPr>
         <w:t xml:space="preserve">Install </w:t>
       </w:r>
-      <w:proofErr w:type="spellStart"/>
       <w:r>
         <w:rPr>
           <w:rFonts w:hint="eastAsia"/>
@@ -1591,7 +1292,6 @@
         </w:rPr>
         <w:t>gitk</w:t>
       </w:r>
-      <w:proofErr w:type="spellEnd"/>
     </w:p>
     <w:p>
       <w:pPr>
@@ -1602,9 +1302,6 @@
         </w:numPr>
         <w:ind w:firstLineChars="0"/>
         <w:jc w:val="left"/>
-        <w:rPr>
-          <w:rFonts w:hint="eastAsia"/>
-        </w:rPr>
       </w:pPr>
       <w:r>
         <w:t>M</w:t>
@@ -1618,50 +1315,20 @@
       <w:r>
         <w:t>“</w:t>
       </w:r>
-      <w:proofErr w:type="spellStart"/>
-      <w:r>
-        <w:rPr>
-          <w:rFonts w:hint="eastAsia"/>
-        </w:rPr>
-        <w:t>tcl</w:t>
-      </w:r>
-      <w:proofErr w:type="spellEnd"/>
-      <w:r>
-        <w:rPr>
-          <w:rFonts w:hint="eastAsia"/>
-        </w:rPr>
-        <w:t xml:space="preserve"> </w:t>
+      <w:r>
+        <w:rPr>
+          <w:rFonts w:hint="eastAsia"/>
+        </w:rPr>
+        <w:t xml:space="preserve">tcl </w:t>
       </w:r>
       <w:r>
         <w:t>–</w:t>
       </w:r>
-      <w:proofErr w:type="spellStart"/>
-      <w:r>
-        <w:rPr>
-          <w:rFonts w:hint="eastAsia"/>
-        </w:rPr>
-        <w:t>tk</w:t>
-      </w:r>
-      <w:proofErr w:type="spellEnd"/>
-      <w:r>
-        <w:rPr>
-          <w:rFonts w:hint="eastAsia"/>
-        </w:rPr>
-        <w:t xml:space="preserve">: </w:t>
-      </w:r>
-      <w:proofErr w:type="spellStart"/>
-      <w:r>
-        <w:rPr>
-          <w:rFonts w:hint="eastAsia"/>
-        </w:rPr>
-        <w:t>Tcl</w:t>
-      </w:r>
-      <w:proofErr w:type="spellEnd"/>
-      <w:r>
-        <w:rPr>
-          <w:rFonts w:hint="eastAsia"/>
-        </w:rPr>
-        <w:t xml:space="preserve"> X11 toolkit</w:t>
+      <w:r>
+        <w:rPr>
+          <w:rFonts w:hint="eastAsia"/>
+        </w:rPr>
+        <w:t>tk: Tcl X11 toolkit</w:t>
       </w:r>
       <w:r>
         <w:t>”</w:t>
@@ -1682,9 +1349,6 @@
         </w:numPr>
         <w:ind w:firstLineChars="0"/>
         <w:jc w:val="left"/>
-        <w:rPr>
-          <w:rFonts w:hint="eastAsia"/>
-        </w:rPr>
       </w:pPr>
       <w:r>
         <w:t>T</w:t>
@@ -1713,13 +1377,8 @@
         </w:rPr>
         <w:t xml:space="preserve"> </w:t>
       </w:r>
-      <w:proofErr w:type="spellStart"/>
-      <w:r>
-        <w:t>ActiveTcl</w:t>
-      </w:r>
-      <w:proofErr w:type="spellEnd"/>
-      <w:r>
-        <w:t xml:space="preserve"> Community Edition </w:t>
+      <w:r>
+        <w:t xml:space="preserve">ActiveTcl Community Edition </w:t>
       </w:r>
       <w:r>
         <w:rPr>
@@ -1727,7 +1386,7 @@
         </w:rPr>
         <w:t xml:space="preserve">at </w:t>
       </w:r>
-      <w:hyperlink r:id="rId8" w:history="1">
+      <w:hyperlink r:id="rId8" w:anchor="4" w:history="1">
         <w:r>
           <w:rPr>
             <w:rStyle w:val="a5"/>
@@ -1751,9 +1410,6 @@
         </w:numPr>
         <w:ind w:firstLineChars="0"/>
         <w:jc w:val="left"/>
-        <w:rPr>
-          <w:rFonts w:hint="eastAsia"/>
-        </w:rPr>
       </w:pPr>
       <w:r>
         <w:t>R</w:t>
@@ -1774,9 +1430,6 @@
         </w:numPr>
         <w:ind w:firstLineChars="0"/>
         <w:jc w:val="left"/>
-        <w:rPr>
-          <w:rFonts w:hint="eastAsia"/>
-        </w:rPr>
       </w:pPr>
       <w:r>
         <w:t>A</w:t>
@@ -1793,9 +1446,6 @@
         <w:pStyle w:val="a3"/>
         <w:ind w:left="1260" w:firstLineChars="0" w:firstLine="0"/>
         <w:jc w:val="left"/>
-        <w:rPr>
-          <w:rFonts w:hint="eastAsia"/>
-        </w:rPr>
       </w:pPr>
       <w:r>
         <w:rPr>
@@ -1860,9 +1510,6 @@
         </w:numPr>
         <w:ind w:firstLineChars="0"/>
         <w:jc w:val="left"/>
-        <w:rPr>
-          <w:rFonts w:hint="eastAsia"/>
-        </w:rPr>
       </w:pPr>
       <w:r>
         <w:t>T</w:t>
@@ -1873,7 +1520,6 @@
         </w:rPr>
         <w:t xml:space="preserve">roubleshooting of running </w:t>
       </w:r>
-      <w:proofErr w:type="spellStart"/>
       <w:r>
         <w:rPr>
           <w:rFonts w:hint="eastAsia"/>
@@ -1881,7 +1527,6 @@
         </w:rPr>
         <w:t>gitk</w:t>
       </w:r>
-      <w:proofErr w:type="spellEnd"/>
     </w:p>
     <w:p>
       <w:pPr>
@@ -1892,9 +1537,6 @@
         </w:numPr>
         <w:ind w:firstLineChars="0"/>
         <w:jc w:val="left"/>
-        <w:rPr>
-          <w:rFonts w:hint="eastAsia"/>
-        </w:rPr>
       </w:pPr>
       <w:r>
         <w:t>R</w:t>
@@ -1912,21 +1554,7 @@
         <w:rPr>
           <w:rFonts w:hint="eastAsia"/>
         </w:rPr>
-        <w:t xml:space="preserve">$ </w:t>
-      </w:r>
-      <w:proofErr w:type="spellStart"/>
-      <w:r>
-        <w:rPr>
-          <w:rFonts w:hint="eastAsia"/>
-        </w:rPr>
-        <w:t>gitk</w:t>
-      </w:r>
-      <w:proofErr w:type="spellEnd"/>
-      <w:r>
-        <w:rPr>
-          <w:rFonts w:hint="eastAsia"/>
-        </w:rPr>
-        <w:t xml:space="preserve"> </w:t>
+        <w:t xml:space="preserve">$ gitk </w:t>
       </w:r>
       <w:r>
         <w:t>–</w:t>
@@ -1952,9 +1580,6 @@
         <w:pStyle w:val="a3"/>
         <w:ind w:left="1260" w:firstLineChars="0" w:firstLine="0"/>
         <w:jc w:val="left"/>
-        <w:rPr>
-          <w:rFonts w:hint="eastAsia"/>
-        </w:rPr>
       </w:pPr>
       <w:r>
         <w:rPr>
@@ -2016,9 +1641,6 @@
         <w:pStyle w:val="a3"/>
         <w:ind w:left="1260" w:firstLineChars="0" w:firstLine="0"/>
         <w:jc w:val="left"/>
-        <w:rPr>
-          <w:rFonts w:hint="eastAsia"/>
-        </w:rPr>
       </w:pPr>
       <w:r>
         <w:t>T</w:t>
@@ -2032,14 +1654,12 @@
       <w:r>
         <w:t>“</w:t>
       </w:r>
-      <w:proofErr w:type="spellStart"/>
       <w:r>
         <w:rPr>
           <w:rFonts w:hint="eastAsia"/>
         </w:rPr>
         <w:t>XInit</w:t>
       </w:r>
-      <w:proofErr w:type="spellEnd"/>
       <w:r>
         <w:t>”</w:t>
       </w:r>
@@ -2052,14 +1672,12 @@
       <w:r>
         <w:t>“</w:t>
       </w:r>
-      <w:proofErr w:type="spellStart"/>
       <w:r>
         <w:rPr>
           <w:rFonts w:hint="eastAsia"/>
         </w:rPr>
         <w:t>XInit</w:t>
       </w:r>
-      <w:proofErr w:type="spellEnd"/>
       <w:r>
         <w:t>”</w:t>
       </w:r>
@@ -2094,21 +1712,7 @@
         <w:rPr>
           <w:rFonts w:hint="eastAsia"/>
         </w:rPr>
-        <w:t xml:space="preserve">efer to </w:t>
-      </w:r>
-      <w:proofErr w:type="spellStart"/>
-      <w:r>
-        <w:rPr>
-          <w:rFonts w:hint="eastAsia"/>
-        </w:rPr>
-        <w:t>Youdao</w:t>
-      </w:r>
-      <w:proofErr w:type="spellEnd"/>
-      <w:r>
-        <w:rPr>
-          <w:rFonts w:hint="eastAsia"/>
-        </w:rPr>
-        <w:t xml:space="preserve"> notes for details.</w:t>
+        <w:t>efer to Youdao notes for details.</w:t>
       </w:r>
     </w:p>
     <w:p>
@@ -2125,9 +1729,6 @@
     <w:p>
       <w:pPr>
         <w:jc w:val="left"/>
-        <w:rPr>
-          <w:rFonts w:hint="eastAsia"/>
-        </w:rPr>
       </w:pPr>
     </w:p>
     <w:p>
@@ -2139,9 +1740,6 @@
         </w:numPr>
         <w:ind w:firstLineChars="0"/>
         <w:jc w:val="left"/>
-        <w:rPr>
-          <w:rFonts w:hint="eastAsia"/>
-        </w:rPr>
       </w:pPr>
       <w:r>
         <w:rPr>
@@ -2160,21 +1758,7 @@
         <w:rPr>
           <w:rFonts w:hint="eastAsia"/>
         </w:rPr>
-        <w:t xml:space="preserve"> supported in </w:t>
-      </w:r>
-      <w:proofErr w:type="spellStart"/>
-      <w:r>
-        <w:rPr>
-          <w:rFonts w:hint="eastAsia"/>
-        </w:rPr>
-        <w:t>Git</w:t>
-      </w:r>
-      <w:proofErr w:type="spellEnd"/>
-      <w:r>
-        <w:rPr>
-          <w:rFonts w:hint="eastAsia"/>
-        </w:rPr>
-        <w:t xml:space="preserve"> and the corresponding URL</w:t>
+        <w:t xml:space="preserve"> supported in Git and the corresponding URL</w:t>
       </w:r>
       <w:r>
         <w:rPr>
@@ -2188,9 +1772,6 @@
         <w:pStyle w:val="a3"/>
         <w:ind w:left="420" w:firstLineChars="0" w:firstLine="0"/>
         <w:jc w:val="left"/>
-        <w:rPr>
-          <w:rFonts w:hint="eastAsia"/>
-        </w:rPr>
       </w:pPr>
       <w:r>
         <w:rPr>
@@ -2250,9 +1831,6 @@
     <w:p>
       <w:pPr>
         <w:jc w:val="left"/>
-        <w:rPr>
-          <w:rFonts w:hint="eastAsia"/>
-        </w:rPr>
       </w:pPr>
     </w:p>
     <w:p>
@@ -2264,9 +1842,6 @@
         </w:numPr>
         <w:ind w:firstLineChars="0"/>
         <w:jc w:val="left"/>
-        <w:rPr>
-          <w:rFonts w:hint="eastAsia"/>
-        </w:rPr>
       </w:pPr>
       <w:r>
         <w:rPr>
@@ -2319,6 +1894,7 @@
         <w:rPr>
           <w:noProof/>
         </w:rPr>
+        <w:lastRenderedPageBreak/>
         <w:drawing>
           <wp:inline distT="0" distB="0" distL="0" distR="0" wp14:anchorId="10462F3D" wp14:editId="6F8EF9D8">
             <wp:extent cx="4219575" cy="447675"/>
@@ -2383,22 +1959,12 @@
           <w:lang w:val="en-AU"/>
         </w:rPr>
       </w:pPr>
-      <w:proofErr w:type="spellStart"/>
-      <w:r>
-        <w:rPr>
-          <w:b/>
-          <w:lang w:val="en-AU"/>
-        </w:rPr>
-        <w:lastRenderedPageBreak/>
-        <w:t>Ssh</w:t>
-      </w:r>
-      <w:proofErr w:type="spellEnd"/>
-      <w:r>
-        <w:rPr>
-          <w:b/>
-          <w:lang w:val="en-AU"/>
-        </w:rPr>
-        <w:t>: could not resolve host name</w:t>
+      <w:r>
+        <w:rPr>
+          <w:b/>
+          <w:lang w:val="en-AU"/>
+        </w:rPr>
+        <w:t>Ssh: could not resolve host name</w:t>
       </w:r>
     </w:p>
     <w:p>
@@ -2483,16 +2049,8 @@
         <w:rPr>
           <w:lang w:val="en-AU"/>
         </w:rPr>
-        <w:t xml:space="preserve">issue occurred when push </w:t>
-      </w:r>
-      <w:proofErr w:type="spellStart"/>
-      <w:r>
-        <w:rPr>
-          <w:lang w:val="en-AU"/>
-        </w:rPr>
-        <w:t>updats</w:t>
-      </w:r>
-      <w:proofErr w:type="spellEnd"/>
+        <w:t>issue occurred when push updats</w:t>
+      </w:r>
       <w:r>
         <w:rPr>
           <w:lang w:val="en-AU"/>
@@ -2524,21 +2082,7 @@
         <w:rPr>
           <w:lang w:val="en-AU"/>
         </w:rPr>
-        <w:t xml:space="preserve"> when I clone repository for user2 in </w:t>
-      </w:r>
-      <w:proofErr w:type="spellStart"/>
-      <w:r>
-        <w:rPr>
-          <w:lang w:val="en-AU"/>
-        </w:rPr>
-        <w:t>TortoiseGit</w:t>
-      </w:r>
-      <w:proofErr w:type="spellEnd"/>
-      <w:r>
-        <w:rPr>
-          <w:lang w:val="en-AU"/>
-        </w:rPr>
-        <w:t>.</w:t>
+        <w:t xml:space="preserve"> when I clone repository for user2 in TortoiseGit.</w:t>
       </w:r>
       <w:r>
         <w:rPr>
@@ -2651,92 +2195,522 @@
         <w:rPr>
           <w:lang w:val="en-AU"/>
         </w:rPr>
-        <w:t>Disable non-fast-for</w:t>
-      </w:r>
-      <w:bookmarkStart w:id="0" w:name="_GoBack"/>
+        <w:t xml:space="preserve">Disable non-fast-forward: $ </w:t>
+      </w:r>
+      <w:bookmarkStart w:id="0" w:name="OLE_LINK1"/>
+      <w:bookmarkStart w:id="1" w:name="OLE_LINK2"/>
+      <w:r>
+        <w:rPr>
+          <w:lang w:val="en-AU"/>
+        </w:rPr>
+        <w:t>git –git-dir=/path/to/repo/shared.git config \ receive.denyNonFastForwards true</w:t>
+      </w:r>
       <w:bookmarkEnd w:id="0"/>
-      <w:r>
-        <w:rPr>
-          <w:lang w:val="en-AU"/>
-        </w:rPr>
-        <w:t xml:space="preserve">ward: $ </w:t>
-      </w:r>
-      <w:bookmarkStart w:id="1" w:name="OLE_LINK1"/>
-      <w:bookmarkStart w:id="2" w:name="OLE_LINK2"/>
-      <w:r>
-        <w:rPr>
-          <w:lang w:val="en-AU"/>
-        </w:rPr>
-        <w:t>git –git-</w:t>
-      </w:r>
-      <w:proofErr w:type="spellStart"/>
-      <w:r>
-        <w:rPr>
-          <w:lang w:val="en-AU"/>
-        </w:rPr>
-        <w:t>dir</w:t>
-      </w:r>
-      <w:proofErr w:type="spellEnd"/>
-      <w:r>
-        <w:rPr>
-          <w:lang w:val="en-AU"/>
-        </w:rPr>
-        <w:t>=/path/to/repo/</w:t>
-      </w:r>
-      <w:proofErr w:type="spellStart"/>
-      <w:r>
-        <w:rPr>
-          <w:lang w:val="en-AU"/>
-        </w:rPr>
-        <w:t>shared.git</w:t>
-      </w:r>
-      <w:proofErr w:type="spellEnd"/>
-      <w:r>
-        <w:rPr>
+      <w:bookmarkEnd w:id="1"/>
+      <w:r>
+        <w:rPr>
+          <w:rFonts w:hint="eastAsia"/>
+          <w:lang w:val="en-AU"/>
+        </w:rPr>
+        <w:t xml:space="preserve"> (failed in trial)</w:t>
+      </w:r>
+    </w:p>
+    <w:p>
+      <w:pPr>
+        <w:pStyle w:val="a3"/>
+        <w:ind w:left="420" w:firstLineChars="0" w:firstLine="0"/>
+        <w:jc w:val="left"/>
+        <w:rPr>
+          <w:rFonts w:hint="eastAsia"/>
+          <w:lang w:val="en-AU"/>
+        </w:rPr>
+      </w:pPr>
+    </w:p>
+    <w:p>
+      <w:pPr>
+        <w:pStyle w:val="a3"/>
+        <w:numPr>
+          <w:ilvl w:val="0"/>
+          <w:numId w:val="4"/>
+        </w:numPr>
+        <w:ind w:firstLineChars="0"/>
+        <w:jc w:val="left"/>
+        <w:rPr>
+          <w:rFonts w:hint="eastAsia"/>
+          <w:lang w:val="en-AU"/>
+        </w:rPr>
+      </w:pPr>
+      <w:r>
+        <w:rPr>
+          <w:lang w:val="en-AU"/>
+        </w:rPr>
+        <w:t>S</w:t>
+      </w:r>
+      <w:r>
+        <w:rPr>
+          <w:rFonts w:hint="eastAsia"/>
+          <w:lang w:val="en-AU"/>
+        </w:rPr>
+        <w:t xml:space="preserve">ource control server management tool </w:t>
+      </w:r>
+      <w:r>
+        <w:rPr>
+          <w:rFonts w:hint="eastAsia"/>
+          <w:b/>
+          <w:lang w:val="en-AU"/>
+        </w:rPr>
+        <w:t>Gitolite</w:t>
+      </w:r>
+      <w:r>
+        <w:rPr>
+          <w:rFonts w:hint="eastAsia"/>
+          <w:lang w:val="en-AU"/>
+        </w:rPr>
+        <w:t xml:space="preserve">. </w:t>
+      </w:r>
+      <w:r>
+        <w:rPr>
+          <w:lang w:val="en-AU"/>
+        </w:rPr>
+        <w:t>–</w:t>
+      </w:r>
+      <w:r>
+        <w:rPr>
+          <w:rFonts w:hint="eastAsia"/>
+          <w:lang w:val="en-AU"/>
+        </w:rPr>
+        <w:t xml:space="preserve"> to be studied later.</w:t>
+      </w:r>
+    </w:p>
+    <w:p>
+      <w:pPr>
+        <w:pStyle w:val="a3"/>
+        <w:numPr>
+          <w:ilvl w:val="0"/>
+          <w:numId w:val="6"/>
+        </w:numPr>
+        <w:ind w:firstLineChars="0"/>
+        <w:rPr>
+          <w:rFonts w:hint="eastAsia"/>
+          <w:lang w:val="en-AU"/>
+        </w:rPr>
+      </w:pPr>
+      <w:r>
+        <w:rPr>
+          <w:lang w:val="en-AU"/>
+        </w:rPr>
+        <w:t>C</w:t>
+      </w:r>
+      <w:r>
+        <w:rPr>
+          <w:rFonts w:hint="eastAsia"/>
+          <w:lang w:val="en-AU"/>
+        </w:rPr>
+        <w:t>reate unique entry for users to visit repository server</w:t>
+      </w:r>
+    </w:p>
+    <w:p>
+      <w:pPr>
+        <w:pStyle w:val="a3"/>
+        <w:numPr>
+          <w:ilvl w:val="0"/>
+          <w:numId w:val="6"/>
+        </w:numPr>
+        <w:ind w:firstLineChars="0"/>
+        <w:rPr>
+          <w:rFonts w:hint="eastAsia"/>
+          <w:lang w:val="en-AU"/>
+        </w:rPr>
+      </w:pPr>
+      <w:r>
+        <w:rPr>
+          <w:lang w:val="en-AU"/>
+        </w:rPr>
+        <w:t>M</w:t>
+      </w:r>
+      <w:r>
+        <w:rPr>
+          <w:rFonts w:hint="eastAsia"/>
+          <w:lang w:val="en-AU"/>
+        </w:rPr>
+        <w:t>anage users</w:t>
+      </w:r>
+      <w:r>
+        <w:rPr>
+          <w:lang w:val="en-AU"/>
+        </w:rPr>
+        <w:t>’</w:t>
+      </w:r>
+      <w:r>
+        <w:rPr>
+          <w:rFonts w:hint="eastAsia"/>
+          <w:lang w:val="en-AU"/>
+        </w:rPr>
+        <w:t xml:space="preserve"> access rights to repositories or branches</w:t>
+      </w:r>
+    </w:p>
+    <w:p>
+      <w:pPr>
+        <w:jc w:val="left"/>
+        <w:rPr>
+          <w:rFonts w:hint="eastAsia"/>
+          <w:lang w:val="en-AU"/>
+        </w:rPr>
+      </w:pPr>
+    </w:p>
+    <w:p>
+      <w:pPr>
+        <w:pStyle w:val="a3"/>
+        <w:numPr>
+          <w:ilvl w:val="0"/>
+          <w:numId w:val="7"/>
+        </w:numPr>
+        <w:ind w:firstLineChars="0"/>
+        <w:jc w:val="left"/>
+        <w:rPr>
+          <w:rFonts w:hint="eastAsia"/>
+          <w:lang w:val="en-AU"/>
+        </w:rPr>
+      </w:pPr>
+      <w:r>
+        <w:rPr>
+          <w:rFonts w:hint="eastAsia"/>
+          <w:lang w:val="en-AU"/>
+        </w:rPr>
+        <w:t xml:space="preserve">Gerrit </w:t>
+      </w:r>
+      <w:r>
+        <w:rPr>
+          <w:lang w:val="en-AU"/>
+        </w:rPr>
+        <w:t>–</w:t>
+      </w:r>
+      <w:r>
+        <w:rPr>
+          <w:rFonts w:hint="eastAsia"/>
+          <w:lang w:val="en-AU"/>
+        </w:rPr>
+        <w:t xml:space="preserve"> code review server constructed on top of source control server</w:t>
+      </w:r>
+    </w:p>
+    <w:p>
+      <w:pPr>
+        <w:pStyle w:val="a3"/>
+        <w:numPr>
+          <w:ilvl w:val="0"/>
+          <w:numId w:val="8"/>
+        </w:numPr>
+        <w:ind w:firstLineChars="0"/>
+        <w:jc w:val="left"/>
+        <w:rPr>
+          <w:rFonts w:hint="eastAsia"/>
+          <w:lang w:val="en-AU"/>
+        </w:rPr>
+      </w:pPr>
+      <w:r>
+        <w:rPr>
+          <w:lang w:val="en-AU"/>
+        </w:rPr>
+        <w:t>D</w:t>
+      </w:r>
+      <w:r>
+        <w:rPr>
+          <w:rFonts w:hint="eastAsia"/>
+          <w:lang w:val="en-AU"/>
+        </w:rPr>
+        <w:t xml:space="preserve">ownload </w:t>
+      </w:r>
+      <w:r>
+        <w:rPr>
+          <w:rFonts w:hint="eastAsia"/>
+          <w:lang w:val="en-AU"/>
+        </w:rPr>
+        <w:t>the .war file</w:t>
+      </w:r>
+      <w:r>
+        <w:rPr>
+          <w:rFonts w:hint="eastAsia"/>
+          <w:lang w:val="en-AU"/>
+        </w:rPr>
+        <w:t xml:space="preserve"> at </w:t>
+      </w:r>
+      <w:hyperlink r:id="rId16" w:history="1">
+        <w:r>
+          <w:rPr>
+            <w:rStyle w:val="a5"/>
+            <w:lang w:val="en-AU"/>
+          </w:rPr>
+          <w:t>http://gerrit-releases.storage.googleapis.com/index.html</w:t>
+        </w:r>
+      </w:hyperlink>
+      <w:r>
+        <w:rPr>
+          <w:rFonts w:hint="eastAsia"/>
+          <w:lang w:val="en-AU"/>
+        </w:rPr>
+        <w:t xml:space="preserve">, </w:t>
+      </w:r>
+      <w:r>
+        <w:rPr>
+          <w:rFonts w:hint="eastAsia"/>
+          <w:lang w:val="en-AU"/>
+        </w:rPr>
+        <w:t>then unzip it in winrar.</w:t>
+      </w:r>
+    </w:p>
+    <w:p>
+      <w:pPr>
+        <w:pStyle w:val="a3"/>
+        <w:numPr>
+          <w:ilvl w:val="0"/>
+          <w:numId w:val="8"/>
+        </w:numPr>
+        <w:ind w:firstLineChars="0"/>
+        <w:jc w:val="left"/>
+        <w:rPr>
+          <w:rFonts w:hint="eastAsia"/>
+          <w:lang w:val="en-AU"/>
+        </w:rPr>
+      </w:pPr>
+      <w:r>
+        <w:rPr>
+          <w:lang w:val="en-AU"/>
+        </w:rPr>
+        <w:t>M</w:t>
+      </w:r>
+      <w:r>
+        <w:rPr>
+          <w:rFonts w:hint="eastAsia"/>
+          <w:lang w:val="en-AU"/>
+        </w:rPr>
+        <w:t xml:space="preserve">ore info refer to </w:t>
+      </w:r>
+      <w:r>
+        <w:rPr>
+          <w:rFonts w:hint="eastAsia"/>
+          <w:b/>
+          <w:lang w:val="en-AU"/>
+        </w:rPr>
+        <w:t>Chapter 32</w:t>
+      </w:r>
+      <w:r>
+        <w:rPr>
+          <w:rFonts w:hint="eastAsia"/>
+          <w:lang w:val="en-AU"/>
+        </w:rPr>
+        <w:t>.</w:t>
+      </w:r>
+    </w:p>
+    <w:p>
+      <w:pPr>
+        <w:jc w:val="left"/>
+        <w:rPr>
+          <w:rFonts w:hint="eastAsia"/>
+          <w:lang w:val="en-AU"/>
+        </w:rPr>
+      </w:pPr>
+    </w:p>
+    <w:p>
+      <w:pPr>
+        <w:pStyle w:val="a3"/>
+        <w:numPr>
+          <w:ilvl w:val="0"/>
+          <w:numId w:val="7"/>
+        </w:numPr>
+        <w:ind w:firstLineChars="0"/>
+        <w:jc w:val="left"/>
+        <w:rPr>
+          <w:rFonts w:hint="eastAsia"/>
+          <w:lang w:val="en-AU"/>
+        </w:rPr>
+      </w:pPr>
+      <w:r>
+        <w:rPr>
+          <w:rFonts w:hint="eastAsia"/>
+          <w:b/>
+          <w:lang w:val="en-AU"/>
+        </w:rPr>
+        <w:t>Host</w:t>
+      </w:r>
+      <w:r>
+        <w:rPr>
+          <w:rFonts w:hint="eastAsia"/>
+          <w:lang w:val="en-AU"/>
+        </w:rPr>
+        <w:t xml:space="preserve"> Git project in an external dedicated hosting site</w:t>
+      </w:r>
+    </w:p>
+    <w:p>
+      <w:pPr>
+        <w:pStyle w:val="a3"/>
+        <w:numPr>
+          <w:ilvl w:val="1"/>
+          <w:numId w:val="7"/>
+        </w:numPr>
+        <w:ind w:firstLineChars="0"/>
+        <w:jc w:val="left"/>
+        <w:rPr>
+          <w:rFonts w:hint="eastAsia"/>
+          <w:lang w:val="en-AU"/>
+        </w:rPr>
+      </w:pPr>
+      <w:r>
+        <w:rPr>
+          <w:lang w:val="en-AU"/>
+        </w:rPr>
+        <w:t>Q</w:t>
+      </w:r>
+      <w:r>
+        <w:rPr>
+          <w:rFonts w:hint="eastAsia"/>
+          <w:lang w:val="en-AU"/>
+        </w:rPr>
+        <w:t>uick to set up and easy to start project on</w:t>
+      </w:r>
+    </w:p>
+    <w:p>
+      <w:pPr>
+        <w:pStyle w:val="a3"/>
+        <w:numPr>
+          <w:ilvl w:val="1"/>
+          <w:numId w:val="7"/>
+        </w:numPr>
+        <w:ind w:firstLineChars="0"/>
+        <w:jc w:val="left"/>
+        <w:rPr>
+          <w:rFonts w:hint="eastAsia"/>
+          <w:lang w:val="en-AU"/>
+        </w:rPr>
+      </w:pPr>
+      <w:r>
+        <w:rPr>
+          <w:lang w:val="en-AU"/>
+        </w:rPr>
+        <w:t>N</w:t>
+      </w:r>
+      <w:r>
+        <w:rPr>
+          <w:rFonts w:hint="eastAsia"/>
+          <w:lang w:val="en-AU"/>
+        </w:rPr>
+        <w:t>o server maintenance or monitoring</w:t>
+      </w:r>
+    </w:p>
+    <w:p>
+      <w:pPr>
+        <w:pStyle w:val="a3"/>
+        <w:numPr>
+          <w:ilvl w:val="1"/>
+          <w:numId w:val="7"/>
+        </w:numPr>
+        <w:ind w:firstLineChars="0"/>
+        <w:jc w:val="left"/>
+        <w:rPr>
+          <w:rFonts w:hint="eastAsia"/>
+          <w:lang w:val="en-AU"/>
+        </w:rPr>
+      </w:pPr>
+      <w:r>
+        <w:rPr>
+          <w:lang w:val="en-AU"/>
+        </w:rPr>
+        <w:t>B</w:t>
+      </w:r>
+      <w:r>
+        <w:rPr>
+          <w:rFonts w:hint="eastAsia"/>
+          <w:lang w:val="en-AU"/>
+        </w:rPr>
+        <w:t>est choice for open source project as people can find it easily</w:t>
+      </w:r>
+    </w:p>
+    <w:p>
+      <w:pPr>
+        <w:pStyle w:val="a3"/>
+        <w:numPr>
+          <w:ilvl w:val="1"/>
+          <w:numId w:val="7"/>
+        </w:numPr>
+        <w:ind w:firstLineChars="0"/>
+        <w:jc w:val="left"/>
+        <w:rPr>
+          <w:rFonts w:hint="eastAsia"/>
+          <w:lang w:val="en-AU"/>
+        </w:rPr>
+      </w:pPr>
+      <w:r>
+        <w:rPr>
+          <w:lang w:val="en-AU"/>
+        </w:rPr>
+        <w:t>M</w:t>
+      </w:r>
+      <w:r>
+        <w:rPr>
+          <w:rFonts w:hint="eastAsia"/>
+          <w:lang w:val="en-AU"/>
+        </w:rPr>
+        <w:t xml:space="preserve">ost popular one </w:t>
+      </w:r>
+      <w:r>
+        <w:rPr>
+          <w:rFonts w:hint="eastAsia"/>
+          <w:b/>
+          <w:lang w:val="en-AU"/>
+        </w:rPr>
+        <w:t>GitHub</w:t>
+      </w:r>
+      <w:r>
+        <w:rPr>
+          <w:rFonts w:hint="eastAsia"/>
           <w:lang w:val="en-AU"/>
         </w:rPr>
         <w:t xml:space="preserve"> </w:t>
       </w:r>
-      <w:proofErr w:type="spellStart"/>
-      <w:r>
-        <w:rPr>
-          <w:lang w:val="en-AU"/>
-        </w:rPr>
-        <w:t>config</w:t>
-      </w:r>
-      <w:proofErr w:type="spellEnd"/>
-      <w:r>
-        <w:rPr>
-          <w:lang w:val="en-AU"/>
-        </w:rPr>
-        <w:t xml:space="preserve"> \ </w:t>
-      </w:r>
-      <w:proofErr w:type="spellStart"/>
-      <w:r>
-        <w:rPr>
-          <w:lang w:val="en-AU"/>
-        </w:rPr>
-        <w:t>receive.denyNonFastForwards</w:t>
-      </w:r>
-      <w:proofErr w:type="spellEnd"/>
-      <w:r>
-        <w:rPr>
-          <w:lang w:val="en-AU"/>
-        </w:rPr>
-        <w:t xml:space="preserve"> true</w:t>
-      </w:r>
-      <w:bookmarkEnd w:id="1"/>
+      <w:r>
+        <w:rPr>
+          <w:lang w:val="en-AU"/>
+        </w:rPr>
+        <w:t>–</w:t>
+      </w:r>
+      <w:r>
+        <w:rPr>
+          <w:rFonts w:hint="eastAsia"/>
+          <w:lang w:val="en-AU"/>
+        </w:rPr>
+        <w:t xml:space="preserve"> support open source projects and also private project</w:t>
+      </w:r>
+    </w:p>
+    <w:p>
+      <w:pPr>
+        <w:pStyle w:val="a3"/>
+        <w:numPr>
+          <w:ilvl w:val="2"/>
+          <w:numId w:val="7"/>
+        </w:numPr>
+        <w:ind w:firstLineChars="0"/>
+        <w:jc w:val="left"/>
+        <w:rPr>
+          <w:lang w:val="en-AU"/>
+        </w:rPr>
+      </w:pPr>
+      <w:hyperlink r:id="rId17" w:history="1">
+        <w:r>
+          <w:rPr>
+            <w:rStyle w:val="a5"/>
+            <w:lang w:val="en-AU"/>
+          </w:rPr>
+          <w:t>https://github.com</w:t>
+        </w:r>
+      </w:hyperlink>
+      <w:r>
+        <w:rPr>
+          <w:rFonts w:hint="eastAsia"/>
+          <w:lang w:val="en-AU"/>
+        </w:rPr>
+        <w:t>, bexie</w:t>
+      </w:r>
+      <w:bookmarkStart w:id="2" w:name="_GoBack"/>
       <w:bookmarkEnd w:id="2"/>
-    </w:p>
-    <w:p>
-      <w:pPr>
-        <w:pStyle w:val="a3"/>
-        <w:ind w:left="420" w:firstLineChars="0" w:firstLine="0"/>
-        <w:jc w:val="left"/>
-        <w:rPr>
-          <w:lang w:val="en-AU"/>
-        </w:rPr>
-      </w:pPr>
     </w:p>
     <w:p>
       <w:pPr>
@@ -2784,7 +2758,6 @@
           <w:szCs w:val="24"/>
         </w:rPr>
       </w:pPr>
-      <w:proofErr w:type="spellStart"/>
       <w:r>
         <w:rPr>
           <w:sz w:val="24"/>
@@ -2798,23 +2771,13 @@
           <w:sz w:val="24"/>
           <w:szCs w:val="24"/>
         </w:rPr>
-        <w:t>edmine</w:t>
-      </w:r>
-      <w:proofErr w:type="spellEnd"/>
-      <w:r>
-        <w:rPr>
-          <w:rFonts w:hint="eastAsia"/>
-          <w:sz w:val="24"/>
-          <w:szCs w:val="24"/>
-        </w:rPr>
-        <w:t>?</w:t>
-      </w:r>
-    </w:p>
-    <w:p>
-      <w:pPr>
-        <w:jc w:val="left"/>
-        <w:rPr>
-          <w:rFonts w:hint="eastAsia"/>
+        <w:t>edmine?</w:t>
+      </w:r>
+    </w:p>
+    <w:p>
+      <w:pPr>
+        <w:jc w:val="left"/>
+        <w:rPr>
           <w:sz w:val="24"/>
           <w:szCs w:val="24"/>
         </w:rPr>
@@ -2978,9 +2941,8 @@
           <w:sz w:val="24"/>
           <w:szCs w:val="24"/>
         </w:rPr>
-        <w:t xml:space="preserve"> </w:t>
-      </w:r>
-      <w:proofErr w:type="spellStart"/>
+        <w:t xml:space="preserve"> Git Reset --</w:t>
+      </w:r>
       <w:r>
         <w:rPr>
           <w:rFonts w:hint="eastAsia"/>
@@ -2989,19 +2951,19 @@
           <w:sz w:val="24"/>
           <w:szCs w:val="24"/>
         </w:rPr>
-        <w:t>Git</w:t>
-      </w:r>
-      <w:proofErr w:type="spellEnd"/>
-      <w:r>
-        <w:rPr>
-          <w:rFonts w:hint="eastAsia"/>
+        <w:t xml:space="preserve"> unread.</w:t>
+      </w:r>
+    </w:p>
+    <w:p>
+      <w:pPr>
+        <w:jc w:val="left"/>
+        <w:rPr>
           <w:b/>
           <w:color w:val="1F497D" w:themeColor="text2"/>
           <w:sz w:val="24"/>
           <w:szCs w:val="24"/>
         </w:rPr>
-        <w:t xml:space="preserve"> Reset --</w:t>
-      </w:r>
+      </w:pPr>
       <w:r>
         <w:rPr>
           <w:rFonts w:hint="eastAsia"/>
@@ -3010,19 +2972,17 @@
           <w:sz w:val="24"/>
           <w:szCs w:val="24"/>
         </w:rPr>
-        <w:t xml:space="preserve"> unread.</w:t>
-      </w:r>
-    </w:p>
-    <w:p>
-      <w:pPr>
-        <w:jc w:val="left"/>
+        <w:t xml:space="preserve">Chapter 8 </w:t>
+      </w:r>
+      <w:r>
         <w:rPr>
           <w:b/>
           <w:color w:val="1F497D" w:themeColor="text2"/>
           <w:sz w:val="24"/>
           <w:szCs w:val="24"/>
         </w:rPr>
-      </w:pPr>
+        <w:t>–</w:t>
+      </w:r>
       <w:r>
         <w:rPr>
           <w:rFonts w:hint="eastAsia"/>
@@ -3031,48 +2991,7 @@
           <w:sz w:val="24"/>
           <w:szCs w:val="24"/>
         </w:rPr>
-        <w:t xml:space="preserve">Chapter 8 </w:t>
-      </w:r>
-      <w:r>
-        <w:rPr>
-          <w:b/>
-          <w:color w:val="1F497D" w:themeColor="text2"/>
-          <w:sz w:val="24"/>
-          <w:szCs w:val="24"/>
-        </w:rPr>
-        <w:t>–</w:t>
-      </w:r>
-      <w:r>
-        <w:rPr>
-          <w:rFonts w:hint="eastAsia"/>
-          <w:b/>
-          <w:color w:val="1F497D" w:themeColor="text2"/>
-          <w:sz w:val="24"/>
-          <w:szCs w:val="24"/>
-        </w:rPr>
-        <w:t xml:space="preserve"> </w:t>
-      </w:r>
-      <w:proofErr w:type="spellStart"/>
-      <w:r>
-        <w:rPr>
-          <w:rFonts w:hint="eastAsia"/>
-          <w:b/>
-          <w:color w:val="1F497D" w:themeColor="text2"/>
-          <w:sz w:val="24"/>
-          <w:szCs w:val="24"/>
-        </w:rPr>
-        <w:t>Git</w:t>
-      </w:r>
-      <w:proofErr w:type="spellEnd"/>
-      <w:r>
-        <w:rPr>
-          <w:rFonts w:hint="eastAsia"/>
-          <w:b/>
-          <w:color w:val="1F497D" w:themeColor="text2"/>
-          <w:sz w:val="24"/>
-          <w:szCs w:val="24"/>
-        </w:rPr>
-        <w:t xml:space="preserve"> Checkout </w:t>
+        <w:t xml:space="preserve"> Git Checkout </w:t>
       </w:r>
       <w:r>
         <w:rPr>
@@ -3165,6 +3084,119 @@
 <file path=word/numbering.xml><?xml version="1.0" encoding="utf-8"?>
 <w:numbering xmlns:wpc="http://schemas.microsoft.com/office/word/2010/wordprocessingCanvas" xmlns:mc="http://schemas.openxmlformats.org/markup-compatibility/2006" xmlns:o="urn:schemas-microsoft-com:office:office" xmlns:r="http://schemas.openxmlformats.org/officeDocument/2006/relationships" xmlns:m="http://schemas.openxmlformats.org/officeDocument/2006/math" xmlns:v="urn:schemas-microsoft-com:vml" xmlns:wp14="http://schemas.microsoft.com/office/word/2010/wordprocessingDrawing" xmlns:wp="http://schemas.openxmlformats.org/drawingml/2006/wordprocessingDrawing" xmlns:w10="urn:schemas-microsoft-com:office:word" xmlns:w="http://schemas.openxmlformats.org/wordprocessingml/2006/main" xmlns:w14="http://schemas.microsoft.com/office/word/2010/wordml" xmlns:wpg="http://schemas.microsoft.com/office/word/2010/wordprocessingGroup" xmlns:wpi="http://schemas.microsoft.com/office/word/2010/wordprocessingInk" xmlns:wne="http://schemas.microsoft.com/office/word/2006/wordml" xmlns:wps="http://schemas.microsoft.com/office/word/2010/wordprocessingShape" mc:Ignorable="w14 wp14">
   <w:abstractNum w:abstractNumId="0">
+    <w:nsid w:val="08E56788"/>
+    <w:multiLevelType w:val="hybridMultilevel"/>
+    <w:tmpl w:val="904C5CDE"/>
+    <w:lvl w:ilvl="0" w:tplc="04090001">
+      <w:start w:val="1"/>
+      <w:numFmt w:val="bullet"/>
+      <w:lvlText w:val=""/>
+      <w:lvlJc w:val="left"/>
+      <w:pPr>
+        <w:ind w:left="420" w:hanging="420"/>
+      </w:pPr>
+      <w:rPr>
+        <w:rFonts w:ascii="Wingdings" w:hAnsi="Wingdings" w:hint="default"/>
+      </w:rPr>
+    </w:lvl>
+    <w:lvl w:ilvl="1" w:tplc="0409000B">
+      <w:start w:val="1"/>
+      <w:numFmt w:val="bullet"/>
+      <w:lvlText w:val=""/>
+      <w:lvlJc w:val="left"/>
+      <w:pPr>
+        <w:ind w:left="840" w:hanging="420"/>
+      </w:pPr>
+      <w:rPr>
+        <w:rFonts w:ascii="Wingdings" w:hAnsi="Wingdings" w:hint="default"/>
+      </w:rPr>
+    </w:lvl>
+    <w:lvl w:ilvl="2" w:tplc="0409000D">
+      <w:start w:val="1"/>
+      <w:numFmt w:val="bullet"/>
+      <w:lvlText w:val=""/>
+      <w:lvlJc w:val="left"/>
+      <w:pPr>
+        <w:ind w:left="1260" w:hanging="420"/>
+      </w:pPr>
+      <w:rPr>
+        <w:rFonts w:ascii="Wingdings" w:hAnsi="Wingdings" w:hint="default"/>
+      </w:rPr>
+    </w:lvl>
+    <w:lvl w:ilvl="3" w:tplc="04090001" w:tentative="1">
+      <w:start w:val="1"/>
+      <w:numFmt w:val="bullet"/>
+      <w:lvlText w:val=""/>
+      <w:lvlJc w:val="left"/>
+      <w:pPr>
+        <w:ind w:left="1680" w:hanging="420"/>
+      </w:pPr>
+      <w:rPr>
+        <w:rFonts w:ascii="Wingdings" w:hAnsi="Wingdings" w:hint="default"/>
+      </w:rPr>
+    </w:lvl>
+    <w:lvl w:ilvl="4" w:tplc="04090003" w:tentative="1">
+      <w:start w:val="1"/>
+      <w:numFmt w:val="bullet"/>
+      <w:lvlText w:val=""/>
+      <w:lvlJc w:val="left"/>
+      <w:pPr>
+        <w:ind w:left="2100" w:hanging="420"/>
+      </w:pPr>
+      <w:rPr>
+        <w:rFonts w:ascii="Wingdings" w:hAnsi="Wingdings" w:hint="default"/>
+      </w:rPr>
+    </w:lvl>
+    <w:lvl w:ilvl="5" w:tplc="04090005" w:tentative="1">
+      <w:start w:val="1"/>
+      <w:numFmt w:val="bullet"/>
+      <w:lvlText w:val=""/>
+      <w:lvlJc w:val="left"/>
+      <w:pPr>
+        <w:ind w:left="2520" w:hanging="420"/>
+      </w:pPr>
+      <w:rPr>
+        <w:rFonts w:ascii="Wingdings" w:hAnsi="Wingdings" w:hint="default"/>
+      </w:rPr>
+    </w:lvl>
+    <w:lvl w:ilvl="6" w:tplc="04090001" w:tentative="1">
+      <w:start w:val="1"/>
+      <w:numFmt w:val="bullet"/>
+      <w:lvlText w:val=""/>
+      <w:lvlJc w:val="left"/>
+      <w:pPr>
+        <w:ind w:left="2940" w:hanging="420"/>
+      </w:pPr>
+      <w:rPr>
+        <w:rFonts w:ascii="Wingdings" w:hAnsi="Wingdings" w:hint="default"/>
+      </w:rPr>
+    </w:lvl>
+    <w:lvl w:ilvl="7" w:tplc="04090003" w:tentative="1">
+      <w:start w:val="1"/>
+      <w:numFmt w:val="bullet"/>
+      <w:lvlText w:val=""/>
+      <w:lvlJc w:val="left"/>
+      <w:pPr>
+        <w:ind w:left="3360" w:hanging="420"/>
+      </w:pPr>
+      <w:rPr>
+        <w:rFonts w:ascii="Wingdings" w:hAnsi="Wingdings" w:hint="default"/>
+      </w:rPr>
+    </w:lvl>
+    <w:lvl w:ilvl="8" w:tplc="04090005" w:tentative="1">
+      <w:start w:val="1"/>
+      <w:numFmt w:val="bullet"/>
+      <w:lvlText w:val=""/>
+      <w:lvlJc w:val="left"/>
+      <w:pPr>
+        <w:ind w:left="3780" w:hanging="420"/>
+      </w:pPr>
+      <w:rPr>
+        <w:rFonts w:ascii="Wingdings" w:hAnsi="Wingdings" w:hint="default"/>
+      </w:rPr>
+    </w:lvl>
+  </w:abstractNum>
+  <w:abstractNum w:abstractNumId="1">
     <w:nsid w:val="0A947A88"/>
     <w:multiLevelType w:val="hybridMultilevel"/>
     <w:tmpl w:val="29867816"/>
@@ -3277,7 +3309,7 @@
       </w:rPr>
     </w:lvl>
   </w:abstractNum>
-  <w:abstractNum w:abstractNumId="1">
+  <w:abstractNum w:abstractNumId="2">
     <w:nsid w:val="13E1518F"/>
     <w:multiLevelType w:val="hybridMultilevel"/>
     <w:tmpl w:val="5F0EFFAE"/>
@@ -3390,10 +3422,123 @@
       </w:rPr>
     </w:lvl>
   </w:abstractNum>
-  <w:abstractNum w:abstractNumId="2">
+  <w:abstractNum w:abstractNumId="3">
+    <w:nsid w:val="25FA211A"/>
+    <w:multiLevelType w:val="hybridMultilevel"/>
+    <w:tmpl w:val="3DA69684"/>
+    <w:lvl w:ilvl="0" w:tplc="0409000B">
+      <w:start w:val="1"/>
+      <w:numFmt w:val="bullet"/>
+      <w:lvlText w:val=""/>
+      <w:lvlJc w:val="left"/>
+      <w:pPr>
+        <w:ind w:left="840" w:hanging="420"/>
+      </w:pPr>
+      <w:rPr>
+        <w:rFonts w:ascii="Wingdings" w:hAnsi="Wingdings" w:hint="default"/>
+      </w:rPr>
+    </w:lvl>
+    <w:lvl w:ilvl="1" w:tplc="04090003" w:tentative="1">
+      <w:start w:val="1"/>
+      <w:numFmt w:val="bullet"/>
+      <w:lvlText w:val=""/>
+      <w:lvlJc w:val="left"/>
+      <w:pPr>
+        <w:ind w:left="1260" w:hanging="420"/>
+      </w:pPr>
+      <w:rPr>
+        <w:rFonts w:ascii="Wingdings" w:hAnsi="Wingdings" w:hint="default"/>
+      </w:rPr>
+    </w:lvl>
+    <w:lvl w:ilvl="2" w:tplc="04090005" w:tentative="1">
+      <w:start w:val="1"/>
+      <w:numFmt w:val="bullet"/>
+      <w:lvlText w:val=""/>
+      <w:lvlJc w:val="left"/>
+      <w:pPr>
+        <w:ind w:left="1680" w:hanging="420"/>
+      </w:pPr>
+      <w:rPr>
+        <w:rFonts w:ascii="Wingdings" w:hAnsi="Wingdings" w:hint="default"/>
+      </w:rPr>
+    </w:lvl>
+    <w:lvl w:ilvl="3" w:tplc="04090001" w:tentative="1">
+      <w:start w:val="1"/>
+      <w:numFmt w:val="bullet"/>
+      <w:lvlText w:val=""/>
+      <w:lvlJc w:val="left"/>
+      <w:pPr>
+        <w:ind w:left="2100" w:hanging="420"/>
+      </w:pPr>
+      <w:rPr>
+        <w:rFonts w:ascii="Wingdings" w:hAnsi="Wingdings" w:hint="default"/>
+      </w:rPr>
+    </w:lvl>
+    <w:lvl w:ilvl="4" w:tplc="04090003" w:tentative="1">
+      <w:start w:val="1"/>
+      <w:numFmt w:val="bullet"/>
+      <w:lvlText w:val=""/>
+      <w:lvlJc w:val="left"/>
+      <w:pPr>
+        <w:ind w:left="2520" w:hanging="420"/>
+      </w:pPr>
+      <w:rPr>
+        <w:rFonts w:ascii="Wingdings" w:hAnsi="Wingdings" w:hint="default"/>
+      </w:rPr>
+    </w:lvl>
+    <w:lvl w:ilvl="5" w:tplc="04090005" w:tentative="1">
+      <w:start w:val="1"/>
+      <w:numFmt w:val="bullet"/>
+      <w:lvlText w:val=""/>
+      <w:lvlJc w:val="left"/>
+      <w:pPr>
+        <w:ind w:left="2940" w:hanging="420"/>
+      </w:pPr>
+      <w:rPr>
+        <w:rFonts w:ascii="Wingdings" w:hAnsi="Wingdings" w:hint="default"/>
+      </w:rPr>
+    </w:lvl>
+    <w:lvl w:ilvl="6" w:tplc="04090001" w:tentative="1">
+      <w:start w:val="1"/>
+      <w:numFmt w:val="bullet"/>
+      <w:lvlText w:val=""/>
+      <w:lvlJc w:val="left"/>
+      <w:pPr>
+        <w:ind w:left="3360" w:hanging="420"/>
+      </w:pPr>
+      <w:rPr>
+        <w:rFonts w:ascii="Wingdings" w:hAnsi="Wingdings" w:hint="default"/>
+      </w:rPr>
+    </w:lvl>
+    <w:lvl w:ilvl="7" w:tplc="04090003" w:tentative="1">
+      <w:start w:val="1"/>
+      <w:numFmt w:val="bullet"/>
+      <w:lvlText w:val=""/>
+      <w:lvlJc w:val="left"/>
+      <w:pPr>
+        <w:ind w:left="3780" w:hanging="420"/>
+      </w:pPr>
+      <w:rPr>
+        <w:rFonts w:ascii="Wingdings" w:hAnsi="Wingdings" w:hint="default"/>
+      </w:rPr>
+    </w:lvl>
+    <w:lvl w:ilvl="8" w:tplc="04090005" w:tentative="1">
+      <w:start w:val="1"/>
+      <w:numFmt w:val="bullet"/>
+      <w:lvlText w:val=""/>
+      <w:lvlJc w:val="left"/>
+      <w:pPr>
+        <w:ind w:left="4200" w:hanging="420"/>
+      </w:pPr>
+      <w:rPr>
+        <w:rFonts w:ascii="Wingdings" w:hAnsi="Wingdings" w:hint="default"/>
+      </w:rPr>
+    </w:lvl>
+  </w:abstractNum>
+  <w:abstractNum w:abstractNumId="4">
     <w:nsid w:val="3560745D"/>
     <w:multiLevelType w:val="hybridMultilevel"/>
-    <w:tmpl w:val="EE188D40"/>
+    <w:tmpl w:val="C29C7C66"/>
     <w:lvl w:ilvl="0" w:tplc="04090001">
       <w:start w:val="1"/>
       <w:numFmt w:val="bullet"/>
@@ -3503,7 +3648,7 @@
       </w:rPr>
     </w:lvl>
   </w:abstractNum>
-  <w:abstractNum w:abstractNumId="3">
+  <w:abstractNum w:abstractNumId="5">
     <w:nsid w:val="68A67823"/>
     <w:multiLevelType w:val="hybridMultilevel"/>
     <w:tmpl w:val="3106FA38"/>
@@ -3616,7 +3761,7 @@
       </w:rPr>
     </w:lvl>
   </w:abstractNum>
-  <w:abstractNum w:abstractNumId="4">
+  <w:abstractNum w:abstractNumId="6">
     <w:nsid w:val="6DC31B32"/>
     <w:multiLevelType w:val="hybridMultilevel"/>
     <w:tmpl w:val="110AFF52"/>
@@ -3705,10 +3850,10 @@
       </w:pPr>
     </w:lvl>
   </w:abstractNum>
-  <w:abstractNum w:abstractNumId="5">
+  <w:abstractNum w:abstractNumId="7">
     <w:nsid w:val="72A31584"/>
     <w:multiLevelType w:val="hybridMultilevel"/>
-    <w:tmpl w:val="95429B4E"/>
+    <w:tmpl w:val="375E90A2"/>
     <w:lvl w:ilvl="0" w:tplc="0409000B">
       <w:start w:val="1"/>
       <w:numFmt w:val="bullet"/>
@@ -3819,22 +3964,28 @@
     </w:lvl>
   </w:abstractNum>
   <w:num w:numId="1">
+    <w:abstractNumId w:val="1"/>
+  </w:num>
+  <w:num w:numId="2">
+    <w:abstractNumId w:val="6"/>
+  </w:num>
+  <w:num w:numId="3">
+    <w:abstractNumId w:val="2"/>
+  </w:num>
+  <w:num w:numId="4">
+    <w:abstractNumId w:val="4"/>
+  </w:num>
+  <w:num w:numId="5">
+    <w:abstractNumId w:val="5"/>
+  </w:num>
+  <w:num w:numId="6">
+    <w:abstractNumId w:val="7"/>
+  </w:num>
+  <w:num w:numId="7">
     <w:abstractNumId w:val="0"/>
   </w:num>
-  <w:num w:numId="2">
-    <w:abstractNumId w:val="4"/>
-  </w:num>
-  <w:num w:numId="3">
-    <w:abstractNumId w:val="1"/>
-  </w:num>
-  <w:num w:numId="4">
-    <w:abstractNumId w:val="2"/>
-  </w:num>
-  <w:num w:numId="5">
+  <w:num w:numId="8">
     <w:abstractNumId w:val="3"/>
-  </w:num>
-  <w:num w:numId="6">
-    <w:abstractNumId w:val="5"/>
   </w:num>
 </w:numbering>
 </file>

</xml_diff>

<commit_message>
try pushing LearningDoc to github
</commit_message>
<xml_diff>
--- a/CI_Notes.docx
+++ b/CI_Notes.docx
@@ -219,7 +219,6 @@
         <w:ind w:firstLineChars="0"/>
         <w:jc w:val="left"/>
         <w:rPr>
-          <w:rFonts w:hint="eastAsia"/>
           <w:sz w:val="24"/>
           <w:szCs w:val="24"/>
         </w:rPr>
@@ -250,7 +249,6 @@
         <w:ind w:firstLineChars="0"/>
         <w:jc w:val="left"/>
         <w:rPr>
-          <w:rFonts w:hint="eastAsia"/>
           <w:sz w:val="24"/>
           <w:szCs w:val="24"/>
         </w:rPr>
@@ -311,7 +309,6 @@
         <w:ind w:firstLineChars="0"/>
         <w:jc w:val="left"/>
         <w:rPr>
-          <w:rFonts w:hint="eastAsia"/>
           <w:sz w:val="24"/>
           <w:szCs w:val="24"/>
         </w:rPr>
@@ -2049,7 +2046,22 @@
         <w:rPr>
           <w:lang w:val="en-AU"/>
         </w:rPr>
-        <w:t>issue occurred when push updats</w:t>
+        <w:t>issue occurred when push updat</w:t>
+      </w:r>
+      <w:r>
+        <w:rPr>
+          <w:rFonts w:hint="eastAsia"/>
+          <w:lang w:val="en-AU"/>
+        </w:rPr>
+        <w:t>e</w:t>
+      </w:r>
+      <w:bookmarkStart w:id="0" w:name="_GoBack"/>
+      <w:bookmarkEnd w:id="0"/>
+      <w:r>
+        <w:rPr>
+          <w:lang w:val="en-AU"/>
+        </w:rPr>
+        <w:t>s</w:t>
       </w:r>
       <w:r>
         <w:rPr>
@@ -2197,16 +2209,16 @@
         </w:rPr>
         <w:t xml:space="preserve">Disable non-fast-forward: $ </w:t>
       </w:r>
-      <w:bookmarkStart w:id="0" w:name="OLE_LINK1"/>
-      <w:bookmarkStart w:id="1" w:name="OLE_LINK2"/>
+      <w:bookmarkStart w:id="1" w:name="OLE_LINK1"/>
+      <w:bookmarkStart w:id="2" w:name="OLE_LINK2"/>
       <w:r>
         <w:rPr>
           <w:lang w:val="en-AU"/>
         </w:rPr>
         <w:t>git –git-dir=/path/to/repo/shared.git config \ receive.denyNonFastForwards true</w:t>
       </w:r>
-      <w:bookmarkEnd w:id="0"/>
       <w:bookmarkEnd w:id="1"/>
+      <w:bookmarkEnd w:id="2"/>
       <w:r>
         <w:rPr>
           <w:rFonts w:hint="eastAsia"/>
@@ -2221,7 +2233,6 @@
         <w:ind w:left="420" w:firstLineChars="0" w:firstLine="0"/>
         <w:jc w:val="left"/>
         <w:rPr>
-          <w:rFonts w:hint="eastAsia"/>
           <w:lang w:val="en-AU"/>
         </w:rPr>
       </w:pPr>
@@ -2236,7 +2247,6 @@
         <w:ind w:firstLineChars="0"/>
         <w:jc w:val="left"/>
         <w:rPr>
-          <w:rFonts w:hint="eastAsia"/>
           <w:lang w:val="en-AU"/>
         </w:rPr>
       </w:pPr>
@@ -2291,7 +2301,6 @@
         </w:numPr>
         <w:ind w:firstLineChars="0"/>
         <w:rPr>
-          <w:rFonts w:hint="eastAsia"/>
           <w:lang w:val="en-AU"/>
         </w:rPr>
       </w:pPr>
@@ -2318,7 +2327,6 @@
         </w:numPr>
         <w:ind w:firstLineChars="0"/>
         <w:rPr>
-          <w:rFonts w:hint="eastAsia"/>
           <w:lang w:val="en-AU"/>
         </w:rPr>
       </w:pPr>
@@ -2353,7 +2361,6 @@
       <w:pPr>
         <w:jc w:val="left"/>
         <w:rPr>
-          <w:rFonts w:hint="eastAsia"/>
           <w:lang w:val="en-AU"/>
         </w:rPr>
       </w:pPr>
@@ -2368,7 +2375,6 @@
         <w:ind w:firstLineChars="0"/>
         <w:jc w:val="left"/>
         <w:rPr>
-          <w:rFonts w:hint="eastAsia"/>
           <w:lang w:val="en-AU"/>
         </w:rPr>
       </w:pPr>
@@ -2403,7 +2409,6 @@
         <w:ind w:firstLineChars="0"/>
         <w:jc w:val="left"/>
         <w:rPr>
-          <w:rFonts w:hint="eastAsia"/>
           <w:lang w:val="en-AU"/>
         </w:rPr>
       </w:pPr>
@@ -2468,7 +2473,6 @@
         <w:ind w:firstLineChars="0"/>
         <w:jc w:val="left"/>
         <w:rPr>
-          <w:rFonts w:hint="eastAsia"/>
           <w:lang w:val="en-AU"/>
         </w:rPr>
       </w:pPr>
@@ -2505,7 +2509,6 @@
       <w:pPr>
         <w:jc w:val="left"/>
         <w:rPr>
-          <w:rFonts w:hint="eastAsia"/>
           <w:lang w:val="en-AU"/>
         </w:rPr>
       </w:pPr>
@@ -2520,7 +2523,6 @@
         <w:ind w:firstLineChars="0"/>
         <w:jc w:val="left"/>
         <w:rPr>
-          <w:rFonts w:hint="eastAsia"/>
           <w:lang w:val="en-AU"/>
         </w:rPr>
       </w:pPr>
@@ -2550,7 +2552,6 @@
         <w:ind w:firstLineChars="0"/>
         <w:jc w:val="left"/>
         <w:rPr>
-          <w:rFonts w:hint="eastAsia"/>
           <w:lang w:val="en-AU"/>
         </w:rPr>
       </w:pPr>
@@ -2578,7 +2579,6 @@
         <w:ind w:firstLineChars="0"/>
         <w:jc w:val="left"/>
         <w:rPr>
-          <w:rFonts w:hint="eastAsia"/>
           <w:lang w:val="en-AU"/>
         </w:rPr>
       </w:pPr>
@@ -2606,7 +2606,6 @@
         <w:ind w:firstLineChars="0"/>
         <w:jc w:val="left"/>
         <w:rPr>
-          <w:rFonts w:hint="eastAsia"/>
           <w:lang w:val="en-AU"/>
         </w:rPr>
       </w:pPr>
@@ -2634,7 +2633,6 @@
         <w:ind w:firstLineChars="0"/>
         <w:jc w:val="left"/>
         <w:rPr>
-          <w:rFonts w:hint="eastAsia"/>
           <w:lang w:val="en-AU"/>
         </w:rPr>
       </w:pPr>
@@ -2709,8 +2707,708 @@
         </w:rPr>
         <w:t>, bexie</w:t>
       </w:r>
-      <w:bookmarkStart w:id="2" w:name="_GoBack"/>
-      <w:bookmarkEnd w:id="2"/>
+    </w:p>
+    <w:p>
+      <w:pPr>
+        <w:pStyle w:val="a3"/>
+        <w:numPr>
+          <w:ilvl w:val="2"/>
+          <w:numId w:val="7"/>
+        </w:numPr>
+        <w:ind w:firstLineChars="0"/>
+        <w:jc w:val="left"/>
+        <w:rPr>
+          <w:lang w:val="en-AU"/>
+        </w:rPr>
+      </w:pPr>
+      <w:r>
+        <w:rPr>
+          <w:b/>
+          <w:lang w:val="en-AU"/>
+        </w:rPr>
+        <w:t>D</w:t>
+      </w:r>
+      <w:r>
+        <w:rPr>
+          <w:rFonts w:hint="eastAsia"/>
+          <w:b/>
+          <w:lang w:val="en-AU"/>
+        </w:rPr>
+        <w:t>eploy key</w:t>
+      </w:r>
+      <w:r>
+        <w:rPr>
+          <w:rFonts w:hint="eastAsia"/>
+          <w:b/>
+          <w:lang w:val="en-AU"/>
+        </w:rPr>
+        <w:t>/cert</w:t>
+      </w:r>
+      <w:r>
+        <w:rPr>
+          <w:rFonts w:hint="eastAsia"/>
+          <w:lang w:val="en-AU"/>
+        </w:rPr>
+        <w:t xml:space="preserve"> </w:t>
+      </w:r>
+      <w:r>
+        <w:rPr>
+          <w:rFonts w:hint="eastAsia"/>
+          <w:lang w:val="en-AU"/>
+        </w:rPr>
+        <w:t>in GitHub</w:t>
+      </w:r>
+      <w:r>
+        <w:rPr>
+          <w:rFonts w:hint="eastAsia"/>
+          <w:lang w:val="en-AU"/>
+        </w:rPr>
+        <w:t>as soon as account created, only then you can push local repository to GitHub.</w:t>
+      </w:r>
+      <w:r>
+        <w:rPr>
+          <w:rFonts w:hint="eastAsia"/>
+          <w:lang w:val="en-AU"/>
+        </w:rPr>
+        <w:t xml:space="preserve"> </w:t>
+      </w:r>
+      <w:r>
+        <w:rPr>
+          <w:lang w:val="en-AU"/>
+        </w:rPr>
+        <w:t>R</w:t>
+      </w:r>
+      <w:r>
+        <w:rPr>
+          <w:rFonts w:hint="eastAsia"/>
+          <w:lang w:val="en-AU"/>
+        </w:rPr>
+        <w:t>efer to next subject of how to generate key/cert.</w:t>
+      </w:r>
+    </w:p>
+    <w:p>
+      <w:pPr>
+        <w:pStyle w:val="a3"/>
+        <w:ind w:left="1680" w:firstLineChars="0" w:firstLine="0"/>
+        <w:jc w:val="left"/>
+        <w:rPr>
+          <w:lang w:val="en-AU"/>
+        </w:rPr>
+      </w:pPr>
+    </w:p>
+    <w:p>
+      <w:pPr>
+        <w:pStyle w:val="a3"/>
+        <w:numPr>
+          <w:ilvl w:val="0"/>
+          <w:numId w:val="7"/>
+        </w:numPr>
+        <w:ind w:firstLineChars="0"/>
+        <w:jc w:val="left"/>
+        <w:rPr>
+          <w:lang w:val="en-AU"/>
+        </w:rPr>
+      </w:pPr>
+      <w:r>
+        <w:rPr>
+          <w:lang w:val="en-AU"/>
+        </w:rPr>
+        <w:t>S</w:t>
+      </w:r>
+      <w:r>
+        <w:rPr>
+          <w:rFonts w:hint="eastAsia"/>
+          <w:lang w:val="en-AU"/>
+        </w:rPr>
+        <w:t xml:space="preserve">et up </w:t>
+      </w:r>
+      <w:r>
+        <w:rPr>
+          <w:rFonts w:hint="eastAsia"/>
+          <w:b/>
+          <w:lang w:val="en-AU"/>
+        </w:rPr>
+        <w:t>key/certificate</w:t>
+      </w:r>
+      <w:r>
+        <w:rPr>
+          <w:rFonts w:hint="eastAsia"/>
+          <w:lang w:val="en-AU"/>
+        </w:rPr>
+        <w:t xml:space="preserve"> for SSH/HTTP connection</w:t>
+      </w:r>
+      <w:r>
+        <w:rPr>
+          <w:rFonts w:hint="eastAsia"/>
+          <w:lang w:val="en-AU"/>
+        </w:rPr>
+        <w:t xml:space="preserve"> to remote Git server</w:t>
+      </w:r>
+    </w:p>
+    <w:p>
+      <w:pPr>
+        <w:pStyle w:val="a3"/>
+        <w:numPr>
+          <w:ilvl w:val="1"/>
+          <w:numId w:val="7"/>
+        </w:numPr>
+        <w:ind w:firstLineChars="0"/>
+        <w:jc w:val="left"/>
+        <w:rPr>
+          <w:lang w:val="en-AU"/>
+        </w:rPr>
+      </w:pPr>
+      <w:r>
+        <w:rPr>
+          <w:b/>
+          <w:lang w:val="en-AU"/>
+        </w:rPr>
+        <w:t>P</w:t>
+      </w:r>
+      <w:r>
+        <w:rPr>
+          <w:rFonts w:hint="eastAsia"/>
+          <w:b/>
+          <w:lang w:val="en-AU"/>
+        </w:rPr>
+        <w:t>ublic/private key pair</w:t>
+      </w:r>
+      <w:r>
+        <w:rPr>
+          <w:rFonts w:hint="eastAsia"/>
+          <w:lang w:val="en-AU"/>
+        </w:rPr>
+        <w:t xml:space="preserve"> for SSH protocol</w:t>
+      </w:r>
+    </w:p>
+    <w:p>
+      <w:pPr>
+        <w:pStyle w:val="a3"/>
+        <w:numPr>
+          <w:ilvl w:val="2"/>
+          <w:numId w:val="7"/>
+        </w:numPr>
+        <w:ind w:firstLineChars="0"/>
+        <w:jc w:val="left"/>
+        <w:rPr>
+          <w:lang w:val="en-AU"/>
+        </w:rPr>
+      </w:pPr>
+      <w:r>
+        <w:rPr>
+          <w:lang w:val="en-AU"/>
+        </w:rPr>
+        <w:t>C</w:t>
+      </w:r>
+      <w:r>
+        <w:rPr>
+          <w:rFonts w:hint="eastAsia"/>
+          <w:lang w:val="en-AU"/>
+        </w:rPr>
+        <w:t xml:space="preserve">heck if folder </w:t>
+      </w:r>
+      <w:r>
+        <w:rPr>
+          <w:lang w:val="en-AU"/>
+        </w:rPr>
+        <w:t>“</w:t>
+      </w:r>
+      <w:r>
+        <w:rPr>
+          <w:rFonts w:hint="eastAsia"/>
+          <w:lang w:val="en-AU"/>
+        </w:rPr>
+        <w:t>.ssh</w:t>
+      </w:r>
+      <w:r>
+        <w:rPr>
+          <w:lang w:val="en-AU"/>
+        </w:rPr>
+        <w:t>”</w:t>
+      </w:r>
+      <w:r>
+        <w:rPr>
+          <w:rFonts w:hint="eastAsia"/>
+          <w:lang w:val="en-AU"/>
+        </w:rPr>
+        <w:t xml:space="preserve"> exist under </w:t>
+      </w:r>
+      <w:r>
+        <w:rPr>
+          <w:lang w:val="en-AU"/>
+        </w:rPr>
+        <w:t>C:\cygwin64\home\bin</w:t>
+      </w:r>
+      <w:r>
+        <w:rPr>
+          <w:rFonts w:hint="eastAsia"/>
+          <w:lang w:val="en-AU"/>
+        </w:rPr>
+        <w:t>, if not, then go to next step.</w:t>
+      </w:r>
+    </w:p>
+    <w:p>
+      <w:pPr>
+        <w:pStyle w:val="a3"/>
+        <w:numPr>
+          <w:ilvl w:val="2"/>
+          <w:numId w:val="7"/>
+        </w:numPr>
+        <w:ind w:firstLineChars="0"/>
+        <w:jc w:val="left"/>
+        <w:rPr>
+          <w:lang w:val="en-AU"/>
+        </w:rPr>
+      </w:pPr>
+      <w:r>
+        <w:rPr>
+          <w:lang w:val="en-AU"/>
+        </w:rPr>
+        <w:t>G</w:t>
+      </w:r>
+      <w:r>
+        <w:rPr>
+          <w:rFonts w:hint="eastAsia"/>
+          <w:lang w:val="en-AU"/>
+        </w:rPr>
+        <w:t xml:space="preserve">enerate public/private key pair by executing </w:t>
+      </w:r>
+      <w:r>
+        <w:rPr>
+          <w:lang w:val="en-AU"/>
+        </w:rPr>
+        <w:t>“</w:t>
+      </w:r>
+      <w:r>
+        <w:rPr>
+          <w:rFonts w:hint="eastAsia"/>
+          <w:lang w:val="en-AU"/>
+        </w:rPr>
+        <w:t>$ ssh-keygen</w:t>
+      </w:r>
+      <w:r>
+        <w:rPr>
+          <w:lang w:val="en-AU"/>
+        </w:rPr>
+        <w:t>”</w:t>
+      </w:r>
+      <w:r>
+        <w:rPr>
+          <w:rFonts w:hint="eastAsia"/>
+          <w:lang w:val="en-AU"/>
+        </w:rPr>
+        <w:t xml:space="preserve"> in Cygwin console:</w:t>
+      </w:r>
+    </w:p>
+    <w:p>
+      <w:pPr>
+        <w:pStyle w:val="a3"/>
+        <w:ind w:left="1260" w:firstLineChars="0" w:firstLine="0"/>
+        <w:jc w:val="left"/>
+        <w:rPr>
+          <w:lang w:val="en-AU"/>
+        </w:rPr>
+      </w:pPr>
+      <w:r>
+        <w:rPr>
+          <w:noProof/>
+        </w:rPr>
+        <w:lastRenderedPageBreak/>
+        <w:drawing>
+          <wp:inline distT="0" distB="0" distL="0" distR="0" wp14:anchorId="39F661C9" wp14:editId="3C123B8E">
+            <wp:extent cx="4105275" cy="2695575"/>
+            <wp:effectExtent l="0" t="0" r="9525" b="9525"/>
+            <wp:docPr id="5" name="图片 5"/>
+            <wp:cNvGraphicFramePr>
+              <a:graphicFrameLocks xmlns:a="http://schemas.openxmlformats.org/drawingml/2006/main" noChangeAspect="1"/>
+            </wp:cNvGraphicFramePr>
+            <a:graphic xmlns:a="http://schemas.openxmlformats.org/drawingml/2006/main">
+              <a:graphicData uri="http://schemas.openxmlformats.org/drawingml/2006/picture">
+                <pic:pic xmlns:pic="http://schemas.openxmlformats.org/drawingml/2006/picture">
+                  <pic:nvPicPr>
+                    <pic:cNvPr id="0" name="Picture 1"/>
+                    <pic:cNvPicPr>
+                      <a:picLocks noChangeAspect="1" noChangeArrowheads="1"/>
+                    </pic:cNvPicPr>
+                  </pic:nvPicPr>
+                  <pic:blipFill>
+                    <a:blip r:embed="rId18">
+                      <a:extLst>
+                        <a:ext uri="{28A0092B-C50C-407E-A947-70E740481C1C}">
+                          <a14:useLocalDpi xmlns:a14="http://schemas.microsoft.com/office/drawing/2010/main" val="0"/>
+                        </a:ext>
+                      </a:extLst>
+                    </a:blip>
+                    <a:srcRect/>
+                    <a:stretch>
+                      <a:fillRect/>
+                    </a:stretch>
+                  </pic:blipFill>
+                  <pic:spPr bwMode="auto">
+                    <a:xfrm>
+                      <a:off x="0" y="0"/>
+                      <a:ext cx="4105275" cy="2695575"/>
+                    </a:xfrm>
+                    <a:prstGeom prst="rect">
+                      <a:avLst/>
+                    </a:prstGeom>
+                    <a:noFill/>
+                    <a:ln>
+                      <a:noFill/>
+                    </a:ln>
+                  </pic:spPr>
+                </pic:pic>
+              </a:graphicData>
+            </a:graphic>
+          </wp:inline>
+        </w:drawing>
+      </w:r>
+    </w:p>
+    <w:p>
+      <w:pPr>
+        <w:pStyle w:val="a3"/>
+        <w:ind w:left="1260" w:firstLineChars="0" w:firstLine="0"/>
+        <w:jc w:val="left"/>
+        <w:rPr>
+          <w:lang w:val="en-AU"/>
+        </w:rPr>
+      </w:pPr>
+      <w:r>
+        <w:rPr>
+          <w:lang w:val="en-AU"/>
+        </w:rPr>
+        <w:t>O</w:t>
+      </w:r>
+      <w:r>
+        <w:rPr>
+          <w:rFonts w:hint="eastAsia"/>
+          <w:lang w:val="en-AU"/>
+        </w:rPr>
+        <w:t>r directly use PuTTY keygen to generate public/private key pair.</w:t>
+      </w:r>
+    </w:p>
+    <w:p>
+      <w:pPr>
+        <w:pStyle w:val="a3"/>
+        <w:numPr>
+          <w:ilvl w:val="2"/>
+          <w:numId w:val="7"/>
+        </w:numPr>
+        <w:ind w:firstLineChars="0"/>
+        <w:jc w:val="left"/>
+        <w:rPr>
+          <w:lang w:val="en-AU"/>
+        </w:rPr>
+      </w:pPr>
+      <w:r>
+        <w:rPr>
+          <w:lang w:val="en-AU"/>
+        </w:rPr>
+        <w:t>S</w:t>
+      </w:r>
+      <w:r>
+        <w:rPr>
+          <w:rFonts w:hint="eastAsia"/>
+          <w:lang w:val="en-AU"/>
+        </w:rPr>
+        <w:t xml:space="preserve">et PuTTY as SSH client in Git by </w:t>
+      </w:r>
+      <w:r>
+        <w:rPr>
+          <w:lang w:val="en-AU"/>
+        </w:rPr>
+        <w:t>“</w:t>
+      </w:r>
+      <w:r>
+        <w:rPr>
+          <w:rFonts w:hint="eastAsia"/>
+          <w:lang w:val="en-AU"/>
+        </w:rPr>
+        <w:t>export GIT_SSH=/cygdrive/</w:t>
+      </w:r>
+      <w:r>
+        <w:rPr>
+          <w:lang w:val="en-AU"/>
+        </w:rPr>
+        <w:t>C</w:t>
+      </w:r>
+      <w:r>
+        <w:rPr>
+          <w:rFonts w:hint="eastAsia"/>
+          <w:lang w:val="en-AU"/>
+        </w:rPr>
+        <w:t>/</w:t>
+      </w:r>
+      <w:r>
+        <w:rPr>
+          <w:lang w:val="en-AU"/>
+        </w:rPr>
+        <w:t>Program</w:t>
+      </w:r>
+      <w:r>
+        <w:rPr>
+          <w:rFonts w:hint="eastAsia"/>
+          <w:lang w:val="en-AU"/>
+        </w:rPr>
+        <w:t>\</w:t>
+      </w:r>
+      <w:r>
+        <w:rPr>
+          <w:lang w:val="en-AU"/>
+        </w:rPr>
+        <w:t xml:space="preserve"> Files</w:t>
+      </w:r>
+      <w:r>
+        <w:rPr>
+          <w:rFonts w:hint="eastAsia"/>
+          <w:lang w:val="en-AU"/>
+        </w:rPr>
+        <w:t>\</w:t>
+      </w:r>
+      <w:r>
+        <w:rPr>
+          <w:lang w:val="en-AU"/>
+        </w:rPr>
+        <w:t xml:space="preserve"> </w:t>
+      </w:r>
+      <w:r>
+        <w:rPr>
+          <w:rFonts w:hint="eastAsia"/>
+          <w:lang w:val="en-AU"/>
+        </w:rPr>
+        <w:t>\</w:t>
+      </w:r>
+      <w:r>
+        <w:rPr>
+          <w:lang w:val="en-AU"/>
+        </w:rPr>
+        <w:t>(x86</w:t>
+      </w:r>
+      <w:r>
+        <w:rPr>
+          <w:rFonts w:hint="eastAsia"/>
+          <w:lang w:val="en-AU"/>
+        </w:rPr>
+        <w:t>\</w:t>
+      </w:r>
+      <w:r>
+        <w:rPr>
+          <w:lang w:val="en-AU"/>
+        </w:rPr>
+        <w:t>)</w:t>
+      </w:r>
+      <w:r>
+        <w:rPr>
+          <w:rFonts w:hint="eastAsia"/>
+          <w:lang w:val="en-AU"/>
+        </w:rPr>
+        <w:t>/</w:t>
+      </w:r>
+      <w:r>
+        <w:rPr>
+          <w:lang w:val="en-AU"/>
+        </w:rPr>
+        <w:t>PuTTY</w:t>
+      </w:r>
+      <w:r>
+        <w:rPr>
+          <w:rFonts w:hint="eastAsia"/>
+          <w:lang w:val="en-AU"/>
+        </w:rPr>
+        <w:t>/plink.exe</w:t>
+      </w:r>
+      <w:r>
+        <w:rPr>
+          <w:lang w:val="en-AU"/>
+        </w:rPr>
+        <w:t>”</w:t>
+      </w:r>
+      <w:r>
+        <w:rPr>
+          <w:rFonts w:hint="eastAsia"/>
+          <w:lang w:val="en-AU"/>
+        </w:rPr>
+        <w:t>.</w:t>
+      </w:r>
+    </w:p>
+    <w:p>
+      <w:pPr>
+        <w:pStyle w:val="a3"/>
+        <w:numPr>
+          <w:ilvl w:val="2"/>
+          <w:numId w:val="7"/>
+        </w:numPr>
+        <w:ind w:firstLineChars="0"/>
+        <w:jc w:val="left"/>
+        <w:rPr>
+          <w:lang w:val="en-AU"/>
+        </w:rPr>
+      </w:pPr>
+      <w:r>
+        <w:rPr>
+          <w:lang w:val="en-AU"/>
+        </w:rPr>
+        <w:t>L</w:t>
+      </w:r>
+      <w:r>
+        <w:rPr>
+          <w:rFonts w:hint="eastAsia"/>
+          <w:lang w:val="en-AU"/>
+        </w:rPr>
+        <w:t>aunch PuTTY, load the private key generated above and save it as .ppk key.</w:t>
+      </w:r>
+    </w:p>
+    <w:p>
+      <w:pPr>
+        <w:pStyle w:val="a3"/>
+        <w:ind w:left="1260" w:firstLineChars="0" w:firstLine="0"/>
+        <w:jc w:val="left"/>
+        <w:rPr>
+          <w:lang w:val="en-AU"/>
+        </w:rPr>
+      </w:pPr>
+      <w:r>
+        <w:rPr>
+          <w:noProof/>
+        </w:rPr>
+        <w:drawing>
+          <wp:inline distT="0" distB="0" distL="0" distR="0">
+            <wp:extent cx="4410075" cy="4333875"/>
+            <wp:effectExtent l="0" t="0" r="9525" b="9525"/>
+            <wp:docPr id="8" name="图片 8"/>
+            <wp:cNvGraphicFramePr>
+              <a:graphicFrameLocks xmlns:a="http://schemas.openxmlformats.org/drawingml/2006/main" noChangeAspect="1"/>
+            </wp:cNvGraphicFramePr>
+            <a:graphic xmlns:a="http://schemas.openxmlformats.org/drawingml/2006/main">
+              <a:graphicData uri="http://schemas.openxmlformats.org/drawingml/2006/picture">
+                <pic:pic xmlns:pic="http://schemas.openxmlformats.org/drawingml/2006/picture">
+                  <pic:nvPicPr>
+                    <pic:cNvPr id="0" name="Picture 1"/>
+                    <pic:cNvPicPr>
+                      <a:picLocks noChangeAspect="1" noChangeArrowheads="1"/>
+                    </pic:cNvPicPr>
+                  </pic:nvPicPr>
+                  <pic:blipFill>
+                    <a:blip r:embed="rId19">
+                      <a:extLst>
+                        <a:ext uri="{28A0092B-C50C-407E-A947-70E740481C1C}">
+                          <a14:useLocalDpi xmlns:a14="http://schemas.microsoft.com/office/drawing/2010/main" val="0"/>
+                        </a:ext>
+                      </a:extLst>
+                    </a:blip>
+                    <a:srcRect/>
+                    <a:stretch>
+                      <a:fillRect/>
+                    </a:stretch>
+                  </pic:blipFill>
+                  <pic:spPr bwMode="auto">
+                    <a:xfrm>
+                      <a:off x="0" y="0"/>
+                      <a:ext cx="4410075" cy="4333875"/>
+                    </a:xfrm>
+                    <a:prstGeom prst="rect">
+                      <a:avLst/>
+                    </a:prstGeom>
+                    <a:noFill/>
+                    <a:ln>
+                      <a:noFill/>
+                    </a:ln>
+                  </pic:spPr>
+                </pic:pic>
+              </a:graphicData>
+            </a:graphic>
+          </wp:inline>
+        </w:drawing>
+      </w:r>
+    </w:p>
+    <w:p>
+      <w:pPr>
+        <w:pStyle w:val="a3"/>
+        <w:numPr>
+          <w:ilvl w:val="2"/>
+          <w:numId w:val="7"/>
+        </w:numPr>
+        <w:ind w:firstLineChars="0"/>
+        <w:jc w:val="left"/>
+        <w:rPr>
+          <w:lang w:val="en-AU"/>
+        </w:rPr>
+      </w:pPr>
+      <w:r>
+        <w:rPr>
+          <w:lang w:val="en-AU"/>
+        </w:rPr>
+        <w:t>L</w:t>
+      </w:r>
+      <w:r>
+        <w:rPr>
+          <w:rFonts w:hint="eastAsia"/>
+          <w:lang w:val="en-AU"/>
+        </w:rPr>
+        <w:t xml:space="preserve">aunch Pageant from PuTTY folder, execute context menu </w:t>
+      </w:r>
+      <w:r>
+        <w:rPr>
+          <w:lang w:val="en-AU"/>
+        </w:rPr>
+        <w:t>“</w:t>
+      </w:r>
+      <w:r>
+        <w:rPr>
+          <w:rFonts w:hint="eastAsia"/>
+          <w:lang w:val="en-AU"/>
+        </w:rPr>
+        <w:t>add key</w:t>
+      </w:r>
+      <w:r>
+        <w:rPr>
+          <w:lang w:val="en-AU"/>
+        </w:rPr>
+        <w:t>”</w:t>
+      </w:r>
+      <w:r>
+        <w:rPr>
+          <w:rFonts w:hint="eastAsia"/>
+          <w:lang w:val="en-AU"/>
+        </w:rPr>
+        <w:t xml:space="preserve"> in Pageant, load the .ppk private key we saved in above step.</w:t>
+      </w:r>
+    </w:p>
+    <w:p>
+      <w:pPr>
+        <w:pStyle w:val="a3"/>
+        <w:numPr>
+          <w:ilvl w:val="0"/>
+          <w:numId w:val="9"/>
+        </w:numPr>
+        <w:ind w:firstLineChars="0"/>
+        <w:jc w:val="left"/>
+        <w:rPr>
+          <w:lang w:val="en-AU"/>
+        </w:rPr>
+      </w:pPr>
+      <w:r>
+        <w:rPr>
+          <w:b/>
+          <w:lang w:val="en-AU"/>
+        </w:rPr>
+        <w:t>C</w:t>
+      </w:r>
+      <w:r>
+        <w:rPr>
+          <w:rFonts w:hint="eastAsia"/>
+          <w:b/>
+          <w:lang w:val="en-AU"/>
+        </w:rPr>
+        <w:t>ertificate</w:t>
+      </w:r>
+      <w:r>
+        <w:rPr>
+          <w:rFonts w:hint="eastAsia"/>
+          <w:lang w:val="en-AU"/>
+        </w:rPr>
+        <w:t xml:space="preserve"> for HTTP protocol</w:t>
+      </w:r>
     </w:p>
     <w:p>
       <w:pPr>
@@ -3086,7 +3784,7 @@
   <w:abstractNum w:abstractNumId="0">
     <w:nsid w:val="08E56788"/>
     <w:multiLevelType w:val="hybridMultilevel"/>
-    <w:tmpl w:val="904C5CDE"/>
+    <w:tmpl w:val="3E3E5D8E"/>
     <w:lvl w:ilvl="0" w:tplc="04090001">
       <w:start w:val="1"/>
       <w:numFmt w:val="bullet"/>
@@ -3123,10 +3821,10 @@
         <w:rFonts w:ascii="Wingdings" w:hAnsi="Wingdings" w:hint="default"/>
       </w:rPr>
     </w:lvl>
-    <w:lvl w:ilvl="3" w:tplc="04090001" w:tentative="1">
-      <w:start w:val="1"/>
-      <w:numFmt w:val="bullet"/>
-      <w:lvlText w:val=""/>
+    <w:lvl w:ilvl="3" w:tplc="2B8E4B22">
+      <w:start w:val="1"/>
+      <w:numFmt w:val="bullet"/>
+      <w:lvlText w:val=""/>
       <w:lvlJc w:val="left"/>
       <w:pPr>
         <w:ind w:left="1680" w:hanging="420"/>
@@ -3649,6 +4347,119 @@
     </w:lvl>
   </w:abstractNum>
   <w:abstractNum w:abstractNumId="5">
+    <w:nsid w:val="66B923B9"/>
+    <w:multiLevelType w:val="hybridMultilevel"/>
+    <w:tmpl w:val="7744D048"/>
+    <w:lvl w:ilvl="0" w:tplc="0409000B">
+      <w:start w:val="1"/>
+      <w:numFmt w:val="bullet"/>
+      <w:lvlText w:val=""/>
+      <w:lvlJc w:val="left"/>
+      <w:pPr>
+        <w:ind w:left="840" w:hanging="420"/>
+      </w:pPr>
+      <w:rPr>
+        <w:rFonts w:ascii="Wingdings" w:hAnsi="Wingdings" w:hint="default"/>
+      </w:rPr>
+    </w:lvl>
+    <w:lvl w:ilvl="1" w:tplc="04090003" w:tentative="1">
+      <w:start w:val="1"/>
+      <w:numFmt w:val="bullet"/>
+      <w:lvlText w:val=""/>
+      <w:lvlJc w:val="left"/>
+      <w:pPr>
+        <w:ind w:left="1260" w:hanging="420"/>
+      </w:pPr>
+      <w:rPr>
+        <w:rFonts w:ascii="Wingdings" w:hAnsi="Wingdings" w:hint="default"/>
+      </w:rPr>
+    </w:lvl>
+    <w:lvl w:ilvl="2" w:tplc="04090005" w:tentative="1">
+      <w:start w:val="1"/>
+      <w:numFmt w:val="bullet"/>
+      <w:lvlText w:val=""/>
+      <w:lvlJc w:val="left"/>
+      <w:pPr>
+        <w:ind w:left="1680" w:hanging="420"/>
+      </w:pPr>
+      <w:rPr>
+        <w:rFonts w:ascii="Wingdings" w:hAnsi="Wingdings" w:hint="default"/>
+      </w:rPr>
+    </w:lvl>
+    <w:lvl w:ilvl="3" w:tplc="04090001" w:tentative="1">
+      <w:start w:val="1"/>
+      <w:numFmt w:val="bullet"/>
+      <w:lvlText w:val=""/>
+      <w:lvlJc w:val="left"/>
+      <w:pPr>
+        <w:ind w:left="2100" w:hanging="420"/>
+      </w:pPr>
+      <w:rPr>
+        <w:rFonts w:ascii="Wingdings" w:hAnsi="Wingdings" w:hint="default"/>
+      </w:rPr>
+    </w:lvl>
+    <w:lvl w:ilvl="4" w:tplc="04090003" w:tentative="1">
+      <w:start w:val="1"/>
+      <w:numFmt w:val="bullet"/>
+      <w:lvlText w:val=""/>
+      <w:lvlJc w:val="left"/>
+      <w:pPr>
+        <w:ind w:left="2520" w:hanging="420"/>
+      </w:pPr>
+      <w:rPr>
+        <w:rFonts w:ascii="Wingdings" w:hAnsi="Wingdings" w:hint="default"/>
+      </w:rPr>
+    </w:lvl>
+    <w:lvl w:ilvl="5" w:tplc="04090005" w:tentative="1">
+      <w:start w:val="1"/>
+      <w:numFmt w:val="bullet"/>
+      <w:lvlText w:val=""/>
+      <w:lvlJc w:val="left"/>
+      <w:pPr>
+        <w:ind w:left="2940" w:hanging="420"/>
+      </w:pPr>
+      <w:rPr>
+        <w:rFonts w:ascii="Wingdings" w:hAnsi="Wingdings" w:hint="default"/>
+      </w:rPr>
+    </w:lvl>
+    <w:lvl w:ilvl="6" w:tplc="04090001" w:tentative="1">
+      <w:start w:val="1"/>
+      <w:numFmt w:val="bullet"/>
+      <w:lvlText w:val=""/>
+      <w:lvlJc w:val="left"/>
+      <w:pPr>
+        <w:ind w:left="3360" w:hanging="420"/>
+      </w:pPr>
+      <w:rPr>
+        <w:rFonts w:ascii="Wingdings" w:hAnsi="Wingdings" w:hint="default"/>
+      </w:rPr>
+    </w:lvl>
+    <w:lvl w:ilvl="7" w:tplc="04090003" w:tentative="1">
+      <w:start w:val="1"/>
+      <w:numFmt w:val="bullet"/>
+      <w:lvlText w:val=""/>
+      <w:lvlJc w:val="left"/>
+      <w:pPr>
+        <w:ind w:left="3780" w:hanging="420"/>
+      </w:pPr>
+      <w:rPr>
+        <w:rFonts w:ascii="Wingdings" w:hAnsi="Wingdings" w:hint="default"/>
+      </w:rPr>
+    </w:lvl>
+    <w:lvl w:ilvl="8" w:tplc="04090005" w:tentative="1">
+      <w:start w:val="1"/>
+      <w:numFmt w:val="bullet"/>
+      <w:lvlText w:val=""/>
+      <w:lvlJc w:val="left"/>
+      <w:pPr>
+        <w:ind w:left="4200" w:hanging="420"/>
+      </w:pPr>
+      <w:rPr>
+        <w:rFonts w:ascii="Wingdings" w:hAnsi="Wingdings" w:hint="default"/>
+      </w:rPr>
+    </w:lvl>
+  </w:abstractNum>
+  <w:abstractNum w:abstractNumId="6">
     <w:nsid w:val="68A67823"/>
     <w:multiLevelType w:val="hybridMultilevel"/>
     <w:tmpl w:val="3106FA38"/>
@@ -3761,7 +4572,7 @@
       </w:rPr>
     </w:lvl>
   </w:abstractNum>
-  <w:abstractNum w:abstractNumId="6">
+  <w:abstractNum w:abstractNumId="7">
     <w:nsid w:val="6DC31B32"/>
     <w:multiLevelType w:val="hybridMultilevel"/>
     <w:tmpl w:val="110AFF52"/>
@@ -3850,7 +4661,7 @@
       </w:pPr>
     </w:lvl>
   </w:abstractNum>
-  <w:abstractNum w:abstractNumId="7">
+  <w:abstractNum w:abstractNumId="8">
     <w:nsid w:val="72A31584"/>
     <w:multiLevelType w:val="hybridMultilevel"/>
     <w:tmpl w:val="375E90A2"/>
@@ -3967,7 +4778,7 @@
     <w:abstractNumId w:val="1"/>
   </w:num>
   <w:num w:numId="2">
-    <w:abstractNumId w:val="6"/>
+    <w:abstractNumId w:val="7"/>
   </w:num>
   <w:num w:numId="3">
     <w:abstractNumId w:val="2"/>
@@ -3976,16 +4787,19 @@
     <w:abstractNumId w:val="4"/>
   </w:num>
   <w:num w:numId="5">
-    <w:abstractNumId w:val="5"/>
+    <w:abstractNumId w:val="6"/>
   </w:num>
   <w:num w:numId="6">
-    <w:abstractNumId w:val="7"/>
+    <w:abstractNumId w:val="8"/>
   </w:num>
   <w:num w:numId="7">
     <w:abstractNumId w:val="0"/>
   </w:num>
   <w:num w:numId="8">
     <w:abstractNumId w:val="3"/>
+  </w:num>
+  <w:num w:numId="9">
+    <w:abstractNumId w:val="5"/>
   </w:num>
 </w:numbering>
 </file>

</xml_diff>

<commit_message>
finished learning and practice of GitHub and updated in CI_Notes.docx
</commit_message>
<xml_diff>
--- a/CI_Notes.docx
+++ b/CI_Notes.docx
@@ -2055,8 +2055,6 @@
         </w:rPr>
         <w:t>e</w:t>
       </w:r>
-      <w:bookmarkStart w:id="0" w:name="_GoBack"/>
-      <w:bookmarkEnd w:id="0"/>
       <w:r>
         <w:rPr>
           <w:lang w:val="en-AU"/>
@@ -2209,16 +2207,16 @@
         </w:rPr>
         <w:t xml:space="preserve">Disable non-fast-forward: $ </w:t>
       </w:r>
-      <w:bookmarkStart w:id="1" w:name="OLE_LINK1"/>
-      <w:bookmarkStart w:id="2" w:name="OLE_LINK2"/>
+      <w:bookmarkStart w:id="0" w:name="OLE_LINK1"/>
+      <w:bookmarkStart w:id="1" w:name="OLE_LINK2"/>
       <w:r>
         <w:rPr>
           <w:lang w:val="en-AU"/>
         </w:rPr>
         <w:t>git –git-dir=/path/to/repo/shared.git config \ receive.denyNonFastForwards true</w:t>
       </w:r>
+      <w:bookmarkEnd w:id="0"/>
       <w:bookmarkEnd w:id="1"/>
-      <w:bookmarkEnd w:id="2"/>
       <w:r>
         <w:rPr>
           <w:rFonts w:hint="eastAsia"/>
@@ -2718,6 +2716,7 @@
         <w:ind w:firstLineChars="0"/>
         <w:jc w:val="left"/>
         <w:rPr>
+          <w:rFonts w:hint="eastAsia"/>
           <w:lang w:val="en-AU"/>
         </w:rPr>
       </w:pPr>
@@ -2784,6 +2783,301 @@
           <w:lang w:val="en-AU"/>
         </w:rPr>
         <w:t>efer to next subject of how to generate key/cert.</w:t>
+      </w:r>
+      <w:r>
+        <w:rPr>
+          <w:rFonts w:hint="eastAsia"/>
+          <w:lang w:val="en-AU"/>
+        </w:rPr>
+        <w:t xml:space="preserve"> open </w:t>
+      </w:r>
+      <w:r>
+        <w:rPr>
+          <w:lang w:val="en-AU"/>
+        </w:rPr>
+        <w:t>“</w:t>
+      </w:r>
+      <w:r>
+        <w:rPr>
+          <w:rFonts w:hint="eastAsia"/>
+          <w:lang w:val="en-AU"/>
+        </w:rPr>
+        <w:t>settings</w:t>
+      </w:r>
+      <w:r>
+        <w:rPr>
+          <w:lang w:val="en-AU"/>
+        </w:rPr>
+        <w:t>”</w:t>
+      </w:r>
+      <w:r>
+        <w:rPr>
+          <w:rFonts w:hint="eastAsia"/>
+          <w:lang w:val="en-AU"/>
+        </w:rPr>
+        <w:t xml:space="preserve"> -&gt; </w:t>
+      </w:r>
+      <w:r>
+        <w:rPr>
+          <w:lang w:val="en-AU"/>
+        </w:rPr>
+        <w:t>“</w:t>
+      </w:r>
+      <w:r>
+        <w:rPr>
+          <w:rFonts w:hint="eastAsia"/>
+          <w:lang w:val="en-AU"/>
+        </w:rPr>
+        <w:t>deploy keys</w:t>
+      </w:r>
+      <w:r>
+        <w:rPr>
+          <w:lang w:val="en-AU"/>
+        </w:rPr>
+        <w:t>”</w:t>
+      </w:r>
+      <w:r>
+        <w:rPr>
+          <w:rFonts w:hint="eastAsia"/>
+          <w:lang w:val="en-AU"/>
+        </w:rPr>
+        <w:t xml:space="preserve"> -&gt; </w:t>
+      </w:r>
+      <w:r>
+        <w:rPr>
+          <w:lang w:val="en-AU"/>
+        </w:rPr>
+        <w:t>“</w:t>
+      </w:r>
+      <w:r>
+        <w:rPr>
+          <w:rFonts w:hint="eastAsia"/>
+          <w:lang w:val="en-AU"/>
+        </w:rPr>
+        <w:t>add deploy key</w:t>
+      </w:r>
+      <w:r>
+        <w:rPr>
+          <w:lang w:val="en-AU"/>
+        </w:rPr>
+        <w:t>”</w:t>
+      </w:r>
+      <w:r>
+        <w:rPr>
+          <w:rFonts w:hint="eastAsia"/>
+          <w:lang w:val="en-AU"/>
+        </w:rPr>
+        <w:t xml:space="preserve">, paste the content of </w:t>
+      </w:r>
+      <w:r>
+        <w:rPr>
+          <w:lang w:val="en-AU"/>
+        </w:rPr>
+        <w:t>C:\cygwin64\home\bin\.ssh\id_rsa.pub</w:t>
+      </w:r>
+      <w:r>
+        <w:rPr>
+          <w:rFonts w:hint="eastAsia"/>
+          <w:lang w:val="en-AU"/>
+        </w:rPr>
+        <w:t xml:space="preserve"> into the editor then save. </w:t>
+      </w:r>
+      <w:r>
+        <w:rPr>
+          <w:lang w:val="en-AU"/>
+        </w:rPr>
+        <w:t>T</w:t>
+      </w:r>
+      <w:r>
+        <w:rPr>
+          <w:rFonts w:hint="eastAsia"/>
+          <w:lang w:val="en-AU"/>
+        </w:rPr>
+        <w:t>hen deploying public key in a host server is finished.</w:t>
+      </w:r>
+    </w:p>
+    <w:p>
+      <w:pPr>
+        <w:pStyle w:val="a3"/>
+        <w:numPr>
+          <w:ilvl w:val="2"/>
+          <w:numId w:val="7"/>
+        </w:numPr>
+        <w:ind w:firstLineChars="0"/>
+        <w:jc w:val="left"/>
+        <w:rPr>
+          <w:rFonts w:hint="eastAsia"/>
+          <w:lang w:val="en-AU"/>
+        </w:rPr>
+      </w:pPr>
+      <w:r>
+        <w:rPr>
+          <w:lang w:val="en-AU"/>
+        </w:rPr>
+        <w:t>T</w:t>
+      </w:r>
+      <w:r>
+        <w:rPr>
+          <w:rFonts w:hint="eastAsia"/>
+          <w:lang w:val="en-AU"/>
+        </w:rPr>
+        <w:t>o change the URL format of the remote repository</w:t>
+      </w:r>
+    </w:p>
+    <w:p>
+      <w:pPr>
+        <w:pStyle w:val="a3"/>
+        <w:ind w:left="1260" w:firstLineChars="0" w:firstLine="0"/>
+        <w:jc w:val="left"/>
+        <w:rPr>
+          <w:rFonts w:hint="eastAsia"/>
+          <w:lang w:val="en-AU"/>
+        </w:rPr>
+      </w:pPr>
+      <w:r>
+        <w:rPr>
+          <w:rFonts w:hint="eastAsia"/>
+          <w:noProof/>
+        </w:rPr>
+        <w:drawing>
+          <wp:inline distT="0" distB="0" distL="0" distR="0">
+            <wp:extent cx="4362450" cy="304800"/>
+            <wp:effectExtent l="0" t="0" r="0" b="0"/>
+            <wp:docPr id="10" name="图片 10"/>
+            <wp:cNvGraphicFramePr>
+              <a:graphicFrameLocks xmlns:a="http://schemas.openxmlformats.org/drawingml/2006/main" noChangeAspect="1"/>
+            </wp:cNvGraphicFramePr>
+            <a:graphic xmlns:a="http://schemas.openxmlformats.org/drawingml/2006/main">
+              <a:graphicData uri="http://schemas.openxmlformats.org/drawingml/2006/picture">
+                <pic:pic xmlns:pic="http://schemas.openxmlformats.org/drawingml/2006/picture">
+                  <pic:nvPicPr>
+                    <pic:cNvPr id="0" name="Picture 2"/>
+                    <pic:cNvPicPr>
+                      <a:picLocks noChangeAspect="1" noChangeArrowheads="1"/>
+                    </pic:cNvPicPr>
+                  </pic:nvPicPr>
+                  <pic:blipFill>
+                    <a:blip r:embed="rId18">
+                      <a:extLst>
+                        <a:ext uri="{28A0092B-C50C-407E-A947-70E740481C1C}">
+                          <a14:useLocalDpi xmlns:a14="http://schemas.microsoft.com/office/drawing/2010/main" val="0"/>
+                        </a:ext>
+                      </a:extLst>
+                    </a:blip>
+                    <a:srcRect/>
+                    <a:stretch>
+                      <a:fillRect/>
+                    </a:stretch>
+                  </pic:blipFill>
+                  <pic:spPr bwMode="auto">
+                    <a:xfrm>
+                      <a:off x="0" y="0"/>
+                      <a:ext cx="4362450" cy="304800"/>
+                    </a:xfrm>
+                    <a:prstGeom prst="rect">
+                      <a:avLst/>
+                    </a:prstGeom>
+                    <a:noFill/>
+                    <a:ln>
+                      <a:noFill/>
+                    </a:ln>
+                  </pic:spPr>
+                </pic:pic>
+              </a:graphicData>
+            </a:graphic>
+          </wp:inline>
+        </w:drawing>
+      </w:r>
+    </w:p>
+    <w:p>
+      <w:pPr>
+        <w:pStyle w:val="a3"/>
+        <w:numPr>
+          <w:ilvl w:val="2"/>
+          <w:numId w:val="7"/>
+        </w:numPr>
+        <w:ind w:firstLineChars="0"/>
+        <w:jc w:val="left"/>
+        <w:rPr>
+          <w:rFonts w:hint="eastAsia"/>
+          <w:lang w:val="en-AU"/>
+        </w:rPr>
+      </w:pPr>
+      <w:r>
+        <w:rPr>
+          <w:lang w:val="en-AU"/>
+        </w:rPr>
+        <w:t>P</w:t>
+      </w:r>
+      <w:r>
+        <w:rPr>
+          <w:rFonts w:hint="eastAsia"/>
+          <w:lang w:val="en-AU"/>
+        </w:rPr>
+        <w:t>ush local repository to GitHub, remember to pull first if there is something in server to be merged.</w:t>
+      </w:r>
+    </w:p>
+    <w:p>
+      <w:pPr>
+        <w:pStyle w:val="a3"/>
+        <w:ind w:left="1260" w:firstLineChars="0" w:firstLine="0"/>
+        <w:jc w:val="left"/>
+        <w:rPr>
+          <w:lang w:val="en-AU"/>
+        </w:rPr>
+      </w:pPr>
+      <w:r>
+        <w:rPr>
+          <w:noProof/>
+        </w:rPr>
+        <w:drawing>
+          <wp:inline distT="0" distB="0" distL="0" distR="0">
+            <wp:extent cx="3343275" cy="1076325"/>
+            <wp:effectExtent l="0" t="0" r="9525" b="9525"/>
+            <wp:docPr id="11" name="图片 11"/>
+            <wp:cNvGraphicFramePr>
+              <a:graphicFrameLocks xmlns:a="http://schemas.openxmlformats.org/drawingml/2006/main" noChangeAspect="1"/>
+            </wp:cNvGraphicFramePr>
+            <a:graphic xmlns:a="http://schemas.openxmlformats.org/drawingml/2006/main">
+              <a:graphicData uri="http://schemas.openxmlformats.org/drawingml/2006/picture">
+                <pic:pic xmlns:pic="http://schemas.openxmlformats.org/drawingml/2006/picture">
+                  <pic:nvPicPr>
+                    <pic:cNvPr id="0" name="Picture 3"/>
+                    <pic:cNvPicPr>
+                      <a:picLocks noChangeAspect="1" noChangeArrowheads="1"/>
+                    </pic:cNvPicPr>
+                  </pic:nvPicPr>
+                  <pic:blipFill>
+                    <a:blip r:embed="rId19">
+                      <a:extLst>
+                        <a:ext uri="{28A0092B-C50C-407E-A947-70E740481C1C}">
+                          <a14:useLocalDpi xmlns:a14="http://schemas.microsoft.com/office/drawing/2010/main" val="0"/>
+                        </a:ext>
+                      </a:extLst>
+                    </a:blip>
+                    <a:srcRect/>
+                    <a:stretch>
+                      <a:fillRect/>
+                    </a:stretch>
+                  </pic:blipFill>
+                  <pic:spPr bwMode="auto">
+                    <a:xfrm>
+                      <a:off x="0" y="0"/>
+                      <a:ext cx="3343275" cy="1076325"/>
+                    </a:xfrm>
+                    <a:prstGeom prst="rect">
+                      <a:avLst/>
+                    </a:prstGeom>
+                    <a:noFill/>
+                    <a:ln>
+                      <a:noFill/>
+                    </a:ln>
+                  </pic:spPr>
+                </pic:pic>
+              </a:graphicData>
+            </a:graphic>
+          </wp:inline>
+        </w:drawing>
       </w:r>
     </w:p>
     <w:p>
@@ -2964,6 +3258,7 @@
         <w:rPr>
           <w:lang w:val="en-AU"/>
         </w:rPr>
+        <w:lastRenderedPageBreak/>
         <w:t>G</w:t>
       </w:r>
       <w:r>
@@ -3013,7 +3308,6 @@
         <w:rPr>
           <w:noProof/>
         </w:rPr>
-        <w:lastRenderedPageBreak/>
         <w:drawing>
           <wp:inline distT="0" distB="0" distL="0" distR="0" wp14:anchorId="39F661C9" wp14:editId="3C123B8E">
             <wp:extent cx="4105275" cy="2695575"/>
@@ -3032,7 +3326,7 @@
                     </pic:cNvPicPr>
                   </pic:nvPicPr>
                   <pic:blipFill>
-                    <a:blip r:embed="rId18">
+                    <a:blip r:embed="rId20">
                       <a:extLst>
                         <a:ext uri="{28A0092B-C50C-407E-A947-70E740481C1C}">
                           <a14:useLocalDpi xmlns:a14="http://schemas.microsoft.com/office/drawing/2010/main" val="0"/>
@@ -3289,7 +3583,7 @@
                     </pic:cNvPicPr>
                   </pic:nvPicPr>
                   <pic:blipFill>
-                    <a:blip r:embed="rId19">
+                    <a:blip r:embed="rId21">
                       <a:extLst>
                         <a:ext uri="{28A0092B-C50C-407E-A947-70E740481C1C}">
                           <a14:useLocalDpi xmlns:a14="http://schemas.microsoft.com/office/drawing/2010/main" val="0"/>
@@ -3331,6 +3625,7 @@
         <w:ind w:firstLineChars="0"/>
         <w:jc w:val="left"/>
         <w:rPr>
+          <w:rFonts w:hint="eastAsia"/>
           <w:lang w:val="en-AU"/>
         </w:rPr>
       </w:pPr>
@@ -3372,6 +3667,119 @@
           <w:lang w:val="en-AU"/>
         </w:rPr>
         <w:t xml:space="preserve"> in Pageant, load the .ppk private key we saved in above step.</w:t>
+      </w:r>
+      <w:r>
+        <w:rPr>
+          <w:rFonts w:hint="eastAsia"/>
+          <w:lang w:val="en-AU"/>
+        </w:rPr>
+        <w:t xml:space="preserve"> </w:t>
+      </w:r>
+      <w:r>
+        <w:rPr>
+          <w:lang w:val="en-AU"/>
+        </w:rPr>
+        <w:t>T</w:t>
+      </w:r>
+      <w:r>
+        <w:rPr>
+          <w:rFonts w:hint="eastAsia"/>
+          <w:lang w:val="en-AU"/>
+        </w:rPr>
+        <w:t>his step is to be performed whenever SSH connection is required after restarted computer.</w:t>
+      </w:r>
+    </w:p>
+    <w:p>
+      <w:pPr>
+        <w:pStyle w:val="a3"/>
+        <w:numPr>
+          <w:ilvl w:val="2"/>
+          <w:numId w:val="7"/>
+        </w:numPr>
+        <w:ind w:firstLineChars="0"/>
+        <w:jc w:val="left"/>
+        <w:rPr>
+          <w:rFonts w:hint="eastAsia"/>
+          <w:lang w:val="en-AU"/>
+        </w:rPr>
+      </w:pPr>
+      <w:r>
+        <w:rPr>
+          <w:lang w:val="en-AU"/>
+        </w:rPr>
+        <w:t>T</w:t>
+      </w:r>
+      <w:r>
+        <w:rPr>
+          <w:rFonts w:hint="eastAsia"/>
+          <w:lang w:val="en-AU"/>
+        </w:rPr>
+        <w:t>o establish the trust of public key deployed in remote server, execute below command, it is required just once:</w:t>
+      </w:r>
+    </w:p>
+    <w:p>
+      <w:pPr>
+        <w:pStyle w:val="a3"/>
+        <w:ind w:left="1260" w:firstLineChars="0" w:firstLine="0"/>
+        <w:jc w:val="left"/>
+        <w:rPr>
+          <w:lang w:val="en-AU"/>
+        </w:rPr>
+      </w:pPr>
+      <w:r>
+        <w:rPr>
+          <w:rFonts w:hint="eastAsia"/>
+          <w:noProof/>
+        </w:rPr>
+        <w:lastRenderedPageBreak/>
+        <w:drawing>
+          <wp:inline distT="0" distB="0" distL="0" distR="0" wp14:anchorId="34C83BCD" wp14:editId="00AB0A3B">
+            <wp:extent cx="5391150" cy="2247900"/>
+            <wp:effectExtent l="0" t="0" r="0" b="0"/>
+            <wp:docPr id="9" name="图片 9"/>
+            <wp:cNvGraphicFramePr>
+              <a:graphicFrameLocks xmlns:a="http://schemas.openxmlformats.org/drawingml/2006/main" noChangeAspect="1"/>
+            </wp:cNvGraphicFramePr>
+            <a:graphic xmlns:a="http://schemas.openxmlformats.org/drawingml/2006/main">
+              <a:graphicData uri="http://schemas.openxmlformats.org/drawingml/2006/picture">
+                <pic:pic xmlns:pic="http://schemas.openxmlformats.org/drawingml/2006/picture">
+                  <pic:nvPicPr>
+                    <pic:cNvPr id="0" name="Picture 1"/>
+                    <pic:cNvPicPr>
+                      <a:picLocks noChangeAspect="1" noChangeArrowheads="1"/>
+                    </pic:cNvPicPr>
+                  </pic:nvPicPr>
+                  <pic:blipFill>
+                    <a:blip r:embed="rId22">
+                      <a:extLst>
+                        <a:ext uri="{28A0092B-C50C-407E-A947-70E740481C1C}">
+                          <a14:useLocalDpi xmlns:a14="http://schemas.microsoft.com/office/drawing/2010/main" val="0"/>
+                        </a:ext>
+                      </a:extLst>
+                    </a:blip>
+                    <a:srcRect/>
+                    <a:stretch>
+                      <a:fillRect/>
+                    </a:stretch>
+                  </pic:blipFill>
+                  <pic:spPr bwMode="auto">
+                    <a:xfrm>
+                      <a:off x="0" y="0"/>
+                      <a:ext cx="5391150" cy="2247900"/>
+                    </a:xfrm>
+                    <a:prstGeom prst="rect">
+                      <a:avLst/>
+                    </a:prstGeom>
+                    <a:noFill/>
+                    <a:ln>
+                      <a:noFill/>
+                    </a:ln>
+                  </pic:spPr>
+                </pic:pic>
+              </a:graphicData>
+            </a:graphic>
+          </wp:inline>
+        </w:drawing>
       </w:r>
     </w:p>
     <w:p>
@@ -3384,6 +3792,7 @@
         <w:ind w:firstLineChars="0"/>
         <w:jc w:val="left"/>
         <w:rPr>
+          <w:rFonts w:hint="eastAsia"/>
           <w:lang w:val="en-AU"/>
         </w:rPr>
       </w:pPr>
@@ -3409,6 +3818,36 @@
         </w:rPr>
         <w:t xml:space="preserve"> for HTTP protocol</w:t>
       </w:r>
+      <w:r>
+        <w:rPr>
+          <w:rFonts w:hint="eastAsia"/>
+          <w:lang w:val="en-AU"/>
+        </w:rPr>
+        <w:t xml:space="preserve"> </w:t>
+      </w:r>
+      <w:r>
+        <w:rPr>
+          <w:lang w:val="en-AU"/>
+        </w:rPr>
+        <w:t>–</w:t>
+      </w:r>
+      <w:r>
+        <w:rPr>
+          <w:rFonts w:hint="eastAsia"/>
+          <w:lang w:val="en-AU"/>
+        </w:rPr>
+        <w:t xml:space="preserve"> to be studied</w:t>
+      </w:r>
+      <w:bookmarkStart w:id="2" w:name="_GoBack"/>
+      <w:bookmarkEnd w:id="2"/>
+    </w:p>
+    <w:p>
+      <w:pPr>
+        <w:jc w:val="left"/>
+        <w:rPr>
+          <w:lang w:val="en-AU"/>
+        </w:rPr>
+      </w:pPr>
     </w:p>
     <w:p>
       <w:pPr>

</xml_diff>

<commit_message>
finished learning and practice of source control, started learning .net, updated in CI_Notes.docx
</commit_message>
<xml_diff>
--- a/CI_Notes.docx
+++ b/CI_Notes.docx
@@ -7,16 +7,18 @@
         <w:jc w:val="left"/>
         <w:rPr>
           <w:b/>
-          <w:sz w:val="32"/>
-          <w:szCs w:val="32"/>
-        </w:rPr>
-      </w:pPr>
-      <w:r>
-        <w:rPr>
-          <w:rFonts w:hint="eastAsia"/>
-          <w:b/>
-          <w:sz w:val="32"/>
-          <w:szCs w:val="32"/>
+          <w:color w:val="E36C0A" w:themeColor="accent6" w:themeShade="BF"/>
+          <w:sz w:val="52"/>
+          <w:szCs w:val="52"/>
+        </w:rPr>
+      </w:pPr>
+      <w:r>
+        <w:rPr>
+          <w:rFonts w:hint="eastAsia"/>
+          <w:b/>
+          <w:color w:val="E36C0A" w:themeColor="accent6" w:themeShade="BF"/>
+          <w:sz w:val="52"/>
+          <w:szCs w:val="52"/>
         </w:rPr>
         <w:t>Source Control</w:t>
       </w:r>
@@ -266,7 +268,25 @@
           <w:sz w:val="24"/>
           <w:szCs w:val="24"/>
         </w:rPr>
-        <w:t>hat protocol had been applied on existing Git server?</w:t>
+        <w:t xml:space="preserve">hat protocol had been applied on existing </w:t>
+      </w:r>
+      <w:proofErr w:type="spellStart"/>
+      <w:r>
+        <w:rPr>
+          <w:rFonts w:hint="eastAsia"/>
+          <w:sz w:val="24"/>
+          <w:szCs w:val="24"/>
+        </w:rPr>
+        <w:t>Git</w:t>
+      </w:r>
+      <w:proofErr w:type="spellEnd"/>
+      <w:r>
+        <w:rPr>
+          <w:rFonts w:hint="eastAsia"/>
+          <w:sz w:val="24"/>
+          <w:szCs w:val="24"/>
+        </w:rPr>
+        <w:t xml:space="preserve"> server?</w:t>
       </w:r>
     </w:p>
     <w:p>
@@ -296,7 +316,25 @@
           <w:sz w:val="24"/>
           <w:szCs w:val="24"/>
         </w:rPr>
-        <w:t>re we using internal server or external hosting server like GitHub?</w:t>
+        <w:t xml:space="preserve">re we using internal server or external hosting server like </w:t>
+      </w:r>
+      <w:proofErr w:type="spellStart"/>
+      <w:r>
+        <w:rPr>
+          <w:rFonts w:hint="eastAsia"/>
+          <w:sz w:val="24"/>
+          <w:szCs w:val="24"/>
+        </w:rPr>
+        <w:t>GitHub</w:t>
+      </w:r>
+      <w:proofErr w:type="spellEnd"/>
+      <w:r>
+        <w:rPr>
+          <w:rFonts w:hint="eastAsia"/>
+          <w:sz w:val="24"/>
+          <w:szCs w:val="24"/>
+        </w:rPr>
+        <w:t>?</w:t>
       </w:r>
     </w:p>
     <w:p>
@@ -372,18 +410,68 @@
           <w:sz w:val="24"/>
           <w:szCs w:val="24"/>
         </w:rPr>
-        <w:t xml:space="preserve"> for Git, Cygwin &amp; msysGit?</w:t>
-      </w:r>
-    </w:p>
-    <w:p>
-      <w:pPr>
-        <w:jc w:val="left"/>
-      </w:pPr>
-      <w:r>
-        <w:rPr>
-          <w:rFonts w:hint="eastAsia"/>
-        </w:rPr>
-        <w:t>Cygwin is a Linux shell, msysGit is a Windows shell.</w:t>
+        <w:t xml:space="preserve"> for </w:t>
+      </w:r>
+      <w:proofErr w:type="spellStart"/>
+      <w:r>
+        <w:rPr>
+          <w:rFonts w:hint="eastAsia"/>
+          <w:sz w:val="24"/>
+          <w:szCs w:val="24"/>
+        </w:rPr>
+        <w:t>Git</w:t>
+      </w:r>
+      <w:proofErr w:type="spellEnd"/>
+      <w:r>
+        <w:rPr>
+          <w:rFonts w:hint="eastAsia"/>
+          <w:sz w:val="24"/>
+          <w:szCs w:val="24"/>
+        </w:rPr>
+        <w:t xml:space="preserve">, Cygwin &amp; </w:t>
+      </w:r>
+      <w:proofErr w:type="spellStart"/>
+      <w:r>
+        <w:rPr>
+          <w:rFonts w:hint="eastAsia"/>
+          <w:sz w:val="24"/>
+          <w:szCs w:val="24"/>
+        </w:rPr>
+        <w:t>msysGit</w:t>
+      </w:r>
+      <w:proofErr w:type="spellEnd"/>
+      <w:r>
+        <w:rPr>
+          <w:rFonts w:hint="eastAsia"/>
+          <w:sz w:val="24"/>
+          <w:szCs w:val="24"/>
+        </w:rPr>
+        <w:t>?</w:t>
+      </w:r>
+    </w:p>
+    <w:p>
+      <w:pPr>
+        <w:jc w:val="left"/>
+      </w:pPr>
+      <w:r>
+        <w:rPr>
+          <w:rFonts w:hint="eastAsia"/>
+        </w:rPr>
+        <w:t xml:space="preserve">Cygwin is a Linux shell, </w:t>
+      </w:r>
+      <w:proofErr w:type="spellStart"/>
+      <w:r>
+        <w:rPr>
+          <w:rFonts w:hint="eastAsia"/>
+        </w:rPr>
+        <w:t>msysGit</w:t>
+      </w:r>
+      <w:proofErr w:type="spellEnd"/>
+      <w:r>
+        <w:rPr>
+          <w:rFonts w:hint="eastAsia"/>
+        </w:rPr>
+        <w:t xml:space="preserve"> is a Windows shell.</w:t>
       </w:r>
     </w:p>
     <w:p>
@@ -400,17 +488,25 @@
         </w:numPr>
         <w:ind w:firstLineChars="0"/>
         <w:jc w:val="left"/>
-      </w:pPr>
-      <w:r>
-        <w:rPr>
-          <w:rFonts w:hint="eastAsia"/>
-          <w:b/>
+        <w:rPr>
+          <w:sz w:val="24"/>
+          <w:szCs w:val="24"/>
+        </w:rPr>
+      </w:pPr>
+      <w:r>
+        <w:rPr>
+          <w:rFonts w:hint="eastAsia"/>
+          <w:b/>
+          <w:sz w:val="24"/>
+          <w:szCs w:val="24"/>
         </w:rPr>
         <w:t>Cygwin</w:t>
       </w:r>
       <w:r>
         <w:rPr>
           <w:rFonts w:hint="eastAsia"/>
+          <w:sz w:val="24"/>
+          <w:szCs w:val="24"/>
         </w:rPr>
         <w:t xml:space="preserve"> </w:t>
       </w:r>
@@ -418,25 +514,35 @@
         <w:rPr>
           <w:rFonts w:hint="eastAsia"/>
           <w:b/>
+          <w:sz w:val="24"/>
+          <w:szCs w:val="24"/>
         </w:rPr>
         <w:t>VS</w:t>
       </w:r>
       <w:r>
         <w:rPr>
           <w:rFonts w:hint="eastAsia"/>
+          <w:sz w:val="24"/>
+          <w:szCs w:val="24"/>
         </w:rPr>
         <w:t xml:space="preserve"> </w:t>
       </w:r>
-      <w:r>
-        <w:rPr>
-          <w:rFonts w:hint="eastAsia"/>
-          <w:b/>
+      <w:proofErr w:type="spellStart"/>
+      <w:r>
+        <w:rPr>
+          <w:rFonts w:hint="eastAsia"/>
+          <w:b/>
+          <w:sz w:val="24"/>
+          <w:szCs w:val="24"/>
         </w:rPr>
         <w:t>msysGit</w:t>
       </w:r>
-      <w:r>
-        <w:rPr>
-          <w:rFonts w:hint="eastAsia"/>
+      <w:proofErr w:type="spellEnd"/>
+      <w:r>
+        <w:rPr>
+          <w:rFonts w:hint="eastAsia"/>
+          <w:sz w:val="24"/>
+          <w:szCs w:val="24"/>
         </w:rPr>
         <w:t>?</w:t>
       </w:r>
@@ -476,12 +582,14 @@
             <w:pPr>
               <w:jc w:val="left"/>
             </w:pPr>
+            <w:proofErr w:type="spellStart"/>
             <w:r>
               <w:rPr>
                 <w:rFonts w:hint="eastAsia"/>
               </w:rPr>
               <w:t>msysGit</w:t>
             </w:r>
+            <w:proofErr w:type="spellEnd"/>
           </w:p>
         </w:tc>
       </w:tr>
@@ -577,7 +685,39 @@
                 <w:rFonts w:hint="eastAsia"/>
                 <w:b/>
               </w:rPr>
-              <w:t>rovide visual shell TortoiseGit which integrated msysGit and windows file management</w:t>
+              <w:t xml:space="preserve">rovide visual shell </w:t>
+            </w:r>
+            <w:proofErr w:type="spellStart"/>
+            <w:r>
+              <w:rPr>
+                <w:rFonts w:hint="eastAsia"/>
+                <w:b/>
+              </w:rPr>
+              <w:t>TortoiseGit</w:t>
+            </w:r>
+            <w:proofErr w:type="spellEnd"/>
+            <w:r>
+              <w:rPr>
+                <w:rFonts w:hint="eastAsia"/>
+                <w:b/>
+              </w:rPr>
+              <w:t xml:space="preserve"> which integrated </w:t>
+            </w:r>
+            <w:proofErr w:type="spellStart"/>
+            <w:r>
+              <w:rPr>
+                <w:rFonts w:hint="eastAsia"/>
+                <w:b/>
+              </w:rPr>
+              <w:t>msysGit</w:t>
+            </w:r>
+            <w:proofErr w:type="spellEnd"/>
+            <w:r>
+              <w:rPr>
+                <w:rFonts w:hint="eastAsia"/>
+                <w:b/>
+              </w:rPr>
+              <w:t xml:space="preserve"> and windows file management</w:t>
             </w:r>
           </w:p>
         </w:tc>
@@ -712,7 +852,21 @@
         <w:rPr>
           <w:rFonts w:hint="eastAsia"/>
         </w:rPr>
-        <w:t>erver repository can set up authentication (Gerrit).</w:t>
+        <w:t>erver repository can set up authentication (</w:t>
+      </w:r>
+      <w:proofErr w:type="spellStart"/>
+      <w:r>
+        <w:rPr>
+          <w:rFonts w:hint="eastAsia"/>
+        </w:rPr>
+        <w:t>Gerrit</w:t>
+      </w:r>
+      <w:proofErr w:type="spellEnd"/>
+      <w:r>
+        <w:rPr>
+          <w:rFonts w:hint="eastAsia"/>
+        </w:rPr>
+        <w:t>).</w:t>
       </w:r>
     </w:p>
     <w:p>
@@ -729,13 +883,23 @@
         </w:numPr>
         <w:ind w:firstLineChars="0"/>
         <w:jc w:val="left"/>
-      </w:pPr>
-      <w:r>
+        <w:rPr>
+          <w:sz w:val="24"/>
+          <w:szCs w:val="24"/>
+        </w:rPr>
+      </w:pPr>
+      <w:r>
+        <w:rPr>
+          <w:sz w:val="24"/>
+          <w:szCs w:val="24"/>
+        </w:rPr>
         <w:t>W</w:t>
       </w:r>
       <w:r>
         <w:rPr>
           <w:rFonts w:hint="eastAsia"/>
+          <w:sz w:val="24"/>
+          <w:szCs w:val="24"/>
         </w:rPr>
         <w:t xml:space="preserve">hy are </w:t>
       </w:r>
@@ -743,25 +907,75 @@
         <w:rPr>
           <w:rFonts w:hint="eastAsia"/>
           <w:b/>
+          <w:sz w:val="24"/>
+          <w:szCs w:val="24"/>
         </w:rPr>
         <w:t>alias</w:t>
       </w:r>
       <w:r>
         <w:rPr>
           <w:rFonts w:hint="eastAsia"/>
-        </w:rPr>
-        <w:t xml:space="preserve"> used in Git?</w:t>
-      </w:r>
-    </w:p>
-    <w:p>
-      <w:pPr>
-        <w:jc w:val="left"/>
-      </w:pPr>
-      <w:r>
-        <w:rPr>
-          <w:rFonts w:hint="eastAsia"/>
-        </w:rPr>
-        <w:t>Make it easier for CVS &amp; SVN users to use CVS/SVN alike command in Git.</w:t>
+          <w:sz w:val="24"/>
+          <w:szCs w:val="24"/>
+        </w:rPr>
+        <w:t xml:space="preserve"> used in </w:t>
+      </w:r>
+      <w:proofErr w:type="spellStart"/>
+      <w:r>
+        <w:rPr>
+          <w:rFonts w:hint="eastAsia"/>
+          <w:sz w:val="24"/>
+          <w:szCs w:val="24"/>
+        </w:rPr>
+        <w:t>Git</w:t>
+      </w:r>
+      <w:proofErr w:type="spellEnd"/>
+      <w:r>
+        <w:rPr>
+          <w:rFonts w:hint="eastAsia"/>
+          <w:sz w:val="24"/>
+          <w:szCs w:val="24"/>
+        </w:rPr>
+        <w:t>?</w:t>
+      </w:r>
+    </w:p>
+    <w:p>
+      <w:pPr>
+        <w:jc w:val="left"/>
+      </w:pPr>
+      <w:r>
+        <w:rPr>
+          <w:rFonts w:hint="eastAsia"/>
+        </w:rPr>
+        <w:t xml:space="preserve">Make it easier for CVS &amp; SVN users to use CVS/SVN </w:t>
+      </w:r>
+      <w:proofErr w:type="gramStart"/>
+      <w:r>
+        <w:rPr>
+          <w:rFonts w:hint="eastAsia"/>
+        </w:rPr>
+        <w:t>alike</w:t>
+      </w:r>
+      <w:proofErr w:type="gramEnd"/>
+      <w:r>
+        <w:rPr>
+          <w:rFonts w:hint="eastAsia"/>
+        </w:rPr>
+        <w:t xml:space="preserve"> command in </w:t>
+      </w:r>
+      <w:proofErr w:type="spellStart"/>
+      <w:r>
+        <w:rPr>
+          <w:rFonts w:hint="eastAsia"/>
+        </w:rPr>
+        <w:t>Git</w:t>
+      </w:r>
+      <w:proofErr w:type="spellEnd"/>
+      <w:r>
+        <w:rPr>
+          <w:rFonts w:hint="eastAsia"/>
+        </w:rPr>
+        <w:t>.</w:t>
       </w:r>
     </w:p>
     <w:p>
@@ -778,32 +992,32 @@
         </w:numPr>
         <w:ind w:firstLineChars="0"/>
         <w:jc w:val="left"/>
-      </w:pPr>
-      <w:r>
+        <w:rPr>
+          <w:sz w:val="24"/>
+          <w:szCs w:val="24"/>
+        </w:rPr>
+      </w:pPr>
+      <w:r>
+        <w:rPr>
+          <w:sz w:val="24"/>
+          <w:szCs w:val="24"/>
+        </w:rPr>
         <w:t>P</w:t>
       </w:r>
       <w:r>
         <w:rPr>
           <w:rFonts w:hint="eastAsia"/>
-        </w:rPr>
-        <w:t xml:space="preserve">rimary </w:t>
-      </w:r>
-      <w:r>
-        <w:rPr>
-          <w:rFonts w:hint="eastAsia"/>
-        </w:rPr>
-        <w:t>commands</w:t>
-      </w:r>
-      <w:r>
-        <w:rPr>
-          <w:rFonts w:hint="eastAsia"/>
-        </w:rPr>
-        <w:t xml:space="preserve"> of </w:t>
-      </w:r>
-      <w:r>
-        <w:rPr>
-          <w:rFonts w:hint="eastAsia"/>
-          <w:b/>
+          <w:sz w:val="24"/>
+          <w:szCs w:val="24"/>
+        </w:rPr>
+        <w:t xml:space="preserve">rimary commands of </w:t>
+      </w:r>
+      <w:r>
+        <w:rPr>
+          <w:rFonts w:hint="eastAsia"/>
+          <w:b/>
+          <w:sz w:val="24"/>
+          <w:szCs w:val="24"/>
         </w:rPr>
         <w:t>creating repository</w:t>
       </w:r>
@@ -812,18 +1026,92 @@
       <w:pPr>
         <w:jc w:val="left"/>
       </w:pPr>
-      <w:r>
-        <w:rPr>
-          <w:rFonts w:hint="eastAsia"/>
-        </w:rPr>
-        <w:t>git init / git add / git commit</w:t>
-      </w:r>
-      <w:r>
-        <w:rPr>
-          <w:rFonts w:hint="eastAsia"/>
-        </w:rPr>
-        <w:t xml:space="preserve"> / git config</w:t>
-      </w:r>
+      <w:proofErr w:type="spellStart"/>
+      <w:proofErr w:type="gramStart"/>
+      <w:r>
+        <w:rPr>
+          <w:rFonts w:hint="eastAsia"/>
+        </w:rPr>
+        <w:t>git</w:t>
+      </w:r>
+      <w:proofErr w:type="spellEnd"/>
+      <w:proofErr w:type="gramEnd"/>
+      <w:r>
+        <w:rPr>
+          <w:rFonts w:hint="eastAsia"/>
+        </w:rPr>
+        <w:t xml:space="preserve"> </w:t>
+      </w:r>
+      <w:proofErr w:type="spellStart"/>
+      <w:r>
+        <w:rPr>
+          <w:rFonts w:hint="eastAsia"/>
+        </w:rPr>
+        <w:t>init</w:t>
+      </w:r>
+      <w:proofErr w:type="spellEnd"/>
+      <w:r>
+        <w:rPr>
+          <w:rFonts w:hint="eastAsia"/>
+        </w:rPr>
+        <w:t xml:space="preserve"> / </w:t>
+      </w:r>
+      <w:proofErr w:type="spellStart"/>
+      <w:r>
+        <w:rPr>
+          <w:rFonts w:hint="eastAsia"/>
+        </w:rPr>
+        <w:t>git</w:t>
+      </w:r>
+      <w:proofErr w:type="spellEnd"/>
+      <w:r>
+        <w:rPr>
+          <w:rFonts w:hint="eastAsia"/>
+        </w:rPr>
+        <w:t xml:space="preserve"> add / </w:t>
+      </w:r>
+      <w:proofErr w:type="spellStart"/>
+      <w:r>
+        <w:rPr>
+          <w:rFonts w:hint="eastAsia"/>
+        </w:rPr>
+        <w:t>git</w:t>
+      </w:r>
+      <w:proofErr w:type="spellEnd"/>
+      <w:r>
+        <w:rPr>
+          <w:rFonts w:hint="eastAsia"/>
+        </w:rPr>
+        <w:t xml:space="preserve"> commit</w:t>
+      </w:r>
+      <w:r>
+        <w:rPr>
+          <w:rFonts w:hint="eastAsia"/>
+        </w:rPr>
+        <w:t xml:space="preserve"> / </w:t>
+      </w:r>
+      <w:proofErr w:type="spellStart"/>
+      <w:r>
+        <w:rPr>
+          <w:rFonts w:hint="eastAsia"/>
+        </w:rPr>
+        <w:t>git</w:t>
+      </w:r>
+      <w:proofErr w:type="spellEnd"/>
+      <w:r>
+        <w:rPr>
+          <w:rFonts w:hint="eastAsia"/>
+        </w:rPr>
+        <w:t xml:space="preserve"> </w:t>
+      </w:r>
+      <w:proofErr w:type="spellStart"/>
+      <w:r>
+        <w:rPr>
+          <w:rFonts w:hint="eastAsia"/>
+        </w:rPr>
+        <w:t>config</w:t>
+      </w:r>
+      <w:proofErr w:type="spellEnd"/>
     </w:p>
     <w:p>
       <w:pPr>
@@ -839,15 +1127,116 @@
         </w:numPr>
         <w:ind w:firstLineChars="0"/>
         <w:jc w:val="left"/>
-      </w:pPr>
-      <w:r>
+        <w:rPr>
+          <w:rFonts w:hint="eastAsia"/>
+          <w:sz w:val="24"/>
+          <w:szCs w:val="24"/>
+        </w:rPr>
+      </w:pPr>
+      <w:r>
+        <w:rPr>
+          <w:sz w:val="24"/>
+          <w:szCs w:val="24"/>
+        </w:rPr>
         <w:t>B</w:t>
       </w:r>
       <w:r>
         <w:rPr>
           <w:rFonts w:hint="eastAsia"/>
-        </w:rPr>
-        <w:t>enefits of Stage in Git</w:t>
+          <w:sz w:val="24"/>
+          <w:szCs w:val="24"/>
+        </w:rPr>
+        <w:t xml:space="preserve">enefits of </w:t>
+      </w:r>
+      <w:r>
+        <w:rPr>
+          <w:rFonts w:hint="eastAsia"/>
+          <w:b/>
+          <w:sz w:val="24"/>
+          <w:szCs w:val="24"/>
+        </w:rPr>
+        <w:t>Stage</w:t>
+      </w:r>
+      <w:r>
+        <w:rPr>
+          <w:rFonts w:hint="eastAsia"/>
+          <w:sz w:val="24"/>
+          <w:szCs w:val="24"/>
+        </w:rPr>
+        <w:t xml:space="preserve"> in </w:t>
+      </w:r>
+      <w:proofErr w:type="spellStart"/>
+      <w:r>
+        <w:rPr>
+          <w:rFonts w:hint="eastAsia"/>
+          <w:sz w:val="24"/>
+          <w:szCs w:val="24"/>
+        </w:rPr>
+        <w:t>Git</w:t>
+      </w:r>
+      <w:proofErr w:type="spellEnd"/>
+    </w:p>
+    <w:p>
+      <w:pPr>
+        <w:pStyle w:val="a3"/>
+        <w:numPr>
+          <w:ilvl w:val="1"/>
+          <w:numId w:val="1"/>
+        </w:numPr>
+        <w:ind w:firstLineChars="0"/>
+        <w:jc w:val="left"/>
+        <w:rPr>
+          <w:rFonts w:hint="eastAsia"/>
+        </w:rPr>
+      </w:pPr>
+      <w:r>
+        <w:rPr>
+          <w:rFonts w:hint="eastAsia"/>
+        </w:rPr>
+        <w:t>Stage makes it possible to get rid of dependency upon internet</w:t>
+      </w:r>
+    </w:p>
+    <w:p>
+      <w:pPr>
+        <w:pStyle w:val="a3"/>
+        <w:numPr>
+          <w:ilvl w:val="1"/>
+          <w:numId w:val="1"/>
+        </w:numPr>
+        <w:ind w:firstLineChars="0"/>
+        <w:jc w:val="left"/>
+        <w:rPr>
+          <w:rFonts w:hint="eastAsia"/>
+        </w:rPr>
+      </w:pPr>
+      <w:r>
+        <w:t>M</w:t>
+      </w:r>
+      <w:r>
+        <w:rPr>
+          <w:rFonts w:hint="eastAsia"/>
+        </w:rPr>
+        <w:t>uch faster to commit to local stage rather than remote server</w:t>
+      </w:r>
+    </w:p>
+    <w:p>
+      <w:pPr>
+        <w:pStyle w:val="a3"/>
+        <w:numPr>
+          <w:ilvl w:val="1"/>
+          <w:numId w:val="1"/>
+        </w:numPr>
+        <w:ind w:firstLineChars="0"/>
+        <w:jc w:val="left"/>
+      </w:pPr>
+      <w:r>
+        <w:t>E</w:t>
+      </w:r>
+      <w:r>
+        <w:rPr>
+          <w:rFonts w:hint="eastAsia"/>
+        </w:rPr>
+        <w:t>asier to perform revert operations</w:t>
       </w:r>
     </w:p>
     <w:p>
@@ -864,10 +1253,16 @@
         </w:numPr>
         <w:ind w:firstLineChars="0"/>
         <w:jc w:val="left"/>
-      </w:pPr>
-      <w:r>
-        <w:rPr>
-          <w:b/>
+        <w:rPr>
+          <w:sz w:val="24"/>
+          <w:szCs w:val="24"/>
+        </w:rPr>
+      </w:pPr>
+      <w:r>
+        <w:rPr>
+          <w:b/>
+          <w:sz w:val="24"/>
+          <w:szCs w:val="24"/>
         </w:rPr>
         <w:t>T</w:t>
       </w:r>
@@ -875,31 +1270,51 @@
         <w:rPr>
           <w:rFonts w:hint="eastAsia"/>
           <w:b/>
+          <w:sz w:val="24"/>
+          <w:szCs w:val="24"/>
         </w:rPr>
         <w:t>raits</w:t>
       </w:r>
       <w:r>
         <w:rPr>
           <w:rFonts w:hint="eastAsia"/>
+          <w:sz w:val="24"/>
+          <w:szCs w:val="24"/>
         </w:rPr>
         <w:t xml:space="preserve"> of </w:t>
       </w:r>
-      <w:r>
-        <w:rPr>
-          <w:rFonts w:hint="eastAsia"/>
-        </w:rPr>
-        <w:t xml:space="preserve">Git </w:t>
-      </w:r>
-      <w:r>
-        <w:rPr>
-          <w:rFonts w:hint="eastAsia"/>
-          <w:b/>
+      <w:proofErr w:type="spellStart"/>
+      <w:r>
+        <w:rPr>
+          <w:rFonts w:hint="eastAsia"/>
+          <w:sz w:val="24"/>
+          <w:szCs w:val="24"/>
+        </w:rPr>
+        <w:t>Git</w:t>
+      </w:r>
+      <w:proofErr w:type="spellEnd"/>
+      <w:r>
+        <w:rPr>
+          <w:rFonts w:hint="eastAsia"/>
+          <w:sz w:val="24"/>
+          <w:szCs w:val="24"/>
+        </w:rPr>
+        <w:t xml:space="preserve"> </w:t>
+      </w:r>
+      <w:r>
+        <w:rPr>
+          <w:rFonts w:hint="eastAsia"/>
+          <w:b/>
+          <w:sz w:val="24"/>
+          <w:szCs w:val="24"/>
         </w:rPr>
         <w:t>repository</w:t>
       </w:r>
       <w:r>
         <w:rPr>
           <w:rFonts w:hint="eastAsia"/>
+          <w:sz w:val="24"/>
+          <w:szCs w:val="24"/>
         </w:rPr>
         <w:t xml:space="preserve"> implementation</w:t>
       </w:r>
@@ -1001,13 +1416,23 @@
         </w:numPr>
         <w:ind w:firstLineChars="0"/>
         <w:jc w:val="left"/>
-      </w:pPr>
-      <w:r>
+        <w:rPr>
+          <w:sz w:val="24"/>
+          <w:szCs w:val="24"/>
+        </w:rPr>
+      </w:pPr>
+      <w:r>
+        <w:rPr>
+          <w:sz w:val="24"/>
+          <w:szCs w:val="24"/>
+        </w:rPr>
         <w:t>W</w:t>
       </w:r>
       <w:r>
         <w:rPr>
           <w:rFonts w:hint="eastAsia"/>
+          <w:sz w:val="24"/>
+          <w:szCs w:val="24"/>
         </w:rPr>
         <w:t xml:space="preserve">hy not use </w:t>
       </w:r>
@@ -1015,14 +1440,36 @@
         <w:rPr>
           <w:rFonts w:hint="eastAsia"/>
           <w:b/>
+          <w:sz w:val="24"/>
+          <w:szCs w:val="24"/>
         </w:rPr>
         <w:t>index</w:t>
       </w:r>
       <w:r>
         <w:rPr>
           <w:rFonts w:hint="eastAsia"/>
-        </w:rPr>
-        <w:t xml:space="preserve"> to mark submitting in Git?</w:t>
+          <w:sz w:val="24"/>
+          <w:szCs w:val="24"/>
+        </w:rPr>
+        <w:t xml:space="preserve"> to mark submitting in </w:t>
+      </w:r>
+      <w:proofErr w:type="spellStart"/>
+      <w:r>
+        <w:rPr>
+          <w:rFonts w:hint="eastAsia"/>
+          <w:sz w:val="24"/>
+          <w:szCs w:val="24"/>
+        </w:rPr>
+        <w:t>Git</w:t>
+      </w:r>
+      <w:proofErr w:type="spellEnd"/>
+      <w:r>
+        <w:rPr>
+          <w:rFonts w:hint="eastAsia"/>
+          <w:sz w:val="24"/>
+          <w:szCs w:val="24"/>
+        </w:rPr>
+        <w:t>?</w:t>
       </w:r>
     </w:p>
     <w:p>
@@ -1042,7 +1489,22 @@
         <w:rPr>
           <w:rFonts w:hint="eastAsia"/>
         </w:rPr>
-        <w:t>ributed revision control system, only universal unique number can identify submitting occurred at any time in anywhere.</w:t>
+        <w:t xml:space="preserve">ributed revision control system, only universal unique number can identify submitting </w:t>
+      </w:r>
+      <w:proofErr w:type="gramStart"/>
+      <w:r>
+        <w:rPr>
+          <w:rFonts w:hint="eastAsia"/>
+        </w:rPr>
+        <w:lastRenderedPageBreak/>
+        <w:t>occurred</w:t>
+      </w:r>
+      <w:proofErr w:type="gramEnd"/>
+      <w:r>
+        <w:rPr>
+          <w:rFonts w:hint="eastAsia"/>
+        </w:rPr>
+        <w:t xml:space="preserve"> at any time in anywhere.</w:t>
       </w:r>
     </w:p>
     <w:p>
@@ -1059,10 +1521,16 @@
         </w:numPr>
         <w:ind w:firstLineChars="0"/>
         <w:jc w:val="left"/>
-      </w:pPr>
-      <w:r>
-        <w:rPr>
-          <w:b/>
+        <w:rPr>
+          <w:sz w:val="24"/>
+          <w:szCs w:val="24"/>
+        </w:rPr>
+      </w:pPr>
+      <w:r>
+        <w:rPr>
+          <w:b/>
+          <w:sz w:val="24"/>
+          <w:szCs w:val="24"/>
         </w:rPr>
         <w:t>V</w:t>
       </w:r>
@@ -1070,15 +1538,29 @@
         <w:rPr>
           <w:rFonts w:hint="eastAsia"/>
           <w:b/>
+          <w:sz w:val="24"/>
+          <w:szCs w:val="24"/>
         </w:rPr>
         <w:t>isual user tool</w:t>
       </w:r>
       <w:r>
         <w:rPr>
           <w:rFonts w:hint="eastAsia"/>
-        </w:rPr>
-        <w:t xml:space="preserve"> for Git</w:t>
-      </w:r>
+          <w:sz w:val="24"/>
+          <w:szCs w:val="24"/>
+        </w:rPr>
+        <w:t xml:space="preserve"> for </w:t>
+      </w:r>
+      <w:proofErr w:type="spellStart"/>
+      <w:r>
+        <w:rPr>
+          <w:rFonts w:hint="eastAsia"/>
+          <w:sz w:val="24"/>
+          <w:szCs w:val="24"/>
+        </w:rPr>
+        <w:t>Git</w:t>
+      </w:r>
+      <w:proofErr w:type="spellEnd"/>
     </w:p>
     <w:p>
       <w:pPr>
@@ -1097,7 +1579,49 @@
         <w:rPr>
           <w:rFonts w:hint="eastAsia"/>
         </w:rPr>
-        <w:t xml:space="preserve">hy not use gitk, gitg, qgit? </w:t>
+        <w:t xml:space="preserve">hy not use </w:t>
+      </w:r>
+      <w:proofErr w:type="spellStart"/>
+      <w:r>
+        <w:rPr>
+          <w:rFonts w:hint="eastAsia"/>
+        </w:rPr>
+        <w:t>gitk</w:t>
+      </w:r>
+      <w:proofErr w:type="spellEnd"/>
+      <w:r>
+        <w:rPr>
+          <w:rFonts w:hint="eastAsia"/>
+        </w:rPr>
+        <w:t xml:space="preserve">, </w:t>
+      </w:r>
+      <w:proofErr w:type="spellStart"/>
+      <w:r>
+        <w:rPr>
+          <w:rFonts w:hint="eastAsia"/>
+        </w:rPr>
+        <w:t>gitg</w:t>
+      </w:r>
+      <w:proofErr w:type="spellEnd"/>
+      <w:r>
+        <w:rPr>
+          <w:rFonts w:hint="eastAsia"/>
+        </w:rPr>
+        <w:t xml:space="preserve">, </w:t>
+      </w:r>
+      <w:proofErr w:type="spellStart"/>
+      <w:r>
+        <w:rPr>
+          <w:rFonts w:hint="eastAsia"/>
+        </w:rPr>
+        <w:t>qgit</w:t>
+      </w:r>
+      <w:proofErr w:type="spellEnd"/>
+      <w:r>
+        <w:rPr>
+          <w:rFonts w:hint="eastAsia"/>
+        </w:rPr>
+        <w:t xml:space="preserve">? </w:t>
       </w:r>
       <w:r>
         <w:t>–</w:t>
@@ -1126,14 +1650,27 @@
         <w:jc w:val="left"/>
       </w:pPr>
       <w:r>
-        <w:lastRenderedPageBreak/>
         <w:t>W</w:t>
       </w:r>
       <w:r>
         <w:rPr>
           <w:rFonts w:hint="eastAsia"/>
         </w:rPr>
-        <w:t xml:space="preserve">hy choose TortoiseGit? </w:t>
+        <w:t xml:space="preserve">hy choose </w:t>
+      </w:r>
+      <w:proofErr w:type="spellStart"/>
+      <w:r>
+        <w:rPr>
+          <w:rFonts w:hint="eastAsia"/>
+        </w:rPr>
+        <w:t>TortoiseGit</w:t>
+      </w:r>
+      <w:proofErr w:type="spellEnd"/>
+      <w:r>
+        <w:rPr>
+          <w:rFonts w:hint="eastAsia"/>
+        </w:rPr>
+        <w:t xml:space="preserve">? </w:t>
       </w:r>
       <w:r>
         <w:t>–</w:t>
@@ -1142,7 +1679,21 @@
         <w:rPr>
           <w:rFonts w:hint="eastAsia"/>
         </w:rPr>
-        <w:t xml:space="preserve"> Familiar to SVN users; free SW in windows; easy to port SVN repository to Git.</w:t>
+        <w:t xml:space="preserve"> Familiar to SVN users; free SW in windows; easy to port SVN repository to </w:t>
+      </w:r>
+      <w:proofErr w:type="spellStart"/>
+      <w:r>
+        <w:rPr>
+          <w:rFonts w:hint="eastAsia"/>
+        </w:rPr>
+        <w:t>Git</w:t>
+      </w:r>
+      <w:proofErr w:type="spellEnd"/>
+      <w:r>
+        <w:rPr>
+          <w:rFonts w:hint="eastAsia"/>
+        </w:rPr>
+        <w:t>.</w:t>
       </w:r>
     </w:p>
     <w:p>
@@ -1161,6 +1712,7 @@
         </w:rPr>
         <w:t xml:space="preserve">Install </w:t>
       </w:r>
+      <w:proofErr w:type="spellStart"/>
       <w:r>
         <w:rPr>
           <w:rFonts w:hint="eastAsia"/>
@@ -1168,6 +1720,7 @@
         </w:rPr>
         <w:t>TortoiseGit</w:t>
       </w:r>
+      <w:proofErr w:type="spellEnd"/>
     </w:p>
     <w:p>
       <w:pPr>
@@ -1200,7 +1753,21 @@
         <w:rPr>
           <w:rFonts w:hint="eastAsia"/>
         </w:rPr>
-        <w:t xml:space="preserve">, prerequisites: Windows Installer and Git for Windows. </w:t>
+        <w:t xml:space="preserve">, prerequisites: Windows Installer and </w:t>
+      </w:r>
+      <w:proofErr w:type="spellStart"/>
+      <w:r>
+        <w:rPr>
+          <w:rFonts w:hint="eastAsia"/>
+        </w:rPr>
+        <w:t>Git</w:t>
+      </w:r>
+      <w:proofErr w:type="spellEnd"/>
+      <w:r>
+        <w:rPr>
+          <w:rFonts w:hint="eastAsia"/>
+        </w:rPr>
+        <w:t xml:space="preserve"> for Windows. </w:t>
       </w:r>
       <w:r>
         <w:t>C</w:t>
@@ -1209,7 +1776,21 @@
         <w:rPr>
           <w:rFonts w:hint="eastAsia"/>
         </w:rPr>
-        <w:t xml:space="preserve">heck if the computer already installed Windows Installer: run-&gt;command window-&gt;msiexec. </w:t>
+        <w:t>heck if the computer already installed Windows Installer: run-&gt;command window-&gt;</w:t>
+      </w:r>
+      <w:proofErr w:type="spellStart"/>
+      <w:r>
+        <w:rPr>
+          <w:rFonts w:hint="eastAsia"/>
+        </w:rPr>
+        <w:t>msiexec</w:t>
+      </w:r>
+      <w:proofErr w:type="spellEnd"/>
+      <w:r>
+        <w:rPr>
+          <w:rFonts w:hint="eastAsia"/>
+        </w:rPr>
+        <w:t xml:space="preserve">. </w:t>
       </w:r>
     </w:p>
     <w:p>
@@ -1263,7 +1844,21 @@
         <w:rPr>
           <w:rFonts w:hint="eastAsia"/>
         </w:rPr>
-        <w:t>efer to instruction in Youdao notes.</w:t>
+        <w:t xml:space="preserve">efer to instruction in </w:t>
+      </w:r>
+      <w:proofErr w:type="spellStart"/>
+      <w:r>
+        <w:rPr>
+          <w:rFonts w:hint="eastAsia"/>
+        </w:rPr>
+        <w:t>Youdao</w:t>
+      </w:r>
+      <w:proofErr w:type="spellEnd"/>
+      <w:r>
+        <w:rPr>
+          <w:rFonts w:hint="eastAsia"/>
+        </w:rPr>
+        <w:t xml:space="preserve"> notes.</w:t>
       </w:r>
     </w:p>
     <w:p>
@@ -1282,6 +1877,7 @@
         </w:rPr>
         <w:t xml:space="preserve">Install </w:t>
       </w:r>
+      <w:proofErr w:type="spellStart"/>
       <w:r>
         <w:rPr>
           <w:rFonts w:hint="eastAsia"/>
@@ -1289,6 +1885,7 @@
         </w:rPr>
         <w:t>gitk</w:t>
       </w:r>
+      <w:proofErr w:type="spellEnd"/>
     </w:p>
     <w:p>
       <w:pPr>
@@ -1312,20 +1909,50 @@
       <w:r>
         <w:t>“</w:t>
       </w:r>
-      <w:r>
-        <w:rPr>
-          <w:rFonts w:hint="eastAsia"/>
-        </w:rPr>
-        <w:t xml:space="preserve">tcl </w:t>
+      <w:proofErr w:type="spellStart"/>
+      <w:r>
+        <w:rPr>
+          <w:rFonts w:hint="eastAsia"/>
+        </w:rPr>
+        <w:t>tcl</w:t>
+      </w:r>
+      <w:proofErr w:type="spellEnd"/>
+      <w:r>
+        <w:rPr>
+          <w:rFonts w:hint="eastAsia"/>
+        </w:rPr>
+        <w:t xml:space="preserve"> </w:t>
       </w:r>
       <w:r>
         <w:t>–</w:t>
       </w:r>
-      <w:r>
-        <w:rPr>
-          <w:rFonts w:hint="eastAsia"/>
-        </w:rPr>
-        <w:t>tk: Tcl X11 toolkit</w:t>
+      <w:proofErr w:type="spellStart"/>
+      <w:r>
+        <w:rPr>
+          <w:rFonts w:hint="eastAsia"/>
+        </w:rPr>
+        <w:t>tk</w:t>
+      </w:r>
+      <w:proofErr w:type="spellEnd"/>
+      <w:r>
+        <w:rPr>
+          <w:rFonts w:hint="eastAsia"/>
+        </w:rPr>
+        <w:t xml:space="preserve">: </w:t>
+      </w:r>
+      <w:proofErr w:type="spellStart"/>
+      <w:r>
+        <w:rPr>
+          <w:rFonts w:hint="eastAsia"/>
+        </w:rPr>
+        <w:t>Tcl</w:t>
+      </w:r>
+      <w:proofErr w:type="spellEnd"/>
+      <w:r>
+        <w:rPr>
+          <w:rFonts w:hint="eastAsia"/>
+        </w:rPr>
+        <w:t xml:space="preserve"> X11 toolkit</w:t>
       </w:r>
       <w:r>
         <w:t>”</w:t>
@@ -1374,8 +2001,13 @@
         </w:rPr>
         <w:t xml:space="preserve"> </w:t>
       </w:r>
-      <w:r>
-        <w:t xml:space="preserve">ActiveTcl Community Edition </w:t>
+      <w:proofErr w:type="spellStart"/>
+      <w:r>
+        <w:t>ActiveTcl</w:t>
+      </w:r>
+      <w:proofErr w:type="spellEnd"/>
+      <w:r>
+        <w:t xml:space="preserve"> Community Edition </w:t>
       </w:r>
       <w:r>
         <w:rPr>
@@ -1517,6 +2149,7 @@
         </w:rPr>
         <w:t xml:space="preserve">roubleshooting of running </w:t>
       </w:r>
+      <w:proofErr w:type="spellStart"/>
       <w:r>
         <w:rPr>
           <w:rFonts w:hint="eastAsia"/>
@@ -1524,6 +2157,7 @@
         </w:rPr>
         <w:t>gitk</w:t>
       </w:r>
+      <w:proofErr w:type="spellEnd"/>
     </w:p>
     <w:p>
       <w:pPr>
@@ -1551,7 +2185,21 @@
         <w:rPr>
           <w:rFonts w:hint="eastAsia"/>
         </w:rPr>
-        <w:t xml:space="preserve">$ gitk </w:t>
+        <w:t xml:space="preserve">$ </w:t>
+      </w:r>
+      <w:proofErr w:type="spellStart"/>
+      <w:r>
+        <w:rPr>
+          <w:rFonts w:hint="eastAsia"/>
+        </w:rPr>
+        <w:t>gitk</w:t>
+      </w:r>
+      <w:proofErr w:type="spellEnd"/>
+      <w:r>
+        <w:rPr>
+          <w:rFonts w:hint="eastAsia"/>
+        </w:rPr>
+        <w:t xml:space="preserve"> </w:t>
       </w:r>
       <w:r>
         <w:t>–</w:t>
@@ -1651,12 +2299,14 @@
       <w:r>
         <w:t>“</w:t>
       </w:r>
+      <w:proofErr w:type="spellStart"/>
       <w:r>
         <w:rPr>
           <w:rFonts w:hint="eastAsia"/>
         </w:rPr>
         <w:t>XInit</w:t>
       </w:r>
+      <w:proofErr w:type="spellEnd"/>
       <w:r>
         <w:t>”</w:t>
       </w:r>
@@ -1669,12 +2319,14 @@
       <w:r>
         <w:t>“</w:t>
       </w:r>
+      <w:proofErr w:type="spellStart"/>
       <w:r>
         <w:rPr>
           <w:rFonts w:hint="eastAsia"/>
         </w:rPr>
         <w:t>XInit</w:t>
       </w:r>
+      <w:proofErr w:type="spellEnd"/>
       <w:r>
         <w:t>”</w:t>
       </w:r>
@@ -1709,7 +2361,21 @@
         <w:rPr>
           <w:rFonts w:hint="eastAsia"/>
         </w:rPr>
-        <w:t>efer to Youdao notes for details.</w:t>
+        <w:t xml:space="preserve">efer to </w:t>
+      </w:r>
+      <w:proofErr w:type="spellStart"/>
+      <w:r>
+        <w:rPr>
+          <w:rFonts w:hint="eastAsia"/>
+        </w:rPr>
+        <w:t>Youdao</w:t>
+      </w:r>
+      <w:proofErr w:type="spellEnd"/>
+      <w:r>
+        <w:rPr>
+          <w:rFonts w:hint="eastAsia"/>
+        </w:rPr>
+        <w:t xml:space="preserve"> notes for details.</w:t>
       </w:r>
     </w:p>
     <w:p>
@@ -1737,10 +2403,16 @@
         </w:numPr>
         <w:ind w:firstLineChars="0"/>
         <w:jc w:val="left"/>
-      </w:pPr>
-      <w:r>
-        <w:rPr>
-          <w:b/>
+        <w:rPr>
+          <w:sz w:val="24"/>
+          <w:szCs w:val="24"/>
+        </w:rPr>
+      </w:pPr>
+      <w:r>
+        <w:rPr>
+          <w:b/>
+          <w:sz w:val="24"/>
+          <w:szCs w:val="24"/>
         </w:rPr>
         <w:t>P</w:t>
       </w:r>
@@ -1748,18 +2420,42 @@
         <w:rPr>
           <w:rFonts w:hint="eastAsia"/>
           <w:b/>
+          <w:sz w:val="24"/>
+          <w:szCs w:val="24"/>
         </w:rPr>
         <w:t>rotocols</w:t>
       </w:r>
       <w:r>
         <w:rPr>
           <w:rFonts w:hint="eastAsia"/>
-        </w:rPr>
-        <w:t xml:space="preserve"> supported in Git and the corresponding URL</w:t>
-      </w:r>
-      <w:r>
-        <w:rPr>
-          <w:rFonts w:hint="eastAsia"/>
+          <w:sz w:val="24"/>
+          <w:szCs w:val="24"/>
+        </w:rPr>
+        <w:t xml:space="preserve"> supported in </w:t>
+      </w:r>
+      <w:proofErr w:type="spellStart"/>
+      <w:r>
+        <w:rPr>
+          <w:rFonts w:hint="eastAsia"/>
+          <w:sz w:val="24"/>
+          <w:szCs w:val="24"/>
+        </w:rPr>
+        <w:t>Git</w:t>
+      </w:r>
+      <w:proofErr w:type="spellEnd"/>
+      <w:r>
+        <w:rPr>
+          <w:rFonts w:hint="eastAsia"/>
+          <w:sz w:val="24"/>
+          <w:szCs w:val="24"/>
+        </w:rPr>
+        <w:t xml:space="preserve"> and the corresponding URL</w:t>
+      </w:r>
+      <w:r>
+        <w:rPr>
+          <w:rFonts w:hint="eastAsia"/>
+          <w:sz w:val="24"/>
+          <w:szCs w:val="24"/>
         </w:rPr>
         <w:t>. SSH, GIT and local are intelligent protocols.</w:t>
       </w:r>
@@ -1775,6 +2471,7 @@
           <w:rFonts w:hint="eastAsia"/>
           <w:noProof/>
         </w:rPr>
+        <w:lastRenderedPageBreak/>
         <w:drawing>
           <wp:inline distT="0" distB="0" distL="0" distR="0" wp14:anchorId="54BDC8BB" wp14:editId="0FCA8FA5">
             <wp:extent cx="5514975" cy="2876550"/>
@@ -1839,10 +2536,16 @@
         </w:numPr>
         <w:ind w:firstLineChars="0"/>
         <w:jc w:val="left"/>
-      </w:pPr>
-      <w:r>
-        <w:rPr>
-          <w:rFonts w:hint="eastAsia"/>
+        <w:rPr>
+          <w:sz w:val="24"/>
+          <w:szCs w:val="24"/>
+        </w:rPr>
+      </w:pPr>
+      <w:r>
+        <w:rPr>
+          <w:rFonts w:hint="eastAsia"/>
+          <w:sz w:val="24"/>
+          <w:szCs w:val="24"/>
         </w:rPr>
         <w:t xml:space="preserve">A bare repository will be initiated under </w:t>
       </w:r>
@@ -1850,30 +2553,46 @@
         <w:rPr>
           <w:rFonts w:hint="eastAsia"/>
           <w:b/>
+          <w:sz w:val="24"/>
+          <w:szCs w:val="24"/>
         </w:rPr>
         <w:t>Cygwin root drive</w:t>
       </w:r>
       <w:r>
         <w:rPr>
           <w:rFonts w:hint="eastAsia"/>
+          <w:sz w:val="24"/>
+          <w:szCs w:val="24"/>
         </w:rPr>
         <w:t xml:space="preserve"> </w:t>
       </w:r>
       <w:r>
+        <w:rPr>
+          <w:sz w:val="24"/>
+          <w:szCs w:val="24"/>
+        </w:rPr>
         <w:t>“</w:t>
       </w:r>
       <w:r>
         <w:rPr>
           <w:rFonts w:hint="eastAsia"/>
+          <w:sz w:val="24"/>
+          <w:szCs w:val="24"/>
         </w:rPr>
         <w:t>C:\cygwin64</w:t>
       </w:r>
       <w:r>
+        <w:rPr>
+          <w:sz w:val="24"/>
+          <w:szCs w:val="24"/>
+        </w:rPr>
         <w:t>”</w:t>
       </w:r>
       <w:r>
         <w:rPr>
           <w:rFonts w:hint="eastAsia"/>
+          <w:sz w:val="24"/>
+          <w:szCs w:val="24"/>
         </w:rPr>
         <w:t xml:space="preserve"> if only relative path is specified.</w:t>
       </w:r>
@@ -1891,7 +2610,6 @@
         <w:rPr>
           <w:noProof/>
         </w:rPr>
-        <w:lastRenderedPageBreak/>
         <w:drawing>
           <wp:inline distT="0" distB="0" distL="0" distR="0" wp14:anchorId="10462F3D" wp14:editId="6F8EF9D8">
             <wp:extent cx="4219575" cy="447675"/>
@@ -1953,15 +2671,30 @@
         <w:jc w:val="left"/>
         <w:rPr>
           <w:b/>
-          <w:lang w:val="en-AU"/>
-        </w:rPr>
-      </w:pPr>
-      <w:r>
-        <w:rPr>
-          <w:b/>
-          <w:lang w:val="en-AU"/>
-        </w:rPr>
-        <w:t>Ssh: could not resolve host name</w:t>
+          <w:sz w:val="24"/>
+          <w:szCs w:val="24"/>
+          <w:lang w:val="en-AU"/>
+        </w:rPr>
+      </w:pPr>
+      <w:proofErr w:type="spellStart"/>
+      <w:r>
+        <w:rPr>
+          <w:b/>
+          <w:sz w:val="24"/>
+          <w:szCs w:val="24"/>
+          <w:lang w:val="en-AU"/>
+        </w:rPr>
+        <w:t>Ssh</w:t>
+      </w:r>
+      <w:proofErr w:type="spellEnd"/>
+      <w:r>
+        <w:rPr>
+          <w:b/>
+          <w:sz w:val="24"/>
+          <w:szCs w:val="24"/>
+          <w:lang w:val="en-AU"/>
+        </w:rPr>
+        <w:t>: could not resolve host name</w:t>
       </w:r>
     </w:p>
     <w:p>
@@ -2092,7 +2825,21 @@
         <w:rPr>
           <w:lang w:val="en-AU"/>
         </w:rPr>
-        <w:t xml:space="preserve"> when I clone repository for user2 in TortoiseGit.</w:t>
+        <w:t xml:space="preserve"> when I clone repository for user2 in </w:t>
+      </w:r>
+      <w:proofErr w:type="spellStart"/>
+      <w:r>
+        <w:rPr>
+          <w:lang w:val="en-AU"/>
+        </w:rPr>
+        <w:t>TortoiseGit</w:t>
+      </w:r>
+      <w:proofErr w:type="spellEnd"/>
+      <w:r>
+        <w:rPr>
+          <w:lang w:val="en-AU"/>
+        </w:rPr>
+        <w:t>.</w:t>
       </w:r>
       <w:r>
         <w:rPr>
@@ -2198,11 +2945,15 @@
         <w:ind w:firstLineChars="0"/>
         <w:jc w:val="left"/>
         <w:rPr>
-          <w:lang w:val="en-AU"/>
-        </w:rPr>
-      </w:pPr>
-      <w:r>
-        <w:rPr>
+          <w:sz w:val="24"/>
+          <w:szCs w:val="24"/>
+          <w:lang w:val="en-AU"/>
+        </w:rPr>
+      </w:pPr>
+      <w:r>
+        <w:rPr>
+          <w:sz w:val="24"/>
+          <w:szCs w:val="24"/>
           <w:lang w:val="en-AU"/>
         </w:rPr>
         <w:t xml:space="preserve">Disable non-fast-forward: $ </w:t>
@@ -2211,15 +2962,91 @@
       <w:bookmarkStart w:id="1" w:name="OLE_LINK2"/>
       <w:r>
         <w:rPr>
-          <w:lang w:val="en-AU"/>
-        </w:rPr>
-        <w:t>git –git-dir=/path/to/repo/shared.git config \ receive.denyNonFastForwards true</w:t>
+          <w:sz w:val="24"/>
+          <w:szCs w:val="24"/>
+          <w:lang w:val="en-AU"/>
+        </w:rPr>
+        <w:t>git –git-</w:t>
+      </w:r>
+      <w:proofErr w:type="spellStart"/>
+      <w:r>
+        <w:rPr>
+          <w:sz w:val="24"/>
+          <w:szCs w:val="24"/>
+          <w:lang w:val="en-AU"/>
+        </w:rPr>
+        <w:t>dir</w:t>
+      </w:r>
+      <w:proofErr w:type="spellEnd"/>
+      <w:r>
+        <w:rPr>
+          <w:sz w:val="24"/>
+          <w:szCs w:val="24"/>
+          <w:lang w:val="en-AU"/>
+        </w:rPr>
+        <w:t>=/path/to/repo/</w:t>
+      </w:r>
+      <w:proofErr w:type="spellStart"/>
+      <w:r>
+        <w:rPr>
+          <w:sz w:val="24"/>
+          <w:szCs w:val="24"/>
+          <w:lang w:val="en-AU"/>
+        </w:rPr>
+        <w:t>shared.git</w:t>
+      </w:r>
+      <w:proofErr w:type="spellEnd"/>
+      <w:r>
+        <w:rPr>
+          <w:sz w:val="24"/>
+          <w:szCs w:val="24"/>
+          <w:lang w:val="en-AU"/>
+        </w:rPr>
+        <w:t xml:space="preserve"> </w:t>
+      </w:r>
+      <w:proofErr w:type="spellStart"/>
+      <w:r>
+        <w:rPr>
+          <w:sz w:val="24"/>
+          <w:szCs w:val="24"/>
+          <w:lang w:val="en-AU"/>
+        </w:rPr>
+        <w:t>config</w:t>
+      </w:r>
+      <w:proofErr w:type="spellEnd"/>
+      <w:r>
+        <w:rPr>
+          <w:sz w:val="24"/>
+          <w:szCs w:val="24"/>
+          <w:lang w:val="en-AU"/>
+        </w:rPr>
+        <w:t xml:space="preserve"> \ </w:t>
+      </w:r>
+      <w:proofErr w:type="spellStart"/>
+      <w:r>
+        <w:rPr>
+          <w:sz w:val="24"/>
+          <w:szCs w:val="24"/>
+          <w:lang w:val="en-AU"/>
+        </w:rPr>
+        <w:t>receive.denyNonFastForwards</w:t>
+      </w:r>
+      <w:proofErr w:type="spellEnd"/>
+      <w:r>
+        <w:rPr>
+          <w:sz w:val="24"/>
+          <w:szCs w:val="24"/>
+          <w:lang w:val="en-AU"/>
+        </w:rPr>
+        <w:t xml:space="preserve"> true</w:t>
       </w:r>
       <w:bookmarkEnd w:id="0"/>
       <w:bookmarkEnd w:id="1"/>
       <w:r>
         <w:rPr>
           <w:rFonts w:hint="eastAsia"/>
+          <w:sz w:val="24"/>
+          <w:szCs w:val="24"/>
           <w:lang w:val="en-AU"/>
         </w:rPr>
         <w:t xml:space="preserve"> (failed in trial)</w:t>
@@ -2245,11 +3072,15 @@
         <w:ind w:firstLineChars="0"/>
         <w:jc w:val="left"/>
         <w:rPr>
-          <w:lang w:val="en-AU"/>
-        </w:rPr>
-      </w:pPr>
-      <w:r>
-        <w:rPr>
+          <w:sz w:val="24"/>
+          <w:szCs w:val="24"/>
+          <w:lang w:val="en-AU"/>
+        </w:rPr>
+      </w:pPr>
+      <w:r>
+        <w:rPr>
+          <w:sz w:val="24"/>
+          <w:szCs w:val="24"/>
           <w:lang w:val="en-AU"/>
         </w:rPr>
         <w:t>S</w:t>
@@ -2257,27 +3088,37 @@
       <w:r>
         <w:rPr>
           <w:rFonts w:hint="eastAsia"/>
+          <w:sz w:val="24"/>
+          <w:szCs w:val="24"/>
           <w:lang w:val="en-AU"/>
         </w:rPr>
         <w:t xml:space="preserve">ource control server management tool </w:t>
       </w:r>
-      <w:r>
-        <w:rPr>
-          <w:rFonts w:hint="eastAsia"/>
-          <w:b/>
+      <w:proofErr w:type="spellStart"/>
+      <w:r>
+        <w:rPr>
+          <w:rFonts w:hint="eastAsia"/>
+          <w:b/>
+          <w:sz w:val="24"/>
+          <w:szCs w:val="24"/>
           <w:lang w:val="en-AU"/>
         </w:rPr>
         <w:t>Gitolite</w:t>
       </w:r>
-      <w:r>
-        <w:rPr>
-          <w:rFonts w:hint="eastAsia"/>
+      <w:proofErr w:type="spellEnd"/>
+      <w:r>
+        <w:rPr>
+          <w:rFonts w:hint="eastAsia"/>
+          <w:sz w:val="24"/>
+          <w:szCs w:val="24"/>
           <w:lang w:val="en-AU"/>
         </w:rPr>
         <w:t xml:space="preserve">. </w:t>
       </w:r>
       <w:r>
         <w:rPr>
+          <w:sz w:val="24"/>
+          <w:szCs w:val="24"/>
           <w:lang w:val="en-AU"/>
         </w:rPr>
         <w:t>–</w:t>
@@ -2285,9 +3126,31 @@
       <w:r>
         <w:rPr>
           <w:rFonts w:hint="eastAsia"/>
-          <w:lang w:val="en-AU"/>
-        </w:rPr>
-        <w:t xml:space="preserve"> to be studied later.</w:t>
+          <w:sz w:val="24"/>
+          <w:szCs w:val="24"/>
+          <w:lang w:val="en-AU"/>
+        </w:rPr>
+        <w:t xml:space="preserve"> </w:t>
+      </w:r>
+      <w:proofErr w:type="gramStart"/>
+      <w:r>
+        <w:rPr>
+          <w:rFonts w:hint="eastAsia"/>
+          <w:sz w:val="24"/>
+          <w:szCs w:val="24"/>
+          <w:lang w:val="en-AU"/>
+        </w:rPr>
+        <w:t>to</w:t>
+      </w:r>
+      <w:proofErr w:type="gramEnd"/>
+      <w:r>
+        <w:rPr>
+          <w:rFonts w:hint="eastAsia"/>
+          <w:sz w:val="24"/>
+          <w:szCs w:val="24"/>
+          <w:lang w:val="en-AU"/>
+        </w:rPr>
+        <w:t xml:space="preserve"> be studied later.</w:t>
       </w:r>
     </w:p>
     <w:p>
@@ -2373,18 +3236,24 @@
         <w:ind w:firstLineChars="0"/>
         <w:jc w:val="left"/>
         <w:rPr>
-          <w:lang w:val="en-AU"/>
-        </w:rPr>
-      </w:pPr>
-      <w:r>
-        <w:rPr>
-          <w:rFonts w:hint="eastAsia"/>
+          <w:sz w:val="24"/>
+          <w:szCs w:val="24"/>
+          <w:lang w:val="en-AU"/>
+        </w:rPr>
+      </w:pPr>
+      <w:r>
+        <w:rPr>
+          <w:rFonts w:hint="eastAsia"/>
+          <w:sz w:val="24"/>
+          <w:szCs w:val="24"/>
           <w:lang w:val="en-AU"/>
         </w:rPr>
         <w:t xml:space="preserve">Gerrit </w:t>
       </w:r>
       <w:r>
         <w:rPr>
+          <w:sz w:val="24"/>
+          <w:szCs w:val="24"/>
           <w:lang w:val="en-AU"/>
         </w:rPr>
         <w:t>–</w:t>
@@ -2392,6 +3261,8 @@
       <w:r>
         <w:rPr>
           <w:rFonts w:hint="eastAsia"/>
+          <w:sz w:val="24"/>
+          <w:szCs w:val="24"/>
           <w:lang w:val="en-AU"/>
         </w:rPr>
         <w:t xml:space="preserve"> code review server constructed on top of source control server</w:t>
@@ -2453,12 +3324,37 @@
         </w:rPr>
         <w:t xml:space="preserve">, </w:t>
       </w:r>
-      <w:r>
-        <w:rPr>
-          <w:rFonts w:hint="eastAsia"/>
-          <w:lang w:val="en-AU"/>
-        </w:rPr>
-        <w:t>then unzip it in winrar.</w:t>
+      <w:proofErr w:type="gramStart"/>
+      <w:r>
+        <w:rPr>
+          <w:rFonts w:hint="eastAsia"/>
+          <w:lang w:val="en-AU"/>
+        </w:rPr>
+        <w:t>then</w:t>
+      </w:r>
+      <w:proofErr w:type="gramEnd"/>
+      <w:r>
+        <w:rPr>
+          <w:rFonts w:hint="eastAsia"/>
+          <w:lang w:val="en-AU"/>
+        </w:rPr>
+        <w:t xml:space="preserve"> unzip it in </w:t>
+      </w:r>
+      <w:proofErr w:type="spellStart"/>
+      <w:r>
+        <w:rPr>
+          <w:rFonts w:hint="eastAsia"/>
+          <w:lang w:val="en-AU"/>
+        </w:rPr>
+        <w:t>winrar</w:t>
+      </w:r>
+      <w:proofErr w:type="spellEnd"/>
+      <w:r>
+        <w:rPr>
+          <w:rFonts w:hint="eastAsia"/>
+          <w:lang w:val="en-AU"/>
+        </w:rPr>
+        <w:t>.</w:t>
       </w:r>
     </w:p>
     <w:p>
@@ -2485,7 +3381,23 @@
           <w:rFonts w:hint="eastAsia"/>
           <w:lang w:val="en-AU"/>
         </w:rPr>
-        <w:t xml:space="preserve">ore info refer to </w:t>
+        <w:t xml:space="preserve">ore info </w:t>
+      </w:r>
+      <w:proofErr w:type="gramStart"/>
+      <w:r>
+        <w:rPr>
+          <w:rFonts w:hint="eastAsia"/>
+          <w:lang w:val="en-AU"/>
+        </w:rPr>
+        <w:t>refer</w:t>
+      </w:r>
+      <w:proofErr w:type="gramEnd"/>
+      <w:r>
+        <w:rPr>
+          <w:rFonts w:hint="eastAsia"/>
+          <w:lang w:val="en-AU"/>
+        </w:rPr>
+        <w:t xml:space="preserve"> to </w:t>
       </w:r>
       <w:r>
         <w:rPr>
@@ -2521,13 +3433,17 @@
         <w:ind w:firstLineChars="0"/>
         <w:jc w:val="left"/>
         <w:rPr>
-          <w:lang w:val="en-AU"/>
-        </w:rPr>
-      </w:pPr>
-      <w:r>
-        <w:rPr>
-          <w:rFonts w:hint="eastAsia"/>
-          <w:b/>
+          <w:sz w:val="24"/>
+          <w:szCs w:val="24"/>
+          <w:lang w:val="en-AU"/>
+        </w:rPr>
+      </w:pPr>
+      <w:r>
+        <w:rPr>
+          <w:rFonts w:hint="eastAsia"/>
+          <w:b/>
+          <w:sz w:val="24"/>
+          <w:szCs w:val="24"/>
           <w:lang w:val="en-AU"/>
         </w:rPr>
         <w:t>Host</w:t>
@@ -2535,6 +3451,8 @@
       <w:r>
         <w:rPr>
           <w:rFonts w:hint="eastAsia"/>
+          <w:sz w:val="24"/>
+          <w:szCs w:val="24"/>
           <w:lang w:val="en-AU"/>
         </w:rPr>
         <w:t xml:space="preserve"> Git project in an external dedicated hosting site</w:t>
@@ -2647,6 +3565,7 @@
         </w:rPr>
         <w:t xml:space="preserve">ost popular one </w:t>
       </w:r>
+      <w:proofErr w:type="spellStart"/>
       <w:r>
         <w:rPr>
           <w:rFonts w:hint="eastAsia"/>
@@ -2655,6 +3574,7 @@
         </w:rPr>
         <w:t>GitHub</w:t>
       </w:r>
+      <w:proofErr w:type="spellEnd"/>
       <w:r>
         <w:rPr>
           <w:rFonts w:hint="eastAsia"/>
@@ -2703,8 +3623,17 @@
           <w:rFonts w:hint="eastAsia"/>
           <w:lang w:val="en-AU"/>
         </w:rPr>
-        <w:t>, bexie</w:t>
-      </w:r>
+        <w:t xml:space="preserve">, </w:t>
+      </w:r>
+      <w:proofErr w:type="spellStart"/>
+      <w:r>
+        <w:rPr>
+          <w:rFonts w:hint="eastAsia"/>
+          <w:lang w:val="en-AU"/>
+        </w:rPr>
+        <w:t>bexie</w:t>
+      </w:r>
+      <w:proofErr w:type="spellEnd"/>
     </w:p>
     <w:p>
       <w:pPr>
@@ -2725,6 +3654,7 @@
           <w:b/>
           <w:lang w:val="en-AU"/>
         </w:rPr>
+        <w:lastRenderedPageBreak/>
         <w:t>D</w:t>
       </w:r>
       <w:r>
@@ -2755,14 +3685,46 @@
           <w:rFonts w:hint="eastAsia"/>
           <w:lang w:val="en-AU"/>
         </w:rPr>
-        <w:t>in GitHub</w:t>
-      </w:r>
-      <w:r>
-        <w:rPr>
-          <w:rFonts w:hint="eastAsia"/>
-          <w:lang w:val="en-AU"/>
-        </w:rPr>
-        <w:t>as soon as account created, only then you can push local repository to GitHub.</w:t>
+        <w:t xml:space="preserve">in </w:t>
+      </w:r>
+      <w:proofErr w:type="spellStart"/>
+      <w:r>
+        <w:rPr>
+          <w:rFonts w:hint="eastAsia"/>
+          <w:lang w:val="en-AU"/>
+        </w:rPr>
+        <w:t>GitHub</w:t>
+      </w:r>
+      <w:r>
+        <w:rPr>
+          <w:rFonts w:hint="eastAsia"/>
+          <w:lang w:val="en-AU"/>
+        </w:rPr>
+        <w:t>as</w:t>
+      </w:r>
+      <w:proofErr w:type="spellEnd"/>
+      <w:r>
+        <w:rPr>
+          <w:rFonts w:hint="eastAsia"/>
+          <w:lang w:val="en-AU"/>
+        </w:rPr>
+        <w:t xml:space="preserve"> soon as account created, only then you can push local repository to </w:t>
+      </w:r>
+      <w:proofErr w:type="spellStart"/>
+      <w:r>
+        <w:rPr>
+          <w:rFonts w:hint="eastAsia"/>
+          <w:lang w:val="en-AU"/>
+        </w:rPr>
+        <w:t>GitHub</w:t>
+      </w:r>
+      <w:proofErr w:type="spellEnd"/>
+      <w:r>
+        <w:rPr>
+          <w:rFonts w:hint="eastAsia"/>
+          <w:lang w:val="en-AU"/>
+        </w:rPr>
+        <w:t>.</w:t>
       </w:r>
       <w:r>
         <w:rPr>
@@ -3014,7 +3976,32 @@
           <w:rFonts w:hint="eastAsia"/>
           <w:lang w:val="en-AU"/>
         </w:rPr>
-        <w:t>ush local repository to GitHub, remember to pull first if there is something in server to be merged.</w:t>
+        <w:t xml:space="preserve">ush local repository to </w:t>
+      </w:r>
+      <w:proofErr w:type="spellStart"/>
+      <w:proofErr w:type="gramStart"/>
+      <w:r>
+        <w:rPr>
+          <w:rFonts w:hint="eastAsia"/>
+          <w:lang w:val="en-AU"/>
+        </w:rPr>
+        <w:t>GitHub</w:t>
+      </w:r>
+      <w:proofErr w:type="spellEnd"/>
+      <w:r>
+        <w:rPr>
+          <w:rFonts w:hint="eastAsia"/>
+          <w:lang w:val="en-AU"/>
+        </w:rPr>
+        <w:t>,</w:t>
+      </w:r>
+      <w:proofErr w:type="gramEnd"/>
+      <w:r>
+        <w:rPr>
+          <w:rFonts w:hint="eastAsia"/>
+          <w:lang w:val="en-AU"/>
+        </w:rPr>
+        <w:t xml:space="preserve"> remember to pull first if there is something in server to be merged.</w:t>
       </w:r>
     </w:p>
     <w:p>
@@ -3100,11 +4087,15 @@
         <w:ind w:firstLineChars="0"/>
         <w:jc w:val="left"/>
         <w:rPr>
-          <w:lang w:val="en-AU"/>
-        </w:rPr>
-      </w:pPr>
-      <w:r>
-        <w:rPr>
+          <w:sz w:val="24"/>
+          <w:szCs w:val="24"/>
+          <w:lang w:val="en-AU"/>
+        </w:rPr>
+      </w:pPr>
+      <w:r>
+        <w:rPr>
+          <w:sz w:val="24"/>
+          <w:szCs w:val="24"/>
           <w:lang w:val="en-AU"/>
         </w:rPr>
         <w:t>S</w:t>
@@ -3112,6 +4103,8 @@
       <w:r>
         <w:rPr>
           <w:rFonts w:hint="eastAsia"/>
+          <w:sz w:val="24"/>
+          <w:szCs w:val="24"/>
           <w:lang w:val="en-AU"/>
         </w:rPr>
         <w:t xml:space="preserve">et up </w:t>
@@ -3120,6 +4113,8 @@
         <w:rPr>
           <w:rFonts w:hint="eastAsia"/>
           <w:b/>
+          <w:sz w:val="24"/>
+          <w:szCs w:val="24"/>
           <w:lang w:val="en-AU"/>
         </w:rPr>
         <w:t>key/certificate</w:t>
@@ -3127,6 +4122,8 @@
       <w:r>
         <w:rPr>
           <w:rFonts w:hint="eastAsia"/>
+          <w:sz w:val="24"/>
+          <w:szCs w:val="24"/>
           <w:lang w:val="en-AU"/>
         </w:rPr>
         <w:t xml:space="preserve"> for SSH/HTTP connection</w:t>
@@ -3134,6 +4131,8 @@
       <w:r>
         <w:rPr>
           <w:rFonts w:hint="eastAsia"/>
+          <w:sz w:val="24"/>
+          <w:szCs w:val="24"/>
           <w:lang w:val="en-AU"/>
         </w:rPr>
         <w:t xml:space="preserve"> to remote Git server</w:t>
@@ -3199,7 +4198,15 @@
           <w:rFonts w:hint="eastAsia"/>
           <w:lang w:val="en-AU"/>
         </w:rPr>
-        <w:t xml:space="preserve">heck if folder </w:t>
+        <w:t xml:space="preserve">heck if </w:t>
+      </w:r>
+      <w:proofErr w:type="gramStart"/>
+      <w:r>
+        <w:rPr>
+          <w:rFonts w:hint="eastAsia"/>
+          <w:lang w:val="en-AU"/>
+        </w:rPr>
+        <w:t xml:space="preserve">folder </w:t>
       </w:r>
       <w:r>
         <w:rPr>
@@ -3212,8 +4219,17 @@
           <w:rFonts w:hint="eastAsia"/>
           <w:lang w:val="en-AU"/>
         </w:rPr>
-        <w:t>.ssh</w:t>
-      </w:r>
+        <w:t>.</w:t>
+      </w:r>
+      <w:proofErr w:type="spellStart"/>
+      <w:r>
+        <w:rPr>
+          <w:rFonts w:hint="eastAsia"/>
+          <w:lang w:val="en-AU"/>
+        </w:rPr>
+        <w:t>ssh</w:t>
+      </w:r>
+      <w:proofErr w:type="spellEnd"/>
       <w:r>
         <w:rPr>
           <w:lang w:val="en-AU"/>
@@ -3225,7 +4241,15 @@
           <w:rFonts w:hint="eastAsia"/>
           <w:lang w:val="en-AU"/>
         </w:rPr>
-        <w:t xml:space="preserve"> exist under </w:t>
+        <w:t xml:space="preserve"> exist</w:t>
+      </w:r>
+      <w:proofErr w:type="gramEnd"/>
+      <w:r>
+        <w:rPr>
+          <w:rFonts w:hint="eastAsia"/>
+          <w:lang w:val="en-AU"/>
+        </w:rPr>
+        <w:t xml:space="preserve"> under </w:t>
       </w:r>
       <w:r>
         <w:rPr>
@@ -3258,7 +4282,6 @@
         <w:rPr>
           <w:lang w:val="en-AU"/>
         </w:rPr>
-        <w:lastRenderedPageBreak/>
         <w:t>G</w:t>
       </w:r>
       <w:r>
@@ -3279,8 +4302,17 @@
           <w:rFonts w:hint="eastAsia"/>
           <w:lang w:val="en-AU"/>
         </w:rPr>
-        <w:t>$ ssh-keygen</w:t>
-      </w:r>
+        <w:t xml:space="preserve">$ </w:t>
+      </w:r>
+      <w:proofErr w:type="spellStart"/>
+      <w:r>
+        <w:rPr>
+          <w:rFonts w:hint="eastAsia"/>
+          <w:lang w:val="en-AU"/>
+        </w:rPr>
+        <w:t>ssh-keygen</w:t>
+      </w:r>
+      <w:proofErr w:type="spellEnd"/>
       <w:r>
         <w:rPr>
           <w:lang w:val="en-AU"/>
@@ -3378,7 +4410,39 @@
           <w:rFonts w:hint="eastAsia"/>
           <w:lang w:val="en-AU"/>
         </w:rPr>
-        <w:t>r directly use PuTTY keygen to generate public/private key pair.</w:t>
+        <w:t xml:space="preserve">r directly use </w:t>
+      </w:r>
+      <w:proofErr w:type="spellStart"/>
+      <w:r>
+        <w:rPr>
+          <w:rFonts w:hint="eastAsia"/>
+          <w:lang w:val="en-AU"/>
+        </w:rPr>
+        <w:t>PuTTY</w:t>
+      </w:r>
+      <w:proofErr w:type="spellEnd"/>
+      <w:r>
+        <w:rPr>
+          <w:rFonts w:hint="eastAsia"/>
+          <w:lang w:val="en-AU"/>
+        </w:rPr>
+        <w:t xml:space="preserve"> </w:t>
+      </w:r>
+      <w:proofErr w:type="spellStart"/>
+      <w:r>
+        <w:rPr>
+          <w:rFonts w:hint="eastAsia"/>
+          <w:lang w:val="en-AU"/>
+        </w:rPr>
+        <w:t>keygen</w:t>
+      </w:r>
+      <w:proofErr w:type="spellEnd"/>
+      <w:r>
+        <w:rPr>
+          <w:rFonts w:hint="eastAsia"/>
+          <w:lang w:val="en-AU"/>
+        </w:rPr>
+        <w:t xml:space="preserve"> to generate public/private key pair.</w:t>
       </w:r>
     </w:p>
     <w:p>
@@ -3405,7 +4469,23 @@
           <w:rFonts w:hint="eastAsia"/>
           <w:lang w:val="en-AU"/>
         </w:rPr>
-        <w:t xml:space="preserve">et PuTTY as SSH client in Git by </w:t>
+        <w:t xml:space="preserve">et </w:t>
+      </w:r>
+      <w:proofErr w:type="spellStart"/>
+      <w:r>
+        <w:rPr>
+          <w:rFonts w:hint="eastAsia"/>
+          <w:lang w:val="en-AU"/>
+        </w:rPr>
+        <w:t>PuTTY</w:t>
+      </w:r>
+      <w:proofErr w:type="spellEnd"/>
+      <w:r>
+        <w:rPr>
+          <w:rFonts w:hint="eastAsia"/>
+          <w:lang w:val="en-AU"/>
+        </w:rPr>
+        <w:t xml:space="preserve"> as SSH client in Git by </w:t>
       </w:r>
       <w:r>
         <w:rPr>
@@ -3418,7 +4498,23 @@
           <w:rFonts w:hint="eastAsia"/>
           <w:lang w:val="en-AU"/>
         </w:rPr>
-        <w:t>export GIT_SSH=/cygdrive/</w:t>
+        <w:t>export GIT_SSH=/</w:t>
+      </w:r>
+      <w:proofErr w:type="spellStart"/>
+      <w:r>
+        <w:rPr>
+          <w:rFonts w:hint="eastAsia"/>
+          <w:lang w:val="en-AU"/>
+        </w:rPr>
+        <w:t>cygdrive</w:t>
+      </w:r>
+      <w:proofErr w:type="spellEnd"/>
+      <w:r>
+        <w:rPr>
+          <w:rFonts w:hint="eastAsia"/>
+          <w:lang w:val="en-AU"/>
+        </w:rPr>
+        <w:t>/</w:t>
       </w:r>
       <w:r>
         <w:rPr>
@@ -3465,6 +4561,7 @@
         </w:rPr>
         <w:t xml:space="preserve"> </w:t>
       </w:r>
+      <w:proofErr w:type="gramStart"/>
       <w:r>
         <w:rPr>
           <w:rFonts w:hint="eastAsia"/>
@@ -3476,7 +4573,14 @@
         <w:rPr>
           <w:lang w:val="en-AU"/>
         </w:rPr>
-        <w:t>(x86</w:t>
+        <w:t>(</w:t>
+      </w:r>
+      <w:proofErr w:type="gramEnd"/>
+      <w:r>
+        <w:rPr>
+          <w:lang w:val="en-AU"/>
+        </w:rPr>
+        <w:t>x86</w:t>
       </w:r>
       <w:r>
         <w:rPr>
@@ -3498,12 +4602,14 @@
         </w:rPr>
         <w:t>/</w:t>
       </w:r>
+      <w:proofErr w:type="spellStart"/>
       <w:r>
         <w:rPr>
           <w:lang w:val="en-AU"/>
         </w:rPr>
         <w:t>PuTTY</w:t>
       </w:r>
+      <w:proofErr w:type="spellEnd"/>
       <w:r>
         <w:rPr>
           <w:rFonts w:hint="eastAsia"/>
@@ -3549,7 +4655,39 @@
           <w:rFonts w:hint="eastAsia"/>
           <w:lang w:val="en-AU"/>
         </w:rPr>
-        <w:t>aunch PuTTY, load the private key generated above and save it as .ppk key.</w:t>
+        <w:t xml:space="preserve">aunch </w:t>
+      </w:r>
+      <w:proofErr w:type="spellStart"/>
+      <w:r>
+        <w:rPr>
+          <w:rFonts w:hint="eastAsia"/>
+          <w:lang w:val="en-AU"/>
+        </w:rPr>
+        <w:t>PuTTY</w:t>
+      </w:r>
+      <w:proofErr w:type="spellEnd"/>
+      <w:r>
+        <w:rPr>
+          <w:rFonts w:hint="eastAsia"/>
+          <w:lang w:val="en-AU"/>
+        </w:rPr>
+        <w:t>, load the private key generated above and save it as .</w:t>
+      </w:r>
+      <w:proofErr w:type="spellStart"/>
+      <w:r>
+        <w:rPr>
+          <w:rFonts w:hint="eastAsia"/>
+          <w:lang w:val="en-AU"/>
+        </w:rPr>
+        <w:t>ppk</w:t>
+      </w:r>
+      <w:proofErr w:type="spellEnd"/>
+      <w:r>
+        <w:rPr>
+          <w:rFonts w:hint="eastAsia"/>
+          <w:lang w:val="en-AU"/>
+        </w:rPr>
+        <w:t xml:space="preserve"> key.</w:t>
       </w:r>
     </w:p>
     <w:p>
@@ -3565,6 +4703,7 @@
         <w:rPr>
           <w:noProof/>
         </w:rPr>
+        <w:lastRenderedPageBreak/>
         <w:drawing>
           <wp:inline distT="0" distB="0" distL="0" distR="0">
             <wp:extent cx="4410075" cy="4333875"/>
@@ -3640,7 +4779,23 @@
           <w:rFonts w:hint="eastAsia"/>
           <w:lang w:val="en-AU"/>
         </w:rPr>
-        <w:t xml:space="preserve">aunch Pageant from PuTTY folder, execute context menu </w:t>
+        <w:t xml:space="preserve">aunch Pageant from </w:t>
+      </w:r>
+      <w:proofErr w:type="spellStart"/>
+      <w:r>
+        <w:rPr>
+          <w:rFonts w:hint="eastAsia"/>
+          <w:lang w:val="en-AU"/>
+        </w:rPr>
+        <w:t>PuTTY</w:t>
+      </w:r>
+      <w:proofErr w:type="spellEnd"/>
+      <w:r>
+        <w:rPr>
+          <w:rFonts w:hint="eastAsia"/>
+          <w:lang w:val="en-AU"/>
+        </w:rPr>
+        <w:t xml:space="preserve"> folder, execute context menu </w:t>
       </w:r>
       <w:r>
         <w:rPr>
@@ -3666,7 +4821,39 @@
           <w:rFonts w:hint="eastAsia"/>
           <w:lang w:val="en-AU"/>
         </w:rPr>
-        <w:t xml:space="preserve"> in Pageant, load the .ppk private key we saved in above step.</w:t>
+        <w:t xml:space="preserve"> in Pageant, </w:t>
+      </w:r>
+      <w:proofErr w:type="gramStart"/>
+      <w:r>
+        <w:rPr>
+          <w:rFonts w:hint="eastAsia"/>
+          <w:lang w:val="en-AU"/>
+        </w:rPr>
+        <w:t>load</w:t>
+      </w:r>
+      <w:proofErr w:type="gramEnd"/>
+      <w:r>
+        <w:rPr>
+          <w:rFonts w:hint="eastAsia"/>
+          <w:lang w:val="en-AU"/>
+        </w:rPr>
+        <w:t xml:space="preserve"> the .</w:t>
+      </w:r>
+      <w:proofErr w:type="spellStart"/>
+      <w:r>
+        <w:rPr>
+          <w:rFonts w:hint="eastAsia"/>
+          <w:lang w:val="en-AU"/>
+        </w:rPr>
+        <w:t>ppk</w:t>
+      </w:r>
+      <w:proofErr w:type="spellEnd"/>
+      <w:r>
+        <w:rPr>
+          <w:rFonts w:hint="eastAsia"/>
+          <w:lang w:val="en-AU"/>
+        </w:rPr>
+        <w:t xml:space="preserve"> private key we saved in above step.</w:t>
       </w:r>
       <w:r>
         <w:rPr>
@@ -3731,7 +4918,6 @@
           <w:rFonts w:hint="eastAsia"/>
           <w:noProof/>
         </w:rPr>
-        <w:lastRenderedPageBreak/>
         <w:drawing>
           <wp:inline distT="0" distB="0" distL="0" distR="0" wp14:anchorId="34C83BCD" wp14:editId="00AB0A3B">
             <wp:extent cx="5391150" cy="2247900"/>
@@ -3838,8 +5024,6 @@
         </w:rPr>
         <w:t xml:space="preserve"> to be studied</w:t>
       </w:r>
-      <w:bookmarkStart w:id="2" w:name="_GoBack"/>
-      <w:bookmarkEnd w:id="2"/>
     </w:p>
     <w:p>
       <w:pPr>
@@ -3895,6 +5079,8 @@
           <w:szCs w:val="24"/>
         </w:rPr>
       </w:pPr>
+      <w:proofErr w:type="spellStart"/>
+      <w:proofErr w:type="gramStart"/>
       <w:r>
         <w:rPr>
           <w:sz w:val="24"/>
@@ -3908,8 +5094,18 @@
           <w:sz w:val="24"/>
           <w:szCs w:val="24"/>
         </w:rPr>
-        <w:t>edmine?</w:t>
-      </w:r>
+        <w:t>edmine</w:t>
+      </w:r>
+      <w:proofErr w:type="spellEnd"/>
+      <w:r>
+        <w:rPr>
+          <w:rFonts w:hint="eastAsia"/>
+          <w:sz w:val="24"/>
+          <w:szCs w:val="24"/>
+        </w:rPr>
+        <w:t>?</w:t>
+      </w:r>
+      <w:proofErr w:type="gramEnd"/>
     </w:p>
     <w:p>
       <w:pPr>
@@ -3930,6 +5126,7 @@
           <w:szCs w:val="24"/>
         </w:rPr>
       </w:pPr>
+      <w:proofErr w:type="gramStart"/>
       <w:r>
         <w:rPr>
           <w:rFonts w:hint="eastAsia"/>
@@ -4030,6 +5227,7 @@
         </w:rPr>
         <w:t>10 to be read thoroughly to understand details of branches.</w:t>
       </w:r>
+      <w:proofErr w:type="gramEnd"/>
     </w:p>
     <w:p>
       <w:pPr>
@@ -4078,8 +5276,9 @@
           <w:sz w:val="24"/>
           <w:szCs w:val="24"/>
         </w:rPr>
-        <w:t xml:space="preserve"> Git Reset --</w:t>
-      </w:r>
+        <w:t xml:space="preserve"> </w:t>
+      </w:r>
+      <w:proofErr w:type="spellStart"/>
       <w:r>
         <w:rPr>
           <w:rFonts w:hint="eastAsia"/>
@@ -4088,6 +5287,27 @@
           <w:sz w:val="24"/>
           <w:szCs w:val="24"/>
         </w:rPr>
+        <w:t>Git</w:t>
+      </w:r>
+      <w:proofErr w:type="spellEnd"/>
+      <w:r>
+        <w:rPr>
+          <w:rFonts w:hint="eastAsia"/>
+          <w:b/>
+          <w:color w:val="1F497D" w:themeColor="text2"/>
+          <w:sz w:val="24"/>
+          <w:szCs w:val="24"/>
+        </w:rPr>
+        <w:t xml:space="preserve"> Reset --</w:t>
+      </w:r>
+      <w:r>
+        <w:rPr>
+          <w:rFonts w:hint="eastAsia"/>
+          <w:b/>
+          <w:color w:val="1F497D" w:themeColor="text2"/>
+          <w:sz w:val="24"/>
+          <w:szCs w:val="24"/>
+        </w:rPr>
         <w:t xml:space="preserve"> unread.</w:t>
       </w:r>
     </w:p>
@@ -4128,15 +5348,37 @@
           <w:sz w:val="24"/>
           <w:szCs w:val="24"/>
         </w:rPr>
-        <w:t xml:space="preserve"> Git Checkout </w:t>
-      </w:r>
-      <w:r>
-        <w:rPr>
+        <w:t xml:space="preserve"> </w:t>
+      </w:r>
+      <w:proofErr w:type="spellStart"/>
+      <w:r>
+        <w:rPr>
+          <w:rFonts w:hint="eastAsia"/>
           <w:b/>
           <w:color w:val="1F497D" w:themeColor="text2"/>
           <w:sz w:val="24"/>
           <w:szCs w:val="24"/>
         </w:rPr>
+        <w:t>Git</w:t>
+      </w:r>
+      <w:proofErr w:type="spellEnd"/>
+      <w:r>
+        <w:rPr>
+          <w:rFonts w:hint="eastAsia"/>
+          <w:b/>
+          <w:color w:val="1F497D" w:themeColor="text2"/>
+          <w:sz w:val="24"/>
+          <w:szCs w:val="24"/>
+        </w:rPr>
+        <w:t xml:space="preserve"> Checkout </w:t>
+      </w:r>
+      <w:r>
+        <w:rPr>
+          <w:b/>
+          <w:color w:val="1F497D" w:themeColor="text2"/>
+          <w:sz w:val="24"/>
+          <w:szCs w:val="24"/>
+        </w:rPr>
         <w:t>–</w:t>
       </w:r>
       <w:r>
@@ -4154,19 +5396,21 @@
       <w:pPr>
         <w:jc w:val="left"/>
         <w:rPr>
-          <w:b/>
-          <w:sz w:val="24"/>
-          <w:szCs w:val="24"/>
-        </w:rPr>
-      </w:pPr>
-      <w:r>
-        <w:rPr>
           <w:rFonts w:hint="eastAsia"/>
           <w:b/>
           <w:color w:val="1F497D" w:themeColor="text2"/>
           <w:sz w:val="24"/>
           <w:szCs w:val="24"/>
         </w:rPr>
+      </w:pPr>
+      <w:r>
+        <w:rPr>
+          <w:rFonts w:hint="eastAsia"/>
+          <w:b/>
+          <w:color w:val="1F497D" w:themeColor="text2"/>
+          <w:sz w:val="24"/>
+          <w:szCs w:val="24"/>
+        </w:rPr>
         <w:t xml:space="preserve">Chapter 9 </w:t>
       </w:r>
       <w:r>
@@ -4207,6 +5451,53 @@
         </w:rPr>
         <w:t xml:space="preserve"> brief read.</w:t>
       </w:r>
+    </w:p>
+    <w:p>
+      <w:pPr>
+        <w:jc w:val="left"/>
+        <w:rPr>
+          <w:rFonts w:hint="eastAsia"/>
+          <w:b/>
+          <w:color w:val="1F497D" w:themeColor="text2"/>
+          <w:sz w:val="24"/>
+          <w:szCs w:val="24"/>
+        </w:rPr>
+      </w:pPr>
+    </w:p>
+    <w:p>
+      <w:pPr>
+        <w:jc w:val="left"/>
+        <w:rPr>
+          <w:rFonts w:hint="eastAsia"/>
+          <w:b/>
+          <w:color w:val="E36C0A" w:themeColor="accent6" w:themeShade="BF"/>
+          <w:sz w:val="52"/>
+          <w:szCs w:val="52"/>
+        </w:rPr>
+      </w:pPr>
+      <w:r>
+        <w:rPr>
+          <w:rFonts w:hint="eastAsia"/>
+          <w:b/>
+          <w:color w:val="E36C0A" w:themeColor="accent6" w:themeShade="BF"/>
+          <w:sz w:val="52"/>
+          <w:szCs w:val="52"/>
+        </w:rPr>
+        <w:lastRenderedPageBreak/>
+        <w:t>.NET</w:t>
+      </w:r>
+    </w:p>
+    <w:p>
+      <w:pPr>
+        <w:jc w:val="left"/>
+        <w:rPr>
+          <w:b/>
+          <w:sz w:val="24"/>
+          <w:szCs w:val="24"/>
+        </w:rPr>
+      </w:pPr>
+      <w:bookmarkStart w:id="2" w:name="_GoBack"/>
+      <w:bookmarkEnd w:id="2"/>
     </w:p>
     <w:sectPr>
       <w:pgSz w:w="11906" w:h="16838"/>

</xml_diff>

<commit_message>
finished work on Jan.19
</commit_message>
<xml_diff>
--- a/CI_Notes.docx
+++ b/CI_Notes.docx
@@ -3695,20 +3695,20 @@
         </w:rPr>
         <w:t>GitHub</w:t>
       </w:r>
-      <w:r>
-        <w:rPr>
-          <w:rFonts w:hint="eastAsia"/>
-          <w:lang w:val="en-AU"/>
-        </w:rPr>
-        <w:t>as</w:t>
-      </w:r>
       <w:proofErr w:type="spellEnd"/>
       <w:r>
         <w:rPr>
           <w:rFonts w:hint="eastAsia"/>
           <w:lang w:val="en-AU"/>
         </w:rPr>
-        <w:t xml:space="preserve"> soon as account created, only then you can push local repository to </w:t>
+        <w:t xml:space="preserve"> </w:t>
+      </w:r>
+      <w:r>
+        <w:rPr>
+          <w:rFonts w:hint="eastAsia"/>
+          <w:lang w:val="en-AU"/>
+        </w:rPr>
+        <w:t xml:space="preserve">as soon as account created, only then you can push local repository to </w:t>
       </w:r>
       <w:proofErr w:type="spellStart"/>
       <w:r>
@@ -3856,6 +3856,29 @@
           <w:lang w:val="en-AU"/>
         </w:rPr>
         <w:t>hen deploying public key in a host server is finished.</w:t>
+      </w:r>
+      <w:r>
+        <w:rPr>
+          <w:rFonts w:hint="eastAsia"/>
+          <w:lang w:val="en-AU"/>
+        </w:rPr>
+        <w:t xml:space="preserve"> Note: different repository maintains its own public key list in </w:t>
+      </w:r>
+      <w:proofErr w:type="spellStart"/>
+      <w:r>
+        <w:rPr>
+          <w:rFonts w:hint="eastAsia"/>
+          <w:lang w:val="en-AU"/>
+        </w:rPr>
+        <w:t>GitHub</w:t>
+      </w:r>
+      <w:proofErr w:type="spellEnd"/>
+      <w:r>
+        <w:rPr>
+          <w:rFonts w:hint="eastAsia"/>
+          <w:lang w:val="en-AU"/>
+        </w:rPr>
+        <w:t>, remember to deploy key for new repository, the existing key can be used for multiple repositories.</w:t>
       </w:r>
     </w:p>
     <w:p>
@@ -4010,6 +4033,7 @@
         <w:ind w:left="1260" w:firstLineChars="0" w:firstLine="0"/>
         <w:jc w:val="left"/>
         <w:rPr>
+          <w:rFonts w:hint="eastAsia"/>
           <w:lang w:val="en-AU"/>
         </w:rPr>
       </w:pPr>
@@ -4070,6 +4094,154 @@
     <w:p>
       <w:pPr>
         <w:pStyle w:val="a3"/>
+        <w:numPr>
+          <w:ilvl w:val="2"/>
+          <w:numId w:val="7"/>
+        </w:numPr>
+        <w:ind w:firstLineChars="0"/>
+        <w:jc w:val="left"/>
+        <w:rPr>
+          <w:rFonts w:hint="eastAsia"/>
+          <w:lang w:val="en-AU"/>
+        </w:rPr>
+      </w:pPr>
+      <w:r>
+        <w:rPr>
+          <w:lang w:val="en-AU"/>
+        </w:rPr>
+        <w:t>M</w:t>
+      </w:r>
+      <w:r>
+        <w:rPr>
+          <w:rFonts w:hint="eastAsia"/>
+          <w:lang w:val="en-AU"/>
+        </w:rPr>
+        <w:t xml:space="preserve">anage multiple keys in client and remote server. </w:t>
+      </w:r>
+      <w:r>
+        <w:rPr>
+          <w:lang w:val="en-AU"/>
+        </w:rPr>
+        <w:t>G</w:t>
+      </w:r>
+      <w:r>
+        <w:rPr>
+          <w:rFonts w:hint="eastAsia"/>
+          <w:lang w:val="en-AU"/>
+        </w:rPr>
+        <w:t xml:space="preserve">enerate new private/public key pair. </w:t>
+      </w:r>
+      <w:r>
+        <w:rPr>
+          <w:lang w:val="en-AU"/>
+        </w:rPr>
+        <w:t>A</w:t>
+      </w:r>
+      <w:r>
+        <w:rPr>
+          <w:rFonts w:hint="eastAsia"/>
+          <w:lang w:val="en-AU"/>
+        </w:rPr>
+        <w:t xml:space="preserve">dd public key into corresponding </w:t>
+      </w:r>
+      <w:proofErr w:type="spellStart"/>
+      <w:r>
+        <w:rPr>
+          <w:rFonts w:hint="eastAsia"/>
+          <w:lang w:val="en-AU"/>
+        </w:rPr>
+        <w:t>GitHub</w:t>
+      </w:r>
+      <w:proofErr w:type="spellEnd"/>
+      <w:r>
+        <w:rPr>
+          <w:rFonts w:hint="eastAsia"/>
+          <w:lang w:val="en-AU"/>
+        </w:rPr>
+        <w:t xml:space="preserve"> repository. </w:t>
+      </w:r>
+      <w:r>
+        <w:rPr>
+          <w:lang w:val="en-AU"/>
+        </w:rPr>
+        <w:t>A</w:t>
+      </w:r>
+      <w:r>
+        <w:rPr>
+          <w:rFonts w:hint="eastAsia"/>
+          <w:lang w:val="en-AU"/>
+        </w:rPr>
+        <w:t>dd the new key into SSH agent otherwise it displayed error message when trying to push anything to server.</w:t>
+      </w:r>
+    </w:p>
+    <w:p>
+      <w:pPr>
+        <w:pStyle w:val="a3"/>
+        <w:ind w:left="1260" w:firstLineChars="0" w:firstLine="0"/>
+        <w:jc w:val="left"/>
+        <w:rPr>
+          <w:lang w:val="en-AU"/>
+        </w:rPr>
+      </w:pPr>
+      <w:r>
+        <w:rPr>
+          <w:noProof/>
+        </w:rPr>
+        <w:drawing>
+          <wp:inline distT="0" distB="0" distL="0" distR="0">
+            <wp:extent cx="6353175" cy="1914525"/>
+            <wp:effectExtent l="0" t="0" r="9525" b="9525"/>
+            <wp:docPr id="15" name="图片 15"/>
+            <wp:cNvGraphicFramePr>
+              <a:graphicFrameLocks xmlns:a="http://schemas.openxmlformats.org/drawingml/2006/main" noChangeAspect="1"/>
+            </wp:cNvGraphicFramePr>
+            <a:graphic xmlns:a="http://schemas.openxmlformats.org/drawingml/2006/main">
+              <a:graphicData uri="http://schemas.openxmlformats.org/drawingml/2006/picture">
+                <pic:pic xmlns:pic="http://schemas.openxmlformats.org/drawingml/2006/picture">
+                  <pic:nvPicPr>
+                    <pic:cNvPr id="0" name="Picture 7"/>
+                    <pic:cNvPicPr>
+                      <a:picLocks noChangeAspect="1" noChangeArrowheads="1"/>
+                    </pic:cNvPicPr>
+                  </pic:nvPicPr>
+                  <pic:blipFill>
+                    <a:blip r:embed="rId20">
+                      <a:extLst>
+                        <a:ext uri="{28A0092B-C50C-407E-A947-70E740481C1C}">
+                          <a14:useLocalDpi xmlns:a14="http://schemas.microsoft.com/office/drawing/2010/main" val="0"/>
+                        </a:ext>
+                      </a:extLst>
+                    </a:blip>
+                    <a:srcRect/>
+                    <a:stretch>
+                      <a:fillRect/>
+                    </a:stretch>
+                  </pic:blipFill>
+                  <pic:spPr bwMode="auto">
+                    <a:xfrm>
+                      <a:off x="0" y="0"/>
+                      <a:ext cx="6353175" cy="1914525"/>
+                    </a:xfrm>
+                    <a:prstGeom prst="rect">
+                      <a:avLst/>
+                    </a:prstGeom>
+                    <a:noFill/>
+                    <a:ln>
+                      <a:noFill/>
+                    </a:ln>
+                  </pic:spPr>
+                </pic:pic>
+              </a:graphicData>
+            </a:graphic>
+          </wp:inline>
+        </w:drawing>
+      </w:r>
+      <w:bookmarkStart w:id="2" w:name="_GoBack"/>
+      <w:bookmarkEnd w:id="2"/>
+    </w:p>
+    <w:p>
+      <w:pPr>
+        <w:pStyle w:val="a3"/>
         <w:ind w:left="1680" w:firstLineChars="0" w:firstLine="0"/>
         <w:jc w:val="left"/>
         <w:rPr>
@@ -4358,7 +4530,7 @@
                     </pic:cNvPicPr>
                   </pic:nvPicPr>
                   <pic:blipFill>
-                    <a:blip r:embed="rId20">
+                    <a:blip r:embed="rId21">
                       <a:extLst>
                         <a:ext uri="{28A0092B-C50C-407E-A947-70E740481C1C}">
                           <a14:useLocalDpi xmlns:a14="http://schemas.microsoft.com/office/drawing/2010/main" val="0"/>
@@ -4648,6 +4820,7 @@
         <w:rPr>
           <w:lang w:val="en-AU"/>
         </w:rPr>
+        <w:lastRenderedPageBreak/>
         <w:t>L</w:t>
       </w:r>
       <w:r>
@@ -4703,7 +4876,6 @@
         <w:rPr>
           <w:noProof/>
         </w:rPr>
-        <w:lastRenderedPageBreak/>
         <w:drawing>
           <wp:inline distT="0" distB="0" distL="0" distR="0">
             <wp:extent cx="4410075" cy="4333875"/>
@@ -4722,7 +4894,7 @@
                     </pic:cNvPicPr>
                   </pic:nvPicPr>
                   <pic:blipFill>
-                    <a:blip r:embed="rId21">
+                    <a:blip r:embed="rId22">
                       <a:extLst>
                         <a:ext uri="{28A0092B-C50C-407E-A947-70E740481C1C}">
                           <a14:useLocalDpi xmlns:a14="http://schemas.microsoft.com/office/drawing/2010/main" val="0"/>
@@ -4936,7 +5108,7 @@
                     </pic:cNvPicPr>
                   </pic:nvPicPr>
                   <pic:blipFill>
-                    <a:blip r:embed="rId22">
+                    <a:blip r:embed="rId23">
                       <a:extLst>
                         <a:ext uri="{28A0092B-C50C-407E-A947-70E740481C1C}">
                           <a14:useLocalDpi xmlns:a14="http://schemas.microsoft.com/office/drawing/2010/main" val="0"/>
@@ -5483,21 +5655,331 @@
           <w:sz w:val="52"/>
           <w:szCs w:val="52"/>
         </w:rPr>
-        <w:lastRenderedPageBreak/>
         <w:t>.NET</w:t>
       </w:r>
     </w:p>
     <w:p>
       <w:pPr>
-        <w:jc w:val="left"/>
-        <w:rPr>
-          <w:b/>
-          <w:sz w:val="24"/>
-          <w:szCs w:val="24"/>
-        </w:rPr>
-      </w:pPr>
-      <w:bookmarkStart w:id="2" w:name="_GoBack"/>
-      <w:bookmarkEnd w:id="2"/>
+        <w:pStyle w:val="a3"/>
+        <w:numPr>
+          <w:ilvl w:val="0"/>
+          <w:numId w:val="1"/>
+        </w:numPr>
+        <w:ind w:firstLineChars="0"/>
+        <w:jc w:val="left"/>
+        <w:rPr>
+          <w:rFonts w:hint="eastAsia"/>
+          <w:b/>
+          <w:sz w:val="24"/>
+          <w:szCs w:val="24"/>
+        </w:rPr>
+      </w:pPr>
+      <w:r>
+        <w:rPr>
+          <w:rFonts w:hint="eastAsia"/>
+          <w:sz w:val="24"/>
+          <w:szCs w:val="24"/>
+        </w:rPr>
+        <w:t>How to get a sample project for learning?</w:t>
+      </w:r>
+    </w:p>
+    <w:p>
+      <w:pPr>
+        <w:pStyle w:val="a3"/>
+        <w:ind w:left="420" w:firstLineChars="0" w:firstLine="0"/>
+        <w:jc w:val="left"/>
+        <w:rPr>
+          <w:rFonts w:hint="eastAsia"/>
+          <w:sz w:val="24"/>
+          <w:szCs w:val="24"/>
+        </w:rPr>
+      </w:pPr>
+      <w:r>
+        <w:rPr>
+          <w:sz w:val="24"/>
+          <w:szCs w:val="24"/>
+        </w:rPr>
+        <w:t>O</w:t>
+      </w:r>
+      <w:r>
+        <w:rPr>
+          <w:rFonts w:hint="eastAsia"/>
+          <w:sz w:val="24"/>
+          <w:szCs w:val="24"/>
+        </w:rPr>
+        <w:t xml:space="preserve">pen the </w:t>
+      </w:r>
+      <w:r>
+        <w:rPr>
+          <w:sz w:val="24"/>
+          <w:szCs w:val="24"/>
+        </w:rPr>
+        <w:t>“</w:t>
+      </w:r>
+      <w:r>
+        <w:rPr>
+          <w:rFonts w:hint="eastAsia"/>
+          <w:sz w:val="24"/>
+          <w:szCs w:val="24"/>
+        </w:rPr>
+        <w:t>new project</w:t>
+      </w:r>
+      <w:r>
+        <w:rPr>
+          <w:sz w:val="24"/>
+          <w:szCs w:val="24"/>
+        </w:rPr>
+        <w:t>”</w:t>
+      </w:r>
+      <w:r>
+        <w:rPr>
+          <w:rFonts w:hint="eastAsia"/>
+          <w:sz w:val="24"/>
+          <w:szCs w:val="24"/>
+        </w:rPr>
+        <w:t xml:space="preserve"> dialog from menu, there is a link to get samples online.</w:t>
+      </w:r>
+    </w:p>
+    <w:p>
+      <w:pPr>
+        <w:pStyle w:val="a3"/>
+        <w:ind w:left="420" w:firstLineChars="0" w:firstLine="0"/>
+        <w:jc w:val="left"/>
+        <w:rPr>
+          <w:rFonts w:hint="eastAsia"/>
+          <w:sz w:val="24"/>
+          <w:szCs w:val="24"/>
+        </w:rPr>
+      </w:pPr>
+      <w:r>
+        <w:rPr>
+          <w:noProof/>
+          <w:sz w:val="24"/>
+          <w:szCs w:val="24"/>
+        </w:rPr>
+        <w:drawing>
+          <wp:inline distT="0" distB="0" distL="0" distR="0">
+            <wp:extent cx="2495550" cy="266700"/>
+            <wp:effectExtent l="0" t="0" r="0" b="0"/>
+            <wp:docPr id="12" name="图片 12"/>
+            <wp:cNvGraphicFramePr>
+              <a:graphicFrameLocks xmlns:a="http://schemas.openxmlformats.org/drawingml/2006/main" noChangeAspect="1"/>
+            </wp:cNvGraphicFramePr>
+            <a:graphic xmlns:a="http://schemas.openxmlformats.org/drawingml/2006/main">
+              <a:graphicData uri="http://schemas.openxmlformats.org/drawingml/2006/picture">
+                <pic:pic xmlns:pic="http://schemas.openxmlformats.org/drawingml/2006/picture">
+                  <pic:nvPicPr>
+                    <pic:cNvPr id="0" name="Picture 4"/>
+                    <pic:cNvPicPr>
+                      <a:picLocks noChangeAspect="1" noChangeArrowheads="1"/>
+                    </pic:cNvPicPr>
+                  </pic:nvPicPr>
+                  <pic:blipFill>
+                    <a:blip r:embed="rId24">
+                      <a:extLst>
+                        <a:ext uri="{28A0092B-C50C-407E-A947-70E740481C1C}">
+                          <a14:useLocalDpi xmlns:a14="http://schemas.microsoft.com/office/drawing/2010/main" val="0"/>
+                        </a:ext>
+                      </a:extLst>
+                    </a:blip>
+                    <a:srcRect/>
+                    <a:stretch>
+                      <a:fillRect/>
+                    </a:stretch>
+                  </pic:blipFill>
+                  <pic:spPr bwMode="auto">
+                    <a:xfrm>
+                      <a:off x="0" y="0"/>
+                      <a:ext cx="2495550" cy="266700"/>
+                    </a:xfrm>
+                    <a:prstGeom prst="rect">
+                      <a:avLst/>
+                    </a:prstGeom>
+                    <a:noFill/>
+                    <a:ln>
+                      <a:noFill/>
+                    </a:ln>
+                  </pic:spPr>
+                </pic:pic>
+              </a:graphicData>
+            </a:graphic>
+          </wp:inline>
+        </w:drawing>
+      </w:r>
+    </w:p>
+    <w:p>
+      <w:pPr>
+        <w:jc w:val="left"/>
+        <w:rPr>
+          <w:rFonts w:hint="eastAsia"/>
+          <w:sz w:val="24"/>
+          <w:szCs w:val="24"/>
+        </w:rPr>
+      </w:pPr>
+    </w:p>
+    <w:p>
+      <w:pPr>
+        <w:pStyle w:val="a3"/>
+        <w:numPr>
+          <w:ilvl w:val="0"/>
+          <w:numId w:val="1"/>
+        </w:numPr>
+        <w:ind w:firstLineChars="0"/>
+        <w:jc w:val="left"/>
+        <w:rPr>
+          <w:rFonts w:hint="eastAsia"/>
+          <w:sz w:val="24"/>
+          <w:szCs w:val="24"/>
+        </w:rPr>
+      </w:pPr>
+      <w:r>
+        <w:rPr>
+          <w:sz w:val="24"/>
+          <w:szCs w:val="24"/>
+        </w:rPr>
+        <w:t>C</w:t>
+      </w:r>
+      <w:r>
+        <w:rPr>
+          <w:rFonts w:hint="eastAsia"/>
+          <w:sz w:val="24"/>
+          <w:szCs w:val="24"/>
+        </w:rPr>
+        <w:t>ommon and most easiest operation on a sample project are build and view:</w:t>
+      </w:r>
+    </w:p>
+    <w:p>
+      <w:pPr>
+        <w:pStyle w:val="a3"/>
+        <w:ind w:left="420" w:firstLineChars="0" w:firstLine="0"/>
+        <w:jc w:val="left"/>
+        <w:rPr>
+          <w:rFonts w:hint="eastAsia"/>
+          <w:sz w:val="24"/>
+          <w:szCs w:val="24"/>
+        </w:rPr>
+      </w:pPr>
+      <w:r>
+        <w:rPr>
+          <w:noProof/>
+          <w:sz w:val="24"/>
+          <w:szCs w:val="24"/>
+        </w:rPr>
+        <w:drawing>
+          <wp:inline distT="0" distB="0" distL="0" distR="0">
+            <wp:extent cx="5029200" cy="676275"/>
+            <wp:effectExtent l="0" t="0" r="0" b="9525"/>
+            <wp:docPr id="13" name="图片 13"/>
+            <wp:cNvGraphicFramePr>
+              <a:graphicFrameLocks xmlns:a="http://schemas.openxmlformats.org/drawingml/2006/main" noChangeAspect="1"/>
+            </wp:cNvGraphicFramePr>
+            <a:graphic xmlns:a="http://schemas.openxmlformats.org/drawingml/2006/main">
+              <a:graphicData uri="http://schemas.openxmlformats.org/drawingml/2006/picture">
+                <pic:pic xmlns:pic="http://schemas.openxmlformats.org/drawingml/2006/picture">
+                  <pic:nvPicPr>
+                    <pic:cNvPr id="0" name="Picture 5"/>
+                    <pic:cNvPicPr>
+                      <a:picLocks noChangeAspect="1" noChangeArrowheads="1"/>
+                    </pic:cNvPicPr>
+                  </pic:nvPicPr>
+                  <pic:blipFill>
+                    <a:blip r:embed="rId25">
+                      <a:extLst>
+                        <a:ext uri="{28A0092B-C50C-407E-A947-70E740481C1C}">
+                          <a14:useLocalDpi xmlns:a14="http://schemas.microsoft.com/office/drawing/2010/main" val="0"/>
+                        </a:ext>
+                      </a:extLst>
+                    </a:blip>
+                    <a:srcRect/>
+                    <a:stretch>
+                      <a:fillRect/>
+                    </a:stretch>
+                  </pic:blipFill>
+                  <pic:spPr bwMode="auto">
+                    <a:xfrm>
+                      <a:off x="0" y="0"/>
+                      <a:ext cx="5029200" cy="676275"/>
+                    </a:xfrm>
+                    <a:prstGeom prst="rect">
+                      <a:avLst/>
+                    </a:prstGeom>
+                    <a:noFill/>
+                    <a:ln>
+                      <a:noFill/>
+                    </a:ln>
+                  </pic:spPr>
+                </pic:pic>
+              </a:graphicData>
+            </a:graphic>
+          </wp:inline>
+        </w:drawing>
+      </w:r>
+    </w:p>
+    <w:p>
+      <w:pPr>
+        <w:pStyle w:val="a3"/>
+        <w:ind w:left="420" w:firstLineChars="0" w:firstLine="0"/>
+        <w:jc w:val="left"/>
+        <w:rPr>
+          <w:sz w:val="24"/>
+          <w:szCs w:val="24"/>
+        </w:rPr>
+      </w:pPr>
+      <w:r>
+        <w:rPr>
+          <w:noProof/>
+          <w:sz w:val="24"/>
+          <w:szCs w:val="24"/>
+        </w:rPr>
+        <w:drawing>
+          <wp:inline distT="0" distB="0" distL="0" distR="0">
+            <wp:extent cx="5772150" cy="1543050"/>
+            <wp:effectExtent l="0" t="0" r="0" b="0"/>
+            <wp:docPr id="14" name="图片 14"/>
+            <wp:cNvGraphicFramePr>
+              <a:graphicFrameLocks xmlns:a="http://schemas.openxmlformats.org/drawingml/2006/main" noChangeAspect="1"/>
+            </wp:cNvGraphicFramePr>
+            <a:graphic xmlns:a="http://schemas.openxmlformats.org/drawingml/2006/main">
+              <a:graphicData uri="http://schemas.openxmlformats.org/drawingml/2006/picture">
+                <pic:pic xmlns:pic="http://schemas.openxmlformats.org/drawingml/2006/picture">
+                  <pic:nvPicPr>
+                    <pic:cNvPr id="0" name="Picture 6"/>
+                    <pic:cNvPicPr>
+                      <a:picLocks noChangeAspect="1" noChangeArrowheads="1"/>
+                    </pic:cNvPicPr>
+                  </pic:nvPicPr>
+                  <pic:blipFill>
+                    <a:blip r:embed="rId26">
+                      <a:extLst>
+                        <a:ext uri="{28A0092B-C50C-407E-A947-70E740481C1C}">
+                          <a14:useLocalDpi xmlns:a14="http://schemas.microsoft.com/office/drawing/2010/main" val="0"/>
+                        </a:ext>
+                      </a:extLst>
+                    </a:blip>
+                    <a:srcRect/>
+                    <a:stretch>
+                      <a:fillRect/>
+                    </a:stretch>
+                  </pic:blipFill>
+                  <pic:spPr bwMode="auto">
+                    <a:xfrm>
+                      <a:off x="0" y="0"/>
+                      <a:ext cx="5772150" cy="1543050"/>
+                    </a:xfrm>
+                    <a:prstGeom prst="rect">
+                      <a:avLst/>
+                    </a:prstGeom>
+                    <a:noFill/>
+                    <a:ln>
+                      <a:noFill/>
+                    </a:ln>
+                  </pic:spPr>
+                </pic:pic>
+              </a:graphicData>
+            </a:graphic>
+          </wp:inline>
+        </w:drawing>
+      </w:r>
     </w:p>
     <w:sectPr>
       <w:pgSz w:w="11906" w:h="16838"/>
@@ -5514,7 +5996,7 @@
   <w:abstractNum w:abstractNumId="0">
     <w:nsid w:val="08E56788"/>
     <w:multiLevelType w:val="hybridMultilevel"/>
-    <w:tmpl w:val="3E3E5D8E"/>
+    <w:tmpl w:val="ABF8CC6A"/>
     <w:lvl w:ilvl="0" w:tplc="04090001">
       <w:start w:val="1"/>
       <w:numFmt w:val="bullet"/>
@@ -5627,7 +6109,7 @@
   <w:abstractNum w:abstractNumId="1">
     <w:nsid w:val="0A947A88"/>
     <w:multiLevelType w:val="hybridMultilevel"/>
-    <w:tmpl w:val="29867816"/>
+    <w:tmpl w:val="70481870"/>
     <w:lvl w:ilvl="0" w:tplc="04090001">
       <w:start w:val="1"/>
       <w:numFmt w:val="bullet"/>

</xml_diff>

<commit_message>
finished learning concept of CI and updated in CI_Notes.docx
</commit_message>
<xml_diff>
--- a/CI_Notes.docx
+++ b/CI_Notes.docx
@@ -268,25 +268,7 @@
           <w:sz w:val="24"/>
           <w:szCs w:val="24"/>
         </w:rPr>
-        <w:t xml:space="preserve">hat protocol had been applied on existing </w:t>
-      </w:r>
-      <w:proofErr w:type="spellStart"/>
-      <w:r>
-        <w:rPr>
-          <w:rFonts w:hint="eastAsia"/>
-          <w:sz w:val="24"/>
-          <w:szCs w:val="24"/>
-        </w:rPr>
-        <w:t>Git</w:t>
-      </w:r>
-      <w:proofErr w:type="spellEnd"/>
-      <w:r>
-        <w:rPr>
-          <w:rFonts w:hint="eastAsia"/>
-          <w:sz w:val="24"/>
-          <w:szCs w:val="24"/>
-        </w:rPr>
-        <w:t xml:space="preserve"> server?</w:t>
+        <w:t>hat protocol had been applied on existing Git server?</w:t>
       </w:r>
     </w:p>
     <w:p>
@@ -316,25 +298,7 @@
           <w:sz w:val="24"/>
           <w:szCs w:val="24"/>
         </w:rPr>
-        <w:t xml:space="preserve">re we using internal server or external hosting server like </w:t>
-      </w:r>
-      <w:proofErr w:type="spellStart"/>
-      <w:r>
-        <w:rPr>
-          <w:rFonts w:hint="eastAsia"/>
-          <w:sz w:val="24"/>
-          <w:szCs w:val="24"/>
-        </w:rPr>
-        <w:t>GitHub</w:t>
-      </w:r>
-      <w:proofErr w:type="spellEnd"/>
-      <w:r>
-        <w:rPr>
-          <w:rFonts w:hint="eastAsia"/>
-          <w:sz w:val="24"/>
-          <w:szCs w:val="24"/>
-        </w:rPr>
-        <w:t>?</w:t>
+        <w:t>re we using internal server or external hosting server like GitHub?</w:t>
       </w:r>
     </w:p>
     <w:p>
@@ -410,68 +374,18 @@
           <w:sz w:val="24"/>
           <w:szCs w:val="24"/>
         </w:rPr>
-        <w:t xml:space="preserve"> for </w:t>
-      </w:r>
-      <w:proofErr w:type="spellStart"/>
-      <w:r>
-        <w:rPr>
-          <w:rFonts w:hint="eastAsia"/>
-          <w:sz w:val="24"/>
-          <w:szCs w:val="24"/>
-        </w:rPr>
-        <w:t>Git</w:t>
-      </w:r>
-      <w:proofErr w:type="spellEnd"/>
-      <w:r>
-        <w:rPr>
-          <w:rFonts w:hint="eastAsia"/>
-          <w:sz w:val="24"/>
-          <w:szCs w:val="24"/>
-        </w:rPr>
-        <w:t xml:space="preserve">, Cygwin &amp; </w:t>
-      </w:r>
-      <w:proofErr w:type="spellStart"/>
-      <w:r>
-        <w:rPr>
-          <w:rFonts w:hint="eastAsia"/>
-          <w:sz w:val="24"/>
-          <w:szCs w:val="24"/>
-        </w:rPr>
-        <w:t>msysGit</w:t>
-      </w:r>
-      <w:proofErr w:type="spellEnd"/>
-      <w:r>
-        <w:rPr>
-          <w:rFonts w:hint="eastAsia"/>
-          <w:sz w:val="24"/>
-          <w:szCs w:val="24"/>
-        </w:rPr>
-        <w:t>?</w:t>
-      </w:r>
-    </w:p>
-    <w:p>
-      <w:pPr>
-        <w:jc w:val="left"/>
-      </w:pPr>
-      <w:r>
-        <w:rPr>
-          <w:rFonts w:hint="eastAsia"/>
-        </w:rPr>
-        <w:t xml:space="preserve">Cygwin is a Linux shell, </w:t>
-      </w:r>
-      <w:proofErr w:type="spellStart"/>
-      <w:r>
-        <w:rPr>
-          <w:rFonts w:hint="eastAsia"/>
-        </w:rPr>
-        <w:t>msysGit</w:t>
-      </w:r>
-      <w:proofErr w:type="spellEnd"/>
-      <w:r>
-        <w:rPr>
-          <w:rFonts w:hint="eastAsia"/>
-        </w:rPr>
-        <w:t xml:space="preserve"> is a Windows shell.</w:t>
+        <w:t xml:space="preserve"> for Git, Cygwin &amp; msysGit?</w:t>
+      </w:r>
+    </w:p>
+    <w:p>
+      <w:pPr>
+        <w:jc w:val="left"/>
+      </w:pPr>
+      <w:r>
+        <w:rPr>
+          <w:rFonts w:hint="eastAsia"/>
+        </w:rPr>
+        <w:t>Cygwin is a Linux shell, msysGit is a Windows shell.</w:t>
       </w:r>
     </w:p>
     <w:p>
@@ -527,7 +441,6 @@
         </w:rPr>
         <w:t xml:space="preserve"> </w:t>
       </w:r>
-      <w:proofErr w:type="spellStart"/>
       <w:r>
         <w:rPr>
           <w:rFonts w:hint="eastAsia"/>
@@ -537,7 +450,6 @@
         </w:rPr>
         <w:t>msysGit</w:t>
       </w:r>
-      <w:proofErr w:type="spellEnd"/>
       <w:r>
         <w:rPr>
           <w:rFonts w:hint="eastAsia"/>
@@ -582,14 +494,12 @@
             <w:pPr>
               <w:jc w:val="left"/>
             </w:pPr>
-            <w:proofErr w:type="spellStart"/>
             <w:r>
               <w:rPr>
                 <w:rFonts w:hint="eastAsia"/>
               </w:rPr>
               <w:t>msysGit</w:t>
             </w:r>
-            <w:proofErr w:type="spellEnd"/>
           </w:p>
         </w:tc>
       </w:tr>
@@ -685,39 +595,7 @@
                 <w:rFonts w:hint="eastAsia"/>
                 <w:b/>
               </w:rPr>
-              <w:t xml:space="preserve">rovide visual shell </w:t>
-            </w:r>
-            <w:proofErr w:type="spellStart"/>
-            <w:r>
-              <w:rPr>
-                <w:rFonts w:hint="eastAsia"/>
-                <w:b/>
-              </w:rPr>
-              <w:t>TortoiseGit</w:t>
-            </w:r>
-            <w:proofErr w:type="spellEnd"/>
-            <w:r>
-              <w:rPr>
-                <w:rFonts w:hint="eastAsia"/>
-                <w:b/>
-              </w:rPr>
-              <w:t xml:space="preserve"> which integrated </w:t>
-            </w:r>
-            <w:proofErr w:type="spellStart"/>
-            <w:r>
-              <w:rPr>
-                <w:rFonts w:hint="eastAsia"/>
-                <w:b/>
-              </w:rPr>
-              <w:t>msysGit</w:t>
-            </w:r>
-            <w:proofErr w:type="spellEnd"/>
-            <w:r>
-              <w:rPr>
-                <w:rFonts w:hint="eastAsia"/>
-                <w:b/>
-              </w:rPr>
-              <w:t xml:space="preserve"> and windows file management</w:t>
+              <w:t>rovide visual shell TortoiseGit which integrated msysGit and windows file management</w:t>
             </w:r>
           </w:p>
         </w:tc>
@@ -852,21 +730,7 @@
         <w:rPr>
           <w:rFonts w:hint="eastAsia"/>
         </w:rPr>
-        <w:t>erver repository can set up authentication (</w:t>
-      </w:r>
-      <w:proofErr w:type="spellStart"/>
-      <w:r>
-        <w:rPr>
-          <w:rFonts w:hint="eastAsia"/>
-        </w:rPr>
-        <w:t>Gerrit</w:t>
-      </w:r>
-      <w:proofErr w:type="spellEnd"/>
-      <w:r>
-        <w:rPr>
-          <w:rFonts w:hint="eastAsia"/>
-        </w:rPr>
-        <w:t>).</w:t>
+        <w:t>erver repository can set up authentication (Gerrit).</w:t>
       </w:r>
     </w:p>
     <w:p>
@@ -918,64 +782,18 @@
           <w:sz w:val="24"/>
           <w:szCs w:val="24"/>
         </w:rPr>
-        <w:t xml:space="preserve"> used in </w:t>
-      </w:r>
-      <w:proofErr w:type="spellStart"/>
-      <w:r>
-        <w:rPr>
-          <w:rFonts w:hint="eastAsia"/>
-          <w:sz w:val="24"/>
-          <w:szCs w:val="24"/>
-        </w:rPr>
-        <w:t>Git</w:t>
-      </w:r>
-      <w:proofErr w:type="spellEnd"/>
-      <w:r>
-        <w:rPr>
-          <w:rFonts w:hint="eastAsia"/>
-          <w:sz w:val="24"/>
-          <w:szCs w:val="24"/>
-        </w:rPr>
-        <w:t>?</w:t>
-      </w:r>
-    </w:p>
-    <w:p>
-      <w:pPr>
-        <w:jc w:val="left"/>
-      </w:pPr>
-      <w:r>
-        <w:rPr>
-          <w:rFonts w:hint="eastAsia"/>
-        </w:rPr>
-        <w:t xml:space="preserve">Make it easier for CVS &amp; SVN users to use CVS/SVN </w:t>
-      </w:r>
-      <w:proofErr w:type="gramStart"/>
-      <w:r>
-        <w:rPr>
-          <w:rFonts w:hint="eastAsia"/>
-        </w:rPr>
-        <w:t>alike</w:t>
-      </w:r>
-      <w:proofErr w:type="gramEnd"/>
-      <w:r>
-        <w:rPr>
-          <w:rFonts w:hint="eastAsia"/>
-        </w:rPr>
-        <w:t xml:space="preserve"> command in </w:t>
-      </w:r>
-      <w:proofErr w:type="spellStart"/>
-      <w:r>
-        <w:rPr>
-          <w:rFonts w:hint="eastAsia"/>
-        </w:rPr>
-        <w:t>Git</w:t>
-      </w:r>
-      <w:proofErr w:type="spellEnd"/>
-      <w:r>
-        <w:rPr>
-          <w:rFonts w:hint="eastAsia"/>
-        </w:rPr>
-        <w:t>.</w:t>
+        <w:t xml:space="preserve"> used in Git?</w:t>
+      </w:r>
+    </w:p>
+    <w:p>
+      <w:pPr>
+        <w:jc w:val="left"/>
+      </w:pPr>
+      <w:r>
+        <w:rPr>
+          <w:rFonts w:hint="eastAsia"/>
+        </w:rPr>
+        <w:t>Make it easier for CVS &amp; SVN users to use CVS/SVN alike command in Git.</w:t>
       </w:r>
     </w:p>
     <w:p>
@@ -1026,92 +844,18 @@
       <w:pPr>
         <w:jc w:val="left"/>
       </w:pPr>
-      <w:proofErr w:type="spellStart"/>
-      <w:proofErr w:type="gramStart"/>
-      <w:r>
-        <w:rPr>
-          <w:rFonts w:hint="eastAsia"/>
-        </w:rPr>
-        <w:t>git</w:t>
-      </w:r>
-      <w:proofErr w:type="spellEnd"/>
-      <w:proofErr w:type="gramEnd"/>
-      <w:r>
-        <w:rPr>
-          <w:rFonts w:hint="eastAsia"/>
-        </w:rPr>
-        <w:t xml:space="preserve"> </w:t>
-      </w:r>
-      <w:proofErr w:type="spellStart"/>
-      <w:r>
-        <w:rPr>
-          <w:rFonts w:hint="eastAsia"/>
-        </w:rPr>
-        <w:t>init</w:t>
-      </w:r>
-      <w:proofErr w:type="spellEnd"/>
-      <w:r>
-        <w:rPr>
-          <w:rFonts w:hint="eastAsia"/>
-        </w:rPr>
-        <w:t xml:space="preserve"> / </w:t>
-      </w:r>
-      <w:proofErr w:type="spellStart"/>
-      <w:r>
-        <w:rPr>
-          <w:rFonts w:hint="eastAsia"/>
-        </w:rPr>
-        <w:t>git</w:t>
-      </w:r>
-      <w:proofErr w:type="spellEnd"/>
-      <w:r>
-        <w:rPr>
-          <w:rFonts w:hint="eastAsia"/>
-        </w:rPr>
-        <w:t xml:space="preserve"> add / </w:t>
-      </w:r>
-      <w:proofErr w:type="spellStart"/>
-      <w:r>
-        <w:rPr>
-          <w:rFonts w:hint="eastAsia"/>
-        </w:rPr>
-        <w:t>git</w:t>
-      </w:r>
-      <w:proofErr w:type="spellEnd"/>
-      <w:r>
-        <w:rPr>
-          <w:rFonts w:hint="eastAsia"/>
-        </w:rPr>
-        <w:t xml:space="preserve"> commit</w:t>
-      </w:r>
-      <w:r>
-        <w:rPr>
-          <w:rFonts w:hint="eastAsia"/>
-        </w:rPr>
-        <w:t xml:space="preserve"> / </w:t>
-      </w:r>
-      <w:proofErr w:type="spellStart"/>
-      <w:r>
-        <w:rPr>
-          <w:rFonts w:hint="eastAsia"/>
-        </w:rPr>
-        <w:t>git</w:t>
-      </w:r>
-      <w:proofErr w:type="spellEnd"/>
-      <w:r>
-        <w:rPr>
-          <w:rFonts w:hint="eastAsia"/>
-        </w:rPr>
-        <w:t xml:space="preserve"> </w:t>
-      </w:r>
-      <w:proofErr w:type="spellStart"/>
-      <w:r>
-        <w:rPr>
-          <w:rFonts w:hint="eastAsia"/>
-        </w:rPr>
-        <w:t>config</w:t>
-      </w:r>
-      <w:proofErr w:type="spellEnd"/>
+      <w:r>
+        <w:rPr>
+          <w:rFonts w:hint="eastAsia"/>
+        </w:rPr>
+        <w:t>git init / git add / git commit</w:t>
+      </w:r>
+      <w:r>
+        <w:rPr>
+          <w:rFonts w:hint="eastAsia"/>
+        </w:rPr>
+        <w:t xml:space="preserve"> / git config</w:t>
+      </w:r>
     </w:p>
     <w:p>
       <w:pPr>
@@ -1128,7 +872,6 @@
         <w:ind w:firstLineChars="0"/>
         <w:jc w:val="left"/>
         <w:rPr>
-          <w:rFonts w:hint="eastAsia"/>
           <w:sz w:val="24"/>
           <w:szCs w:val="24"/>
         </w:rPr>
@@ -1163,18 +906,8 @@
           <w:sz w:val="24"/>
           <w:szCs w:val="24"/>
         </w:rPr>
-        <w:t xml:space="preserve"> in </w:t>
-      </w:r>
-      <w:proofErr w:type="spellStart"/>
-      <w:r>
-        <w:rPr>
-          <w:rFonts w:hint="eastAsia"/>
-          <w:sz w:val="24"/>
-          <w:szCs w:val="24"/>
-        </w:rPr>
-        <w:t>Git</w:t>
-      </w:r>
-      <w:proofErr w:type="spellEnd"/>
+        <w:t xml:space="preserve"> in Git</w:t>
+      </w:r>
     </w:p>
     <w:p>
       <w:pPr>
@@ -1185,9 +918,6 @@
         </w:numPr>
         <w:ind w:firstLineChars="0"/>
         <w:jc w:val="left"/>
-        <w:rPr>
-          <w:rFonts w:hint="eastAsia"/>
-        </w:rPr>
       </w:pPr>
       <w:r>
         <w:rPr>
@@ -1205,9 +935,6 @@
         </w:numPr>
         <w:ind w:firstLineChars="0"/>
         <w:jc w:val="left"/>
-        <w:rPr>
-          <w:rFonts w:hint="eastAsia"/>
-        </w:rPr>
       </w:pPr>
       <w:r>
         <w:t>M</w:t>
@@ -1283,23 +1010,13 @@
         </w:rPr>
         <w:t xml:space="preserve"> of </w:t>
       </w:r>
-      <w:proofErr w:type="spellStart"/>
-      <w:r>
-        <w:rPr>
-          <w:rFonts w:hint="eastAsia"/>
-          <w:sz w:val="24"/>
-          <w:szCs w:val="24"/>
-        </w:rPr>
-        <w:t>Git</w:t>
-      </w:r>
-      <w:proofErr w:type="spellEnd"/>
-      <w:r>
-        <w:rPr>
-          <w:rFonts w:hint="eastAsia"/>
-          <w:sz w:val="24"/>
-          <w:szCs w:val="24"/>
-        </w:rPr>
-        <w:t xml:space="preserve"> </w:t>
+      <w:r>
+        <w:rPr>
+          <w:rFonts w:hint="eastAsia"/>
+          <w:sz w:val="24"/>
+          <w:szCs w:val="24"/>
+        </w:rPr>
+        <w:t xml:space="preserve">Git </w:t>
       </w:r>
       <w:r>
         <w:rPr>
@@ -1451,25 +1168,7 @@
           <w:sz w:val="24"/>
           <w:szCs w:val="24"/>
         </w:rPr>
-        <w:t xml:space="preserve"> to mark submitting in </w:t>
-      </w:r>
-      <w:proofErr w:type="spellStart"/>
-      <w:r>
-        <w:rPr>
-          <w:rFonts w:hint="eastAsia"/>
-          <w:sz w:val="24"/>
-          <w:szCs w:val="24"/>
-        </w:rPr>
-        <w:t>Git</w:t>
-      </w:r>
-      <w:proofErr w:type="spellEnd"/>
-      <w:r>
-        <w:rPr>
-          <w:rFonts w:hint="eastAsia"/>
-          <w:sz w:val="24"/>
-          <w:szCs w:val="24"/>
-        </w:rPr>
-        <w:t>?</w:t>
+        <w:t xml:space="preserve"> to mark submitting in Git?</w:t>
       </w:r>
     </w:p>
     <w:p>
@@ -1491,20 +1190,12 @@
         </w:rPr>
         <w:t xml:space="preserve">ributed revision control system, only universal unique number can identify submitting </w:t>
       </w:r>
-      <w:proofErr w:type="gramStart"/>
       <w:r>
         <w:rPr>
           <w:rFonts w:hint="eastAsia"/>
         </w:rPr>
         <w:lastRenderedPageBreak/>
-        <w:t>occurred</w:t>
-      </w:r>
-      <w:proofErr w:type="gramEnd"/>
-      <w:r>
-        <w:rPr>
-          <w:rFonts w:hint="eastAsia"/>
-        </w:rPr>
-        <w:t xml:space="preserve"> at any time in anywhere.</w:t>
+        <w:t>occurred at any time in anywhere.</w:t>
       </w:r>
     </w:p>
     <w:p>
@@ -1549,18 +1240,8 @@
           <w:sz w:val="24"/>
           <w:szCs w:val="24"/>
         </w:rPr>
-        <w:t xml:space="preserve"> for </w:t>
-      </w:r>
-      <w:proofErr w:type="spellStart"/>
-      <w:r>
-        <w:rPr>
-          <w:rFonts w:hint="eastAsia"/>
-          <w:sz w:val="24"/>
-          <w:szCs w:val="24"/>
-        </w:rPr>
-        <w:t>Git</w:t>
-      </w:r>
-      <w:proofErr w:type="spellEnd"/>
+        <w:t xml:space="preserve"> for Git</w:t>
+      </w:r>
     </w:p>
     <w:p>
       <w:pPr>
@@ -1579,49 +1260,7 @@
         <w:rPr>
           <w:rFonts w:hint="eastAsia"/>
         </w:rPr>
-        <w:t xml:space="preserve">hy not use </w:t>
-      </w:r>
-      <w:proofErr w:type="spellStart"/>
-      <w:r>
-        <w:rPr>
-          <w:rFonts w:hint="eastAsia"/>
-        </w:rPr>
-        <w:t>gitk</w:t>
-      </w:r>
-      <w:proofErr w:type="spellEnd"/>
-      <w:r>
-        <w:rPr>
-          <w:rFonts w:hint="eastAsia"/>
-        </w:rPr>
-        <w:t xml:space="preserve">, </w:t>
-      </w:r>
-      <w:proofErr w:type="spellStart"/>
-      <w:r>
-        <w:rPr>
-          <w:rFonts w:hint="eastAsia"/>
-        </w:rPr>
-        <w:t>gitg</w:t>
-      </w:r>
-      <w:proofErr w:type="spellEnd"/>
-      <w:r>
-        <w:rPr>
-          <w:rFonts w:hint="eastAsia"/>
-        </w:rPr>
-        <w:t xml:space="preserve">, </w:t>
-      </w:r>
-      <w:proofErr w:type="spellStart"/>
-      <w:r>
-        <w:rPr>
-          <w:rFonts w:hint="eastAsia"/>
-        </w:rPr>
-        <w:t>qgit</w:t>
-      </w:r>
-      <w:proofErr w:type="spellEnd"/>
-      <w:r>
-        <w:rPr>
-          <w:rFonts w:hint="eastAsia"/>
-        </w:rPr>
-        <w:t xml:space="preserve">? </w:t>
+        <w:t xml:space="preserve">hy not use gitk, gitg, qgit? </w:t>
       </w:r>
       <w:r>
         <w:t>–</w:t>
@@ -1656,21 +1295,7 @@
         <w:rPr>
           <w:rFonts w:hint="eastAsia"/>
         </w:rPr>
-        <w:t xml:space="preserve">hy choose </w:t>
-      </w:r>
-      <w:proofErr w:type="spellStart"/>
-      <w:r>
-        <w:rPr>
-          <w:rFonts w:hint="eastAsia"/>
-        </w:rPr>
-        <w:t>TortoiseGit</w:t>
-      </w:r>
-      <w:proofErr w:type="spellEnd"/>
-      <w:r>
-        <w:rPr>
-          <w:rFonts w:hint="eastAsia"/>
-        </w:rPr>
-        <w:t xml:space="preserve">? </w:t>
+        <w:t xml:space="preserve">hy choose TortoiseGit? </w:t>
       </w:r>
       <w:r>
         <w:t>–</w:t>
@@ -1679,21 +1304,7 @@
         <w:rPr>
           <w:rFonts w:hint="eastAsia"/>
         </w:rPr>
-        <w:t xml:space="preserve"> Familiar to SVN users; free SW in windows; easy to port SVN repository to </w:t>
-      </w:r>
-      <w:proofErr w:type="spellStart"/>
-      <w:r>
-        <w:rPr>
-          <w:rFonts w:hint="eastAsia"/>
-        </w:rPr>
-        <w:t>Git</w:t>
-      </w:r>
-      <w:proofErr w:type="spellEnd"/>
-      <w:r>
-        <w:rPr>
-          <w:rFonts w:hint="eastAsia"/>
-        </w:rPr>
-        <w:t>.</w:t>
+        <w:t xml:space="preserve"> Familiar to SVN users; free SW in windows; easy to port SVN repository to Git.</w:t>
       </w:r>
     </w:p>
     <w:p>
@@ -1712,7 +1323,6 @@
         </w:rPr>
         <w:t xml:space="preserve">Install </w:t>
       </w:r>
-      <w:proofErr w:type="spellStart"/>
       <w:r>
         <w:rPr>
           <w:rFonts w:hint="eastAsia"/>
@@ -1720,7 +1330,6 @@
         </w:rPr>
         <w:t>TortoiseGit</w:t>
       </w:r>
-      <w:proofErr w:type="spellEnd"/>
     </w:p>
     <w:p>
       <w:pPr>
@@ -1753,21 +1362,7 @@
         <w:rPr>
           <w:rFonts w:hint="eastAsia"/>
         </w:rPr>
-        <w:t xml:space="preserve">, prerequisites: Windows Installer and </w:t>
-      </w:r>
-      <w:proofErr w:type="spellStart"/>
-      <w:r>
-        <w:rPr>
-          <w:rFonts w:hint="eastAsia"/>
-        </w:rPr>
-        <w:t>Git</w:t>
-      </w:r>
-      <w:proofErr w:type="spellEnd"/>
-      <w:r>
-        <w:rPr>
-          <w:rFonts w:hint="eastAsia"/>
-        </w:rPr>
-        <w:t xml:space="preserve"> for Windows. </w:t>
+        <w:t xml:space="preserve">, prerequisites: Windows Installer and Git for Windows. </w:t>
       </w:r>
       <w:r>
         <w:t>C</w:t>
@@ -1776,21 +1371,7 @@
         <w:rPr>
           <w:rFonts w:hint="eastAsia"/>
         </w:rPr>
-        <w:t>heck if the computer already installed Windows Installer: run-&gt;command window-&gt;</w:t>
-      </w:r>
-      <w:proofErr w:type="spellStart"/>
-      <w:r>
-        <w:rPr>
-          <w:rFonts w:hint="eastAsia"/>
-        </w:rPr>
-        <w:t>msiexec</w:t>
-      </w:r>
-      <w:proofErr w:type="spellEnd"/>
-      <w:r>
-        <w:rPr>
-          <w:rFonts w:hint="eastAsia"/>
-        </w:rPr>
-        <w:t xml:space="preserve">. </w:t>
+        <w:t xml:space="preserve">heck if the computer already installed Windows Installer: run-&gt;command window-&gt;msiexec. </w:t>
       </w:r>
     </w:p>
     <w:p>
@@ -1844,21 +1425,7 @@
         <w:rPr>
           <w:rFonts w:hint="eastAsia"/>
         </w:rPr>
-        <w:t xml:space="preserve">efer to instruction in </w:t>
-      </w:r>
-      <w:proofErr w:type="spellStart"/>
-      <w:r>
-        <w:rPr>
-          <w:rFonts w:hint="eastAsia"/>
-        </w:rPr>
-        <w:t>Youdao</w:t>
-      </w:r>
-      <w:proofErr w:type="spellEnd"/>
-      <w:r>
-        <w:rPr>
-          <w:rFonts w:hint="eastAsia"/>
-        </w:rPr>
-        <w:t xml:space="preserve"> notes.</w:t>
+        <w:t>efer to instruction in Youdao notes.</w:t>
       </w:r>
     </w:p>
     <w:p>
@@ -1877,7 +1444,6 @@
         </w:rPr>
         <w:t xml:space="preserve">Install </w:t>
       </w:r>
-      <w:proofErr w:type="spellStart"/>
       <w:r>
         <w:rPr>
           <w:rFonts w:hint="eastAsia"/>
@@ -1885,7 +1451,6 @@
         </w:rPr>
         <w:t>gitk</w:t>
       </w:r>
-      <w:proofErr w:type="spellEnd"/>
     </w:p>
     <w:p>
       <w:pPr>
@@ -1909,50 +1474,20 @@
       <w:r>
         <w:t>“</w:t>
       </w:r>
-      <w:proofErr w:type="spellStart"/>
-      <w:r>
-        <w:rPr>
-          <w:rFonts w:hint="eastAsia"/>
-        </w:rPr>
-        <w:t>tcl</w:t>
-      </w:r>
-      <w:proofErr w:type="spellEnd"/>
-      <w:r>
-        <w:rPr>
-          <w:rFonts w:hint="eastAsia"/>
-        </w:rPr>
-        <w:t xml:space="preserve"> </w:t>
+      <w:r>
+        <w:rPr>
+          <w:rFonts w:hint="eastAsia"/>
+        </w:rPr>
+        <w:t xml:space="preserve">tcl </w:t>
       </w:r>
       <w:r>
         <w:t>–</w:t>
       </w:r>
-      <w:proofErr w:type="spellStart"/>
-      <w:r>
-        <w:rPr>
-          <w:rFonts w:hint="eastAsia"/>
-        </w:rPr>
-        <w:t>tk</w:t>
-      </w:r>
-      <w:proofErr w:type="spellEnd"/>
-      <w:r>
-        <w:rPr>
-          <w:rFonts w:hint="eastAsia"/>
-        </w:rPr>
-        <w:t xml:space="preserve">: </w:t>
-      </w:r>
-      <w:proofErr w:type="spellStart"/>
-      <w:r>
-        <w:rPr>
-          <w:rFonts w:hint="eastAsia"/>
-        </w:rPr>
-        <w:t>Tcl</w:t>
-      </w:r>
-      <w:proofErr w:type="spellEnd"/>
-      <w:r>
-        <w:rPr>
-          <w:rFonts w:hint="eastAsia"/>
-        </w:rPr>
-        <w:t xml:space="preserve"> X11 toolkit</w:t>
+      <w:r>
+        <w:rPr>
+          <w:rFonts w:hint="eastAsia"/>
+        </w:rPr>
+        <w:t>tk: Tcl X11 toolkit</w:t>
       </w:r>
       <w:r>
         <w:t>”</w:t>
@@ -2001,13 +1536,8 @@
         </w:rPr>
         <w:t xml:space="preserve"> </w:t>
       </w:r>
-      <w:proofErr w:type="spellStart"/>
-      <w:r>
-        <w:t>ActiveTcl</w:t>
-      </w:r>
-      <w:proofErr w:type="spellEnd"/>
-      <w:r>
-        <w:t xml:space="preserve"> Community Edition </w:t>
+      <w:r>
+        <w:t xml:space="preserve">ActiveTcl Community Edition </w:t>
       </w:r>
       <w:r>
         <w:rPr>
@@ -2149,7 +1679,6 @@
         </w:rPr>
         <w:t xml:space="preserve">roubleshooting of running </w:t>
       </w:r>
-      <w:proofErr w:type="spellStart"/>
       <w:r>
         <w:rPr>
           <w:rFonts w:hint="eastAsia"/>
@@ -2157,7 +1686,6 @@
         </w:rPr>
         <w:t>gitk</w:t>
       </w:r>
-      <w:proofErr w:type="spellEnd"/>
     </w:p>
     <w:p>
       <w:pPr>
@@ -2185,21 +1713,7 @@
         <w:rPr>
           <w:rFonts w:hint="eastAsia"/>
         </w:rPr>
-        <w:t xml:space="preserve">$ </w:t>
-      </w:r>
-      <w:proofErr w:type="spellStart"/>
-      <w:r>
-        <w:rPr>
-          <w:rFonts w:hint="eastAsia"/>
-        </w:rPr>
-        <w:t>gitk</w:t>
-      </w:r>
-      <w:proofErr w:type="spellEnd"/>
-      <w:r>
-        <w:rPr>
-          <w:rFonts w:hint="eastAsia"/>
-        </w:rPr>
-        <w:t xml:space="preserve"> </w:t>
+        <w:t xml:space="preserve">$ gitk </w:t>
       </w:r>
       <w:r>
         <w:t>–</w:t>
@@ -2299,14 +1813,12 @@
       <w:r>
         <w:t>“</w:t>
       </w:r>
-      <w:proofErr w:type="spellStart"/>
       <w:r>
         <w:rPr>
           <w:rFonts w:hint="eastAsia"/>
         </w:rPr>
         <w:t>XInit</w:t>
       </w:r>
-      <w:proofErr w:type="spellEnd"/>
       <w:r>
         <w:t>”</w:t>
       </w:r>
@@ -2319,14 +1831,12 @@
       <w:r>
         <w:t>“</w:t>
       </w:r>
-      <w:proofErr w:type="spellStart"/>
       <w:r>
         <w:rPr>
           <w:rFonts w:hint="eastAsia"/>
         </w:rPr>
         <w:t>XInit</w:t>
       </w:r>
-      <w:proofErr w:type="spellEnd"/>
       <w:r>
         <w:t>”</w:t>
       </w:r>
@@ -2361,33 +1871,8 @@
         <w:rPr>
           <w:rFonts w:hint="eastAsia"/>
         </w:rPr>
-        <w:t xml:space="preserve">efer to </w:t>
-      </w:r>
-      <w:proofErr w:type="spellStart"/>
-      <w:r>
-        <w:rPr>
-          <w:rFonts w:hint="eastAsia"/>
-        </w:rPr>
-        <w:t>Youdao</w:t>
-      </w:r>
-      <w:proofErr w:type="spellEnd"/>
-      <w:r>
-        <w:rPr>
-          <w:rFonts w:hint="eastAsia"/>
-        </w:rPr>
-        <w:t xml:space="preserve"> notes for details.</w:t>
-      </w:r>
-    </w:p>
-    <w:p>
-      <w:pPr>
-        <w:pStyle w:val="a3"/>
-        <w:numPr>
-          <w:ilvl w:val="1"/>
-          <w:numId w:val="6"/>
-        </w:numPr>
-        <w:ind w:firstLineChars="0"/>
-        <w:jc w:val="left"/>
-      </w:pPr>
+        <w:t>efer to Youdao notes for details.</w:t>
+      </w:r>
     </w:p>
     <w:p>
       <w:pPr>
@@ -2431,25 +1916,7 @@
           <w:sz w:val="24"/>
           <w:szCs w:val="24"/>
         </w:rPr>
-        <w:t xml:space="preserve"> supported in </w:t>
-      </w:r>
-      <w:proofErr w:type="spellStart"/>
-      <w:r>
-        <w:rPr>
-          <w:rFonts w:hint="eastAsia"/>
-          <w:sz w:val="24"/>
-          <w:szCs w:val="24"/>
-        </w:rPr>
-        <w:t>Git</w:t>
-      </w:r>
-      <w:proofErr w:type="spellEnd"/>
-      <w:r>
-        <w:rPr>
-          <w:rFonts w:hint="eastAsia"/>
-          <w:sz w:val="24"/>
-          <w:szCs w:val="24"/>
-        </w:rPr>
-        <w:t xml:space="preserve"> and the corresponding URL</w:t>
+        <w:t xml:space="preserve"> supported in Git and the corresponding URL</w:t>
       </w:r>
       <w:r>
         <w:rPr>
@@ -2676,25 +2143,14 @@
           <w:lang w:val="en-AU"/>
         </w:rPr>
       </w:pPr>
-      <w:proofErr w:type="spellStart"/>
-      <w:r>
-        <w:rPr>
-          <w:b/>
-          <w:sz w:val="24"/>
-          <w:szCs w:val="24"/>
-          <w:lang w:val="en-AU"/>
-        </w:rPr>
-        <w:t>Ssh</w:t>
-      </w:r>
-      <w:proofErr w:type="spellEnd"/>
-      <w:r>
-        <w:rPr>
-          <w:b/>
-          <w:sz w:val="24"/>
-          <w:szCs w:val="24"/>
-          <w:lang w:val="en-AU"/>
-        </w:rPr>
-        <w:t>: could not resolve host name</w:t>
+      <w:r>
+        <w:rPr>
+          <w:b/>
+          <w:sz w:val="24"/>
+          <w:szCs w:val="24"/>
+          <w:lang w:val="en-AU"/>
+        </w:rPr>
+        <w:t>Ssh: could not resolve host name</w:t>
       </w:r>
     </w:p>
     <w:p>
@@ -2825,21 +2281,7 @@
         <w:rPr>
           <w:lang w:val="en-AU"/>
         </w:rPr>
-        <w:t xml:space="preserve"> when I clone repository for user2 in </w:t>
-      </w:r>
-      <w:proofErr w:type="spellStart"/>
-      <w:r>
-        <w:rPr>
-          <w:lang w:val="en-AU"/>
-        </w:rPr>
-        <w:t>TortoiseGit</w:t>
-      </w:r>
-      <w:proofErr w:type="spellEnd"/>
-      <w:r>
-        <w:rPr>
-          <w:lang w:val="en-AU"/>
-        </w:rPr>
-        <w:t>.</w:t>
+        <w:t xml:space="preserve"> when I clone repository for user2 in TortoiseGit.</w:t>
       </w:r>
       <w:r>
         <w:rPr>
@@ -2966,79 +2408,7 @@
           <w:szCs w:val="24"/>
           <w:lang w:val="en-AU"/>
         </w:rPr>
-        <w:t>git –git-</w:t>
-      </w:r>
-      <w:proofErr w:type="spellStart"/>
-      <w:r>
-        <w:rPr>
-          <w:sz w:val="24"/>
-          <w:szCs w:val="24"/>
-          <w:lang w:val="en-AU"/>
-        </w:rPr>
-        <w:t>dir</w:t>
-      </w:r>
-      <w:proofErr w:type="spellEnd"/>
-      <w:r>
-        <w:rPr>
-          <w:sz w:val="24"/>
-          <w:szCs w:val="24"/>
-          <w:lang w:val="en-AU"/>
-        </w:rPr>
-        <w:t>=/path/to/repo/</w:t>
-      </w:r>
-      <w:proofErr w:type="spellStart"/>
-      <w:r>
-        <w:rPr>
-          <w:sz w:val="24"/>
-          <w:szCs w:val="24"/>
-          <w:lang w:val="en-AU"/>
-        </w:rPr>
-        <w:t>shared.git</w:t>
-      </w:r>
-      <w:proofErr w:type="spellEnd"/>
-      <w:r>
-        <w:rPr>
-          <w:sz w:val="24"/>
-          <w:szCs w:val="24"/>
-          <w:lang w:val="en-AU"/>
-        </w:rPr>
-        <w:t xml:space="preserve"> </w:t>
-      </w:r>
-      <w:proofErr w:type="spellStart"/>
-      <w:r>
-        <w:rPr>
-          <w:sz w:val="24"/>
-          <w:szCs w:val="24"/>
-          <w:lang w:val="en-AU"/>
-        </w:rPr>
-        <w:t>config</w:t>
-      </w:r>
-      <w:proofErr w:type="spellEnd"/>
-      <w:r>
-        <w:rPr>
-          <w:sz w:val="24"/>
-          <w:szCs w:val="24"/>
-          <w:lang w:val="en-AU"/>
-        </w:rPr>
-        <w:t xml:space="preserve"> \ </w:t>
-      </w:r>
-      <w:proofErr w:type="spellStart"/>
-      <w:r>
-        <w:rPr>
-          <w:sz w:val="24"/>
-          <w:szCs w:val="24"/>
-          <w:lang w:val="en-AU"/>
-        </w:rPr>
-        <w:t>receive.denyNonFastForwards</w:t>
-      </w:r>
-      <w:proofErr w:type="spellEnd"/>
-      <w:r>
-        <w:rPr>
-          <w:sz w:val="24"/>
-          <w:szCs w:val="24"/>
-          <w:lang w:val="en-AU"/>
-        </w:rPr>
-        <w:t xml:space="preserve"> true</w:t>
+        <w:t>git –git-dir=/path/to/repo/shared.git config \ receive.denyNonFastForwards true</w:t>
       </w:r>
       <w:bookmarkEnd w:id="0"/>
       <w:bookmarkEnd w:id="1"/>
@@ -3094,7 +2464,6 @@
         </w:rPr>
         <w:t xml:space="preserve">ource control server management tool </w:t>
       </w:r>
-      <w:proofErr w:type="spellStart"/>
       <w:r>
         <w:rPr>
           <w:rFonts w:hint="eastAsia"/>
@@ -3105,7 +2474,6 @@
         </w:rPr>
         <w:t>Gitolite</w:t>
       </w:r>
-      <w:proofErr w:type="spellEnd"/>
       <w:r>
         <w:rPr>
           <w:rFonts w:hint="eastAsia"/>
@@ -3130,27 +2498,7 @@
           <w:szCs w:val="24"/>
           <w:lang w:val="en-AU"/>
         </w:rPr>
-        <w:t xml:space="preserve"> </w:t>
-      </w:r>
-      <w:proofErr w:type="gramStart"/>
-      <w:r>
-        <w:rPr>
-          <w:rFonts w:hint="eastAsia"/>
-          <w:sz w:val="24"/>
-          <w:szCs w:val="24"/>
-          <w:lang w:val="en-AU"/>
-        </w:rPr>
-        <w:t>to</w:t>
-      </w:r>
-      <w:proofErr w:type="gramEnd"/>
-      <w:r>
-        <w:rPr>
-          <w:rFonts w:hint="eastAsia"/>
-          <w:sz w:val="24"/>
-          <w:szCs w:val="24"/>
-          <w:lang w:val="en-AU"/>
-        </w:rPr>
-        <w:t xml:space="preserve"> be studied later.</w:t>
+        <w:t xml:space="preserve"> to be studied later.</w:t>
       </w:r>
     </w:p>
     <w:p>
@@ -3324,37 +2672,12 @@
         </w:rPr>
         <w:t xml:space="preserve">, </w:t>
       </w:r>
-      <w:proofErr w:type="gramStart"/>
-      <w:r>
-        <w:rPr>
-          <w:rFonts w:hint="eastAsia"/>
-          <w:lang w:val="en-AU"/>
-        </w:rPr>
-        <w:t>then</w:t>
-      </w:r>
-      <w:proofErr w:type="gramEnd"/>
-      <w:r>
-        <w:rPr>
-          <w:rFonts w:hint="eastAsia"/>
-          <w:lang w:val="en-AU"/>
-        </w:rPr>
-        <w:t xml:space="preserve"> unzip it in </w:t>
-      </w:r>
-      <w:proofErr w:type="spellStart"/>
-      <w:r>
-        <w:rPr>
-          <w:rFonts w:hint="eastAsia"/>
-          <w:lang w:val="en-AU"/>
-        </w:rPr>
-        <w:t>winrar</w:t>
-      </w:r>
-      <w:proofErr w:type="spellEnd"/>
-      <w:r>
-        <w:rPr>
-          <w:rFonts w:hint="eastAsia"/>
-          <w:lang w:val="en-AU"/>
-        </w:rPr>
-        <w:t>.</w:t>
+      <w:r>
+        <w:rPr>
+          <w:rFonts w:hint="eastAsia"/>
+          <w:lang w:val="en-AU"/>
+        </w:rPr>
+        <w:t>then unzip it in winrar.</w:t>
       </w:r>
     </w:p>
     <w:p>
@@ -3381,23 +2704,7 @@
           <w:rFonts w:hint="eastAsia"/>
           <w:lang w:val="en-AU"/>
         </w:rPr>
-        <w:t xml:space="preserve">ore info </w:t>
-      </w:r>
-      <w:proofErr w:type="gramStart"/>
-      <w:r>
-        <w:rPr>
-          <w:rFonts w:hint="eastAsia"/>
-          <w:lang w:val="en-AU"/>
-        </w:rPr>
-        <w:t>refer</w:t>
-      </w:r>
-      <w:proofErr w:type="gramEnd"/>
-      <w:r>
-        <w:rPr>
-          <w:rFonts w:hint="eastAsia"/>
-          <w:lang w:val="en-AU"/>
-        </w:rPr>
-        <w:t xml:space="preserve"> to </w:t>
+        <w:t xml:space="preserve">ore info refer to </w:t>
       </w:r>
       <w:r>
         <w:rPr>
@@ -3565,7 +2872,6 @@
         </w:rPr>
         <w:t xml:space="preserve">ost popular one </w:t>
       </w:r>
-      <w:proofErr w:type="spellStart"/>
       <w:r>
         <w:rPr>
           <w:rFonts w:hint="eastAsia"/>
@@ -3574,7 +2880,6 @@
         </w:rPr>
         <w:t>GitHub</w:t>
       </w:r>
-      <w:proofErr w:type="spellEnd"/>
       <w:r>
         <w:rPr>
           <w:rFonts w:hint="eastAsia"/>
@@ -3623,17 +2928,8 @@
           <w:rFonts w:hint="eastAsia"/>
           <w:lang w:val="en-AU"/>
         </w:rPr>
-        <w:t xml:space="preserve">, </w:t>
-      </w:r>
-      <w:proofErr w:type="spellStart"/>
-      <w:r>
-        <w:rPr>
-          <w:rFonts w:hint="eastAsia"/>
-          <w:lang w:val="en-AU"/>
-        </w:rPr>
-        <w:t>bexie</w:t>
-      </w:r>
-      <w:proofErr w:type="spellEnd"/>
+        <w:t>, bexie</w:t>
+      </w:r>
     </w:p>
     <w:p>
       <w:pPr>
@@ -3645,7 +2941,6 @@
         <w:ind w:firstLineChars="0"/>
         <w:jc w:val="left"/>
         <w:rPr>
-          <w:rFonts w:hint="eastAsia"/>
           <w:lang w:val="en-AU"/>
         </w:rPr>
       </w:pPr>
@@ -3685,17 +2980,8 @@
           <w:rFonts w:hint="eastAsia"/>
           <w:lang w:val="en-AU"/>
         </w:rPr>
-        <w:t xml:space="preserve">in </w:t>
-      </w:r>
-      <w:proofErr w:type="spellStart"/>
-      <w:r>
-        <w:rPr>
-          <w:rFonts w:hint="eastAsia"/>
-          <w:lang w:val="en-AU"/>
-        </w:rPr>
-        <w:t>GitHub</w:t>
-      </w:r>
-      <w:proofErr w:type="spellEnd"/>
+        <w:t>in GitHub</w:t>
+      </w:r>
       <w:r>
         <w:rPr>
           <w:rFonts w:hint="eastAsia"/>
@@ -3708,23 +2994,7 @@
           <w:rFonts w:hint="eastAsia"/>
           <w:lang w:val="en-AU"/>
         </w:rPr>
-        <w:t xml:space="preserve">as soon as account created, only then you can push local repository to </w:t>
-      </w:r>
-      <w:proofErr w:type="spellStart"/>
-      <w:r>
-        <w:rPr>
-          <w:rFonts w:hint="eastAsia"/>
-          <w:lang w:val="en-AU"/>
-        </w:rPr>
-        <w:t>GitHub</w:t>
-      </w:r>
-      <w:proofErr w:type="spellEnd"/>
-      <w:r>
-        <w:rPr>
-          <w:rFonts w:hint="eastAsia"/>
-          <w:lang w:val="en-AU"/>
-        </w:rPr>
-        <w:t>.</w:t>
+        <w:t>as soon as account created, only then you can push local repository to GitHub.</w:t>
       </w:r>
       <w:r>
         <w:rPr>
@@ -3862,23 +3132,7 @@
           <w:rFonts w:hint="eastAsia"/>
           <w:lang w:val="en-AU"/>
         </w:rPr>
-        <w:t xml:space="preserve"> Note: different repository maintains its own public key list in </w:t>
-      </w:r>
-      <w:proofErr w:type="spellStart"/>
-      <w:r>
-        <w:rPr>
-          <w:rFonts w:hint="eastAsia"/>
-          <w:lang w:val="en-AU"/>
-        </w:rPr>
-        <w:t>GitHub</w:t>
-      </w:r>
-      <w:proofErr w:type="spellEnd"/>
-      <w:r>
-        <w:rPr>
-          <w:rFonts w:hint="eastAsia"/>
-          <w:lang w:val="en-AU"/>
-        </w:rPr>
-        <w:t>, remember to deploy key for new repository, the existing key can be used for multiple repositories.</w:t>
+        <w:t xml:space="preserve"> Note: different repository maintains its own public key list in GitHub, remember to deploy key for new repository, the existing key can be used for multiple repositories.</w:t>
       </w:r>
     </w:p>
     <w:p>
@@ -3891,7 +3145,6 @@
         <w:ind w:firstLineChars="0"/>
         <w:jc w:val="left"/>
         <w:rPr>
-          <w:rFonts w:hint="eastAsia"/>
           <w:lang w:val="en-AU"/>
         </w:rPr>
       </w:pPr>
@@ -3915,7 +3168,6 @@
         <w:ind w:left="1260" w:firstLineChars="0" w:firstLine="0"/>
         <w:jc w:val="left"/>
         <w:rPr>
-          <w:rFonts w:hint="eastAsia"/>
           <w:lang w:val="en-AU"/>
         </w:rPr>
       </w:pPr>
@@ -3990,6 +3242,7 @@
       </w:pPr>
       <w:r>
         <w:rPr>
+          <w:b/>
           <w:lang w:val="en-AU"/>
         </w:rPr>
         <w:t>P</w:t>
@@ -3997,34 +3250,17 @@
       <w:r>
         <w:rPr>
           <w:rFonts w:hint="eastAsia"/>
-          <w:lang w:val="en-AU"/>
-        </w:rPr>
-        <w:t xml:space="preserve">ush local repository to </w:t>
-      </w:r>
-      <w:proofErr w:type="spellStart"/>
-      <w:proofErr w:type="gramStart"/>
-      <w:r>
-        <w:rPr>
-          <w:rFonts w:hint="eastAsia"/>
-          <w:lang w:val="en-AU"/>
-        </w:rPr>
-        <w:t>GitHub</w:t>
-      </w:r>
-      <w:proofErr w:type="spellEnd"/>
-      <w:r>
-        <w:rPr>
-          <w:rFonts w:hint="eastAsia"/>
-          <w:lang w:val="en-AU"/>
-        </w:rPr>
-        <w:t>,</w:t>
-      </w:r>
-      <w:proofErr w:type="gramEnd"/>
-      <w:r>
-        <w:rPr>
-          <w:rFonts w:hint="eastAsia"/>
-          <w:lang w:val="en-AU"/>
-        </w:rPr>
-        <w:t xml:space="preserve"> remember to pull first if there is something in server to be merged.</w:t>
+          <w:b/>
+          <w:lang w:val="en-AU"/>
+        </w:rPr>
+        <w:t>ush local repository to GitHub</w:t>
+      </w:r>
+      <w:r>
+        <w:rPr>
+          <w:rFonts w:hint="eastAsia"/>
+          <w:lang w:val="en-AU"/>
+        </w:rPr>
+        <w:t>, remember to pull first if there is something in server to be merged.</w:t>
       </w:r>
     </w:p>
     <w:p>
@@ -4033,7 +3269,23 @@
         <w:ind w:left="1260" w:firstLineChars="0" w:firstLine="0"/>
         <w:jc w:val="left"/>
         <w:rPr>
-          <w:rFonts w:hint="eastAsia"/>
+          <w:lang w:val="en-AU"/>
+        </w:rPr>
+      </w:pPr>
+      <w:r>
+        <w:rPr>
+          <w:rFonts w:hint="eastAsia"/>
+          <w:lang w:val="en-AU"/>
+        </w:rPr>
+        <w:t>$git add origin git@github.com:bexie/LearningDoc.git</w:t>
+      </w:r>
+    </w:p>
+    <w:p>
+      <w:pPr>
+        <w:pStyle w:val="a3"/>
+        <w:ind w:left="1260" w:firstLineChars="0" w:firstLine="0"/>
+        <w:jc w:val="left"/>
+        <w:rPr>
           <w:lang w:val="en-AU"/>
         </w:rPr>
       </w:pPr>
@@ -4101,12 +3353,12 @@
         <w:ind w:firstLineChars="0"/>
         <w:jc w:val="left"/>
         <w:rPr>
-          <w:rFonts w:hint="eastAsia"/>
-          <w:lang w:val="en-AU"/>
-        </w:rPr>
-      </w:pPr>
-      <w:r>
-        <w:rPr>
+          <w:lang w:val="en-AU"/>
+        </w:rPr>
+      </w:pPr>
+      <w:r>
+        <w:rPr>
+          <w:b/>
           <w:lang w:val="en-AU"/>
         </w:rPr>
         <w:t>M</w:t>
@@ -4114,9 +3366,17 @@
       <w:r>
         <w:rPr>
           <w:rFonts w:hint="eastAsia"/>
-          <w:lang w:val="en-AU"/>
-        </w:rPr>
-        <w:t xml:space="preserve">anage multiple keys in client and remote server. </w:t>
+          <w:b/>
+          <w:lang w:val="en-AU"/>
+        </w:rPr>
+        <w:t>anage multiple keys</w:t>
+      </w:r>
+      <w:r>
+        <w:rPr>
+          <w:rFonts w:hint="eastAsia"/>
+          <w:lang w:val="en-AU"/>
+        </w:rPr>
+        <w:t xml:space="preserve"> in client and remote server. </w:t>
       </w:r>
       <w:r>
         <w:rPr>
@@ -4142,23 +3402,7 @@
           <w:rFonts w:hint="eastAsia"/>
           <w:lang w:val="en-AU"/>
         </w:rPr>
-        <w:t xml:space="preserve">dd public key into corresponding </w:t>
-      </w:r>
-      <w:proofErr w:type="spellStart"/>
-      <w:r>
-        <w:rPr>
-          <w:rFonts w:hint="eastAsia"/>
-          <w:lang w:val="en-AU"/>
-        </w:rPr>
-        <w:t>GitHub</w:t>
-      </w:r>
-      <w:proofErr w:type="spellEnd"/>
-      <w:r>
-        <w:rPr>
-          <w:rFonts w:hint="eastAsia"/>
-          <w:lang w:val="en-AU"/>
-        </w:rPr>
-        <w:t xml:space="preserve"> repository. </w:t>
+        <w:t xml:space="preserve">dd public key into corresponding GitHub repository. </w:t>
       </w:r>
       <w:r>
         <w:rPr>
@@ -4236,8 +3480,6 @@
           </wp:inline>
         </w:drawing>
       </w:r>
-      <w:bookmarkStart w:id="2" w:name="_GoBack"/>
-      <w:bookmarkEnd w:id="2"/>
     </w:p>
     <w:p>
       <w:pPr>
@@ -4370,15 +3612,7 @@
           <w:rFonts w:hint="eastAsia"/>
           <w:lang w:val="en-AU"/>
         </w:rPr>
-        <w:t xml:space="preserve">heck if </w:t>
-      </w:r>
-      <w:proofErr w:type="gramStart"/>
-      <w:r>
-        <w:rPr>
-          <w:rFonts w:hint="eastAsia"/>
-          <w:lang w:val="en-AU"/>
-        </w:rPr>
-        <w:t xml:space="preserve">folder </w:t>
+        <w:t xml:space="preserve">heck if folder </w:t>
       </w:r>
       <w:r>
         <w:rPr>
@@ -4391,17 +3625,8 @@
           <w:rFonts w:hint="eastAsia"/>
           <w:lang w:val="en-AU"/>
         </w:rPr>
-        <w:t>.</w:t>
-      </w:r>
-      <w:proofErr w:type="spellStart"/>
-      <w:r>
-        <w:rPr>
-          <w:rFonts w:hint="eastAsia"/>
-          <w:lang w:val="en-AU"/>
-        </w:rPr>
-        <w:t>ssh</w:t>
-      </w:r>
-      <w:proofErr w:type="spellEnd"/>
+        <w:t>.ssh</w:t>
+      </w:r>
       <w:r>
         <w:rPr>
           <w:lang w:val="en-AU"/>
@@ -4413,15 +3638,7 @@
           <w:rFonts w:hint="eastAsia"/>
           <w:lang w:val="en-AU"/>
         </w:rPr>
-        <w:t xml:space="preserve"> exist</w:t>
-      </w:r>
-      <w:proofErr w:type="gramEnd"/>
-      <w:r>
-        <w:rPr>
-          <w:rFonts w:hint="eastAsia"/>
-          <w:lang w:val="en-AU"/>
-        </w:rPr>
-        <w:t xml:space="preserve"> under </w:t>
+        <w:t xml:space="preserve"> exist under </w:t>
       </w:r>
       <w:r>
         <w:rPr>
@@ -4474,17 +3691,8 @@
           <w:rFonts w:hint="eastAsia"/>
           <w:lang w:val="en-AU"/>
         </w:rPr>
-        <w:t xml:space="preserve">$ </w:t>
-      </w:r>
-      <w:proofErr w:type="spellStart"/>
-      <w:r>
-        <w:rPr>
-          <w:rFonts w:hint="eastAsia"/>
-          <w:lang w:val="en-AU"/>
-        </w:rPr>
-        <w:t>ssh-keygen</w:t>
-      </w:r>
-      <w:proofErr w:type="spellEnd"/>
+        <w:t>$ ssh-keygen</w:t>
+      </w:r>
       <w:r>
         <w:rPr>
           <w:lang w:val="en-AU"/>
@@ -4582,39 +3790,7 @@
           <w:rFonts w:hint="eastAsia"/>
           <w:lang w:val="en-AU"/>
         </w:rPr>
-        <w:t xml:space="preserve">r directly use </w:t>
-      </w:r>
-      <w:proofErr w:type="spellStart"/>
-      <w:r>
-        <w:rPr>
-          <w:rFonts w:hint="eastAsia"/>
-          <w:lang w:val="en-AU"/>
-        </w:rPr>
-        <w:t>PuTTY</w:t>
-      </w:r>
-      <w:proofErr w:type="spellEnd"/>
-      <w:r>
-        <w:rPr>
-          <w:rFonts w:hint="eastAsia"/>
-          <w:lang w:val="en-AU"/>
-        </w:rPr>
-        <w:t xml:space="preserve"> </w:t>
-      </w:r>
-      <w:proofErr w:type="spellStart"/>
-      <w:r>
-        <w:rPr>
-          <w:rFonts w:hint="eastAsia"/>
-          <w:lang w:val="en-AU"/>
-        </w:rPr>
-        <w:t>keygen</w:t>
-      </w:r>
-      <w:proofErr w:type="spellEnd"/>
-      <w:r>
-        <w:rPr>
-          <w:rFonts w:hint="eastAsia"/>
-          <w:lang w:val="en-AU"/>
-        </w:rPr>
-        <w:t xml:space="preserve"> to generate public/private key pair.</w:t>
+        <w:t>r directly use PuTTY keygen to generate public/private key pair.</w:t>
       </w:r>
     </w:p>
     <w:p>
@@ -4634,6 +3810,7 @@
         <w:rPr>
           <w:lang w:val="en-AU"/>
         </w:rPr>
+        <w:lastRenderedPageBreak/>
         <w:t>S</w:t>
       </w:r>
       <w:r>
@@ -4641,147 +3818,105 @@
           <w:rFonts w:hint="eastAsia"/>
           <w:lang w:val="en-AU"/>
         </w:rPr>
-        <w:t xml:space="preserve">et </w:t>
-      </w:r>
-      <w:proofErr w:type="spellStart"/>
-      <w:r>
-        <w:rPr>
-          <w:rFonts w:hint="eastAsia"/>
+        <w:t xml:space="preserve">et PuTTY as SSH client in Git by </w:t>
+      </w:r>
+      <w:r>
+        <w:rPr>
+          <w:lang w:val="en-AU"/>
+        </w:rPr>
+        <w:t>“</w:t>
+      </w:r>
+      <w:r>
+        <w:rPr>
+          <w:rFonts w:hint="eastAsia"/>
+          <w:lang w:val="en-AU"/>
+        </w:rPr>
+        <w:t>export GIT_SSH=/cygdrive/</w:t>
+      </w:r>
+      <w:r>
+        <w:rPr>
+          <w:lang w:val="en-AU"/>
+        </w:rPr>
+        <w:t>C</w:t>
+      </w:r>
+      <w:r>
+        <w:rPr>
+          <w:rFonts w:hint="eastAsia"/>
+          <w:lang w:val="en-AU"/>
+        </w:rPr>
+        <w:t>/</w:t>
+      </w:r>
+      <w:r>
+        <w:rPr>
+          <w:lang w:val="en-AU"/>
+        </w:rPr>
+        <w:t>Program</w:t>
+      </w:r>
+      <w:r>
+        <w:rPr>
+          <w:rFonts w:hint="eastAsia"/>
+          <w:lang w:val="en-AU"/>
+        </w:rPr>
+        <w:t>\</w:t>
+      </w:r>
+      <w:r>
+        <w:rPr>
+          <w:lang w:val="en-AU"/>
+        </w:rPr>
+        <w:t xml:space="preserve"> Files</w:t>
+      </w:r>
+      <w:r>
+        <w:rPr>
+          <w:rFonts w:hint="eastAsia"/>
+          <w:lang w:val="en-AU"/>
+        </w:rPr>
+        <w:t>\</w:t>
+      </w:r>
+      <w:r>
+        <w:rPr>
+          <w:lang w:val="en-AU"/>
+        </w:rPr>
+        <w:t xml:space="preserve"> </w:t>
+      </w:r>
+      <w:r>
+        <w:rPr>
+          <w:rFonts w:hint="eastAsia"/>
+          <w:lang w:val="en-AU"/>
+        </w:rPr>
+        <w:t>\</w:t>
+      </w:r>
+      <w:r>
+        <w:rPr>
+          <w:lang w:val="en-AU"/>
+        </w:rPr>
+        <w:t>(x86</w:t>
+      </w:r>
+      <w:r>
+        <w:rPr>
+          <w:rFonts w:hint="eastAsia"/>
+          <w:lang w:val="en-AU"/>
+        </w:rPr>
+        <w:t>\</w:t>
+      </w:r>
+      <w:r>
+        <w:rPr>
+          <w:lang w:val="en-AU"/>
+        </w:rPr>
+        <w:t>)</w:t>
+      </w:r>
+      <w:r>
+        <w:rPr>
+          <w:rFonts w:hint="eastAsia"/>
+          <w:lang w:val="en-AU"/>
+        </w:rPr>
+        <w:t>/</w:t>
+      </w:r>
+      <w:r>
+        <w:rPr>
           <w:lang w:val="en-AU"/>
         </w:rPr>
         <w:t>PuTTY</w:t>
       </w:r>
-      <w:proofErr w:type="spellEnd"/>
-      <w:r>
-        <w:rPr>
-          <w:rFonts w:hint="eastAsia"/>
-          <w:lang w:val="en-AU"/>
-        </w:rPr>
-        <w:t xml:space="preserve"> as SSH client in Git by </w:t>
-      </w:r>
-      <w:r>
-        <w:rPr>
-          <w:lang w:val="en-AU"/>
-        </w:rPr>
-        <w:t>“</w:t>
-      </w:r>
-      <w:r>
-        <w:rPr>
-          <w:rFonts w:hint="eastAsia"/>
-          <w:lang w:val="en-AU"/>
-        </w:rPr>
-        <w:t>export GIT_SSH=/</w:t>
-      </w:r>
-      <w:proofErr w:type="spellStart"/>
-      <w:r>
-        <w:rPr>
-          <w:rFonts w:hint="eastAsia"/>
-          <w:lang w:val="en-AU"/>
-        </w:rPr>
-        <w:t>cygdrive</w:t>
-      </w:r>
-      <w:proofErr w:type="spellEnd"/>
-      <w:r>
-        <w:rPr>
-          <w:rFonts w:hint="eastAsia"/>
-          <w:lang w:val="en-AU"/>
-        </w:rPr>
-        <w:t>/</w:t>
-      </w:r>
-      <w:r>
-        <w:rPr>
-          <w:lang w:val="en-AU"/>
-        </w:rPr>
-        <w:t>C</w:t>
-      </w:r>
-      <w:r>
-        <w:rPr>
-          <w:rFonts w:hint="eastAsia"/>
-          <w:lang w:val="en-AU"/>
-        </w:rPr>
-        <w:t>/</w:t>
-      </w:r>
-      <w:r>
-        <w:rPr>
-          <w:lang w:val="en-AU"/>
-        </w:rPr>
-        <w:t>Program</w:t>
-      </w:r>
-      <w:r>
-        <w:rPr>
-          <w:rFonts w:hint="eastAsia"/>
-          <w:lang w:val="en-AU"/>
-        </w:rPr>
-        <w:t>\</w:t>
-      </w:r>
-      <w:r>
-        <w:rPr>
-          <w:lang w:val="en-AU"/>
-        </w:rPr>
-        <w:t xml:space="preserve"> Files</w:t>
-      </w:r>
-      <w:r>
-        <w:rPr>
-          <w:rFonts w:hint="eastAsia"/>
-          <w:lang w:val="en-AU"/>
-        </w:rPr>
-        <w:t>\</w:t>
-      </w:r>
-      <w:r>
-        <w:rPr>
-          <w:lang w:val="en-AU"/>
-        </w:rPr>
-        <w:t xml:space="preserve"> </w:t>
-      </w:r>
-      <w:proofErr w:type="gramStart"/>
-      <w:r>
-        <w:rPr>
-          <w:rFonts w:hint="eastAsia"/>
-          <w:lang w:val="en-AU"/>
-        </w:rPr>
-        <w:t>\</w:t>
-      </w:r>
-      <w:r>
-        <w:rPr>
-          <w:lang w:val="en-AU"/>
-        </w:rPr>
-        <w:t>(</w:t>
-      </w:r>
-      <w:proofErr w:type="gramEnd"/>
-      <w:r>
-        <w:rPr>
-          <w:lang w:val="en-AU"/>
-        </w:rPr>
-        <w:t>x86</w:t>
-      </w:r>
-      <w:r>
-        <w:rPr>
-          <w:rFonts w:hint="eastAsia"/>
-          <w:lang w:val="en-AU"/>
-        </w:rPr>
-        <w:t>\</w:t>
-      </w:r>
-      <w:r>
-        <w:rPr>
-          <w:lang w:val="en-AU"/>
-        </w:rPr>
-        <w:t>)</w:t>
-      </w:r>
-      <w:r>
-        <w:rPr>
-          <w:rFonts w:hint="eastAsia"/>
-          <w:lang w:val="en-AU"/>
-        </w:rPr>
-        <w:t>/</w:t>
-      </w:r>
-      <w:proofErr w:type="spellStart"/>
-      <w:r>
-        <w:rPr>
-          <w:lang w:val="en-AU"/>
-        </w:rPr>
-        <w:t>PuTTY</w:t>
-      </w:r>
-      <w:proofErr w:type="spellEnd"/>
       <w:r>
         <w:rPr>
           <w:rFonts w:hint="eastAsia"/>
@@ -4820,7 +3955,6 @@
         <w:rPr>
           <w:lang w:val="en-AU"/>
         </w:rPr>
-        <w:lastRenderedPageBreak/>
         <w:t>L</w:t>
       </w:r>
       <w:r>
@@ -4828,39 +3962,7 @@
           <w:rFonts w:hint="eastAsia"/>
           <w:lang w:val="en-AU"/>
         </w:rPr>
-        <w:t xml:space="preserve">aunch </w:t>
-      </w:r>
-      <w:proofErr w:type="spellStart"/>
-      <w:r>
-        <w:rPr>
-          <w:rFonts w:hint="eastAsia"/>
-          <w:lang w:val="en-AU"/>
-        </w:rPr>
-        <w:t>PuTTY</w:t>
-      </w:r>
-      <w:proofErr w:type="spellEnd"/>
-      <w:r>
-        <w:rPr>
-          <w:rFonts w:hint="eastAsia"/>
-          <w:lang w:val="en-AU"/>
-        </w:rPr>
-        <w:t>, load the private key generated above and save it as .</w:t>
-      </w:r>
-      <w:proofErr w:type="spellStart"/>
-      <w:r>
-        <w:rPr>
-          <w:rFonts w:hint="eastAsia"/>
-          <w:lang w:val="en-AU"/>
-        </w:rPr>
-        <w:t>ppk</w:t>
-      </w:r>
-      <w:proofErr w:type="spellEnd"/>
-      <w:r>
-        <w:rPr>
-          <w:rFonts w:hint="eastAsia"/>
-          <w:lang w:val="en-AU"/>
-        </w:rPr>
-        <w:t xml:space="preserve"> key.</w:t>
+        <w:t>aunch PuTTY, load the private key generated above and save it as .ppk key.</w:t>
       </w:r>
     </w:p>
     <w:p>
@@ -4936,7 +4038,6 @@
         <w:ind w:firstLineChars="0"/>
         <w:jc w:val="left"/>
         <w:rPr>
-          <w:rFonts w:hint="eastAsia"/>
           <w:lang w:val="en-AU"/>
         </w:rPr>
       </w:pPr>
@@ -4951,23 +4052,7 @@
           <w:rFonts w:hint="eastAsia"/>
           <w:lang w:val="en-AU"/>
         </w:rPr>
-        <w:t xml:space="preserve">aunch Pageant from </w:t>
-      </w:r>
-      <w:proofErr w:type="spellStart"/>
-      <w:r>
-        <w:rPr>
-          <w:rFonts w:hint="eastAsia"/>
-          <w:lang w:val="en-AU"/>
-        </w:rPr>
-        <w:t>PuTTY</w:t>
-      </w:r>
-      <w:proofErr w:type="spellEnd"/>
-      <w:r>
-        <w:rPr>
-          <w:rFonts w:hint="eastAsia"/>
-          <w:lang w:val="en-AU"/>
-        </w:rPr>
-        <w:t xml:space="preserve"> folder, execute context menu </w:t>
+        <w:t xml:space="preserve">aunch Pageant from PuTTY folder, execute context menu </w:t>
       </w:r>
       <w:r>
         <w:rPr>
@@ -4993,39 +4078,7 @@
           <w:rFonts w:hint="eastAsia"/>
           <w:lang w:val="en-AU"/>
         </w:rPr>
-        <w:t xml:space="preserve"> in Pageant, </w:t>
-      </w:r>
-      <w:proofErr w:type="gramStart"/>
-      <w:r>
-        <w:rPr>
-          <w:rFonts w:hint="eastAsia"/>
-          <w:lang w:val="en-AU"/>
-        </w:rPr>
-        <w:t>load</w:t>
-      </w:r>
-      <w:proofErr w:type="gramEnd"/>
-      <w:r>
-        <w:rPr>
-          <w:rFonts w:hint="eastAsia"/>
-          <w:lang w:val="en-AU"/>
-        </w:rPr>
-        <w:t xml:space="preserve"> the .</w:t>
-      </w:r>
-      <w:proofErr w:type="spellStart"/>
-      <w:r>
-        <w:rPr>
-          <w:rFonts w:hint="eastAsia"/>
-          <w:lang w:val="en-AU"/>
-        </w:rPr>
-        <w:t>ppk</w:t>
-      </w:r>
-      <w:proofErr w:type="spellEnd"/>
-      <w:r>
-        <w:rPr>
-          <w:rFonts w:hint="eastAsia"/>
-          <w:lang w:val="en-AU"/>
-        </w:rPr>
-        <w:t xml:space="preserve"> private key we saved in above step.</w:t>
+        <w:t xml:space="preserve"> in Pageant, load the .ppk private key we saved in above step.</w:t>
       </w:r>
       <w:r>
         <w:rPr>
@@ -5058,7 +4111,6 @@
         <w:ind w:firstLineChars="0"/>
         <w:jc w:val="left"/>
         <w:rPr>
-          <w:rFonts w:hint="eastAsia"/>
           <w:lang w:val="en-AU"/>
         </w:rPr>
       </w:pPr>
@@ -5150,7 +4202,6 @@
         <w:ind w:firstLineChars="0"/>
         <w:jc w:val="left"/>
         <w:rPr>
-          <w:rFonts w:hint="eastAsia"/>
           <w:lang w:val="en-AU"/>
         </w:rPr>
       </w:pPr>
@@ -5242,17 +4293,14 @@
         </w:rPr>
         <w:t>?</w:t>
       </w:r>
-    </w:p>
-    <w:p>
-      <w:pPr>
-        <w:jc w:val="left"/>
-        <w:rPr>
-          <w:sz w:val="24"/>
-          <w:szCs w:val="24"/>
-        </w:rPr>
-      </w:pPr>
-      <w:proofErr w:type="spellStart"/>
-      <w:proofErr w:type="gramStart"/>
+      <w:r>
+        <w:rPr>
+          <w:rFonts w:hint="eastAsia"/>
+          <w:sz w:val="24"/>
+          <w:szCs w:val="24"/>
+        </w:rPr>
+        <w:t xml:space="preserve"> </w:t>
+      </w:r>
       <w:r>
         <w:rPr>
           <w:sz w:val="24"/>
@@ -5266,18 +4314,8 @@
           <w:sz w:val="24"/>
           <w:szCs w:val="24"/>
         </w:rPr>
-        <w:t>edmine</w:t>
-      </w:r>
-      <w:proofErr w:type="spellEnd"/>
-      <w:r>
-        <w:rPr>
-          <w:rFonts w:hint="eastAsia"/>
-          <w:sz w:val="24"/>
-          <w:szCs w:val="24"/>
-        </w:rPr>
-        <w:t>?</w:t>
-      </w:r>
-      <w:proofErr w:type="gramEnd"/>
+        <w:t>edmine?</w:t>
+      </w:r>
     </w:p>
     <w:p>
       <w:pPr>
@@ -5298,7 +4336,6 @@
           <w:szCs w:val="24"/>
         </w:rPr>
       </w:pPr>
-      <w:proofErr w:type="gramStart"/>
       <w:r>
         <w:rPr>
           <w:rFonts w:hint="eastAsia"/>
@@ -5399,7 +4436,6 @@
         </w:rPr>
         <w:t>10 to be read thoroughly to understand details of branches.</w:t>
       </w:r>
-      <w:proofErr w:type="gramEnd"/>
     </w:p>
     <w:p>
       <w:pPr>
@@ -5448,9 +4484,8 @@
           <w:sz w:val="24"/>
           <w:szCs w:val="24"/>
         </w:rPr>
-        <w:t xml:space="preserve"> </w:t>
-      </w:r>
-      <w:proofErr w:type="spellStart"/>
+        <w:t xml:space="preserve"> Git Reset --</w:t>
+      </w:r>
       <w:r>
         <w:rPr>
           <w:rFonts w:hint="eastAsia"/>
@@ -5459,19 +4494,19 @@
           <w:sz w:val="24"/>
           <w:szCs w:val="24"/>
         </w:rPr>
-        <w:t>Git</w:t>
-      </w:r>
-      <w:proofErr w:type="spellEnd"/>
-      <w:r>
-        <w:rPr>
-          <w:rFonts w:hint="eastAsia"/>
+        <w:t xml:space="preserve"> unread.</w:t>
+      </w:r>
+    </w:p>
+    <w:p>
+      <w:pPr>
+        <w:jc w:val="left"/>
+        <w:rPr>
           <w:b/>
           <w:color w:val="1F497D" w:themeColor="text2"/>
           <w:sz w:val="24"/>
           <w:szCs w:val="24"/>
         </w:rPr>
-        <w:t xml:space="preserve"> Reset --</w:t>
-      </w:r>
+      </w:pPr>
       <w:r>
         <w:rPr>
           <w:rFonts w:hint="eastAsia"/>
@@ -5480,19 +4515,17 @@
           <w:sz w:val="24"/>
           <w:szCs w:val="24"/>
         </w:rPr>
-        <w:t xml:space="preserve"> unread.</w:t>
-      </w:r>
-    </w:p>
-    <w:p>
-      <w:pPr>
-        <w:jc w:val="left"/>
+        <w:t xml:space="preserve">Chapter 8 </w:t>
+      </w:r>
+      <w:r>
         <w:rPr>
           <w:b/>
           <w:color w:val="1F497D" w:themeColor="text2"/>
           <w:sz w:val="24"/>
           <w:szCs w:val="24"/>
         </w:rPr>
-      </w:pPr>
+        <w:t>–</w:t>
+      </w:r>
       <w:r>
         <w:rPr>
           <w:rFonts w:hint="eastAsia"/>
@@ -5501,7 +4534,7 @@
           <w:sz w:val="24"/>
           <w:szCs w:val="24"/>
         </w:rPr>
-        <w:t xml:space="preserve">Chapter 8 </w:t>
+        <w:t xml:space="preserve"> Git Checkout </w:t>
       </w:r>
       <w:r>
         <w:rPr>
@@ -5520,20 +4553,19 @@
           <w:sz w:val="24"/>
           <w:szCs w:val="24"/>
         </w:rPr>
-        <w:t xml:space="preserve"> </w:t>
-      </w:r>
-      <w:proofErr w:type="spellStart"/>
-      <w:r>
-        <w:rPr>
-          <w:rFonts w:hint="eastAsia"/>
+        <w:t xml:space="preserve"> brief read.</w:t>
+      </w:r>
+    </w:p>
+    <w:p>
+      <w:pPr>
+        <w:jc w:val="left"/>
+        <w:rPr>
           <w:b/>
           <w:color w:val="1F497D" w:themeColor="text2"/>
           <w:sz w:val="24"/>
           <w:szCs w:val="24"/>
         </w:rPr>
-        <w:t>Git</w:t>
-      </w:r>
-      <w:proofErr w:type="spellEnd"/>
+      </w:pPr>
       <w:r>
         <w:rPr>
           <w:rFonts w:hint="eastAsia"/>
@@ -5542,7 +4574,7 @@
           <w:sz w:val="24"/>
           <w:szCs w:val="24"/>
         </w:rPr>
-        <w:t xml:space="preserve"> Checkout </w:t>
+        <w:t xml:space="preserve">Chapter 9 </w:t>
       </w:r>
       <w:r>
         <w:rPr>
@@ -5561,6 +4593,25 @@
           <w:sz w:val="24"/>
           <w:szCs w:val="24"/>
         </w:rPr>
+        <w:t xml:space="preserve"> Resume progress </w:t>
+      </w:r>
+      <w:r>
+        <w:rPr>
+          <w:b/>
+          <w:color w:val="1F497D" w:themeColor="text2"/>
+          <w:sz w:val="24"/>
+          <w:szCs w:val="24"/>
+        </w:rPr>
+        <w:t>–</w:t>
+      </w:r>
+      <w:r>
+        <w:rPr>
+          <w:rFonts w:hint="eastAsia"/>
+          <w:b/>
+          <w:color w:val="1F497D" w:themeColor="text2"/>
+          <w:sz w:val="24"/>
+          <w:szCs w:val="24"/>
+        </w:rPr>
         <w:t xml:space="preserve"> brief read.</w:t>
       </w:r>
     </w:p>
@@ -5568,79 +4619,17 @@
       <w:pPr>
         <w:jc w:val="left"/>
         <w:rPr>
-          <w:rFonts w:hint="eastAsia"/>
           <w:b/>
           <w:color w:val="1F497D" w:themeColor="text2"/>
           <w:sz w:val="24"/>
           <w:szCs w:val="24"/>
         </w:rPr>
       </w:pPr>
-      <w:r>
-        <w:rPr>
-          <w:rFonts w:hint="eastAsia"/>
-          <w:b/>
-          <w:color w:val="1F497D" w:themeColor="text2"/>
-          <w:sz w:val="24"/>
-          <w:szCs w:val="24"/>
-        </w:rPr>
-        <w:t xml:space="preserve">Chapter 9 </w:t>
-      </w:r>
-      <w:r>
-        <w:rPr>
-          <w:b/>
-          <w:color w:val="1F497D" w:themeColor="text2"/>
-          <w:sz w:val="24"/>
-          <w:szCs w:val="24"/>
-        </w:rPr>
-        <w:t>–</w:t>
-      </w:r>
-      <w:r>
-        <w:rPr>
-          <w:rFonts w:hint="eastAsia"/>
-          <w:b/>
-          <w:color w:val="1F497D" w:themeColor="text2"/>
-          <w:sz w:val="24"/>
-          <w:szCs w:val="24"/>
-        </w:rPr>
-        <w:t xml:space="preserve"> Resume progress </w:t>
-      </w:r>
-      <w:r>
-        <w:rPr>
-          <w:b/>
-          <w:color w:val="1F497D" w:themeColor="text2"/>
-          <w:sz w:val="24"/>
-          <w:szCs w:val="24"/>
-        </w:rPr>
-        <w:t>–</w:t>
-      </w:r>
-      <w:r>
-        <w:rPr>
-          <w:rFonts w:hint="eastAsia"/>
-          <w:b/>
-          <w:color w:val="1F497D" w:themeColor="text2"/>
-          <w:sz w:val="24"/>
-          <w:szCs w:val="24"/>
-        </w:rPr>
-        <w:t xml:space="preserve"> brief read.</w:t>
-      </w:r>
-    </w:p>
-    <w:p>
-      <w:pPr>
-        <w:jc w:val="left"/>
-        <w:rPr>
-          <w:rFonts w:hint="eastAsia"/>
-          <w:b/>
-          <w:color w:val="1F497D" w:themeColor="text2"/>
-          <w:sz w:val="24"/>
-          <w:szCs w:val="24"/>
-        </w:rPr>
-      </w:pPr>
-    </w:p>
-    <w:p>
-      <w:pPr>
-        <w:jc w:val="left"/>
-        <w:rPr>
-          <w:rFonts w:hint="eastAsia"/>
+    </w:p>
+    <w:p>
+      <w:pPr>
+        <w:jc w:val="left"/>
+        <w:rPr>
           <w:b/>
           <w:color w:val="E36C0A" w:themeColor="accent6" w:themeShade="BF"/>
           <w:sz w:val="52"/>
@@ -5668,7 +4657,6 @@
         <w:ind w:firstLineChars="0"/>
         <w:jc w:val="left"/>
         <w:rPr>
-          <w:rFonts w:hint="eastAsia"/>
           <w:b/>
           <w:sz w:val="24"/>
           <w:szCs w:val="24"/>
@@ -5689,7 +4677,6 @@
         <w:ind w:left="420" w:firstLineChars="0" w:firstLine="0"/>
         <w:jc w:val="left"/>
         <w:rPr>
-          <w:rFonts w:hint="eastAsia"/>
           <w:sz w:val="24"/>
           <w:szCs w:val="24"/>
         </w:rPr>
@@ -5746,7 +4733,6 @@
         <w:ind w:left="420" w:firstLineChars="0" w:firstLine="0"/>
         <w:jc w:val="left"/>
         <w:rPr>
-          <w:rFonts w:hint="eastAsia"/>
           <w:sz w:val="24"/>
           <w:szCs w:val="24"/>
         </w:rPr>
@@ -5811,7 +4797,6 @@
       <w:pPr>
         <w:jc w:val="left"/>
         <w:rPr>
-          <w:rFonts w:hint="eastAsia"/>
           <w:sz w:val="24"/>
           <w:szCs w:val="24"/>
         </w:rPr>
@@ -5827,7 +4812,6 @@
         <w:ind w:firstLineChars="0"/>
         <w:jc w:val="left"/>
         <w:rPr>
-          <w:rFonts w:hint="eastAsia"/>
           <w:sz w:val="24"/>
           <w:szCs w:val="24"/>
         </w:rPr>
@@ -5854,7 +4838,6 @@
         <w:ind w:left="420" w:firstLineChars="0" w:firstLine="0"/>
         <w:jc w:val="left"/>
         <w:rPr>
-          <w:rFonts w:hint="eastAsia"/>
           <w:sz w:val="24"/>
           <w:szCs w:val="24"/>
         </w:rPr>
@@ -5921,6 +4904,7 @@
         <w:ind w:left="420" w:firstLineChars="0" w:firstLine="0"/>
         <w:jc w:val="left"/>
         <w:rPr>
+          <w:rFonts w:hint="eastAsia"/>
           <w:sz w:val="24"/>
           <w:szCs w:val="24"/>
         </w:rPr>
@@ -5981,6 +4965,747 @@
         </w:drawing>
       </w:r>
     </w:p>
+    <w:p>
+      <w:pPr>
+        <w:pStyle w:val="a3"/>
+        <w:ind w:left="420" w:firstLineChars="0" w:firstLine="0"/>
+        <w:jc w:val="left"/>
+        <w:rPr>
+          <w:sz w:val="24"/>
+          <w:szCs w:val="24"/>
+        </w:rPr>
+      </w:pPr>
+    </w:p>
+    <w:p>
+      <w:pPr>
+        <w:widowControl/>
+        <w:jc w:val="left"/>
+        <w:rPr>
+          <w:sz w:val="24"/>
+          <w:szCs w:val="24"/>
+        </w:rPr>
+      </w:pPr>
+      <w:r>
+        <w:rPr>
+          <w:sz w:val="24"/>
+          <w:szCs w:val="24"/>
+        </w:rPr>
+        <w:br w:type="page"/>
+      </w:r>
+    </w:p>
+    <w:p>
+      <w:pPr>
+        <w:jc w:val="left"/>
+        <w:rPr>
+          <w:rFonts w:hint="eastAsia"/>
+          <w:b/>
+          <w:color w:val="E36C0A" w:themeColor="accent6" w:themeShade="BF"/>
+          <w:sz w:val="52"/>
+          <w:szCs w:val="52"/>
+        </w:rPr>
+      </w:pPr>
+      <w:r>
+        <w:rPr>
+          <w:rFonts w:hint="eastAsia"/>
+          <w:b/>
+          <w:color w:val="E36C0A" w:themeColor="accent6" w:themeShade="BF"/>
+          <w:sz w:val="52"/>
+          <w:szCs w:val="52"/>
+        </w:rPr>
+        <w:lastRenderedPageBreak/>
+        <w:t xml:space="preserve">CI tool </w:t>
+      </w:r>
+      <w:r>
+        <w:rPr>
+          <w:b/>
+          <w:color w:val="E36C0A" w:themeColor="accent6" w:themeShade="BF"/>
+          <w:sz w:val="52"/>
+          <w:szCs w:val="52"/>
+        </w:rPr>
+        <w:t>–</w:t>
+      </w:r>
+      <w:r>
+        <w:rPr>
+          <w:rFonts w:hint="eastAsia"/>
+          <w:b/>
+          <w:color w:val="E36C0A" w:themeColor="accent6" w:themeShade="BF"/>
+          <w:sz w:val="52"/>
+          <w:szCs w:val="52"/>
+        </w:rPr>
+        <w:t xml:space="preserve"> TeamCity</w:t>
+      </w:r>
+    </w:p>
+    <w:p>
+      <w:pPr>
+        <w:pStyle w:val="a3"/>
+        <w:numPr>
+          <w:ilvl w:val="0"/>
+          <w:numId w:val="1"/>
+        </w:numPr>
+        <w:ind w:firstLineChars="0"/>
+        <w:jc w:val="left"/>
+        <w:rPr>
+          <w:rFonts w:hint="eastAsia"/>
+          <w:b/>
+          <w:sz w:val="28"/>
+          <w:szCs w:val="28"/>
+        </w:rPr>
+      </w:pPr>
+      <w:r>
+        <w:rPr>
+          <w:b/>
+          <w:sz w:val="28"/>
+          <w:szCs w:val="28"/>
+        </w:rPr>
+        <w:t>Q</w:t>
+      </w:r>
+      <w:r>
+        <w:rPr>
+          <w:rFonts w:hint="eastAsia"/>
+          <w:b/>
+          <w:sz w:val="28"/>
+          <w:szCs w:val="28"/>
+        </w:rPr>
+        <w:t>uestions to companies:</w:t>
+      </w:r>
+    </w:p>
+    <w:p>
+      <w:pPr>
+        <w:pStyle w:val="a3"/>
+        <w:numPr>
+          <w:ilvl w:val="1"/>
+          <w:numId w:val="5"/>
+        </w:numPr>
+        <w:ind w:firstLineChars="0"/>
+        <w:jc w:val="left"/>
+        <w:rPr>
+          <w:rFonts w:hint="eastAsia"/>
+          <w:sz w:val="24"/>
+          <w:szCs w:val="24"/>
+        </w:rPr>
+      </w:pPr>
+      <w:r>
+        <w:rPr>
+          <w:sz w:val="24"/>
+          <w:szCs w:val="24"/>
+        </w:rPr>
+        <w:t>W</w:t>
+      </w:r>
+      <w:r>
+        <w:rPr>
+          <w:rFonts w:hint="eastAsia"/>
+          <w:sz w:val="24"/>
+          <w:szCs w:val="24"/>
+        </w:rPr>
+        <w:t xml:space="preserve">hat is the CI process? </w:t>
+      </w:r>
+      <w:r>
+        <w:rPr>
+          <w:sz w:val="24"/>
+          <w:szCs w:val="24"/>
+        </w:rPr>
+        <w:t>A</w:t>
+      </w:r>
+      <w:r>
+        <w:rPr>
+          <w:rFonts w:hint="eastAsia"/>
+          <w:sz w:val="24"/>
+          <w:szCs w:val="24"/>
+        </w:rPr>
+        <w:t xml:space="preserve">re there daily build? </w:t>
+      </w:r>
+      <w:r>
+        <w:rPr>
+          <w:rFonts w:hint="eastAsia"/>
+          <w:sz w:val="24"/>
+          <w:szCs w:val="24"/>
+        </w:rPr>
+        <w:t>W</w:t>
+      </w:r>
+      <w:r>
+        <w:rPr>
+          <w:rFonts w:hint="eastAsia"/>
+          <w:sz w:val="24"/>
+          <w:szCs w:val="24"/>
+        </w:rPr>
+        <w:t xml:space="preserve">eekly build? </w:t>
+      </w:r>
+      <w:r>
+        <w:rPr>
+          <w:rFonts w:hint="eastAsia"/>
+          <w:sz w:val="24"/>
+          <w:szCs w:val="24"/>
+        </w:rPr>
+        <w:t>W</w:t>
+      </w:r>
+      <w:r>
+        <w:rPr>
+          <w:rFonts w:hint="eastAsia"/>
+          <w:sz w:val="24"/>
+          <w:szCs w:val="24"/>
+        </w:rPr>
+        <w:t xml:space="preserve">eekly release? </w:t>
+      </w:r>
+    </w:p>
+    <w:p>
+      <w:pPr>
+        <w:pStyle w:val="a3"/>
+        <w:numPr>
+          <w:ilvl w:val="1"/>
+          <w:numId w:val="1"/>
+        </w:numPr>
+        <w:ind w:firstLineChars="0"/>
+        <w:jc w:val="left"/>
+        <w:rPr>
+          <w:rFonts w:hint="eastAsia"/>
+          <w:b/>
+          <w:sz w:val="28"/>
+          <w:szCs w:val="28"/>
+        </w:rPr>
+      </w:pPr>
+    </w:p>
+    <w:p>
+      <w:pPr>
+        <w:pStyle w:val="a3"/>
+        <w:numPr>
+          <w:ilvl w:val="0"/>
+          <w:numId w:val="1"/>
+        </w:numPr>
+        <w:ind w:firstLineChars="0"/>
+        <w:jc w:val="left"/>
+        <w:rPr>
+          <w:rFonts w:hint="eastAsia"/>
+          <w:sz w:val="24"/>
+          <w:szCs w:val="24"/>
+        </w:rPr>
+      </w:pPr>
+      <w:r>
+        <w:rPr>
+          <w:sz w:val="24"/>
+          <w:szCs w:val="24"/>
+        </w:rPr>
+        <w:t>W</w:t>
+      </w:r>
+      <w:r>
+        <w:rPr>
+          <w:rFonts w:hint="eastAsia"/>
+          <w:sz w:val="24"/>
+          <w:szCs w:val="24"/>
+        </w:rPr>
+        <w:t>hat does CI do in general?</w:t>
+      </w:r>
+    </w:p>
+    <w:p>
+      <w:pPr>
+        <w:pStyle w:val="a3"/>
+        <w:numPr>
+          <w:ilvl w:val="0"/>
+          <w:numId w:val="9"/>
+        </w:numPr>
+        <w:ind w:firstLineChars="0"/>
+        <w:jc w:val="left"/>
+        <w:rPr>
+          <w:rFonts w:hint="eastAsia"/>
+          <w:sz w:val="24"/>
+          <w:szCs w:val="24"/>
+        </w:rPr>
+      </w:pPr>
+      <w:r>
+        <w:rPr>
+          <w:sz w:val="24"/>
+          <w:szCs w:val="24"/>
+        </w:rPr>
+        <w:t>A</w:t>
+      </w:r>
+      <w:r>
+        <w:rPr>
+          <w:rFonts w:hint="eastAsia"/>
+          <w:sz w:val="24"/>
+          <w:szCs w:val="24"/>
+        </w:rPr>
+        <w:t>utomate</w:t>
+      </w:r>
+      <w:r>
+        <w:rPr>
+          <w:rFonts w:hint="eastAsia"/>
+          <w:sz w:val="24"/>
+          <w:szCs w:val="24"/>
+        </w:rPr>
+        <w:t>d process that builds, tests, analyzes and deploys an application to help ensure it functions correctly, follows the best practices and is deployable</w:t>
+      </w:r>
+    </w:p>
+    <w:p>
+      <w:pPr>
+        <w:pStyle w:val="a3"/>
+        <w:numPr>
+          <w:ilvl w:val="0"/>
+          <w:numId w:val="9"/>
+        </w:numPr>
+        <w:ind w:firstLineChars="0"/>
+        <w:jc w:val="left"/>
+        <w:rPr>
+          <w:rFonts w:hint="eastAsia"/>
+          <w:sz w:val="24"/>
+          <w:szCs w:val="24"/>
+        </w:rPr>
+      </w:pPr>
+      <w:r>
+        <w:rPr>
+          <w:sz w:val="24"/>
+          <w:szCs w:val="24"/>
+        </w:rPr>
+        <w:t>M</w:t>
+      </w:r>
+      <w:r>
+        <w:rPr>
+          <w:rFonts w:hint="eastAsia"/>
+          <w:sz w:val="24"/>
+          <w:szCs w:val="24"/>
+        </w:rPr>
+        <w:t>ultiple integrations per day</w:t>
+      </w:r>
+    </w:p>
+    <w:p>
+      <w:pPr>
+        <w:pStyle w:val="a3"/>
+        <w:numPr>
+          <w:ilvl w:val="0"/>
+          <w:numId w:val="9"/>
+        </w:numPr>
+        <w:ind w:firstLineChars="0"/>
+        <w:jc w:val="left"/>
+        <w:rPr>
+          <w:rFonts w:hint="eastAsia"/>
+          <w:sz w:val="24"/>
+          <w:szCs w:val="24"/>
+        </w:rPr>
+      </w:pPr>
+      <w:r>
+        <w:rPr>
+          <w:sz w:val="24"/>
+          <w:szCs w:val="24"/>
+        </w:rPr>
+        <w:t>T</w:t>
+      </w:r>
+      <w:r>
+        <w:rPr>
+          <w:rFonts w:hint="eastAsia"/>
+          <w:sz w:val="24"/>
+          <w:szCs w:val="24"/>
+        </w:rPr>
+        <w:t>he centerpiece of software development</w:t>
+      </w:r>
+    </w:p>
+    <w:p>
+      <w:pPr>
+        <w:pStyle w:val="a3"/>
+        <w:numPr>
+          <w:ilvl w:val="0"/>
+          <w:numId w:val="9"/>
+        </w:numPr>
+        <w:ind w:firstLineChars="0"/>
+        <w:jc w:val="left"/>
+        <w:rPr>
+          <w:rFonts w:hint="eastAsia"/>
+          <w:sz w:val="24"/>
+          <w:szCs w:val="24"/>
+        </w:rPr>
+      </w:pPr>
+      <w:r>
+        <w:rPr>
+          <w:sz w:val="24"/>
+          <w:szCs w:val="24"/>
+        </w:rPr>
+        <w:t>T</w:t>
+      </w:r>
+      <w:r>
+        <w:rPr>
+          <w:rFonts w:hint="eastAsia"/>
+          <w:sz w:val="24"/>
+          <w:szCs w:val="24"/>
+        </w:rPr>
+        <w:t xml:space="preserve">he </w:t>
+      </w:r>
+      <w:r>
+        <w:rPr>
+          <w:rFonts w:hint="eastAsia"/>
+          <w:sz w:val="24"/>
+          <w:szCs w:val="24"/>
+        </w:rPr>
+        <w:t>work in a CI server can be</w:t>
+      </w:r>
+      <w:r>
+        <w:rPr>
+          <w:rFonts w:hint="eastAsia"/>
+          <w:sz w:val="24"/>
+          <w:szCs w:val="24"/>
+        </w:rPr>
+        <w:t xml:space="preserve"> triggered by changes in source control server after developer</w:t>
+      </w:r>
+      <w:r>
+        <w:rPr>
+          <w:rFonts w:hint="eastAsia"/>
+          <w:sz w:val="24"/>
+          <w:szCs w:val="24"/>
+        </w:rPr>
+        <w:t xml:space="preserve"> committed code changes</w:t>
+      </w:r>
+      <w:r>
+        <w:rPr>
+          <w:rFonts w:hint="eastAsia"/>
+          <w:sz w:val="24"/>
+          <w:szCs w:val="24"/>
+        </w:rPr>
+        <w:t>, or be triggered at certain intervals</w:t>
+      </w:r>
+      <w:r>
+        <w:rPr>
+          <w:rFonts w:hint="eastAsia"/>
+          <w:sz w:val="24"/>
+          <w:szCs w:val="24"/>
+        </w:rPr>
+        <w:t xml:space="preserve"> or events</w:t>
+      </w:r>
+    </w:p>
+    <w:p>
+      <w:pPr>
+        <w:pStyle w:val="a3"/>
+        <w:ind w:left="420" w:firstLineChars="0" w:firstLine="0"/>
+        <w:jc w:val="left"/>
+        <w:rPr>
+          <w:rFonts w:hint="eastAsia"/>
+          <w:sz w:val="24"/>
+          <w:szCs w:val="24"/>
+        </w:rPr>
+      </w:pPr>
+    </w:p>
+    <w:p>
+      <w:pPr>
+        <w:pStyle w:val="a3"/>
+        <w:numPr>
+          <w:ilvl w:val="0"/>
+          <w:numId w:val="1"/>
+        </w:numPr>
+        <w:ind w:firstLineChars="0"/>
+        <w:jc w:val="left"/>
+        <w:rPr>
+          <w:rFonts w:hint="eastAsia"/>
+          <w:sz w:val="24"/>
+          <w:szCs w:val="24"/>
+        </w:rPr>
+      </w:pPr>
+      <w:r>
+        <w:rPr>
+          <w:b/>
+          <w:sz w:val="24"/>
+          <w:szCs w:val="24"/>
+        </w:rPr>
+        <w:t>B</w:t>
+      </w:r>
+      <w:r>
+        <w:rPr>
+          <w:rFonts w:hint="eastAsia"/>
+          <w:b/>
+          <w:sz w:val="24"/>
+          <w:szCs w:val="24"/>
+        </w:rPr>
+        <w:t>uilds</w:t>
+      </w:r>
+      <w:r>
+        <w:rPr>
+          <w:rFonts w:hint="eastAsia"/>
+          <w:sz w:val="24"/>
+          <w:szCs w:val="24"/>
+        </w:rPr>
+        <w:t xml:space="preserve"> supported in CI system</w:t>
+      </w:r>
+    </w:p>
+    <w:p>
+      <w:pPr>
+        <w:pStyle w:val="a3"/>
+        <w:ind w:left="420" w:firstLineChars="0" w:firstLine="0"/>
+        <w:jc w:val="left"/>
+        <w:rPr>
+          <w:rFonts w:hint="eastAsia"/>
+          <w:sz w:val="24"/>
+          <w:szCs w:val="24"/>
+        </w:rPr>
+      </w:pPr>
+      <w:r>
+        <w:rPr>
+          <w:rFonts w:hint="eastAsia"/>
+          <w:noProof/>
+          <w:sz w:val="24"/>
+          <w:szCs w:val="24"/>
+        </w:rPr>
+        <w:drawing>
+          <wp:inline distT="0" distB="0" distL="0" distR="0">
+            <wp:extent cx="5257800" cy="2505075"/>
+            <wp:effectExtent l="0" t="0" r="0" b="9525"/>
+            <wp:docPr id="16" name="图片 16"/>
+            <wp:cNvGraphicFramePr>
+              <a:graphicFrameLocks xmlns:a="http://schemas.openxmlformats.org/drawingml/2006/main" noChangeAspect="1"/>
+            </wp:cNvGraphicFramePr>
+            <a:graphic xmlns:a="http://schemas.openxmlformats.org/drawingml/2006/main">
+              <a:graphicData uri="http://schemas.openxmlformats.org/drawingml/2006/picture">
+                <pic:pic xmlns:pic="http://schemas.openxmlformats.org/drawingml/2006/picture">
+                  <pic:nvPicPr>
+                    <pic:cNvPr id="0" name="Picture 1"/>
+                    <pic:cNvPicPr>
+                      <a:picLocks noChangeAspect="1" noChangeArrowheads="1"/>
+                    </pic:cNvPicPr>
+                  </pic:nvPicPr>
+                  <pic:blipFill>
+                    <a:blip r:embed="rId27">
+                      <a:extLst>
+                        <a:ext uri="{28A0092B-C50C-407E-A947-70E740481C1C}">
+                          <a14:useLocalDpi xmlns:a14="http://schemas.microsoft.com/office/drawing/2010/main" val="0"/>
+                        </a:ext>
+                      </a:extLst>
+                    </a:blip>
+                    <a:srcRect/>
+                    <a:stretch>
+                      <a:fillRect/>
+                    </a:stretch>
+                  </pic:blipFill>
+                  <pic:spPr bwMode="auto">
+                    <a:xfrm>
+                      <a:off x="0" y="0"/>
+                      <a:ext cx="5257800" cy="2505075"/>
+                    </a:xfrm>
+                    <a:prstGeom prst="rect">
+                      <a:avLst/>
+                    </a:prstGeom>
+                    <a:noFill/>
+                    <a:ln>
+                      <a:noFill/>
+                    </a:ln>
+                  </pic:spPr>
+                </pic:pic>
+              </a:graphicData>
+            </a:graphic>
+          </wp:inline>
+        </w:drawing>
+      </w:r>
+    </w:p>
+    <w:p>
+      <w:pPr>
+        <w:pStyle w:val="a3"/>
+        <w:ind w:left="420" w:firstLineChars="0" w:firstLine="0"/>
+        <w:jc w:val="left"/>
+        <w:rPr>
+          <w:rFonts w:hint="eastAsia"/>
+          <w:sz w:val="24"/>
+          <w:szCs w:val="24"/>
+        </w:rPr>
+      </w:pPr>
+      <w:r>
+        <w:rPr>
+          <w:sz w:val="24"/>
+          <w:szCs w:val="24"/>
+        </w:rPr>
+        <w:t>C</w:t>
+      </w:r>
+      <w:r>
+        <w:rPr>
+          <w:rFonts w:hint="eastAsia"/>
+          <w:sz w:val="24"/>
+          <w:szCs w:val="24"/>
+        </w:rPr>
+        <w:t>ontinuous build is most important one and is triggered when code is checked in to repository.</w:t>
+      </w:r>
+    </w:p>
+    <w:p>
+      <w:pPr>
+        <w:pStyle w:val="a3"/>
+        <w:ind w:left="420" w:firstLineChars="0" w:firstLine="0"/>
+        <w:jc w:val="left"/>
+        <w:rPr>
+          <w:rFonts w:hint="eastAsia"/>
+          <w:sz w:val="24"/>
+          <w:szCs w:val="24"/>
+        </w:rPr>
+      </w:pPr>
+    </w:p>
+    <w:p>
+      <w:pPr>
+        <w:pStyle w:val="a3"/>
+        <w:numPr>
+          <w:ilvl w:val="0"/>
+          <w:numId w:val="1"/>
+        </w:numPr>
+        <w:ind w:firstLineChars="0"/>
+        <w:jc w:val="left"/>
+        <w:rPr>
+          <w:rFonts w:hint="eastAsia"/>
+          <w:sz w:val="24"/>
+          <w:szCs w:val="24"/>
+        </w:rPr>
+      </w:pPr>
+      <w:r>
+        <w:rPr>
+          <w:sz w:val="24"/>
+          <w:szCs w:val="24"/>
+        </w:rPr>
+        <w:t>R</w:t>
+      </w:r>
+      <w:r>
+        <w:rPr>
+          <w:rFonts w:hint="eastAsia"/>
+          <w:sz w:val="24"/>
+          <w:szCs w:val="24"/>
+        </w:rPr>
+        <w:t>easons to use CI in development</w:t>
+      </w:r>
+    </w:p>
+    <w:p>
+      <w:pPr>
+        <w:pStyle w:val="a3"/>
+        <w:numPr>
+          <w:ilvl w:val="1"/>
+          <w:numId w:val="1"/>
+        </w:numPr>
+        <w:ind w:firstLineChars="0"/>
+        <w:jc w:val="left"/>
+        <w:rPr>
+          <w:rFonts w:hint="eastAsia"/>
+          <w:sz w:val="24"/>
+          <w:szCs w:val="24"/>
+        </w:rPr>
+      </w:pPr>
+      <w:r>
+        <w:rPr>
+          <w:sz w:val="24"/>
+          <w:szCs w:val="24"/>
+        </w:rPr>
+        <w:t>R</w:t>
+      </w:r>
+      <w:r>
+        <w:rPr>
+          <w:rFonts w:hint="eastAsia"/>
+          <w:sz w:val="24"/>
+          <w:szCs w:val="24"/>
+        </w:rPr>
+        <w:t>educed risks</w:t>
+      </w:r>
+    </w:p>
+    <w:p>
+      <w:pPr>
+        <w:pStyle w:val="a3"/>
+        <w:numPr>
+          <w:ilvl w:val="1"/>
+          <w:numId w:val="1"/>
+        </w:numPr>
+        <w:ind w:firstLineChars="0"/>
+        <w:jc w:val="left"/>
+        <w:rPr>
+          <w:rFonts w:hint="eastAsia"/>
+          <w:sz w:val="24"/>
+          <w:szCs w:val="24"/>
+        </w:rPr>
+      </w:pPr>
+      <w:r>
+        <w:rPr>
+          <w:sz w:val="24"/>
+          <w:szCs w:val="24"/>
+        </w:rPr>
+        <w:t>D</w:t>
+      </w:r>
+      <w:r>
+        <w:rPr>
+          <w:rFonts w:hint="eastAsia"/>
+          <w:sz w:val="24"/>
+          <w:szCs w:val="24"/>
+        </w:rPr>
+        <w:t>eployable software</w:t>
+      </w:r>
+    </w:p>
+    <w:p>
+      <w:pPr>
+        <w:pStyle w:val="a3"/>
+        <w:numPr>
+          <w:ilvl w:val="1"/>
+          <w:numId w:val="1"/>
+        </w:numPr>
+        <w:ind w:firstLineChars="0"/>
+        <w:jc w:val="left"/>
+        <w:rPr>
+          <w:rFonts w:hint="eastAsia"/>
+          <w:sz w:val="24"/>
+          <w:szCs w:val="24"/>
+        </w:rPr>
+      </w:pPr>
+      <w:r>
+        <w:rPr>
+          <w:sz w:val="24"/>
+          <w:szCs w:val="24"/>
+        </w:rPr>
+        <w:t>I</w:t>
+      </w:r>
+      <w:r>
+        <w:rPr>
+          <w:rFonts w:hint="eastAsia"/>
+          <w:sz w:val="24"/>
+          <w:szCs w:val="24"/>
+        </w:rPr>
+        <w:t xml:space="preserve">ncreased </w:t>
+      </w:r>
+      <w:r>
+        <w:rPr>
+          <w:sz w:val="24"/>
+          <w:szCs w:val="24"/>
+        </w:rPr>
+        <w:t>P</w:t>
+      </w:r>
+      <w:r>
+        <w:rPr>
+          <w:rFonts w:hint="eastAsia"/>
+          <w:sz w:val="24"/>
+          <w:szCs w:val="24"/>
+        </w:rPr>
+        <w:t>roject</w:t>
+      </w:r>
+      <w:r>
+        <w:rPr>
+          <w:rFonts w:hint="eastAsia"/>
+          <w:sz w:val="24"/>
+          <w:szCs w:val="24"/>
+        </w:rPr>
+        <w:t xml:space="preserve"> visibility</w:t>
+      </w:r>
+    </w:p>
+    <w:p>
+      <w:pPr>
+        <w:pStyle w:val="a3"/>
+        <w:numPr>
+          <w:ilvl w:val="1"/>
+          <w:numId w:val="1"/>
+        </w:numPr>
+        <w:ind w:firstLineChars="0"/>
+        <w:jc w:val="left"/>
+        <w:rPr>
+          <w:sz w:val="24"/>
+          <w:szCs w:val="24"/>
+        </w:rPr>
+      </w:pPr>
+      <w:r>
+        <w:rPr>
+          <w:sz w:val="24"/>
+          <w:szCs w:val="24"/>
+        </w:rPr>
+        <w:t>F</w:t>
+      </w:r>
+      <w:r>
+        <w:rPr>
+          <w:rFonts w:hint="eastAsia"/>
+          <w:sz w:val="24"/>
+          <w:szCs w:val="24"/>
+        </w:rPr>
+        <w:t>ast incremental builds</w:t>
+      </w:r>
+      <w:bookmarkStart w:id="2" w:name="_GoBack"/>
+      <w:bookmarkEnd w:id="2"/>
+    </w:p>
     <w:sectPr>
       <w:pgSz w:w="11906" w:h="16838"/>
       <w:pgMar w:top="720" w:right="720" w:bottom="720" w:left="720" w:header="851" w:footer="992" w:gutter="0"/>
@@ -6109,7 +5834,7 @@
   <w:abstractNum w:abstractNumId="1">
     <w:nsid w:val="0A947A88"/>
     <w:multiLevelType w:val="hybridMultilevel"/>
-    <w:tmpl w:val="70481870"/>
+    <w:tmpl w:val="8FECEBB8"/>
     <w:lvl w:ilvl="0" w:tplc="04090001">
       <w:start w:val="1"/>
       <w:numFmt w:val="bullet"/>
@@ -6561,7 +6286,7 @@
   <w:abstractNum w:abstractNumId="5">
     <w:nsid w:val="66B923B9"/>
     <w:multiLevelType w:val="hybridMultilevel"/>
-    <w:tmpl w:val="7744D048"/>
+    <w:tmpl w:val="67F6C666"/>
     <w:lvl w:ilvl="0" w:tplc="0409000B">
       <w:start w:val="1"/>
       <w:numFmt w:val="bullet"/>
@@ -6674,7 +6399,7 @@
   <w:abstractNum w:abstractNumId="6">
     <w:nsid w:val="68A67823"/>
     <w:multiLevelType w:val="hybridMultilevel"/>
-    <w:tmpl w:val="3106FA38"/>
+    <w:tmpl w:val="A5727246"/>
     <w:lvl w:ilvl="0" w:tplc="0409000B">
       <w:start w:val="1"/>
       <w:numFmt w:val="bullet"/>
@@ -6687,10 +6412,10 @@
         <w:rFonts w:ascii="Wingdings" w:hAnsi="Wingdings" w:hint="default"/>
       </w:rPr>
     </w:lvl>
-    <w:lvl w:ilvl="1" w:tplc="04090003" w:tentative="1">
+    <w:lvl w:ilvl="1" w:tplc="0409000B">
       <w:start w:val="1"/>
       <w:numFmt w:val="bullet"/>
-      <w:lvlText w:val=""/>
+      <w:lvlText w:val=""/>
       <w:lvlJc w:val="left"/>
       <w:pPr>
         <w:ind w:left="840" w:hanging="420"/>

</xml_diff>

<commit_message>
finished TeamCity set up, give up pre-tested commit trial as git is not supported in the addin
</commit_message>
<xml_diff>
--- a/CI_Notes.docx
+++ b/CI_Notes.docx
@@ -3236,7 +3236,6 @@
         <w:ind w:firstLineChars="0"/>
         <w:jc w:val="left"/>
         <w:rPr>
-          <w:rFonts w:hint="eastAsia"/>
           <w:lang w:val="en-AU"/>
         </w:rPr>
       </w:pPr>
@@ -4125,7 +4124,22 @@
           <w:rFonts w:hint="eastAsia"/>
           <w:lang w:val="en-AU"/>
         </w:rPr>
-        <w:t>o establish the trust of public key deployed in remote server, execute below command, it is required just once:</w:t>
+        <w:t xml:space="preserve">o </w:t>
+      </w:r>
+      <w:r>
+        <w:rPr>
+          <w:rFonts w:hint="eastAsia"/>
+          <w:b/>
+          <w:lang w:val="en-AU"/>
+        </w:rPr>
+        <w:t>establish the trust of public key</w:t>
+      </w:r>
+      <w:r>
+        <w:rPr>
+          <w:rFonts w:hint="eastAsia"/>
+          <w:lang w:val="en-AU"/>
+        </w:rPr>
+        <w:t xml:space="preserve"> deployed in remote server, execute below command, it is required just once:</w:t>
       </w:r>
     </w:p>
     <w:p>
@@ -4904,7 +4918,6 @@
         <w:ind w:left="420" w:firstLineChars="0" w:firstLine="0"/>
         <w:jc w:val="left"/>
         <w:rPr>
-          <w:rFonts w:hint="eastAsia"/>
           <w:sz w:val="24"/>
           <w:szCs w:val="24"/>
         </w:rPr>
@@ -4997,7 +5010,6 @@
       <w:pPr>
         <w:jc w:val="left"/>
         <w:rPr>
-          <w:rFonts w:hint="eastAsia"/>
           <w:b/>
           <w:color w:val="E36C0A" w:themeColor="accent6" w:themeShade="BF"/>
           <w:sz w:val="52"/>
@@ -5045,7 +5057,6 @@
         <w:ind w:firstLineChars="0"/>
         <w:jc w:val="left"/>
         <w:rPr>
-          <w:rFonts w:hint="eastAsia"/>
           <w:b/>
           <w:sz w:val="28"/>
           <w:szCs w:val="28"/>
@@ -5079,7 +5090,6 @@
         <w:ind w:firstLineChars="0"/>
         <w:jc w:val="left"/>
         <w:rPr>
-          <w:rFonts w:hint="eastAsia"/>
           <w:sz w:val="24"/>
           <w:szCs w:val="24"/>
         </w:rPr>
@@ -5157,7 +5167,6 @@
         <w:ind w:firstLineChars="0"/>
         <w:jc w:val="left"/>
         <w:rPr>
-          <w:rFonts w:hint="eastAsia"/>
           <w:b/>
           <w:sz w:val="28"/>
           <w:szCs w:val="28"/>
@@ -5174,7 +5183,6 @@
         <w:ind w:firstLineChars="0"/>
         <w:jc w:val="left"/>
         <w:rPr>
-          <w:rFonts w:hint="eastAsia"/>
           <w:sz w:val="24"/>
           <w:szCs w:val="24"/>
         </w:rPr>
@@ -5205,7 +5213,6 @@
         <w:ind w:firstLineChars="0"/>
         <w:jc w:val="left"/>
         <w:rPr>
-          <w:rFonts w:hint="eastAsia"/>
           <w:sz w:val="24"/>
           <w:szCs w:val="24"/>
         </w:rPr>
@@ -5244,7 +5251,6 @@
         <w:ind w:firstLineChars="0"/>
         <w:jc w:val="left"/>
         <w:rPr>
-          <w:rFonts w:hint="eastAsia"/>
           <w:sz w:val="24"/>
           <w:szCs w:val="24"/>
         </w:rPr>
@@ -5275,7 +5281,6 @@
         <w:ind w:firstLineChars="0"/>
         <w:jc w:val="left"/>
         <w:rPr>
-          <w:rFonts w:hint="eastAsia"/>
           <w:sz w:val="24"/>
           <w:szCs w:val="24"/>
         </w:rPr>
@@ -5306,7 +5311,6 @@
         <w:ind w:firstLineChars="0"/>
         <w:jc w:val="left"/>
         <w:rPr>
-          <w:rFonts w:hint="eastAsia"/>
           <w:sz w:val="24"/>
           <w:szCs w:val="24"/>
         </w:rPr>
@@ -5373,7 +5377,6 @@
         <w:ind w:left="420" w:firstLineChars="0" w:firstLine="0"/>
         <w:jc w:val="left"/>
         <w:rPr>
-          <w:rFonts w:hint="eastAsia"/>
           <w:sz w:val="24"/>
           <w:szCs w:val="24"/>
         </w:rPr>
@@ -5389,7 +5392,6 @@
         <w:ind w:firstLineChars="0"/>
         <w:jc w:val="left"/>
         <w:rPr>
-          <w:rFonts w:hint="eastAsia"/>
           <w:sz w:val="24"/>
           <w:szCs w:val="24"/>
         </w:rPr>
@@ -5426,7 +5428,6 @@
         <w:ind w:left="420" w:firstLineChars="0" w:firstLine="0"/>
         <w:jc w:val="left"/>
         <w:rPr>
-          <w:rFonts w:hint="eastAsia"/>
           <w:sz w:val="24"/>
           <w:szCs w:val="24"/>
         </w:rPr>
@@ -5494,7 +5495,6 @@
         <w:ind w:left="420" w:firstLineChars="0" w:firstLine="0"/>
         <w:jc w:val="left"/>
         <w:rPr>
-          <w:rFonts w:hint="eastAsia"/>
           <w:sz w:val="24"/>
           <w:szCs w:val="24"/>
         </w:rPr>
@@ -5521,7 +5521,6 @@
         <w:ind w:left="420" w:firstLineChars="0" w:firstLine="0"/>
         <w:jc w:val="left"/>
         <w:rPr>
-          <w:rFonts w:hint="eastAsia"/>
           <w:sz w:val="24"/>
           <w:szCs w:val="24"/>
         </w:rPr>
@@ -5537,7 +5536,6 @@
         <w:ind w:firstLineChars="0"/>
         <w:jc w:val="left"/>
         <w:rPr>
-          <w:rFonts w:hint="eastAsia"/>
           <w:sz w:val="24"/>
           <w:szCs w:val="24"/>
         </w:rPr>
@@ -5568,7 +5566,6 @@
         <w:ind w:firstLineChars="0"/>
         <w:jc w:val="left"/>
         <w:rPr>
-          <w:rFonts w:hint="eastAsia"/>
           <w:sz w:val="24"/>
           <w:szCs w:val="24"/>
         </w:rPr>
@@ -5599,7 +5596,6 @@
         <w:ind w:firstLineChars="0"/>
         <w:jc w:val="left"/>
         <w:rPr>
-          <w:rFonts w:hint="eastAsia"/>
           <w:sz w:val="24"/>
           <w:szCs w:val="24"/>
         </w:rPr>
@@ -5630,7 +5626,6 @@
         <w:ind w:firstLineChars="0"/>
         <w:jc w:val="left"/>
         <w:rPr>
-          <w:rFonts w:hint="eastAsia"/>
           <w:sz w:val="24"/>
           <w:szCs w:val="24"/>
         </w:rPr>
@@ -5663,15 +5658,7 @@
           <w:sz w:val="24"/>
           <w:szCs w:val="24"/>
         </w:rPr>
-        <w:t>roject</w:t>
-      </w:r>
-      <w:r>
-        <w:rPr>
-          <w:rFonts w:hint="eastAsia"/>
-          <w:sz w:val="24"/>
-          <w:szCs w:val="24"/>
-        </w:rPr>
-        <w:t xml:space="preserve"> visibility</w:t>
+        <w:t>roject visibility</w:t>
       </w:r>
     </w:p>
     <w:p>
@@ -5703,8 +5690,1163 @@
         </w:rPr>
         <w:t>ast incremental builds</w:t>
       </w:r>
+    </w:p>
+    <w:p>
+      <w:pPr>
+        <w:pStyle w:val="a3"/>
+        <w:ind w:left="840" w:firstLineChars="0" w:firstLine="0"/>
+        <w:jc w:val="left"/>
+        <w:rPr>
+          <w:sz w:val="24"/>
+          <w:szCs w:val="24"/>
+        </w:rPr>
+      </w:pPr>
+    </w:p>
+    <w:p>
+      <w:pPr>
+        <w:pStyle w:val="a3"/>
+        <w:numPr>
+          <w:ilvl w:val="0"/>
+          <w:numId w:val="1"/>
+        </w:numPr>
+        <w:ind w:firstLineChars="0"/>
+        <w:jc w:val="left"/>
+        <w:rPr>
+          <w:sz w:val="24"/>
+          <w:szCs w:val="24"/>
+        </w:rPr>
+      </w:pPr>
+      <w:r>
+        <w:rPr>
+          <w:b/>
+          <w:sz w:val="24"/>
+          <w:szCs w:val="24"/>
+        </w:rPr>
+        <w:t>E</w:t>
+      </w:r>
+      <w:r>
+        <w:rPr>
+          <w:rFonts w:hint="eastAsia"/>
+          <w:b/>
+          <w:sz w:val="24"/>
+          <w:szCs w:val="24"/>
+        </w:rPr>
+        <w:t>ssential tools</w:t>
+      </w:r>
+      <w:r>
+        <w:rPr>
+          <w:rFonts w:hint="eastAsia"/>
+          <w:sz w:val="24"/>
+          <w:szCs w:val="24"/>
+        </w:rPr>
+        <w:t xml:space="preserve"> in CI process</w:t>
+      </w:r>
+    </w:p>
+    <w:p>
+      <w:pPr>
+        <w:pStyle w:val="a3"/>
+        <w:numPr>
+          <w:ilvl w:val="1"/>
+          <w:numId w:val="1"/>
+        </w:numPr>
+        <w:ind w:firstLineChars="0"/>
+        <w:jc w:val="left"/>
+        <w:rPr>
+          <w:sz w:val="24"/>
+          <w:szCs w:val="24"/>
+        </w:rPr>
+      </w:pPr>
+      <w:r>
+        <w:rPr>
+          <w:sz w:val="24"/>
+          <w:szCs w:val="24"/>
+        </w:rPr>
+        <w:t>S</w:t>
+      </w:r>
+      <w:r>
+        <w:rPr>
+          <w:rFonts w:hint="eastAsia"/>
+          <w:sz w:val="24"/>
+          <w:szCs w:val="24"/>
+        </w:rPr>
+        <w:t>ource control tool</w:t>
+      </w:r>
+      <w:r>
+        <w:rPr>
+          <w:rFonts w:hint="eastAsia"/>
+          <w:sz w:val="24"/>
+          <w:szCs w:val="24"/>
+        </w:rPr>
+        <w:t xml:space="preserve"> (SVN, Git)</w:t>
+      </w:r>
+      <w:r>
+        <w:rPr>
+          <w:rFonts w:hint="eastAsia"/>
+          <w:sz w:val="24"/>
+          <w:szCs w:val="24"/>
+        </w:rPr>
+        <w:t xml:space="preserve"> </w:t>
+      </w:r>
+      <w:r>
+        <w:rPr>
+          <w:sz w:val="24"/>
+          <w:szCs w:val="24"/>
+        </w:rPr>
+        <w:t>–</w:t>
+      </w:r>
+      <w:r>
+        <w:rPr>
+          <w:rFonts w:hint="eastAsia"/>
+          <w:sz w:val="24"/>
+          <w:szCs w:val="24"/>
+        </w:rPr>
+        <w:t xml:space="preserve"> studied and noted in above pages</w:t>
+      </w:r>
+    </w:p>
+    <w:p>
+      <w:pPr>
+        <w:pStyle w:val="a3"/>
+        <w:numPr>
+          <w:ilvl w:val="1"/>
+          <w:numId w:val="1"/>
+        </w:numPr>
+        <w:ind w:firstLineChars="0"/>
+        <w:jc w:val="left"/>
+        <w:rPr>
+          <w:sz w:val="24"/>
+          <w:szCs w:val="24"/>
+        </w:rPr>
+      </w:pPr>
+      <w:r>
+        <w:rPr>
+          <w:sz w:val="24"/>
+          <w:szCs w:val="24"/>
+        </w:rPr>
+        <w:t>C</w:t>
+      </w:r>
+      <w:r>
+        <w:rPr>
+          <w:rFonts w:hint="eastAsia"/>
+          <w:sz w:val="24"/>
+          <w:szCs w:val="24"/>
+        </w:rPr>
+        <w:t>ontinuous integration server</w:t>
+      </w:r>
+      <w:r>
+        <w:rPr>
+          <w:rFonts w:hint="eastAsia"/>
+          <w:sz w:val="24"/>
+          <w:szCs w:val="24"/>
+        </w:rPr>
+        <w:t xml:space="preserve"> (TFS, Hudson, TeamCity)</w:t>
+      </w:r>
+      <w:r>
+        <w:rPr>
+          <w:rFonts w:hint="eastAsia"/>
+          <w:sz w:val="24"/>
+          <w:szCs w:val="24"/>
+        </w:rPr>
+        <w:t xml:space="preserve"> </w:t>
+      </w:r>
+      <w:r>
+        <w:rPr>
+          <w:sz w:val="24"/>
+          <w:szCs w:val="24"/>
+        </w:rPr>
+        <w:t>–</w:t>
+      </w:r>
+      <w:r>
+        <w:rPr>
+          <w:rFonts w:hint="eastAsia"/>
+          <w:sz w:val="24"/>
+          <w:szCs w:val="24"/>
+        </w:rPr>
+        <w:t xml:space="preserve"> driven by configuration file</w:t>
+      </w:r>
+    </w:p>
+    <w:p>
+      <w:pPr>
+        <w:pStyle w:val="a3"/>
+        <w:numPr>
+          <w:ilvl w:val="1"/>
+          <w:numId w:val="1"/>
+        </w:numPr>
+        <w:ind w:firstLineChars="0"/>
+        <w:jc w:val="left"/>
+        <w:rPr>
+          <w:sz w:val="24"/>
+          <w:szCs w:val="24"/>
+        </w:rPr>
+      </w:pPr>
+      <w:r>
+        <w:rPr>
+          <w:sz w:val="24"/>
+          <w:szCs w:val="24"/>
+        </w:rPr>
+        <w:t>F</w:t>
+      </w:r>
+      <w:r>
+        <w:rPr>
+          <w:rFonts w:hint="eastAsia"/>
+          <w:sz w:val="24"/>
+          <w:szCs w:val="24"/>
+        </w:rPr>
+        <w:t>eedback mechanism</w:t>
+      </w:r>
+      <w:r>
+        <w:rPr>
+          <w:rFonts w:hint="eastAsia"/>
+          <w:sz w:val="24"/>
+          <w:szCs w:val="24"/>
+        </w:rPr>
+        <w:t xml:space="preserve"> </w:t>
+      </w:r>
+      <w:r>
+        <w:rPr>
+          <w:sz w:val="24"/>
+          <w:szCs w:val="24"/>
+        </w:rPr>
+        <w:t>–</w:t>
+      </w:r>
+      <w:r>
+        <w:rPr>
+          <w:rFonts w:hint="eastAsia"/>
+          <w:sz w:val="24"/>
+          <w:szCs w:val="24"/>
+        </w:rPr>
+        <w:t xml:space="preserve"> common method is through a website</w:t>
+      </w:r>
+    </w:p>
+    <w:p>
+      <w:pPr>
+        <w:pStyle w:val="a3"/>
+        <w:numPr>
+          <w:ilvl w:val="1"/>
+          <w:numId w:val="1"/>
+        </w:numPr>
+        <w:ind w:firstLineChars="0"/>
+        <w:jc w:val="left"/>
+        <w:rPr>
+          <w:sz w:val="24"/>
+          <w:szCs w:val="24"/>
+        </w:rPr>
+      </w:pPr>
+      <w:r>
+        <w:rPr>
+          <w:sz w:val="24"/>
+          <w:szCs w:val="24"/>
+        </w:rPr>
+        <w:t>B</w:t>
+      </w:r>
+      <w:r>
+        <w:rPr>
+          <w:rFonts w:hint="eastAsia"/>
+          <w:sz w:val="24"/>
+          <w:szCs w:val="24"/>
+        </w:rPr>
+        <w:t>uild manager</w:t>
+      </w:r>
+      <w:r>
+        <w:rPr>
+          <w:rFonts w:hint="eastAsia"/>
+          <w:sz w:val="24"/>
+          <w:szCs w:val="24"/>
+        </w:rPr>
+        <w:t xml:space="preserve"> (MSBuild, NAnt)</w:t>
+      </w:r>
+      <w:r>
+        <w:rPr>
+          <w:rFonts w:hint="eastAsia"/>
+          <w:sz w:val="24"/>
+          <w:szCs w:val="24"/>
+        </w:rPr>
+        <w:t xml:space="preserve"> </w:t>
+      </w:r>
+      <w:r>
+        <w:rPr>
+          <w:sz w:val="24"/>
+          <w:szCs w:val="24"/>
+        </w:rPr>
+        <w:t>–</w:t>
+      </w:r>
+      <w:r>
+        <w:rPr>
+          <w:rFonts w:hint="eastAsia"/>
+          <w:sz w:val="24"/>
+          <w:szCs w:val="24"/>
+        </w:rPr>
+        <w:t xml:space="preserve"> do actual build and </w:t>
+      </w:r>
+      <w:r>
+        <w:rPr>
+          <w:sz w:val="24"/>
+          <w:szCs w:val="24"/>
+        </w:rPr>
+        <w:t>controlled</w:t>
+      </w:r>
+      <w:r>
+        <w:rPr>
+          <w:rFonts w:hint="eastAsia"/>
+          <w:sz w:val="24"/>
+          <w:szCs w:val="24"/>
+        </w:rPr>
+        <w:t xml:space="preserve"> by XML </w:t>
+      </w:r>
+      <w:r>
+        <w:rPr>
+          <w:rFonts w:hint="eastAsia"/>
+          <w:sz w:val="24"/>
+          <w:szCs w:val="24"/>
+        </w:rPr>
+        <w:t xml:space="preserve">configuration </w:t>
+      </w:r>
+      <w:r>
+        <w:rPr>
+          <w:rFonts w:hint="eastAsia"/>
+          <w:sz w:val="24"/>
+          <w:szCs w:val="24"/>
+        </w:rPr>
+        <w:t>file</w:t>
+      </w:r>
+      <w:r>
+        <w:rPr>
+          <w:rFonts w:hint="eastAsia"/>
+          <w:sz w:val="24"/>
+          <w:szCs w:val="24"/>
+        </w:rPr>
+        <w:t xml:space="preserve">, there is GUI tool to make the </w:t>
+      </w:r>
+      <w:r>
+        <w:rPr>
+          <w:sz w:val="24"/>
+          <w:szCs w:val="24"/>
+        </w:rPr>
+        <w:t>maintenance</w:t>
+      </w:r>
+      <w:r>
+        <w:rPr>
+          <w:rFonts w:hint="eastAsia"/>
+          <w:sz w:val="24"/>
+          <w:szCs w:val="24"/>
+        </w:rPr>
+        <w:t xml:space="preserve"> of the configuration file easier</w:t>
+      </w:r>
+    </w:p>
+    <w:p>
+      <w:pPr>
+        <w:pStyle w:val="a3"/>
+        <w:numPr>
+          <w:ilvl w:val="1"/>
+          <w:numId w:val="1"/>
+        </w:numPr>
+        <w:ind w:firstLineChars="0"/>
+        <w:jc w:val="left"/>
+        <w:rPr>
+          <w:sz w:val="24"/>
+          <w:szCs w:val="24"/>
+        </w:rPr>
+      </w:pPr>
+      <w:r>
+        <w:rPr>
+          <w:sz w:val="24"/>
+          <w:szCs w:val="24"/>
+        </w:rPr>
+        <w:t>U</w:t>
+      </w:r>
+      <w:r>
+        <w:rPr>
+          <w:rFonts w:hint="eastAsia"/>
+          <w:sz w:val="24"/>
+          <w:szCs w:val="24"/>
+        </w:rPr>
+        <w:t>nit test framework</w:t>
+      </w:r>
+      <w:r>
+        <w:rPr>
+          <w:rFonts w:hint="eastAsia"/>
+          <w:sz w:val="24"/>
+          <w:szCs w:val="24"/>
+        </w:rPr>
+        <w:t xml:space="preserve"> (MSTest, NUnit)</w:t>
+      </w:r>
+      <w:r>
+        <w:rPr>
+          <w:rFonts w:hint="eastAsia"/>
+          <w:sz w:val="24"/>
+          <w:szCs w:val="24"/>
+        </w:rPr>
+        <w:t xml:space="preserve"> </w:t>
+      </w:r>
+      <w:r>
+        <w:rPr>
+          <w:sz w:val="24"/>
+          <w:szCs w:val="24"/>
+        </w:rPr>
+        <w:t>–</w:t>
+      </w:r>
+      <w:r>
+        <w:rPr>
+          <w:rFonts w:hint="eastAsia"/>
+          <w:sz w:val="24"/>
+          <w:szCs w:val="24"/>
+        </w:rPr>
+        <w:t xml:space="preserve"> run the unit test and generate result to text</w:t>
+      </w:r>
+      <w:r>
+        <w:rPr>
+          <w:rFonts w:hint="eastAsia"/>
+          <w:sz w:val="24"/>
+          <w:szCs w:val="24"/>
+        </w:rPr>
+        <w:t>/XML</w:t>
+      </w:r>
+      <w:r>
+        <w:rPr>
+          <w:rFonts w:hint="eastAsia"/>
+          <w:sz w:val="24"/>
+          <w:szCs w:val="24"/>
+        </w:rPr>
+        <w:t xml:space="preserve"> file which CI server can fetch then display in feedback mechanism</w:t>
+      </w:r>
+    </w:p>
+    <w:p>
+      <w:pPr>
+        <w:pStyle w:val="a3"/>
+        <w:numPr>
+          <w:ilvl w:val="0"/>
+          <w:numId w:val="1"/>
+        </w:numPr>
+        <w:ind w:firstLineChars="0"/>
+        <w:jc w:val="left"/>
+        <w:rPr>
+          <w:sz w:val="24"/>
+          <w:szCs w:val="24"/>
+        </w:rPr>
+      </w:pPr>
+      <w:r>
+        <w:rPr>
+          <w:b/>
+          <w:sz w:val="24"/>
+          <w:szCs w:val="24"/>
+        </w:rPr>
+        <w:t>D</w:t>
+      </w:r>
+      <w:r>
+        <w:rPr>
+          <w:rFonts w:hint="eastAsia"/>
+          <w:b/>
+          <w:sz w:val="24"/>
+          <w:szCs w:val="24"/>
+        </w:rPr>
+        <w:t>esired tools</w:t>
+      </w:r>
+      <w:r>
+        <w:rPr>
+          <w:rFonts w:hint="eastAsia"/>
+          <w:sz w:val="24"/>
+          <w:szCs w:val="24"/>
+        </w:rPr>
+        <w:t xml:space="preserve"> in CI process</w:t>
+      </w:r>
+    </w:p>
+    <w:p>
+      <w:pPr>
+        <w:pStyle w:val="a3"/>
+        <w:numPr>
+          <w:ilvl w:val="1"/>
+          <w:numId w:val="1"/>
+        </w:numPr>
+        <w:ind w:firstLineChars="0"/>
+        <w:jc w:val="left"/>
+        <w:rPr>
+          <w:sz w:val="24"/>
+          <w:szCs w:val="24"/>
+        </w:rPr>
+      </w:pPr>
+      <w:r>
+        <w:rPr>
+          <w:sz w:val="24"/>
+          <w:szCs w:val="24"/>
+        </w:rPr>
+        <w:t>C</w:t>
+      </w:r>
+      <w:r>
+        <w:rPr>
+          <w:rFonts w:hint="eastAsia"/>
+          <w:sz w:val="24"/>
+          <w:szCs w:val="24"/>
+        </w:rPr>
+        <w:t xml:space="preserve">ode analysis (FxCop, StyleCop, NCover) </w:t>
+      </w:r>
+      <w:r>
+        <w:rPr>
+          <w:sz w:val="24"/>
+          <w:szCs w:val="24"/>
+        </w:rPr>
+        <w:t>–</w:t>
+      </w:r>
+      <w:r>
+        <w:rPr>
+          <w:rFonts w:hint="eastAsia"/>
+          <w:sz w:val="24"/>
+          <w:szCs w:val="24"/>
+        </w:rPr>
+        <w:t xml:space="preserve"> generate analysis report that can be fetched by CI server and then be integrated with build report</w:t>
+      </w:r>
+    </w:p>
+    <w:p>
+      <w:pPr>
+        <w:pStyle w:val="a3"/>
+        <w:numPr>
+          <w:ilvl w:val="1"/>
+          <w:numId w:val="1"/>
+        </w:numPr>
+        <w:ind w:firstLineChars="0"/>
+        <w:jc w:val="left"/>
+        <w:rPr>
+          <w:sz w:val="24"/>
+          <w:szCs w:val="24"/>
+        </w:rPr>
+      </w:pPr>
+      <w:r>
+        <w:rPr>
+          <w:sz w:val="24"/>
+          <w:szCs w:val="24"/>
+        </w:rPr>
+        <w:lastRenderedPageBreak/>
+        <w:t>O</w:t>
+      </w:r>
+      <w:r>
+        <w:rPr>
+          <w:rFonts w:hint="eastAsia"/>
+          <w:sz w:val="24"/>
+          <w:szCs w:val="24"/>
+        </w:rPr>
+        <w:t>ther testing tool (Seleneium, FitNesse)</w:t>
+      </w:r>
+    </w:p>
+    <w:p>
+      <w:pPr>
+        <w:jc w:val="left"/>
+        <w:rPr>
+          <w:sz w:val="24"/>
+          <w:szCs w:val="24"/>
+        </w:rPr>
+      </w:pPr>
+    </w:p>
+    <w:p>
+      <w:pPr>
+        <w:pStyle w:val="a3"/>
+        <w:numPr>
+          <w:ilvl w:val="0"/>
+          <w:numId w:val="10"/>
+        </w:numPr>
+        <w:ind w:firstLineChars="0"/>
+        <w:jc w:val="left"/>
+        <w:rPr>
+          <w:rFonts w:hint="eastAsia"/>
+          <w:b/>
+          <w:sz w:val="24"/>
+          <w:szCs w:val="24"/>
+        </w:rPr>
+      </w:pPr>
+      <w:r>
+        <w:rPr>
+          <w:rFonts w:hint="eastAsia"/>
+          <w:b/>
+          <w:sz w:val="24"/>
+          <w:szCs w:val="24"/>
+        </w:rPr>
+        <w:t>Pre-tested commit</w:t>
+      </w:r>
+    </w:p>
+    <w:p>
+      <w:pPr>
+        <w:pStyle w:val="a3"/>
+        <w:numPr>
+          <w:ilvl w:val="1"/>
+          <w:numId w:val="10"/>
+        </w:numPr>
+        <w:ind w:firstLineChars="0"/>
+        <w:jc w:val="left"/>
+        <w:rPr>
+          <w:sz w:val="24"/>
+          <w:szCs w:val="24"/>
+        </w:rPr>
+      </w:pPr>
+      <w:r>
+        <w:rPr>
+          <w:rFonts w:hint="eastAsia"/>
+          <w:sz w:val="24"/>
+          <w:szCs w:val="24"/>
+        </w:rPr>
+        <w:t xml:space="preserve">To ensure the code is </w:t>
+      </w:r>
+      <w:r>
+        <w:rPr>
+          <w:rFonts w:hint="eastAsia"/>
+          <w:b/>
+          <w:sz w:val="24"/>
+          <w:szCs w:val="24"/>
+        </w:rPr>
+        <w:t>pre-tested before checking in to remote repository</w:t>
+      </w:r>
+      <w:r>
+        <w:rPr>
+          <w:rFonts w:hint="eastAsia"/>
+          <w:sz w:val="24"/>
+          <w:szCs w:val="24"/>
+        </w:rPr>
+        <w:t xml:space="preserve">, we install a visual studio plugin in TeamCity. Go to </w:t>
+      </w:r>
+      <w:r>
+        <w:rPr>
+          <w:sz w:val="24"/>
+          <w:szCs w:val="24"/>
+        </w:rPr>
+        <w:t>“</w:t>
+      </w:r>
+      <w:r>
+        <w:rPr>
+          <w:rFonts w:hint="eastAsia"/>
+          <w:sz w:val="24"/>
+          <w:szCs w:val="24"/>
+        </w:rPr>
+        <w:t>Bella</w:t>
+      </w:r>
+      <w:r>
+        <w:rPr>
+          <w:sz w:val="24"/>
+          <w:szCs w:val="24"/>
+        </w:rPr>
+        <w:t>”</w:t>
+      </w:r>
+      <w:r>
+        <w:rPr>
+          <w:rFonts w:hint="eastAsia"/>
+          <w:sz w:val="24"/>
+          <w:szCs w:val="24"/>
+        </w:rPr>
+        <w:t xml:space="preserve"> -&gt; </w:t>
+      </w:r>
+      <w:r>
+        <w:rPr>
+          <w:sz w:val="24"/>
+          <w:szCs w:val="24"/>
+        </w:rPr>
+        <w:t>“</w:t>
+      </w:r>
+      <w:r>
+        <w:rPr>
+          <w:rFonts w:hint="eastAsia"/>
+          <w:sz w:val="24"/>
+          <w:szCs w:val="24"/>
+        </w:rPr>
+        <w:t>TeamCity Tools</w:t>
+      </w:r>
+      <w:r>
+        <w:rPr>
+          <w:sz w:val="24"/>
+          <w:szCs w:val="24"/>
+        </w:rPr>
+        <w:t>”</w:t>
+      </w:r>
+      <w:r>
+        <w:rPr>
+          <w:rFonts w:hint="eastAsia"/>
+          <w:sz w:val="24"/>
+          <w:szCs w:val="24"/>
+        </w:rPr>
+        <w:t xml:space="preserve"> in the right</w:t>
+      </w:r>
+      <w:r>
+        <w:rPr>
+          <w:rFonts w:hint="eastAsia"/>
+          <w:sz w:val="24"/>
+          <w:szCs w:val="24"/>
+        </w:rPr>
+        <w:t>, and install these two:</w:t>
+      </w:r>
+    </w:p>
+    <w:p>
+      <w:pPr>
+        <w:pStyle w:val="a3"/>
+        <w:ind w:left="420" w:firstLineChars="0" w:firstLine="0"/>
+        <w:jc w:val="left"/>
+        <w:rPr>
+          <w:sz w:val="24"/>
+          <w:szCs w:val="24"/>
+        </w:rPr>
+      </w:pPr>
+      <w:r>
+        <w:rPr>
+          <w:rFonts w:hint="eastAsia"/>
+          <w:noProof/>
+          <w:sz w:val="24"/>
+          <w:szCs w:val="24"/>
+        </w:rPr>
+        <w:drawing>
+          <wp:inline distT="0" distB="0" distL="0" distR="0">
+            <wp:extent cx="2124075" cy="3086100"/>
+            <wp:effectExtent l="0" t="0" r="9525" b="0"/>
+            <wp:docPr id="18" name="图片 18"/>
+            <wp:cNvGraphicFramePr>
+              <a:graphicFrameLocks xmlns:a="http://schemas.openxmlformats.org/drawingml/2006/main" noChangeAspect="1"/>
+            </wp:cNvGraphicFramePr>
+            <a:graphic xmlns:a="http://schemas.openxmlformats.org/drawingml/2006/main">
+              <a:graphicData uri="http://schemas.openxmlformats.org/drawingml/2006/picture">
+                <pic:pic xmlns:pic="http://schemas.openxmlformats.org/drawingml/2006/picture">
+                  <pic:nvPicPr>
+                    <pic:cNvPr id="0" name="Picture 3"/>
+                    <pic:cNvPicPr>
+                      <a:picLocks noChangeAspect="1" noChangeArrowheads="1"/>
+                    </pic:cNvPicPr>
+                  </pic:nvPicPr>
+                  <pic:blipFill>
+                    <a:blip r:embed="rId28">
+                      <a:extLst>
+                        <a:ext uri="{28A0092B-C50C-407E-A947-70E740481C1C}">
+                          <a14:useLocalDpi xmlns:a14="http://schemas.microsoft.com/office/drawing/2010/main" val="0"/>
+                        </a:ext>
+                      </a:extLst>
+                    </a:blip>
+                    <a:srcRect/>
+                    <a:stretch>
+                      <a:fillRect/>
+                    </a:stretch>
+                  </pic:blipFill>
+                  <pic:spPr bwMode="auto">
+                    <a:xfrm>
+                      <a:off x="0" y="0"/>
+                      <a:ext cx="2124075" cy="3086100"/>
+                    </a:xfrm>
+                    <a:prstGeom prst="rect">
+                      <a:avLst/>
+                    </a:prstGeom>
+                    <a:noFill/>
+                    <a:ln>
+                      <a:noFill/>
+                    </a:ln>
+                  </pic:spPr>
+                </pic:pic>
+              </a:graphicData>
+            </a:graphic>
+          </wp:inline>
+        </w:drawing>
+      </w:r>
+    </w:p>
+    <w:p>
+      <w:pPr>
+        <w:pStyle w:val="a3"/>
+        <w:numPr>
+          <w:ilvl w:val="0"/>
+          <w:numId w:val="11"/>
+        </w:numPr>
+        <w:ind w:firstLineChars="0"/>
+        <w:jc w:val="left"/>
+        <w:rPr>
+          <w:rFonts w:hint="eastAsia"/>
+          <w:sz w:val="24"/>
+          <w:szCs w:val="24"/>
+        </w:rPr>
+      </w:pPr>
+      <w:r>
+        <w:rPr>
+          <w:sz w:val="24"/>
+          <w:szCs w:val="24"/>
+        </w:rPr>
+        <w:t>V</w:t>
+      </w:r>
+      <w:r>
+        <w:rPr>
+          <w:rFonts w:hint="eastAsia"/>
+          <w:sz w:val="24"/>
+          <w:szCs w:val="24"/>
+        </w:rPr>
+        <w:t>isual studio express edition does not support TeamCity addin</w:t>
+      </w:r>
+      <w:r>
+        <w:rPr>
+          <w:rFonts w:hint="eastAsia"/>
+          <w:sz w:val="24"/>
+          <w:szCs w:val="24"/>
+        </w:rPr>
+        <w:t>s</w:t>
+      </w:r>
+      <w:r>
+        <w:rPr>
+          <w:rFonts w:hint="eastAsia"/>
+          <w:sz w:val="24"/>
+          <w:szCs w:val="24"/>
+        </w:rPr>
+        <w:t>, replaced it wi</w:t>
+      </w:r>
+      <w:r>
+        <w:rPr>
+          <w:rFonts w:hint="eastAsia"/>
+          <w:sz w:val="24"/>
+          <w:szCs w:val="24"/>
+        </w:rPr>
+        <w:t>th visual studio 2012 ultimate.</w:t>
+      </w:r>
+      <w:r>
+        <w:rPr>
+          <w:rFonts w:hint="eastAsia"/>
+          <w:sz w:val="24"/>
+          <w:szCs w:val="24"/>
+        </w:rPr>
+        <w:t xml:space="preserve"> Key: </w:t>
+      </w:r>
+      <w:r>
+        <w:rPr>
+          <w:rFonts w:ascii="Tahoma" w:hAnsi="Tahoma" w:cs="Tahoma"/>
+          <w:color w:val="333333"/>
+          <w:sz w:val="18"/>
+          <w:szCs w:val="18"/>
+        </w:rPr>
+        <w:t>YKCW6-BPFPF-BT8C9-7DCTH-QXGWC</w:t>
+      </w:r>
+    </w:p>
+    <w:p>
+      <w:pPr>
+        <w:pStyle w:val="a3"/>
+        <w:numPr>
+          <w:ilvl w:val="0"/>
+          <w:numId w:val="11"/>
+        </w:numPr>
+        <w:ind w:firstLineChars="0"/>
+        <w:jc w:val="left"/>
+        <w:rPr>
+          <w:rFonts w:hint="eastAsia"/>
+          <w:sz w:val="24"/>
+          <w:szCs w:val="24"/>
+        </w:rPr>
+      </w:pPr>
+      <w:r>
+        <w:rPr>
+          <w:sz w:val="24"/>
+          <w:szCs w:val="24"/>
+        </w:rPr>
+        <w:t>T</w:t>
+      </w:r>
+      <w:r>
+        <w:rPr>
+          <w:rFonts w:hint="eastAsia"/>
+          <w:sz w:val="24"/>
+          <w:szCs w:val="24"/>
+        </w:rPr>
+        <w:t>o enable the addin, we must connect it with the VCS so that it can perform committing to the remote repository when the new code built and tested successfully.</w:t>
+      </w:r>
+    </w:p>
+    <w:p>
+      <w:pPr>
+        <w:pStyle w:val="a3"/>
+        <w:numPr>
+          <w:ilvl w:val="0"/>
+          <w:numId w:val="11"/>
+        </w:numPr>
+        <w:ind w:firstLineChars="0"/>
+        <w:jc w:val="left"/>
+        <w:rPr>
+          <w:rFonts w:hint="eastAsia"/>
+          <w:sz w:val="24"/>
+          <w:szCs w:val="24"/>
+        </w:rPr>
+      </w:pPr>
+      <w:r>
+        <w:rPr>
+          <w:sz w:val="24"/>
+          <w:szCs w:val="24"/>
+        </w:rPr>
+        <w:t>T</w:t>
+      </w:r>
+      <w:r>
+        <w:rPr>
+          <w:rFonts w:hint="eastAsia"/>
+          <w:sz w:val="24"/>
+          <w:szCs w:val="24"/>
+        </w:rPr>
+        <w:t>he workflow of the addin:</w:t>
+      </w:r>
+    </w:p>
+    <w:p>
+      <w:pPr>
+        <w:pStyle w:val="a3"/>
+        <w:ind w:left="420" w:firstLineChars="0" w:firstLine="0"/>
+        <w:jc w:val="left"/>
+        <w:rPr>
+          <w:rFonts w:hint="eastAsia"/>
+          <w:sz w:val="24"/>
+          <w:szCs w:val="24"/>
+        </w:rPr>
+      </w:pPr>
+      <w:r>
+        <w:rPr>
+          <w:noProof/>
+          <w:sz w:val="24"/>
+          <w:szCs w:val="24"/>
+        </w:rPr>
+        <w:drawing>
+          <wp:inline distT="0" distB="0" distL="0" distR="0">
+            <wp:extent cx="4238625" cy="2743200"/>
+            <wp:effectExtent l="0" t="0" r="9525" b="0"/>
+            <wp:docPr id="17" name="图片 17"/>
+            <wp:cNvGraphicFramePr>
+              <a:graphicFrameLocks xmlns:a="http://schemas.openxmlformats.org/drawingml/2006/main" noChangeAspect="1"/>
+            </wp:cNvGraphicFramePr>
+            <a:graphic xmlns:a="http://schemas.openxmlformats.org/drawingml/2006/main">
+              <a:graphicData uri="http://schemas.openxmlformats.org/drawingml/2006/picture">
+                <pic:pic xmlns:pic="http://schemas.openxmlformats.org/drawingml/2006/picture">
+                  <pic:nvPicPr>
+                    <pic:cNvPr id="0" name="Picture 1"/>
+                    <pic:cNvPicPr>
+                      <a:picLocks noChangeAspect="1" noChangeArrowheads="1"/>
+                    </pic:cNvPicPr>
+                  </pic:nvPicPr>
+                  <pic:blipFill>
+                    <a:blip r:embed="rId29">
+                      <a:extLst>
+                        <a:ext uri="{28A0092B-C50C-407E-A947-70E740481C1C}">
+                          <a14:useLocalDpi xmlns:a14="http://schemas.microsoft.com/office/drawing/2010/main" val="0"/>
+                        </a:ext>
+                      </a:extLst>
+                    </a:blip>
+                    <a:srcRect/>
+                    <a:stretch>
+                      <a:fillRect/>
+                    </a:stretch>
+                  </pic:blipFill>
+                  <pic:spPr bwMode="auto">
+                    <a:xfrm>
+                      <a:off x="0" y="0"/>
+                      <a:ext cx="4238625" cy="2743200"/>
+                    </a:xfrm>
+                    <a:prstGeom prst="rect">
+                      <a:avLst/>
+                    </a:prstGeom>
+                    <a:noFill/>
+                    <a:ln>
+                      <a:noFill/>
+                    </a:ln>
+                  </pic:spPr>
+                </pic:pic>
+              </a:graphicData>
+            </a:graphic>
+          </wp:inline>
+        </w:drawing>
+      </w:r>
+    </w:p>
+    <w:p>
+      <w:pPr>
+        <w:pStyle w:val="a3"/>
+        <w:numPr>
+          <w:ilvl w:val="0"/>
+          <w:numId w:val="12"/>
+        </w:numPr>
+        <w:ind w:firstLineChars="0"/>
+        <w:jc w:val="left"/>
+        <w:rPr>
+          <w:rFonts w:hint="eastAsia"/>
+          <w:sz w:val="24"/>
+          <w:szCs w:val="24"/>
+        </w:rPr>
+      </w:pPr>
+      <w:r>
+        <w:rPr>
+          <w:sz w:val="24"/>
+          <w:szCs w:val="24"/>
+        </w:rPr>
+        <w:t>E</w:t>
+      </w:r>
+      <w:r>
+        <w:rPr>
+          <w:rFonts w:hint="eastAsia"/>
+          <w:sz w:val="24"/>
+          <w:szCs w:val="24"/>
+        </w:rPr>
+        <w:t xml:space="preserve">ncountered connection problem when login the TeamCity addin in VS as the server URL </w:t>
+      </w:r>
+      <w:hyperlink r:id="rId30" w:history="1">
+        <w:r>
+          <w:rPr>
+            <w:rStyle w:val="a5"/>
+            <w:sz w:val="24"/>
+            <w:szCs w:val="24"/>
+          </w:rPr>
+          <w:t>http://localhost:89</w:t>
+        </w:r>
+      </w:hyperlink>
+      <w:r>
+        <w:rPr>
+          <w:rFonts w:hint="eastAsia"/>
+          <w:sz w:val="24"/>
+          <w:szCs w:val="24"/>
+        </w:rPr>
+        <w:t xml:space="preserve"> was not </w:t>
+      </w:r>
+      <w:r>
+        <w:rPr>
+          <w:sz w:val="24"/>
+          <w:szCs w:val="24"/>
+        </w:rPr>
+        <w:t>recognized</w:t>
+      </w:r>
+      <w:r>
+        <w:rPr>
+          <w:rFonts w:hint="eastAsia"/>
+          <w:sz w:val="24"/>
+          <w:szCs w:val="24"/>
+        </w:rPr>
+        <w:t>,</w:t>
+      </w:r>
+      <w:r>
+        <w:rPr>
+          <w:rFonts w:hint="eastAsia"/>
+          <w:sz w:val="24"/>
+          <w:szCs w:val="24"/>
+        </w:rPr>
+        <w:t xml:space="preserve"> just change the host to local ip</w:t>
+      </w:r>
+      <w:r>
+        <w:rPr>
+          <w:rFonts w:hint="eastAsia"/>
+          <w:sz w:val="24"/>
+          <w:szCs w:val="24"/>
+        </w:rPr>
+        <w:t xml:space="preserve"> </w:t>
+      </w:r>
+      <w:hyperlink r:id="rId31" w:history="1">
+        <w:r>
+          <w:rPr>
+            <w:rStyle w:val="a5"/>
+            <w:rFonts w:hint="eastAsia"/>
+            <w:sz w:val="24"/>
+            <w:szCs w:val="24"/>
+          </w:rPr>
+          <w:t>http://192.168.1.7:89</w:t>
+        </w:r>
+      </w:hyperlink>
+      <w:r>
+        <w:rPr>
+          <w:rFonts w:hint="eastAsia"/>
+          <w:sz w:val="24"/>
+          <w:szCs w:val="24"/>
+        </w:rPr>
+        <w:t xml:space="preserve">. </w:t>
+      </w:r>
+    </w:p>
+    <w:p>
+      <w:pPr>
+        <w:pStyle w:val="a3"/>
+        <w:numPr>
+          <w:ilvl w:val="0"/>
+          <w:numId w:val="12"/>
+        </w:numPr>
+        <w:ind w:firstLineChars="0"/>
+        <w:jc w:val="left"/>
+        <w:rPr>
+          <w:sz w:val="24"/>
+          <w:szCs w:val="24"/>
+        </w:rPr>
+      </w:pPr>
+      <w:r>
+        <w:rPr>
+          <w:sz w:val="24"/>
+          <w:szCs w:val="24"/>
+        </w:rPr>
+        <w:t>Git is not supported in this addin by default</w:t>
+      </w:r>
+      <w:r>
+        <w:rPr>
+          <w:rFonts w:hint="eastAsia"/>
+          <w:sz w:val="24"/>
+          <w:szCs w:val="24"/>
+        </w:rPr>
+        <w:t>, so give up this trial.</w:t>
+      </w:r>
       <w:bookmarkStart w:id="2" w:name="_GoBack"/>
       <w:bookmarkEnd w:id="2"/>
+    </w:p>
+    <w:p>
+      <w:pPr>
+        <w:pStyle w:val="a3"/>
+        <w:ind w:left="840" w:firstLineChars="0" w:firstLine="0"/>
+        <w:jc w:val="left"/>
+        <w:rPr>
+          <w:sz w:val="24"/>
+          <w:szCs w:val="24"/>
+        </w:rPr>
+      </w:pPr>
+      <w:r>
+        <w:rPr>
+          <w:noProof/>
+          <w:sz w:val="24"/>
+          <w:szCs w:val="24"/>
+        </w:rPr>
+        <w:drawing>
+          <wp:inline distT="0" distB="0" distL="0" distR="0">
+            <wp:extent cx="1847850" cy="819150"/>
+            <wp:effectExtent l="0" t="0" r="0" b="0"/>
+            <wp:docPr id="19" name="图片 19"/>
+            <wp:cNvGraphicFramePr>
+              <a:graphicFrameLocks xmlns:a="http://schemas.openxmlformats.org/drawingml/2006/main" noChangeAspect="1"/>
+            </wp:cNvGraphicFramePr>
+            <a:graphic xmlns:a="http://schemas.openxmlformats.org/drawingml/2006/main">
+              <a:graphicData uri="http://schemas.openxmlformats.org/drawingml/2006/picture">
+                <pic:pic xmlns:pic="http://schemas.openxmlformats.org/drawingml/2006/picture">
+                  <pic:nvPicPr>
+                    <pic:cNvPr id="0" name="Picture 2"/>
+                    <pic:cNvPicPr>
+                      <a:picLocks noChangeAspect="1" noChangeArrowheads="1"/>
+                    </pic:cNvPicPr>
+                  </pic:nvPicPr>
+                  <pic:blipFill>
+                    <a:blip r:embed="rId32">
+                      <a:extLst>
+                        <a:ext uri="{28A0092B-C50C-407E-A947-70E740481C1C}">
+                          <a14:useLocalDpi xmlns:a14="http://schemas.microsoft.com/office/drawing/2010/main" val="0"/>
+                        </a:ext>
+                      </a:extLst>
+                    </a:blip>
+                    <a:srcRect/>
+                    <a:stretch>
+                      <a:fillRect/>
+                    </a:stretch>
+                  </pic:blipFill>
+                  <pic:spPr bwMode="auto">
+                    <a:xfrm>
+                      <a:off x="0" y="0"/>
+                      <a:ext cx="1847850" cy="819150"/>
+                    </a:xfrm>
+                    <a:prstGeom prst="rect">
+                      <a:avLst/>
+                    </a:prstGeom>
+                    <a:noFill/>
+                    <a:ln>
+                      <a:noFill/>
+                    </a:ln>
+                  </pic:spPr>
+                </pic:pic>
+              </a:graphicData>
+            </a:graphic>
+          </wp:inline>
+        </w:drawing>
+      </w:r>
+    </w:p>
+    <w:p>
+      <w:pPr>
+        <w:pStyle w:val="a3"/>
+        <w:numPr>
+          <w:ilvl w:val="0"/>
+          <w:numId w:val="10"/>
+        </w:numPr>
+        <w:ind w:firstLineChars="0"/>
+        <w:jc w:val="left"/>
+        <w:rPr>
+          <w:sz w:val="24"/>
+          <w:szCs w:val="24"/>
+        </w:rPr>
+      </w:pPr>
     </w:p>
     <w:sectPr>
       <w:pgSz w:w="11906" w:h="16838"/>
@@ -5945,6 +7087,119 @@
     </w:lvl>
   </w:abstractNum>
   <w:abstractNum w:abstractNumId="2">
+    <w:nsid w:val="130D1F13"/>
+    <w:multiLevelType w:val="hybridMultilevel"/>
+    <w:tmpl w:val="89C24B90"/>
+    <w:lvl w:ilvl="0" w:tplc="0409000B">
+      <w:start w:val="1"/>
+      <w:numFmt w:val="bullet"/>
+      <w:lvlText w:val=""/>
+      <w:lvlJc w:val="left"/>
+      <w:pPr>
+        <w:ind w:left="840" w:hanging="420"/>
+      </w:pPr>
+      <w:rPr>
+        <w:rFonts w:ascii="Wingdings" w:hAnsi="Wingdings" w:hint="default"/>
+      </w:rPr>
+    </w:lvl>
+    <w:lvl w:ilvl="1" w:tplc="04090003" w:tentative="1">
+      <w:start w:val="1"/>
+      <w:numFmt w:val="bullet"/>
+      <w:lvlText w:val=""/>
+      <w:lvlJc w:val="left"/>
+      <w:pPr>
+        <w:ind w:left="1260" w:hanging="420"/>
+      </w:pPr>
+      <w:rPr>
+        <w:rFonts w:ascii="Wingdings" w:hAnsi="Wingdings" w:hint="default"/>
+      </w:rPr>
+    </w:lvl>
+    <w:lvl w:ilvl="2" w:tplc="04090005" w:tentative="1">
+      <w:start w:val="1"/>
+      <w:numFmt w:val="bullet"/>
+      <w:lvlText w:val=""/>
+      <w:lvlJc w:val="left"/>
+      <w:pPr>
+        <w:ind w:left="1680" w:hanging="420"/>
+      </w:pPr>
+      <w:rPr>
+        <w:rFonts w:ascii="Wingdings" w:hAnsi="Wingdings" w:hint="default"/>
+      </w:rPr>
+    </w:lvl>
+    <w:lvl w:ilvl="3" w:tplc="04090001" w:tentative="1">
+      <w:start w:val="1"/>
+      <w:numFmt w:val="bullet"/>
+      <w:lvlText w:val=""/>
+      <w:lvlJc w:val="left"/>
+      <w:pPr>
+        <w:ind w:left="2100" w:hanging="420"/>
+      </w:pPr>
+      <w:rPr>
+        <w:rFonts w:ascii="Wingdings" w:hAnsi="Wingdings" w:hint="default"/>
+      </w:rPr>
+    </w:lvl>
+    <w:lvl w:ilvl="4" w:tplc="04090003" w:tentative="1">
+      <w:start w:val="1"/>
+      <w:numFmt w:val="bullet"/>
+      <w:lvlText w:val=""/>
+      <w:lvlJc w:val="left"/>
+      <w:pPr>
+        <w:ind w:left="2520" w:hanging="420"/>
+      </w:pPr>
+      <w:rPr>
+        <w:rFonts w:ascii="Wingdings" w:hAnsi="Wingdings" w:hint="default"/>
+      </w:rPr>
+    </w:lvl>
+    <w:lvl w:ilvl="5" w:tplc="04090005" w:tentative="1">
+      <w:start w:val="1"/>
+      <w:numFmt w:val="bullet"/>
+      <w:lvlText w:val=""/>
+      <w:lvlJc w:val="left"/>
+      <w:pPr>
+        <w:ind w:left="2940" w:hanging="420"/>
+      </w:pPr>
+      <w:rPr>
+        <w:rFonts w:ascii="Wingdings" w:hAnsi="Wingdings" w:hint="default"/>
+      </w:rPr>
+    </w:lvl>
+    <w:lvl w:ilvl="6" w:tplc="04090001" w:tentative="1">
+      <w:start w:val="1"/>
+      <w:numFmt w:val="bullet"/>
+      <w:lvlText w:val=""/>
+      <w:lvlJc w:val="left"/>
+      <w:pPr>
+        <w:ind w:left="3360" w:hanging="420"/>
+      </w:pPr>
+      <w:rPr>
+        <w:rFonts w:ascii="Wingdings" w:hAnsi="Wingdings" w:hint="default"/>
+      </w:rPr>
+    </w:lvl>
+    <w:lvl w:ilvl="7" w:tplc="04090003" w:tentative="1">
+      <w:start w:val="1"/>
+      <w:numFmt w:val="bullet"/>
+      <w:lvlText w:val=""/>
+      <w:lvlJc w:val="left"/>
+      <w:pPr>
+        <w:ind w:left="3780" w:hanging="420"/>
+      </w:pPr>
+      <w:rPr>
+        <w:rFonts w:ascii="Wingdings" w:hAnsi="Wingdings" w:hint="default"/>
+      </w:rPr>
+    </w:lvl>
+    <w:lvl w:ilvl="8" w:tplc="04090005" w:tentative="1">
+      <w:start w:val="1"/>
+      <w:numFmt w:val="bullet"/>
+      <w:lvlText w:val=""/>
+      <w:lvlJc w:val="left"/>
+      <w:pPr>
+        <w:ind w:left="4200" w:hanging="420"/>
+      </w:pPr>
+      <w:rPr>
+        <w:rFonts w:ascii="Wingdings" w:hAnsi="Wingdings" w:hint="default"/>
+      </w:rPr>
+    </w:lvl>
+  </w:abstractNum>
+  <w:abstractNum w:abstractNumId="3">
     <w:nsid w:val="13E1518F"/>
     <w:multiLevelType w:val="hybridMultilevel"/>
     <w:tmpl w:val="5F0EFFAE"/>
@@ -6057,7 +7312,7 @@
       </w:rPr>
     </w:lvl>
   </w:abstractNum>
-  <w:abstractNum w:abstractNumId="3">
+  <w:abstractNum w:abstractNumId="4">
     <w:nsid w:val="25FA211A"/>
     <w:multiLevelType w:val="hybridMultilevel"/>
     <w:tmpl w:val="3DA69684"/>
@@ -6170,7 +7425,7 @@
       </w:rPr>
     </w:lvl>
   </w:abstractNum>
-  <w:abstractNum w:abstractNumId="4">
+  <w:abstractNum w:abstractNumId="5">
     <w:nsid w:val="3560745D"/>
     <w:multiLevelType w:val="hybridMultilevel"/>
     <w:tmpl w:val="C29C7C66"/>
@@ -6283,7 +7538,233 @@
       </w:rPr>
     </w:lvl>
   </w:abstractNum>
-  <w:abstractNum w:abstractNumId="5">
+  <w:abstractNum w:abstractNumId="6">
+    <w:nsid w:val="35A23C4E"/>
+    <w:multiLevelType w:val="hybridMultilevel"/>
+    <w:tmpl w:val="A99A2A08"/>
+    <w:lvl w:ilvl="0" w:tplc="04090001">
+      <w:start w:val="1"/>
+      <w:numFmt w:val="bullet"/>
+      <w:lvlText w:val=""/>
+      <w:lvlJc w:val="left"/>
+      <w:pPr>
+        <w:ind w:left="420" w:hanging="420"/>
+      </w:pPr>
+      <w:rPr>
+        <w:rFonts w:ascii="Wingdings" w:hAnsi="Wingdings" w:hint="default"/>
+      </w:rPr>
+    </w:lvl>
+    <w:lvl w:ilvl="1" w:tplc="0409000B">
+      <w:start w:val="1"/>
+      <w:numFmt w:val="bullet"/>
+      <w:lvlText w:val=""/>
+      <w:lvlJc w:val="left"/>
+      <w:pPr>
+        <w:ind w:left="840" w:hanging="420"/>
+      </w:pPr>
+      <w:rPr>
+        <w:rFonts w:ascii="Wingdings" w:hAnsi="Wingdings" w:hint="default"/>
+      </w:rPr>
+    </w:lvl>
+    <w:lvl w:ilvl="2" w:tplc="04090005" w:tentative="1">
+      <w:start w:val="1"/>
+      <w:numFmt w:val="bullet"/>
+      <w:lvlText w:val=""/>
+      <w:lvlJc w:val="left"/>
+      <w:pPr>
+        <w:ind w:left="1260" w:hanging="420"/>
+      </w:pPr>
+      <w:rPr>
+        <w:rFonts w:ascii="Wingdings" w:hAnsi="Wingdings" w:hint="default"/>
+      </w:rPr>
+    </w:lvl>
+    <w:lvl w:ilvl="3" w:tplc="04090001" w:tentative="1">
+      <w:start w:val="1"/>
+      <w:numFmt w:val="bullet"/>
+      <w:lvlText w:val=""/>
+      <w:lvlJc w:val="left"/>
+      <w:pPr>
+        <w:ind w:left="1680" w:hanging="420"/>
+      </w:pPr>
+      <w:rPr>
+        <w:rFonts w:ascii="Wingdings" w:hAnsi="Wingdings" w:hint="default"/>
+      </w:rPr>
+    </w:lvl>
+    <w:lvl w:ilvl="4" w:tplc="04090003" w:tentative="1">
+      <w:start w:val="1"/>
+      <w:numFmt w:val="bullet"/>
+      <w:lvlText w:val=""/>
+      <w:lvlJc w:val="left"/>
+      <w:pPr>
+        <w:ind w:left="2100" w:hanging="420"/>
+      </w:pPr>
+      <w:rPr>
+        <w:rFonts w:ascii="Wingdings" w:hAnsi="Wingdings" w:hint="default"/>
+      </w:rPr>
+    </w:lvl>
+    <w:lvl w:ilvl="5" w:tplc="04090005" w:tentative="1">
+      <w:start w:val="1"/>
+      <w:numFmt w:val="bullet"/>
+      <w:lvlText w:val=""/>
+      <w:lvlJc w:val="left"/>
+      <w:pPr>
+        <w:ind w:left="2520" w:hanging="420"/>
+      </w:pPr>
+      <w:rPr>
+        <w:rFonts w:ascii="Wingdings" w:hAnsi="Wingdings" w:hint="default"/>
+      </w:rPr>
+    </w:lvl>
+    <w:lvl w:ilvl="6" w:tplc="04090001" w:tentative="1">
+      <w:start w:val="1"/>
+      <w:numFmt w:val="bullet"/>
+      <w:lvlText w:val=""/>
+      <w:lvlJc w:val="left"/>
+      <w:pPr>
+        <w:ind w:left="2940" w:hanging="420"/>
+      </w:pPr>
+      <w:rPr>
+        <w:rFonts w:ascii="Wingdings" w:hAnsi="Wingdings" w:hint="default"/>
+      </w:rPr>
+    </w:lvl>
+    <w:lvl w:ilvl="7" w:tplc="04090003" w:tentative="1">
+      <w:start w:val="1"/>
+      <w:numFmt w:val="bullet"/>
+      <w:lvlText w:val=""/>
+      <w:lvlJc w:val="left"/>
+      <w:pPr>
+        <w:ind w:left="3360" w:hanging="420"/>
+      </w:pPr>
+      <w:rPr>
+        <w:rFonts w:ascii="Wingdings" w:hAnsi="Wingdings" w:hint="default"/>
+      </w:rPr>
+    </w:lvl>
+    <w:lvl w:ilvl="8" w:tplc="04090005" w:tentative="1">
+      <w:start w:val="1"/>
+      <w:numFmt w:val="bullet"/>
+      <w:lvlText w:val=""/>
+      <w:lvlJc w:val="left"/>
+      <w:pPr>
+        <w:ind w:left="3780" w:hanging="420"/>
+      </w:pPr>
+      <w:rPr>
+        <w:rFonts w:ascii="Wingdings" w:hAnsi="Wingdings" w:hint="default"/>
+      </w:rPr>
+    </w:lvl>
+  </w:abstractNum>
+  <w:abstractNum w:abstractNumId="7">
+    <w:nsid w:val="5B3134C1"/>
+    <w:multiLevelType w:val="hybridMultilevel"/>
+    <w:tmpl w:val="729AFDEA"/>
+    <w:lvl w:ilvl="0" w:tplc="0409000B">
+      <w:start w:val="1"/>
+      <w:numFmt w:val="bullet"/>
+      <w:lvlText w:val=""/>
+      <w:lvlJc w:val="left"/>
+      <w:pPr>
+        <w:ind w:left="840" w:hanging="420"/>
+      </w:pPr>
+      <w:rPr>
+        <w:rFonts w:ascii="Wingdings" w:hAnsi="Wingdings" w:hint="default"/>
+      </w:rPr>
+    </w:lvl>
+    <w:lvl w:ilvl="1" w:tplc="04090003" w:tentative="1">
+      <w:start w:val="1"/>
+      <w:numFmt w:val="bullet"/>
+      <w:lvlText w:val=""/>
+      <w:lvlJc w:val="left"/>
+      <w:pPr>
+        <w:ind w:left="1260" w:hanging="420"/>
+      </w:pPr>
+      <w:rPr>
+        <w:rFonts w:ascii="Wingdings" w:hAnsi="Wingdings" w:hint="default"/>
+      </w:rPr>
+    </w:lvl>
+    <w:lvl w:ilvl="2" w:tplc="04090005" w:tentative="1">
+      <w:start w:val="1"/>
+      <w:numFmt w:val="bullet"/>
+      <w:lvlText w:val=""/>
+      <w:lvlJc w:val="left"/>
+      <w:pPr>
+        <w:ind w:left="1680" w:hanging="420"/>
+      </w:pPr>
+      <w:rPr>
+        <w:rFonts w:ascii="Wingdings" w:hAnsi="Wingdings" w:hint="default"/>
+      </w:rPr>
+    </w:lvl>
+    <w:lvl w:ilvl="3" w:tplc="04090001" w:tentative="1">
+      <w:start w:val="1"/>
+      <w:numFmt w:val="bullet"/>
+      <w:lvlText w:val=""/>
+      <w:lvlJc w:val="left"/>
+      <w:pPr>
+        <w:ind w:left="2100" w:hanging="420"/>
+      </w:pPr>
+      <w:rPr>
+        <w:rFonts w:ascii="Wingdings" w:hAnsi="Wingdings" w:hint="default"/>
+      </w:rPr>
+    </w:lvl>
+    <w:lvl w:ilvl="4" w:tplc="04090003" w:tentative="1">
+      <w:start w:val="1"/>
+      <w:numFmt w:val="bullet"/>
+      <w:lvlText w:val=""/>
+      <w:lvlJc w:val="left"/>
+      <w:pPr>
+        <w:ind w:left="2520" w:hanging="420"/>
+      </w:pPr>
+      <w:rPr>
+        <w:rFonts w:ascii="Wingdings" w:hAnsi="Wingdings" w:hint="default"/>
+      </w:rPr>
+    </w:lvl>
+    <w:lvl w:ilvl="5" w:tplc="04090005" w:tentative="1">
+      <w:start w:val="1"/>
+      <w:numFmt w:val="bullet"/>
+      <w:lvlText w:val=""/>
+      <w:lvlJc w:val="left"/>
+      <w:pPr>
+        <w:ind w:left="2940" w:hanging="420"/>
+      </w:pPr>
+      <w:rPr>
+        <w:rFonts w:ascii="Wingdings" w:hAnsi="Wingdings" w:hint="default"/>
+      </w:rPr>
+    </w:lvl>
+    <w:lvl w:ilvl="6" w:tplc="04090001" w:tentative="1">
+      <w:start w:val="1"/>
+      <w:numFmt w:val="bullet"/>
+      <w:lvlText w:val=""/>
+      <w:lvlJc w:val="left"/>
+      <w:pPr>
+        <w:ind w:left="3360" w:hanging="420"/>
+      </w:pPr>
+      <w:rPr>
+        <w:rFonts w:ascii="Wingdings" w:hAnsi="Wingdings" w:hint="default"/>
+      </w:rPr>
+    </w:lvl>
+    <w:lvl w:ilvl="7" w:tplc="04090003" w:tentative="1">
+      <w:start w:val="1"/>
+      <w:numFmt w:val="bullet"/>
+      <w:lvlText w:val=""/>
+      <w:lvlJc w:val="left"/>
+      <w:pPr>
+        <w:ind w:left="3780" w:hanging="420"/>
+      </w:pPr>
+      <w:rPr>
+        <w:rFonts w:ascii="Wingdings" w:hAnsi="Wingdings" w:hint="default"/>
+      </w:rPr>
+    </w:lvl>
+    <w:lvl w:ilvl="8" w:tplc="04090005" w:tentative="1">
+      <w:start w:val="1"/>
+      <w:numFmt w:val="bullet"/>
+      <w:lvlText w:val=""/>
+      <w:lvlJc w:val="left"/>
+      <w:pPr>
+        <w:ind w:left="4200" w:hanging="420"/>
+      </w:pPr>
+      <w:rPr>
+        <w:rFonts w:ascii="Wingdings" w:hAnsi="Wingdings" w:hint="default"/>
+      </w:rPr>
+    </w:lvl>
+  </w:abstractNum>
+  <w:abstractNum w:abstractNumId="8">
     <w:nsid w:val="66B923B9"/>
     <w:multiLevelType w:val="hybridMultilevel"/>
     <w:tmpl w:val="67F6C666"/>
@@ -6396,7 +7877,7 @@
       </w:rPr>
     </w:lvl>
   </w:abstractNum>
-  <w:abstractNum w:abstractNumId="6">
+  <w:abstractNum w:abstractNumId="9">
     <w:nsid w:val="68A67823"/>
     <w:multiLevelType w:val="hybridMultilevel"/>
     <w:tmpl w:val="A5727246"/>
@@ -6509,7 +7990,7 @@
       </w:rPr>
     </w:lvl>
   </w:abstractNum>
-  <w:abstractNum w:abstractNumId="7">
+  <w:abstractNum w:abstractNumId="10">
     <w:nsid w:val="6DC31B32"/>
     <w:multiLevelType w:val="hybridMultilevel"/>
     <w:tmpl w:val="110AFF52"/>
@@ -6598,7 +8079,7 @@
       </w:pPr>
     </w:lvl>
   </w:abstractNum>
-  <w:abstractNum w:abstractNumId="8">
+  <w:abstractNum w:abstractNumId="11">
     <w:nsid w:val="72A31584"/>
     <w:multiLevelType w:val="hybridMultilevel"/>
     <w:tmpl w:val="375E90A2"/>
@@ -6715,28 +8196,37 @@
     <w:abstractNumId w:val="1"/>
   </w:num>
   <w:num w:numId="2">
-    <w:abstractNumId w:val="7"/>
+    <w:abstractNumId w:val="10"/>
   </w:num>
   <w:num w:numId="3">
-    <w:abstractNumId w:val="2"/>
+    <w:abstractNumId w:val="3"/>
   </w:num>
   <w:num w:numId="4">
-    <w:abstractNumId w:val="4"/>
+    <w:abstractNumId w:val="5"/>
   </w:num>
   <w:num w:numId="5">
-    <w:abstractNumId w:val="6"/>
+    <w:abstractNumId w:val="9"/>
   </w:num>
   <w:num w:numId="6">
-    <w:abstractNumId w:val="8"/>
+    <w:abstractNumId w:val="11"/>
   </w:num>
   <w:num w:numId="7">
     <w:abstractNumId w:val="0"/>
   </w:num>
   <w:num w:numId="8">
-    <w:abstractNumId w:val="3"/>
+    <w:abstractNumId w:val="4"/>
   </w:num>
   <w:num w:numId="9">
-    <w:abstractNumId w:val="5"/>
+    <w:abstractNumId w:val="8"/>
+  </w:num>
+  <w:num w:numId="10">
+    <w:abstractNumId w:val="6"/>
+  </w:num>
+  <w:num w:numId="11">
+    <w:abstractNumId w:val="7"/>
+  </w:num>
+  <w:num w:numId="12">
+    <w:abstractNumId w:val="2"/>
   </w:num>
 </w:numbering>
 </file>

</xml_diff>

<commit_message>
finished trial on MSBuild script with a c# helloworld console application, updated in CI_Notes.docx
</commit_message>
<xml_diff>
--- a/CI_Notes.docx
+++ b/CI_Notes.docx
@@ -268,7 +268,25 @@
           <w:sz w:val="24"/>
           <w:szCs w:val="24"/>
         </w:rPr>
-        <w:t>hat protocol had been applied on existing Git server?</w:t>
+        <w:t xml:space="preserve">hat protocol had been applied on existing </w:t>
+      </w:r>
+      <w:proofErr w:type="spellStart"/>
+      <w:r>
+        <w:rPr>
+          <w:rFonts w:hint="eastAsia"/>
+          <w:sz w:val="24"/>
+          <w:szCs w:val="24"/>
+        </w:rPr>
+        <w:t>Git</w:t>
+      </w:r>
+      <w:proofErr w:type="spellEnd"/>
+      <w:r>
+        <w:rPr>
+          <w:rFonts w:hint="eastAsia"/>
+          <w:sz w:val="24"/>
+          <w:szCs w:val="24"/>
+        </w:rPr>
+        <w:t xml:space="preserve"> server?</w:t>
       </w:r>
     </w:p>
     <w:p>
@@ -298,7 +316,25 @@
           <w:sz w:val="24"/>
           <w:szCs w:val="24"/>
         </w:rPr>
-        <w:t>re we using internal server or external hosting server like GitHub?</w:t>
+        <w:t xml:space="preserve">re we using internal server or external hosting server like </w:t>
+      </w:r>
+      <w:proofErr w:type="spellStart"/>
+      <w:r>
+        <w:rPr>
+          <w:rFonts w:hint="eastAsia"/>
+          <w:sz w:val="24"/>
+          <w:szCs w:val="24"/>
+        </w:rPr>
+        <w:t>GitHub</w:t>
+      </w:r>
+      <w:proofErr w:type="spellEnd"/>
+      <w:r>
+        <w:rPr>
+          <w:rFonts w:hint="eastAsia"/>
+          <w:sz w:val="24"/>
+          <w:szCs w:val="24"/>
+        </w:rPr>
+        <w:t>?</w:t>
       </w:r>
     </w:p>
     <w:p>
@@ -374,18 +410,68 @@
           <w:sz w:val="24"/>
           <w:szCs w:val="24"/>
         </w:rPr>
-        <w:t xml:space="preserve"> for Git, Cygwin &amp; msysGit?</w:t>
-      </w:r>
-    </w:p>
-    <w:p>
-      <w:pPr>
-        <w:jc w:val="left"/>
-      </w:pPr>
-      <w:r>
-        <w:rPr>
-          <w:rFonts w:hint="eastAsia"/>
-        </w:rPr>
-        <w:t>Cygwin is a Linux shell, msysGit is a Windows shell.</w:t>
+        <w:t xml:space="preserve"> for </w:t>
+      </w:r>
+      <w:proofErr w:type="spellStart"/>
+      <w:r>
+        <w:rPr>
+          <w:rFonts w:hint="eastAsia"/>
+          <w:sz w:val="24"/>
+          <w:szCs w:val="24"/>
+        </w:rPr>
+        <w:t>Git</w:t>
+      </w:r>
+      <w:proofErr w:type="spellEnd"/>
+      <w:r>
+        <w:rPr>
+          <w:rFonts w:hint="eastAsia"/>
+          <w:sz w:val="24"/>
+          <w:szCs w:val="24"/>
+        </w:rPr>
+        <w:t xml:space="preserve">, Cygwin &amp; </w:t>
+      </w:r>
+      <w:proofErr w:type="spellStart"/>
+      <w:r>
+        <w:rPr>
+          <w:rFonts w:hint="eastAsia"/>
+          <w:sz w:val="24"/>
+          <w:szCs w:val="24"/>
+        </w:rPr>
+        <w:t>msysGit</w:t>
+      </w:r>
+      <w:proofErr w:type="spellEnd"/>
+      <w:r>
+        <w:rPr>
+          <w:rFonts w:hint="eastAsia"/>
+          <w:sz w:val="24"/>
+          <w:szCs w:val="24"/>
+        </w:rPr>
+        <w:t>?</w:t>
+      </w:r>
+    </w:p>
+    <w:p>
+      <w:pPr>
+        <w:jc w:val="left"/>
+      </w:pPr>
+      <w:r>
+        <w:rPr>
+          <w:rFonts w:hint="eastAsia"/>
+        </w:rPr>
+        <w:t xml:space="preserve">Cygwin is a Linux shell, </w:t>
+      </w:r>
+      <w:proofErr w:type="spellStart"/>
+      <w:r>
+        <w:rPr>
+          <w:rFonts w:hint="eastAsia"/>
+        </w:rPr>
+        <w:t>msysGit</w:t>
+      </w:r>
+      <w:proofErr w:type="spellEnd"/>
+      <w:r>
+        <w:rPr>
+          <w:rFonts w:hint="eastAsia"/>
+        </w:rPr>
+        <w:t xml:space="preserve"> is a Windows shell.</w:t>
       </w:r>
     </w:p>
     <w:p>
@@ -441,6 +527,7 @@
         </w:rPr>
         <w:t xml:space="preserve"> </w:t>
       </w:r>
+      <w:proofErr w:type="spellStart"/>
       <w:r>
         <w:rPr>
           <w:rFonts w:hint="eastAsia"/>
@@ -450,6 +537,7 @@
         </w:rPr>
         <w:t>msysGit</w:t>
       </w:r>
+      <w:proofErr w:type="spellEnd"/>
       <w:r>
         <w:rPr>
           <w:rFonts w:hint="eastAsia"/>
@@ -494,12 +582,14 @@
             <w:pPr>
               <w:jc w:val="left"/>
             </w:pPr>
+            <w:proofErr w:type="spellStart"/>
             <w:r>
               <w:rPr>
                 <w:rFonts w:hint="eastAsia"/>
               </w:rPr>
               <w:t>msysGit</w:t>
             </w:r>
+            <w:proofErr w:type="spellEnd"/>
           </w:p>
         </w:tc>
       </w:tr>
@@ -595,7 +685,39 @@
                 <w:rFonts w:hint="eastAsia"/>
                 <w:b/>
               </w:rPr>
-              <w:t>rovide visual shell TortoiseGit which integrated msysGit and windows file management</w:t>
+              <w:t xml:space="preserve">rovide visual shell </w:t>
+            </w:r>
+            <w:proofErr w:type="spellStart"/>
+            <w:r>
+              <w:rPr>
+                <w:rFonts w:hint="eastAsia"/>
+                <w:b/>
+              </w:rPr>
+              <w:t>TortoiseGit</w:t>
+            </w:r>
+            <w:proofErr w:type="spellEnd"/>
+            <w:r>
+              <w:rPr>
+                <w:rFonts w:hint="eastAsia"/>
+                <w:b/>
+              </w:rPr>
+              <w:t xml:space="preserve"> which integrated </w:t>
+            </w:r>
+            <w:proofErr w:type="spellStart"/>
+            <w:r>
+              <w:rPr>
+                <w:rFonts w:hint="eastAsia"/>
+                <w:b/>
+              </w:rPr>
+              <w:t>msysGit</w:t>
+            </w:r>
+            <w:proofErr w:type="spellEnd"/>
+            <w:r>
+              <w:rPr>
+                <w:rFonts w:hint="eastAsia"/>
+                <w:b/>
+              </w:rPr>
+              <w:t xml:space="preserve"> and windows file management</w:t>
             </w:r>
           </w:p>
         </w:tc>
@@ -730,7 +852,21 @@
         <w:rPr>
           <w:rFonts w:hint="eastAsia"/>
         </w:rPr>
-        <w:t>erver repository can set up authentication (Gerrit).</w:t>
+        <w:t>erver repository can set up authentication (</w:t>
+      </w:r>
+      <w:proofErr w:type="spellStart"/>
+      <w:r>
+        <w:rPr>
+          <w:rFonts w:hint="eastAsia"/>
+        </w:rPr>
+        <w:t>Gerrit</w:t>
+      </w:r>
+      <w:proofErr w:type="spellEnd"/>
+      <w:r>
+        <w:rPr>
+          <w:rFonts w:hint="eastAsia"/>
+        </w:rPr>
+        <w:t>).</w:t>
       </w:r>
     </w:p>
     <w:p>
@@ -782,18 +918,64 @@
           <w:sz w:val="24"/>
           <w:szCs w:val="24"/>
         </w:rPr>
-        <w:t xml:space="preserve"> used in Git?</w:t>
-      </w:r>
-    </w:p>
-    <w:p>
-      <w:pPr>
-        <w:jc w:val="left"/>
-      </w:pPr>
-      <w:r>
-        <w:rPr>
-          <w:rFonts w:hint="eastAsia"/>
-        </w:rPr>
-        <w:t>Make it easier for CVS &amp; SVN users to use CVS/SVN alike command in Git.</w:t>
+        <w:t xml:space="preserve"> used in </w:t>
+      </w:r>
+      <w:proofErr w:type="spellStart"/>
+      <w:r>
+        <w:rPr>
+          <w:rFonts w:hint="eastAsia"/>
+          <w:sz w:val="24"/>
+          <w:szCs w:val="24"/>
+        </w:rPr>
+        <w:t>Git</w:t>
+      </w:r>
+      <w:proofErr w:type="spellEnd"/>
+      <w:r>
+        <w:rPr>
+          <w:rFonts w:hint="eastAsia"/>
+          <w:sz w:val="24"/>
+          <w:szCs w:val="24"/>
+        </w:rPr>
+        <w:t>?</w:t>
+      </w:r>
+    </w:p>
+    <w:p>
+      <w:pPr>
+        <w:jc w:val="left"/>
+      </w:pPr>
+      <w:r>
+        <w:rPr>
+          <w:rFonts w:hint="eastAsia"/>
+        </w:rPr>
+        <w:t xml:space="preserve">Make it easier for CVS &amp; SVN users to use CVS/SVN </w:t>
+      </w:r>
+      <w:proofErr w:type="gramStart"/>
+      <w:r>
+        <w:rPr>
+          <w:rFonts w:hint="eastAsia"/>
+        </w:rPr>
+        <w:t>alike</w:t>
+      </w:r>
+      <w:proofErr w:type="gramEnd"/>
+      <w:r>
+        <w:rPr>
+          <w:rFonts w:hint="eastAsia"/>
+        </w:rPr>
+        <w:t xml:space="preserve"> command in </w:t>
+      </w:r>
+      <w:proofErr w:type="spellStart"/>
+      <w:r>
+        <w:rPr>
+          <w:rFonts w:hint="eastAsia"/>
+        </w:rPr>
+        <w:t>Git</w:t>
+      </w:r>
+      <w:proofErr w:type="spellEnd"/>
+      <w:r>
+        <w:rPr>
+          <w:rFonts w:hint="eastAsia"/>
+        </w:rPr>
+        <w:t>.</w:t>
       </w:r>
     </w:p>
     <w:p>
@@ -844,18 +1026,92 @@
       <w:pPr>
         <w:jc w:val="left"/>
       </w:pPr>
-      <w:r>
-        <w:rPr>
-          <w:rFonts w:hint="eastAsia"/>
-        </w:rPr>
-        <w:t>git init / git add / git commit</w:t>
-      </w:r>
-      <w:r>
-        <w:rPr>
-          <w:rFonts w:hint="eastAsia"/>
-        </w:rPr>
-        <w:t xml:space="preserve"> / git config</w:t>
-      </w:r>
+      <w:proofErr w:type="spellStart"/>
+      <w:proofErr w:type="gramStart"/>
+      <w:r>
+        <w:rPr>
+          <w:rFonts w:hint="eastAsia"/>
+        </w:rPr>
+        <w:t>git</w:t>
+      </w:r>
+      <w:proofErr w:type="spellEnd"/>
+      <w:proofErr w:type="gramEnd"/>
+      <w:r>
+        <w:rPr>
+          <w:rFonts w:hint="eastAsia"/>
+        </w:rPr>
+        <w:t xml:space="preserve"> </w:t>
+      </w:r>
+      <w:proofErr w:type="spellStart"/>
+      <w:r>
+        <w:rPr>
+          <w:rFonts w:hint="eastAsia"/>
+        </w:rPr>
+        <w:t>init</w:t>
+      </w:r>
+      <w:proofErr w:type="spellEnd"/>
+      <w:r>
+        <w:rPr>
+          <w:rFonts w:hint="eastAsia"/>
+        </w:rPr>
+        <w:t xml:space="preserve"> / </w:t>
+      </w:r>
+      <w:proofErr w:type="spellStart"/>
+      <w:r>
+        <w:rPr>
+          <w:rFonts w:hint="eastAsia"/>
+        </w:rPr>
+        <w:t>git</w:t>
+      </w:r>
+      <w:proofErr w:type="spellEnd"/>
+      <w:r>
+        <w:rPr>
+          <w:rFonts w:hint="eastAsia"/>
+        </w:rPr>
+        <w:t xml:space="preserve"> add / </w:t>
+      </w:r>
+      <w:proofErr w:type="spellStart"/>
+      <w:r>
+        <w:rPr>
+          <w:rFonts w:hint="eastAsia"/>
+        </w:rPr>
+        <w:t>git</w:t>
+      </w:r>
+      <w:proofErr w:type="spellEnd"/>
+      <w:r>
+        <w:rPr>
+          <w:rFonts w:hint="eastAsia"/>
+        </w:rPr>
+        <w:t xml:space="preserve"> commit</w:t>
+      </w:r>
+      <w:r>
+        <w:rPr>
+          <w:rFonts w:hint="eastAsia"/>
+        </w:rPr>
+        <w:t xml:space="preserve"> / </w:t>
+      </w:r>
+      <w:proofErr w:type="spellStart"/>
+      <w:r>
+        <w:rPr>
+          <w:rFonts w:hint="eastAsia"/>
+        </w:rPr>
+        <w:t>git</w:t>
+      </w:r>
+      <w:proofErr w:type="spellEnd"/>
+      <w:r>
+        <w:rPr>
+          <w:rFonts w:hint="eastAsia"/>
+        </w:rPr>
+        <w:t xml:space="preserve"> </w:t>
+      </w:r>
+      <w:proofErr w:type="spellStart"/>
+      <w:r>
+        <w:rPr>
+          <w:rFonts w:hint="eastAsia"/>
+        </w:rPr>
+        <w:t>config</w:t>
+      </w:r>
+      <w:proofErr w:type="spellEnd"/>
     </w:p>
     <w:p>
       <w:pPr>
@@ -906,8 +1162,18 @@
           <w:sz w:val="24"/>
           <w:szCs w:val="24"/>
         </w:rPr>
-        <w:t xml:space="preserve"> in Git</w:t>
-      </w:r>
+        <w:t xml:space="preserve"> in </w:t>
+      </w:r>
+      <w:proofErr w:type="spellStart"/>
+      <w:r>
+        <w:rPr>
+          <w:rFonts w:hint="eastAsia"/>
+          <w:sz w:val="24"/>
+          <w:szCs w:val="24"/>
+        </w:rPr>
+        <w:t>Git</w:t>
+      </w:r>
+      <w:proofErr w:type="spellEnd"/>
     </w:p>
     <w:p>
       <w:pPr>
@@ -1010,13 +1276,23 @@
         </w:rPr>
         <w:t xml:space="preserve"> of </w:t>
       </w:r>
-      <w:r>
-        <w:rPr>
-          <w:rFonts w:hint="eastAsia"/>
-          <w:sz w:val="24"/>
-          <w:szCs w:val="24"/>
-        </w:rPr>
-        <w:t xml:space="preserve">Git </w:t>
+      <w:proofErr w:type="spellStart"/>
+      <w:r>
+        <w:rPr>
+          <w:rFonts w:hint="eastAsia"/>
+          <w:sz w:val="24"/>
+          <w:szCs w:val="24"/>
+        </w:rPr>
+        <w:t>Git</w:t>
+      </w:r>
+      <w:proofErr w:type="spellEnd"/>
+      <w:r>
+        <w:rPr>
+          <w:rFonts w:hint="eastAsia"/>
+          <w:sz w:val="24"/>
+          <w:szCs w:val="24"/>
+        </w:rPr>
+        <w:t xml:space="preserve"> </w:t>
       </w:r>
       <w:r>
         <w:rPr>
@@ -1168,7 +1444,25 @@
           <w:sz w:val="24"/>
           <w:szCs w:val="24"/>
         </w:rPr>
-        <w:t xml:space="preserve"> to mark submitting in Git?</w:t>
+        <w:t xml:space="preserve"> to mark submitting in </w:t>
+      </w:r>
+      <w:proofErr w:type="spellStart"/>
+      <w:r>
+        <w:rPr>
+          <w:rFonts w:hint="eastAsia"/>
+          <w:sz w:val="24"/>
+          <w:szCs w:val="24"/>
+        </w:rPr>
+        <w:t>Git</w:t>
+      </w:r>
+      <w:proofErr w:type="spellEnd"/>
+      <w:r>
+        <w:rPr>
+          <w:rFonts w:hint="eastAsia"/>
+          <w:sz w:val="24"/>
+          <w:szCs w:val="24"/>
+        </w:rPr>
+        <w:t>?</w:t>
       </w:r>
     </w:p>
     <w:p>
@@ -1240,8 +1534,18 @@
           <w:sz w:val="24"/>
           <w:szCs w:val="24"/>
         </w:rPr>
-        <w:t xml:space="preserve"> for Git</w:t>
-      </w:r>
+        <w:t xml:space="preserve"> for </w:t>
+      </w:r>
+      <w:proofErr w:type="spellStart"/>
+      <w:r>
+        <w:rPr>
+          <w:rFonts w:hint="eastAsia"/>
+          <w:sz w:val="24"/>
+          <w:szCs w:val="24"/>
+        </w:rPr>
+        <w:t>Git</w:t>
+      </w:r>
+      <w:proofErr w:type="spellEnd"/>
     </w:p>
     <w:p>
       <w:pPr>
@@ -1260,7 +1564,49 @@
         <w:rPr>
           <w:rFonts w:hint="eastAsia"/>
         </w:rPr>
-        <w:t xml:space="preserve">hy not use gitk, gitg, qgit? </w:t>
+        <w:t xml:space="preserve">hy not use </w:t>
+      </w:r>
+      <w:proofErr w:type="spellStart"/>
+      <w:r>
+        <w:rPr>
+          <w:rFonts w:hint="eastAsia"/>
+        </w:rPr>
+        <w:t>gitk</w:t>
+      </w:r>
+      <w:proofErr w:type="spellEnd"/>
+      <w:r>
+        <w:rPr>
+          <w:rFonts w:hint="eastAsia"/>
+        </w:rPr>
+        <w:t xml:space="preserve">, </w:t>
+      </w:r>
+      <w:proofErr w:type="spellStart"/>
+      <w:r>
+        <w:rPr>
+          <w:rFonts w:hint="eastAsia"/>
+        </w:rPr>
+        <w:t>gitg</w:t>
+      </w:r>
+      <w:proofErr w:type="spellEnd"/>
+      <w:r>
+        <w:rPr>
+          <w:rFonts w:hint="eastAsia"/>
+        </w:rPr>
+        <w:t xml:space="preserve">, </w:t>
+      </w:r>
+      <w:proofErr w:type="spellStart"/>
+      <w:r>
+        <w:rPr>
+          <w:rFonts w:hint="eastAsia"/>
+        </w:rPr>
+        <w:t>qgit</w:t>
+      </w:r>
+      <w:proofErr w:type="spellEnd"/>
+      <w:r>
+        <w:rPr>
+          <w:rFonts w:hint="eastAsia"/>
+        </w:rPr>
+        <w:t xml:space="preserve">? </w:t>
       </w:r>
       <w:r>
         <w:t>–</w:t>
@@ -1295,7 +1641,21 @@
         <w:rPr>
           <w:rFonts w:hint="eastAsia"/>
         </w:rPr>
-        <w:t xml:space="preserve">hy choose TortoiseGit? </w:t>
+        <w:t xml:space="preserve">hy choose </w:t>
+      </w:r>
+      <w:proofErr w:type="spellStart"/>
+      <w:r>
+        <w:rPr>
+          <w:rFonts w:hint="eastAsia"/>
+        </w:rPr>
+        <w:t>TortoiseGit</w:t>
+      </w:r>
+      <w:proofErr w:type="spellEnd"/>
+      <w:r>
+        <w:rPr>
+          <w:rFonts w:hint="eastAsia"/>
+        </w:rPr>
+        <w:t xml:space="preserve">? </w:t>
       </w:r>
       <w:r>
         <w:t>–</w:t>
@@ -1304,7 +1664,21 @@
         <w:rPr>
           <w:rFonts w:hint="eastAsia"/>
         </w:rPr>
-        <w:t xml:space="preserve"> Familiar to SVN users; free SW in windows; easy to port SVN repository to Git.</w:t>
+        <w:t xml:space="preserve"> Familiar to SVN users; free SW in windows; easy to port SVN repository to </w:t>
+      </w:r>
+      <w:proofErr w:type="spellStart"/>
+      <w:r>
+        <w:rPr>
+          <w:rFonts w:hint="eastAsia"/>
+        </w:rPr>
+        <w:t>Git</w:t>
+      </w:r>
+      <w:proofErr w:type="spellEnd"/>
+      <w:r>
+        <w:rPr>
+          <w:rFonts w:hint="eastAsia"/>
+        </w:rPr>
+        <w:t>.</w:t>
       </w:r>
     </w:p>
     <w:p>
@@ -1323,6 +1697,7 @@
         </w:rPr>
         <w:t xml:space="preserve">Install </w:t>
       </w:r>
+      <w:proofErr w:type="spellStart"/>
       <w:r>
         <w:rPr>
           <w:rFonts w:hint="eastAsia"/>
@@ -1330,6 +1705,7 @@
         </w:rPr>
         <w:t>TortoiseGit</w:t>
       </w:r>
+      <w:proofErr w:type="spellEnd"/>
     </w:p>
     <w:p>
       <w:pPr>
@@ -1362,7 +1738,21 @@
         <w:rPr>
           <w:rFonts w:hint="eastAsia"/>
         </w:rPr>
-        <w:t xml:space="preserve">, prerequisites: Windows Installer and Git for Windows. </w:t>
+        <w:t xml:space="preserve">, prerequisites: Windows Installer and </w:t>
+      </w:r>
+      <w:proofErr w:type="spellStart"/>
+      <w:r>
+        <w:rPr>
+          <w:rFonts w:hint="eastAsia"/>
+        </w:rPr>
+        <w:t>Git</w:t>
+      </w:r>
+      <w:proofErr w:type="spellEnd"/>
+      <w:r>
+        <w:rPr>
+          <w:rFonts w:hint="eastAsia"/>
+        </w:rPr>
+        <w:t xml:space="preserve"> for Windows. </w:t>
       </w:r>
       <w:r>
         <w:t>C</w:t>
@@ -1371,7 +1761,21 @@
         <w:rPr>
           <w:rFonts w:hint="eastAsia"/>
         </w:rPr>
-        <w:t xml:space="preserve">heck if the computer already installed Windows Installer: run-&gt;command window-&gt;msiexec. </w:t>
+        <w:t>heck if the computer already installed Windows Installer: run-&gt;command window-&gt;</w:t>
+      </w:r>
+      <w:proofErr w:type="spellStart"/>
+      <w:r>
+        <w:rPr>
+          <w:rFonts w:hint="eastAsia"/>
+        </w:rPr>
+        <w:t>msiexec</w:t>
+      </w:r>
+      <w:proofErr w:type="spellEnd"/>
+      <w:r>
+        <w:rPr>
+          <w:rFonts w:hint="eastAsia"/>
+        </w:rPr>
+        <w:t xml:space="preserve">. </w:t>
       </w:r>
     </w:p>
     <w:p>
@@ -1425,7 +1829,21 @@
         <w:rPr>
           <w:rFonts w:hint="eastAsia"/>
         </w:rPr>
-        <w:t>efer to instruction in Youdao notes.</w:t>
+        <w:t xml:space="preserve">efer to instruction in </w:t>
+      </w:r>
+      <w:proofErr w:type="spellStart"/>
+      <w:r>
+        <w:rPr>
+          <w:rFonts w:hint="eastAsia"/>
+        </w:rPr>
+        <w:t>Youdao</w:t>
+      </w:r>
+      <w:proofErr w:type="spellEnd"/>
+      <w:r>
+        <w:rPr>
+          <w:rFonts w:hint="eastAsia"/>
+        </w:rPr>
+        <w:t xml:space="preserve"> notes.</w:t>
       </w:r>
     </w:p>
     <w:p>
@@ -1444,6 +1862,7 @@
         </w:rPr>
         <w:t xml:space="preserve">Install </w:t>
       </w:r>
+      <w:proofErr w:type="spellStart"/>
       <w:r>
         <w:rPr>
           <w:rFonts w:hint="eastAsia"/>
@@ -1451,6 +1870,7 @@
         </w:rPr>
         <w:t>gitk</w:t>
       </w:r>
+      <w:proofErr w:type="spellEnd"/>
     </w:p>
     <w:p>
       <w:pPr>
@@ -1474,20 +1894,50 @@
       <w:r>
         <w:t>“</w:t>
       </w:r>
-      <w:r>
-        <w:rPr>
-          <w:rFonts w:hint="eastAsia"/>
-        </w:rPr>
-        <w:t xml:space="preserve">tcl </w:t>
+      <w:proofErr w:type="spellStart"/>
+      <w:r>
+        <w:rPr>
+          <w:rFonts w:hint="eastAsia"/>
+        </w:rPr>
+        <w:t>tcl</w:t>
+      </w:r>
+      <w:proofErr w:type="spellEnd"/>
+      <w:r>
+        <w:rPr>
+          <w:rFonts w:hint="eastAsia"/>
+        </w:rPr>
+        <w:t xml:space="preserve"> </w:t>
       </w:r>
       <w:r>
         <w:t>–</w:t>
       </w:r>
-      <w:r>
-        <w:rPr>
-          <w:rFonts w:hint="eastAsia"/>
-        </w:rPr>
-        <w:t>tk: Tcl X11 toolkit</w:t>
+      <w:proofErr w:type="spellStart"/>
+      <w:r>
+        <w:rPr>
+          <w:rFonts w:hint="eastAsia"/>
+        </w:rPr>
+        <w:t>tk</w:t>
+      </w:r>
+      <w:proofErr w:type="spellEnd"/>
+      <w:r>
+        <w:rPr>
+          <w:rFonts w:hint="eastAsia"/>
+        </w:rPr>
+        <w:t xml:space="preserve">: </w:t>
+      </w:r>
+      <w:proofErr w:type="spellStart"/>
+      <w:r>
+        <w:rPr>
+          <w:rFonts w:hint="eastAsia"/>
+        </w:rPr>
+        <w:t>Tcl</w:t>
+      </w:r>
+      <w:proofErr w:type="spellEnd"/>
+      <w:r>
+        <w:rPr>
+          <w:rFonts w:hint="eastAsia"/>
+        </w:rPr>
+        <w:t xml:space="preserve"> X11 toolkit</w:t>
       </w:r>
       <w:r>
         <w:t>”</w:t>
@@ -1536,8 +1986,13 @@
         </w:rPr>
         <w:t xml:space="preserve"> </w:t>
       </w:r>
-      <w:r>
-        <w:t xml:space="preserve">ActiveTcl Community Edition </w:t>
+      <w:proofErr w:type="spellStart"/>
+      <w:r>
+        <w:t>ActiveTcl</w:t>
+      </w:r>
+      <w:proofErr w:type="spellEnd"/>
+      <w:r>
+        <w:t xml:space="preserve"> Community Edition </w:t>
       </w:r>
       <w:r>
         <w:rPr>
@@ -1679,6 +2134,7 @@
         </w:rPr>
         <w:t xml:space="preserve">roubleshooting of running </w:t>
       </w:r>
+      <w:proofErr w:type="spellStart"/>
       <w:r>
         <w:rPr>
           <w:rFonts w:hint="eastAsia"/>
@@ -1686,6 +2142,7 @@
         </w:rPr>
         <w:t>gitk</w:t>
       </w:r>
+      <w:proofErr w:type="spellEnd"/>
     </w:p>
     <w:p>
       <w:pPr>
@@ -1713,7 +2170,21 @@
         <w:rPr>
           <w:rFonts w:hint="eastAsia"/>
         </w:rPr>
-        <w:t xml:space="preserve">$ gitk </w:t>
+        <w:t xml:space="preserve">$ </w:t>
+      </w:r>
+      <w:proofErr w:type="spellStart"/>
+      <w:r>
+        <w:rPr>
+          <w:rFonts w:hint="eastAsia"/>
+        </w:rPr>
+        <w:t>gitk</w:t>
+      </w:r>
+      <w:proofErr w:type="spellEnd"/>
+      <w:r>
+        <w:rPr>
+          <w:rFonts w:hint="eastAsia"/>
+        </w:rPr>
+        <w:t xml:space="preserve"> </w:t>
       </w:r>
       <w:r>
         <w:t>–</w:t>
@@ -1813,12 +2284,14 @@
       <w:r>
         <w:t>“</w:t>
       </w:r>
+      <w:proofErr w:type="spellStart"/>
       <w:r>
         <w:rPr>
           <w:rFonts w:hint="eastAsia"/>
         </w:rPr>
         <w:t>XInit</w:t>
       </w:r>
+      <w:proofErr w:type="spellEnd"/>
       <w:r>
         <w:t>”</w:t>
       </w:r>
@@ -1831,12 +2304,14 @@
       <w:r>
         <w:t>“</w:t>
       </w:r>
+      <w:proofErr w:type="spellStart"/>
       <w:r>
         <w:rPr>
           <w:rFonts w:hint="eastAsia"/>
         </w:rPr>
         <w:t>XInit</w:t>
       </w:r>
+      <w:proofErr w:type="spellEnd"/>
       <w:r>
         <w:t>”</w:t>
       </w:r>
@@ -1871,7 +2346,21 @@
         <w:rPr>
           <w:rFonts w:hint="eastAsia"/>
         </w:rPr>
-        <w:t>efer to Youdao notes for details.</w:t>
+        <w:t xml:space="preserve">efer to </w:t>
+      </w:r>
+      <w:proofErr w:type="spellStart"/>
+      <w:r>
+        <w:rPr>
+          <w:rFonts w:hint="eastAsia"/>
+        </w:rPr>
+        <w:t>Youdao</w:t>
+      </w:r>
+      <w:proofErr w:type="spellEnd"/>
+      <w:r>
+        <w:rPr>
+          <w:rFonts w:hint="eastAsia"/>
+        </w:rPr>
+        <w:t xml:space="preserve"> notes for details.</w:t>
       </w:r>
     </w:p>
     <w:p>
@@ -1916,7 +2405,25 @@
           <w:sz w:val="24"/>
           <w:szCs w:val="24"/>
         </w:rPr>
-        <w:t xml:space="preserve"> supported in Git and the corresponding URL</w:t>
+        <w:t xml:space="preserve"> supported in </w:t>
+      </w:r>
+      <w:proofErr w:type="spellStart"/>
+      <w:r>
+        <w:rPr>
+          <w:rFonts w:hint="eastAsia"/>
+          <w:sz w:val="24"/>
+          <w:szCs w:val="24"/>
+        </w:rPr>
+        <w:t>Git</w:t>
+      </w:r>
+      <w:proofErr w:type="spellEnd"/>
+      <w:r>
+        <w:rPr>
+          <w:rFonts w:hint="eastAsia"/>
+          <w:sz w:val="24"/>
+          <w:szCs w:val="24"/>
+        </w:rPr>
+        <w:t xml:space="preserve"> and the corresponding URL</w:t>
       </w:r>
       <w:r>
         <w:rPr>
@@ -2143,14 +2650,25 @@
           <w:lang w:val="en-AU"/>
         </w:rPr>
       </w:pPr>
-      <w:r>
-        <w:rPr>
-          <w:b/>
-          <w:sz w:val="24"/>
-          <w:szCs w:val="24"/>
-          <w:lang w:val="en-AU"/>
-        </w:rPr>
-        <w:t>Ssh: could not resolve host name</w:t>
+      <w:proofErr w:type="spellStart"/>
+      <w:r>
+        <w:rPr>
+          <w:b/>
+          <w:sz w:val="24"/>
+          <w:szCs w:val="24"/>
+          <w:lang w:val="en-AU"/>
+        </w:rPr>
+        <w:t>Ssh</w:t>
+      </w:r>
+      <w:proofErr w:type="spellEnd"/>
+      <w:r>
+        <w:rPr>
+          <w:b/>
+          <w:sz w:val="24"/>
+          <w:szCs w:val="24"/>
+          <w:lang w:val="en-AU"/>
+        </w:rPr>
+        <w:t>: could not resolve host name</w:t>
       </w:r>
     </w:p>
     <w:p>
@@ -2281,7 +2799,21 @@
         <w:rPr>
           <w:lang w:val="en-AU"/>
         </w:rPr>
-        <w:t xml:space="preserve"> when I clone repository for user2 in TortoiseGit.</w:t>
+        <w:t xml:space="preserve"> when I clone repository for user2 in </w:t>
+      </w:r>
+      <w:proofErr w:type="spellStart"/>
+      <w:r>
+        <w:rPr>
+          <w:lang w:val="en-AU"/>
+        </w:rPr>
+        <w:t>TortoiseGit</w:t>
+      </w:r>
+      <w:proofErr w:type="spellEnd"/>
+      <w:r>
+        <w:rPr>
+          <w:lang w:val="en-AU"/>
+        </w:rPr>
+        <w:t>.</w:t>
       </w:r>
       <w:r>
         <w:rPr>
@@ -2408,7 +2940,79 @@
           <w:szCs w:val="24"/>
           <w:lang w:val="en-AU"/>
         </w:rPr>
-        <w:t>git –git-dir=/path/to/repo/shared.git config \ receive.denyNonFastForwards true</w:t>
+        <w:t>git –git-</w:t>
+      </w:r>
+      <w:proofErr w:type="spellStart"/>
+      <w:r>
+        <w:rPr>
+          <w:sz w:val="24"/>
+          <w:szCs w:val="24"/>
+          <w:lang w:val="en-AU"/>
+        </w:rPr>
+        <w:t>dir</w:t>
+      </w:r>
+      <w:proofErr w:type="spellEnd"/>
+      <w:r>
+        <w:rPr>
+          <w:sz w:val="24"/>
+          <w:szCs w:val="24"/>
+          <w:lang w:val="en-AU"/>
+        </w:rPr>
+        <w:t>=/path/to/repo/</w:t>
+      </w:r>
+      <w:proofErr w:type="spellStart"/>
+      <w:r>
+        <w:rPr>
+          <w:sz w:val="24"/>
+          <w:szCs w:val="24"/>
+          <w:lang w:val="en-AU"/>
+        </w:rPr>
+        <w:t>shared.git</w:t>
+      </w:r>
+      <w:proofErr w:type="spellEnd"/>
+      <w:r>
+        <w:rPr>
+          <w:sz w:val="24"/>
+          <w:szCs w:val="24"/>
+          <w:lang w:val="en-AU"/>
+        </w:rPr>
+        <w:t xml:space="preserve"> </w:t>
+      </w:r>
+      <w:proofErr w:type="spellStart"/>
+      <w:r>
+        <w:rPr>
+          <w:sz w:val="24"/>
+          <w:szCs w:val="24"/>
+          <w:lang w:val="en-AU"/>
+        </w:rPr>
+        <w:t>config</w:t>
+      </w:r>
+      <w:proofErr w:type="spellEnd"/>
+      <w:r>
+        <w:rPr>
+          <w:sz w:val="24"/>
+          <w:szCs w:val="24"/>
+          <w:lang w:val="en-AU"/>
+        </w:rPr>
+        <w:t xml:space="preserve"> \ </w:t>
+      </w:r>
+      <w:proofErr w:type="spellStart"/>
+      <w:r>
+        <w:rPr>
+          <w:sz w:val="24"/>
+          <w:szCs w:val="24"/>
+          <w:lang w:val="en-AU"/>
+        </w:rPr>
+        <w:t>receive.denyNonFastForwards</w:t>
+      </w:r>
+      <w:proofErr w:type="spellEnd"/>
+      <w:r>
+        <w:rPr>
+          <w:sz w:val="24"/>
+          <w:szCs w:val="24"/>
+          <w:lang w:val="en-AU"/>
+        </w:rPr>
+        <w:t xml:space="preserve"> true</w:t>
       </w:r>
       <w:bookmarkEnd w:id="0"/>
       <w:bookmarkEnd w:id="1"/>
@@ -2464,6 +3068,7 @@
         </w:rPr>
         <w:t xml:space="preserve">ource control server management tool </w:t>
       </w:r>
+      <w:proofErr w:type="spellStart"/>
       <w:r>
         <w:rPr>
           <w:rFonts w:hint="eastAsia"/>
@@ -2474,6 +3079,7 @@
         </w:rPr>
         <w:t>Gitolite</w:t>
       </w:r>
+      <w:proofErr w:type="spellEnd"/>
       <w:r>
         <w:rPr>
           <w:rFonts w:hint="eastAsia"/>
@@ -2498,7 +3104,27 @@
           <w:szCs w:val="24"/>
           <w:lang w:val="en-AU"/>
         </w:rPr>
-        <w:t xml:space="preserve"> to be studied later.</w:t>
+        <w:t xml:space="preserve"> </w:t>
+      </w:r>
+      <w:proofErr w:type="gramStart"/>
+      <w:r>
+        <w:rPr>
+          <w:rFonts w:hint="eastAsia"/>
+          <w:sz w:val="24"/>
+          <w:szCs w:val="24"/>
+          <w:lang w:val="en-AU"/>
+        </w:rPr>
+        <w:t>to</w:t>
+      </w:r>
+      <w:proofErr w:type="gramEnd"/>
+      <w:r>
+        <w:rPr>
+          <w:rFonts w:hint="eastAsia"/>
+          <w:sz w:val="24"/>
+          <w:szCs w:val="24"/>
+          <w:lang w:val="en-AU"/>
+        </w:rPr>
+        <w:t xml:space="preserve"> be studied later.</w:t>
       </w:r>
     </w:p>
     <w:p>
@@ -2672,12 +3298,37 @@
         </w:rPr>
         <w:t xml:space="preserve">, </w:t>
       </w:r>
-      <w:r>
-        <w:rPr>
-          <w:rFonts w:hint="eastAsia"/>
-          <w:lang w:val="en-AU"/>
-        </w:rPr>
-        <w:t>then unzip it in winrar.</w:t>
+      <w:proofErr w:type="gramStart"/>
+      <w:r>
+        <w:rPr>
+          <w:rFonts w:hint="eastAsia"/>
+          <w:lang w:val="en-AU"/>
+        </w:rPr>
+        <w:t>then</w:t>
+      </w:r>
+      <w:proofErr w:type="gramEnd"/>
+      <w:r>
+        <w:rPr>
+          <w:rFonts w:hint="eastAsia"/>
+          <w:lang w:val="en-AU"/>
+        </w:rPr>
+        <w:t xml:space="preserve"> unzip it in </w:t>
+      </w:r>
+      <w:proofErr w:type="spellStart"/>
+      <w:r>
+        <w:rPr>
+          <w:rFonts w:hint="eastAsia"/>
+          <w:lang w:val="en-AU"/>
+        </w:rPr>
+        <w:t>winrar</w:t>
+      </w:r>
+      <w:proofErr w:type="spellEnd"/>
+      <w:r>
+        <w:rPr>
+          <w:rFonts w:hint="eastAsia"/>
+          <w:lang w:val="en-AU"/>
+        </w:rPr>
+        <w:t>.</w:t>
       </w:r>
     </w:p>
     <w:p>
@@ -2704,7 +3355,23 @@
           <w:rFonts w:hint="eastAsia"/>
           <w:lang w:val="en-AU"/>
         </w:rPr>
-        <w:t xml:space="preserve">ore info refer to </w:t>
+        <w:t xml:space="preserve">ore info </w:t>
+      </w:r>
+      <w:proofErr w:type="gramStart"/>
+      <w:r>
+        <w:rPr>
+          <w:rFonts w:hint="eastAsia"/>
+          <w:lang w:val="en-AU"/>
+        </w:rPr>
+        <w:t>refer</w:t>
+      </w:r>
+      <w:proofErr w:type="gramEnd"/>
+      <w:r>
+        <w:rPr>
+          <w:rFonts w:hint="eastAsia"/>
+          <w:lang w:val="en-AU"/>
+        </w:rPr>
+        <w:t xml:space="preserve"> to </w:t>
       </w:r>
       <w:r>
         <w:rPr>
@@ -2872,6 +3539,7 @@
         </w:rPr>
         <w:t xml:space="preserve">ost popular one </w:t>
       </w:r>
+      <w:proofErr w:type="spellStart"/>
       <w:r>
         <w:rPr>
           <w:rFonts w:hint="eastAsia"/>
@@ -2880,6 +3548,7 @@
         </w:rPr>
         <w:t>GitHub</w:t>
       </w:r>
+      <w:proofErr w:type="spellEnd"/>
       <w:r>
         <w:rPr>
           <w:rFonts w:hint="eastAsia"/>
@@ -2928,8 +3597,17 @@
           <w:rFonts w:hint="eastAsia"/>
           <w:lang w:val="en-AU"/>
         </w:rPr>
-        <w:t>, bexie</w:t>
-      </w:r>
+        <w:t xml:space="preserve">, </w:t>
+      </w:r>
+      <w:proofErr w:type="spellStart"/>
+      <w:r>
+        <w:rPr>
+          <w:rFonts w:hint="eastAsia"/>
+          <w:lang w:val="en-AU"/>
+        </w:rPr>
+        <w:t>bexie</w:t>
+      </w:r>
+      <w:proofErr w:type="spellEnd"/>
     </w:p>
     <w:p>
       <w:pPr>
@@ -2980,8 +3658,17 @@
           <w:rFonts w:hint="eastAsia"/>
           <w:lang w:val="en-AU"/>
         </w:rPr>
-        <w:t>in GitHub</w:t>
-      </w:r>
+        <w:t xml:space="preserve">in </w:t>
+      </w:r>
+      <w:proofErr w:type="spellStart"/>
+      <w:r>
+        <w:rPr>
+          <w:rFonts w:hint="eastAsia"/>
+          <w:lang w:val="en-AU"/>
+        </w:rPr>
+        <w:t>GitHub</w:t>
+      </w:r>
+      <w:proofErr w:type="spellEnd"/>
       <w:r>
         <w:rPr>
           <w:rFonts w:hint="eastAsia"/>
@@ -2994,7 +3681,23 @@
           <w:rFonts w:hint="eastAsia"/>
           <w:lang w:val="en-AU"/>
         </w:rPr>
-        <w:t>as soon as account created, only then you can push local repository to GitHub.</w:t>
+        <w:t xml:space="preserve">as soon as account created, only then you can push local repository to </w:t>
+      </w:r>
+      <w:proofErr w:type="spellStart"/>
+      <w:r>
+        <w:rPr>
+          <w:rFonts w:hint="eastAsia"/>
+          <w:lang w:val="en-AU"/>
+        </w:rPr>
+        <w:t>GitHub</w:t>
+      </w:r>
+      <w:proofErr w:type="spellEnd"/>
+      <w:r>
+        <w:rPr>
+          <w:rFonts w:hint="eastAsia"/>
+          <w:lang w:val="en-AU"/>
+        </w:rPr>
+        <w:t>.</w:t>
       </w:r>
       <w:r>
         <w:rPr>
@@ -3132,7 +3835,23 @@
           <w:rFonts w:hint="eastAsia"/>
           <w:lang w:val="en-AU"/>
         </w:rPr>
-        <w:t xml:space="preserve"> Note: different repository maintains its own public key list in GitHub, remember to deploy key for new repository, the existing key can be used for multiple repositories.</w:t>
+        <w:t xml:space="preserve"> Note: different repository maintains its own public key list in </w:t>
+      </w:r>
+      <w:proofErr w:type="spellStart"/>
+      <w:r>
+        <w:rPr>
+          <w:rFonts w:hint="eastAsia"/>
+          <w:lang w:val="en-AU"/>
+        </w:rPr>
+        <w:t>GitHub</w:t>
+      </w:r>
+      <w:proofErr w:type="spellEnd"/>
+      <w:r>
+        <w:rPr>
+          <w:rFonts w:hint="eastAsia"/>
+          <w:lang w:val="en-AU"/>
+        </w:rPr>
+        <w:t>, remember to deploy key for new repository, the existing key can be used for multiple repositories.</w:t>
       </w:r>
     </w:p>
     <w:p>
@@ -3252,14 +3971,33 @@
           <w:b/>
           <w:lang w:val="en-AU"/>
         </w:rPr>
-        <w:t>ush local repository to GitHub</w:t>
-      </w:r>
-      <w:r>
-        <w:rPr>
-          <w:rFonts w:hint="eastAsia"/>
-          <w:lang w:val="en-AU"/>
-        </w:rPr>
-        <w:t>, remember to pull first if there is something in server to be merged.</w:t>
+        <w:t xml:space="preserve">ush local repository to </w:t>
+      </w:r>
+      <w:proofErr w:type="spellStart"/>
+      <w:proofErr w:type="gramStart"/>
+      <w:r>
+        <w:rPr>
+          <w:rFonts w:hint="eastAsia"/>
+          <w:b/>
+          <w:lang w:val="en-AU"/>
+        </w:rPr>
+        <w:t>GitHub</w:t>
+      </w:r>
+      <w:proofErr w:type="spellEnd"/>
+      <w:r>
+        <w:rPr>
+          <w:rFonts w:hint="eastAsia"/>
+          <w:lang w:val="en-AU"/>
+        </w:rPr>
+        <w:t>,</w:t>
+      </w:r>
+      <w:proofErr w:type="gramEnd"/>
+      <w:r>
+        <w:rPr>
+          <w:rFonts w:hint="eastAsia"/>
+          <w:lang w:val="en-AU"/>
+        </w:rPr>
+        <w:t xml:space="preserve"> remember to pull first if there is something in server to be merged.</w:t>
       </w:r>
     </w:p>
     <w:p>
@@ -3276,8 +4014,33 @@
           <w:rFonts w:hint="eastAsia"/>
           <w:lang w:val="en-AU"/>
         </w:rPr>
-        <w:t>$git add origin git@github.com:bexie/LearningDoc.git</w:t>
-      </w:r>
+        <w:t xml:space="preserve">$git add origin </w:t>
+      </w:r>
+      <w:proofErr w:type="spellStart"/>
+      <w:r>
+        <w:rPr>
+          <w:rFonts w:hint="eastAsia"/>
+          <w:lang w:val="en-AU"/>
+        </w:rPr>
+        <w:t>git@github.com:bexie</w:t>
+      </w:r>
+      <w:proofErr w:type="spellEnd"/>
+      <w:r>
+        <w:rPr>
+          <w:rFonts w:hint="eastAsia"/>
+          <w:lang w:val="en-AU"/>
+        </w:rPr>
+        <w:t>/</w:t>
+      </w:r>
+      <w:proofErr w:type="spellStart"/>
+      <w:r>
+        <w:rPr>
+          <w:rFonts w:hint="eastAsia"/>
+          <w:lang w:val="en-AU"/>
+        </w:rPr>
+        <w:t>LearningDoc.git</w:t>
+      </w:r>
+      <w:proofErr w:type="spellEnd"/>
     </w:p>
     <w:p>
       <w:pPr>
@@ -3401,7 +4164,23 @@
           <w:rFonts w:hint="eastAsia"/>
           <w:lang w:val="en-AU"/>
         </w:rPr>
-        <w:t xml:space="preserve">dd public key into corresponding GitHub repository. </w:t>
+        <w:t xml:space="preserve">dd public key into corresponding </w:t>
+      </w:r>
+      <w:proofErr w:type="spellStart"/>
+      <w:r>
+        <w:rPr>
+          <w:rFonts w:hint="eastAsia"/>
+          <w:lang w:val="en-AU"/>
+        </w:rPr>
+        <w:t>GitHub</w:t>
+      </w:r>
+      <w:proofErr w:type="spellEnd"/>
+      <w:r>
+        <w:rPr>
+          <w:rFonts w:hint="eastAsia"/>
+          <w:lang w:val="en-AU"/>
+        </w:rPr>
+        <w:t xml:space="preserve"> repository. </w:t>
       </w:r>
       <w:r>
         <w:rPr>
@@ -3432,8 +4211,8 @@
         </w:rPr>
         <w:drawing>
           <wp:inline distT="0" distB="0" distL="0" distR="0">
-            <wp:extent cx="6353175" cy="1914525"/>
-            <wp:effectExtent l="0" t="0" r="9525" b="9525"/>
+            <wp:extent cx="5981700" cy="1802581"/>
+            <wp:effectExtent l="0" t="0" r="0" b="7620"/>
             <wp:docPr id="15" name="图片 15"/>
             <wp:cNvGraphicFramePr>
               <a:graphicFrameLocks xmlns:a="http://schemas.openxmlformats.org/drawingml/2006/main" noChangeAspect="1"/>
@@ -3463,7 +4242,7 @@
                   <pic:spPr bwMode="auto">
                     <a:xfrm>
                       <a:off x="0" y="0"/>
-                      <a:ext cx="6353175" cy="1914525"/>
+                      <a:ext cx="5981700" cy="1802581"/>
                     </a:xfrm>
                     <a:prstGeom prst="rect">
                       <a:avLst/>
@@ -3611,7 +4390,15 @@
           <w:rFonts w:hint="eastAsia"/>
           <w:lang w:val="en-AU"/>
         </w:rPr>
-        <w:t xml:space="preserve">heck if folder </w:t>
+        <w:t xml:space="preserve">heck if </w:t>
+      </w:r>
+      <w:proofErr w:type="gramStart"/>
+      <w:r>
+        <w:rPr>
+          <w:rFonts w:hint="eastAsia"/>
+          <w:lang w:val="en-AU"/>
+        </w:rPr>
+        <w:t xml:space="preserve">folder </w:t>
       </w:r>
       <w:r>
         <w:rPr>
@@ -3624,8 +4411,17 @@
           <w:rFonts w:hint="eastAsia"/>
           <w:lang w:val="en-AU"/>
         </w:rPr>
-        <w:t>.ssh</w:t>
-      </w:r>
+        <w:t>.</w:t>
+      </w:r>
+      <w:proofErr w:type="spellStart"/>
+      <w:r>
+        <w:rPr>
+          <w:rFonts w:hint="eastAsia"/>
+          <w:lang w:val="en-AU"/>
+        </w:rPr>
+        <w:t>ssh</w:t>
+      </w:r>
+      <w:proofErr w:type="spellEnd"/>
       <w:r>
         <w:rPr>
           <w:lang w:val="en-AU"/>
@@ -3637,7 +4433,15 @@
           <w:rFonts w:hint="eastAsia"/>
           <w:lang w:val="en-AU"/>
         </w:rPr>
-        <w:t xml:space="preserve"> exist under </w:t>
+        <w:t xml:space="preserve"> exist</w:t>
+      </w:r>
+      <w:proofErr w:type="gramEnd"/>
+      <w:r>
+        <w:rPr>
+          <w:rFonts w:hint="eastAsia"/>
+          <w:lang w:val="en-AU"/>
+        </w:rPr>
+        <w:t xml:space="preserve"> under </w:t>
       </w:r>
       <w:r>
         <w:rPr>
@@ -3690,8 +4494,17 @@
           <w:rFonts w:hint="eastAsia"/>
           <w:lang w:val="en-AU"/>
         </w:rPr>
-        <w:t>$ ssh-keygen</w:t>
-      </w:r>
+        <w:t xml:space="preserve">$ </w:t>
+      </w:r>
+      <w:proofErr w:type="spellStart"/>
+      <w:r>
+        <w:rPr>
+          <w:rFonts w:hint="eastAsia"/>
+          <w:lang w:val="en-AU"/>
+        </w:rPr>
+        <w:t>ssh-keygen</w:t>
+      </w:r>
+      <w:proofErr w:type="spellEnd"/>
       <w:r>
         <w:rPr>
           <w:lang w:val="en-AU"/>
@@ -3789,7 +4602,39 @@
           <w:rFonts w:hint="eastAsia"/>
           <w:lang w:val="en-AU"/>
         </w:rPr>
-        <w:t>r directly use PuTTY keygen to generate public/private key pair.</w:t>
+        <w:t xml:space="preserve">r directly use </w:t>
+      </w:r>
+      <w:proofErr w:type="spellStart"/>
+      <w:r>
+        <w:rPr>
+          <w:rFonts w:hint="eastAsia"/>
+          <w:lang w:val="en-AU"/>
+        </w:rPr>
+        <w:t>PuTTY</w:t>
+      </w:r>
+      <w:proofErr w:type="spellEnd"/>
+      <w:r>
+        <w:rPr>
+          <w:rFonts w:hint="eastAsia"/>
+          <w:lang w:val="en-AU"/>
+        </w:rPr>
+        <w:t xml:space="preserve"> </w:t>
+      </w:r>
+      <w:proofErr w:type="spellStart"/>
+      <w:r>
+        <w:rPr>
+          <w:rFonts w:hint="eastAsia"/>
+          <w:lang w:val="en-AU"/>
+        </w:rPr>
+        <w:t>keygen</w:t>
+      </w:r>
+      <w:proofErr w:type="spellEnd"/>
+      <w:r>
+        <w:rPr>
+          <w:rFonts w:hint="eastAsia"/>
+          <w:lang w:val="en-AU"/>
+        </w:rPr>
+        <w:t xml:space="preserve"> to generate public/private key pair.</w:t>
       </w:r>
     </w:p>
     <w:p>
@@ -3817,7 +4662,23 @@
           <w:rFonts w:hint="eastAsia"/>
           <w:lang w:val="en-AU"/>
         </w:rPr>
-        <w:t xml:space="preserve">et PuTTY as SSH client in Git by </w:t>
+        <w:t xml:space="preserve">et </w:t>
+      </w:r>
+      <w:proofErr w:type="spellStart"/>
+      <w:r>
+        <w:rPr>
+          <w:rFonts w:hint="eastAsia"/>
+          <w:lang w:val="en-AU"/>
+        </w:rPr>
+        <w:t>PuTTY</w:t>
+      </w:r>
+      <w:proofErr w:type="spellEnd"/>
+      <w:r>
+        <w:rPr>
+          <w:rFonts w:hint="eastAsia"/>
+          <w:lang w:val="en-AU"/>
+        </w:rPr>
+        <w:t xml:space="preserve"> as SSH client in Git by </w:t>
       </w:r>
       <w:r>
         <w:rPr>
@@ -3830,7 +4691,23 @@
           <w:rFonts w:hint="eastAsia"/>
           <w:lang w:val="en-AU"/>
         </w:rPr>
-        <w:t>export GIT_SSH=/cygdrive/</w:t>
+        <w:t>export GIT_SSH=/</w:t>
+      </w:r>
+      <w:proofErr w:type="spellStart"/>
+      <w:r>
+        <w:rPr>
+          <w:rFonts w:hint="eastAsia"/>
+          <w:lang w:val="en-AU"/>
+        </w:rPr>
+        <w:t>cygdrive</w:t>
+      </w:r>
+      <w:proofErr w:type="spellEnd"/>
+      <w:r>
+        <w:rPr>
+          <w:rFonts w:hint="eastAsia"/>
+          <w:lang w:val="en-AU"/>
+        </w:rPr>
+        <w:t>/</w:t>
       </w:r>
       <w:r>
         <w:rPr>
@@ -3877,6 +4754,7 @@
         </w:rPr>
         <w:t xml:space="preserve"> </w:t>
       </w:r>
+      <w:proofErr w:type="gramStart"/>
       <w:r>
         <w:rPr>
           <w:rFonts w:hint="eastAsia"/>
@@ -3888,7 +4766,14 @@
         <w:rPr>
           <w:lang w:val="en-AU"/>
         </w:rPr>
-        <w:t>(x86</w:t>
+        <w:t>(</w:t>
+      </w:r>
+      <w:proofErr w:type="gramEnd"/>
+      <w:r>
+        <w:rPr>
+          <w:lang w:val="en-AU"/>
+        </w:rPr>
+        <w:t>x86</w:t>
       </w:r>
       <w:r>
         <w:rPr>
@@ -3910,12 +4795,14 @@
         </w:rPr>
         <w:t>/</w:t>
       </w:r>
+      <w:proofErr w:type="spellStart"/>
       <w:r>
         <w:rPr>
           <w:lang w:val="en-AU"/>
         </w:rPr>
         <w:t>PuTTY</w:t>
       </w:r>
+      <w:proofErr w:type="spellEnd"/>
       <w:r>
         <w:rPr>
           <w:rFonts w:hint="eastAsia"/>
@@ -3961,7 +4848,39 @@
           <w:rFonts w:hint="eastAsia"/>
           <w:lang w:val="en-AU"/>
         </w:rPr>
-        <w:t>aunch PuTTY, load the private key generated above and save it as .ppk key.</w:t>
+        <w:t xml:space="preserve">aunch </w:t>
+      </w:r>
+      <w:proofErr w:type="spellStart"/>
+      <w:r>
+        <w:rPr>
+          <w:rFonts w:hint="eastAsia"/>
+          <w:lang w:val="en-AU"/>
+        </w:rPr>
+        <w:t>PuTTY</w:t>
+      </w:r>
+      <w:proofErr w:type="spellEnd"/>
+      <w:r>
+        <w:rPr>
+          <w:rFonts w:hint="eastAsia"/>
+          <w:lang w:val="en-AU"/>
+        </w:rPr>
+        <w:t>, load the private key generated above and save it as .</w:t>
+      </w:r>
+      <w:proofErr w:type="spellStart"/>
+      <w:r>
+        <w:rPr>
+          <w:rFonts w:hint="eastAsia"/>
+          <w:lang w:val="en-AU"/>
+        </w:rPr>
+        <w:t>ppk</w:t>
+      </w:r>
+      <w:proofErr w:type="spellEnd"/>
+      <w:r>
+        <w:rPr>
+          <w:rFonts w:hint="eastAsia"/>
+          <w:lang w:val="en-AU"/>
+        </w:rPr>
+        <w:t xml:space="preserve"> key.</w:t>
       </w:r>
     </w:p>
     <w:p>
@@ -4051,7 +4970,23 @@
           <w:rFonts w:hint="eastAsia"/>
           <w:lang w:val="en-AU"/>
         </w:rPr>
-        <w:t xml:space="preserve">aunch Pageant from PuTTY folder, execute context menu </w:t>
+        <w:t xml:space="preserve">aunch Pageant from </w:t>
+      </w:r>
+      <w:proofErr w:type="spellStart"/>
+      <w:r>
+        <w:rPr>
+          <w:rFonts w:hint="eastAsia"/>
+          <w:lang w:val="en-AU"/>
+        </w:rPr>
+        <w:t>PuTTY</w:t>
+      </w:r>
+      <w:proofErr w:type="spellEnd"/>
+      <w:r>
+        <w:rPr>
+          <w:rFonts w:hint="eastAsia"/>
+          <w:lang w:val="en-AU"/>
+        </w:rPr>
+        <w:t xml:space="preserve"> folder, execute context menu </w:t>
       </w:r>
       <w:r>
         <w:rPr>
@@ -4077,7 +5012,39 @@
           <w:rFonts w:hint="eastAsia"/>
           <w:lang w:val="en-AU"/>
         </w:rPr>
-        <w:t xml:space="preserve"> in Pageant, load the .ppk private key we saved in above step.</w:t>
+        <w:t xml:space="preserve"> in Pageant, </w:t>
+      </w:r>
+      <w:proofErr w:type="gramStart"/>
+      <w:r>
+        <w:rPr>
+          <w:rFonts w:hint="eastAsia"/>
+          <w:lang w:val="en-AU"/>
+        </w:rPr>
+        <w:t>load</w:t>
+      </w:r>
+      <w:proofErr w:type="gramEnd"/>
+      <w:r>
+        <w:rPr>
+          <w:rFonts w:hint="eastAsia"/>
+          <w:lang w:val="en-AU"/>
+        </w:rPr>
+        <w:t xml:space="preserve"> the .</w:t>
+      </w:r>
+      <w:proofErr w:type="spellStart"/>
+      <w:r>
+        <w:rPr>
+          <w:rFonts w:hint="eastAsia"/>
+          <w:lang w:val="en-AU"/>
+        </w:rPr>
+        <w:t>ppk</w:t>
+      </w:r>
+      <w:proofErr w:type="spellEnd"/>
+      <w:r>
+        <w:rPr>
+          <w:rFonts w:hint="eastAsia"/>
+          <w:lang w:val="en-AU"/>
+        </w:rPr>
+        <w:t xml:space="preserve"> private key we saved in above step.</w:t>
       </w:r>
       <w:r>
         <w:rPr>
@@ -4315,6 +5282,7 @@
         </w:rPr>
         <w:t xml:space="preserve"> </w:t>
       </w:r>
+      <w:proofErr w:type="spellStart"/>
       <w:r>
         <w:rPr>
           <w:sz w:val="24"/>
@@ -4328,7 +5296,16 @@
           <w:sz w:val="24"/>
           <w:szCs w:val="24"/>
         </w:rPr>
-        <w:t>edmine?</w:t>
+        <w:t>edmine</w:t>
+      </w:r>
+      <w:proofErr w:type="spellEnd"/>
+      <w:r>
+        <w:rPr>
+          <w:rFonts w:hint="eastAsia"/>
+          <w:sz w:val="24"/>
+          <w:szCs w:val="24"/>
+        </w:rPr>
+        <w:t>?</w:t>
       </w:r>
     </w:p>
     <w:p>
@@ -4350,6 +5327,7 @@
           <w:szCs w:val="24"/>
         </w:rPr>
       </w:pPr>
+      <w:proofErr w:type="gramStart"/>
       <w:r>
         <w:rPr>
           <w:rFonts w:hint="eastAsia"/>
@@ -4450,6 +5428,7 @@
         </w:rPr>
         <w:t>10 to be read thoroughly to understand details of branches.</w:t>
       </w:r>
+      <w:proofErr w:type="gramEnd"/>
     </w:p>
     <w:p>
       <w:pPr>
@@ -4498,8 +5477,9 @@
           <w:sz w:val="24"/>
           <w:szCs w:val="24"/>
         </w:rPr>
-        <w:t xml:space="preserve"> Git Reset --</w:t>
-      </w:r>
+        <w:t xml:space="preserve"> </w:t>
+      </w:r>
+      <w:proofErr w:type="spellStart"/>
       <w:r>
         <w:rPr>
           <w:rFonts w:hint="eastAsia"/>
@@ -4508,6 +5488,27 @@
           <w:sz w:val="24"/>
           <w:szCs w:val="24"/>
         </w:rPr>
+        <w:t>Git</w:t>
+      </w:r>
+      <w:proofErr w:type="spellEnd"/>
+      <w:r>
+        <w:rPr>
+          <w:rFonts w:hint="eastAsia"/>
+          <w:b/>
+          <w:color w:val="1F497D" w:themeColor="text2"/>
+          <w:sz w:val="24"/>
+          <w:szCs w:val="24"/>
+        </w:rPr>
+        <w:t xml:space="preserve"> Reset --</w:t>
+      </w:r>
+      <w:r>
+        <w:rPr>
+          <w:rFonts w:hint="eastAsia"/>
+          <w:b/>
+          <w:color w:val="1F497D" w:themeColor="text2"/>
+          <w:sz w:val="24"/>
+          <w:szCs w:val="24"/>
+        </w:rPr>
         <w:t xml:space="preserve"> unread.</w:t>
       </w:r>
     </w:p>
@@ -4548,7 +5549,29 @@
           <w:sz w:val="24"/>
           <w:szCs w:val="24"/>
         </w:rPr>
-        <w:t xml:space="preserve"> Git Checkout </w:t>
+        <w:t xml:space="preserve"> </w:t>
+      </w:r>
+      <w:proofErr w:type="spellStart"/>
+      <w:r>
+        <w:rPr>
+          <w:rFonts w:hint="eastAsia"/>
+          <w:b/>
+          <w:color w:val="1F497D" w:themeColor="text2"/>
+          <w:sz w:val="24"/>
+          <w:szCs w:val="24"/>
+        </w:rPr>
+        <w:t>Git</w:t>
+      </w:r>
+      <w:proofErr w:type="spellEnd"/>
+      <w:r>
+        <w:rPr>
+          <w:rFonts w:hint="eastAsia"/>
+          <w:b/>
+          <w:color w:val="1F497D" w:themeColor="text2"/>
+          <w:sz w:val="24"/>
+          <w:szCs w:val="24"/>
+        </w:rPr>
+        <w:t xml:space="preserve"> Checkout </w:t>
       </w:r>
       <w:r>
         <w:rPr>
@@ -5777,7 +6800,25 @@
           <w:sz w:val="24"/>
           <w:szCs w:val="24"/>
         </w:rPr>
-        <w:t xml:space="preserve"> (SVN, Git)</w:t>
+        <w:t xml:space="preserve"> (SVN, </w:t>
+      </w:r>
+      <w:proofErr w:type="spellStart"/>
+      <w:r>
+        <w:rPr>
+          <w:rFonts w:hint="eastAsia"/>
+          <w:sz w:val="24"/>
+          <w:szCs w:val="24"/>
+        </w:rPr>
+        <w:t>Git</w:t>
+      </w:r>
+      <w:proofErr w:type="spellEnd"/>
+      <w:r>
+        <w:rPr>
+          <w:rFonts w:hint="eastAsia"/>
+          <w:sz w:val="24"/>
+          <w:szCs w:val="24"/>
+        </w:rPr>
+        <w:t>)</w:t>
       </w:r>
       <w:r>
         <w:rPr>
@@ -5952,7 +6993,43 @@
           <w:sz w:val="24"/>
           <w:szCs w:val="24"/>
         </w:rPr>
-        <w:t xml:space="preserve"> (MSBuild, NAnt)</w:t>
+        <w:t xml:space="preserve"> (</w:t>
+      </w:r>
+      <w:proofErr w:type="spellStart"/>
+      <w:r>
+        <w:rPr>
+          <w:rFonts w:hint="eastAsia"/>
+          <w:sz w:val="24"/>
+          <w:szCs w:val="24"/>
+        </w:rPr>
+        <w:t>MSBuild</w:t>
+      </w:r>
+      <w:proofErr w:type="spellEnd"/>
+      <w:r>
+        <w:rPr>
+          <w:rFonts w:hint="eastAsia"/>
+          <w:sz w:val="24"/>
+          <w:szCs w:val="24"/>
+        </w:rPr>
+        <w:t xml:space="preserve">, </w:t>
+      </w:r>
+      <w:proofErr w:type="spellStart"/>
+      <w:r>
+        <w:rPr>
+          <w:rFonts w:hint="eastAsia"/>
+          <w:sz w:val="24"/>
+          <w:szCs w:val="24"/>
+        </w:rPr>
+        <w:t>NAnt</w:t>
+      </w:r>
+      <w:proofErr w:type="spellEnd"/>
+      <w:r>
+        <w:rPr>
+          <w:rFonts w:hint="eastAsia"/>
+          <w:sz w:val="24"/>
+          <w:szCs w:val="24"/>
+        </w:rPr>
+        <w:t>)</w:t>
       </w:r>
       <w:r>
         <w:rPr>
@@ -6067,7 +7144,43 @@
           <w:sz w:val="24"/>
           <w:szCs w:val="24"/>
         </w:rPr>
-        <w:t xml:space="preserve"> (MSTest, NUnit)</w:t>
+        <w:t xml:space="preserve"> (</w:t>
+      </w:r>
+      <w:proofErr w:type="spellStart"/>
+      <w:r>
+        <w:rPr>
+          <w:rFonts w:hint="eastAsia"/>
+          <w:sz w:val="24"/>
+          <w:szCs w:val="24"/>
+        </w:rPr>
+        <w:t>MSTest</w:t>
+      </w:r>
+      <w:proofErr w:type="spellEnd"/>
+      <w:r>
+        <w:rPr>
+          <w:rFonts w:hint="eastAsia"/>
+          <w:sz w:val="24"/>
+          <w:szCs w:val="24"/>
+        </w:rPr>
+        <w:t xml:space="preserve">, </w:t>
+      </w:r>
+      <w:proofErr w:type="spellStart"/>
+      <w:r>
+        <w:rPr>
+          <w:rFonts w:hint="eastAsia"/>
+          <w:sz w:val="24"/>
+          <w:szCs w:val="24"/>
+        </w:rPr>
+        <w:t>NUnit</w:t>
+      </w:r>
+      <w:proofErr w:type="spellEnd"/>
+      <w:r>
+        <w:rPr>
+          <w:rFonts w:hint="eastAsia"/>
+          <w:sz w:val="24"/>
+          <w:szCs w:val="24"/>
+        </w:rPr>
+        <w:t>)</w:t>
       </w:r>
       <w:r>
         <w:rPr>
@@ -6176,7 +7289,61 @@
           <w:sz w:val="24"/>
           <w:szCs w:val="24"/>
         </w:rPr>
-        <w:t xml:space="preserve">ode analysis (FxCop, StyleCop, NCover) </w:t>
+        <w:t>ode analysis (</w:t>
+      </w:r>
+      <w:proofErr w:type="spellStart"/>
+      <w:r>
+        <w:rPr>
+          <w:rFonts w:hint="eastAsia"/>
+          <w:sz w:val="24"/>
+          <w:szCs w:val="24"/>
+        </w:rPr>
+        <w:t>FxCop</w:t>
+      </w:r>
+      <w:proofErr w:type="spellEnd"/>
+      <w:r>
+        <w:rPr>
+          <w:rFonts w:hint="eastAsia"/>
+          <w:sz w:val="24"/>
+          <w:szCs w:val="24"/>
+        </w:rPr>
+        <w:t xml:space="preserve">, </w:t>
+      </w:r>
+      <w:proofErr w:type="spellStart"/>
+      <w:r>
+        <w:rPr>
+          <w:rFonts w:hint="eastAsia"/>
+          <w:sz w:val="24"/>
+          <w:szCs w:val="24"/>
+        </w:rPr>
+        <w:t>StyleCop</w:t>
+      </w:r>
+      <w:proofErr w:type="spellEnd"/>
+      <w:r>
+        <w:rPr>
+          <w:rFonts w:hint="eastAsia"/>
+          <w:sz w:val="24"/>
+          <w:szCs w:val="24"/>
+        </w:rPr>
+        <w:t xml:space="preserve">, </w:t>
+      </w:r>
+      <w:proofErr w:type="spellStart"/>
+      <w:r>
+        <w:rPr>
+          <w:rFonts w:hint="eastAsia"/>
+          <w:sz w:val="24"/>
+          <w:szCs w:val="24"/>
+        </w:rPr>
+        <w:t>NCover</w:t>
+      </w:r>
+      <w:proofErr w:type="spellEnd"/>
+      <w:r>
+        <w:rPr>
+          <w:rFonts w:hint="eastAsia"/>
+          <w:sz w:val="24"/>
+          <w:szCs w:val="24"/>
+        </w:rPr>
+        <w:t xml:space="preserve">) </w:t>
       </w:r>
       <w:r>
         <w:rPr>
@@ -6222,7 +7389,43 @@
           <w:sz w:val="24"/>
           <w:szCs w:val="24"/>
         </w:rPr>
-        <w:t>ther testing tool (Seleneium, FitNesse)</w:t>
+        <w:t>ther testing tool (</w:t>
+      </w:r>
+      <w:proofErr w:type="spellStart"/>
+      <w:r>
+        <w:rPr>
+          <w:rFonts w:hint="eastAsia"/>
+          <w:sz w:val="24"/>
+          <w:szCs w:val="24"/>
+        </w:rPr>
+        <w:t>Seleneium</w:t>
+      </w:r>
+      <w:proofErr w:type="spellEnd"/>
+      <w:r>
+        <w:rPr>
+          <w:rFonts w:hint="eastAsia"/>
+          <w:sz w:val="24"/>
+          <w:szCs w:val="24"/>
+        </w:rPr>
+        <w:t xml:space="preserve">, </w:t>
+      </w:r>
+      <w:proofErr w:type="spellStart"/>
+      <w:r>
+        <w:rPr>
+          <w:rFonts w:hint="eastAsia"/>
+          <w:sz w:val="24"/>
+          <w:szCs w:val="24"/>
+        </w:rPr>
+        <w:t>FitNesse</w:t>
+      </w:r>
+      <w:proofErr w:type="spellEnd"/>
+      <w:r>
+        <w:rPr>
+          <w:rFonts w:hint="eastAsia"/>
+          <w:sz w:val="24"/>
+          <w:szCs w:val="24"/>
+        </w:rPr>
+        <w:t>)</w:t>
       </w:r>
     </w:p>
     <w:p>
@@ -6463,7 +7666,16 @@
           <w:sz w:val="24"/>
           <w:szCs w:val="24"/>
         </w:rPr>
-        <w:t>isual studio express edition does not support TeamCity addin</w:t>
+        <w:t xml:space="preserve">isual studio express edition does not support TeamCity </w:t>
+      </w:r>
+      <w:proofErr w:type="spellStart"/>
+      <w:r>
+        <w:rPr>
+          <w:rFonts w:hint="eastAsia"/>
+          <w:sz w:val="24"/>
+          <w:szCs w:val="24"/>
+        </w:rPr>
+        <w:t>addin</w:t>
       </w:r>
       <w:r>
         <w:rPr>
@@ -6473,6 +7685,7 @@
         </w:rPr>
         <w:t>s</w:t>
       </w:r>
+      <w:proofErr w:type="spellEnd"/>
       <w:r>
         <w:rPr>
           <w:rFonts w:hint="eastAsia"/>
@@ -6535,7 +7748,25 @@
           <w:sz w:val="24"/>
           <w:szCs w:val="24"/>
         </w:rPr>
-        <w:t>o enable the addin, we must connect it with the VCS so that it can perform committing to the remote repository when the new code built and tested successfully.</w:t>
+        <w:t xml:space="preserve">o enable the </w:t>
+      </w:r>
+      <w:proofErr w:type="spellStart"/>
+      <w:r>
+        <w:rPr>
+          <w:rFonts w:hint="eastAsia"/>
+          <w:sz w:val="24"/>
+          <w:szCs w:val="24"/>
+        </w:rPr>
+        <w:t>addin</w:t>
+      </w:r>
+      <w:proofErr w:type="spellEnd"/>
+      <w:r>
+        <w:rPr>
+          <w:rFonts w:hint="eastAsia"/>
+          <w:sz w:val="24"/>
+          <w:szCs w:val="24"/>
+        </w:rPr>
+        <w:t>, we must connect it with the VCS so that it can perform committing to the remote repository when the new code built and tested successfully.</w:t>
       </w:r>
     </w:p>
     <w:p>
@@ -6566,7 +7797,25 @@
           <w:sz w:val="24"/>
           <w:szCs w:val="24"/>
         </w:rPr>
-        <w:t>he workflow of the addin:</w:t>
+        <w:t xml:space="preserve">he workflow of the </w:t>
+      </w:r>
+      <w:proofErr w:type="spellStart"/>
+      <w:r>
+        <w:rPr>
+          <w:rFonts w:hint="eastAsia"/>
+          <w:sz w:val="24"/>
+          <w:szCs w:val="24"/>
+        </w:rPr>
+        <w:t>addin</w:t>
+      </w:r>
+      <w:proofErr w:type="spellEnd"/>
+      <w:r>
+        <w:rPr>
+          <w:rFonts w:hint="eastAsia"/>
+          <w:sz w:val="24"/>
+          <w:szCs w:val="24"/>
+        </w:rPr>
+        <w:t>:</w:t>
       </w:r>
     </w:p>
     <w:p>
@@ -6664,7 +7913,25 @@
           <w:sz w:val="24"/>
           <w:szCs w:val="24"/>
         </w:rPr>
-        <w:t xml:space="preserve">ncountered connection problem when login the TeamCity addin in VS as the server URL </w:t>
+        <w:t xml:space="preserve">ncountered connection problem when login the TeamCity </w:t>
+      </w:r>
+      <w:proofErr w:type="spellStart"/>
+      <w:r>
+        <w:rPr>
+          <w:rFonts w:hint="eastAsia"/>
+          <w:sz w:val="24"/>
+          <w:szCs w:val="24"/>
+        </w:rPr>
+        <w:t>addin</w:t>
+      </w:r>
+      <w:proofErr w:type="spellEnd"/>
+      <w:r>
+        <w:rPr>
+          <w:rFonts w:hint="eastAsia"/>
+          <w:sz w:val="24"/>
+          <w:szCs w:val="24"/>
+        </w:rPr>
+        <w:t xml:space="preserve"> in VS as the server URL </w:t>
       </w:r>
       <w:hyperlink r:id="rId30" w:history="1">
         <w:r>
@@ -6705,8 +7972,18 @@
           <w:sz w:val="24"/>
           <w:szCs w:val="24"/>
         </w:rPr>
-        <w:t xml:space="preserve"> just change the host to local ip</w:t>
-      </w:r>
+        <w:t xml:space="preserve"> just change the host to local </w:t>
+      </w:r>
+      <w:proofErr w:type="spellStart"/>
+      <w:r>
+        <w:rPr>
+          <w:rFonts w:hint="eastAsia"/>
+          <w:sz w:val="24"/>
+          <w:szCs w:val="24"/>
+        </w:rPr>
+        <w:t>ip</w:t>
+      </w:r>
+      <w:proofErr w:type="spellEnd"/>
       <w:r>
         <w:rPr>
           <w:rFonts w:hint="eastAsia"/>
@@ -6749,23 +8026,63 @@
           <w:szCs w:val="24"/>
         </w:rPr>
       </w:pPr>
-      <w:r>
-        <w:rPr>
-          <w:sz w:val="24"/>
-          <w:szCs w:val="24"/>
-        </w:rPr>
-        <w:t>Git is not supported in this addin by default</w:t>
-      </w:r>
-      <w:r>
-        <w:rPr>
-          <w:rFonts w:hint="eastAsia"/>
-          <w:sz w:val="24"/>
-          <w:szCs w:val="24"/>
-        </w:rPr>
-        <w:t>, so give up this trial.</w:t>
-      </w:r>
-      <w:bookmarkStart w:id="2" w:name="_GoBack"/>
-      <w:bookmarkEnd w:id="2"/>
+      <w:proofErr w:type="spellStart"/>
+      <w:r>
+        <w:rPr>
+          <w:sz w:val="24"/>
+          <w:szCs w:val="24"/>
+        </w:rPr>
+        <w:t>Git</w:t>
+      </w:r>
+      <w:proofErr w:type="spellEnd"/>
+      <w:r>
+        <w:rPr>
+          <w:sz w:val="24"/>
+          <w:szCs w:val="24"/>
+        </w:rPr>
+        <w:t xml:space="preserve"> is not supported in this </w:t>
+      </w:r>
+      <w:proofErr w:type="spellStart"/>
+      <w:r>
+        <w:rPr>
+          <w:sz w:val="24"/>
+          <w:szCs w:val="24"/>
+        </w:rPr>
+        <w:t>addin</w:t>
+      </w:r>
+      <w:proofErr w:type="spellEnd"/>
+      <w:r>
+        <w:rPr>
+          <w:sz w:val="24"/>
+          <w:szCs w:val="24"/>
+        </w:rPr>
+        <w:t xml:space="preserve"> by default</w:t>
+      </w:r>
+      <w:r>
+        <w:rPr>
+          <w:rFonts w:hint="eastAsia"/>
+          <w:sz w:val="24"/>
+          <w:szCs w:val="24"/>
+        </w:rPr>
+        <w:t xml:space="preserve">, so </w:t>
+      </w:r>
+      <w:r>
+        <w:rPr>
+          <w:rFonts w:hint="eastAsia"/>
+          <w:b/>
+          <w:sz w:val="24"/>
+          <w:szCs w:val="24"/>
+        </w:rPr>
+        <w:t>give up this trial</w:t>
+      </w:r>
+      <w:r>
+        <w:rPr>
+          <w:rFonts w:hint="eastAsia"/>
+          <w:sz w:val="24"/>
+          <w:szCs w:val="24"/>
+        </w:rPr>
+        <w:t>.</w:t>
+      </w:r>
     </w:p>
     <w:p>
       <w:pPr>
@@ -6773,6 +8090,7 @@
         <w:ind w:left="840" w:firstLineChars="0" w:firstLine="0"/>
         <w:jc w:val="left"/>
         <w:rPr>
+          <w:rFonts w:hint="eastAsia"/>
           <w:sz w:val="24"/>
           <w:szCs w:val="24"/>
         </w:rPr>
@@ -6836,6 +8154,17 @@
     <w:p>
       <w:pPr>
         <w:pStyle w:val="a3"/>
+        <w:ind w:left="840" w:firstLineChars="0" w:firstLine="0"/>
+        <w:jc w:val="left"/>
+        <w:rPr>
+          <w:sz w:val="24"/>
+          <w:szCs w:val="24"/>
+        </w:rPr>
+      </w:pPr>
+    </w:p>
+    <w:p>
+      <w:pPr>
+        <w:pStyle w:val="a3"/>
         <w:numPr>
           <w:ilvl w:val="0"/>
           <w:numId w:val="10"/>
@@ -6843,10 +8172,856 @@
         <w:ind w:firstLineChars="0"/>
         <w:jc w:val="left"/>
         <w:rPr>
-          <w:sz w:val="24"/>
-          <w:szCs w:val="24"/>
-        </w:rPr>
-      </w:pPr>
+          <w:rFonts w:hint="eastAsia"/>
+          <w:b/>
+          <w:sz w:val="24"/>
+          <w:szCs w:val="24"/>
+        </w:rPr>
+      </w:pPr>
+      <w:r>
+        <w:rPr>
+          <w:rFonts w:hint="eastAsia"/>
+          <w:b/>
+          <w:sz w:val="24"/>
+          <w:szCs w:val="24"/>
+        </w:rPr>
+        <w:lastRenderedPageBreak/>
+        <w:t>Build Script</w:t>
+      </w:r>
+      <w:r>
+        <w:rPr>
+          <w:rFonts w:hint="eastAsia"/>
+          <w:b/>
+          <w:sz w:val="24"/>
+          <w:szCs w:val="24"/>
+        </w:rPr>
+        <w:t xml:space="preserve"> (</w:t>
+      </w:r>
+      <w:proofErr w:type="spellStart"/>
+      <w:r>
+        <w:rPr>
+          <w:rFonts w:hint="eastAsia"/>
+          <w:b/>
+          <w:sz w:val="24"/>
+          <w:szCs w:val="24"/>
+        </w:rPr>
+        <w:t>MSBuild</w:t>
+      </w:r>
+      <w:proofErr w:type="spellEnd"/>
+      <w:r>
+        <w:rPr>
+          <w:rFonts w:hint="eastAsia"/>
+          <w:b/>
+          <w:sz w:val="24"/>
+          <w:szCs w:val="24"/>
+        </w:rPr>
+        <w:t>)</w:t>
+      </w:r>
+    </w:p>
+    <w:p>
+      <w:pPr>
+        <w:pStyle w:val="a3"/>
+        <w:numPr>
+          <w:ilvl w:val="1"/>
+          <w:numId w:val="10"/>
+        </w:numPr>
+        <w:ind w:firstLineChars="0"/>
+        <w:jc w:val="left"/>
+        <w:rPr>
+          <w:rFonts w:hint="eastAsia"/>
+          <w:sz w:val="24"/>
+          <w:szCs w:val="24"/>
+        </w:rPr>
+      </w:pPr>
+      <w:r>
+        <w:rPr>
+          <w:b/>
+          <w:sz w:val="24"/>
+          <w:szCs w:val="24"/>
+        </w:rPr>
+        <w:t>I</w:t>
+      </w:r>
+      <w:r>
+        <w:rPr>
+          <w:rFonts w:hint="eastAsia"/>
+          <w:b/>
+          <w:sz w:val="24"/>
+          <w:szCs w:val="24"/>
+        </w:rPr>
+        <w:t>tem</w:t>
+      </w:r>
+      <w:r>
+        <w:rPr>
+          <w:rFonts w:hint="eastAsia"/>
+          <w:sz w:val="24"/>
+          <w:szCs w:val="24"/>
+        </w:rPr>
+        <w:t xml:space="preserve"> refers to </w:t>
+      </w:r>
+      <w:r>
+        <w:rPr>
+          <w:rFonts w:hint="eastAsia"/>
+          <w:sz w:val="24"/>
+          <w:szCs w:val="24"/>
+        </w:rPr>
+        <w:t xml:space="preserve">entity like </w:t>
+      </w:r>
+      <w:r>
+        <w:rPr>
+          <w:rFonts w:hint="eastAsia"/>
+          <w:sz w:val="24"/>
+          <w:szCs w:val="24"/>
+        </w:rPr>
+        <w:t>a file, so its value must be a file name or a file path, it is called by @</w:t>
+      </w:r>
+    </w:p>
+    <w:p>
+      <w:pPr>
+        <w:pStyle w:val="a3"/>
+        <w:numPr>
+          <w:ilvl w:val="1"/>
+          <w:numId w:val="10"/>
+        </w:numPr>
+        <w:ind w:firstLineChars="0"/>
+        <w:jc w:val="left"/>
+        <w:rPr>
+          <w:rFonts w:hint="eastAsia"/>
+          <w:sz w:val="24"/>
+          <w:szCs w:val="24"/>
+        </w:rPr>
+      </w:pPr>
+      <w:r>
+        <w:rPr>
+          <w:b/>
+          <w:sz w:val="24"/>
+          <w:szCs w:val="24"/>
+        </w:rPr>
+        <w:t>P</w:t>
+      </w:r>
+      <w:r>
+        <w:rPr>
+          <w:rFonts w:hint="eastAsia"/>
+          <w:b/>
+          <w:sz w:val="24"/>
+          <w:szCs w:val="24"/>
+        </w:rPr>
+        <w:t>roperty</w:t>
+      </w:r>
+      <w:r>
+        <w:rPr>
+          <w:rFonts w:hint="eastAsia"/>
+          <w:sz w:val="24"/>
+          <w:szCs w:val="24"/>
+        </w:rPr>
+        <w:t xml:space="preserve"> refers to attribute, so its value must be a string</w:t>
+      </w:r>
+      <w:r>
+        <w:rPr>
+          <w:rFonts w:hint="eastAsia"/>
+          <w:sz w:val="24"/>
+          <w:szCs w:val="24"/>
+        </w:rPr>
+        <w:t>, it is called by $</w:t>
+      </w:r>
+    </w:p>
+    <w:p>
+      <w:pPr>
+        <w:pStyle w:val="a3"/>
+        <w:numPr>
+          <w:ilvl w:val="1"/>
+          <w:numId w:val="10"/>
+        </w:numPr>
+        <w:ind w:firstLineChars="0"/>
+        <w:jc w:val="left"/>
+        <w:rPr>
+          <w:rFonts w:hint="eastAsia"/>
+          <w:sz w:val="24"/>
+          <w:szCs w:val="24"/>
+        </w:rPr>
+      </w:pPr>
+      <w:r>
+        <w:rPr>
+          <w:b/>
+          <w:sz w:val="24"/>
+          <w:szCs w:val="24"/>
+        </w:rPr>
+        <w:t>A</w:t>
+      </w:r>
+      <w:r>
+        <w:rPr>
+          <w:rFonts w:hint="eastAsia"/>
+          <w:b/>
+          <w:sz w:val="24"/>
+          <w:szCs w:val="24"/>
+        </w:rPr>
+        <w:t xml:space="preserve"> trial of </w:t>
+      </w:r>
+      <w:proofErr w:type="spellStart"/>
+      <w:r>
+        <w:rPr>
+          <w:rFonts w:hint="eastAsia"/>
+          <w:b/>
+          <w:sz w:val="24"/>
+          <w:szCs w:val="24"/>
+        </w:rPr>
+        <w:t>MSBuild</w:t>
+      </w:r>
+      <w:proofErr w:type="spellEnd"/>
+      <w:r>
+        <w:rPr>
+          <w:rFonts w:hint="eastAsia"/>
+          <w:b/>
+          <w:sz w:val="24"/>
+          <w:szCs w:val="24"/>
+        </w:rPr>
+        <w:t xml:space="preserve"> script</w:t>
+      </w:r>
+    </w:p>
+    <w:p>
+      <w:pPr>
+        <w:pStyle w:val="a3"/>
+        <w:numPr>
+          <w:ilvl w:val="2"/>
+          <w:numId w:val="10"/>
+        </w:numPr>
+        <w:ind w:firstLineChars="0"/>
+        <w:jc w:val="left"/>
+        <w:rPr>
+          <w:rFonts w:hint="eastAsia"/>
+          <w:sz w:val="24"/>
+          <w:szCs w:val="24"/>
+        </w:rPr>
+      </w:pPr>
+      <w:r>
+        <w:rPr>
+          <w:sz w:val="24"/>
+          <w:szCs w:val="24"/>
+        </w:rPr>
+        <w:t>F</w:t>
+      </w:r>
+      <w:r>
+        <w:rPr>
+          <w:rFonts w:hint="eastAsia"/>
+          <w:sz w:val="24"/>
+          <w:szCs w:val="24"/>
+        </w:rPr>
+        <w:t>or one thing, start up a visual studio C# console application</w:t>
+      </w:r>
+    </w:p>
+    <w:p>
+      <w:pPr>
+        <w:pStyle w:val="a3"/>
+        <w:numPr>
+          <w:ilvl w:val="2"/>
+          <w:numId w:val="10"/>
+        </w:numPr>
+        <w:ind w:firstLineChars="0"/>
+        <w:jc w:val="left"/>
+        <w:rPr>
+          <w:rFonts w:hint="eastAsia"/>
+          <w:sz w:val="24"/>
+          <w:szCs w:val="24"/>
+        </w:rPr>
+      </w:pPr>
+      <w:r>
+        <w:rPr>
+          <w:sz w:val="24"/>
+          <w:szCs w:val="24"/>
+        </w:rPr>
+        <w:t>A</w:t>
+      </w:r>
+      <w:r>
+        <w:rPr>
+          <w:rFonts w:hint="eastAsia"/>
+          <w:sz w:val="24"/>
+          <w:szCs w:val="24"/>
+        </w:rPr>
+        <w:t>dd one line in the main function</w:t>
+      </w:r>
+    </w:p>
+    <w:p>
+      <w:pPr>
+        <w:pStyle w:val="a3"/>
+        <w:ind w:left="1260" w:firstLineChars="0" w:firstLine="0"/>
+        <w:jc w:val="left"/>
+        <w:rPr>
+          <w:rFonts w:hint="eastAsia"/>
+          <w:sz w:val="24"/>
+          <w:szCs w:val="24"/>
+        </w:rPr>
+      </w:pPr>
+      <w:proofErr w:type="spellStart"/>
+      <w:proofErr w:type="gramStart"/>
+      <w:r>
+        <w:rPr>
+          <w:rFonts w:ascii="NSimSun" w:hAnsi="NSimSun" w:cs="NSimSun"/>
+          <w:color w:val="000000"/>
+          <w:kern w:val="0"/>
+          <w:sz w:val="19"/>
+          <w:szCs w:val="19"/>
+          <w:highlight w:val="white"/>
+        </w:rPr>
+        <w:t>System.</w:t>
+      </w:r>
+      <w:r>
+        <w:rPr>
+          <w:rFonts w:ascii="NSimSun" w:hAnsi="NSimSun" w:cs="NSimSun"/>
+          <w:color w:val="2B91AF"/>
+          <w:kern w:val="0"/>
+          <w:sz w:val="19"/>
+          <w:szCs w:val="19"/>
+          <w:highlight w:val="white"/>
+        </w:rPr>
+        <w:t>Console</w:t>
+      </w:r>
+      <w:r>
+        <w:rPr>
+          <w:rFonts w:ascii="NSimSun" w:hAnsi="NSimSun" w:cs="NSimSun"/>
+          <w:color w:val="000000"/>
+          <w:kern w:val="0"/>
+          <w:sz w:val="19"/>
+          <w:szCs w:val="19"/>
+          <w:highlight w:val="white"/>
+        </w:rPr>
+        <w:t>.Write</w:t>
+      </w:r>
+      <w:proofErr w:type="spellEnd"/>
+      <w:r>
+        <w:rPr>
+          <w:rFonts w:ascii="NSimSun" w:hAnsi="NSimSun" w:cs="NSimSun"/>
+          <w:color w:val="000000"/>
+          <w:kern w:val="0"/>
+          <w:sz w:val="19"/>
+          <w:szCs w:val="19"/>
+          <w:highlight w:val="white"/>
+        </w:rPr>
+        <w:t>(</w:t>
+      </w:r>
+      <w:proofErr w:type="gramEnd"/>
+      <w:r>
+        <w:rPr>
+          <w:rFonts w:ascii="NSimSun" w:hAnsi="NSimSun" w:cs="NSimSun"/>
+          <w:color w:val="A31515"/>
+          <w:kern w:val="0"/>
+          <w:sz w:val="19"/>
+          <w:szCs w:val="19"/>
+          <w:highlight w:val="white"/>
+        </w:rPr>
+        <w:t xml:space="preserve">"Hello </w:t>
+      </w:r>
+      <w:proofErr w:type="spellStart"/>
+      <w:r>
+        <w:rPr>
+          <w:rFonts w:ascii="NSimSun" w:hAnsi="NSimSun" w:cs="NSimSun"/>
+          <w:color w:val="A31515"/>
+          <w:kern w:val="0"/>
+          <w:sz w:val="19"/>
+          <w:szCs w:val="19"/>
+          <w:highlight w:val="white"/>
+        </w:rPr>
+        <w:t>MSBuild</w:t>
+      </w:r>
+      <w:proofErr w:type="spellEnd"/>
+      <w:r>
+        <w:rPr>
+          <w:rFonts w:ascii="NSimSun" w:hAnsi="NSimSun" w:cs="NSimSun"/>
+          <w:color w:val="A31515"/>
+          <w:kern w:val="0"/>
+          <w:sz w:val="19"/>
+          <w:szCs w:val="19"/>
+          <w:highlight w:val="white"/>
+        </w:rPr>
+        <w:t>"</w:t>
+      </w:r>
+      <w:r>
+        <w:rPr>
+          <w:rFonts w:ascii="NSimSun" w:hAnsi="NSimSun" w:cs="NSimSun"/>
+          <w:color w:val="000000"/>
+          <w:kern w:val="0"/>
+          <w:sz w:val="19"/>
+          <w:szCs w:val="19"/>
+          <w:highlight w:val="white"/>
+        </w:rPr>
+        <w:t>);</w:t>
+      </w:r>
+    </w:p>
+    <w:p>
+      <w:pPr>
+        <w:pStyle w:val="a3"/>
+        <w:numPr>
+          <w:ilvl w:val="2"/>
+          <w:numId w:val="10"/>
+        </w:numPr>
+        <w:ind w:firstLineChars="0"/>
+        <w:jc w:val="left"/>
+        <w:rPr>
+          <w:rFonts w:hint="eastAsia"/>
+          <w:sz w:val="24"/>
+          <w:szCs w:val="24"/>
+        </w:rPr>
+      </w:pPr>
+      <w:r>
+        <w:rPr>
+          <w:sz w:val="24"/>
+          <w:szCs w:val="24"/>
+        </w:rPr>
+        <w:t>W</w:t>
+      </w:r>
+      <w:r>
+        <w:rPr>
+          <w:rFonts w:hint="eastAsia"/>
+          <w:sz w:val="24"/>
+          <w:szCs w:val="24"/>
+        </w:rPr>
+        <w:t>rite a build script in notepad, name it *.</w:t>
+      </w:r>
+      <w:proofErr w:type="spellStart"/>
+      <w:r>
+        <w:rPr>
+          <w:rFonts w:hint="eastAsia"/>
+          <w:sz w:val="24"/>
+          <w:szCs w:val="24"/>
+        </w:rPr>
+        <w:t>csproj</w:t>
+      </w:r>
+      <w:proofErr w:type="spellEnd"/>
+      <w:r>
+        <w:rPr>
+          <w:rFonts w:hint="eastAsia"/>
+          <w:sz w:val="24"/>
+          <w:szCs w:val="24"/>
+        </w:rPr>
+        <w:t>, and place it under the project folder</w:t>
+      </w:r>
+    </w:p>
+    <w:p>
+      <w:pPr>
+        <w:pStyle w:val="a3"/>
+        <w:ind w:left="1260" w:firstLineChars="0" w:firstLine="0"/>
+        <w:jc w:val="left"/>
+        <w:rPr>
+          <w:rFonts w:hint="eastAsia"/>
+          <w:sz w:val="24"/>
+          <w:szCs w:val="24"/>
+        </w:rPr>
+      </w:pPr>
+      <w:r>
+        <w:rPr>
+          <w:rFonts w:hint="eastAsia"/>
+          <w:noProof/>
+          <w:sz w:val="24"/>
+          <w:szCs w:val="24"/>
+        </w:rPr>
+        <w:drawing>
+          <wp:inline distT="0" distB="0" distL="0" distR="0">
+            <wp:extent cx="5171162" cy="2633806"/>
+            <wp:effectExtent l="0" t="0" r="0" b="0"/>
+            <wp:docPr id="20" name="图片 20"/>
+            <wp:cNvGraphicFramePr>
+              <a:graphicFrameLocks xmlns:a="http://schemas.openxmlformats.org/drawingml/2006/main" noChangeAspect="1"/>
+            </wp:cNvGraphicFramePr>
+            <a:graphic xmlns:a="http://schemas.openxmlformats.org/drawingml/2006/main">
+              <a:graphicData uri="http://schemas.openxmlformats.org/drawingml/2006/picture">
+                <pic:pic xmlns:pic="http://schemas.openxmlformats.org/drawingml/2006/picture">
+                  <pic:nvPicPr>
+                    <pic:cNvPr id="0" name="Picture 3"/>
+                    <pic:cNvPicPr>
+                      <a:picLocks noChangeAspect="1" noChangeArrowheads="1"/>
+                    </pic:cNvPicPr>
+                  </pic:nvPicPr>
+                  <pic:blipFill>
+                    <a:blip r:embed="rId33">
+                      <a:extLst>
+                        <a:ext uri="{28A0092B-C50C-407E-A947-70E740481C1C}">
+                          <a14:useLocalDpi xmlns:a14="http://schemas.microsoft.com/office/drawing/2010/main" val="0"/>
+                        </a:ext>
+                      </a:extLst>
+                    </a:blip>
+                    <a:srcRect/>
+                    <a:stretch>
+                      <a:fillRect/>
+                    </a:stretch>
+                  </pic:blipFill>
+                  <pic:spPr bwMode="auto">
+                    <a:xfrm>
+                      <a:off x="0" y="0"/>
+                      <a:ext cx="5171995" cy="2634230"/>
+                    </a:xfrm>
+                    <a:prstGeom prst="rect">
+                      <a:avLst/>
+                    </a:prstGeom>
+                    <a:noFill/>
+                    <a:ln>
+                      <a:noFill/>
+                    </a:ln>
+                  </pic:spPr>
+                </pic:pic>
+              </a:graphicData>
+            </a:graphic>
+          </wp:inline>
+        </w:drawing>
+      </w:r>
+    </w:p>
+    <w:p>
+      <w:pPr>
+        <w:pStyle w:val="a3"/>
+        <w:numPr>
+          <w:ilvl w:val="2"/>
+          <w:numId w:val="10"/>
+        </w:numPr>
+        <w:ind w:firstLineChars="0"/>
+        <w:jc w:val="left"/>
+        <w:rPr>
+          <w:rFonts w:hint="eastAsia"/>
+          <w:sz w:val="24"/>
+          <w:szCs w:val="24"/>
+        </w:rPr>
+      </w:pPr>
+      <w:r>
+        <w:rPr>
+          <w:sz w:val="24"/>
+          <w:szCs w:val="24"/>
+        </w:rPr>
+        <w:t>L</w:t>
+      </w:r>
+      <w:r>
+        <w:rPr>
+          <w:rFonts w:hint="eastAsia"/>
+          <w:sz w:val="24"/>
+          <w:szCs w:val="24"/>
+        </w:rPr>
+        <w:t xml:space="preserve">aunch VS command line, execute </w:t>
+      </w:r>
+      <w:r>
+        <w:rPr>
+          <w:sz w:val="24"/>
+          <w:szCs w:val="24"/>
+        </w:rPr>
+        <w:t>“</w:t>
+      </w:r>
+      <w:proofErr w:type="spellStart"/>
+      <w:r>
+        <w:rPr>
+          <w:rFonts w:hint="eastAsia"/>
+          <w:sz w:val="24"/>
+          <w:szCs w:val="24"/>
+        </w:rPr>
+        <w:t>msbuild</w:t>
+      </w:r>
+      <w:proofErr w:type="spellEnd"/>
+      <w:r>
+        <w:rPr>
+          <w:rFonts w:hint="eastAsia"/>
+          <w:sz w:val="24"/>
+          <w:szCs w:val="24"/>
+        </w:rPr>
+        <w:t xml:space="preserve"> *.</w:t>
+      </w:r>
+      <w:proofErr w:type="spellStart"/>
+      <w:r>
+        <w:rPr>
+          <w:rFonts w:hint="eastAsia"/>
+          <w:sz w:val="24"/>
+          <w:szCs w:val="24"/>
+        </w:rPr>
+        <w:t>csproj</w:t>
+      </w:r>
+      <w:proofErr w:type="spellEnd"/>
+      <w:r>
+        <w:rPr>
+          <w:sz w:val="24"/>
+          <w:szCs w:val="24"/>
+        </w:rPr>
+        <w:t>”</w:t>
+      </w:r>
+      <w:r>
+        <w:rPr>
+          <w:rFonts w:hint="eastAsia"/>
+          <w:sz w:val="24"/>
+          <w:szCs w:val="24"/>
+        </w:rPr>
+        <w:t>. Met an error:</w:t>
+      </w:r>
+    </w:p>
+    <w:p>
+      <w:pPr>
+        <w:pStyle w:val="a3"/>
+        <w:ind w:left="1260" w:firstLineChars="0" w:firstLine="0"/>
+        <w:jc w:val="left"/>
+        <w:rPr>
+          <w:rFonts w:hint="eastAsia"/>
+          <w:sz w:val="24"/>
+          <w:szCs w:val="24"/>
+        </w:rPr>
+      </w:pPr>
+      <w:r>
+        <w:rPr>
+          <w:rFonts w:hint="eastAsia"/>
+          <w:noProof/>
+          <w:sz w:val="24"/>
+          <w:szCs w:val="24"/>
+        </w:rPr>
+        <w:drawing>
+          <wp:inline distT="0" distB="0" distL="0" distR="0">
+            <wp:extent cx="5043990" cy="2428875"/>
+            <wp:effectExtent l="0" t="0" r="4445" b="0"/>
+            <wp:docPr id="21" name="图片 21"/>
+            <wp:cNvGraphicFramePr>
+              <a:graphicFrameLocks xmlns:a="http://schemas.openxmlformats.org/drawingml/2006/main" noChangeAspect="1"/>
+            </wp:cNvGraphicFramePr>
+            <a:graphic xmlns:a="http://schemas.openxmlformats.org/drawingml/2006/main">
+              <a:graphicData uri="http://schemas.openxmlformats.org/drawingml/2006/picture">
+                <pic:pic xmlns:pic="http://schemas.openxmlformats.org/drawingml/2006/picture">
+                  <pic:nvPicPr>
+                    <pic:cNvPr id="0" name="Picture 4"/>
+                    <pic:cNvPicPr>
+                      <a:picLocks noChangeAspect="1" noChangeArrowheads="1"/>
+                    </pic:cNvPicPr>
+                  </pic:nvPicPr>
+                  <pic:blipFill>
+                    <a:blip r:embed="rId34">
+                      <a:extLst>
+                        <a:ext uri="{28A0092B-C50C-407E-A947-70E740481C1C}">
+                          <a14:useLocalDpi xmlns:a14="http://schemas.microsoft.com/office/drawing/2010/main" val="0"/>
+                        </a:ext>
+                      </a:extLst>
+                    </a:blip>
+                    <a:srcRect/>
+                    <a:stretch>
+                      <a:fillRect/>
+                    </a:stretch>
+                  </pic:blipFill>
+                  <pic:spPr bwMode="auto">
+                    <a:xfrm>
+                      <a:off x="0" y="0"/>
+                      <a:ext cx="5043990" cy="2428875"/>
+                    </a:xfrm>
+                    <a:prstGeom prst="rect">
+                      <a:avLst/>
+                    </a:prstGeom>
+                    <a:noFill/>
+                    <a:ln>
+                      <a:noFill/>
+                    </a:ln>
+                  </pic:spPr>
+                </pic:pic>
+              </a:graphicData>
+            </a:graphic>
+          </wp:inline>
+        </w:drawing>
+      </w:r>
+    </w:p>
+    <w:p>
+      <w:pPr>
+        <w:pStyle w:val="a3"/>
+        <w:ind w:left="1260" w:firstLineChars="0" w:firstLine="0"/>
+        <w:jc w:val="left"/>
+        <w:rPr>
+          <w:rFonts w:hint="eastAsia"/>
+          <w:sz w:val="24"/>
+          <w:szCs w:val="24"/>
+        </w:rPr>
+      </w:pPr>
+      <w:r>
+        <w:rPr>
+          <w:sz w:val="24"/>
+          <w:szCs w:val="24"/>
+        </w:rPr>
+        <w:t>J</w:t>
+      </w:r>
+      <w:r>
+        <w:rPr>
+          <w:rFonts w:hint="eastAsia"/>
+          <w:sz w:val="24"/>
+          <w:szCs w:val="24"/>
+        </w:rPr>
+        <w:t>ust comment below code in the application to solve the build issue:</w:t>
+      </w:r>
+    </w:p>
+    <w:p>
+      <w:pPr>
+        <w:pStyle w:val="a3"/>
+        <w:ind w:left="1260" w:firstLineChars="0" w:firstLine="0"/>
+        <w:jc w:val="left"/>
+        <w:rPr>
+          <w:rFonts w:hint="eastAsia"/>
+          <w:sz w:val="24"/>
+          <w:szCs w:val="24"/>
+        </w:rPr>
+      </w:pPr>
+      <w:r>
+        <w:rPr>
+          <w:rFonts w:hint="eastAsia"/>
+          <w:noProof/>
+          <w:sz w:val="24"/>
+          <w:szCs w:val="24"/>
+        </w:rPr>
+        <w:drawing>
+          <wp:inline distT="0" distB="0" distL="0" distR="0">
+            <wp:extent cx="2676525" cy="819150"/>
+            <wp:effectExtent l="0" t="0" r="9525" b="0"/>
+            <wp:docPr id="22" name="图片 22"/>
+            <wp:cNvGraphicFramePr>
+              <a:graphicFrameLocks xmlns:a="http://schemas.openxmlformats.org/drawingml/2006/main" noChangeAspect="1"/>
+            </wp:cNvGraphicFramePr>
+            <a:graphic xmlns:a="http://schemas.openxmlformats.org/drawingml/2006/main">
+              <a:graphicData uri="http://schemas.openxmlformats.org/drawingml/2006/picture">
+                <pic:pic xmlns:pic="http://schemas.openxmlformats.org/drawingml/2006/picture">
+                  <pic:nvPicPr>
+                    <pic:cNvPr id="0" name="Picture 5"/>
+                    <pic:cNvPicPr>
+                      <a:picLocks noChangeAspect="1" noChangeArrowheads="1"/>
+                    </pic:cNvPicPr>
+                  </pic:nvPicPr>
+                  <pic:blipFill>
+                    <a:blip r:embed="rId35">
+                      <a:extLst>
+                        <a:ext uri="{28A0092B-C50C-407E-A947-70E740481C1C}">
+                          <a14:useLocalDpi xmlns:a14="http://schemas.microsoft.com/office/drawing/2010/main" val="0"/>
+                        </a:ext>
+                      </a:extLst>
+                    </a:blip>
+                    <a:srcRect/>
+                    <a:stretch>
+                      <a:fillRect/>
+                    </a:stretch>
+                  </pic:blipFill>
+                  <pic:spPr bwMode="auto">
+                    <a:xfrm>
+                      <a:off x="0" y="0"/>
+                      <a:ext cx="2676525" cy="819150"/>
+                    </a:xfrm>
+                    <a:prstGeom prst="rect">
+                      <a:avLst/>
+                    </a:prstGeom>
+                    <a:noFill/>
+                    <a:ln>
+                      <a:noFill/>
+                    </a:ln>
+                  </pic:spPr>
+                </pic:pic>
+              </a:graphicData>
+            </a:graphic>
+          </wp:inline>
+        </w:drawing>
+      </w:r>
+    </w:p>
+    <w:p>
+      <w:pPr>
+        <w:pStyle w:val="a3"/>
+        <w:numPr>
+          <w:ilvl w:val="2"/>
+          <w:numId w:val="10"/>
+        </w:numPr>
+        <w:ind w:firstLineChars="0"/>
+        <w:jc w:val="left"/>
+        <w:rPr>
+          <w:rFonts w:hint="eastAsia"/>
+          <w:sz w:val="24"/>
+          <w:szCs w:val="24"/>
+        </w:rPr>
+      </w:pPr>
+      <w:r>
+        <w:rPr>
+          <w:sz w:val="24"/>
+          <w:szCs w:val="24"/>
+        </w:rPr>
+        <w:t>R</w:t>
+      </w:r>
+      <w:r>
+        <w:rPr>
+          <w:rFonts w:hint="eastAsia"/>
+          <w:sz w:val="24"/>
+          <w:szCs w:val="24"/>
+        </w:rPr>
+        <w:t>un again, succeeded:</w:t>
+      </w:r>
+    </w:p>
+    <w:p>
+      <w:pPr>
+        <w:pStyle w:val="a3"/>
+        <w:ind w:left="1260" w:firstLineChars="0" w:firstLine="0"/>
+        <w:jc w:val="left"/>
+        <w:rPr>
+          <w:rFonts w:hint="eastAsia"/>
+          <w:sz w:val="24"/>
+          <w:szCs w:val="24"/>
+        </w:rPr>
+      </w:pPr>
+      <w:r>
+        <w:rPr>
+          <w:rFonts w:hint="eastAsia"/>
+          <w:noProof/>
+          <w:sz w:val="24"/>
+          <w:szCs w:val="24"/>
+        </w:rPr>
+        <w:lastRenderedPageBreak/>
+        <w:drawing>
+          <wp:inline distT="0" distB="0" distL="0" distR="0">
+            <wp:extent cx="4933950" cy="2357253"/>
+            <wp:effectExtent l="0" t="0" r="0" b="5080"/>
+            <wp:docPr id="23" name="图片 23"/>
+            <wp:cNvGraphicFramePr>
+              <a:graphicFrameLocks xmlns:a="http://schemas.openxmlformats.org/drawingml/2006/main" noChangeAspect="1"/>
+            </wp:cNvGraphicFramePr>
+            <a:graphic xmlns:a="http://schemas.openxmlformats.org/drawingml/2006/main">
+              <a:graphicData uri="http://schemas.openxmlformats.org/drawingml/2006/picture">
+                <pic:pic xmlns:pic="http://schemas.openxmlformats.org/drawingml/2006/picture">
+                  <pic:nvPicPr>
+                    <pic:cNvPr id="0" name="Picture 6"/>
+                    <pic:cNvPicPr>
+                      <a:picLocks noChangeAspect="1" noChangeArrowheads="1"/>
+                    </pic:cNvPicPr>
+                  </pic:nvPicPr>
+                  <pic:blipFill>
+                    <a:blip r:embed="rId36">
+                      <a:extLst>
+                        <a:ext uri="{28A0092B-C50C-407E-A947-70E740481C1C}">
+                          <a14:useLocalDpi xmlns:a14="http://schemas.microsoft.com/office/drawing/2010/main" val="0"/>
+                        </a:ext>
+                      </a:extLst>
+                    </a:blip>
+                    <a:srcRect/>
+                    <a:stretch>
+                      <a:fillRect/>
+                    </a:stretch>
+                  </pic:blipFill>
+                  <pic:spPr bwMode="auto">
+                    <a:xfrm>
+                      <a:off x="0" y="0"/>
+                      <a:ext cx="4933950" cy="2357253"/>
+                    </a:xfrm>
+                    <a:prstGeom prst="rect">
+                      <a:avLst/>
+                    </a:prstGeom>
+                    <a:noFill/>
+                    <a:ln>
+                      <a:noFill/>
+                    </a:ln>
+                  </pic:spPr>
+                </pic:pic>
+              </a:graphicData>
+            </a:graphic>
+          </wp:inline>
+        </w:drawing>
+      </w:r>
+    </w:p>
+    <w:p>
+      <w:pPr>
+        <w:pStyle w:val="a3"/>
+        <w:numPr>
+          <w:ilvl w:val="0"/>
+          <w:numId w:val="10"/>
+        </w:numPr>
+        <w:ind w:firstLineChars="0"/>
+        <w:jc w:val="left"/>
+        <w:rPr>
+          <w:sz w:val="24"/>
+          <w:szCs w:val="24"/>
+        </w:rPr>
+      </w:pPr>
+      <w:bookmarkStart w:id="2" w:name="_GoBack"/>
+      <w:bookmarkEnd w:id="2"/>
     </w:p>
     <w:sectPr>
       <w:pgSz w:w="11906" w:h="16838"/>
@@ -7541,7 +9716,7 @@
   <w:abstractNum w:abstractNumId="6">
     <w:nsid w:val="35A23C4E"/>
     <w:multiLevelType w:val="hybridMultilevel"/>
-    <w:tmpl w:val="A99A2A08"/>
+    <w:tmpl w:val="A502C7E4"/>
     <w:lvl w:ilvl="0" w:tplc="04090001">
       <w:start w:val="1"/>
       <w:numFmt w:val="bullet"/>
@@ -7566,10 +9741,10 @@
         <w:rFonts w:ascii="Wingdings" w:hAnsi="Wingdings" w:hint="default"/>
       </w:rPr>
     </w:lvl>
-    <w:lvl w:ilvl="2" w:tplc="04090005" w:tentative="1">
+    <w:lvl w:ilvl="2" w:tplc="0409000D">
       <w:start w:val="1"/>
       <w:numFmt w:val="bullet"/>
-      <w:lvlText w:val=""/>
+      <w:lvlText w:val=""/>
       <w:lvlJc w:val="left"/>
       <w:pPr>
         <w:ind w:left="1260" w:hanging="420"/>

</xml_diff>

<commit_message>
solved the issue of incompatible build agent in TeamCity, updated in CI_Notes.docx
</commit_message>
<xml_diff>
--- a/CI_Notes.docx
+++ b/CI_Notes.docx
@@ -268,25 +268,7 @@
           <w:sz w:val="24"/>
           <w:szCs w:val="24"/>
         </w:rPr>
-        <w:t xml:space="preserve">hat protocol had been applied on existing </w:t>
-      </w:r>
-      <w:proofErr w:type="spellStart"/>
-      <w:r>
-        <w:rPr>
-          <w:rFonts w:hint="eastAsia"/>
-          <w:sz w:val="24"/>
-          <w:szCs w:val="24"/>
-        </w:rPr>
-        <w:t>Git</w:t>
-      </w:r>
-      <w:proofErr w:type="spellEnd"/>
-      <w:r>
-        <w:rPr>
-          <w:rFonts w:hint="eastAsia"/>
-          <w:sz w:val="24"/>
-          <w:szCs w:val="24"/>
-        </w:rPr>
-        <w:t xml:space="preserve"> server?</w:t>
+        <w:t>hat protocol had been applied on existing Git server?</w:t>
       </w:r>
     </w:p>
     <w:p>
@@ -316,25 +298,7 @@
           <w:sz w:val="24"/>
           <w:szCs w:val="24"/>
         </w:rPr>
-        <w:t xml:space="preserve">re we using internal server or external hosting server like </w:t>
-      </w:r>
-      <w:proofErr w:type="spellStart"/>
-      <w:r>
-        <w:rPr>
-          <w:rFonts w:hint="eastAsia"/>
-          <w:sz w:val="24"/>
-          <w:szCs w:val="24"/>
-        </w:rPr>
-        <w:t>GitHub</w:t>
-      </w:r>
-      <w:proofErr w:type="spellEnd"/>
-      <w:r>
-        <w:rPr>
-          <w:rFonts w:hint="eastAsia"/>
-          <w:sz w:val="24"/>
-          <w:szCs w:val="24"/>
-        </w:rPr>
-        <w:t>?</w:t>
+        <w:t>re we using internal server or external hosting server like GitHub?</w:t>
       </w:r>
     </w:p>
     <w:p>
@@ -410,68 +374,18 @@
           <w:sz w:val="24"/>
           <w:szCs w:val="24"/>
         </w:rPr>
-        <w:t xml:space="preserve"> for </w:t>
-      </w:r>
-      <w:proofErr w:type="spellStart"/>
-      <w:r>
-        <w:rPr>
-          <w:rFonts w:hint="eastAsia"/>
-          <w:sz w:val="24"/>
-          <w:szCs w:val="24"/>
-        </w:rPr>
-        <w:t>Git</w:t>
-      </w:r>
-      <w:proofErr w:type="spellEnd"/>
-      <w:r>
-        <w:rPr>
-          <w:rFonts w:hint="eastAsia"/>
-          <w:sz w:val="24"/>
-          <w:szCs w:val="24"/>
-        </w:rPr>
-        <w:t xml:space="preserve">, Cygwin &amp; </w:t>
-      </w:r>
-      <w:proofErr w:type="spellStart"/>
-      <w:r>
-        <w:rPr>
-          <w:rFonts w:hint="eastAsia"/>
-          <w:sz w:val="24"/>
-          <w:szCs w:val="24"/>
-        </w:rPr>
-        <w:t>msysGit</w:t>
-      </w:r>
-      <w:proofErr w:type="spellEnd"/>
-      <w:r>
-        <w:rPr>
-          <w:rFonts w:hint="eastAsia"/>
-          <w:sz w:val="24"/>
-          <w:szCs w:val="24"/>
-        </w:rPr>
-        <w:t>?</w:t>
-      </w:r>
-    </w:p>
-    <w:p>
-      <w:pPr>
-        <w:jc w:val="left"/>
-      </w:pPr>
-      <w:r>
-        <w:rPr>
-          <w:rFonts w:hint="eastAsia"/>
-        </w:rPr>
-        <w:t xml:space="preserve">Cygwin is a Linux shell, </w:t>
-      </w:r>
-      <w:proofErr w:type="spellStart"/>
-      <w:r>
-        <w:rPr>
-          <w:rFonts w:hint="eastAsia"/>
-        </w:rPr>
-        <w:t>msysGit</w:t>
-      </w:r>
-      <w:proofErr w:type="spellEnd"/>
-      <w:r>
-        <w:rPr>
-          <w:rFonts w:hint="eastAsia"/>
-        </w:rPr>
-        <w:t xml:space="preserve"> is a Windows shell.</w:t>
+        <w:t xml:space="preserve"> for Git, Cygwin &amp; msysGit?</w:t>
+      </w:r>
+    </w:p>
+    <w:p>
+      <w:pPr>
+        <w:jc w:val="left"/>
+      </w:pPr>
+      <w:r>
+        <w:rPr>
+          <w:rFonts w:hint="eastAsia"/>
+        </w:rPr>
+        <w:t>Cygwin is a Linux shell, msysGit is a Windows shell.</w:t>
       </w:r>
     </w:p>
     <w:p>
@@ -527,7 +441,6 @@
         </w:rPr>
         <w:t xml:space="preserve"> </w:t>
       </w:r>
-      <w:proofErr w:type="spellStart"/>
       <w:r>
         <w:rPr>
           <w:rFonts w:hint="eastAsia"/>
@@ -537,7 +450,6 @@
         </w:rPr>
         <w:t>msysGit</w:t>
       </w:r>
-      <w:proofErr w:type="spellEnd"/>
       <w:r>
         <w:rPr>
           <w:rFonts w:hint="eastAsia"/>
@@ -582,14 +494,12 @@
             <w:pPr>
               <w:jc w:val="left"/>
             </w:pPr>
-            <w:proofErr w:type="spellStart"/>
             <w:r>
               <w:rPr>
                 <w:rFonts w:hint="eastAsia"/>
               </w:rPr>
               <w:t>msysGit</w:t>
             </w:r>
-            <w:proofErr w:type="spellEnd"/>
           </w:p>
         </w:tc>
       </w:tr>
@@ -685,39 +595,7 @@
                 <w:rFonts w:hint="eastAsia"/>
                 <w:b/>
               </w:rPr>
-              <w:t xml:space="preserve">rovide visual shell </w:t>
-            </w:r>
-            <w:proofErr w:type="spellStart"/>
-            <w:r>
-              <w:rPr>
-                <w:rFonts w:hint="eastAsia"/>
-                <w:b/>
-              </w:rPr>
-              <w:t>TortoiseGit</w:t>
-            </w:r>
-            <w:proofErr w:type="spellEnd"/>
-            <w:r>
-              <w:rPr>
-                <w:rFonts w:hint="eastAsia"/>
-                <w:b/>
-              </w:rPr>
-              <w:t xml:space="preserve"> which integrated </w:t>
-            </w:r>
-            <w:proofErr w:type="spellStart"/>
-            <w:r>
-              <w:rPr>
-                <w:rFonts w:hint="eastAsia"/>
-                <w:b/>
-              </w:rPr>
-              <w:t>msysGit</w:t>
-            </w:r>
-            <w:proofErr w:type="spellEnd"/>
-            <w:r>
-              <w:rPr>
-                <w:rFonts w:hint="eastAsia"/>
-                <w:b/>
-              </w:rPr>
-              <w:t xml:space="preserve"> and windows file management</w:t>
+              <w:t>rovide visual shell TortoiseGit which integrated msysGit and windows file management</w:t>
             </w:r>
           </w:p>
         </w:tc>
@@ -852,21 +730,7 @@
         <w:rPr>
           <w:rFonts w:hint="eastAsia"/>
         </w:rPr>
-        <w:t>erver repository can set up authentication (</w:t>
-      </w:r>
-      <w:proofErr w:type="spellStart"/>
-      <w:r>
-        <w:rPr>
-          <w:rFonts w:hint="eastAsia"/>
-        </w:rPr>
-        <w:t>Gerrit</w:t>
-      </w:r>
-      <w:proofErr w:type="spellEnd"/>
-      <w:r>
-        <w:rPr>
-          <w:rFonts w:hint="eastAsia"/>
-        </w:rPr>
-        <w:t>).</w:t>
+        <w:t>erver repository can set up authentication (Gerrit).</w:t>
       </w:r>
     </w:p>
     <w:p>
@@ -918,64 +782,18 @@
           <w:sz w:val="24"/>
           <w:szCs w:val="24"/>
         </w:rPr>
-        <w:t xml:space="preserve"> used in </w:t>
-      </w:r>
-      <w:proofErr w:type="spellStart"/>
-      <w:r>
-        <w:rPr>
-          <w:rFonts w:hint="eastAsia"/>
-          <w:sz w:val="24"/>
-          <w:szCs w:val="24"/>
-        </w:rPr>
-        <w:t>Git</w:t>
-      </w:r>
-      <w:proofErr w:type="spellEnd"/>
-      <w:r>
-        <w:rPr>
-          <w:rFonts w:hint="eastAsia"/>
-          <w:sz w:val="24"/>
-          <w:szCs w:val="24"/>
-        </w:rPr>
-        <w:t>?</w:t>
-      </w:r>
-    </w:p>
-    <w:p>
-      <w:pPr>
-        <w:jc w:val="left"/>
-      </w:pPr>
-      <w:r>
-        <w:rPr>
-          <w:rFonts w:hint="eastAsia"/>
-        </w:rPr>
-        <w:t xml:space="preserve">Make it easier for CVS &amp; SVN users to use CVS/SVN </w:t>
-      </w:r>
-      <w:proofErr w:type="gramStart"/>
-      <w:r>
-        <w:rPr>
-          <w:rFonts w:hint="eastAsia"/>
-        </w:rPr>
-        <w:t>alike</w:t>
-      </w:r>
-      <w:proofErr w:type="gramEnd"/>
-      <w:r>
-        <w:rPr>
-          <w:rFonts w:hint="eastAsia"/>
-        </w:rPr>
-        <w:t xml:space="preserve"> command in </w:t>
-      </w:r>
-      <w:proofErr w:type="spellStart"/>
-      <w:r>
-        <w:rPr>
-          <w:rFonts w:hint="eastAsia"/>
-        </w:rPr>
-        <w:t>Git</w:t>
-      </w:r>
-      <w:proofErr w:type="spellEnd"/>
-      <w:r>
-        <w:rPr>
-          <w:rFonts w:hint="eastAsia"/>
-        </w:rPr>
-        <w:t>.</w:t>
+        <w:t xml:space="preserve"> used in Git?</w:t>
+      </w:r>
+    </w:p>
+    <w:p>
+      <w:pPr>
+        <w:jc w:val="left"/>
+      </w:pPr>
+      <w:r>
+        <w:rPr>
+          <w:rFonts w:hint="eastAsia"/>
+        </w:rPr>
+        <w:t>Make it easier for CVS &amp; SVN users to use CVS/SVN alike command in Git.</w:t>
       </w:r>
     </w:p>
     <w:p>
@@ -1026,92 +844,18 @@
       <w:pPr>
         <w:jc w:val="left"/>
       </w:pPr>
-      <w:proofErr w:type="spellStart"/>
-      <w:proofErr w:type="gramStart"/>
-      <w:r>
-        <w:rPr>
-          <w:rFonts w:hint="eastAsia"/>
-        </w:rPr>
-        <w:t>git</w:t>
-      </w:r>
-      <w:proofErr w:type="spellEnd"/>
-      <w:proofErr w:type="gramEnd"/>
-      <w:r>
-        <w:rPr>
-          <w:rFonts w:hint="eastAsia"/>
-        </w:rPr>
-        <w:t xml:space="preserve"> </w:t>
-      </w:r>
-      <w:proofErr w:type="spellStart"/>
-      <w:r>
-        <w:rPr>
-          <w:rFonts w:hint="eastAsia"/>
-        </w:rPr>
-        <w:t>init</w:t>
-      </w:r>
-      <w:proofErr w:type="spellEnd"/>
-      <w:r>
-        <w:rPr>
-          <w:rFonts w:hint="eastAsia"/>
-        </w:rPr>
-        <w:t xml:space="preserve"> / </w:t>
-      </w:r>
-      <w:proofErr w:type="spellStart"/>
-      <w:r>
-        <w:rPr>
-          <w:rFonts w:hint="eastAsia"/>
-        </w:rPr>
-        <w:t>git</w:t>
-      </w:r>
-      <w:proofErr w:type="spellEnd"/>
-      <w:r>
-        <w:rPr>
-          <w:rFonts w:hint="eastAsia"/>
-        </w:rPr>
-        <w:t xml:space="preserve"> add / </w:t>
-      </w:r>
-      <w:proofErr w:type="spellStart"/>
-      <w:r>
-        <w:rPr>
-          <w:rFonts w:hint="eastAsia"/>
-        </w:rPr>
-        <w:t>git</w:t>
-      </w:r>
-      <w:proofErr w:type="spellEnd"/>
-      <w:r>
-        <w:rPr>
-          <w:rFonts w:hint="eastAsia"/>
-        </w:rPr>
-        <w:t xml:space="preserve"> commit</w:t>
-      </w:r>
-      <w:r>
-        <w:rPr>
-          <w:rFonts w:hint="eastAsia"/>
-        </w:rPr>
-        <w:t xml:space="preserve"> / </w:t>
-      </w:r>
-      <w:proofErr w:type="spellStart"/>
-      <w:r>
-        <w:rPr>
-          <w:rFonts w:hint="eastAsia"/>
-        </w:rPr>
-        <w:t>git</w:t>
-      </w:r>
-      <w:proofErr w:type="spellEnd"/>
-      <w:r>
-        <w:rPr>
-          <w:rFonts w:hint="eastAsia"/>
-        </w:rPr>
-        <w:t xml:space="preserve"> </w:t>
-      </w:r>
-      <w:proofErr w:type="spellStart"/>
-      <w:r>
-        <w:rPr>
-          <w:rFonts w:hint="eastAsia"/>
-        </w:rPr>
-        <w:t>config</w:t>
-      </w:r>
-      <w:proofErr w:type="spellEnd"/>
+      <w:r>
+        <w:rPr>
+          <w:rFonts w:hint="eastAsia"/>
+        </w:rPr>
+        <w:t>git init / git add / git commit</w:t>
+      </w:r>
+      <w:r>
+        <w:rPr>
+          <w:rFonts w:hint="eastAsia"/>
+        </w:rPr>
+        <w:t xml:space="preserve"> / git config</w:t>
+      </w:r>
     </w:p>
     <w:p>
       <w:pPr>
@@ -1162,18 +906,8 @@
           <w:sz w:val="24"/>
           <w:szCs w:val="24"/>
         </w:rPr>
-        <w:t xml:space="preserve"> in </w:t>
-      </w:r>
-      <w:proofErr w:type="spellStart"/>
-      <w:r>
-        <w:rPr>
-          <w:rFonts w:hint="eastAsia"/>
-          <w:sz w:val="24"/>
-          <w:szCs w:val="24"/>
-        </w:rPr>
-        <w:t>Git</w:t>
-      </w:r>
-      <w:proofErr w:type="spellEnd"/>
+        <w:t xml:space="preserve"> in Git</w:t>
+      </w:r>
     </w:p>
     <w:p>
       <w:pPr>
@@ -1276,23 +1010,13 @@
         </w:rPr>
         <w:t xml:space="preserve"> of </w:t>
       </w:r>
-      <w:proofErr w:type="spellStart"/>
-      <w:r>
-        <w:rPr>
-          <w:rFonts w:hint="eastAsia"/>
-          <w:sz w:val="24"/>
-          <w:szCs w:val="24"/>
-        </w:rPr>
-        <w:t>Git</w:t>
-      </w:r>
-      <w:proofErr w:type="spellEnd"/>
-      <w:r>
-        <w:rPr>
-          <w:rFonts w:hint="eastAsia"/>
-          <w:sz w:val="24"/>
-          <w:szCs w:val="24"/>
-        </w:rPr>
-        <w:t xml:space="preserve"> </w:t>
+      <w:r>
+        <w:rPr>
+          <w:rFonts w:hint="eastAsia"/>
+          <w:sz w:val="24"/>
+          <w:szCs w:val="24"/>
+        </w:rPr>
+        <w:t xml:space="preserve">Git </w:t>
       </w:r>
       <w:r>
         <w:rPr>
@@ -1444,25 +1168,7 @@
           <w:sz w:val="24"/>
           <w:szCs w:val="24"/>
         </w:rPr>
-        <w:t xml:space="preserve"> to mark submitting in </w:t>
-      </w:r>
-      <w:proofErr w:type="spellStart"/>
-      <w:r>
-        <w:rPr>
-          <w:rFonts w:hint="eastAsia"/>
-          <w:sz w:val="24"/>
-          <w:szCs w:val="24"/>
-        </w:rPr>
-        <w:t>Git</w:t>
-      </w:r>
-      <w:proofErr w:type="spellEnd"/>
-      <w:r>
-        <w:rPr>
-          <w:rFonts w:hint="eastAsia"/>
-          <w:sz w:val="24"/>
-          <w:szCs w:val="24"/>
-        </w:rPr>
-        <w:t>?</w:t>
+        <w:t xml:space="preserve"> to mark submitting in Git?</w:t>
       </w:r>
     </w:p>
     <w:p>
@@ -1534,18 +1240,8 @@
           <w:sz w:val="24"/>
           <w:szCs w:val="24"/>
         </w:rPr>
-        <w:t xml:space="preserve"> for </w:t>
-      </w:r>
-      <w:proofErr w:type="spellStart"/>
-      <w:r>
-        <w:rPr>
-          <w:rFonts w:hint="eastAsia"/>
-          <w:sz w:val="24"/>
-          <w:szCs w:val="24"/>
-        </w:rPr>
-        <w:t>Git</w:t>
-      </w:r>
-      <w:proofErr w:type="spellEnd"/>
+        <w:t xml:space="preserve"> for Git</w:t>
+      </w:r>
     </w:p>
     <w:p>
       <w:pPr>
@@ -1564,49 +1260,7 @@
         <w:rPr>
           <w:rFonts w:hint="eastAsia"/>
         </w:rPr>
-        <w:t xml:space="preserve">hy not use </w:t>
-      </w:r>
-      <w:proofErr w:type="spellStart"/>
-      <w:r>
-        <w:rPr>
-          <w:rFonts w:hint="eastAsia"/>
-        </w:rPr>
-        <w:t>gitk</w:t>
-      </w:r>
-      <w:proofErr w:type="spellEnd"/>
-      <w:r>
-        <w:rPr>
-          <w:rFonts w:hint="eastAsia"/>
-        </w:rPr>
-        <w:t xml:space="preserve">, </w:t>
-      </w:r>
-      <w:proofErr w:type="spellStart"/>
-      <w:r>
-        <w:rPr>
-          <w:rFonts w:hint="eastAsia"/>
-        </w:rPr>
-        <w:t>gitg</w:t>
-      </w:r>
-      <w:proofErr w:type="spellEnd"/>
-      <w:r>
-        <w:rPr>
-          <w:rFonts w:hint="eastAsia"/>
-        </w:rPr>
-        <w:t xml:space="preserve">, </w:t>
-      </w:r>
-      <w:proofErr w:type="spellStart"/>
-      <w:r>
-        <w:rPr>
-          <w:rFonts w:hint="eastAsia"/>
-        </w:rPr>
-        <w:t>qgit</w:t>
-      </w:r>
-      <w:proofErr w:type="spellEnd"/>
-      <w:r>
-        <w:rPr>
-          <w:rFonts w:hint="eastAsia"/>
-        </w:rPr>
-        <w:t xml:space="preserve">? </w:t>
+        <w:t xml:space="preserve">hy not use gitk, gitg, qgit? </w:t>
       </w:r>
       <w:r>
         <w:t>–</w:t>
@@ -1641,21 +1295,7 @@
         <w:rPr>
           <w:rFonts w:hint="eastAsia"/>
         </w:rPr>
-        <w:t xml:space="preserve">hy choose </w:t>
-      </w:r>
-      <w:proofErr w:type="spellStart"/>
-      <w:r>
-        <w:rPr>
-          <w:rFonts w:hint="eastAsia"/>
-        </w:rPr>
-        <w:t>TortoiseGit</w:t>
-      </w:r>
-      <w:proofErr w:type="spellEnd"/>
-      <w:r>
-        <w:rPr>
-          <w:rFonts w:hint="eastAsia"/>
-        </w:rPr>
-        <w:t xml:space="preserve">? </w:t>
+        <w:t xml:space="preserve">hy choose TortoiseGit? </w:t>
       </w:r>
       <w:r>
         <w:t>–</w:t>
@@ -1664,21 +1304,7 @@
         <w:rPr>
           <w:rFonts w:hint="eastAsia"/>
         </w:rPr>
-        <w:t xml:space="preserve"> Familiar to SVN users; free SW in windows; easy to port SVN repository to </w:t>
-      </w:r>
-      <w:proofErr w:type="spellStart"/>
-      <w:r>
-        <w:rPr>
-          <w:rFonts w:hint="eastAsia"/>
-        </w:rPr>
-        <w:t>Git</w:t>
-      </w:r>
-      <w:proofErr w:type="spellEnd"/>
-      <w:r>
-        <w:rPr>
-          <w:rFonts w:hint="eastAsia"/>
-        </w:rPr>
-        <w:t>.</w:t>
+        <w:t xml:space="preserve"> Familiar to SVN users; free SW in windows; easy to port SVN repository to Git.</w:t>
       </w:r>
     </w:p>
     <w:p>
@@ -1697,7 +1323,6 @@
         </w:rPr>
         <w:t xml:space="preserve">Install </w:t>
       </w:r>
-      <w:proofErr w:type="spellStart"/>
       <w:r>
         <w:rPr>
           <w:rFonts w:hint="eastAsia"/>
@@ -1705,7 +1330,6 @@
         </w:rPr>
         <w:t>TortoiseGit</w:t>
       </w:r>
-      <w:proofErr w:type="spellEnd"/>
     </w:p>
     <w:p>
       <w:pPr>
@@ -1738,21 +1362,7 @@
         <w:rPr>
           <w:rFonts w:hint="eastAsia"/>
         </w:rPr>
-        <w:t xml:space="preserve">, prerequisites: Windows Installer and </w:t>
-      </w:r>
-      <w:proofErr w:type="spellStart"/>
-      <w:r>
-        <w:rPr>
-          <w:rFonts w:hint="eastAsia"/>
-        </w:rPr>
-        <w:t>Git</w:t>
-      </w:r>
-      <w:proofErr w:type="spellEnd"/>
-      <w:r>
-        <w:rPr>
-          <w:rFonts w:hint="eastAsia"/>
-        </w:rPr>
-        <w:t xml:space="preserve"> for Windows. </w:t>
+        <w:t xml:space="preserve">, prerequisites: Windows Installer and Git for Windows. </w:t>
       </w:r>
       <w:r>
         <w:t>C</w:t>
@@ -1761,21 +1371,7 @@
         <w:rPr>
           <w:rFonts w:hint="eastAsia"/>
         </w:rPr>
-        <w:t>heck if the computer already installed Windows Installer: run-&gt;command window-&gt;</w:t>
-      </w:r>
-      <w:proofErr w:type="spellStart"/>
-      <w:r>
-        <w:rPr>
-          <w:rFonts w:hint="eastAsia"/>
-        </w:rPr>
-        <w:t>msiexec</w:t>
-      </w:r>
-      <w:proofErr w:type="spellEnd"/>
-      <w:r>
-        <w:rPr>
-          <w:rFonts w:hint="eastAsia"/>
-        </w:rPr>
-        <w:t xml:space="preserve">. </w:t>
+        <w:t xml:space="preserve">heck if the computer already installed Windows Installer: run-&gt;command window-&gt;msiexec. </w:t>
       </w:r>
     </w:p>
     <w:p>
@@ -1829,21 +1425,7 @@
         <w:rPr>
           <w:rFonts w:hint="eastAsia"/>
         </w:rPr>
-        <w:t xml:space="preserve">efer to instruction in </w:t>
-      </w:r>
-      <w:proofErr w:type="spellStart"/>
-      <w:r>
-        <w:rPr>
-          <w:rFonts w:hint="eastAsia"/>
-        </w:rPr>
-        <w:t>Youdao</w:t>
-      </w:r>
-      <w:proofErr w:type="spellEnd"/>
-      <w:r>
-        <w:rPr>
-          <w:rFonts w:hint="eastAsia"/>
-        </w:rPr>
-        <w:t xml:space="preserve"> notes.</w:t>
+        <w:t>efer to instruction in Youdao notes.</w:t>
       </w:r>
     </w:p>
     <w:p>
@@ -1862,7 +1444,6 @@
         </w:rPr>
         <w:t xml:space="preserve">Install </w:t>
       </w:r>
-      <w:proofErr w:type="spellStart"/>
       <w:r>
         <w:rPr>
           <w:rFonts w:hint="eastAsia"/>
@@ -1870,7 +1451,6 @@
         </w:rPr>
         <w:t>gitk</w:t>
       </w:r>
-      <w:proofErr w:type="spellEnd"/>
     </w:p>
     <w:p>
       <w:pPr>
@@ -1894,50 +1474,20 @@
       <w:r>
         <w:t>“</w:t>
       </w:r>
-      <w:proofErr w:type="spellStart"/>
-      <w:r>
-        <w:rPr>
-          <w:rFonts w:hint="eastAsia"/>
-        </w:rPr>
-        <w:t>tcl</w:t>
-      </w:r>
-      <w:proofErr w:type="spellEnd"/>
-      <w:r>
-        <w:rPr>
-          <w:rFonts w:hint="eastAsia"/>
-        </w:rPr>
-        <w:t xml:space="preserve"> </w:t>
+      <w:r>
+        <w:rPr>
+          <w:rFonts w:hint="eastAsia"/>
+        </w:rPr>
+        <w:t xml:space="preserve">tcl </w:t>
       </w:r>
       <w:r>
         <w:t>–</w:t>
       </w:r>
-      <w:proofErr w:type="spellStart"/>
-      <w:r>
-        <w:rPr>
-          <w:rFonts w:hint="eastAsia"/>
-        </w:rPr>
-        <w:t>tk</w:t>
-      </w:r>
-      <w:proofErr w:type="spellEnd"/>
-      <w:r>
-        <w:rPr>
-          <w:rFonts w:hint="eastAsia"/>
-        </w:rPr>
-        <w:t xml:space="preserve">: </w:t>
-      </w:r>
-      <w:proofErr w:type="spellStart"/>
-      <w:r>
-        <w:rPr>
-          <w:rFonts w:hint="eastAsia"/>
-        </w:rPr>
-        <w:t>Tcl</w:t>
-      </w:r>
-      <w:proofErr w:type="spellEnd"/>
-      <w:r>
-        <w:rPr>
-          <w:rFonts w:hint="eastAsia"/>
-        </w:rPr>
-        <w:t xml:space="preserve"> X11 toolkit</w:t>
+      <w:r>
+        <w:rPr>
+          <w:rFonts w:hint="eastAsia"/>
+        </w:rPr>
+        <w:t>tk: Tcl X11 toolkit</w:t>
       </w:r>
       <w:r>
         <w:t>”</w:t>
@@ -1986,13 +1536,8 @@
         </w:rPr>
         <w:t xml:space="preserve"> </w:t>
       </w:r>
-      <w:proofErr w:type="spellStart"/>
-      <w:r>
-        <w:t>ActiveTcl</w:t>
-      </w:r>
-      <w:proofErr w:type="spellEnd"/>
-      <w:r>
-        <w:t xml:space="preserve"> Community Edition </w:t>
+      <w:r>
+        <w:t xml:space="preserve">ActiveTcl Community Edition </w:t>
       </w:r>
       <w:r>
         <w:rPr>
@@ -2134,7 +1679,6 @@
         </w:rPr>
         <w:t xml:space="preserve">roubleshooting of running </w:t>
       </w:r>
-      <w:proofErr w:type="spellStart"/>
       <w:r>
         <w:rPr>
           <w:rFonts w:hint="eastAsia"/>
@@ -2142,7 +1686,6 @@
         </w:rPr>
         <w:t>gitk</w:t>
       </w:r>
-      <w:proofErr w:type="spellEnd"/>
     </w:p>
     <w:p>
       <w:pPr>
@@ -2170,21 +1713,7 @@
         <w:rPr>
           <w:rFonts w:hint="eastAsia"/>
         </w:rPr>
-        <w:t xml:space="preserve">$ </w:t>
-      </w:r>
-      <w:proofErr w:type="spellStart"/>
-      <w:r>
-        <w:rPr>
-          <w:rFonts w:hint="eastAsia"/>
-        </w:rPr>
-        <w:t>gitk</w:t>
-      </w:r>
-      <w:proofErr w:type="spellEnd"/>
-      <w:r>
-        <w:rPr>
-          <w:rFonts w:hint="eastAsia"/>
-        </w:rPr>
-        <w:t xml:space="preserve"> </w:t>
+        <w:t xml:space="preserve">$ gitk </w:t>
       </w:r>
       <w:r>
         <w:t>–</w:t>
@@ -2284,14 +1813,12 @@
       <w:r>
         <w:t>“</w:t>
       </w:r>
-      <w:proofErr w:type="spellStart"/>
       <w:r>
         <w:rPr>
           <w:rFonts w:hint="eastAsia"/>
         </w:rPr>
         <w:t>XInit</w:t>
       </w:r>
-      <w:proofErr w:type="spellEnd"/>
       <w:r>
         <w:t>”</w:t>
       </w:r>
@@ -2304,14 +1831,12 @@
       <w:r>
         <w:t>“</w:t>
       </w:r>
-      <w:proofErr w:type="spellStart"/>
       <w:r>
         <w:rPr>
           <w:rFonts w:hint="eastAsia"/>
         </w:rPr>
         <w:t>XInit</w:t>
       </w:r>
-      <w:proofErr w:type="spellEnd"/>
       <w:r>
         <w:t>”</w:t>
       </w:r>
@@ -2346,21 +1871,7 @@
         <w:rPr>
           <w:rFonts w:hint="eastAsia"/>
         </w:rPr>
-        <w:t xml:space="preserve">efer to </w:t>
-      </w:r>
-      <w:proofErr w:type="spellStart"/>
-      <w:r>
-        <w:rPr>
-          <w:rFonts w:hint="eastAsia"/>
-        </w:rPr>
-        <w:t>Youdao</w:t>
-      </w:r>
-      <w:proofErr w:type="spellEnd"/>
-      <w:r>
-        <w:rPr>
-          <w:rFonts w:hint="eastAsia"/>
-        </w:rPr>
-        <w:t xml:space="preserve"> notes for details.</w:t>
+        <w:t>efer to Youdao notes for details.</w:t>
       </w:r>
     </w:p>
     <w:p>
@@ -2405,25 +1916,7 @@
           <w:sz w:val="24"/>
           <w:szCs w:val="24"/>
         </w:rPr>
-        <w:t xml:space="preserve"> supported in </w:t>
-      </w:r>
-      <w:proofErr w:type="spellStart"/>
-      <w:r>
-        <w:rPr>
-          <w:rFonts w:hint="eastAsia"/>
-          <w:sz w:val="24"/>
-          <w:szCs w:val="24"/>
-        </w:rPr>
-        <w:t>Git</w:t>
-      </w:r>
-      <w:proofErr w:type="spellEnd"/>
-      <w:r>
-        <w:rPr>
-          <w:rFonts w:hint="eastAsia"/>
-          <w:sz w:val="24"/>
-          <w:szCs w:val="24"/>
-        </w:rPr>
-        <w:t xml:space="preserve"> and the corresponding URL</w:t>
+        <w:t xml:space="preserve"> supported in Git and the corresponding URL</w:t>
       </w:r>
       <w:r>
         <w:rPr>
@@ -2650,25 +2143,14 @@
           <w:lang w:val="en-AU"/>
         </w:rPr>
       </w:pPr>
-      <w:proofErr w:type="spellStart"/>
-      <w:r>
-        <w:rPr>
-          <w:b/>
-          <w:sz w:val="24"/>
-          <w:szCs w:val="24"/>
-          <w:lang w:val="en-AU"/>
-        </w:rPr>
-        <w:t>Ssh</w:t>
-      </w:r>
-      <w:proofErr w:type="spellEnd"/>
-      <w:r>
-        <w:rPr>
-          <w:b/>
-          <w:sz w:val="24"/>
-          <w:szCs w:val="24"/>
-          <w:lang w:val="en-AU"/>
-        </w:rPr>
-        <w:t>: could not resolve host name</w:t>
+      <w:r>
+        <w:rPr>
+          <w:b/>
+          <w:sz w:val="24"/>
+          <w:szCs w:val="24"/>
+          <w:lang w:val="en-AU"/>
+        </w:rPr>
+        <w:t>Ssh: could not resolve host name</w:t>
       </w:r>
     </w:p>
     <w:p>
@@ -2799,21 +2281,7 @@
         <w:rPr>
           <w:lang w:val="en-AU"/>
         </w:rPr>
-        <w:t xml:space="preserve"> when I clone repository for user2 in </w:t>
-      </w:r>
-      <w:proofErr w:type="spellStart"/>
-      <w:r>
-        <w:rPr>
-          <w:lang w:val="en-AU"/>
-        </w:rPr>
-        <w:t>TortoiseGit</w:t>
-      </w:r>
-      <w:proofErr w:type="spellEnd"/>
-      <w:r>
-        <w:rPr>
-          <w:lang w:val="en-AU"/>
-        </w:rPr>
-        <w:t>.</w:t>
+        <w:t xml:space="preserve"> when I clone repository for user2 in TortoiseGit.</w:t>
       </w:r>
       <w:r>
         <w:rPr>
@@ -2940,79 +2408,7 @@
           <w:szCs w:val="24"/>
           <w:lang w:val="en-AU"/>
         </w:rPr>
-        <w:t>git –git-</w:t>
-      </w:r>
-      <w:proofErr w:type="spellStart"/>
-      <w:r>
-        <w:rPr>
-          <w:sz w:val="24"/>
-          <w:szCs w:val="24"/>
-          <w:lang w:val="en-AU"/>
-        </w:rPr>
-        <w:t>dir</w:t>
-      </w:r>
-      <w:proofErr w:type="spellEnd"/>
-      <w:r>
-        <w:rPr>
-          <w:sz w:val="24"/>
-          <w:szCs w:val="24"/>
-          <w:lang w:val="en-AU"/>
-        </w:rPr>
-        <w:t>=/path/to/repo/</w:t>
-      </w:r>
-      <w:proofErr w:type="spellStart"/>
-      <w:r>
-        <w:rPr>
-          <w:sz w:val="24"/>
-          <w:szCs w:val="24"/>
-          <w:lang w:val="en-AU"/>
-        </w:rPr>
-        <w:t>shared.git</w:t>
-      </w:r>
-      <w:proofErr w:type="spellEnd"/>
-      <w:r>
-        <w:rPr>
-          <w:sz w:val="24"/>
-          <w:szCs w:val="24"/>
-          <w:lang w:val="en-AU"/>
-        </w:rPr>
-        <w:t xml:space="preserve"> </w:t>
-      </w:r>
-      <w:proofErr w:type="spellStart"/>
-      <w:r>
-        <w:rPr>
-          <w:sz w:val="24"/>
-          <w:szCs w:val="24"/>
-          <w:lang w:val="en-AU"/>
-        </w:rPr>
-        <w:t>config</w:t>
-      </w:r>
-      <w:proofErr w:type="spellEnd"/>
-      <w:r>
-        <w:rPr>
-          <w:sz w:val="24"/>
-          <w:szCs w:val="24"/>
-          <w:lang w:val="en-AU"/>
-        </w:rPr>
-        <w:t xml:space="preserve"> \ </w:t>
-      </w:r>
-      <w:proofErr w:type="spellStart"/>
-      <w:r>
-        <w:rPr>
-          <w:sz w:val="24"/>
-          <w:szCs w:val="24"/>
-          <w:lang w:val="en-AU"/>
-        </w:rPr>
-        <w:t>receive.denyNonFastForwards</w:t>
-      </w:r>
-      <w:proofErr w:type="spellEnd"/>
-      <w:r>
-        <w:rPr>
-          <w:sz w:val="24"/>
-          <w:szCs w:val="24"/>
-          <w:lang w:val="en-AU"/>
-        </w:rPr>
-        <w:t xml:space="preserve"> true</w:t>
+        <w:t>git –git-dir=/path/to/repo/shared.git config \ receive.denyNonFastForwards true</w:t>
       </w:r>
       <w:bookmarkEnd w:id="0"/>
       <w:bookmarkEnd w:id="1"/>
@@ -3068,7 +2464,6 @@
         </w:rPr>
         <w:t xml:space="preserve">ource control server management tool </w:t>
       </w:r>
-      <w:proofErr w:type="spellStart"/>
       <w:r>
         <w:rPr>
           <w:rFonts w:hint="eastAsia"/>
@@ -3079,7 +2474,6 @@
         </w:rPr>
         <w:t>Gitolite</w:t>
       </w:r>
-      <w:proofErr w:type="spellEnd"/>
       <w:r>
         <w:rPr>
           <w:rFonts w:hint="eastAsia"/>
@@ -3104,27 +2498,7 @@
           <w:szCs w:val="24"/>
           <w:lang w:val="en-AU"/>
         </w:rPr>
-        <w:t xml:space="preserve"> </w:t>
-      </w:r>
-      <w:proofErr w:type="gramStart"/>
-      <w:r>
-        <w:rPr>
-          <w:rFonts w:hint="eastAsia"/>
-          <w:sz w:val="24"/>
-          <w:szCs w:val="24"/>
-          <w:lang w:val="en-AU"/>
-        </w:rPr>
-        <w:t>to</w:t>
-      </w:r>
-      <w:proofErr w:type="gramEnd"/>
-      <w:r>
-        <w:rPr>
-          <w:rFonts w:hint="eastAsia"/>
-          <w:sz w:val="24"/>
-          <w:szCs w:val="24"/>
-          <w:lang w:val="en-AU"/>
-        </w:rPr>
-        <w:t xml:space="preserve"> be studied later.</w:t>
+        <w:t xml:space="preserve"> to be studied later.</w:t>
       </w:r>
     </w:p>
     <w:p>
@@ -3298,37 +2672,12 @@
         </w:rPr>
         <w:t xml:space="preserve">, </w:t>
       </w:r>
-      <w:proofErr w:type="gramStart"/>
-      <w:r>
-        <w:rPr>
-          <w:rFonts w:hint="eastAsia"/>
-          <w:lang w:val="en-AU"/>
-        </w:rPr>
-        <w:t>then</w:t>
-      </w:r>
-      <w:proofErr w:type="gramEnd"/>
-      <w:r>
-        <w:rPr>
-          <w:rFonts w:hint="eastAsia"/>
-          <w:lang w:val="en-AU"/>
-        </w:rPr>
-        <w:t xml:space="preserve"> unzip it in </w:t>
-      </w:r>
-      <w:proofErr w:type="spellStart"/>
-      <w:r>
-        <w:rPr>
-          <w:rFonts w:hint="eastAsia"/>
-          <w:lang w:val="en-AU"/>
-        </w:rPr>
-        <w:t>winrar</w:t>
-      </w:r>
-      <w:proofErr w:type="spellEnd"/>
-      <w:r>
-        <w:rPr>
-          <w:rFonts w:hint="eastAsia"/>
-          <w:lang w:val="en-AU"/>
-        </w:rPr>
-        <w:t>.</w:t>
+      <w:r>
+        <w:rPr>
+          <w:rFonts w:hint="eastAsia"/>
+          <w:lang w:val="en-AU"/>
+        </w:rPr>
+        <w:t>then unzip it in winrar.</w:t>
       </w:r>
     </w:p>
     <w:p>
@@ -3355,23 +2704,7 @@
           <w:rFonts w:hint="eastAsia"/>
           <w:lang w:val="en-AU"/>
         </w:rPr>
-        <w:t xml:space="preserve">ore info </w:t>
-      </w:r>
-      <w:proofErr w:type="gramStart"/>
-      <w:r>
-        <w:rPr>
-          <w:rFonts w:hint="eastAsia"/>
-          <w:lang w:val="en-AU"/>
-        </w:rPr>
-        <w:t>refer</w:t>
-      </w:r>
-      <w:proofErr w:type="gramEnd"/>
-      <w:r>
-        <w:rPr>
-          <w:rFonts w:hint="eastAsia"/>
-          <w:lang w:val="en-AU"/>
-        </w:rPr>
-        <w:t xml:space="preserve"> to </w:t>
+        <w:t xml:space="preserve">ore info refer to </w:t>
       </w:r>
       <w:r>
         <w:rPr>
@@ -3539,7 +2872,6 @@
         </w:rPr>
         <w:t xml:space="preserve">ost popular one </w:t>
       </w:r>
-      <w:proofErr w:type="spellStart"/>
       <w:r>
         <w:rPr>
           <w:rFonts w:hint="eastAsia"/>
@@ -3548,7 +2880,6 @@
         </w:rPr>
         <w:t>GitHub</w:t>
       </w:r>
-      <w:proofErr w:type="spellEnd"/>
       <w:r>
         <w:rPr>
           <w:rFonts w:hint="eastAsia"/>
@@ -3597,17 +2928,8 @@
           <w:rFonts w:hint="eastAsia"/>
           <w:lang w:val="en-AU"/>
         </w:rPr>
-        <w:t xml:space="preserve">, </w:t>
-      </w:r>
-      <w:proofErr w:type="spellStart"/>
-      <w:r>
-        <w:rPr>
-          <w:rFonts w:hint="eastAsia"/>
-          <w:lang w:val="en-AU"/>
-        </w:rPr>
-        <w:t>bexie</w:t>
-      </w:r>
-      <w:proofErr w:type="spellEnd"/>
+        <w:t>, bexie</w:t>
+      </w:r>
     </w:p>
     <w:p>
       <w:pPr>
@@ -3658,17 +2980,8 @@
           <w:rFonts w:hint="eastAsia"/>
           <w:lang w:val="en-AU"/>
         </w:rPr>
-        <w:t xml:space="preserve">in </w:t>
-      </w:r>
-      <w:proofErr w:type="spellStart"/>
-      <w:r>
-        <w:rPr>
-          <w:rFonts w:hint="eastAsia"/>
-          <w:lang w:val="en-AU"/>
-        </w:rPr>
-        <w:t>GitHub</w:t>
-      </w:r>
-      <w:proofErr w:type="spellEnd"/>
+        <w:t>in GitHub</w:t>
+      </w:r>
       <w:r>
         <w:rPr>
           <w:rFonts w:hint="eastAsia"/>
@@ -3681,23 +2994,7 @@
           <w:rFonts w:hint="eastAsia"/>
           <w:lang w:val="en-AU"/>
         </w:rPr>
-        <w:t xml:space="preserve">as soon as account created, only then you can push local repository to </w:t>
-      </w:r>
-      <w:proofErr w:type="spellStart"/>
-      <w:r>
-        <w:rPr>
-          <w:rFonts w:hint="eastAsia"/>
-          <w:lang w:val="en-AU"/>
-        </w:rPr>
-        <w:t>GitHub</w:t>
-      </w:r>
-      <w:proofErr w:type="spellEnd"/>
-      <w:r>
-        <w:rPr>
-          <w:rFonts w:hint="eastAsia"/>
-          <w:lang w:val="en-AU"/>
-        </w:rPr>
-        <w:t>.</w:t>
+        <w:t>as soon as account created, only then you can push local repository to GitHub.</w:t>
       </w:r>
       <w:r>
         <w:rPr>
@@ -3835,23 +3132,7 @@
           <w:rFonts w:hint="eastAsia"/>
           <w:lang w:val="en-AU"/>
         </w:rPr>
-        <w:t xml:space="preserve"> Note: different repository maintains its own public key list in </w:t>
-      </w:r>
-      <w:proofErr w:type="spellStart"/>
-      <w:r>
-        <w:rPr>
-          <w:rFonts w:hint="eastAsia"/>
-          <w:lang w:val="en-AU"/>
-        </w:rPr>
-        <w:t>GitHub</w:t>
-      </w:r>
-      <w:proofErr w:type="spellEnd"/>
-      <w:r>
-        <w:rPr>
-          <w:rFonts w:hint="eastAsia"/>
-          <w:lang w:val="en-AU"/>
-        </w:rPr>
-        <w:t>, remember to deploy key for new repository, the existing key can be used for multiple repositories.</w:t>
+        <w:t xml:space="preserve"> Note: different repository maintains its own public key list in GitHub, remember to deploy key for new repository, the existing key can be used for multiple repositories.</w:t>
       </w:r>
     </w:p>
     <w:p>
@@ -3971,33 +3252,14 @@
           <w:b/>
           <w:lang w:val="en-AU"/>
         </w:rPr>
-        <w:t xml:space="preserve">ush local repository to </w:t>
-      </w:r>
-      <w:proofErr w:type="spellStart"/>
-      <w:proofErr w:type="gramStart"/>
-      <w:r>
-        <w:rPr>
-          <w:rFonts w:hint="eastAsia"/>
-          <w:b/>
-          <w:lang w:val="en-AU"/>
-        </w:rPr>
-        <w:t>GitHub</w:t>
-      </w:r>
-      <w:proofErr w:type="spellEnd"/>
-      <w:r>
-        <w:rPr>
-          <w:rFonts w:hint="eastAsia"/>
-          <w:lang w:val="en-AU"/>
-        </w:rPr>
-        <w:t>,</w:t>
-      </w:r>
-      <w:proofErr w:type="gramEnd"/>
-      <w:r>
-        <w:rPr>
-          <w:rFonts w:hint="eastAsia"/>
-          <w:lang w:val="en-AU"/>
-        </w:rPr>
-        <w:t xml:space="preserve"> remember to pull first if there is something in server to be merged.</w:t>
+        <w:t>ush local repository to GitHub</w:t>
+      </w:r>
+      <w:r>
+        <w:rPr>
+          <w:rFonts w:hint="eastAsia"/>
+          <w:lang w:val="en-AU"/>
+        </w:rPr>
+        <w:t>, remember to pull first if there is something in server to be merged.</w:t>
       </w:r>
     </w:p>
     <w:p>
@@ -4014,33 +3276,8 @@
           <w:rFonts w:hint="eastAsia"/>
           <w:lang w:val="en-AU"/>
         </w:rPr>
-        <w:t xml:space="preserve">$git add origin </w:t>
-      </w:r>
-      <w:proofErr w:type="spellStart"/>
-      <w:r>
-        <w:rPr>
-          <w:rFonts w:hint="eastAsia"/>
-          <w:lang w:val="en-AU"/>
-        </w:rPr>
-        <w:t>git@github.com:bexie</w:t>
-      </w:r>
-      <w:proofErr w:type="spellEnd"/>
-      <w:r>
-        <w:rPr>
-          <w:rFonts w:hint="eastAsia"/>
-          <w:lang w:val="en-AU"/>
-        </w:rPr>
-        <w:t>/</w:t>
-      </w:r>
-      <w:proofErr w:type="spellStart"/>
-      <w:r>
-        <w:rPr>
-          <w:rFonts w:hint="eastAsia"/>
-          <w:lang w:val="en-AU"/>
-        </w:rPr>
-        <w:t>LearningDoc.git</w:t>
-      </w:r>
-      <w:proofErr w:type="spellEnd"/>
+        <w:t>$git add origin git@github.com:bexie/LearningDoc.git</w:t>
+      </w:r>
     </w:p>
     <w:p>
       <w:pPr>
@@ -4164,23 +3401,7 @@
           <w:rFonts w:hint="eastAsia"/>
           <w:lang w:val="en-AU"/>
         </w:rPr>
-        <w:t xml:space="preserve">dd public key into corresponding </w:t>
-      </w:r>
-      <w:proofErr w:type="spellStart"/>
-      <w:r>
-        <w:rPr>
-          <w:rFonts w:hint="eastAsia"/>
-          <w:lang w:val="en-AU"/>
-        </w:rPr>
-        <w:t>GitHub</w:t>
-      </w:r>
-      <w:proofErr w:type="spellEnd"/>
-      <w:r>
-        <w:rPr>
-          <w:rFonts w:hint="eastAsia"/>
-          <w:lang w:val="en-AU"/>
-        </w:rPr>
-        <w:t xml:space="preserve"> repository. </w:t>
+        <w:t xml:space="preserve">dd public key into corresponding GitHub repository. </w:t>
       </w:r>
       <w:r>
         <w:rPr>
@@ -4390,15 +3611,7 @@
           <w:rFonts w:hint="eastAsia"/>
           <w:lang w:val="en-AU"/>
         </w:rPr>
-        <w:t xml:space="preserve">heck if </w:t>
-      </w:r>
-      <w:proofErr w:type="gramStart"/>
-      <w:r>
-        <w:rPr>
-          <w:rFonts w:hint="eastAsia"/>
-          <w:lang w:val="en-AU"/>
-        </w:rPr>
-        <w:t xml:space="preserve">folder </w:t>
+        <w:t xml:space="preserve">heck if folder </w:t>
       </w:r>
       <w:r>
         <w:rPr>
@@ -4411,17 +3624,8 @@
           <w:rFonts w:hint="eastAsia"/>
           <w:lang w:val="en-AU"/>
         </w:rPr>
-        <w:t>.</w:t>
-      </w:r>
-      <w:proofErr w:type="spellStart"/>
-      <w:r>
-        <w:rPr>
-          <w:rFonts w:hint="eastAsia"/>
-          <w:lang w:val="en-AU"/>
-        </w:rPr>
-        <w:t>ssh</w:t>
-      </w:r>
-      <w:proofErr w:type="spellEnd"/>
+        <w:t>.ssh</w:t>
+      </w:r>
       <w:r>
         <w:rPr>
           <w:lang w:val="en-AU"/>
@@ -4433,15 +3637,7 @@
           <w:rFonts w:hint="eastAsia"/>
           <w:lang w:val="en-AU"/>
         </w:rPr>
-        <w:t xml:space="preserve"> exist</w:t>
-      </w:r>
-      <w:proofErr w:type="gramEnd"/>
-      <w:r>
-        <w:rPr>
-          <w:rFonts w:hint="eastAsia"/>
-          <w:lang w:val="en-AU"/>
-        </w:rPr>
-        <w:t xml:space="preserve"> under </w:t>
+        <w:t xml:space="preserve"> exist under </w:t>
       </w:r>
       <w:r>
         <w:rPr>
@@ -4494,17 +3690,8 @@
           <w:rFonts w:hint="eastAsia"/>
           <w:lang w:val="en-AU"/>
         </w:rPr>
-        <w:t xml:space="preserve">$ </w:t>
-      </w:r>
-      <w:proofErr w:type="spellStart"/>
-      <w:r>
-        <w:rPr>
-          <w:rFonts w:hint="eastAsia"/>
-          <w:lang w:val="en-AU"/>
-        </w:rPr>
-        <w:t>ssh-keygen</w:t>
-      </w:r>
-      <w:proofErr w:type="spellEnd"/>
+        <w:t>$ ssh-keygen</w:t>
+      </w:r>
       <w:r>
         <w:rPr>
           <w:lang w:val="en-AU"/>
@@ -4602,39 +3789,7 @@
           <w:rFonts w:hint="eastAsia"/>
           <w:lang w:val="en-AU"/>
         </w:rPr>
-        <w:t xml:space="preserve">r directly use </w:t>
-      </w:r>
-      <w:proofErr w:type="spellStart"/>
-      <w:r>
-        <w:rPr>
-          <w:rFonts w:hint="eastAsia"/>
-          <w:lang w:val="en-AU"/>
-        </w:rPr>
-        <w:t>PuTTY</w:t>
-      </w:r>
-      <w:proofErr w:type="spellEnd"/>
-      <w:r>
-        <w:rPr>
-          <w:rFonts w:hint="eastAsia"/>
-          <w:lang w:val="en-AU"/>
-        </w:rPr>
-        <w:t xml:space="preserve"> </w:t>
-      </w:r>
-      <w:proofErr w:type="spellStart"/>
-      <w:r>
-        <w:rPr>
-          <w:rFonts w:hint="eastAsia"/>
-          <w:lang w:val="en-AU"/>
-        </w:rPr>
-        <w:t>keygen</w:t>
-      </w:r>
-      <w:proofErr w:type="spellEnd"/>
-      <w:r>
-        <w:rPr>
-          <w:rFonts w:hint="eastAsia"/>
-          <w:lang w:val="en-AU"/>
-        </w:rPr>
-        <w:t xml:space="preserve"> to generate public/private key pair.</w:t>
+        <w:t>r directly use PuTTY keygen to generate public/private key pair.</w:t>
       </w:r>
     </w:p>
     <w:p>
@@ -4662,147 +3817,105 @@
           <w:rFonts w:hint="eastAsia"/>
           <w:lang w:val="en-AU"/>
         </w:rPr>
-        <w:t xml:space="preserve">et </w:t>
-      </w:r>
-      <w:proofErr w:type="spellStart"/>
-      <w:r>
-        <w:rPr>
-          <w:rFonts w:hint="eastAsia"/>
+        <w:t xml:space="preserve">et PuTTY as SSH client in Git by </w:t>
+      </w:r>
+      <w:r>
+        <w:rPr>
+          <w:lang w:val="en-AU"/>
+        </w:rPr>
+        <w:t>“</w:t>
+      </w:r>
+      <w:r>
+        <w:rPr>
+          <w:rFonts w:hint="eastAsia"/>
+          <w:lang w:val="en-AU"/>
+        </w:rPr>
+        <w:t>export GIT_SSH=/cygdrive/</w:t>
+      </w:r>
+      <w:r>
+        <w:rPr>
+          <w:lang w:val="en-AU"/>
+        </w:rPr>
+        <w:t>C</w:t>
+      </w:r>
+      <w:r>
+        <w:rPr>
+          <w:rFonts w:hint="eastAsia"/>
+          <w:lang w:val="en-AU"/>
+        </w:rPr>
+        <w:t>/</w:t>
+      </w:r>
+      <w:r>
+        <w:rPr>
+          <w:lang w:val="en-AU"/>
+        </w:rPr>
+        <w:t>Program</w:t>
+      </w:r>
+      <w:r>
+        <w:rPr>
+          <w:rFonts w:hint="eastAsia"/>
+          <w:lang w:val="en-AU"/>
+        </w:rPr>
+        <w:t>\</w:t>
+      </w:r>
+      <w:r>
+        <w:rPr>
+          <w:lang w:val="en-AU"/>
+        </w:rPr>
+        <w:t xml:space="preserve"> Files</w:t>
+      </w:r>
+      <w:r>
+        <w:rPr>
+          <w:rFonts w:hint="eastAsia"/>
+          <w:lang w:val="en-AU"/>
+        </w:rPr>
+        <w:t>\</w:t>
+      </w:r>
+      <w:r>
+        <w:rPr>
+          <w:lang w:val="en-AU"/>
+        </w:rPr>
+        <w:t xml:space="preserve"> </w:t>
+      </w:r>
+      <w:r>
+        <w:rPr>
+          <w:rFonts w:hint="eastAsia"/>
+          <w:lang w:val="en-AU"/>
+        </w:rPr>
+        <w:t>\</w:t>
+      </w:r>
+      <w:r>
+        <w:rPr>
+          <w:lang w:val="en-AU"/>
+        </w:rPr>
+        <w:t>(x86</w:t>
+      </w:r>
+      <w:r>
+        <w:rPr>
+          <w:rFonts w:hint="eastAsia"/>
+          <w:lang w:val="en-AU"/>
+        </w:rPr>
+        <w:t>\</w:t>
+      </w:r>
+      <w:r>
+        <w:rPr>
+          <w:lang w:val="en-AU"/>
+        </w:rPr>
+        <w:t>)</w:t>
+      </w:r>
+      <w:r>
+        <w:rPr>
+          <w:rFonts w:hint="eastAsia"/>
+          <w:lang w:val="en-AU"/>
+        </w:rPr>
+        <w:t>/</w:t>
+      </w:r>
+      <w:r>
+        <w:rPr>
           <w:lang w:val="en-AU"/>
         </w:rPr>
         <w:t>PuTTY</w:t>
       </w:r>
-      <w:proofErr w:type="spellEnd"/>
-      <w:r>
-        <w:rPr>
-          <w:rFonts w:hint="eastAsia"/>
-          <w:lang w:val="en-AU"/>
-        </w:rPr>
-        <w:t xml:space="preserve"> as SSH client in Git by </w:t>
-      </w:r>
-      <w:r>
-        <w:rPr>
-          <w:lang w:val="en-AU"/>
-        </w:rPr>
-        <w:t>“</w:t>
-      </w:r>
-      <w:r>
-        <w:rPr>
-          <w:rFonts w:hint="eastAsia"/>
-          <w:lang w:val="en-AU"/>
-        </w:rPr>
-        <w:t>export GIT_SSH=/</w:t>
-      </w:r>
-      <w:proofErr w:type="spellStart"/>
-      <w:r>
-        <w:rPr>
-          <w:rFonts w:hint="eastAsia"/>
-          <w:lang w:val="en-AU"/>
-        </w:rPr>
-        <w:t>cygdrive</w:t>
-      </w:r>
-      <w:proofErr w:type="spellEnd"/>
-      <w:r>
-        <w:rPr>
-          <w:rFonts w:hint="eastAsia"/>
-          <w:lang w:val="en-AU"/>
-        </w:rPr>
-        <w:t>/</w:t>
-      </w:r>
-      <w:r>
-        <w:rPr>
-          <w:lang w:val="en-AU"/>
-        </w:rPr>
-        <w:t>C</w:t>
-      </w:r>
-      <w:r>
-        <w:rPr>
-          <w:rFonts w:hint="eastAsia"/>
-          <w:lang w:val="en-AU"/>
-        </w:rPr>
-        <w:t>/</w:t>
-      </w:r>
-      <w:r>
-        <w:rPr>
-          <w:lang w:val="en-AU"/>
-        </w:rPr>
-        <w:t>Program</w:t>
-      </w:r>
-      <w:r>
-        <w:rPr>
-          <w:rFonts w:hint="eastAsia"/>
-          <w:lang w:val="en-AU"/>
-        </w:rPr>
-        <w:t>\</w:t>
-      </w:r>
-      <w:r>
-        <w:rPr>
-          <w:lang w:val="en-AU"/>
-        </w:rPr>
-        <w:t xml:space="preserve"> Files</w:t>
-      </w:r>
-      <w:r>
-        <w:rPr>
-          <w:rFonts w:hint="eastAsia"/>
-          <w:lang w:val="en-AU"/>
-        </w:rPr>
-        <w:t>\</w:t>
-      </w:r>
-      <w:r>
-        <w:rPr>
-          <w:lang w:val="en-AU"/>
-        </w:rPr>
-        <w:t xml:space="preserve"> </w:t>
-      </w:r>
-      <w:proofErr w:type="gramStart"/>
-      <w:r>
-        <w:rPr>
-          <w:rFonts w:hint="eastAsia"/>
-          <w:lang w:val="en-AU"/>
-        </w:rPr>
-        <w:t>\</w:t>
-      </w:r>
-      <w:r>
-        <w:rPr>
-          <w:lang w:val="en-AU"/>
-        </w:rPr>
-        <w:t>(</w:t>
-      </w:r>
-      <w:proofErr w:type="gramEnd"/>
-      <w:r>
-        <w:rPr>
-          <w:lang w:val="en-AU"/>
-        </w:rPr>
-        <w:t>x86</w:t>
-      </w:r>
-      <w:r>
-        <w:rPr>
-          <w:rFonts w:hint="eastAsia"/>
-          <w:lang w:val="en-AU"/>
-        </w:rPr>
-        <w:t>\</w:t>
-      </w:r>
-      <w:r>
-        <w:rPr>
-          <w:lang w:val="en-AU"/>
-        </w:rPr>
-        <w:t>)</w:t>
-      </w:r>
-      <w:r>
-        <w:rPr>
-          <w:rFonts w:hint="eastAsia"/>
-          <w:lang w:val="en-AU"/>
-        </w:rPr>
-        <w:t>/</w:t>
-      </w:r>
-      <w:proofErr w:type="spellStart"/>
-      <w:r>
-        <w:rPr>
-          <w:lang w:val="en-AU"/>
-        </w:rPr>
-        <w:t>PuTTY</w:t>
-      </w:r>
-      <w:proofErr w:type="spellEnd"/>
       <w:r>
         <w:rPr>
           <w:rFonts w:hint="eastAsia"/>
@@ -4848,39 +3961,7 @@
           <w:rFonts w:hint="eastAsia"/>
           <w:lang w:val="en-AU"/>
         </w:rPr>
-        <w:t xml:space="preserve">aunch </w:t>
-      </w:r>
-      <w:proofErr w:type="spellStart"/>
-      <w:r>
-        <w:rPr>
-          <w:rFonts w:hint="eastAsia"/>
-          <w:lang w:val="en-AU"/>
-        </w:rPr>
-        <w:t>PuTTY</w:t>
-      </w:r>
-      <w:proofErr w:type="spellEnd"/>
-      <w:r>
-        <w:rPr>
-          <w:rFonts w:hint="eastAsia"/>
-          <w:lang w:val="en-AU"/>
-        </w:rPr>
-        <w:t>, load the private key generated above and save it as .</w:t>
-      </w:r>
-      <w:proofErr w:type="spellStart"/>
-      <w:r>
-        <w:rPr>
-          <w:rFonts w:hint="eastAsia"/>
-          <w:lang w:val="en-AU"/>
-        </w:rPr>
-        <w:t>ppk</w:t>
-      </w:r>
-      <w:proofErr w:type="spellEnd"/>
-      <w:r>
-        <w:rPr>
-          <w:rFonts w:hint="eastAsia"/>
-          <w:lang w:val="en-AU"/>
-        </w:rPr>
-        <w:t xml:space="preserve"> key.</w:t>
+        <w:t>aunch PuTTY, load the private key generated above and save it as .ppk key.</w:t>
       </w:r>
     </w:p>
     <w:p>
@@ -4970,23 +4051,7 @@
           <w:rFonts w:hint="eastAsia"/>
           <w:lang w:val="en-AU"/>
         </w:rPr>
-        <w:t xml:space="preserve">aunch Pageant from </w:t>
-      </w:r>
-      <w:proofErr w:type="spellStart"/>
-      <w:r>
-        <w:rPr>
-          <w:rFonts w:hint="eastAsia"/>
-          <w:lang w:val="en-AU"/>
-        </w:rPr>
-        <w:t>PuTTY</w:t>
-      </w:r>
-      <w:proofErr w:type="spellEnd"/>
-      <w:r>
-        <w:rPr>
-          <w:rFonts w:hint="eastAsia"/>
-          <w:lang w:val="en-AU"/>
-        </w:rPr>
-        <w:t xml:space="preserve"> folder, execute context menu </w:t>
+        <w:t xml:space="preserve">aunch Pageant from PuTTY folder, execute context menu </w:t>
       </w:r>
       <w:r>
         <w:rPr>
@@ -5012,39 +4077,7 @@
           <w:rFonts w:hint="eastAsia"/>
           <w:lang w:val="en-AU"/>
         </w:rPr>
-        <w:t xml:space="preserve"> in Pageant, </w:t>
-      </w:r>
-      <w:proofErr w:type="gramStart"/>
-      <w:r>
-        <w:rPr>
-          <w:rFonts w:hint="eastAsia"/>
-          <w:lang w:val="en-AU"/>
-        </w:rPr>
-        <w:t>load</w:t>
-      </w:r>
-      <w:proofErr w:type="gramEnd"/>
-      <w:r>
-        <w:rPr>
-          <w:rFonts w:hint="eastAsia"/>
-          <w:lang w:val="en-AU"/>
-        </w:rPr>
-        <w:t xml:space="preserve"> the .</w:t>
-      </w:r>
-      <w:proofErr w:type="spellStart"/>
-      <w:r>
-        <w:rPr>
-          <w:rFonts w:hint="eastAsia"/>
-          <w:lang w:val="en-AU"/>
-        </w:rPr>
-        <w:t>ppk</w:t>
-      </w:r>
-      <w:proofErr w:type="spellEnd"/>
-      <w:r>
-        <w:rPr>
-          <w:rFonts w:hint="eastAsia"/>
-          <w:lang w:val="en-AU"/>
-        </w:rPr>
-        <w:t xml:space="preserve"> private key we saved in above step.</w:t>
+        <w:t xml:space="preserve"> in Pageant, load the .ppk private key we saved in above step.</w:t>
       </w:r>
       <w:r>
         <w:rPr>
@@ -5282,7 +4315,6 @@
         </w:rPr>
         <w:t xml:space="preserve"> </w:t>
       </w:r>
-      <w:proofErr w:type="spellStart"/>
       <w:r>
         <w:rPr>
           <w:sz w:val="24"/>
@@ -5296,16 +4328,7 @@
           <w:sz w:val="24"/>
           <w:szCs w:val="24"/>
         </w:rPr>
-        <w:t>edmine</w:t>
-      </w:r>
-      <w:proofErr w:type="spellEnd"/>
-      <w:r>
-        <w:rPr>
-          <w:rFonts w:hint="eastAsia"/>
-          <w:sz w:val="24"/>
-          <w:szCs w:val="24"/>
-        </w:rPr>
-        <w:t>?</w:t>
+        <w:t>edmine?</w:t>
       </w:r>
     </w:p>
     <w:p>
@@ -5327,7 +4350,6 @@
           <w:szCs w:val="24"/>
         </w:rPr>
       </w:pPr>
-      <w:proofErr w:type="gramStart"/>
       <w:r>
         <w:rPr>
           <w:rFonts w:hint="eastAsia"/>
@@ -5428,7 +4450,6 @@
         </w:rPr>
         <w:t>10 to be read thoroughly to understand details of branches.</w:t>
       </w:r>
-      <w:proofErr w:type="gramEnd"/>
     </w:p>
     <w:p>
       <w:pPr>
@@ -5477,9 +4498,8 @@
           <w:sz w:val="24"/>
           <w:szCs w:val="24"/>
         </w:rPr>
-        <w:t xml:space="preserve"> </w:t>
-      </w:r>
-      <w:proofErr w:type="spellStart"/>
+        <w:t xml:space="preserve"> Git Reset --</w:t>
+      </w:r>
       <w:r>
         <w:rPr>
           <w:rFonts w:hint="eastAsia"/>
@@ -5488,19 +4508,19 @@
           <w:sz w:val="24"/>
           <w:szCs w:val="24"/>
         </w:rPr>
-        <w:t>Git</w:t>
-      </w:r>
-      <w:proofErr w:type="spellEnd"/>
-      <w:r>
-        <w:rPr>
-          <w:rFonts w:hint="eastAsia"/>
+        <w:t xml:space="preserve"> unread.</w:t>
+      </w:r>
+    </w:p>
+    <w:p>
+      <w:pPr>
+        <w:jc w:val="left"/>
+        <w:rPr>
           <w:b/>
           <w:color w:val="1F497D" w:themeColor="text2"/>
           <w:sz w:val="24"/>
           <w:szCs w:val="24"/>
         </w:rPr>
-        <w:t xml:space="preserve"> Reset --</w:t>
-      </w:r>
+      </w:pPr>
       <w:r>
         <w:rPr>
           <w:rFonts w:hint="eastAsia"/>
@@ -5509,19 +4529,17 @@
           <w:sz w:val="24"/>
           <w:szCs w:val="24"/>
         </w:rPr>
-        <w:t xml:space="preserve"> unread.</w:t>
-      </w:r>
-    </w:p>
-    <w:p>
-      <w:pPr>
-        <w:jc w:val="left"/>
+        <w:t xml:space="preserve">Chapter 8 </w:t>
+      </w:r>
+      <w:r>
         <w:rPr>
           <w:b/>
           <w:color w:val="1F497D" w:themeColor="text2"/>
           <w:sz w:val="24"/>
           <w:szCs w:val="24"/>
         </w:rPr>
-      </w:pPr>
+        <w:t>–</w:t>
+      </w:r>
       <w:r>
         <w:rPr>
           <w:rFonts w:hint="eastAsia"/>
@@ -5530,48 +4548,7 @@
           <w:sz w:val="24"/>
           <w:szCs w:val="24"/>
         </w:rPr>
-        <w:t xml:space="preserve">Chapter 8 </w:t>
-      </w:r>
-      <w:r>
-        <w:rPr>
-          <w:b/>
-          <w:color w:val="1F497D" w:themeColor="text2"/>
-          <w:sz w:val="24"/>
-          <w:szCs w:val="24"/>
-        </w:rPr>
-        <w:t>–</w:t>
-      </w:r>
-      <w:r>
-        <w:rPr>
-          <w:rFonts w:hint="eastAsia"/>
-          <w:b/>
-          <w:color w:val="1F497D" w:themeColor="text2"/>
-          <w:sz w:val="24"/>
-          <w:szCs w:val="24"/>
-        </w:rPr>
-        <w:t xml:space="preserve"> </w:t>
-      </w:r>
-      <w:proofErr w:type="spellStart"/>
-      <w:r>
-        <w:rPr>
-          <w:rFonts w:hint="eastAsia"/>
-          <w:b/>
-          <w:color w:val="1F497D" w:themeColor="text2"/>
-          <w:sz w:val="24"/>
-          <w:szCs w:val="24"/>
-        </w:rPr>
-        <w:t>Git</w:t>
-      </w:r>
-      <w:proofErr w:type="spellEnd"/>
-      <w:r>
-        <w:rPr>
-          <w:rFonts w:hint="eastAsia"/>
-          <w:b/>
-          <w:color w:val="1F497D" w:themeColor="text2"/>
-          <w:sz w:val="24"/>
-          <w:szCs w:val="24"/>
-        </w:rPr>
-        <w:t xml:space="preserve"> Checkout </w:t>
+        <w:t xml:space="preserve"> Git Checkout </w:t>
       </w:r>
       <w:r>
         <w:rPr>
@@ -6800,25 +5777,7 @@
           <w:sz w:val="24"/>
           <w:szCs w:val="24"/>
         </w:rPr>
-        <w:t xml:space="preserve"> (SVN, </w:t>
-      </w:r>
-      <w:proofErr w:type="spellStart"/>
-      <w:r>
-        <w:rPr>
-          <w:rFonts w:hint="eastAsia"/>
-          <w:sz w:val="24"/>
-          <w:szCs w:val="24"/>
-        </w:rPr>
-        <w:t>Git</w:t>
-      </w:r>
-      <w:proofErr w:type="spellEnd"/>
-      <w:r>
-        <w:rPr>
-          <w:rFonts w:hint="eastAsia"/>
-          <w:sz w:val="24"/>
-          <w:szCs w:val="24"/>
-        </w:rPr>
-        <w:t>)</w:t>
+        <w:t xml:space="preserve"> (SVN, Git)</w:t>
       </w:r>
       <w:r>
         <w:rPr>
@@ -6993,43 +5952,7 @@
           <w:sz w:val="24"/>
           <w:szCs w:val="24"/>
         </w:rPr>
-        <w:t xml:space="preserve"> (</w:t>
-      </w:r>
-      <w:proofErr w:type="spellStart"/>
-      <w:r>
-        <w:rPr>
-          <w:rFonts w:hint="eastAsia"/>
-          <w:sz w:val="24"/>
-          <w:szCs w:val="24"/>
-        </w:rPr>
-        <w:t>MSBuild</w:t>
-      </w:r>
-      <w:proofErr w:type="spellEnd"/>
-      <w:r>
-        <w:rPr>
-          <w:rFonts w:hint="eastAsia"/>
-          <w:sz w:val="24"/>
-          <w:szCs w:val="24"/>
-        </w:rPr>
-        <w:t xml:space="preserve">, </w:t>
-      </w:r>
-      <w:proofErr w:type="spellStart"/>
-      <w:r>
-        <w:rPr>
-          <w:rFonts w:hint="eastAsia"/>
-          <w:sz w:val="24"/>
-          <w:szCs w:val="24"/>
-        </w:rPr>
-        <w:t>NAnt</w:t>
-      </w:r>
-      <w:proofErr w:type="spellEnd"/>
-      <w:r>
-        <w:rPr>
-          <w:rFonts w:hint="eastAsia"/>
-          <w:sz w:val="24"/>
-          <w:szCs w:val="24"/>
-        </w:rPr>
-        <w:t>)</w:t>
+        <w:t xml:space="preserve"> (MSBuild, NAnt)</w:t>
       </w:r>
       <w:r>
         <w:rPr>
@@ -7144,43 +6067,7 @@
           <w:sz w:val="24"/>
           <w:szCs w:val="24"/>
         </w:rPr>
-        <w:t xml:space="preserve"> (</w:t>
-      </w:r>
-      <w:proofErr w:type="spellStart"/>
-      <w:r>
-        <w:rPr>
-          <w:rFonts w:hint="eastAsia"/>
-          <w:sz w:val="24"/>
-          <w:szCs w:val="24"/>
-        </w:rPr>
-        <w:t>MSTest</w:t>
-      </w:r>
-      <w:proofErr w:type="spellEnd"/>
-      <w:r>
-        <w:rPr>
-          <w:rFonts w:hint="eastAsia"/>
-          <w:sz w:val="24"/>
-          <w:szCs w:val="24"/>
-        </w:rPr>
-        <w:t xml:space="preserve">, </w:t>
-      </w:r>
-      <w:proofErr w:type="spellStart"/>
-      <w:r>
-        <w:rPr>
-          <w:rFonts w:hint="eastAsia"/>
-          <w:sz w:val="24"/>
-          <w:szCs w:val="24"/>
-        </w:rPr>
-        <w:t>NUnit</w:t>
-      </w:r>
-      <w:proofErr w:type="spellEnd"/>
-      <w:r>
-        <w:rPr>
-          <w:rFonts w:hint="eastAsia"/>
-          <w:sz w:val="24"/>
-          <w:szCs w:val="24"/>
-        </w:rPr>
-        <w:t>)</w:t>
+        <w:t xml:space="preserve"> (MSTest, NUnit)</w:t>
       </w:r>
       <w:r>
         <w:rPr>
@@ -7289,61 +6176,7 @@
           <w:sz w:val="24"/>
           <w:szCs w:val="24"/>
         </w:rPr>
-        <w:t>ode analysis (</w:t>
-      </w:r>
-      <w:proofErr w:type="spellStart"/>
-      <w:r>
-        <w:rPr>
-          <w:rFonts w:hint="eastAsia"/>
-          <w:sz w:val="24"/>
-          <w:szCs w:val="24"/>
-        </w:rPr>
-        <w:t>FxCop</w:t>
-      </w:r>
-      <w:proofErr w:type="spellEnd"/>
-      <w:r>
-        <w:rPr>
-          <w:rFonts w:hint="eastAsia"/>
-          <w:sz w:val="24"/>
-          <w:szCs w:val="24"/>
-        </w:rPr>
-        <w:t xml:space="preserve">, </w:t>
-      </w:r>
-      <w:proofErr w:type="spellStart"/>
-      <w:r>
-        <w:rPr>
-          <w:rFonts w:hint="eastAsia"/>
-          <w:sz w:val="24"/>
-          <w:szCs w:val="24"/>
-        </w:rPr>
-        <w:t>StyleCop</w:t>
-      </w:r>
-      <w:proofErr w:type="spellEnd"/>
-      <w:r>
-        <w:rPr>
-          <w:rFonts w:hint="eastAsia"/>
-          <w:sz w:val="24"/>
-          <w:szCs w:val="24"/>
-        </w:rPr>
-        <w:t xml:space="preserve">, </w:t>
-      </w:r>
-      <w:proofErr w:type="spellStart"/>
-      <w:r>
-        <w:rPr>
-          <w:rFonts w:hint="eastAsia"/>
-          <w:sz w:val="24"/>
-          <w:szCs w:val="24"/>
-        </w:rPr>
-        <w:t>NCover</w:t>
-      </w:r>
-      <w:proofErr w:type="spellEnd"/>
-      <w:r>
-        <w:rPr>
-          <w:rFonts w:hint="eastAsia"/>
-          <w:sz w:val="24"/>
-          <w:szCs w:val="24"/>
-        </w:rPr>
-        <w:t xml:space="preserve">) </w:t>
+        <w:t xml:space="preserve">ode analysis (FxCop, StyleCop, NCover) </w:t>
       </w:r>
       <w:r>
         <w:rPr>
@@ -7389,43 +6222,7 @@
           <w:sz w:val="24"/>
           <w:szCs w:val="24"/>
         </w:rPr>
-        <w:t>ther testing tool (</w:t>
-      </w:r>
-      <w:proofErr w:type="spellStart"/>
-      <w:r>
-        <w:rPr>
-          <w:rFonts w:hint="eastAsia"/>
-          <w:sz w:val="24"/>
-          <w:szCs w:val="24"/>
-        </w:rPr>
-        <w:t>Seleneium</w:t>
-      </w:r>
-      <w:proofErr w:type="spellEnd"/>
-      <w:r>
-        <w:rPr>
-          <w:rFonts w:hint="eastAsia"/>
-          <w:sz w:val="24"/>
-          <w:szCs w:val="24"/>
-        </w:rPr>
-        <w:t xml:space="preserve">, </w:t>
-      </w:r>
-      <w:proofErr w:type="spellStart"/>
-      <w:r>
-        <w:rPr>
-          <w:rFonts w:hint="eastAsia"/>
-          <w:sz w:val="24"/>
-          <w:szCs w:val="24"/>
-        </w:rPr>
-        <w:t>FitNesse</w:t>
-      </w:r>
-      <w:proofErr w:type="spellEnd"/>
-      <w:r>
-        <w:rPr>
-          <w:rFonts w:hint="eastAsia"/>
-          <w:sz w:val="24"/>
-          <w:szCs w:val="24"/>
-        </w:rPr>
-        <w:t>)</w:t>
+        <w:t>ther testing tool (Seleneium, FitNesse)</w:t>
       </w:r>
     </w:p>
     <w:p>
@@ -7666,16 +6463,7 @@
           <w:sz w:val="24"/>
           <w:szCs w:val="24"/>
         </w:rPr>
-        <w:t xml:space="preserve">isual studio express edition does not support TeamCity </w:t>
-      </w:r>
-      <w:proofErr w:type="spellStart"/>
-      <w:r>
-        <w:rPr>
-          <w:rFonts w:hint="eastAsia"/>
-          <w:sz w:val="24"/>
-          <w:szCs w:val="24"/>
-        </w:rPr>
-        <w:t>addin</w:t>
+        <w:t>isual studio express edition does not support TeamCity addin</w:t>
       </w:r>
       <w:r>
         <w:rPr>
@@ -7685,7 +6473,6 @@
         </w:rPr>
         <w:t>s</w:t>
       </w:r>
-      <w:proofErr w:type="spellEnd"/>
       <w:r>
         <w:rPr>
           <w:rFonts w:hint="eastAsia"/>
@@ -7748,25 +6535,7 @@
           <w:sz w:val="24"/>
           <w:szCs w:val="24"/>
         </w:rPr>
-        <w:t xml:space="preserve">o enable the </w:t>
-      </w:r>
-      <w:proofErr w:type="spellStart"/>
-      <w:r>
-        <w:rPr>
-          <w:rFonts w:hint="eastAsia"/>
-          <w:sz w:val="24"/>
-          <w:szCs w:val="24"/>
-        </w:rPr>
-        <w:t>addin</w:t>
-      </w:r>
-      <w:proofErr w:type="spellEnd"/>
-      <w:r>
-        <w:rPr>
-          <w:rFonts w:hint="eastAsia"/>
-          <w:sz w:val="24"/>
-          <w:szCs w:val="24"/>
-        </w:rPr>
-        <w:t>, we must connect it with the VCS so that it can perform committing to the remote repository when the new code built and tested successfully.</w:t>
+        <w:t>o enable the addin, we must connect it with the VCS so that it can perform committing to the remote repository when the new code built and tested successfully.</w:t>
       </w:r>
     </w:p>
     <w:p>
@@ -7797,25 +6566,7 @@
           <w:sz w:val="24"/>
           <w:szCs w:val="24"/>
         </w:rPr>
-        <w:t xml:space="preserve">he workflow of the </w:t>
-      </w:r>
-      <w:proofErr w:type="spellStart"/>
-      <w:r>
-        <w:rPr>
-          <w:rFonts w:hint="eastAsia"/>
-          <w:sz w:val="24"/>
-          <w:szCs w:val="24"/>
-        </w:rPr>
-        <w:t>addin</w:t>
-      </w:r>
-      <w:proofErr w:type="spellEnd"/>
-      <w:r>
-        <w:rPr>
-          <w:rFonts w:hint="eastAsia"/>
-          <w:sz w:val="24"/>
-          <w:szCs w:val="24"/>
-        </w:rPr>
-        <w:t>:</w:t>
+        <w:t>he workflow of the addin:</w:t>
       </w:r>
     </w:p>
     <w:p>
@@ -7913,25 +6664,7 @@
           <w:sz w:val="24"/>
           <w:szCs w:val="24"/>
         </w:rPr>
-        <w:t xml:space="preserve">ncountered connection problem when login the TeamCity </w:t>
-      </w:r>
-      <w:proofErr w:type="spellStart"/>
-      <w:r>
-        <w:rPr>
-          <w:rFonts w:hint="eastAsia"/>
-          <w:sz w:val="24"/>
-          <w:szCs w:val="24"/>
-        </w:rPr>
-        <w:t>addin</w:t>
-      </w:r>
-      <w:proofErr w:type="spellEnd"/>
-      <w:r>
-        <w:rPr>
-          <w:rFonts w:hint="eastAsia"/>
-          <w:sz w:val="24"/>
-          <w:szCs w:val="24"/>
-        </w:rPr>
-        <w:t xml:space="preserve"> in VS as the server URL </w:t>
+        <w:t xml:space="preserve">ncountered connection problem when login the TeamCity addin in VS as the server URL </w:t>
       </w:r>
       <w:hyperlink r:id="rId30" w:history="1">
         <w:r>
@@ -7972,18 +6705,8 @@
           <w:sz w:val="24"/>
           <w:szCs w:val="24"/>
         </w:rPr>
-        <w:t xml:space="preserve"> just change the host to local </w:t>
-      </w:r>
-      <w:proofErr w:type="spellStart"/>
-      <w:r>
-        <w:rPr>
-          <w:rFonts w:hint="eastAsia"/>
-          <w:sz w:val="24"/>
-          <w:szCs w:val="24"/>
-        </w:rPr>
-        <w:t>ip</w:t>
-      </w:r>
-      <w:proofErr w:type="spellEnd"/>
+        <w:t xml:space="preserve"> just change the host to local ip</w:t>
+      </w:r>
       <w:r>
         <w:rPr>
           <w:rFonts w:hint="eastAsia"/>
@@ -8026,37 +6749,12 @@
           <w:szCs w:val="24"/>
         </w:rPr>
       </w:pPr>
-      <w:proofErr w:type="spellStart"/>
-      <w:r>
-        <w:rPr>
-          <w:sz w:val="24"/>
-          <w:szCs w:val="24"/>
-        </w:rPr>
-        <w:t>Git</w:t>
-      </w:r>
-      <w:proofErr w:type="spellEnd"/>
-      <w:r>
-        <w:rPr>
-          <w:sz w:val="24"/>
-          <w:szCs w:val="24"/>
-        </w:rPr>
-        <w:t xml:space="preserve"> is not supported in this </w:t>
-      </w:r>
-      <w:proofErr w:type="spellStart"/>
-      <w:r>
-        <w:rPr>
-          <w:sz w:val="24"/>
-          <w:szCs w:val="24"/>
-        </w:rPr>
-        <w:t>addin</w:t>
-      </w:r>
-      <w:proofErr w:type="spellEnd"/>
-      <w:r>
-        <w:rPr>
-          <w:sz w:val="24"/>
-          <w:szCs w:val="24"/>
-        </w:rPr>
-        <w:t xml:space="preserve"> by default</w:t>
+      <w:r>
+        <w:rPr>
+          <w:sz w:val="24"/>
+          <w:szCs w:val="24"/>
+        </w:rPr>
+        <w:t>Git is not supported in this addin by default</w:t>
       </w:r>
       <w:r>
         <w:rPr>
@@ -8195,27 +6893,7 @@
           <w:sz w:val="24"/>
           <w:szCs w:val="24"/>
         </w:rPr>
-        <w:t xml:space="preserve"> (</w:t>
-      </w:r>
-      <w:proofErr w:type="spellStart"/>
-      <w:r>
-        <w:rPr>
-          <w:rFonts w:hint="eastAsia"/>
-          <w:b/>
-          <w:sz w:val="24"/>
-          <w:szCs w:val="24"/>
-        </w:rPr>
-        <w:t>MSBuild</w:t>
-      </w:r>
-      <w:proofErr w:type="spellEnd"/>
-      <w:r>
-        <w:rPr>
-          <w:rFonts w:hint="eastAsia"/>
-          <w:b/>
-          <w:sz w:val="24"/>
-          <w:szCs w:val="24"/>
-        </w:rPr>
-        <w:t>)</w:t>
+        <w:t xml:space="preserve"> (MSBuild)</w:t>
       </w:r>
     </w:p>
     <w:p>
@@ -8354,27 +7032,7 @@
           <w:sz w:val="24"/>
           <w:szCs w:val="24"/>
         </w:rPr>
-        <w:t xml:space="preserve"> trial of </w:t>
-      </w:r>
-      <w:proofErr w:type="spellStart"/>
-      <w:r>
-        <w:rPr>
-          <w:rFonts w:hint="eastAsia"/>
-          <w:b/>
-          <w:sz w:val="24"/>
-          <w:szCs w:val="24"/>
-        </w:rPr>
-        <w:t>MSBuild</w:t>
-      </w:r>
-      <w:proofErr w:type="spellEnd"/>
-      <w:r>
-        <w:rPr>
-          <w:rFonts w:hint="eastAsia"/>
-          <w:b/>
-          <w:sz w:val="24"/>
-          <w:szCs w:val="24"/>
-        </w:rPr>
-        <w:t xml:space="preserve"> script</w:t>
+        <w:t xml:space="preserve"> trial of MSBuild script</w:t>
       </w:r>
     </w:p>
     <w:p>
@@ -8450,8 +7108,6 @@
           <w:szCs w:val="24"/>
         </w:rPr>
       </w:pPr>
-      <w:proofErr w:type="spellStart"/>
-      <w:proofErr w:type="gramStart"/>
       <w:r>
         <w:rPr>
           <w:rFonts w:ascii="NSimSun" w:hAnsi="NSimSun" w:cs="NSimSun"/>
@@ -8483,9 +7139,19 @@
           <w:szCs w:val="19"/>
           <w:highlight w:val="white"/>
         </w:rPr>
-        <w:t>.Write</w:t>
-      </w:r>
-      <w:proofErr w:type="spellEnd"/>
+        <w:t>.Write(</w:t>
+      </w:r>
+      <w:r>
+        <w:rPr>
+          <w:rFonts w:ascii="NSimSun" w:hAnsi="NSimSun" w:cs="NSimSun"/>
+          <w:color w:val="A31515"/>
+          <w:kern w:val="0"/>
+          <w:sz w:val="19"/>
+          <w:szCs w:val="19"/>
+          <w:highlight w:val="white"/>
+        </w:rPr>
+        <w:t>"Hello MSBuild"</w:t>
+      </w:r>
       <w:r>
         <w:rPr>
           <w:rFonts w:ascii="NSimSun" w:hAnsi="NSimSun" w:cs="NSimSun"/>
@@ -8495,53 +7161,6 @@
           <w:szCs w:val="19"/>
           <w:highlight w:val="white"/>
         </w:rPr>
-        <w:t>(</w:t>
-      </w:r>
-      <w:proofErr w:type="gramEnd"/>
-      <w:r>
-        <w:rPr>
-          <w:rFonts w:ascii="NSimSun" w:hAnsi="NSimSun" w:cs="NSimSun"/>
-          <w:color w:val="A31515"/>
-          <w:kern w:val="0"/>
-          <w:sz w:val="19"/>
-          <w:szCs w:val="19"/>
-          <w:highlight w:val="white"/>
-        </w:rPr>
-        <w:t xml:space="preserve">"Hello </w:t>
-      </w:r>
-      <w:proofErr w:type="spellStart"/>
-      <w:r>
-        <w:rPr>
-          <w:rFonts w:ascii="NSimSun" w:hAnsi="NSimSun" w:cs="NSimSun"/>
-          <w:color w:val="A31515"/>
-          <w:kern w:val="0"/>
-          <w:sz w:val="19"/>
-          <w:szCs w:val="19"/>
-          <w:highlight w:val="white"/>
-        </w:rPr>
-        <w:t>MSBuild</w:t>
-      </w:r>
-      <w:proofErr w:type="spellEnd"/>
-      <w:r>
-        <w:rPr>
-          <w:rFonts w:ascii="NSimSun" w:hAnsi="NSimSun" w:cs="NSimSun"/>
-          <w:color w:val="A31515"/>
-          <w:kern w:val="0"/>
-          <w:sz w:val="19"/>
-          <w:szCs w:val="19"/>
-          <w:highlight w:val="white"/>
-        </w:rPr>
-        <w:t>"</w:t>
-      </w:r>
-      <w:r>
-        <w:rPr>
-          <w:rFonts w:ascii="NSimSun" w:hAnsi="NSimSun" w:cs="NSimSun"/>
-          <w:color w:val="000000"/>
-          <w:kern w:val="0"/>
-          <w:sz w:val="19"/>
-          <w:szCs w:val="19"/>
-          <w:highlight w:val="white"/>
-        </w:rPr>
         <w:t>);</w:t>
       </w:r>
     </w:p>
@@ -8573,25 +7192,7 @@
           <w:sz w:val="24"/>
           <w:szCs w:val="24"/>
         </w:rPr>
-        <w:t>rite a build script in notepad, name it *.</w:t>
-      </w:r>
-      <w:proofErr w:type="spellStart"/>
-      <w:r>
-        <w:rPr>
-          <w:rFonts w:hint="eastAsia"/>
-          <w:sz w:val="24"/>
-          <w:szCs w:val="24"/>
-        </w:rPr>
-        <w:t>csproj</w:t>
-      </w:r>
-      <w:proofErr w:type="spellEnd"/>
-      <w:r>
-        <w:rPr>
-          <w:rFonts w:hint="eastAsia"/>
-          <w:sz w:val="24"/>
-          <w:szCs w:val="24"/>
-        </w:rPr>
-        <w:t>, and place it under the project folder</w:t>
+        <w:t>rite a build script in notepad, name it *.csproj, and place it under the project folder</w:t>
       </w:r>
     </w:p>
     <w:p>
@@ -8699,34 +7300,14 @@
         </w:rPr>
         <w:t>“</w:t>
       </w:r>
-      <w:proofErr w:type="spellStart"/>
-      <w:r>
-        <w:rPr>
-          <w:rFonts w:hint="eastAsia"/>
-          <w:sz w:val="24"/>
-          <w:szCs w:val="24"/>
-        </w:rPr>
-        <w:t>msbuild</w:t>
-      </w:r>
-      <w:proofErr w:type="spellEnd"/>
-      <w:r>
-        <w:rPr>
-          <w:rFonts w:hint="eastAsia"/>
-          <w:sz w:val="24"/>
-          <w:szCs w:val="24"/>
-        </w:rPr>
-        <w:t xml:space="preserve"> *.</w:t>
-      </w:r>
-      <w:proofErr w:type="spellStart"/>
-      <w:r>
-        <w:rPr>
-          <w:rFonts w:hint="eastAsia"/>
-          <w:sz w:val="24"/>
-          <w:szCs w:val="24"/>
-        </w:rPr>
-        <w:t>csproj</w:t>
-      </w:r>
-      <w:proofErr w:type="spellEnd"/>
+      <w:r>
+        <w:rPr>
+          <w:rFonts w:hint="eastAsia"/>
+          <w:sz w:val="24"/>
+          <w:szCs w:val="24"/>
+        </w:rPr>
+        <w:t>msbuild *.csproj</w:t>
+      </w:r>
       <w:r>
         <w:rPr>
           <w:sz w:val="24"/>
@@ -9009,6 +7590,18 @@
     <w:p>
       <w:pPr>
         <w:pStyle w:val="a3"/>
+        <w:ind w:left="1260" w:firstLineChars="0" w:firstLine="0"/>
+        <w:jc w:val="left"/>
+        <w:rPr>
+          <w:rFonts w:hint="eastAsia"/>
+          <w:sz w:val="24"/>
+          <w:szCs w:val="24"/>
+        </w:rPr>
+      </w:pPr>
+    </w:p>
+    <w:p>
+      <w:pPr>
+        <w:pStyle w:val="a3"/>
         <w:numPr>
           <w:ilvl w:val="0"/>
           <w:numId w:val="10"/>
@@ -9016,12 +7609,233 @@
         <w:ind w:firstLineChars="0"/>
         <w:jc w:val="left"/>
         <w:rPr>
-          <w:sz w:val="24"/>
-          <w:szCs w:val="24"/>
-        </w:rPr>
-      </w:pPr>
+          <w:rFonts w:hint="eastAsia"/>
+          <w:sz w:val="24"/>
+          <w:szCs w:val="24"/>
+        </w:rPr>
+      </w:pPr>
+      <w:r>
+        <w:rPr>
+          <w:b/>
+          <w:sz w:val="24"/>
+          <w:szCs w:val="24"/>
+        </w:rPr>
+        <w:t>E</w:t>
+      </w:r>
+      <w:r>
+        <w:rPr>
+          <w:rFonts w:hint="eastAsia"/>
+          <w:b/>
+          <w:sz w:val="24"/>
+          <w:szCs w:val="24"/>
+        </w:rPr>
+        <w:t>nable build</w:t>
+      </w:r>
+      <w:r>
+        <w:rPr>
+          <w:rFonts w:hint="eastAsia"/>
+          <w:sz w:val="24"/>
+          <w:szCs w:val="24"/>
+        </w:rPr>
+        <w:t xml:space="preserve"> in TeamCity</w:t>
+      </w:r>
+    </w:p>
+    <w:p>
+      <w:pPr>
+        <w:pStyle w:val="a3"/>
+        <w:numPr>
+          <w:ilvl w:val="1"/>
+          <w:numId w:val="10"/>
+        </w:numPr>
+        <w:ind w:firstLineChars="0"/>
+        <w:jc w:val="left"/>
+        <w:rPr>
+          <w:rFonts w:hint="eastAsia"/>
+          <w:sz w:val="24"/>
+          <w:szCs w:val="24"/>
+        </w:rPr>
+      </w:pPr>
+      <w:r>
+        <w:rPr>
+          <w:sz w:val="24"/>
+          <w:szCs w:val="24"/>
+        </w:rPr>
+        <w:t>F</w:t>
+      </w:r>
+      <w:r>
+        <w:rPr>
+          <w:rFonts w:hint="eastAsia"/>
+          <w:sz w:val="24"/>
+          <w:szCs w:val="24"/>
+        </w:rPr>
+        <w:t>irst obstacle, no compatible build agent for the VS C# projects</w:t>
+      </w:r>
+    </w:p>
+    <w:p>
+      <w:pPr>
+        <w:pStyle w:val="a3"/>
+        <w:ind w:left="840" w:firstLineChars="0" w:firstLine="0"/>
+        <w:jc w:val="left"/>
+        <w:rPr>
+          <w:rFonts w:hint="eastAsia"/>
+          <w:sz w:val="24"/>
+          <w:szCs w:val="24"/>
+        </w:rPr>
+      </w:pPr>
+      <w:r>
+        <w:rPr>
+          <w:rFonts w:hint="eastAsia"/>
+          <w:noProof/>
+          <w:sz w:val="24"/>
+          <w:szCs w:val="24"/>
+        </w:rPr>
+        <w:drawing>
+          <wp:inline distT="0" distB="0" distL="0" distR="0">
+            <wp:extent cx="5543550" cy="1375946"/>
+            <wp:effectExtent l="0" t="0" r="0" b="0"/>
+            <wp:docPr id="24" name="图片 24"/>
+            <wp:cNvGraphicFramePr>
+              <a:graphicFrameLocks xmlns:a="http://schemas.openxmlformats.org/drawingml/2006/main" noChangeAspect="1"/>
+            </wp:cNvGraphicFramePr>
+            <a:graphic xmlns:a="http://schemas.openxmlformats.org/drawingml/2006/main">
+              <a:graphicData uri="http://schemas.openxmlformats.org/drawingml/2006/picture">
+                <pic:pic xmlns:pic="http://schemas.openxmlformats.org/drawingml/2006/picture">
+                  <pic:nvPicPr>
+                    <pic:cNvPr id="0" name="Picture 7"/>
+                    <pic:cNvPicPr>
+                      <a:picLocks noChangeAspect="1" noChangeArrowheads="1"/>
+                    </pic:cNvPicPr>
+                  </pic:nvPicPr>
+                  <pic:blipFill>
+                    <a:blip r:embed="rId37">
+                      <a:extLst>
+                        <a:ext uri="{28A0092B-C50C-407E-A947-70E740481C1C}">
+                          <a14:useLocalDpi xmlns:a14="http://schemas.microsoft.com/office/drawing/2010/main" val="0"/>
+                        </a:ext>
+                      </a:extLst>
+                    </a:blip>
+                    <a:srcRect/>
+                    <a:stretch>
+                      <a:fillRect/>
+                    </a:stretch>
+                  </pic:blipFill>
+                  <pic:spPr bwMode="auto">
+                    <a:xfrm>
+                      <a:off x="0" y="0"/>
+                      <a:ext cx="5543550" cy="1375946"/>
+                    </a:xfrm>
+                    <a:prstGeom prst="rect">
+                      <a:avLst/>
+                    </a:prstGeom>
+                    <a:noFill/>
+                    <a:ln>
+                      <a:noFill/>
+                    </a:ln>
+                  </pic:spPr>
+                </pic:pic>
+              </a:graphicData>
+            </a:graphic>
+          </wp:inline>
+        </w:drawing>
+      </w:r>
+    </w:p>
+    <w:p>
+      <w:pPr>
+        <w:pStyle w:val="a3"/>
+        <w:numPr>
+          <w:ilvl w:val="1"/>
+          <w:numId w:val="10"/>
+        </w:numPr>
+        <w:ind w:firstLineChars="0"/>
+        <w:jc w:val="left"/>
+        <w:rPr>
+          <w:rFonts w:hint="eastAsia"/>
+          <w:sz w:val="24"/>
+          <w:szCs w:val="24"/>
+        </w:rPr>
+      </w:pPr>
+      <w:r>
+        <w:rPr>
+          <w:sz w:val="24"/>
+          <w:szCs w:val="24"/>
+        </w:rPr>
+        <w:t>T</w:t>
+      </w:r>
+      <w:r>
+        <w:rPr>
+          <w:rFonts w:hint="eastAsia"/>
+          <w:sz w:val="24"/>
+          <w:szCs w:val="24"/>
+        </w:rPr>
+        <w:t xml:space="preserve">o solve it, open </w:t>
+      </w:r>
+      <w:r>
+        <w:rPr>
+          <w:sz w:val="24"/>
+          <w:szCs w:val="24"/>
+        </w:rPr>
+        <w:t>\BuildAgent\conf\buildAgent.properties</w:t>
+      </w:r>
+      <w:r>
+        <w:rPr>
+          <w:rFonts w:hint="eastAsia"/>
+          <w:sz w:val="24"/>
+          <w:szCs w:val="24"/>
+        </w:rPr>
+        <w:t xml:space="preserve"> in notepad, add one line then save:</w:t>
+      </w:r>
       <w:bookmarkStart w:id="2" w:name="_GoBack"/>
       <w:bookmarkEnd w:id="2"/>
+    </w:p>
+    <w:p>
+      <w:pPr>
+        <w:pStyle w:val="a3"/>
+        <w:ind w:left="840" w:firstLineChars="0" w:firstLine="0"/>
+        <w:jc w:val="left"/>
+        <w:rPr>
+          <w:rFonts w:hint="eastAsia"/>
+          <w:sz w:val="24"/>
+          <w:szCs w:val="24"/>
+        </w:rPr>
+      </w:pPr>
+      <w:r>
+        <w:rPr>
+          <w:sz w:val="24"/>
+          <w:szCs w:val="24"/>
+        </w:rPr>
+        <w:t>MSBuildTools12.0_x64_Path=C\:\\Windows\\Microsoft.NET\\Framework64\\v4.0.30319\\MSBuild.exe</w:t>
+      </w:r>
+    </w:p>
+    <w:p>
+      <w:pPr>
+        <w:pStyle w:val="a3"/>
+        <w:numPr>
+          <w:ilvl w:val="1"/>
+          <w:numId w:val="10"/>
+        </w:numPr>
+        <w:ind w:firstLineChars="0"/>
+        <w:jc w:val="left"/>
+        <w:rPr>
+          <w:rFonts w:hint="eastAsia"/>
+          <w:sz w:val="24"/>
+          <w:szCs w:val="24"/>
+        </w:rPr>
+      </w:pPr>
+    </w:p>
+    <w:p>
+      <w:pPr>
+        <w:pStyle w:val="a3"/>
+        <w:numPr>
+          <w:ilvl w:val="0"/>
+          <w:numId w:val="10"/>
+        </w:numPr>
+        <w:ind w:firstLineChars="0"/>
+        <w:jc w:val="left"/>
+        <w:rPr>
+          <w:sz w:val="24"/>
+          <w:szCs w:val="24"/>
+        </w:rPr>
+      </w:pPr>
     </w:p>
     <w:sectPr>
       <w:pgSz w:w="11906" w:h="16838"/>

</xml_diff>

<commit_message>
finished trial of triggering build with repository change in teamcity, updated in CI_Notes.docx
</commit_message>
<xml_diff>
--- a/CI_Notes.docx
+++ b/CI_Notes.docx
@@ -268,7 +268,25 @@
           <w:sz w:val="24"/>
           <w:szCs w:val="24"/>
         </w:rPr>
-        <w:t>hat protocol had been applied on existing Git server?</w:t>
+        <w:t xml:space="preserve">hat protocol had been applied on existing </w:t>
+      </w:r>
+      <w:proofErr w:type="spellStart"/>
+      <w:r>
+        <w:rPr>
+          <w:rFonts w:hint="eastAsia"/>
+          <w:sz w:val="24"/>
+          <w:szCs w:val="24"/>
+        </w:rPr>
+        <w:t>Git</w:t>
+      </w:r>
+      <w:proofErr w:type="spellEnd"/>
+      <w:r>
+        <w:rPr>
+          <w:rFonts w:hint="eastAsia"/>
+          <w:sz w:val="24"/>
+          <w:szCs w:val="24"/>
+        </w:rPr>
+        <w:t xml:space="preserve"> server?</w:t>
       </w:r>
     </w:p>
     <w:p>
@@ -298,7 +316,25 @@
           <w:sz w:val="24"/>
           <w:szCs w:val="24"/>
         </w:rPr>
-        <w:t>re we using internal server or external hosting server like GitHub?</w:t>
+        <w:t xml:space="preserve">re we using internal server or external hosting server like </w:t>
+      </w:r>
+      <w:proofErr w:type="spellStart"/>
+      <w:r>
+        <w:rPr>
+          <w:rFonts w:hint="eastAsia"/>
+          <w:sz w:val="24"/>
+          <w:szCs w:val="24"/>
+        </w:rPr>
+        <w:t>GitHub</w:t>
+      </w:r>
+      <w:proofErr w:type="spellEnd"/>
+      <w:r>
+        <w:rPr>
+          <w:rFonts w:hint="eastAsia"/>
+          <w:sz w:val="24"/>
+          <w:szCs w:val="24"/>
+        </w:rPr>
+        <w:t>?</w:t>
       </w:r>
     </w:p>
     <w:p>
@@ -374,18 +410,68 @@
           <w:sz w:val="24"/>
           <w:szCs w:val="24"/>
         </w:rPr>
-        <w:t xml:space="preserve"> for Git, Cygwin &amp; msysGit?</w:t>
-      </w:r>
-    </w:p>
-    <w:p>
-      <w:pPr>
-        <w:jc w:val="left"/>
-      </w:pPr>
-      <w:r>
-        <w:rPr>
-          <w:rFonts w:hint="eastAsia"/>
-        </w:rPr>
-        <w:t>Cygwin is a Linux shell, msysGit is a Windows shell.</w:t>
+        <w:t xml:space="preserve"> for </w:t>
+      </w:r>
+      <w:proofErr w:type="spellStart"/>
+      <w:r>
+        <w:rPr>
+          <w:rFonts w:hint="eastAsia"/>
+          <w:sz w:val="24"/>
+          <w:szCs w:val="24"/>
+        </w:rPr>
+        <w:t>Git</w:t>
+      </w:r>
+      <w:proofErr w:type="spellEnd"/>
+      <w:r>
+        <w:rPr>
+          <w:rFonts w:hint="eastAsia"/>
+          <w:sz w:val="24"/>
+          <w:szCs w:val="24"/>
+        </w:rPr>
+        <w:t xml:space="preserve">, Cygwin &amp; </w:t>
+      </w:r>
+      <w:proofErr w:type="spellStart"/>
+      <w:r>
+        <w:rPr>
+          <w:rFonts w:hint="eastAsia"/>
+          <w:sz w:val="24"/>
+          <w:szCs w:val="24"/>
+        </w:rPr>
+        <w:t>msysGit</w:t>
+      </w:r>
+      <w:proofErr w:type="spellEnd"/>
+      <w:r>
+        <w:rPr>
+          <w:rFonts w:hint="eastAsia"/>
+          <w:sz w:val="24"/>
+          <w:szCs w:val="24"/>
+        </w:rPr>
+        <w:t>?</w:t>
+      </w:r>
+    </w:p>
+    <w:p>
+      <w:pPr>
+        <w:jc w:val="left"/>
+      </w:pPr>
+      <w:r>
+        <w:rPr>
+          <w:rFonts w:hint="eastAsia"/>
+        </w:rPr>
+        <w:t xml:space="preserve">Cygwin is a Linux shell, </w:t>
+      </w:r>
+      <w:proofErr w:type="spellStart"/>
+      <w:r>
+        <w:rPr>
+          <w:rFonts w:hint="eastAsia"/>
+        </w:rPr>
+        <w:t>msysGit</w:t>
+      </w:r>
+      <w:proofErr w:type="spellEnd"/>
+      <w:r>
+        <w:rPr>
+          <w:rFonts w:hint="eastAsia"/>
+        </w:rPr>
+        <w:t xml:space="preserve"> is a Windows shell.</w:t>
       </w:r>
     </w:p>
     <w:p>
@@ -441,6 +527,7 @@
         </w:rPr>
         <w:t xml:space="preserve"> </w:t>
       </w:r>
+      <w:proofErr w:type="spellStart"/>
       <w:r>
         <w:rPr>
           <w:rFonts w:hint="eastAsia"/>
@@ -450,6 +537,7 @@
         </w:rPr>
         <w:t>msysGit</w:t>
       </w:r>
+      <w:proofErr w:type="spellEnd"/>
       <w:r>
         <w:rPr>
           <w:rFonts w:hint="eastAsia"/>
@@ -494,12 +582,14 @@
             <w:pPr>
               <w:jc w:val="left"/>
             </w:pPr>
+            <w:proofErr w:type="spellStart"/>
             <w:r>
               <w:rPr>
                 <w:rFonts w:hint="eastAsia"/>
               </w:rPr>
               <w:t>msysGit</w:t>
             </w:r>
+            <w:proofErr w:type="spellEnd"/>
           </w:p>
         </w:tc>
       </w:tr>
@@ -595,7 +685,39 @@
                 <w:rFonts w:hint="eastAsia"/>
                 <w:b/>
               </w:rPr>
-              <w:t>rovide visual shell TortoiseGit which integrated msysGit and windows file management</w:t>
+              <w:t xml:space="preserve">rovide visual shell </w:t>
+            </w:r>
+            <w:proofErr w:type="spellStart"/>
+            <w:r>
+              <w:rPr>
+                <w:rFonts w:hint="eastAsia"/>
+                <w:b/>
+              </w:rPr>
+              <w:t>TortoiseGit</w:t>
+            </w:r>
+            <w:proofErr w:type="spellEnd"/>
+            <w:r>
+              <w:rPr>
+                <w:rFonts w:hint="eastAsia"/>
+                <w:b/>
+              </w:rPr>
+              <w:t xml:space="preserve"> which integrated </w:t>
+            </w:r>
+            <w:proofErr w:type="spellStart"/>
+            <w:r>
+              <w:rPr>
+                <w:rFonts w:hint="eastAsia"/>
+                <w:b/>
+              </w:rPr>
+              <w:t>msysGit</w:t>
+            </w:r>
+            <w:proofErr w:type="spellEnd"/>
+            <w:r>
+              <w:rPr>
+                <w:rFonts w:hint="eastAsia"/>
+                <w:b/>
+              </w:rPr>
+              <w:t xml:space="preserve"> and windows file management</w:t>
             </w:r>
           </w:p>
         </w:tc>
@@ -730,7 +852,21 @@
         <w:rPr>
           <w:rFonts w:hint="eastAsia"/>
         </w:rPr>
-        <w:t>erver repository can set up authentication (Gerrit).</w:t>
+        <w:t>erver repository can set up authentication (</w:t>
+      </w:r>
+      <w:proofErr w:type="spellStart"/>
+      <w:r>
+        <w:rPr>
+          <w:rFonts w:hint="eastAsia"/>
+        </w:rPr>
+        <w:t>Gerrit</w:t>
+      </w:r>
+      <w:proofErr w:type="spellEnd"/>
+      <w:r>
+        <w:rPr>
+          <w:rFonts w:hint="eastAsia"/>
+        </w:rPr>
+        <w:t>).</w:t>
       </w:r>
     </w:p>
     <w:p>
@@ -782,18 +918,64 @@
           <w:sz w:val="24"/>
           <w:szCs w:val="24"/>
         </w:rPr>
-        <w:t xml:space="preserve"> used in Git?</w:t>
-      </w:r>
-    </w:p>
-    <w:p>
-      <w:pPr>
-        <w:jc w:val="left"/>
-      </w:pPr>
-      <w:r>
-        <w:rPr>
-          <w:rFonts w:hint="eastAsia"/>
-        </w:rPr>
-        <w:t>Make it easier for CVS &amp; SVN users to use CVS/SVN alike command in Git.</w:t>
+        <w:t xml:space="preserve"> used in </w:t>
+      </w:r>
+      <w:proofErr w:type="spellStart"/>
+      <w:r>
+        <w:rPr>
+          <w:rFonts w:hint="eastAsia"/>
+          <w:sz w:val="24"/>
+          <w:szCs w:val="24"/>
+        </w:rPr>
+        <w:t>Git</w:t>
+      </w:r>
+      <w:proofErr w:type="spellEnd"/>
+      <w:r>
+        <w:rPr>
+          <w:rFonts w:hint="eastAsia"/>
+          <w:sz w:val="24"/>
+          <w:szCs w:val="24"/>
+        </w:rPr>
+        <w:t>?</w:t>
+      </w:r>
+    </w:p>
+    <w:p>
+      <w:pPr>
+        <w:jc w:val="left"/>
+      </w:pPr>
+      <w:r>
+        <w:rPr>
+          <w:rFonts w:hint="eastAsia"/>
+        </w:rPr>
+        <w:t xml:space="preserve">Make it easier for CVS &amp; SVN users to use CVS/SVN </w:t>
+      </w:r>
+      <w:proofErr w:type="gramStart"/>
+      <w:r>
+        <w:rPr>
+          <w:rFonts w:hint="eastAsia"/>
+        </w:rPr>
+        <w:t>alike</w:t>
+      </w:r>
+      <w:proofErr w:type="gramEnd"/>
+      <w:r>
+        <w:rPr>
+          <w:rFonts w:hint="eastAsia"/>
+        </w:rPr>
+        <w:t xml:space="preserve"> command in </w:t>
+      </w:r>
+      <w:proofErr w:type="spellStart"/>
+      <w:r>
+        <w:rPr>
+          <w:rFonts w:hint="eastAsia"/>
+        </w:rPr>
+        <w:t>Git</w:t>
+      </w:r>
+      <w:proofErr w:type="spellEnd"/>
+      <w:r>
+        <w:rPr>
+          <w:rFonts w:hint="eastAsia"/>
+        </w:rPr>
+        <w:t>.</w:t>
       </w:r>
     </w:p>
     <w:p>
@@ -844,18 +1026,92 @@
       <w:pPr>
         <w:jc w:val="left"/>
       </w:pPr>
-      <w:r>
-        <w:rPr>
-          <w:rFonts w:hint="eastAsia"/>
-        </w:rPr>
-        <w:t>git init / git add / git commit</w:t>
-      </w:r>
-      <w:r>
-        <w:rPr>
-          <w:rFonts w:hint="eastAsia"/>
-        </w:rPr>
-        <w:t xml:space="preserve"> / git config</w:t>
-      </w:r>
+      <w:proofErr w:type="spellStart"/>
+      <w:proofErr w:type="gramStart"/>
+      <w:r>
+        <w:rPr>
+          <w:rFonts w:hint="eastAsia"/>
+        </w:rPr>
+        <w:t>git</w:t>
+      </w:r>
+      <w:proofErr w:type="spellEnd"/>
+      <w:proofErr w:type="gramEnd"/>
+      <w:r>
+        <w:rPr>
+          <w:rFonts w:hint="eastAsia"/>
+        </w:rPr>
+        <w:t xml:space="preserve"> </w:t>
+      </w:r>
+      <w:proofErr w:type="spellStart"/>
+      <w:r>
+        <w:rPr>
+          <w:rFonts w:hint="eastAsia"/>
+        </w:rPr>
+        <w:t>init</w:t>
+      </w:r>
+      <w:proofErr w:type="spellEnd"/>
+      <w:r>
+        <w:rPr>
+          <w:rFonts w:hint="eastAsia"/>
+        </w:rPr>
+        <w:t xml:space="preserve"> / </w:t>
+      </w:r>
+      <w:proofErr w:type="spellStart"/>
+      <w:r>
+        <w:rPr>
+          <w:rFonts w:hint="eastAsia"/>
+        </w:rPr>
+        <w:t>git</w:t>
+      </w:r>
+      <w:proofErr w:type="spellEnd"/>
+      <w:r>
+        <w:rPr>
+          <w:rFonts w:hint="eastAsia"/>
+        </w:rPr>
+        <w:t xml:space="preserve"> add / </w:t>
+      </w:r>
+      <w:proofErr w:type="spellStart"/>
+      <w:r>
+        <w:rPr>
+          <w:rFonts w:hint="eastAsia"/>
+        </w:rPr>
+        <w:t>git</w:t>
+      </w:r>
+      <w:proofErr w:type="spellEnd"/>
+      <w:r>
+        <w:rPr>
+          <w:rFonts w:hint="eastAsia"/>
+        </w:rPr>
+        <w:t xml:space="preserve"> commit</w:t>
+      </w:r>
+      <w:r>
+        <w:rPr>
+          <w:rFonts w:hint="eastAsia"/>
+        </w:rPr>
+        <w:t xml:space="preserve"> / </w:t>
+      </w:r>
+      <w:proofErr w:type="spellStart"/>
+      <w:r>
+        <w:rPr>
+          <w:rFonts w:hint="eastAsia"/>
+        </w:rPr>
+        <w:t>git</w:t>
+      </w:r>
+      <w:proofErr w:type="spellEnd"/>
+      <w:r>
+        <w:rPr>
+          <w:rFonts w:hint="eastAsia"/>
+        </w:rPr>
+        <w:t xml:space="preserve"> </w:t>
+      </w:r>
+      <w:proofErr w:type="spellStart"/>
+      <w:r>
+        <w:rPr>
+          <w:rFonts w:hint="eastAsia"/>
+        </w:rPr>
+        <w:t>config</w:t>
+      </w:r>
+      <w:proofErr w:type="spellEnd"/>
     </w:p>
     <w:p>
       <w:pPr>
@@ -906,8 +1162,18 @@
           <w:sz w:val="24"/>
           <w:szCs w:val="24"/>
         </w:rPr>
-        <w:t xml:space="preserve"> in Git</w:t>
-      </w:r>
+        <w:t xml:space="preserve"> in </w:t>
+      </w:r>
+      <w:proofErr w:type="spellStart"/>
+      <w:r>
+        <w:rPr>
+          <w:rFonts w:hint="eastAsia"/>
+          <w:sz w:val="24"/>
+          <w:szCs w:val="24"/>
+        </w:rPr>
+        <w:t>Git</w:t>
+      </w:r>
+      <w:proofErr w:type="spellEnd"/>
     </w:p>
     <w:p>
       <w:pPr>
@@ -1010,13 +1276,23 @@
         </w:rPr>
         <w:t xml:space="preserve"> of </w:t>
       </w:r>
-      <w:r>
-        <w:rPr>
-          <w:rFonts w:hint="eastAsia"/>
-          <w:sz w:val="24"/>
-          <w:szCs w:val="24"/>
-        </w:rPr>
-        <w:t xml:space="preserve">Git </w:t>
+      <w:proofErr w:type="spellStart"/>
+      <w:r>
+        <w:rPr>
+          <w:rFonts w:hint="eastAsia"/>
+          <w:sz w:val="24"/>
+          <w:szCs w:val="24"/>
+        </w:rPr>
+        <w:t>Git</w:t>
+      </w:r>
+      <w:proofErr w:type="spellEnd"/>
+      <w:r>
+        <w:rPr>
+          <w:rFonts w:hint="eastAsia"/>
+          <w:sz w:val="24"/>
+          <w:szCs w:val="24"/>
+        </w:rPr>
+        <w:t xml:space="preserve"> </w:t>
       </w:r>
       <w:r>
         <w:rPr>
@@ -1168,7 +1444,25 @@
           <w:sz w:val="24"/>
           <w:szCs w:val="24"/>
         </w:rPr>
-        <w:t xml:space="preserve"> to mark submitting in Git?</w:t>
+        <w:t xml:space="preserve"> to mark submitting in </w:t>
+      </w:r>
+      <w:proofErr w:type="spellStart"/>
+      <w:r>
+        <w:rPr>
+          <w:rFonts w:hint="eastAsia"/>
+          <w:sz w:val="24"/>
+          <w:szCs w:val="24"/>
+        </w:rPr>
+        <w:t>Git</w:t>
+      </w:r>
+      <w:proofErr w:type="spellEnd"/>
+      <w:r>
+        <w:rPr>
+          <w:rFonts w:hint="eastAsia"/>
+          <w:sz w:val="24"/>
+          <w:szCs w:val="24"/>
+        </w:rPr>
+        <w:t>?</w:t>
       </w:r>
     </w:p>
     <w:p>
@@ -1240,8 +1534,18 @@
           <w:sz w:val="24"/>
           <w:szCs w:val="24"/>
         </w:rPr>
-        <w:t xml:space="preserve"> for Git</w:t>
-      </w:r>
+        <w:t xml:space="preserve"> for </w:t>
+      </w:r>
+      <w:proofErr w:type="spellStart"/>
+      <w:r>
+        <w:rPr>
+          <w:rFonts w:hint="eastAsia"/>
+          <w:sz w:val="24"/>
+          <w:szCs w:val="24"/>
+        </w:rPr>
+        <w:t>Git</w:t>
+      </w:r>
+      <w:proofErr w:type="spellEnd"/>
     </w:p>
     <w:p>
       <w:pPr>
@@ -1260,7 +1564,49 @@
         <w:rPr>
           <w:rFonts w:hint="eastAsia"/>
         </w:rPr>
-        <w:t xml:space="preserve">hy not use gitk, gitg, qgit? </w:t>
+        <w:t xml:space="preserve">hy not use </w:t>
+      </w:r>
+      <w:proofErr w:type="spellStart"/>
+      <w:r>
+        <w:rPr>
+          <w:rFonts w:hint="eastAsia"/>
+        </w:rPr>
+        <w:t>gitk</w:t>
+      </w:r>
+      <w:proofErr w:type="spellEnd"/>
+      <w:r>
+        <w:rPr>
+          <w:rFonts w:hint="eastAsia"/>
+        </w:rPr>
+        <w:t xml:space="preserve">, </w:t>
+      </w:r>
+      <w:proofErr w:type="spellStart"/>
+      <w:r>
+        <w:rPr>
+          <w:rFonts w:hint="eastAsia"/>
+        </w:rPr>
+        <w:t>gitg</w:t>
+      </w:r>
+      <w:proofErr w:type="spellEnd"/>
+      <w:r>
+        <w:rPr>
+          <w:rFonts w:hint="eastAsia"/>
+        </w:rPr>
+        <w:t xml:space="preserve">, </w:t>
+      </w:r>
+      <w:proofErr w:type="spellStart"/>
+      <w:r>
+        <w:rPr>
+          <w:rFonts w:hint="eastAsia"/>
+        </w:rPr>
+        <w:t>qgit</w:t>
+      </w:r>
+      <w:proofErr w:type="spellEnd"/>
+      <w:r>
+        <w:rPr>
+          <w:rFonts w:hint="eastAsia"/>
+        </w:rPr>
+        <w:t xml:space="preserve">? </w:t>
       </w:r>
       <w:r>
         <w:t>–</w:t>
@@ -1295,7 +1641,21 @@
         <w:rPr>
           <w:rFonts w:hint="eastAsia"/>
         </w:rPr>
-        <w:t xml:space="preserve">hy choose TortoiseGit? </w:t>
+        <w:t xml:space="preserve">hy choose </w:t>
+      </w:r>
+      <w:proofErr w:type="spellStart"/>
+      <w:r>
+        <w:rPr>
+          <w:rFonts w:hint="eastAsia"/>
+        </w:rPr>
+        <w:t>TortoiseGit</w:t>
+      </w:r>
+      <w:proofErr w:type="spellEnd"/>
+      <w:r>
+        <w:rPr>
+          <w:rFonts w:hint="eastAsia"/>
+        </w:rPr>
+        <w:t xml:space="preserve">? </w:t>
       </w:r>
       <w:r>
         <w:t>–</w:t>
@@ -1304,7 +1664,21 @@
         <w:rPr>
           <w:rFonts w:hint="eastAsia"/>
         </w:rPr>
-        <w:t xml:space="preserve"> Familiar to SVN users; free SW in windows; easy to port SVN repository to Git.</w:t>
+        <w:t xml:space="preserve"> Familiar to SVN users; free SW in windows; easy to port SVN repository to </w:t>
+      </w:r>
+      <w:proofErr w:type="spellStart"/>
+      <w:r>
+        <w:rPr>
+          <w:rFonts w:hint="eastAsia"/>
+        </w:rPr>
+        <w:t>Git</w:t>
+      </w:r>
+      <w:proofErr w:type="spellEnd"/>
+      <w:r>
+        <w:rPr>
+          <w:rFonts w:hint="eastAsia"/>
+        </w:rPr>
+        <w:t>.</w:t>
       </w:r>
     </w:p>
     <w:p>
@@ -1323,6 +1697,7 @@
         </w:rPr>
         <w:t xml:space="preserve">Install </w:t>
       </w:r>
+      <w:proofErr w:type="spellStart"/>
       <w:r>
         <w:rPr>
           <w:rFonts w:hint="eastAsia"/>
@@ -1330,6 +1705,7 @@
         </w:rPr>
         <w:t>TortoiseGit</w:t>
       </w:r>
+      <w:proofErr w:type="spellEnd"/>
     </w:p>
     <w:p>
       <w:pPr>
@@ -1362,7 +1738,21 @@
         <w:rPr>
           <w:rFonts w:hint="eastAsia"/>
         </w:rPr>
-        <w:t xml:space="preserve">, prerequisites: Windows Installer and Git for Windows. </w:t>
+        <w:t xml:space="preserve">, prerequisites: Windows Installer and </w:t>
+      </w:r>
+      <w:proofErr w:type="spellStart"/>
+      <w:r>
+        <w:rPr>
+          <w:rFonts w:hint="eastAsia"/>
+        </w:rPr>
+        <w:t>Git</w:t>
+      </w:r>
+      <w:proofErr w:type="spellEnd"/>
+      <w:r>
+        <w:rPr>
+          <w:rFonts w:hint="eastAsia"/>
+        </w:rPr>
+        <w:t xml:space="preserve"> for Windows. </w:t>
       </w:r>
       <w:r>
         <w:t>C</w:t>
@@ -1371,7 +1761,21 @@
         <w:rPr>
           <w:rFonts w:hint="eastAsia"/>
         </w:rPr>
-        <w:t xml:space="preserve">heck if the computer already installed Windows Installer: run-&gt;command window-&gt;msiexec. </w:t>
+        <w:t>heck if the computer already installed Windows Installer: run-&gt;command window-&gt;</w:t>
+      </w:r>
+      <w:proofErr w:type="spellStart"/>
+      <w:r>
+        <w:rPr>
+          <w:rFonts w:hint="eastAsia"/>
+        </w:rPr>
+        <w:t>msiexec</w:t>
+      </w:r>
+      <w:proofErr w:type="spellEnd"/>
+      <w:r>
+        <w:rPr>
+          <w:rFonts w:hint="eastAsia"/>
+        </w:rPr>
+        <w:t xml:space="preserve">. </w:t>
       </w:r>
     </w:p>
     <w:p>
@@ -1425,7 +1829,21 @@
         <w:rPr>
           <w:rFonts w:hint="eastAsia"/>
         </w:rPr>
-        <w:t>efer to instruction in Youdao notes.</w:t>
+        <w:t xml:space="preserve">efer to instruction in </w:t>
+      </w:r>
+      <w:proofErr w:type="spellStart"/>
+      <w:r>
+        <w:rPr>
+          <w:rFonts w:hint="eastAsia"/>
+        </w:rPr>
+        <w:t>Youdao</w:t>
+      </w:r>
+      <w:proofErr w:type="spellEnd"/>
+      <w:r>
+        <w:rPr>
+          <w:rFonts w:hint="eastAsia"/>
+        </w:rPr>
+        <w:t xml:space="preserve"> notes.</w:t>
       </w:r>
     </w:p>
     <w:p>
@@ -1444,6 +1862,7 @@
         </w:rPr>
         <w:t xml:space="preserve">Install </w:t>
       </w:r>
+      <w:proofErr w:type="spellStart"/>
       <w:r>
         <w:rPr>
           <w:rFonts w:hint="eastAsia"/>
@@ -1451,6 +1870,7 @@
         </w:rPr>
         <w:t>gitk</w:t>
       </w:r>
+      <w:proofErr w:type="spellEnd"/>
     </w:p>
     <w:p>
       <w:pPr>
@@ -1474,20 +1894,50 @@
       <w:r>
         <w:t>“</w:t>
       </w:r>
-      <w:r>
-        <w:rPr>
-          <w:rFonts w:hint="eastAsia"/>
-        </w:rPr>
-        <w:t xml:space="preserve">tcl </w:t>
+      <w:proofErr w:type="spellStart"/>
+      <w:r>
+        <w:rPr>
+          <w:rFonts w:hint="eastAsia"/>
+        </w:rPr>
+        <w:t>tcl</w:t>
+      </w:r>
+      <w:proofErr w:type="spellEnd"/>
+      <w:r>
+        <w:rPr>
+          <w:rFonts w:hint="eastAsia"/>
+        </w:rPr>
+        <w:t xml:space="preserve"> </w:t>
       </w:r>
       <w:r>
         <w:t>–</w:t>
       </w:r>
-      <w:r>
-        <w:rPr>
-          <w:rFonts w:hint="eastAsia"/>
-        </w:rPr>
-        <w:t>tk: Tcl X11 toolkit</w:t>
+      <w:proofErr w:type="spellStart"/>
+      <w:r>
+        <w:rPr>
+          <w:rFonts w:hint="eastAsia"/>
+        </w:rPr>
+        <w:t>tk</w:t>
+      </w:r>
+      <w:proofErr w:type="spellEnd"/>
+      <w:r>
+        <w:rPr>
+          <w:rFonts w:hint="eastAsia"/>
+        </w:rPr>
+        <w:t xml:space="preserve">: </w:t>
+      </w:r>
+      <w:proofErr w:type="spellStart"/>
+      <w:r>
+        <w:rPr>
+          <w:rFonts w:hint="eastAsia"/>
+        </w:rPr>
+        <w:t>Tcl</w:t>
+      </w:r>
+      <w:proofErr w:type="spellEnd"/>
+      <w:r>
+        <w:rPr>
+          <w:rFonts w:hint="eastAsia"/>
+        </w:rPr>
+        <w:t xml:space="preserve"> X11 toolkit</w:t>
       </w:r>
       <w:r>
         <w:t>”</w:t>
@@ -1536,8 +1986,13 @@
         </w:rPr>
         <w:t xml:space="preserve"> </w:t>
       </w:r>
-      <w:r>
-        <w:t xml:space="preserve">ActiveTcl Community Edition </w:t>
+      <w:proofErr w:type="spellStart"/>
+      <w:r>
+        <w:t>ActiveTcl</w:t>
+      </w:r>
+      <w:proofErr w:type="spellEnd"/>
+      <w:r>
+        <w:t xml:space="preserve"> Community Edition </w:t>
       </w:r>
       <w:r>
         <w:rPr>
@@ -1679,6 +2134,7 @@
         </w:rPr>
         <w:t xml:space="preserve">roubleshooting of running </w:t>
       </w:r>
+      <w:proofErr w:type="spellStart"/>
       <w:r>
         <w:rPr>
           <w:rFonts w:hint="eastAsia"/>
@@ -1686,6 +2142,7 @@
         </w:rPr>
         <w:t>gitk</w:t>
       </w:r>
+      <w:proofErr w:type="spellEnd"/>
     </w:p>
     <w:p>
       <w:pPr>
@@ -1713,7 +2170,21 @@
         <w:rPr>
           <w:rFonts w:hint="eastAsia"/>
         </w:rPr>
-        <w:t xml:space="preserve">$ gitk </w:t>
+        <w:t xml:space="preserve">$ </w:t>
+      </w:r>
+      <w:proofErr w:type="spellStart"/>
+      <w:r>
+        <w:rPr>
+          <w:rFonts w:hint="eastAsia"/>
+        </w:rPr>
+        <w:t>gitk</w:t>
+      </w:r>
+      <w:proofErr w:type="spellEnd"/>
+      <w:r>
+        <w:rPr>
+          <w:rFonts w:hint="eastAsia"/>
+        </w:rPr>
+        <w:t xml:space="preserve"> </w:t>
       </w:r>
       <w:r>
         <w:t>–</w:t>
@@ -1813,12 +2284,14 @@
       <w:r>
         <w:t>“</w:t>
       </w:r>
+      <w:proofErr w:type="spellStart"/>
       <w:r>
         <w:rPr>
           <w:rFonts w:hint="eastAsia"/>
         </w:rPr>
         <w:t>XInit</w:t>
       </w:r>
+      <w:proofErr w:type="spellEnd"/>
       <w:r>
         <w:t>”</w:t>
       </w:r>
@@ -1831,12 +2304,14 @@
       <w:r>
         <w:t>“</w:t>
       </w:r>
+      <w:proofErr w:type="spellStart"/>
       <w:r>
         <w:rPr>
           <w:rFonts w:hint="eastAsia"/>
         </w:rPr>
         <w:t>XInit</w:t>
       </w:r>
+      <w:proofErr w:type="spellEnd"/>
       <w:r>
         <w:t>”</w:t>
       </w:r>
@@ -1871,7 +2346,21 @@
         <w:rPr>
           <w:rFonts w:hint="eastAsia"/>
         </w:rPr>
-        <w:t>efer to Youdao notes for details.</w:t>
+        <w:t xml:space="preserve">efer to </w:t>
+      </w:r>
+      <w:proofErr w:type="spellStart"/>
+      <w:r>
+        <w:rPr>
+          <w:rFonts w:hint="eastAsia"/>
+        </w:rPr>
+        <w:t>Youdao</w:t>
+      </w:r>
+      <w:proofErr w:type="spellEnd"/>
+      <w:r>
+        <w:rPr>
+          <w:rFonts w:hint="eastAsia"/>
+        </w:rPr>
+        <w:t xml:space="preserve"> notes for details.</w:t>
       </w:r>
     </w:p>
     <w:p>
@@ -1916,7 +2405,25 @@
           <w:sz w:val="24"/>
           <w:szCs w:val="24"/>
         </w:rPr>
-        <w:t xml:space="preserve"> supported in Git and the corresponding URL</w:t>
+        <w:t xml:space="preserve"> supported in </w:t>
+      </w:r>
+      <w:proofErr w:type="spellStart"/>
+      <w:r>
+        <w:rPr>
+          <w:rFonts w:hint="eastAsia"/>
+          <w:sz w:val="24"/>
+          <w:szCs w:val="24"/>
+        </w:rPr>
+        <w:t>Git</w:t>
+      </w:r>
+      <w:proofErr w:type="spellEnd"/>
+      <w:r>
+        <w:rPr>
+          <w:rFonts w:hint="eastAsia"/>
+          <w:sz w:val="24"/>
+          <w:szCs w:val="24"/>
+        </w:rPr>
+        <w:t xml:space="preserve"> and the corresponding URL</w:t>
       </w:r>
       <w:r>
         <w:rPr>
@@ -2143,14 +2650,25 @@
           <w:lang w:val="en-AU"/>
         </w:rPr>
       </w:pPr>
-      <w:r>
-        <w:rPr>
-          <w:b/>
-          <w:sz w:val="24"/>
-          <w:szCs w:val="24"/>
-          <w:lang w:val="en-AU"/>
-        </w:rPr>
-        <w:t>Ssh: could not resolve host name</w:t>
+      <w:proofErr w:type="spellStart"/>
+      <w:r>
+        <w:rPr>
+          <w:b/>
+          <w:sz w:val="24"/>
+          <w:szCs w:val="24"/>
+          <w:lang w:val="en-AU"/>
+        </w:rPr>
+        <w:t>Ssh</w:t>
+      </w:r>
+      <w:proofErr w:type="spellEnd"/>
+      <w:r>
+        <w:rPr>
+          <w:b/>
+          <w:sz w:val="24"/>
+          <w:szCs w:val="24"/>
+          <w:lang w:val="en-AU"/>
+        </w:rPr>
+        <w:t>: could not resolve host name</w:t>
       </w:r>
     </w:p>
     <w:p>
@@ -2281,7 +2799,21 @@
         <w:rPr>
           <w:lang w:val="en-AU"/>
         </w:rPr>
-        <w:t xml:space="preserve"> when I clone repository for user2 in TortoiseGit.</w:t>
+        <w:t xml:space="preserve"> when I clone repository for user2 in </w:t>
+      </w:r>
+      <w:proofErr w:type="spellStart"/>
+      <w:r>
+        <w:rPr>
+          <w:lang w:val="en-AU"/>
+        </w:rPr>
+        <w:t>TortoiseGit</w:t>
+      </w:r>
+      <w:proofErr w:type="spellEnd"/>
+      <w:r>
+        <w:rPr>
+          <w:lang w:val="en-AU"/>
+        </w:rPr>
+        <w:t>.</w:t>
       </w:r>
       <w:r>
         <w:rPr>
@@ -2408,7 +2940,79 @@
           <w:szCs w:val="24"/>
           <w:lang w:val="en-AU"/>
         </w:rPr>
-        <w:t>git –git-dir=/path/to/repo/shared.git config \ receive.denyNonFastForwards true</w:t>
+        <w:t>git –git-</w:t>
+      </w:r>
+      <w:proofErr w:type="spellStart"/>
+      <w:r>
+        <w:rPr>
+          <w:sz w:val="24"/>
+          <w:szCs w:val="24"/>
+          <w:lang w:val="en-AU"/>
+        </w:rPr>
+        <w:t>dir</w:t>
+      </w:r>
+      <w:proofErr w:type="spellEnd"/>
+      <w:r>
+        <w:rPr>
+          <w:sz w:val="24"/>
+          <w:szCs w:val="24"/>
+          <w:lang w:val="en-AU"/>
+        </w:rPr>
+        <w:t>=/path/to/repo/</w:t>
+      </w:r>
+      <w:proofErr w:type="spellStart"/>
+      <w:r>
+        <w:rPr>
+          <w:sz w:val="24"/>
+          <w:szCs w:val="24"/>
+          <w:lang w:val="en-AU"/>
+        </w:rPr>
+        <w:t>shared.git</w:t>
+      </w:r>
+      <w:proofErr w:type="spellEnd"/>
+      <w:r>
+        <w:rPr>
+          <w:sz w:val="24"/>
+          <w:szCs w:val="24"/>
+          <w:lang w:val="en-AU"/>
+        </w:rPr>
+        <w:t xml:space="preserve"> </w:t>
+      </w:r>
+      <w:proofErr w:type="spellStart"/>
+      <w:r>
+        <w:rPr>
+          <w:sz w:val="24"/>
+          <w:szCs w:val="24"/>
+          <w:lang w:val="en-AU"/>
+        </w:rPr>
+        <w:t>config</w:t>
+      </w:r>
+      <w:proofErr w:type="spellEnd"/>
+      <w:r>
+        <w:rPr>
+          <w:sz w:val="24"/>
+          <w:szCs w:val="24"/>
+          <w:lang w:val="en-AU"/>
+        </w:rPr>
+        <w:t xml:space="preserve"> \ </w:t>
+      </w:r>
+      <w:proofErr w:type="spellStart"/>
+      <w:r>
+        <w:rPr>
+          <w:sz w:val="24"/>
+          <w:szCs w:val="24"/>
+          <w:lang w:val="en-AU"/>
+        </w:rPr>
+        <w:t>receive.denyNonFastForwards</w:t>
+      </w:r>
+      <w:proofErr w:type="spellEnd"/>
+      <w:r>
+        <w:rPr>
+          <w:sz w:val="24"/>
+          <w:szCs w:val="24"/>
+          <w:lang w:val="en-AU"/>
+        </w:rPr>
+        <w:t xml:space="preserve"> true</w:t>
       </w:r>
       <w:bookmarkEnd w:id="0"/>
       <w:bookmarkEnd w:id="1"/>
@@ -2464,6 +3068,7 @@
         </w:rPr>
         <w:t xml:space="preserve">ource control server management tool </w:t>
       </w:r>
+      <w:proofErr w:type="spellStart"/>
       <w:r>
         <w:rPr>
           <w:rFonts w:hint="eastAsia"/>
@@ -2474,6 +3079,7 @@
         </w:rPr>
         <w:t>Gitolite</w:t>
       </w:r>
+      <w:proofErr w:type="spellEnd"/>
       <w:r>
         <w:rPr>
           <w:rFonts w:hint="eastAsia"/>
@@ -2498,7 +3104,27 @@
           <w:szCs w:val="24"/>
           <w:lang w:val="en-AU"/>
         </w:rPr>
-        <w:t xml:space="preserve"> to be studied later.</w:t>
+        <w:t xml:space="preserve"> </w:t>
+      </w:r>
+      <w:proofErr w:type="gramStart"/>
+      <w:r>
+        <w:rPr>
+          <w:rFonts w:hint="eastAsia"/>
+          <w:sz w:val="24"/>
+          <w:szCs w:val="24"/>
+          <w:lang w:val="en-AU"/>
+        </w:rPr>
+        <w:t>to</w:t>
+      </w:r>
+      <w:proofErr w:type="gramEnd"/>
+      <w:r>
+        <w:rPr>
+          <w:rFonts w:hint="eastAsia"/>
+          <w:sz w:val="24"/>
+          <w:szCs w:val="24"/>
+          <w:lang w:val="en-AU"/>
+        </w:rPr>
+        <w:t xml:space="preserve"> be studied later.</w:t>
       </w:r>
     </w:p>
     <w:p>
@@ -2672,12 +3298,37 @@
         </w:rPr>
         <w:t xml:space="preserve">, </w:t>
       </w:r>
-      <w:r>
-        <w:rPr>
-          <w:rFonts w:hint="eastAsia"/>
-          <w:lang w:val="en-AU"/>
-        </w:rPr>
-        <w:t>then unzip it in winrar.</w:t>
+      <w:proofErr w:type="gramStart"/>
+      <w:r>
+        <w:rPr>
+          <w:rFonts w:hint="eastAsia"/>
+          <w:lang w:val="en-AU"/>
+        </w:rPr>
+        <w:t>then</w:t>
+      </w:r>
+      <w:proofErr w:type="gramEnd"/>
+      <w:r>
+        <w:rPr>
+          <w:rFonts w:hint="eastAsia"/>
+          <w:lang w:val="en-AU"/>
+        </w:rPr>
+        <w:t xml:space="preserve"> unzip it in </w:t>
+      </w:r>
+      <w:proofErr w:type="spellStart"/>
+      <w:r>
+        <w:rPr>
+          <w:rFonts w:hint="eastAsia"/>
+          <w:lang w:val="en-AU"/>
+        </w:rPr>
+        <w:t>winrar</w:t>
+      </w:r>
+      <w:proofErr w:type="spellEnd"/>
+      <w:r>
+        <w:rPr>
+          <w:rFonts w:hint="eastAsia"/>
+          <w:lang w:val="en-AU"/>
+        </w:rPr>
+        <w:t>.</w:t>
       </w:r>
     </w:p>
     <w:p>
@@ -2704,7 +3355,23 @@
           <w:rFonts w:hint="eastAsia"/>
           <w:lang w:val="en-AU"/>
         </w:rPr>
-        <w:t xml:space="preserve">ore info refer to </w:t>
+        <w:t xml:space="preserve">ore info </w:t>
+      </w:r>
+      <w:proofErr w:type="gramStart"/>
+      <w:r>
+        <w:rPr>
+          <w:rFonts w:hint="eastAsia"/>
+          <w:lang w:val="en-AU"/>
+        </w:rPr>
+        <w:t>refer</w:t>
+      </w:r>
+      <w:proofErr w:type="gramEnd"/>
+      <w:r>
+        <w:rPr>
+          <w:rFonts w:hint="eastAsia"/>
+          <w:lang w:val="en-AU"/>
+        </w:rPr>
+        <w:t xml:space="preserve"> to </w:t>
       </w:r>
       <w:r>
         <w:rPr>
@@ -2872,6 +3539,7 @@
         </w:rPr>
         <w:t xml:space="preserve">ost popular one </w:t>
       </w:r>
+      <w:proofErr w:type="spellStart"/>
       <w:r>
         <w:rPr>
           <w:rFonts w:hint="eastAsia"/>
@@ -2880,6 +3548,7 @@
         </w:rPr>
         <w:t>GitHub</w:t>
       </w:r>
+      <w:proofErr w:type="spellEnd"/>
       <w:r>
         <w:rPr>
           <w:rFonts w:hint="eastAsia"/>
@@ -2928,8 +3597,17 @@
           <w:rFonts w:hint="eastAsia"/>
           <w:lang w:val="en-AU"/>
         </w:rPr>
-        <w:t>, bexie</w:t>
-      </w:r>
+        <w:t xml:space="preserve">, </w:t>
+      </w:r>
+      <w:proofErr w:type="spellStart"/>
+      <w:r>
+        <w:rPr>
+          <w:rFonts w:hint="eastAsia"/>
+          <w:lang w:val="en-AU"/>
+        </w:rPr>
+        <w:t>bexie</w:t>
+      </w:r>
+      <w:proofErr w:type="spellEnd"/>
     </w:p>
     <w:p>
       <w:pPr>
@@ -2980,8 +3658,17 @@
           <w:rFonts w:hint="eastAsia"/>
           <w:lang w:val="en-AU"/>
         </w:rPr>
-        <w:t>in GitHub</w:t>
-      </w:r>
+        <w:t xml:space="preserve">in </w:t>
+      </w:r>
+      <w:proofErr w:type="spellStart"/>
+      <w:r>
+        <w:rPr>
+          <w:rFonts w:hint="eastAsia"/>
+          <w:lang w:val="en-AU"/>
+        </w:rPr>
+        <w:t>GitHub</w:t>
+      </w:r>
+      <w:proofErr w:type="spellEnd"/>
       <w:r>
         <w:rPr>
           <w:rFonts w:hint="eastAsia"/>
@@ -2994,7 +3681,23 @@
           <w:rFonts w:hint="eastAsia"/>
           <w:lang w:val="en-AU"/>
         </w:rPr>
-        <w:t>as soon as account created, only then you can push local repository to GitHub.</w:t>
+        <w:t xml:space="preserve">as soon as account created, only then you can push local repository to </w:t>
+      </w:r>
+      <w:proofErr w:type="spellStart"/>
+      <w:r>
+        <w:rPr>
+          <w:rFonts w:hint="eastAsia"/>
+          <w:lang w:val="en-AU"/>
+        </w:rPr>
+        <w:t>GitHub</w:t>
+      </w:r>
+      <w:proofErr w:type="spellEnd"/>
+      <w:r>
+        <w:rPr>
+          <w:rFonts w:hint="eastAsia"/>
+          <w:lang w:val="en-AU"/>
+        </w:rPr>
+        <w:t>.</w:t>
       </w:r>
       <w:r>
         <w:rPr>
@@ -3132,7 +3835,23 @@
           <w:rFonts w:hint="eastAsia"/>
           <w:lang w:val="en-AU"/>
         </w:rPr>
-        <w:t xml:space="preserve"> Note: different repository maintains its own public key list in GitHub, remember to deploy key for new repository, the existing key can be used for multiple repositories.</w:t>
+        <w:t xml:space="preserve"> Note: different repository maintains its own public key list in </w:t>
+      </w:r>
+      <w:proofErr w:type="spellStart"/>
+      <w:r>
+        <w:rPr>
+          <w:rFonts w:hint="eastAsia"/>
+          <w:lang w:val="en-AU"/>
+        </w:rPr>
+        <w:t>GitHub</w:t>
+      </w:r>
+      <w:proofErr w:type="spellEnd"/>
+      <w:r>
+        <w:rPr>
+          <w:rFonts w:hint="eastAsia"/>
+          <w:lang w:val="en-AU"/>
+        </w:rPr>
+        <w:t>, remember to deploy key for new repository, the existing key can be used for multiple repositories.</w:t>
       </w:r>
     </w:p>
     <w:p>
@@ -3252,14 +3971,33 @@
           <w:b/>
           <w:lang w:val="en-AU"/>
         </w:rPr>
-        <w:t>ush local repository to GitHub</w:t>
-      </w:r>
-      <w:r>
-        <w:rPr>
-          <w:rFonts w:hint="eastAsia"/>
-          <w:lang w:val="en-AU"/>
-        </w:rPr>
-        <w:t>, remember to pull first if there is something in server to be merged.</w:t>
+        <w:t xml:space="preserve">ush local repository to </w:t>
+      </w:r>
+      <w:proofErr w:type="spellStart"/>
+      <w:proofErr w:type="gramStart"/>
+      <w:r>
+        <w:rPr>
+          <w:rFonts w:hint="eastAsia"/>
+          <w:b/>
+          <w:lang w:val="en-AU"/>
+        </w:rPr>
+        <w:t>GitHub</w:t>
+      </w:r>
+      <w:proofErr w:type="spellEnd"/>
+      <w:r>
+        <w:rPr>
+          <w:rFonts w:hint="eastAsia"/>
+          <w:lang w:val="en-AU"/>
+        </w:rPr>
+        <w:t>,</w:t>
+      </w:r>
+      <w:proofErr w:type="gramEnd"/>
+      <w:r>
+        <w:rPr>
+          <w:rFonts w:hint="eastAsia"/>
+          <w:lang w:val="en-AU"/>
+        </w:rPr>
+        <w:t xml:space="preserve"> remember to pull first if there is something in server to be merged.</w:t>
       </w:r>
     </w:p>
     <w:p>
@@ -3276,8 +4014,33 @@
           <w:rFonts w:hint="eastAsia"/>
           <w:lang w:val="en-AU"/>
         </w:rPr>
-        <w:t>$git add origin git@github.com:bexie/LearningDoc.git</w:t>
-      </w:r>
+        <w:t xml:space="preserve">$git add origin </w:t>
+      </w:r>
+      <w:proofErr w:type="spellStart"/>
+      <w:r>
+        <w:rPr>
+          <w:rFonts w:hint="eastAsia"/>
+          <w:lang w:val="en-AU"/>
+        </w:rPr>
+        <w:t>git@github.com:bexie</w:t>
+      </w:r>
+      <w:proofErr w:type="spellEnd"/>
+      <w:r>
+        <w:rPr>
+          <w:rFonts w:hint="eastAsia"/>
+          <w:lang w:val="en-AU"/>
+        </w:rPr>
+        <w:t>/</w:t>
+      </w:r>
+      <w:proofErr w:type="spellStart"/>
+      <w:r>
+        <w:rPr>
+          <w:rFonts w:hint="eastAsia"/>
+          <w:lang w:val="en-AU"/>
+        </w:rPr>
+        <w:t>LearningDoc.git</w:t>
+      </w:r>
+      <w:proofErr w:type="spellEnd"/>
     </w:p>
     <w:p>
       <w:pPr>
@@ -3401,7 +4164,23 @@
           <w:rFonts w:hint="eastAsia"/>
           <w:lang w:val="en-AU"/>
         </w:rPr>
-        <w:t xml:space="preserve">dd public key into corresponding GitHub repository. </w:t>
+        <w:t xml:space="preserve">dd public key into corresponding </w:t>
+      </w:r>
+      <w:proofErr w:type="spellStart"/>
+      <w:r>
+        <w:rPr>
+          <w:rFonts w:hint="eastAsia"/>
+          <w:lang w:val="en-AU"/>
+        </w:rPr>
+        <w:t>GitHub</w:t>
+      </w:r>
+      <w:proofErr w:type="spellEnd"/>
+      <w:r>
+        <w:rPr>
+          <w:rFonts w:hint="eastAsia"/>
+          <w:lang w:val="en-AU"/>
+        </w:rPr>
+        <w:t xml:space="preserve"> repository. </w:t>
       </w:r>
       <w:r>
         <w:rPr>
@@ -3611,7 +4390,15 @@
           <w:rFonts w:hint="eastAsia"/>
           <w:lang w:val="en-AU"/>
         </w:rPr>
-        <w:t xml:space="preserve">heck if folder </w:t>
+        <w:t xml:space="preserve">heck if </w:t>
+      </w:r>
+      <w:proofErr w:type="gramStart"/>
+      <w:r>
+        <w:rPr>
+          <w:rFonts w:hint="eastAsia"/>
+          <w:lang w:val="en-AU"/>
+        </w:rPr>
+        <w:t xml:space="preserve">folder </w:t>
       </w:r>
       <w:r>
         <w:rPr>
@@ -3624,8 +4411,17 @@
           <w:rFonts w:hint="eastAsia"/>
           <w:lang w:val="en-AU"/>
         </w:rPr>
-        <w:t>.ssh</w:t>
-      </w:r>
+        <w:t>.</w:t>
+      </w:r>
+      <w:proofErr w:type="spellStart"/>
+      <w:r>
+        <w:rPr>
+          <w:rFonts w:hint="eastAsia"/>
+          <w:lang w:val="en-AU"/>
+        </w:rPr>
+        <w:t>ssh</w:t>
+      </w:r>
+      <w:proofErr w:type="spellEnd"/>
       <w:r>
         <w:rPr>
           <w:lang w:val="en-AU"/>
@@ -3637,7 +4433,15 @@
           <w:rFonts w:hint="eastAsia"/>
           <w:lang w:val="en-AU"/>
         </w:rPr>
-        <w:t xml:space="preserve"> exist under </w:t>
+        <w:t xml:space="preserve"> exist</w:t>
+      </w:r>
+      <w:proofErr w:type="gramEnd"/>
+      <w:r>
+        <w:rPr>
+          <w:rFonts w:hint="eastAsia"/>
+          <w:lang w:val="en-AU"/>
+        </w:rPr>
+        <w:t xml:space="preserve"> under </w:t>
       </w:r>
       <w:r>
         <w:rPr>
@@ -3690,8 +4494,17 @@
           <w:rFonts w:hint="eastAsia"/>
           <w:lang w:val="en-AU"/>
         </w:rPr>
-        <w:t>$ ssh-keygen</w:t>
-      </w:r>
+        <w:t xml:space="preserve">$ </w:t>
+      </w:r>
+      <w:proofErr w:type="spellStart"/>
+      <w:r>
+        <w:rPr>
+          <w:rFonts w:hint="eastAsia"/>
+          <w:lang w:val="en-AU"/>
+        </w:rPr>
+        <w:t>ssh-keygen</w:t>
+      </w:r>
+      <w:proofErr w:type="spellEnd"/>
       <w:r>
         <w:rPr>
           <w:lang w:val="en-AU"/>
@@ -3789,7 +4602,39 @@
           <w:rFonts w:hint="eastAsia"/>
           <w:lang w:val="en-AU"/>
         </w:rPr>
-        <w:t>r directly use PuTTY keygen to generate public/private key pair.</w:t>
+        <w:t xml:space="preserve">r directly use </w:t>
+      </w:r>
+      <w:proofErr w:type="spellStart"/>
+      <w:r>
+        <w:rPr>
+          <w:rFonts w:hint="eastAsia"/>
+          <w:lang w:val="en-AU"/>
+        </w:rPr>
+        <w:t>PuTTY</w:t>
+      </w:r>
+      <w:proofErr w:type="spellEnd"/>
+      <w:r>
+        <w:rPr>
+          <w:rFonts w:hint="eastAsia"/>
+          <w:lang w:val="en-AU"/>
+        </w:rPr>
+        <w:t xml:space="preserve"> </w:t>
+      </w:r>
+      <w:proofErr w:type="spellStart"/>
+      <w:r>
+        <w:rPr>
+          <w:rFonts w:hint="eastAsia"/>
+          <w:lang w:val="en-AU"/>
+        </w:rPr>
+        <w:t>keygen</w:t>
+      </w:r>
+      <w:proofErr w:type="spellEnd"/>
+      <w:r>
+        <w:rPr>
+          <w:rFonts w:hint="eastAsia"/>
+          <w:lang w:val="en-AU"/>
+        </w:rPr>
+        <w:t xml:space="preserve"> to generate public/private key pair.</w:t>
       </w:r>
     </w:p>
     <w:p>
@@ -3817,7 +4662,23 @@
           <w:rFonts w:hint="eastAsia"/>
           <w:lang w:val="en-AU"/>
         </w:rPr>
-        <w:t xml:space="preserve">et PuTTY as SSH client in Git by </w:t>
+        <w:t xml:space="preserve">et </w:t>
+      </w:r>
+      <w:proofErr w:type="spellStart"/>
+      <w:r>
+        <w:rPr>
+          <w:rFonts w:hint="eastAsia"/>
+          <w:lang w:val="en-AU"/>
+        </w:rPr>
+        <w:t>PuTTY</w:t>
+      </w:r>
+      <w:proofErr w:type="spellEnd"/>
+      <w:r>
+        <w:rPr>
+          <w:rFonts w:hint="eastAsia"/>
+          <w:lang w:val="en-AU"/>
+        </w:rPr>
+        <w:t xml:space="preserve"> as SSH client in Git by </w:t>
       </w:r>
       <w:r>
         <w:rPr>
@@ -3830,7 +4691,23 @@
           <w:rFonts w:hint="eastAsia"/>
           <w:lang w:val="en-AU"/>
         </w:rPr>
-        <w:t>export GIT_SSH=/cygdrive/</w:t>
+        <w:t>export GIT_SSH=/</w:t>
+      </w:r>
+      <w:proofErr w:type="spellStart"/>
+      <w:r>
+        <w:rPr>
+          <w:rFonts w:hint="eastAsia"/>
+          <w:lang w:val="en-AU"/>
+        </w:rPr>
+        <w:t>cygdrive</w:t>
+      </w:r>
+      <w:proofErr w:type="spellEnd"/>
+      <w:r>
+        <w:rPr>
+          <w:rFonts w:hint="eastAsia"/>
+          <w:lang w:val="en-AU"/>
+        </w:rPr>
+        <w:t>/</w:t>
       </w:r>
       <w:r>
         <w:rPr>
@@ -3877,6 +4754,7 @@
         </w:rPr>
         <w:t xml:space="preserve"> </w:t>
       </w:r>
+      <w:proofErr w:type="gramStart"/>
       <w:r>
         <w:rPr>
           <w:rFonts w:hint="eastAsia"/>
@@ -3888,7 +4766,14 @@
         <w:rPr>
           <w:lang w:val="en-AU"/>
         </w:rPr>
-        <w:t>(x86</w:t>
+        <w:t>(</w:t>
+      </w:r>
+      <w:proofErr w:type="gramEnd"/>
+      <w:r>
+        <w:rPr>
+          <w:lang w:val="en-AU"/>
+        </w:rPr>
+        <w:t>x86</w:t>
       </w:r>
       <w:r>
         <w:rPr>
@@ -3910,12 +4795,14 @@
         </w:rPr>
         <w:t>/</w:t>
       </w:r>
+      <w:proofErr w:type="spellStart"/>
       <w:r>
         <w:rPr>
           <w:lang w:val="en-AU"/>
         </w:rPr>
         <w:t>PuTTY</w:t>
       </w:r>
+      <w:proofErr w:type="spellEnd"/>
       <w:r>
         <w:rPr>
           <w:rFonts w:hint="eastAsia"/>
@@ -3961,7 +4848,39 @@
           <w:rFonts w:hint="eastAsia"/>
           <w:lang w:val="en-AU"/>
         </w:rPr>
-        <w:t>aunch PuTTY, load the private key generated above and save it as .ppk key.</w:t>
+        <w:t xml:space="preserve">aunch </w:t>
+      </w:r>
+      <w:proofErr w:type="spellStart"/>
+      <w:r>
+        <w:rPr>
+          <w:rFonts w:hint="eastAsia"/>
+          <w:lang w:val="en-AU"/>
+        </w:rPr>
+        <w:t>PuTTY</w:t>
+      </w:r>
+      <w:proofErr w:type="spellEnd"/>
+      <w:r>
+        <w:rPr>
+          <w:rFonts w:hint="eastAsia"/>
+          <w:lang w:val="en-AU"/>
+        </w:rPr>
+        <w:t>, load the private key generated above and save it as .</w:t>
+      </w:r>
+      <w:proofErr w:type="spellStart"/>
+      <w:r>
+        <w:rPr>
+          <w:rFonts w:hint="eastAsia"/>
+          <w:lang w:val="en-AU"/>
+        </w:rPr>
+        <w:t>ppk</w:t>
+      </w:r>
+      <w:proofErr w:type="spellEnd"/>
+      <w:r>
+        <w:rPr>
+          <w:rFonts w:hint="eastAsia"/>
+          <w:lang w:val="en-AU"/>
+        </w:rPr>
+        <w:t xml:space="preserve"> key.</w:t>
       </w:r>
     </w:p>
     <w:p>
@@ -4051,7 +4970,23 @@
           <w:rFonts w:hint="eastAsia"/>
           <w:lang w:val="en-AU"/>
         </w:rPr>
-        <w:t xml:space="preserve">aunch Pageant from PuTTY folder, execute context menu </w:t>
+        <w:t xml:space="preserve">aunch Pageant from </w:t>
+      </w:r>
+      <w:proofErr w:type="spellStart"/>
+      <w:r>
+        <w:rPr>
+          <w:rFonts w:hint="eastAsia"/>
+          <w:lang w:val="en-AU"/>
+        </w:rPr>
+        <w:t>PuTTY</w:t>
+      </w:r>
+      <w:proofErr w:type="spellEnd"/>
+      <w:r>
+        <w:rPr>
+          <w:rFonts w:hint="eastAsia"/>
+          <w:lang w:val="en-AU"/>
+        </w:rPr>
+        <w:t xml:space="preserve"> folder, execute context menu </w:t>
       </w:r>
       <w:r>
         <w:rPr>
@@ -4077,7 +5012,39 @@
           <w:rFonts w:hint="eastAsia"/>
           <w:lang w:val="en-AU"/>
         </w:rPr>
-        <w:t xml:space="preserve"> in Pageant, load the .ppk private key we saved in above step.</w:t>
+        <w:t xml:space="preserve"> in Pageant, </w:t>
+      </w:r>
+      <w:proofErr w:type="gramStart"/>
+      <w:r>
+        <w:rPr>
+          <w:rFonts w:hint="eastAsia"/>
+          <w:lang w:val="en-AU"/>
+        </w:rPr>
+        <w:t>load</w:t>
+      </w:r>
+      <w:proofErr w:type="gramEnd"/>
+      <w:r>
+        <w:rPr>
+          <w:rFonts w:hint="eastAsia"/>
+          <w:lang w:val="en-AU"/>
+        </w:rPr>
+        <w:t xml:space="preserve"> the .</w:t>
+      </w:r>
+      <w:proofErr w:type="spellStart"/>
+      <w:r>
+        <w:rPr>
+          <w:rFonts w:hint="eastAsia"/>
+          <w:lang w:val="en-AU"/>
+        </w:rPr>
+        <w:t>ppk</w:t>
+      </w:r>
+      <w:proofErr w:type="spellEnd"/>
+      <w:r>
+        <w:rPr>
+          <w:rFonts w:hint="eastAsia"/>
+          <w:lang w:val="en-AU"/>
+        </w:rPr>
+        <w:t xml:space="preserve"> private key we saved in above step.</w:t>
       </w:r>
       <w:r>
         <w:rPr>
@@ -4315,6 +5282,7 @@
         </w:rPr>
         <w:t xml:space="preserve"> </w:t>
       </w:r>
+      <w:proofErr w:type="spellStart"/>
       <w:r>
         <w:rPr>
           <w:sz w:val="24"/>
@@ -4328,7 +5296,16 @@
           <w:sz w:val="24"/>
           <w:szCs w:val="24"/>
         </w:rPr>
-        <w:t>edmine?</w:t>
+        <w:t>edmine</w:t>
+      </w:r>
+      <w:proofErr w:type="spellEnd"/>
+      <w:r>
+        <w:rPr>
+          <w:rFonts w:hint="eastAsia"/>
+          <w:sz w:val="24"/>
+          <w:szCs w:val="24"/>
+        </w:rPr>
+        <w:t>?</w:t>
       </w:r>
     </w:p>
     <w:p>
@@ -4350,6 +5327,7 @@
           <w:szCs w:val="24"/>
         </w:rPr>
       </w:pPr>
+      <w:proofErr w:type="gramStart"/>
       <w:r>
         <w:rPr>
           <w:rFonts w:hint="eastAsia"/>
@@ -4450,6 +5428,7 @@
         </w:rPr>
         <w:t>10 to be read thoroughly to understand details of branches.</w:t>
       </w:r>
+      <w:proofErr w:type="gramEnd"/>
     </w:p>
     <w:p>
       <w:pPr>
@@ -4498,8 +5477,9 @@
           <w:sz w:val="24"/>
           <w:szCs w:val="24"/>
         </w:rPr>
-        <w:t xml:space="preserve"> Git Reset --</w:t>
-      </w:r>
+        <w:t xml:space="preserve"> </w:t>
+      </w:r>
+      <w:proofErr w:type="spellStart"/>
       <w:r>
         <w:rPr>
           <w:rFonts w:hint="eastAsia"/>
@@ -4508,6 +5488,27 @@
           <w:sz w:val="24"/>
           <w:szCs w:val="24"/>
         </w:rPr>
+        <w:t>Git</w:t>
+      </w:r>
+      <w:proofErr w:type="spellEnd"/>
+      <w:r>
+        <w:rPr>
+          <w:rFonts w:hint="eastAsia"/>
+          <w:b/>
+          <w:color w:val="1F497D" w:themeColor="text2"/>
+          <w:sz w:val="24"/>
+          <w:szCs w:val="24"/>
+        </w:rPr>
+        <w:t xml:space="preserve"> Reset --</w:t>
+      </w:r>
+      <w:r>
+        <w:rPr>
+          <w:rFonts w:hint="eastAsia"/>
+          <w:b/>
+          <w:color w:val="1F497D" w:themeColor="text2"/>
+          <w:sz w:val="24"/>
+          <w:szCs w:val="24"/>
+        </w:rPr>
         <w:t xml:space="preserve"> unread.</w:t>
       </w:r>
     </w:p>
@@ -4548,7 +5549,29 @@
           <w:sz w:val="24"/>
           <w:szCs w:val="24"/>
         </w:rPr>
-        <w:t xml:space="preserve"> Git Checkout </w:t>
+        <w:t xml:space="preserve"> </w:t>
+      </w:r>
+      <w:proofErr w:type="spellStart"/>
+      <w:r>
+        <w:rPr>
+          <w:rFonts w:hint="eastAsia"/>
+          <w:b/>
+          <w:color w:val="1F497D" w:themeColor="text2"/>
+          <w:sz w:val="24"/>
+          <w:szCs w:val="24"/>
+        </w:rPr>
+        <w:t>Git</w:t>
+      </w:r>
+      <w:proofErr w:type="spellEnd"/>
+      <w:r>
+        <w:rPr>
+          <w:rFonts w:hint="eastAsia"/>
+          <w:b/>
+          <w:color w:val="1F497D" w:themeColor="text2"/>
+          <w:sz w:val="24"/>
+          <w:szCs w:val="24"/>
+        </w:rPr>
+        <w:t xml:space="preserve"> Checkout </w:t>
       </w:r>
       <w:r>
         <w:rPr>
@@ -5044,8 +6067,20 @@
           <w:sz w:val="52"/>
           <w:szCs w:val="52"/>
         </w:rPr>
-        <w:t xml:space="preserve"> TeamCity</w:t>
-      </w:r>
+        <w:t xml:space="preserve"> </w:t>
+      </w:r>
+      <w:proofErr w:type="spellStart"/>
+      <w:r>
+        <w:rPr>
+          <w:rFonts w:hint="eastAsia"/>
+          <w:b/>
+          <w:color w:val="E36C0A" w:themeColor="accent6" w:themeShade="BF"/>
+          <w:sz w:val="52"/>
+          <w:szCs w:val="52"/>
+        </w:rPr>
+        <w:t>TeamCity</w:t>
+      </w:r>
+      <w:proofErr w:type="spellEnd"/>
     </w:p>
     <w:p>
       <w:pPr>
@@ -5777,7 +6812,25 @@
           <w:sz w:val="24"/>
           <w:szCs w:val="24"/>
         </w:rPr>
-        <w:t xml:space="preserve"> (SVN, Git)</w:t>
+        <w:t xml:space="preserve"> (SVN, </w:t>
+      </w:r>
+      <w:proofErr w:type="spellStart"/>
+      <w:r>
+        <w:rPr>
+          <w:rFonts w:hint="eastAsia"/>
+          <w:sz w:val="24"/>
+          <w:szCs w:val="24"/>
+        </w:rPr>
+        <w:t>Git</w:t>
+      </w:r>
+      <w:proofErr w:type="spellEnd"/>
+      <w:r>
+        <w:rPr>
+          <w:rFonts w:hint="eastAsia"/>
+          <w:sz w:val="24"/>
+          <w:szCs w:val="24"/>
+        </w:rPr>
+        <w:t>)</w:t>
       </w:r>
       <w:r>
         <w:rPr>
@@ -5838,7 +6891,25 @@
           <w:sz w:val="24"/>
           <w:szCs w:val="24"/>
         </w:rPr>
-        <w:t xml:space="preserve"> (TFS, Hudson, TeamCity)</w:t>
+        <w:t xml:space="preserve"> (TFS, Hudson, </w:t>
+      </w:r>
+      <w:proofErr w:type="spellStart"/>
+      <w:r>
+        <w:rPr>
+          <w:rFonts w:hint="eastAsia"/>
+          <w:sz w:val="24"/>
+          <w:szCs w:val="24"/>
+        </w:rPr>
+        <w:t>TeamCity</w:t>
+      </w:r>
+      <w:proofErr w:type="spellEnd"/>
+      <w:r>
+        <w:rPr>
+          <w:rFonts w:hint="eastAsia"/>
+          <w:sz w:val="24"/>
+          <w:szCs w:val="24"/>
+        </w:rPr>
+        <w:t>)</w:t>
       </w:r>
       <w:r>
         <w:rPr>
@@ -5952,7 +7023,43 @@
           <w:sz w:val="24"/>
           <w:szCs w:val="24"/>
         </w:rPr>
-        <w:t xml:space="preserve"> (MSBuild, NAnt)</w:t>
+        <w:t xml:space="preserve"> (</w:t>
+      </w:r>
+      <w:proofErr w:type="spellStart"/>
+      <w:r>
+        <w:rPr>
+          <w:rFonts w:hint="eastAsia"/>
+          <w:sz w:val="24"/>
+          <w:szCs w:val="24"/>
+        </w:rPr>
+        <w:t>MSBuild</w:t>
+      </w:r>
+      <w:proofErr w:type="spellEnd"/>
+      <w:r>
+        <w:rPr>
+          <w:rFonts w:hint="eastAsia"/>
+          <w:sz w:val="24"/>
+          <w:szCs w:val="24"/>
+        </w:rPr>
+        <w:t xml:space="preserve">, </w:t>
+      </w:r>
+      <w:proofErr w:type="spellStart"/>
+      <w:r>
+        <w:rPr>
+          <w:rFonts w:hint="eastAsia"/>
+          <w:sz w:val="24"/>
+          <w:szCs w:val="24"/>
+        </w:rPr>
+        <w:t>NAnt</w:t>
+      </w:r>
+      <w:proofErr w:type="spellEnd"/>
+      <w:r>
+        <w:rPr>
+          <w:rFonts w:hint="eastAsia"/>
+          <w:sz w:val="24"/>
+          <w:szCs w:val="24"/>
+        </w:rPr>
+        <w:t>)</w:t>
       </w:r>
       <w:r>
         <w:rPr>
@@ -6067,7 +7174,43 @@
           <w:sz w:val="24"/>
           <w:szCs w:val="24"/>
         </w:rPr>
-        <w:t xml:space="preserve"> (MSTest, NUnit)</w:t>
+        <w:t xml:space="preserve"> (</w:t>
+      </w:r>
+      <w:proofErr w:type="spellStart"/>
+      <w:r>
+        <w:rPr>
+          <w:rFonts w:hint="eastAsia"/>
+          <w:sz w:val="24"/>
+          <w:szCs w:val="24"/>
+        </w:rPr>
+        <w:t>MSTest</w:t>
+      </w:r>
+      <w:proofErr w:type="spellEnd"/>
+      <w:r>
+        <w:rPr>
+          <w:rFonts w:hint="eastAsia"/>
+          <w:sz w:val="24"/>
+          <w:szCs w:val="24"/>
+        </w:rPr>
+        <w:t xml:space="preserve">, </w:t>
+      </w:r>
+      <w:proofErr w:type="spellStart"/>
+      <w:r>
+        <w:rPr>
+          <w:rFonts w:hint="eastAsia"/>
+          <w:sz w:val="24"/>
+          <w:szCs w:val="24"/>
+        </w:rPr>
+        <w:t>NUnit</w:t>
+      </w:r>
+      <w:proofErr w:type="spellEnd"/>
+      <w:r>
+        <w:rPr>
+          <w:rFonts w:hint="eastAsia"/>
+          <w:sz w:val="24"/>
+          <w:szCs w:val="24"/>
+        </w:rPr>
+        <w:t>)</w:t>
       </w:r>
       <w:r>
         <w:rPr>
@@ -6176,7 +7319,61 @@
           <w:sz w:val="24"/>
           <w:szCs w:val="24"/>
         </w:rPr>
-        <w:t xml:space="preserve">ode analysis (FxCop, StyleCop, NCover) </w:t>
+        <w:t>ode analysis (</w:t>
+      </w:r>
+      <w:proofErr w:type="spellStart"/>
+      <w:r>
+        <w:rPr>
+          <w:rFonts w:hint="eastAsia"/>
+          <w:sz w:val="24"/>
+          <w:szCs w:val="24"/>
+        </w:rPr>
+        <w:t>FxCop</w:t>
+      </w:r>
+      <w:proofErr w:type="spellEnd"/>
+      <w:r>
+        <w:rPr>
+          <w:rFonts w:hint="eastAsia"/>
+          <w:sz w:val="24"/>
+          <w:szCs w:val="24"/>
+        </w:rPr>
+        <w:t xml:space="preserve">, </w:t>
+      </w:r>
+      <w:proofErr w:type="spellStart"/>
+      <w:r>
+        <w:rPr>
+          <w:rFonts w:hint="eastAsia"/>
+          <w:sz w:val="24"/>
+          <w:szCs w:val="24"/>
+        </w:rPr>
+        <w:t>StyleCop</w:t>
+      </w:r>
+      <w:proofErr w:type="spellEnd"/>
+      <w:r>
+        <w:rPr>
+          <w:rFonts w:hint="eastAsia"/>
+          <w:sz w:val="24"/>
+          <w:szCs w:val="24"/>
+        </w:rPr>
+        <w:t xml:space="preserve">, </w:t>
+      </w:r>
+      <w:proofErr w:type="spellStart"/>
+      <w:r>
+        <w:rPr>
+          <w:rFonts w:hint="eastAsia"/>
+          <w:sz w:val="24"/>
+          <w:szCs w:val="24"/>
+        </w:rPr>
+        <w:t>NCover</w:t>
+      </w:r>
+      <w:proofErr w:type="spellEnd"/>
+      <w:r>
+        <w:rPr>
+          <w:rFonts w:hint="eastAsia"/>
+          <w:sz w:val="24"/>
+          <w:szCs w:val="24"/>
+        </w:rPr>
+        <w:t xml:space="preserve">) </w:t>
       </w:r>
       <w:r>
         <w:rPr>
@@ -6222,7 +7419,43 @@
           <w:sz w:val="24"/>
           <w:szCs w:val="24"/>
         </w:rPr>
-        <w:t>ther testing tool (Seleneium, FitNesse)</w:t>
+        <w:t>ther testing tool (</w:t>
+      </w:r>
+      <w:proofErr w:type="spellStart"/>
+      <w:r>
+        <w:rPr>
+          <w:rFonts w:hint="eastAsia"/>
+          <w:sz w:val="24"/>
+          <w:szCs w:val="24"/>
+        </w:rPr>
+        <w:t>Seleneium</w:t>
+      </w:r>
+      <w:proofErr w:type="spellEnd"/>
+      <w:r>
+        <w:rPr>
+          <w:rFonts w:hint="eastAsia"/>
+          <w:sz w:val="24"/>
+          <w:szCs w:val="24"/>
+        </w:rPr>
+        <w:t xml:space="preserve">, </w:t>
+      </w:r>
+      <w:proofErr w:type="spellStart"/>
+      <w:r>
+        <w:rPr>
+          <w:rFonts w:hint="eastAsia"/>
+          <w:sz w:val="24"/>
+          <w:szCs w:val="24"/>
+        </w:rPr>
+        <w:t>FitNesse</w:t>
+      </w:r>
+      <w:proofErr w:type="spellEnd"/>
+      <w:r>
+        <w:rPr>
+          <w:rFonts w:hint="eastAsia"/>
+          <w:sz w:val="24"/>
+          <w:szCs w:val="24"/>
+        </w:rPr>
+        <w:t>)</w:t>
       </w:r>
     </w:p>
     <w:p>
@@ -6244,7 +7477,6 @@
         <w:ind w:firstLineChars="0"/>
         <w:jc w:val="left"/>
         <w:rPr>
-          <w:rFonts w:hint="eastAsia"/>
           <w:b/>
           <w:sz w:val="24"/>
           <w:szCs w:val="24"/>
@@ -6297,7 +7529,25 @@
           <w:sz w:val="24"/>
           <w:szCs w:val="24"/>
         </w:rPr>
-        <w:t xml:space="preserve">, we install a visual studio plugin in TeamCity. Go to </w:t>
+        <w:t xml:space="preserve">, we install a visual studio plugin in </w:t>
+      </w:r>
+      <w:proofErr w:type="spellStart"/>
+      <w:r>
+        <w:rPr>
+          <w:rFonts w:hint="eastAsia"/>
+          <w:sz w:val="24"/>
+          <w:szCs w:val="24"/>
+        </w:rPr>
+        <w:t>TeamCity</w:t>
+      </w:r>
+      <w:proofErr w:type="spellEnd"/>
+      <w:r>
+        <w:rPr>
+          <w:rFonts w:hint="eastAsia"/>
+          <w:sz w:val="24"/>
+          <w:szCs w:val="24"/>
+        </w:rPr>
+        <w:t xml:space="preserve">. Go to </w:t>
       </w:r>
       <w:r>
         <w:rPr>
@@ -6336,13 +7586,23 @@
         </w:rPr>
         <w:t>“</w:t>
       </w:r>
-      <w:r>
-        <w:rPr>
-          <w:rFonts w:hint="eastAsia"/>
-          <w:sz w:val="24"/>
-          <w:szCs w:val="24"/>
-        </w:rPr>
-        <w:t>TeamCity Tools</w:t>
+      <w:proofErr w:type="spellStart"/>
+      <w:r>
+        <w:rPr>
+          <w:rFonts w:hint="eastAsia"/>
+          <w:sz w:val="24"/>
+          <w:szCs w:val="24"/>
+        </w:rPr>
+        <w:t>TeamCity</w:t>
+      </w:r>
+      <w:proofErr w:type="spellEnd"/>
+      <w:r>
+        <w:rPr>
+          <w:rFonts w:hint="eastAsia"/>
+          <w:sz w:val="24"/>
+          <w:szCs w:val="24"/>
+        </w:rPr>
+        <w:t xml:space="preserve"> Tools</w:t>
       </w:r>
       <w:r>
         <w:rPr>
@@ -6445,7 +7705,6 @@
         <w:ind w:firstLineChars="0"/>
         <w:jc w:val="left"/>
         <w:rPr>
-          <w:rFonts w:hint="eastAsia"/>
           <w:sz w:val="24"/>
           <w:szCs w:val="24"/>
         </w:rPr>
@@ -6463,7 +7722,34 @@
           <w:sz w:val="24"/>
           <w:szCs w:val="24"/>
         </w:rPr>
-        <w:t>isual studio express edition does not support TeamCity addin</w:t>
+        <w:t xml:space="preserve">isual studio express edition does not support </w:t>
+      </w:r>
+      <w:proofErr w:type="spellStart"/>
+      <w:r>
+        <w:rPr>
+          <w:rFonts w:hint="eastAsia"/>
+          <w:sz w:val="24"/>
+          <w:szCs w:val="24"/>
+        </w:rPr>
+        <w:t>TeamCity</w:t>
+      </w:r>
+      <w:proofErr w:type="spellEnd"/>
+      <w:r>
+        <w:rPr>
+          <w:rFonts w:hint="eastAsia"/>
+          <w:sz w:val="24"/>
+          <w:szCs w:val="24"/>
+        </w:rPr>
+        <w:t xml:space="preserve"> </w:t>
+      </w:r>
+      <w:proofErr w:type="spellStart"/>
+      <w:r>
+        <w:rPr>
+          <w:rFonts w:hint="eastAsia"/>
+          <w:sz w:val="24"/>
+          <w:szCs w:val="24"/>
+        </w:rPr>
+        <w:t>addin</w:t>
       </w:r>
       <w:r>
         <w:rPr>
@@ -6473,6 +7759,7 @@
         </w:rPr>
         <w:t>s</w:t>
       </w:r>
+      <w:proofErr w:type="spellEnd"/>
       <w:r>
         <w:rPr>
           <w:rFonts w:hint="eastAsia"/>
@@ -6517,7 +7804,6 @@
         <w:ind w:firstLineChars="0"/>
         <w:jc w:val="left"/>
         <w:rPr>
-          <w:rFonts w:hint="eastAsia"/>
           <w:sz w:val="24"/>
           <w:szCs w:val="24"/>
         </w:rPr>
@@ -6535,7 +7821,25 @@
           <w:sz w:val="24"/>
           <w:szCs w:val="24"/>
         </w:rPr>
-        <w:t>o enable the addin, we must connect it with the VCS so that it can perform committing to the remote repository when the new code built and tested successfully.</w:t>
+        <w:t xml:space="preserve">o enable the </w:t>
+      </w:r>
+      <w:proofErr w:type="spellStart"/>
+      <w:r>
+        <w:rPr>
+          <w:rFonts w:hint="eastAsia"/>
+          <w:sz w:val="24"/>
+          <w:szCs w:val="24"/>
+        </w:rPr>
+        <w:t>addin</w:t>
+      </w:r>
+      <w:proofErr w:type="spellEnd"/>
+      <w:r>
+        <w:rPr>
+          <w:rFonts w:hint="eastAsia"/>
+          <w:sz w:val="24"/>
+          <w:szCs w:val="24"/>
+        </w:rPr>
+        <w:t>, we must connect it with the VCS so that it can perform committing to the remote repository when the new code built and tested successfully.</w:t>
       </w:r>
     </w:p>
     <w:p>
@@ -6548,7 +7852,6 @@
         <w:ind w:firstLineChars="0"/>
         <w:jc w:val="left"/>
         <w:rPr>
-          <w:rFonts w:hint="eastAsia"/>
           <w:sz w:val="24"/>
           <w:szCs w:val="24"/>
         </w:rPr>
@@ -6566,7 +7869,25 @@
           <w:sz w:val="24"/>
           <w:szCs w:val="24"/>
         </w:rPr>
-        <w:t>he workflow of the addin:</w:t>
+        <w:t xml:space="preserve">he workflow of the </w:t>
+      </w:r>
+      <w:proofErr w:type="spellStart"/>
+      <w:r>
+        <w:rPr>
+          <w:rFonts w:hint="eastAsia"/>
+          <w:sz w:val="24"/>
+          <w:szCs w:val="24"/>
+        </w:rPr>
+        <w:t>addin</w:t>
+      </w:r>
+      <w:proofErr w:type="spellEnd"/>
+      <w:r>
+        <w:rPr>
+          <w:rFonts w:hint="eastAsia"/>
+          <w:sz w:val="24"/>
+          <w:szCs w:val="24"/>
+        </w:rPr>
+        <w:t>:</w:t>
       </w:r>
     </w:p>
     <w:p>
@@ -6575,7 +7896,6 @@
         <w:ind w:left="420" w:firstLineChars="0" w:firstLine="0"/>
         <w:jc w:val="left"/>
         <w:rPr>
-          <w:rFonts w:hint="eastAsia"/>
           <w:sz w:val="24"/>
           <w:szCs w:val="24"/>
         </w:rPr>
@@ -6646,7 +7966,6 @@
         <w:ind w:firstLineChars="0"/>
         <w:jc w:val="left"/>
         <w:rPr>
-          <w:rFonts w:hint="eastAsia"/>
           <w:sz w:val="24"/>
           <w:szCs w:val="24"/>
         </w:rPr>
@@ -6664,7 +7983,43 @@
           <w:sz w:val="24"/>
           <w:szCs w:val="24"/>
         </w:rPr>
-        <w:t xml:space="preserve">ncountered connection problem when login the TeamCity addin in VS as the server URL </w:t>
+        <w:t xml:space="preserve">ncountered connection problem when login the </w:t>
+      </w:r>
+      <w:proofErr w:type="spellStart"/>
+      <w:r>
+        <w:rPr>
+          <w:rFonts w:hint="eastAsia"/>
+          <w:sz w:val="24"/>
+          <w:szCs w:val="24"/>
+        </w:rPr>
+        <w:t>TeamCity</w:t>
+      </w:r>
+      <w:proofErr w:type="spellEnd"/>
+      <w:r>
+        <w:rPr>
+          <w:rFonts w:hint="eastAsia"/>
+          <w:sz w:val="24"/>
+          <w:szCs w:val="24"/>
+        </w:rPr>
+        <w:t xml:space="preserve"> </w:t>
+      </w:r>
+      <w:proofErr w:type="spellStart"/>
+      <w:r>
+        <w:rPr>
+          <w:rFonts w:hint="eastAsia"/>
+          <w:sz w:val="24"/>
+          <w:szCs w:val="24"/>
+        </w:rPr>
+        <w:t>addin</w:t>
+      </w:r>
+      <w:proofErr w:type="spellEnd"/>
+      <w:r>
+        <w:rPr>
+          <w:rFonts w:hint="eastAsia"/>
+          <w:sz w:val="24"/>
+          <w:szCs w:val="24"/>
+        </w:rPr>
+        <w:t xml:space="preserve"> in VS as the server URL </w:t>
       </w:r>
       <w:hyperlink r:id="rId30" w:history="1">
         <w:r>
@@ -6705,8 +8060,18 @@
           <w:sz w:val="24"/>
           <w:szCs w:val="24"/>
         </w:rPr>
-        <w:t xml:space="preserve"> just change the host to local ip</w:t>
-      </w:r>
+        <w:t xml:space="preserve"> just change the host to local </w:t>
+      </w:r>
+      <w:proofErr w:type="spellStart"/>
+      <w:r>
+        <w:rPr>
+          <w:rFonts w:hint="eastAsia"/>
+          <w:sz w:val="24"/>
+          <w:szCs w:val="24"/>
+        </w:rPr>
+        <w:t>ip</w:t>
+      </w:r>
+      <w:proofErr w:type="spellEnd"/>
       <w:r>
         <w:rPr>
           <w:rFonts w:hint="eastAsia"/>
@@ -6749,12 +8114,37 @@
           <w:szCs w:val="24"/>
         </w:rPr>
       </w:pPr>
-      <w:r>
-        <w:rPr>
-          <w:sz w:val="24"/>
-          <w:szCs w:val="24"/>
-        </w:rPr>
-        <w:t>Git is not supported in this addin by default</w:t>
+      <w:proofErr w:type="spellStart"/>
+      <w:r>
+        <w:rPr>
+          <w:sz w:val="24"/>
+          <w:szCs w:val="24"/>
+        </w:rPr>
+        <w:t>Git</w:t>
+      </w:r>
+      <w:proofErr w:type="spellEnd"/>
+      <w:r>
+        <w:rPr>
+          <w:sz w:val="24"/>
+          <w:szCs w:val="24"/>
+        </w:rPr>
+        <w:t xml:space="preserve"> is not supported in this </w:t>
+      </w:r>
+      <w:proofErr w:type="spellStart"/>
+      <w:r>
+        <w:rPr>
+          <w:sz w:val="24"/>
+          <w:szCs w:val="24"/>
+        </w:rPr>
+        <w:t>addin</w:t>
+      </w:r>
+      <w:proofErr w:type="spellEnd"/>
+      <w:r>
+        <w:rPr>
+          <w:sz w:val="24"/>
+          <w:szCs w:val="24"/>
+        </w:rPr>
+        <w:t xml:space="preserve"> by default</w:t>
       </w:r>
       <w:r>
         <w:rPr>
@@ -6788,7 +8178,6 @@
         <w:ind w:left="840" w:firstLineChars="0" w:firstLine="0"/>
         <w:jc w:val="left"/>
         <w:rPr>
-          <w:rFonts w:hint="eastAsia"/>
           <w:sz w:val="24"/>
           <w:szCs w:val="24"/>
         </w:rPr>
@@ -6870,7 +8259,6 @@
         <w:ind w:firstLineChars="0"/>
         <w:jc w:val="left"/>
         <w:rPr>
-          <w:rFonts w:hint="eastAsia"/>
           <w:b/>
           <w:sz w:val="24"/>
           <w:szCs w:val="24"/>
@@ -6893,7 +8281,27 @@
           <w:sz w:val="24"/>
           <w:szCs w:val="24"/>
         </w:rPr>
-        <w:t xml:space="preserve"> (MSBuild)</w:t>
+        <w:t xml:space="preserve"> (</w:t>
+      </w:r>
+      <w:proofErr w:type="spellStart"/>
+      <w:r>
+        <w:rPr>
+          <w:rFonts w:hint="eastAsia"/>
+          <w:b/>
+          <w:sz w:val="24"/>
+          <w:szCs w:val="24"/>
+        </w:rPr>
+        <w:t>MSBuild</w:t>
+      </w:r>
+      <w:proofErr w:type="spellEnd"/>
+      <w:r>
+        <w:rPr>
+          <w:rFonts w:hint="eastAsia"/>
+          <w:b/>
+          <w:sz w:val="24"/>
+          <w:szCs w:val="24"/>
+        </w:rPr>
+        <w:t>)</w:t>
       </w:r>
     </w:p>
     <w:p>
@@ -6906,7 +8314,6 @@
         <w:ind w:firstLineChars="0"/>
         <w:jc w:val="left"/>
         <w:rPr>
-          <w:rFonts w:hint="eastAsia"/>
           <w:sz w:val="24"/>
           <w:szCs w:val="24"/>
         </w:rPr>
@@ -6963,7 +8370,6 @@
         <w:ind w:firstLineChars="0"/>
         <w:jc w:val="left"/>
         <w:rPr>
-          <w:rFonts w:hint="eastAsia"/>
           <w:sz w:val="24"/>
           <w:szCs w:val="24"/>
         </w:rPr>
@@ -7012,7 +8418,6 @@
         <w:ind w:firstLineChars="0"/>
         <w:jc w:val="left"/>
         <w:rPr>
-          <w:rFonts w:hint="eastAsia"/>
           <w:sz w:val="24"/>
           <w:szCs w:val="24"/>
         </w:rPr>
@@ -7032,7 +8437,27 @@
           <w:sz w:val="24"/>
           <w:szCs w:val="24"/>
         </w:rPr>
-        <w:t xml:space="preserve"> trial of MSBuild script</w:t>
+        <w:t xml:space="preserve"> trial of </w:t>
+      </w:r>
+      <w:proofErr w:type="spellStart"/>
+      <w:r>
+        <w:rPr>
+          <w:rFonts w:hint="eastAsia"/>
+          <w:b/>
+          <w:sz w:val="24"/>
+          <w:szCs w:val="24"/>
+        </w:rPr>
+        <w:t>MSBuild</w:t>
+      </w:r>
+      <w:proofErr w:type="spellEnd"/>
+      <w:r>
+        <w:rPr>
+          <w:rFonts w:hint="eastAsia"/>
+          <w:b/>
+          <w:sz w:val="24"/>
+          <w:szCs w:val="24"/>
+        </w:rPr>
+        <w:t xml:space="preserve"> script</w:t>
       </w:r>
     </w:p>
     <w:p>
@@ -7045,7 +8470,6 @@
         <w:ind w:firstLineChars="0"/>
         <w:jc w:val="left"/>
         <w:rPr>
-          <w:rFonts w:hint="eastAsia"/>
           <w:sz w:val="24"/>
           <w:szCs w:val="24"/>
         </w:rPr>
@@ -7076,7 +8500,6 @@
         <w:ind w:firstLineChars="0"/>
         <w:jc w:val="left"/>
         <w:rPr>
-          <w:rFonts w:hint="eastAsia"/>
           <w:sz w:val="24"/>
           <w:szCs w:val="24"/>
         </w:rPr>
@@ -7103,11 +8526,12 @@
         <w:ind w:left="1260" w:firstLineChars="0" w:firstLine="0"/>
         <w:jc w:val="left"/>
         <w:rPr>
-          <w:rFonts w:hint="eastAsia"/>
-          <w:sz w:val="24"/>
-          <w:szCs w:val="24"/>
-        </w:rPr>
-      </w:pPr>
+          <w:sz w:val="24"/>
+          <w:szCs w:val="24"/>
+        </w:rPr>
+      </w:pPr>
+      <w:proofErr w:type="spellStart"/>
+      <w:proofErr w:type="gramStart"/>
       <w:r>
         <w:rPr>
           <w:rFonts w:ascii="NSimSun" w:hAnsi="NSimSun" w:cs="NSimSun"/>
@@ -7139,8 +8563,21 @@
           <w:szCs w:val="19"/>
           <w:highlight w:val="white"/>
         </w:rPr>
-        <w:t>.Write(</w:t>
-      </w:r>
+        <w:t>.Write</w:t>
+      </w:r>
+      <w:proofErr w:type="spellEnd"/>
+      <w:r>
+        <w:rPr>
+          <w:rFonts w:ascii="NSimSun" w:hAnsi="NSimSun" w:cs="NSimSun"/>
+          <w:color w:val="000000"/>
+          <w:kern w:val="0"/>
+          <w:sz w:val="19"/>
+          <w:szCs w:val="19"/>
+          <w:highlight w:val="white"/>
+        </w:rPr>
+        <w:t>(</w:t>
+      </w:r>
+      <w:proofErr w:type="gramEnd"/>
       <w:r>
         <w:rPr>
           <w:rFonts w:ascii="NSimSun" w:hAnsi="NSimSun" w:cs="NSimSun"/>
@@ -7150,7 +8587,31 @@
           <w:szCs w:val="19"/>
           <w:highlight w:val="white"/>
         </w:rPr>
-        <w:t>"Hello MSBuild"</w:t>
+        <w:t xml:space="preserve">"Hello </w:t>
+      </w:r>
+      <w:proofErr w:type="spellStart"/>
+      <w:r>
+        <w:rPr>
+          <w:rFonts w:ascii="NSimSun" w:hAnsi="NSimSun" w:cs="NSimSun"/>
+          <w:color w:val="A31515"/>
+          <w:kern w:val="0"/>
+          <w:sz w:val="19"/>
+          <w:szCs w:val="19"/>
+          <w:highlight w:val="white"/>
+        </w:rPr>
+        <w:t>MSBuild</w:t>
+      </w:r>
+      <w:proofErr w:type="spellEnd"/>
+      <w:r>
+        <w:rPr>
+          <w:rFonts w:ascii="NSimSun" w:hAnsi="NSimSun" w:cs="NSimSun"/>
+          <w:color w:val="A31515"/>
+          <w:kern w:val="0"/>
+          <w:sz w:val="19"/>
+          <w:szCs w:val="19"/>
+          <w:highlight w:val="white"/>
+        </w:rPr>
+        <w:t>"</w:t>
       </w:r>
       <w:r>
         <w:rPr>
@@ -7174,7 +8635,6 @@
         <w:ind w:firstLineChars="0"/>
         <w:jc w:val="left"/>
         <w:rPr>
-          <w:rFonts w:hint="eastAsia"/>
           <w:sz w:val="24"/>
           <w:szCs w:val="24"/>
         </w:rPr>
@@ -7192,7 +8652,25 @@
           <w:sz w:val="24"/>
           <w:szCs w:val="24"/>
         </w:rPr>
-        <w:t>rite a build script in notepad, name it *.csproj, and place it under the project folder</w:t>
+        <w:t>rite a build script in notepad, name it *.</w:t>
+      </w:r>
+      <w:proofErr w:type="spellStart"/>
+      <w:r>
+        <w:rPr>
+          <w:rFonts w:hint="eastAsia"/>
+          <w:sz w:val="24"/>
+          <w:szCs w:val="24"/>
+        </w:rPr>
+        <w:t>csproj</w:t>
+      </w:r>
+      <w:proofErr w:type="spellEnd"/>
+      <w:r>
+        <w:rPr>
+          <w:rFonts w:hint="eastAsia"/>
+          <w:sz w:val="24"/>
+          <w:szCs w:val="24"/>
+        </w:rPr>
+        <w:t>, and place it under the project folder</w:t>
       </w:r>
     </w:p>
     <w:p>
@@ -7201,7 +8679,6 @@
         <w:ind w:left="1260" w:firstLineChars="0" w:firstLine="0"/>
         <w:jc w:val="left"/>
         <w:rPr>
-          <w:rFonts w:hint="eastAsia"/>
           <w:sz w:val="24"/>
           <w:szCs w:val="24"/>
         </w:rPr>
@@ -7273,7 +8750,6 @@
         <w:ind w:firstLineChars="0"/>
         <w:jc w:val="left"/>
         <w:rPr>
-          <w:rFonts w:hint="eastAsia"/>
           <w:sz w:val="24"/>
           <w:szCs w:val="24"/>
         </w:rPr>
@@ -7300,14 +8776,34 @@
         </w:rPr>
         <w:t>“</w:t>
       </w:r>
-      <w:r>
-        <w:rPr>
-          <w:rFonts w:hint="eastAsia"/>
-          <w:sz w:val="24"/>
-          <w:szCs w:val="24"/>
-        </w:rPr>
-        <w:t>msbuild *.csproj</w:t>
-      </w:r>
+      <w:proofErr w:type="spellStart"/>
+      <w:r>
+        <w:rPr>
+          <w:rFonts w:hint="eastAsia"/>
+          <w:sz w:val="24"/>
+          <w:szCs w:val="24"/>
+        </w:rPr>
+        <w:t>msbuild</w:t>
+      </w:r>
+      <w:proofErr w:type="spellEnd"/>
+      <w:r>
+        <w:rPr>
+          <w:rFonts w:hint="eastAsia"/>
+          <w:sz w:val="24"/>
+          <w:szCs w:val="24"/>
+        </w:rPr>
+        <w:t xml:space="preserve"> *.</w:t>
+      </w:r>
+      <w:proofErr w:type="spellStart"/>
+      <w:r>
+        <w:rPr>
+          <w:rFonts w:hint="eastAsia"/>
+          <w:sz w:val="24"/>
+          <w:szCs w:val="24"/>
+        </w:rPr>
+        <w:t>csproj</w:t>
+      </w:r>
+      <w:proofErr w:type="spellEnd"/>
       <w:r>
         <w:rPr>
           <w:sz w:val="24"/>
@@ -7330,7 +8826,6 @@
         <w:ind w:left="1260" w:firstLineChars="0" w:firstLine="0"/>
         <w:jc w:val="left"/>
         <w:rPr>
-          <w:rFonts w:hint="eastAsia"/>
           <w:sz w:val="24"/>
           <w:szCs w:val="24"/>
         </w:rPr>
@@ -7398,7 +8893,6 @@
         <w:ind w:left="1260" w:firstLineChars="0" w:firstLine="0"/>
         <w:jc w:val="left"/>
         <w:rPr>
-          <w:rFonts w:hint="eastAsia"/>
           <w:sz w:val="24"/>
           <w:szCs w:val="24"/>
         </w:rPr>
@@ -7425,7 +8919,6 @@
         <w:ind w:left="1260" w:firstLineChars="0" w:firstLine="0"/>
         <w:jc w:val="left"/>
         <w:rPr>
-          <w:rFonts w:hint="eastAsia"/>
           <w:sz w:val="24"/>
           <w:szCs w:val="24"/>
         </w:rPr>
@@ -7497,7 +8990,6 @@
         <w:ind w:firstLineChars="0"/>
         <w:jc w:val="left"/>
         <w:rPr>
-          <w:rFonts w:hint="eastAsia"/>
           <w:sz w:val="24"/>
           <w:szCs w:val="24"/>
         </w:rPr>
@@ -7524,7 +9016,6 @@
         <w:ind w:left="1260" w:firstLineChars="0" w:firstLine="0"/>
         <w:jc w:val="left"/>
         <w:rPr>
-          <w:rFonts w:hint="eastAsia"/>
           <w:sz w:val="24"/>
           <w:szCs w:val="24"/>
         </w:rPr>
@@ -7593,7 +9084,6 @@
         <w:ind w:left="1260" w:firstLineChars="0" w:firstLine="0"/>
         <w:jc w:val="left"/>
         <w:rPr>
-          <w:rFonts w:hint="eastAsia"/>
           <w:sz w:val="24"/>
           <w:szCs w:val="24"/>
         </w:rPr>
@@ -7609,7 +9099,6 @@
         <w:ind w:firstLineChars="0"/>
         <w:jc w:val="left"/>
         <w:rPr>
-          <w:rFonts w:hint="eastAsia"/>
           <w:sz w:val="24"/>
           <w:szCs w:val="24"/>
         </w:rPr>
@@ -7637,8 +9126,18 @@
           <w:sz w:val="24"/>
           <w:szCs w:val="24"/>
         </w:rPr>
-        <w:t xml:space="preserve"> in TeamCity</w:t>
-      </w:r>
+        <w:t xml:space="preserve"> in </w:t>
+      </w:r>
+      <w:proofErr w:type="spellStart"/>
+      <w:r>
+        <w:rPr>
+          <w:rFonts w:hint="eastAsia"/>
+          <w:sz w:val="24"/>
+          <w:szCs w:val="24"/>
+        </w:rPr>
+        <w:t>TeamCity</w:t>
+      </w:r>
+      <w:proofErr w:type="spellEnd"/>
     </w:p>
     <w:p>
       <w:pPr>
@@ -7650,7 +9149,6 @@
         <w:ind w:firstLineChars="0"/>
         <w:jc w:val="left"/>
         <w:rPr>
-          <w:rFonts w:hint="eastAsia"/>
           <w:sz w:val="24"/>
           <w:szCs w:val="24"/>
         </w:rPr>
@@ -7668,7 +9166,24 @@
           <w:sz w:val="24"/>
           <w:szCs w:val="24"/>
         </w:rPr>
-        <w:t>irst obstacle, no compatible build agent for the VS C# projects</w:t>
+        <w:t xml:space="preserve">irst obstacle, no </w:t>
+      </w:r>
+      <w:r>
+        <w:rPr>
+          <w:rFonts w:hint="eastAsia"/>
+          <w:b/>
+          <w:sz w:val="24"/>
+          <w:szCs w:val="24"/>
+        </w:rPr>
+        <w:t>compatible build agent</w:t>
+      </w:r>
+      <w:r>
+        <w:rPr>
+          <w:rFonts w:hint="eastAsia"/>
+          <w:sz w:val="24"/>
+          <w:szCs w:val="24"/>
+        </w:rPr>
+        <w:t xml:space="preserve"> for the VS C# projects</w:t>
       </w:r>
     </w:p>
     <w:p>
@@ -7677,7 +9192,6 @@
         <w:ind w:left="840" w:firstLineChars="0" w:firstLine="0"/>
         <w:jc w:val="left"/>
         <w:rPr>
-          <w:rFonts w:hint="eastAsia"/>
           <w:sz w:val="24"/>
           <w:szCs w:val="24"/>
         </w:rPr>
@@ -7749,7 +9263,6 @@
         <w:ind w:firstLineChars="0"/>
         <w:jc w:val="left"/>
         <w:rPr>
-          <w:rFonts w:hint="eastAsia"/>
           <w:sz w:val="24"/>
           <w:szCs w:val="24"/>
         </w:rPr>
@@ -7774,8 +9287,49 @@
           <w:sz w:val="24"/>
           <w:szCs w:val="24"/>
         </w:rPr>
-        <w:t>\BuildAgent\conf\buildAgent.properties</w:t>
-      </w:r>
+        <w:t>\</w:t>
+      </w:r>
+      <w:proofErr w:type="spellStart"/>
+      <w:r>
+        <w:rPr>
+          <w:sz w:val="24"/>
+          <w:szCs w:val="24"/>
+        </w:rPr>
+        <w:t>BuildAgent</w:t>
+      </w:r>
+      <w:proofErr w:type="spellEnd"/>
+      <w:r>
+        <w:rPr>
+          <w:sz w:val="24"/>
+          <w:szCs w:val="24"/>
+        </w:rPr>
+        <w:t>\</w:t>
+      </w:r>
+      <w:proofErr w:type="spellStart"/>
+      <w:r>
+        <w:rPr>
+          <w:sz w:val="24"/>
+          <w:szCs w:val="24"/>
+        </w:rPr>
+        <w:t>conf</w:t>
+      </w:r>
+      <w:proofErr w:type="spellEnd"/>
+      <w:r>
+        <w:rPr>
+          <w:sz w:val="24"/>
+          <w:szCs w:val="24"/>
+        </w:rPr>
+        <w:t>\</w:t>
+      </w:r>
+      <w:proofErr w:type="spellStart"/>
+      <w:r>
+        <w:rPr>
+          <w:sz w:val="24"/>
+          <w:szCs w:val="24"/>
+        </w:rPr>
+        <w:t>buildAgent.properties</w:t>
+      </w:r>
+      <w:proofErr w:type="spellEnd"/>
       <w:r>
         <w:rPr>
           <w:rFonts w:hint="eastAsia"/>
@@ -7784,8 +9338,6 @@
         </w:rPr>
         <w:t xml:space="preserve"> in notepad, add one line then save:</w:t>
       </w:r>
-      <w:bookmarkStart w:id="2" w:name="_GoBack"/>
-      <w:bookmarkEnd w:id="2"/>
     </w:p>
     <w:p>
       <w:pPr>
@@ -7803,7 +9355,147 @@
           <w:sz w:val="24"/>
           <w:szCs w:val="24"/>
         </w:rPr>
-        <w:t>MSBuildTools12.0_x64_Path=C\:\\Windows\\Microsoft.NET\\Framework64\\v4.0.30319\\MSBuild.exe</w:t>
+        <w:t>MSBuildTools12.0_x64_Path=C\:\\Windows\\Microsoft.NET\\Fram</w:t>
+      </w:r>
+      <w:r>
+        <w:rPr>
+          <w:sz w:val="24"/>
+          <w:szCs w:val="24"/>
+        </w:rPr>
+        <w:t>ework64\\v4.0.30319</w:t>
+      </w:r>
+    </w:p>
+    <w:p>
+      <w:pPr>
+        <w:pStyle w:val="a3"/>
+        <w:ind w:left="840" w:firstLineChars="0" w:firstLine="0"/>
+        <w:jc w:val="left"/>
+        <w:rPr>
+          <w:rFonts w:hint="eastAsia"/>
+          <w:sz w:val="24"/>
+          <w:szCs w:val="24"/>
+        </w:rPr>
+      </w:pPr>
+      <w:r>
+        <w:rPr>
+          <w:sz w:val="24"/>
+          <w:szCs w:val="24"/>
+        </w:rPr>
+        <w:t>D</w:t>
+      </w:r>
+      <w:r>
+        <w:rPr>
+          <w:rFonts w:hint="eastAsia"/>
+          <w:sz w:val="24"/>
+          <w:szCs w:val="24"/>
+        </w:rPr>
+        <w:t>o not give the full path</w:t>
+      </w:r>
+      <w:r>
+        <w:rPr>
+          <w:rFonts w:hint="eastAsia"/>
+          <w:sz w:val="24"/>
+          <w:szCs w:val="24"/>
+        </w:rPr>
+        <w:t xml:space="preserve"> of MSBuild.exe in above configu</w:t>
+      </w:r>
+      <w:r>
+        <w:rPr>
+          <w:rFonts w:hint="eastAsia"/>
+          <w:sz w:val="24"/>
+          <w:szCs w:val="24"/>
+        </w:rPr>
+        <w:t>ration</w:t>
+      </w:r>
+      <w:r>
+        <w:rPr>
+          <w:rFonts w:hint="eastAsia"/>
+          <w:sz w:val="24"/>
+          <w:szCs w:val="24"/>
+        </w:rPr>
+        <w:t>;</w:t>
+      </w:r>
+      <w:r>
+        <w:rPr>
+          <w:rFonts w:hint="eastAsia"/>
+          <w:sz w:val="24"/>
+          <w:szCs w:val="24"/>
+        </w:rPr>
+        <w:t xml:space="preserve"> otherwise you would meet below issue when building starts</w:t>
+      </w:r>
+      <w:r>
+        <w:rPr>
+          <w:rFonts w:hint="eastAsia"/>
+          <w:sz w:val="24"/>
+          <w:szCs w:val="24"/>
+        </w:rPr>
+        <w:t>:</w:t>
+      </w:r>
+    </w:p>
+    <w:p>
+      <w:pPr>
+        <w:pStyle w:val="a3"/>
+        <w:ind w:left="840" w:firstLineChars="0" w:firstLine="0"/>
+        <w:jc w:val="left"/>
+        <w:rPr>
+          <w:sz w:val="24"/>
+          <w:szCs w:val="24"/>
+        </w:rPr>
+      </w:pPr>
+      <w:r>
+        <w:rPr>
+          <w:noProof/>
+          <w:sz w:val="24"/>
+          <w:szCs w:val="24"/>
+        </w:rPr>
+        <w:drawing>
+          <wp:inline distT="0" distB="0" distL="0" distR="0">
+            <wp:extent cx="5876925" cy="954156"/>
+            <wp:effectExtent l="0" t="0" r="0" b="0"/>
+            <wp:docPr id="25" name="图片 25"/>
+            <wp:cNvGraphicFramePr>
+              <a:graphicFrameLocks xmlns:a="http://schemas.openxmlformats.org/drawingml/2006/main" noChangeAspect="1"/>
+            </wp:cNvGraphicFramePr>
+            <a:graphic xmlns:a="http://schemas.openxmlformats.org/drawingml/2006/main">
+              <a:graphicData uri="http://schemas.openxmlformats.org/drawingml/2006/picture">
+                <pic:pic xmlns:pic="http://schemas.openxmlformats.org/drawingml/2006/picture">
+                  <pic:nvPicPr>
+                    <pic:cNvPr id="0" name="Picture 1"/>
+                    <pic:cNvPicPr>
+                      <a:picLocks noChangeAspect="1" noChangeArrowheads="1"/>
+                    </pic:cNvPicPr>
+                  </pic:nvPicPr>
+                  <pic:blipFill>
+                    <a:blip r:embed="rId38">
+                      <a:extLst>
+                        <a:ext uri="{28A0092B-C50C-407E-A947-70E740481C1C}">
+                          <a14:useLocalDpi xmlns:a14="http://schemas.microsoft.com/office/drawing/2010/main" val="0"/>
+                        </a:ext>
+                      </a:extLst>
+                    </a:blip>
+                    <a:srcRect/>
+                    <a:stretch>
+                      <a:fillRect/>
+                    </a:stretch>
+                  </pic:blipFill>
+                  <pic:spPr bwMode="auto">
+                    <a:xfrm>
+                      <a:off x="0" y="0"/>
+                      <a:ext cx="5876925" cy="954156"/>
+                    </a:xfrm>
+                    <a:prstGeom prst="rect">
+                      <a:avLst/>
+                    </a:prstGeom>
+                    <a:noFill/>
+                    <a:ln>
+                      <a:noFill/>
+                    </a:ln>
+                  </pic:spPr>
+                </pic:pic>
+              </a:graphicData>
+            </a:graphic>
+          </wp:inline>
+        </w:drawing>
       </w:r>
     </w:p>
     <w:p>
@@ -7821,6 +9513,827 @@
           <w:szCs w:val="24"/>
         </w:rPr>
       </w:pPr>
+      <w:r>
+        <w:rPr>
+          <w:rFonts w:hint="eastAsia"/>
+          <w:sz w:val="24"/>
+          <w:szCs w:val="24"/>
+        </w:rPr>
+        <w:t>2</w:t>
+      </w:r>
+      <w:r>
+        <w:rPr>
+          <w:rFonts w:hint="eastAsia"/>
+          <w:sz w:val="24"/>
+          <w:szCs w:val="24"/>
+          <w:vertAlign w:val="superscript"/>
+        </w:rPr>
+        <w:t>nd</w:t>
+      </w:r>
+      <w:r>
+        <w:rPr>
+          <w:rFonts w:hint="eastAsia"/>
+          <w:sz w:val="24"/>
+          <w:szCs w:val="24"/>
+        </w:rPr>
+        <w:t xml:space="preserve"> issue, building suspended as connection to </w:t>
+      </w:r>
+      <w:proofErr w:type="spellStart"/>
+      <w:r>
+        <w:rPr>
+          <w:rFonts w:hint="eastAsia"/>
+          <w:sz w:val="24"/>
+          <w:szCs w:val="24"/>
+        </w:rPr>
+        <w:t>github</w:t>
+      </w:r>
+      <w:proofErr w:type="spellEnd"/>
+      <w:r>
+        <w:rPr>
+          <w:rFonts w:hint="eastAsia"/>
+          <w:sz w:val="24"/>
+          <w:szCs w:val="24"/>
+        </w:rPr>
+        <w:t xml:space="preserve"> repository was failed</w:t>
+      </w:r>
+      <w:r>
+        <w:rPr>
+          <w:rFonts w:hint="eastAsia"/>
+          <w:sz w:val="24"/>
+          <w:szCs w:val="24"/>
+        </w:rPr>
+        <w:t xml:space="preserve">. </w:t>
+      </w:r>
+      <w:r>
+        <w:rPr>
+          <w:sz w:val="24"/>
+          <w:szCs w:val="24"/>
+        </w:rPr>
+        <w:t>T</w:t>
+      </w:r>
+      <w:r>
+        <w:rPr>
+          <w:rFonts w:hint="eastAsia"/>
+          <w:sz w:val="24"/>
+          <w:szCs w:val="24"/>
+        </w:rPr>
+        <w:t xml:space="preserve">o solve the problem, edit the </w:t>
+      </w:r>
+      <w:r>
+        <w:rPr>
+          <w:sz w:val="24"/>
+          <w:szCs w:val="24"/>
+        </w:rPr>
+        <w:t>“</w:t>
+      </w:r>
+      <w:r>
+        <w:rPr>
+          <w:rFonts w:hint="eastAsia"/>
+          <w:b/>
+          <w:sz w:val="24"/>
+          <w:szCs w:val="24"/>
+        </w:rPr>
+        <w:t>Authentication setting</w:t>
+      </w:r>
+      <w:r>
+        <w:rPr>
+          <w:sz w:val="24"/>
+          <w:szCs w:val="24"/>
+        </w:rPr>
+        <w:t>”</w:t>
+      </w:r>
+      <w:r>
+        <w:rPr>
+          <w:rFonts w:hint="eastAsia"/>
+          <w:sz w:val="24"/>
+          <w:szCs w:val="24"/>
+        </w:rPr>
+        <w:t xml:space="preserve"> in the VCS setting, give the private key path in the field:</w:t>
+      </w:r>
+    </w:p>
+    <w:p>
+      <w:pPr>
+        <w:pStyle w:val="a3"/>
+        <w:ind w:left="840" w:firstLineChars="0" w:firstLine="0"/>
+        <w:jc w:val="left"/>
+        <w:rPr>
+          <w:rFonts w:hint="eastAsia"/>
+          <w:sz w:val="24"/>
+          <w:szCs w:val="24"/>
+        </w:rPr>
+      </w:pPr>
+      <w:r>
+        <w:rPr>
+          <w:rFonts w:hint="eastAsia"/>
+          <w:noProof/>
+          <w:sz w:val="24"/>
+          <w:szCs w:val="24"/>
+        </w:rPr>
+        <w:drawing>
+          <wp:inline distT="0" distB="0" distL="0" distR="0">
+            <wp:extent cx="4086225" cy="2428875"/>
+            <wp:effectExtent l="0" t="0" r="9525" b="9525"/>
+            <wp:docPr id="26" name="图片 26"/>
+            <wp:cNvGraphicFramePr>
+              <a:graphicFrameLocks xmlns:a="http://schemas.openxmlformats.org/drawingml/2006/main" noChangeAspect="1"/>
+            </wp:cNvGraphicFramePr>
+            <a:graphic xmlns:a="http://schemas.openxmlformats.org/drawingml/2006/main">
+              <a:graphicData uri="http://schemas.openxmlformats.org/drawingml/2006/picture">
+                <pic:pic xmlns:pic="http://schemas.openxmlformats.org/drawingml/2006/picture">
+                  <pic:nvPicPr>
+                    <pic:cNvPr id="0" name="Picture 2"/>
+                    <pic:cNvPicPr>
+                      <a:picLocks noChangeAspect="1" noChangeArrowheads="1"/>
+                    </pic:cNvPicPr>
+                  </pic:nvPicPr>
+                  <pic:blipFill>
+                    <a:blip r:embed="rId39">
+                      <a:extLst>
+                        <a:ext uri="{28A0092B-C50C-407E-A947-70E740481C1C}">
+                          <a14:useLocalDpi xmlns:a14="http://schemas.microsoft.com/office/drawing/2010/main" val="0"/>
+                        </a:ext>
+                      </a:extLst>
+                    </a:blip>
+                    <a:srcRect/>
+                    <a:stretch>
+                      <a:fillRect/>
+                    </a:stretch>
+                  </pic:blipFill>
+                  <pic:spPr bwMode="auto">
+                    <a:xfrm>
+                      <a:off x="0" y="0"/>
+                      <a:ext cx="4086225" cy="2428875"/>
+                    </a:xfrm>
+                    <a:prstGeom prst="rect">
+                      <a:avLst/>
+                    </a:prstGeom>
+                    <a:noFill/>
+                    <a:ln>
+                      <a:noFill/>
+                    </a:ln>
+                  </pic:spPr>
+                </pic:pic>
+              </a:graphicData>
+            </a:graphic>
+          </wp:inline>
+        </w:drawing>
+      </w:r>
+    </w:p>
+    <w:p>
+      <w:pPr>
+        <w:pStyle w:val="a3"/>
+        <w:ind w:left="840" w:firstLineChars="0" w:firstLine="0"/>
+        <w:jc w:val="left"/>
+        <w:rPr>
+          <w:rFonts w:hint="eastAsia"/>
+          <w:sz w:val="24"/>
+          <w:szCs w:val="24"/>
+        </w:rPr>
+      </w:pPr>
+      <w:r>
+        <w:rPr>
+          <w:rFonts w:hint="eastAsia"/>
+          <w:sz w:val="24"/>
+          <w:szCs w:val="24"/>
+        </w:rPr>
+        <w:t xml:space="preserve">Do remember </w:t>
+      </w:r>
+      <w:r>
+        <w:rPr>
+          <w:rFonts w:hint="eastAsia"/>
+          <w:b/>
+          <w:sz w:val="24"/>
+          <w:szCs w:val="24"/>
+        </w:rPr>
+        <w:t xml:space="preserve">not to use a path under </w:t>
+      </w:r>
+      <w:proofErr w:type="gramStart"/>
+      <w:r>
+        <w:rPr>
+          <w:rFonts w:hint="eastAsia"/>
+          <w:b/>
+          <w:sz w:val="24"/>
+          <w:szCs w:val="24"/>
+        </w:rPr>
+        <w:t>Cygwin</w:t>
+      </w:r>
+      <w:r>
+        <w:rPr>
+          <w:rFonts w:hint="eastAsia"/>
+          <w:b/>
+          <w:sz w:val="24"/>
+          <w:szCs w:val="24"/>
+        </w:rPr>
+        <w:t>,</w:t>
+      </w:r>
+      <w:proofErr w:type="gramEnd"/>
+      <w:r>
+        <w:rPr>
+          <w:rFonts w:hint="eastAsia"/>
+          <w:b/>
+          <w:sz w:val="24"/>
+          <w:szCs w:val="24"/>
+        </w:rPr>
+        <w:t xml:space="preserve"> </w:t>
+      </w:r>
+      <w:r>
+        <w:rPr>
+          <w:rFonts w:hint="eastAsia"/>
+          <w:sz w:val="24"/>
+          <w:szCs w:val="24"/>
+        </w:rPr>
+        <w:t>otherwise you would meet this issue when testing the connection:</w:t>
+      </w:r>
+    </w:p>
+    <w:p>
+      <w:pPr>
+        <w:pStyle w:val="a3"/>
+        <w:ind w:left="840" w:firstLineChars="0" w:firstLine="0"/>
+        <w:jc w:val="left"/>
+        <w:rPr>
+          <w:rFonts w:hint="eastAsia"/>
+          <w:i/>
+          <w:sz w:val="24"/>
+          <w:szCs w:val="24"/>
+        </w:rPr>
+      </w:pPr>
+      <w:r>
+        <w:rPr>
+          <w:i/>
+        </w:rPr>
+        <w:t>Test connection failed in </w:t>
+      </w:r>
+      <w:proofErr w:type="gramStart"/>
+      <w:r>
+        <w:rPr>
+          <w:i/>
+        </w:rPr>
+        <w:t>WingtipToys :</w:t>
+      </w:r>
+      <w:proofErr w:type="gramEnd"/>
+      <w:r>
+        <w:rPr>
+          <w:i/>
+        </w:rPr>
+        <w:t>: WBuild. List remote refs failed: com.jcraft.jsch.JSchException: java.io.FileN</w:t>
+      </w:r>
+      <w:r>
+        <w:rPr>
+          <w:i/>
+        </w:rPr>
+        <w:lastRenderedPageBreak/>
+        <w:t>otFoundException: C:\cygwin64\home\bin\.ssh\id_rsa_projects (</w:t>
+      </w:r>
+      <w:r>
+        <w:rPr>
+          <w:i/>
+        </w:rPr>
+        <w:t>拒绝访问。</w:t>
+      </w:r>
+      <w:r>
+        <w:rPr>
+          <w:i/>
+        </w:rPr>
+        <w:t>)</w:t>
+      </w:r>
+    </w:p>
+    <w:p>
+      <w:pPr>
+        <w:pStyle w:val="a3"/>
+        <w:numPr>
+          <w:ilvl w:val="1"/>
+          <w:numId w:val="10"/>
+        </w:numPr>
+        <w:ind w:firstLineChars="0"/>
+        <w:jc w:val="left"/>
+        <w:rPr>
+          <w:rFonts w:hint="eastAsia"/>
+          <w:sz w:val="24"/>
+          <w:szCs w:val="24"/>
+        </w:rPr>
+      </w:pPr>
+      <w:r>
+        <w:rPr>
+          <w:sz w:val="24"/>
+          <w:szCs w:val="24"/>
+        </w:rPr>
+        <w:t>A</w:t>
+      </w:r>
+      <w:r>
+        <w:rPr>
+          <w:rFonts w:hint="eastAsia"/>
+          <w:sz w:val="24"/>
+          <w:szCs w:val="24"/>
+        </w:rPr>
+        <w:t>fter solving above two issues, the build is ready to go with following flow:</w:t>
+      </w:r>
+    </w:p>
+    <w:p>
+      <w:pPr>
+        <w:pStyle w:val="a3"/>
+        <w:ind w:left="840" w:firstLineChars="0" w:firstLine="0"/>
+        <w:jc w:val="left"/>
+        <w:rPr>
+          <w:rFonts w:hint="eastAsia"/>
+          <w:sz w:val="24"/>
+          <w:szCs w:val="24"/>
+        </w:rPr>
+      </w:pPr>
+      <w:r>
+        <w:rPr>
+          <w:rFonts w:hint="eastAsia"/>
+          <w:noProof/>
+          <w:sz w:val="24"/>
+          <w:szCs w:val="24"/>
+        </w:rPr>
+        <w:drawing>
+          <wp:inline distT="0" distB="0" distL="0" distR="0">
+            <wp:extent cx="3305175" cy="942975"/>
+            <wp:effectExtent l="0" t="0" r="9525" b="9525"/>
+            <wp:docPr id="27" name="图片 27"/>
+            <wp:cNvGraphicFramePr>
+              <a:graphicFrameLocks xmlns:a="http://schemas.openxmlformats.org/drawingml/2006/main" noChangeAspect="1"/>
+            </wp:cNvGraphicFramePr>
+            <a:graphic xmlns:a="http://schemas.openxmlformats.org/drawingml/2006/main">
+              <a:graphicData uri="http://schemas.openxmlformats.org/drawingml/2006/picture">
+                <pic:pic xmlns:pic="http://schemas.openxmlformats.org/drawingml/2006/picture">
+                  <pic:nvPicPr>
+                    <pic:cNvPr id="0" name="Picture 3"/>
+                    <pic:cNvPicPr>
+                      <a:picLocks noChangeAspect="1" noChangeArrowheads="1"/>
+                    </pic:cNvPicPr>
+                  </pic:nvPicPr>
+                  <pic:blipFill>
+                    <a:blip r:embed="rId40">
+                      <a:extLst>
+                        <a:ext uri="{28A0092B-C50C-407E-A947-70E740481C1C}">
+                          <a14:useLocalDpi xmlns:a14="http://schemas.microsoft.com/office/drawing/2010/main" val="0"/>
+                        </a:ext>
+                      </a:extLst>
+                    </a:blip>
+                    <a:srcRect/>
+                    <a:stretch>
+                      <a:fillRect/>
+                    </a:stretch>
+                  </pic:blipFill>
+                  <pic:spPr bwMode="auto">
+                    <a:xfrm>
+                      <a:off x="0" y="0"/>
+                      <a:ext cx="3305175" cy="942975"/>
+                    </a:xfrm>
+                    <a:prstGeom prst="rect">
+                      <a:avLst/>
+                    </a:prstGeom>
+                    <a:noFill/>
+                    <a:ln>
+                      <a:noFill/>
+                    </a:ln>
+                  </pic:spPr>
+                </pic:pic>
+              </a:graphicData>
+            </a:graphic>
+          </wp:inline>
+        </w:drawing>
+      </w:r>
+    </w:p>
+    <w:p>
+      <w:pPr>
+        <w:pStyle w:val="a3"/>
+        <w:ind w:left="840" w:firstLineChars="0" w:firstLine="0"/>
+        <w:jc w:val="left"/>
+        <w:rPr>
+          <w:rFonts w:hint="eastAsia"/>
+          <w:sz w:val="24"/>
+          <w:szCs w:val="24"/>
+        </w:rPr>
+      </w:pPr>
+      <w:r>
+        <w:rPr>
+          <w:rFonts w:hint="eastAsia"/>
+          <w:noProof/>
+          <w:sz w:val="24"/>
+          <w:szCs w:val="24"/>
+        </w:rPr>
+        <w:drawing>
+          <wp:inline distT="0" distB="0" distL="0" distR="0">
+            <wp:extent cx="3133725" cy="323850"/>
+            <wp:effectExtent l="0" t="0" r="9525" b="0"/>
+            <wp:docPr id="29" name="图片 29"/>
+            <wp:cNvGraphicFramePr>
+              <a:graphicFrameLocks xmlns:a="http://schemas.openxmlformats.org/drawingml/2006/main" noChangeAspect="1"/>
+            </wp:cNvGraphicFramePr>
+            <a:graphic xmlns:a="http://schemas.openxmlformats.org/drawingml/2006/main">
+              <a:graphicData uri="http://schemas.openxmlformats.org/drawingml/2006/picture">
+                <pic:pic xmlns:pic="http://schemas.openxmlformats.org/drawingml/2006/picture">
+                  <pic:nvPicPr>
+                    <pic:cNvPr id="0" name="Picture 5"/>
+                    <pic:cNvPicPr>
+                      <a:picLocks noChangeAspect="1" noChangeArrowheads="1"/>
+                    </pic:cNvPicPr>
+                  </pic:nvPicPr>
+                  <pic:blipFill>
+                    <a:blip r:embed="rId41">
+                      <a:extLst>
+                        <a:ext uri="{28A0092B-C50C-407E-A947-70E740481C1C}">
+                          <a14:useLocalDpi xmlns:a14="http://schemas.microsoft.com/office/drawing/2010/main" val="0"/>
+                        </a:ext>
+                      </a:extLst>
+                    </a:blip>
+                    <a:srcRect/>
+                    <a:stretch>
+                      <a:fillRect/>
+                    </a:stretch>
+                  </pic:blipFill>
+                  <pic:spPr bwMode="auto">
+                    <a:xfrm>
+                      <a:off x="0" y="0"/>
+                      <a:ext cx="3133725" cy="323850"/>
+                    </a:xfrm>
+                    <a:prstGeom prst="rect">
+                      <a:avLst/>
+                    </a:prstGeom>
+                    <a:noFill/>
+                    <a:ln>
+                      <a:noFill/>
+                    </a:ln>
+                  </pic:spPr>
+                </pic:pic>
+              </a:graphicData>
+            </a:graphic>
+          </wp:inline>
+        </w:drawing>
+      </w:r>
+    </w:p>
+    <w:p>
+      <w:pPr>
+        <w:pStyle w:val="a3"/>
+        <w:ind w:left="840" w:firstLineChars="0" w:firstLine="0"/>
+        <w:jc w:val="left"/>
+        <w:rPr>
+          <w:rFonts w:hint="eastAsia"/>
+          <w:sz w:val="24"/>
+          <w:szCs w:val="24"/>
+        </w:rPr>
+      </w:pPr>
+      <w:r>
+        <w:rPr>
+          <w:rFonts w:hint="eastAsia"/>
+          <w:noProof/>
+          <w:sz w:val="24"/>
+          <w:szCs w:val="24"/>
+        </w:rPr>
+        <w:drawing>
+          <wp:inline distT="0" distB="0" distL="0" distR="0">
+            <wp:extent cx="3810000" cy="342900"/>
+            <wp:effectExtent l="0" t="0" r="0" b="0"/>
+            <wp:docPr id="30" name="图片 30"/>
+            <wp:cNvGraphicFramePr>
+              <a:graphicFrameLocks xmlns:a="http://schemas.openxmlformats.org/drawingml/2006/main" noChangeAspect="1"/>
+            </wp:cNvGraphicFramePr>
+            <a:graphic xmlns:a="http://schemas.openxmlformats.org/drawingml/2006/main">
+              <a:graphicData uri="http://schemas.openxmlformats.org/drawingml/2006/picture">
+                <pic:pic xmlns:pic="http://schemas.openxmlformats.org/drawingml/2006/picture">
+                  <pic:nvPicPr>
+                    <pic:cNvPr id="0" name="Picture 6"/>
+                    <pic:cNvPicPr>
+                      <a:picLocks noChangeAspect="1" noChangeArrowheads="1"/>
+                    </pic:cNvPicPr>
+                  </pic:nvPicPr>
+                  <pic:blipFill>
+                    <a:blip r:embed="rId42">
+                      <a:extLst>
+                        <a:ext uri="{28A0092B-C50C-407E-A947-70E740481C1C}">
+                          <a14:useLocalDpi xmlns:a14="http://schemas.microsoft.com/office/drawing/2010/main" val="0"/>
+                        </a:ext>
+                      </a:extLst>
+                    </a:blip>
+                    <a:srcRect/>
+                    <a:stretch>
+                      <a:fillRect/>
+                    </a:stretch>
+                  </pic:blipFill>
+                  <pic:spPr bwMode="auto">
+                    <a:xfrm>
+                      <a:off x="0" y="0"/>
+                      <a:ext cx="3810000" cy="342900"/>
+                    </a:xfrm>
+                    <a:prstGeom prst="rect">
+                      <a:avLst/>
+                    </a:prstGeom>
+                    <a:noFill/>
+                    <a:ln>
+                      <a:noFill/>
+                    </a:ln>
+                  </pic:spPr>
+                </pic:pic>
+              </a:graphicData>
+            </a:graphic>
+          </wp:inline>
+        </w:drawing>
+      </w:r>
+    </w:p>
+    <w:p>
+      <w:pPr>
+        <w:pStyle w:val="a3"/>
+        <w:ind w:left="840" w:firstLineChars="0" w:firstLine="0"/>
+        <w:jc w:val="left"/>
+        <w:rPr>
+          <w:rFonts w:hint="eastAsia"/>
+          <w:sz w:val="24"/>
+          <w:szCs w:val="24"/>
+        </w:rPr>
+      </w:pPr>
+      <w:r>
+        <w:rPr>
+          <w:rFonts w:hint="eastAsia"/>
+          <w:noProof/>
+          <w:sz w:val="24"/>
+          <w:szCs w:val="24"/>
+        </w:rPr>
+        <w:drawing>
+          <wp:inline distT="0" distB="0" distL="0" distR="0">
+            <wp:extent cx="2628900" cy="304800"/>
+            <wp:effectExtent l="0" t="0" r="0" b="0"/>
+            <wp:docPr id="31" name="图片 31"/>
+            <wp:cNvGraphicFramePr>
+              <a:graphicFrameLocks xmlns:a="http://schemas.openxmlformats.org/drawingml/2006/main" noChangeAspect="1"/>
+            </wp:cNvGraphicFramePr>
+            <a:graphic xmlns:a="http://schemas.openxmlformats.org/drawingml/2006/main">
+              <a:graphicData uri="http://schemas.openxmlformats.org/drawingml/2006/picture">
+                <pic:pic xmlns:pic="http://schemas.openxmlformats.org/drawingml/2006/picture">
+                  <pic:nvPicPr>
+                    <pic:cNvPr id="0" name="Picture 7"/>
+                    <pic:cNvPicPr>
+                      <a:picLocks noChangeAspect="1" noChangeArrowheads="1"/>
+                    </pic:cNvPicPr>
+                  </pic:nvPicPr>
+                  <pic:blipFill>
+                    <a:blip r:embed="rId43">
+                      <a:extLst>
+                        <a:ext uri="{28A0092B-C50C-407E-A947-70E740481C1C}">
+                          <a14:useLocalDpi xmlns:a14="http://schemas.microsoft.com/office/drawing/2010/main" val="0"/>
+                        </a:ext>
+                      </a:extLst>
+                    </a:blip>
+                    <a:srcRect/>
+                    <a:stretch>
+                      <a:fillRect/>
+                    </a:stretch>
+                  </pic:blipFill>
+                  <pic:spPr bwMode="auto">
+                    <a:xfrm>
+                      <a:off x="0" y="0"/>
+                      <a:ext cx="2628900" cy="304800"/>
+                    </a:xfrm>
+                    <a:prstGeom prst="rect">
+                      <a:avLst/>
+                    </a:prstGeom>
+                    <a:noFill/>
+                    <a:ln>
+                      <a:noFill/>
+                    </a:ln>
+                  </pic:spPr>
+                </pic:pic>
+              </a:graphicData>
+            </a:graphic>
+          </wp:inline>
+        </w:drawing>
+      </w:r>
+    </w:p>
+    <w:p>
+      <w:pPr>
+        <w:pStyle w:val="a3"/>
+        <w:numPr>
+          <w:ilvl w:val="1"/>
+          <w:numId w:val="10"/>
+        </w:numPr>
+        <w:ind w:firstLineChars="0"/>
+        <w:jc w:val="left"/>
+        <w:rPr>
+          <w:rFonts w:hint="eastAsia"/>
+          <w:sz w:val="24"/>
+          <w:szCs w:val="24"/>
+        </w:rPr>
+      </w:pPr>
+      <w:r>
+        <w:rPr>
+          <w:b/>
+          <w:sz w:val="24"/>
+          <w:szCs w:val="24"/>
+        </w:rPr>
+        <w:t>B</w:t>
+      </w:r>
+      <w:r>
+        <w:rPr>
+          <w:rFonts w:hint="eastAsia"/>
+          <w:b/>
+          <w:sz w:val="24"/>
+          <w:szCs w:val="24"/>
+        </w:rPr>
+        <w:t>uild trigger</w:t>
+      </w:r>
+      <w:r>
+        <w:rPr>
+          <w:rFonts w:hint="eastAsia"/>
+          <w:sz w:val="24"/>
+          <w:szCs w:val="24"/>
+        </w:rPr>
+        <w:t xml:space="preserve"> can be set up to define occasions triggering build, for example:</w:t>
+      </w:r>
+    </w:p>
+    <w:p>
+      <w:pPr>
+        <w:pStyle w:val="a3"/>
+        <w:ind w:left="840" w:firstLineChars="0" w:firstLine="0"/>
+        <w:jc w:val="left"/>
+        <w:rPr>
+          <w:rFonts w:hint="eastAsia"/>
+          <w:sz w:val="24"/>
+          <w:szCs w:val="24"/>
+        </w:rPr>
+      </w:pPr>
+      <w:r>
+        <w:rPr>
+          <w:rFonts w:hint="eastAsia"/>
+          <w:noProof/>
+          <w:sz w:val="24"/>
+          <w:szCs w:val="24"/>
+        </w:rPr>
+        <w:drawing>
+          <wp:inline distT="0" distB="0" distL="0" distR="0">
+            <wp:extent cx="4419600" cy="4010025"/>
+            <wp:effectExtent l="0" t="0" r="0" b="9525"/>
+            <wp:docPr id="32" name="图片 32"/>
+            <wp:cNvGraphicFramePr>
+              <a:graphicFrameLocks xmlns:a="http://schemas.openxmlformats.org/drawingml/2006/main" noChangeAspect="1"/>
+            </wp:cNvGraphicFramePr>
+            <a:graphic xmlns:a="http://schemas.openxmlformats.org/drawingml/2006/main">
+              <a:graphicData uri="http://schemas.openxmlformats.org/drawingml/2006/picture">
+                <pic:pic xmlns:pic="http://schemas.openxmlformats.org/drawingml/2006/picture">
+                  <pic:nvPicPr>
+                    <pic:cNvPr id="0" name="Picture 8"/>
+                    <pic:cNvPicPr>
+                      <a:picLocks noChangeAspect="1" noChangeArrowheads="1"/>
+                    </pic:cNvPicPr>
+                  </pic:nvPicPr>
+                  <pic:blipFill>
+                    <a:blip r:embed="rId44">
+                      <a:extLst>
+                        <a:ext uri="{28A0092B-C50C-407E-A947-70E740481C1C}">
+                          <a14:useLocalDpi xmlns:a14="http://schemas.microsoft.com/office/drawing/2010/main" val="0"/>
+                        </a:ext>
+                      </a:extLst>
+                    </a:blip>
+                    <a:srcRect/>
+                    <a:stretch>
+                      <a:fillRect/>
+                    </a:stretch>
+                  </pic:blipFill>
+                  <pic:spPr bwMode="auto">
+                    <a:xfrm>
+                      <a:off x="0" y="0"/>
+                      <a:ext cx="4419600" cy="4010025"/>
+                    </a:xfrm>
+                    <a:prstGeom prst="rect">
+                      <a:avLst/>
+                    </a:prstGeom>
+                    <a:noFill/>
+                    <a:ln>
+                      <a:noFill/>
+                    </a:ln>
+                  </pic:spPr>
+                </pic:pic>
+              </a:graphicData>
+            </a:graphic>
+          </wp:inline>
+        </w:drawing>
+      </w:r>
+    </w:p>
+    <w:p>
+      <w:pPr>
+        <w:pStyle w:val="a3"/>
+        <w:ind w:left="840" w:firstLineChars="0" w:firstLine="0"/>
+        <w:jc w:val="left"/>
+        <w:rPr>
+          <w:rFonts w:hint="eastAsia"/>
+          <w:sz w:val="24"/>
+          <w:szCs w:val="24"/>
+        </w:rPr>
+      </w:pPr>
+      <w:r>
+        <w:rPr>
+          <w:sz w:val="24"/>
+          <w:szCs w:val="24"/>
+        </w:rPr>
+        <w:t>W</w:t>
+      </w:r>
+      <w:r>
+        <w:rPr>
+          <w:rFonts w:hint="eastAsia"/>
+          <w:sz w:val="24"/>
+          <w:szCs w:val="24"/>
+        </w:rPr>
+        <w:t xml:space="preserve">ith this trigger, </w:t>
+      </w:r>
+      <w:proofErr w:type="spellStart"/>
+      <w:r>
+        <w:rPr>
+          <w:rFonts w:hint="eastAsia"/>
+          <w:sz w:val="24"/>
+          <w:szCs w:val="24"/>
+        </w:rPr>
+        <w:t>TeamCity</w:t>
+      </w:r>
+      <w:proofErr w:type="spellEnd"/>
+      <w:r>
+        <w:rPr>
+          <w:rFonts w:hint="eastAsia"/>
+          <w:sz w:val="24"/>
+          <w:szCs w:val="24"/>
+        </w:rPr>
+        <w:t xml:space="preserve"> detects changes in remote repository then trigger a build, below #5 build was triggered by repository change:</w:t>
+      </w:r>
+    </w:p>
+    <w:p>
+      <w:pPr>
+        <w:pStyle w:val="a3"/>
+        <w:ind w:left="840" w:firstLineChars="0" w:firstLine="0"/>
+        <w:jc w:val="left"/>
+        <w:rPr>
+          <w:rFonts w:hint="eastAsia"/>
+          <w:sz w:val="24"/>
+          <w:szCs w:val="24"/>
+        </w:rPr>
+      </w:pPr>
+      <w:r>
+        <w:rPr>
+          <w:rFonts w:hint="eastAsia"/>
+          <w:noProof/>
+          <w:sz w:val="24"/>
+          <w:szCs w:val="24"/>
+        </w:rPr>
+        <w:drawing>
+          <wp:inline distT="0" distB="0" distL="0" distR="0">
+            <wp:extent cx="6315075" cy="634226"/>
+            <wp:effectExtent l="0" t="0" r="0" b="0"/>
+            <wp:docPr id="33" name="图片 33"/>
+            <wp:cNvGraphicFramePr>
+              <a:graphicFrameLocks xmlns:a="http://schemas.openxmlformats.org/drawingml/2006/main" noChangeAspect="1"/>
+            </wp:cNvGraphicFramePr>
+            <a:graphic xmlns:a="http://schemas.openxmlformats.org/drawingml/2006/main">
+              <a:graphicData uri="http://schemas.openxmlformats.org/drawingml/2006/picture">
+                <pic:pic xmlns:pic="http://schemas.openxmlformats.org/drawingml/2006/picture">
+                  <pic:nvPicPr>
+                    <pic:cNvPr id="0" name="Picture 9"/>
+                    <pic:cNvPicPr>
+                      <a:picLocks noChangeAspect="1" noChangeArrowheads="1"/>
+                    </pic:cNvPicPr>
+                  </pic:nvPicPr>
+                  <pic:blipFill>
+                    <a:blip r:embed="rId45">
+                      <a:extLst>
+                        <a:ext uri="{28A0092B-C50C-407E-A947-70E740481C1C}">
+                          <a14:useLocalDpi xmlns:a14="http://schemas.microsoft.com/office/drawing/2010/main" val="0"/>
+                        </a:ext>
+                      </a:extLst>
+                    </a:blip>
+                    <a:srcRect/>
+                    <a:stretch>
+                      <a:fillRect/>
+                    </a:stretch>
+                  </pic:blipFill>
+                  <pic:spPr bwMode="auto">
+                    <a:xfrm>
+                      <a:off x="0" y="0"/>
+                      <a:ext cx="6315075" cy="634226"/>
+                    </a:xfrm>
+                    <a:prstGeom prst="rect">
+                      <a:avLst/>
+                    </a:prstGeom>
+                    <a:noFill/>
+                    <a:ln>
+                      <a:noFill/>
+                    </a:ln>
+                  </pic:spPr>
+                </pic:pic>
+              </a:graphicData>
+            </a:graphic>
+          </wp:inline>
+        </w:drawing>
+      </w:r>
+    </w:p>
+    <w:p>
+      <w:pPr>
+        <w:pStyle w:val="a3"/>
+        <w:ind w:left="840" w:firstLineChars="0" w:firstLine="0"/>
+        <w:jc w:val="left"/>
+        <w:rPr>
+          <w:sz w:val="24"/>
+          <w:szCs w:val="24"/>
+        </w:rPr>
+      </w:pPr>
+      <w:bookmarkStart w:id="2" w:name="_GoBack"/>
+      <w:bookmarkEnd w:id="2"/>
     </w:p>
     <w:p>
       <w:pPr>

</xml_diff>